<commit_message>
Guillermo´s use cases added to the document
</commit_message>
<xml_diff>
--- a/Proyecto del grupo de Camila/Acceptance test1 2.0.docx
+++ b/Proyecto del grupo de Camila/Acceptance test1 2.0.docx
@@ -1,6 +1,6 @@
 
 <file path=word/document.xml><?xml version="1.0" encoding="utf-8"?>
-<w:document xmlns:wpc="http://schemas.microsoft.com/office/word/2010/wordprocessingCanvas" xmlns:cx="http://schemas.microsoft.com/office/drawing/2014/chartex" xmlns:cx1="http://schemas.microsoft.com/office/drawing/2015/9/8/chartex" xmlns:cx2="http://schemas.microsoft.com/office/drawing/2015/10/21/chartex" xmlns:cx3="http://schemas.microsoft.com/office/drawing/2016/5/9/chartex" xmlns:cx4="http://schemas.microsoft.com/office/drawing/2016/5/10/chartex" xmlns:cx5="http://schemas.microsoft.com/office/drawing/2016/5/11/chartex" xmlns:cx6="http://schemas.microsoft.com/office/drawing/2016/5/12/chartex" xmlns:cx7="http://schemas.microsoft.com/office/drawing/2016/5/13/chartex" xmlns:cx8="http://schemas.microsoft.com/office/drawing/2016/5/14/chartex" xmlns:mc="http://schemas.openxmlformats.org/markup-compatibility/2006" xmlns:aink="http://schemas.microsoft.com/office/drawing/2016/ink" xmlns:am3d="http://schemas.microsoft.com/office/drawing/2017/model3d" xmlns:o="urn:schemas-microsoft-com:office:office" xmlns:r="http://schemas.openxmlformats.org/officeDocument/2006/relationships" xmlns:m="http://schemas.openxmlformats.org/officeDocument/2006/math" xmlns:v="urn:schemas-microsoft-com:vml" xmlns:wp14="http://schemas.microsoft.com/office/word/2010/wordprocessingDrawing" xmlns:wp="http://schemas.openxmlformats.org/drawingml/2006/wordprocessingDrawing" xmlns:w10="urn:schemas-microsoft-com:office:word" xmlns:w="http://schemas.openxmlformats.org/wordprocessingml/2006/main" xmlns:w14="http://schemas.microsoft.com/office/word/2010/wordml" xmlns:w15="http://schemas.microsoft.com/office/word/2012/wordml" xmlns:w16cid="http://schemas.microsoft.com/office/word/2016/wordml/cid" xmlns:w16se="http://schemas.microsoft.com/office/word/2015/wordml/symex" xmlns:wpg="http://schemas.microsoft.com/office/word/2010/wordprocessingGroup" xmlns:wpi="http://schemas.microsoft.com/office/word/2010/wordprocessingInk" xmlns:wne="http://schemas.microsoft.com/office/word/2006/wordml" xmlns:wps="http://schemas.microsoft.com/office/word/2010/wordprocessingShape" mc:Ignorable="w14 w15 w16se w16cid wp14">
+<w:document xmlns:wpc="http://schemas.microsoft.com/office/word/2010/wordprocessingCanvas" xmlns:mc="http://schemas.openxmlformats.org/markup-compatibility/2006" xmlns:o="urn:schemas-microsoft-com:office:office" xmlns:r="http://schemas.openxmlformats.org/officeDocument/2006/relationships" xmlns:m="http://schemas.openxmlformats.org/officeDocument/2006/math" xmlns:v="urn:schemas-microsoft-com:vml" xmlns:wp14="http://schemas.microsoft.com/office/word/2010/wordprocessingDrawing" xmlns:wp="http://schemas.openxmlformats.org/drawingml/2006/wordprocessingDrawing" xmlns:w10="urn:schemas-microsoft-com:office:word" xmlns:w="http://schemas.openxmlformats.org/wordprocessingml/2006/main" xmlns:w14="http://schemas.microsoft.com/office/word/2010/wordml" xmlns:wpg="http://schemas.microsoft.com/office/word/2010/wordprocessingGroup" xmlns:wpi="http://schemas.microsoft.com/office/word/2010/wordprocessingInk" xmlns:wne="http://schemas.microsoft.com/office/word/2006/wordml" xmlns:wps="http://schemas.microsoft.com/office/word/2010/wordprocessingShape" mc:Ignorable="w14 wp14">
   <w:body>
     <w:p>
       <w:pPr>
@@ -47,15 +47,7 @@
         <w:pStyle w:val="Notes"/>
       </w:pPr>
       <w:r>
-        <w:t xml:space="preserve">Realise that the notes that are written using this font are intended to help you understand the data that you </w:t>
-      </w:r>
-      <w:proofErr w:type="gramStart"/>
-      <w:r>
-        <w:t>have to</w:t>
-      </w:r>
-      <w:proofErr w:type="gramEnd"/>
-      <w:r>
-        <w:t xml:space="preserve"> provide.  Remove them all from the final version of your document.</w:t>
+        <w:t>Realise that the notes that are written using this font are intended to help you understand the data that you have to provide.  Remove them all from the final version of your document.</w:t>
       </w:r>
     </w:p>
     <w:tbl>
@@ -648,10 +640,11 @@
           <w:docPartUnique/>
         </w:docPartObj>
       </w:sdtPr>
+      <w:sdtEndPr/>
       <w:sdtContent>
         <w:p>
           <w:pPr>
-            <w:pStyle w:val="TtuloTDC"/>
+            <w:pStyle w:val="TtulodeTDC"/>
           </w:pPr>
           <w:r>
             <w:t>Table of contents</w:t>
@@ -5013,15 +5006,7 @@
         <w:pStyle w:val="Notes"/>
       </w:pPr>
       <w:r>
-        <w:t xml:space="preserve">An unauthenticated user wishes to register to the system; he or she fills in a form with personal data and user account data; </w:t>
-      </w:r>
-      <w:proofErr w:type="gramStart"/>
-      <w:r>
-        <w:t>finally</w:t>
-      </w:r>
-      <w:proofErr w:type="gramEnd"/>
-      <w:r>
-        <w:t xml:space="preserve"> he or</w:t>
+        <w:t>An unauthenticated user wishes to register to the system; he or she fills in a form with personal data and user account data; finally he or</w:t>
       </w:r>
       <w:r>
         <w:t xml:space="preserve"> she hits the ‘Register’ button</w:t>
@@ -5240,7 +5225,7 @@
             <w:r>
               <w:t>‘</w:t>
             </w:r>
-            <w:hyperlink r:id="rId6" w:history="1">
+            <w:hyperlink r:id="rId7" w:history="1">
               <w:r>
                 <w:rPr>
                   <w:rStyle w:val="Hipervnculo"/>
@@ -5360,6 +5345,9 @@
               <w:pStyle w:val="Notes"/>
               <w:cnfStyle w:val="000000100000" w:firstRow="0" w:lastRow="0" w:firstColumn="0" w:lastColumn="0" w:oddVBand="0" w:evenVBand="0" w:oddHBand="1" w:evenHBand="0" w:firstRowFirstColumn="0" w:firstRowLastColumn="0" w:lastRowFirstColumn="0" w:lastRowLastColumn="0"/>
             </w:pPr>
+            <w:r>
+              <w:t>It works.</w:t>
+            </w:r>
           </w:p>
         </w:tc>
       </w:tr>
@@ -5610,6 +5598,9 @@
               <w:pStyle w:val="Notes"/>
               <w:cnfStyle w:val="000000100000" w:firstRow="0" w:lastRow="0" w:firstColumn="0" w:lastColumn="0" w:oddVBand="0" w:evenVBand="0" w:oddHBand="1" w:evenHBand="0" w:firstRowFirstColumn="0" w:firstRowLastColumn="0" w:lastRowFirstColumn="0" w:lastRowLastColumn="0"/>
             </w:pPr>
+            <w:r>
+              <w:t>@Email annotation is missing from domain.</w:t>
+            </w:r>
           </w:p>
         </w:tc>
       </w:tr>
@@ -5918,6 +5909,9 @@
               <w:pStyle w:val="Notes"/>
               <w:cnfStyle w:val="000000100000" w:firstRow="0" w:lastRow="0" w:firstColumn="0" w:lastColumn="0" w:oddVBand="0" w:evenVBand="0" w:oddHBand="1" w:evenHBand="0" w:firstRowFirstColumn="0" w:firstRowLastColumn="0" w:lastRowFirstColumn="0" w:lastRowLastColumn="0"/>
             </w:pPr>
+            <w:r>
+              <w:t>It works.</w:t>
+            </w:r>
           </w:p>
         </w:tc>
       </w:tr>
@@ -6216,6 +6210,9 @@
               <w:pStyle w:val="Notes"/>
               <w:cnfStyle w:val="000000100000" w:firstRow="0" w:lastRow="0" w:firstColumn="0" w:lastColumn="0" w:oddVBand="0" w:evenVBand="0" w:oddHBand="1" w:evenHBand="0" w:firstRowFirstColumn="0" w:firstRowLastColumn="0" w:lastRowFirstColumn="0" w:lastRowLastColumn="0"/>
             </w:pPr>
+            <w:r>
+              <w:t>It works.</w:t>
+            </w:r>
           </w:p>
         </w:tc>
       </w:tr>
@@ -6526,6 +6523,9 @@
               <w:pStyle w:val="Notes"/>
               <w:cnfStyle w:val="000000100000" w:firstRow="0" w:lastRow="0" w:firstColumn="0" w:lastColumn="0" w:oddVBand="0" w:evenVBand="0" w:oddHBand="1" w:evenHBand="0" w:firstRowFirstColumn="0" w:firstRowLastColumn="0" w:lastRowFirstColumn="0" w:lastRowLastColumn="0"/>
             </w:pPr>
+            <w:r>
+              <w:t>It works.</w:t>
+            </w:r>
           </w:p>
         </w:tc>
       </w:tr>
@@ -6779,6 +6779,9 @@
               <w:pStyle w:val="Notes"/>
               <w:cnfStyle w:val="000000100000" w:firstRow="0" w:lastRow="0" w:firstColumn="0" w:lastColumn="0" w:oddVBand="0" w:evenVBand="0" w:oddHBand="1" w:evenHBand="0" w:firstRowFirstColumn="0" w:firstRowLastColumn="0" w:lastRowFirstColumn="0" w:lastRowLastColumn="0"/>
             </w:pPr>
+            <w:r>
+              <w:t>Instead of what is expected, the system redirects to a list with the message ¨No results found¨.</w:t>
+            </w:r>
           </w:p>
         </w:tc>
       </w:tr>
@@ -7033,6 +7036,9 @@
               <w:pStyle w:val="Notes"/>
               <w:cnfStyle w:val="000000100000" w:firstRow="0" w:lastRow="0" w:firstColumn="0" w:lastColumn="0" w:oddVBand="0" w:evenVBand="0" w:oddHBand="1" w:evenHBand="0" w:firstRowFirstColumn="0" w:firstRowLastColumn="0" w:lastRowFirstColumn="0" w:lastRowLastColumn="0"/>
             </w:pPr>
+            <w:r>
+              <w:t>We get the list of users but a ¨Cannot commit this operation¨ message also appears.</w:t>
+            </w:r>
           </w:p>
         </w:tc>
       </w:tr>
@@ -7187,6 +7193,7 @@
               <w:rPr>
                 <w:rStyle w:val="Textoennegrita"/>
               </w:rPr>
+              <w:lastRenderedPageBreak/>
               <w:t>Test</w:t>
             </w:r>
             <w:r>
@@ -7234,7 +7241,6 @@
               <w:rPr>
                 <w:rStyle w:val="Textoennegrita"/>
               </w:rPr>
-              <w:lastRenderedPageBreak/>
               <w:t>Description</w:t>
             </w:r>
           </w:p>
@@ -7370,6 +7376,9 @@
               <w:pStyle w:val="Notes"/>
               <w:cnfStyle w:val="000000100000" w:firstRow="0" w:lastRow="0" w:firstColumn="0" w:lastColumn="0" w:oddVBand="0" w:evenVBand="0" w:oddHBand="1" w:evenHBand="0" w:firstRowFirstColumn="0" w:firstRowLastColumn="0" w:lastRowFirstColumn="0" w:lastRowLastColumn="0"/>
             </w:pPr>
+            <w:r>
+              <w:t>It works.</w:t>
+            </w:r>
           </w:p>
         </w:tc>
       </w:tr>
@@ -7635,6 +7644,9 @@
               <w:pStyle w:val="Notes"/>
               <w:cnfStyle w:val="000000100000" w:firstRow="0" w:lastRow="0" w:firstColumn="0" w:lastColumn="0" w:oddVBand="0" w:evenVBand="0" w:oddHBand="1" w:evenHBand="0" w:firstRowFirstColumn="0" w:firstRowLastColumn="0" w:lastRowFirstColumn="0" w:lastRowLastColumn="0"/>
             </w:pPr>
+            <w:r>
+              <w:t>We get two errors: The duration cannot be null and a ¨Cannot commit this operation¨ at the bottom</w:t>
+            </w:r>
           </w:p>
         </w:tc>
       </w:tr>
@@ -7903,6 +7915,9 @@
               <w:pStyle w:val="Notes"/>
               <w:cnfStyle w:val="000000100000" w:firstRow="0" w:lastRow="0" w:firstColumn="0" w:lastColumn="0" w:oddVBand="0" w:evenVBand="0" w:oddHBand="1" w:evenHBand="0" w:firstRowFirstColumn="0" w:firstRowLastColumn="0" w:lastRowFirstColumn="0" w:lastRowLastColumn="0"/>
             </w:pPr>
+            <w:r>
+              <w:t>The system redirects to the list of banned users.</w:t>
+            </w:r>
           </w:p>
         </w:tc>
       </w:tr>
@@ -8140,6 +8155,7 @@
               <w:rPr>
                 <w:rStyle w:val="Textoennegrita"/>
               </w:rPr>
+              <w:lastRenderedPageBreak/>
               <w:t>Expected</w:t>
             </w:r>
           </w:p>
@@ -8158,11 +8174,7 @@
               <w:cnfStyle w:val="000000000000" w:firstRow="0" w:lastRow="0" w:firstColumn="0" w:lastColumn="0" w:oddVBand="0" w:evenVBand="0" w:oddHBand="0" w:evenHBand="0" w:firstRowFirstColumn="0" w:firstRowLastColumn="0" w:lastRowFirstColumn="0" w:lastRowLastColumn="0"/>
             </w:pPr>
             <w:r>
-              <w:t xml:space="preserve">The system must return the list of users with the username and the </w:t>
-            </w:r>
-            <w:r>
-              <w:lastRenderedPageBreak/>
-              <w:t>button to see their profile.</w:t>
+              <w:t>The system must return the list of users with the username and the button to see their profile.</w:t>
             </w:r>
           </w:p>
         </w:tc>
@@ -8191,7 +8203,6 @@
               <w:rPr>
                 <w:rStyle w:val="Textoennegrita"/>
               </w:rPr>
-              <w:lastRenderedPageBreak/>
               <w:t>Outcome</w:t>
             </w:r>
           </w:p>
@@ -8210,6 +8221,9 @@
               <w:pStyle w:val="Notes"/>
               <w:cnfStyle w:val="000000100000" w:firstRow="0" w:lastRow="0" w:firstColumn="0" w:lastColumn="0" w:oddVBand="0" w:evenVBand="0" w:oddHBand="1" w:evenHBand="0" w:firstRowFirstColumn="0" w:firstRowLastColumn="0" w:lastRowFirstColumn="0" w:lastRowLastColumn="0"/>
             </w:pPr>
+            <w:r>
+              <w:t>It works.</w:t>
+            </w:r>
           </w:p>
         </w:tc>
       </w:tr>
@@ -8492,11 +8506,9 @@
             <w:r>
               <w:t xml:space="preserve">It will </w:t>
             </w:r>
-            <w:proofErr w:type="gramStart"/>
-            <w:r>
-              <w:t>works</w:t>
-            </w:r>
-            <w:proofErr w:type="gramEnd"/>
+            <w:r>
+              <w:t>work</w:t>
+            </w:r>
             <w:r>
               <w:t xml:space="preserve"> correctly.</w:t>
             </w:r>
@@ -8545,6 +8557,9 @@
               <w:pStyle w:val="Notes"/>
               <w:cnfStyle w:val="000000100000" w:firstRow="0" w:lastRow="0" w:firstColumn="0" w:lastColumn="0" w:oddVBand="0" w:evenVBand="0" w:oddHBand="1" w:evenHBand="0" w:firstRowFirstColumn="0" w:firstRowLastColumn="0" w:lastRowFirstColumn="0" w:lastRowLastColumn="0"/>
             </w:pPr>
+            <w:r>
+              <w:t>It works.</w:t>
+            </w:r>
           </w:p>
         </w:tc>
       </w:tr>
@@ -8793,6 +8808,9 @@
               <w:pStyle w:val="Notes"/>
               <w:cnfStyle w:val="000000100000" w:firstRow="0" w:lastRow="0" w:firstColumn="0" w:lastColumn="0" w:oddVBand="0" w:evenVBand="0" w:oddHBand="1" w:evenHBand="0" w:firstRowFirstColumn="0" w:firstRowLastColumn="0" w:lastRowFirstColumn="0" w:lastRowLastColumn="0"/>
             </w:pPr>
+            <w:r>
+              <w:t>@Email annotation is missing from domain.</w:t>
+            </w:r>
           </w:p>
         </w:tc>
       </w:tr>
@@ -9072,13 +9090,8 @@
               <w:cnfStyle w:val="000000000000" w:firstRow="0" w:lastRow="0" w:firstColumn="0" w:lastColumn="0" w:oddVBand="0" w:evenVBand="0" w:oddHBand="0" w:evenHBand="0" w:firstRowFirstColumn="0" w:firstRowLastColumn="0" w:lastRowFirstColumn="0" w:lastRowLastColumn="0"/>
             </w:pPr>
             <w:r>
-              <w:t xml:space="preserve">It will </w:t>
-            </w:r>
-            <w:proofErr w:type="gramStart"/>
-            <w:r>
-              <w:t>works</w:t>
-            </w:r>
-            <w:proofErr w:type="gramEnd"/>
+              <w:t>It will work</w:t>
+            </w:r>
             <w:r>
               <w:t xml:space="preserve"> correctly.</w:t>
             </w:r>
@@ -9127,6 +9140,9 @@
               <w:pStyle w:val="Notes"/>
               <w:cnfStyle w:val="000000100000" w:firstRow="0" w:lastRow="0" w:firstColumn="0" w:lastColumn="0" w:oddVBand="0" w:evenVBand="0" w:oddHBand="1" w:evenHBand="0" w:firstRowFirstColumn="0" w:firstRowLastColumn="0" w:lastRowFirstColumn="0" w:lastRowLastColumn="0"/>
             </w:pPr>
+            <w:r>
+              <w:t>It works.</w:t>
+            </w:r>
           </w:p>
         </w:tc>
       </w:tr>
@@ -9375,6 +9391,9 @@
               <w:pStyle w:val="Notes"/>
               <w:cnfStyle w:val="000000100000" w:firstRow="0" w:lastRow="0" w:firstColumn="0" w:lastColumn="0" w:oddVBand="0" w:evenVBand="0" w:oddHBand="1" w:evenHBand="0" w:firstRowFirstColumn="0" w:firstRowLastColumn="0" w:lastRowFirstColumn="0" w:lastRowLastColumn="0"/>
             </w:pPr>
+            <w:r>
+              <w:t>@Email annotation is missing from domain.</w:t>
+            </w:r>
           </w:p>
         </w:tc>
       </w:tr>
@@ -9600,13 +9619,8 @@
               <w:pStyle w:val="Notes"/>
               <w:cnfStyle w:val="000000100000" w:firstRow="0" w:lastRow="0" w:firstColumn="0" w:lastColumn="0" w:oddVBand="0" w:evenVBand="0" w:oddHBand="1" w:evenHBand="0" w:firstRowFirstColumn="0" w:firstRowLastColumn="0" w:lastRowFirstColumn="0" w:lastRowLastColumn="0"/>
             </w:pPr>
-            <w:proofErr w:type="gramStart"/>
-            <w:r>
-              <w:t>At the moment</w:t>
-            </w:r>
-            <w:proofErr w:type="gramEnd"/>
-            <w:r>
-              <w:t xml:space="preserve"> of deleting an organization, all the </w:t>
+            <w:r>
+              <w:t xml:space="preserve">At the moment of deleting an organization, all the </w:t>
             </w:r>
             <w:proofErr w:type="spellStart"/>
             <w:r>
@@ -9614,7 +9628,13 @@
             </w:r>
             <w:proofErr w:type="spellEnd"/>
             <w:r>
-              <w:t xml:space="preserve"> and the invitations to this organizations will be deleted. </w:t>
+              <w:t xml:space="preserve"> and the invitations to </w:t>
+            </w:r>
+            <w:r>
+              <w:t>this organization</w:t>
+            </w:r>
+            <w:r>
+              <w:t xml:space="preserve"> will be deleted. </w:t>
             </w:r>
           </w:p>
         </w:tc>
@@ -9708,6 +9728,9 @@
               <w:pStyle w:val="Notes"/>
               <w:cnfStyle w:val="000000100000" w:firstRow="0" w:lastRow="0" w:firstColumn="0" w:lastColumn="0" w:oddVBand="0" w:evenVBand="0" w:oddHBand="1" w:evenHBand="0" w:firstRowFirstColumn="0" w:firstRowLastColumn="0" w:lastRowFirstColumn="0" w:lastRowLastColumn="0"/>
             </w:pPr>
+            <w:r>
+              <w:t>It works.</w:t>
+            </w:r>
           </w:p>
         </w:tc>
       </w:tr>
@@ -9975,11 +9998,9 @@
             <w:r>
               <w:t xml:space="preserve">It will </w:t>
             </w:r>
-            <w:proofErr w:type="gramStart"/>
-            <w:r>
-              <w:t>works</w:t>
-            </w:r>
-            <w:proofErr w:type="gramEnd"/>
+            <w:r>
+              <w:t>work</w:t>
+            </w:r>
             <w:r>
               <w:t xml:space="preserve"> correctly.</w:t>
             </w:r>
@@ -10028,6 +10049,9 @@
               <w:pStyle w:val="Notes"/>
               <w:cnfStyle w:val="000000100000" w:firstRow="0" w:lastRow="0" w:firstColumn="0" w:lastColumn="0" w:oddVBand="0" w:evenVBand="0" w:oddHBand="1" w:evenHBand="0" w:firstRowFirstColumn="0" w:firstRowLastColumn="0" w:lastRowFirstColumn="0" w:lastRowLastColumn="0"/>
             </w:pPr>
+            <w:r>
+              <w:t>It works.</w:t>
+            </w:r>
           </w:p>
         </w:tc>
       </w:tr>
@@ -10279,6 +10303,9 @@
               <w:pStyle w:val="Notes"/>
               <w:cnfStyle w:val="000000100000" w:firstRow="0" w:lastRow="0" w:firstColumn="0" w:lastColumn="0" w:oddVBand="0" w:evenVBand="0" w:oddHBand="1" w:evenHBand="0" w:firstRowFirstColumn="0" w:firstRowLastColumn="0" w:lastRowFirstColumn="0" w:lastRowLastColumn="0"/>
             </w:pPr>
+            <w:r>
+              <w:t>It works.</w:t>
+            </w:r>
           </w:p>
         </w:tc>
       </w:tr>
@@ -11810,10 +11837,7 @@
               <w:cnfStyle w:val="000000100000" w:firstRow="0" w:lastRow="0" w:firstColumn="0" w:lastColumn="0" w:oddVBand="0" w:evenVBand="0" w:oddHBand="1" w:evenHBand="0" w:firstRowFirstColumn="0" w:firstRowLastColumn="0" w:lastRowFirstColumn="0" w:lastRowLastColumn="0"/>
             </w:pPr>
             <w:r>
-              <w:t xml:space="preserve">- </w:t>
-            </w:r>
-            <w:r>
-              <w:t>Average, maximum and standard deviation of created fights per user</w:t>
+              <w:t>- Average, maximum and standard deviation of created fights per user</w:t>
             </w:r>
           </w:p>
           <w:p>
@@ -12361,11 +12385,16 @@
               <w:pStyle w:val="Notes"/>
               <w:cnfStyle w:val="000000100000" w:firstRow="0" w:lastRow="0" w:firstColumn="0" w:lastColumn="0" w:oddVBand="0" w:evenVBand="0" w:oddHBand="1" w:evenHBand="0" w:firstRowFirstColumn="0" w:firstRowLastColumn="0" w:lastRowFirstColumn="0" w:lastRowLastColumn="0"/>
             </w:pPr>
-            <w:r>
-              <w:t>rm player1 -</w:t>
-            </w:r>
             <w:proofErr w:type="spellStart"/>
             <w:r>
+              <w:t>rm</w:t>
+            </w:r>
+            <w:proofErr w:type="spellEnd"/>
+            <w:r>
+              <w:t xml:space="preserve"> player1 -</w:t>
+            </w:r>
+            <w:proofErr w:type="spellStart"/>
+            <w:r>
               <w:t>mn</w:t>
             </w:r>
             <w:proofErr w:type="spellEnd"/>
@@ -12431,11 +12460,11 @@
               <w:cnfStyle w:val="000000000000" w:firstRow="0" w:lastRow="0" w:firstColumn="0" w:lastColumn="0" w:oddVBand="0" w:evenVBand="0" w:oddHBand="0" w:evenHBand="0" w:firstRowFirstColumn="0" w:firstRowLastColumn="0" w:lastRowFirstColumn="0" w:lastRowLastColumn="0"/>
             </w:pPr>
             <w:r>
-              <w:t xml:space="preserve">The amount of that materials will be reduced that </w:t>
+              <w:t>The amount of that materials will be reduced that quantity</w:t>
             </w:r>
             <w:proofErr w:type="gramStart"/>
             <w:r>
-              <w:t>quantity.</w:t>
+              <w:t>.</w:t>
             </w:r>
             <w:r>
               <w:t>.</w:t>
@@ -12560,29 +12589,7 @@
                 <w:szCs w:val="22"/>
                 <w:lang w:val="en-GB" w:eastAsia="en-US"/>
               </w:rPr>
-              <w:t xml:space="preserve"> When an amount of money is given, it is said to be sent correctly, but instead you go to the player's profile and the money is not updated, so the operation is not performed.</w:t>
-            </w:r>
-            <w:r>
-              <w:rPr>
-                <w:rFonts w:ascii="Comic Sans MS" w:eastAsiaTheme="minorHAnsi" w:hAnsi="Comic Sans MS" w:cstheme="minorBidi"/>
-                <w:i/>
-                <w:color w:val="4A442A" w:themeColor="background2" w:themeShade="40"/>
-                <w:sz w:val="22"/>
-                <w:szCs w:val="22"/>
-                <w:lang w:val="en-GB" w:eastAsia="en-US"/>
-              </w:rPr>
-              <w:t xml:space="preserve"> </w:t>
-            </w:r>
-            <w:r>
-              <w:rPr>
-                <w:rFonts w:ascii="Comic Sans MS" w:eastAsiaTheme="minorHAnsi" w:hAnsi="Comic Sans MS" w:cstheme="minorBidi"/>
-                <w:i/>
-                <w:color w:val="4A442A" w:themeColor="background2" w:themeShade="40"/>
-                <w:sz w:val="22"/>
-                <w:szCs w:val="22"/>
-                <w:lang w:val="en-GB" w:eastAsia="en-US"/>
-              </w:rPr>
-              <w:t xml:space="preserve">When it is deleted, it only deletes with </w:t>
+              <w:t xml:space="preserve"> When an amount of money is given, it is said to be sent correctly, but instead you go to the player's profile and the money is not updated, so the operation is not performed. When it is deleted, it only deletes with </w:t>
             </w:r>
             <w:proofErr w:type="spellStart"/>
             <w:r>
@@ -12910,11 +12917,9 @@
             <w:r>
               <w:t xml:space="preserve">It will </w:t>
             </w:r>
-            <w:proofErr w:type="gramStart"/>
-            <w:r>
-              <w:t>works</w:t>
-            </w:r>
-            <w:proofErr w:type="gramEnd"/>
+            <w:r>
+              <w:t>work</w:t>
+            </w:r>
             <w:r>
               <w:t xml:space="preserve"> correctly.</w:t>
             </w:r>
@@ -13263,11 +13268,11 @@
             <w:r>
               <w:t xml:space="preserve">It will </w:t>
             </w:r>
-            <w:proofErr w:type="gramStart"/>
-            <w:r>
-              <w:t>works</w:t>
-            </w:r>
-            <w:proofErr w:type="gramEnd"/>
+            <w:bookmarkStart w:id="20" w:name="_GoBack"/>
+            <w:bookmarkEnd w:id="20"/>
+            <w:r>
+              <w:t>work</w:t>
+            </w:r>
             <w:r>
               <w:t xml:space="preserve"> correctly.</w:t>
             </w:r>
@@ -13383,12 +13388,12 @@
       <w:pPr>
         <w:pStyle w:val="Ttulo1"/>
       </w:pPr>
-      <w:bookmarkStart w:id="20" w:name="_Toc515312966"/>
+      <w:bookmarkStart w:id="21" w:name="_Toc515312966"/>
       <w:r>
         <w:lastRenderedPageBreak/>
         <w:t>UC 19 – List reports not-solved.</w:t>
       </w:r>
-      <w:bookmarkEnd w:id="20"/>
+      <w:bookmarkEnd w:id="21"/>
     </w:p>
     <w:p>
       <w:pPr>
@@ -13699,11 +13704,11 @@
       <w:pPr>
         <w:pStyle w:val="Ttulo1"/>
       </w:pPr>
-      <w:bookmarkStart w:id="21" w:name="_Toc515312967"/>
+      <w:bookmarkStart w:id="22" w:name="_Toc515312967"/>
       <w:r>
         <w:t>UC 20 – List reports he updated.</w:t>
       </w:r>
-      <w:bookmarkEnd w:id="21"/>
+      <w:bookmarkEnd w:id="22"/>
     </w:p>
     <w:p>
       <w:pPr>
@@ -14013,14 +14018,14 @@
       <w:pPr>
         <w:pStyle w:val="Ttulo1"/>
       </w:pPr>
-      <w:bookmarkStart w:id="22" w:name="_Toc515312968"/>
+      <w:bookmarkStart w:id="23" w:name="_Toc515312968"/>
       <w:r>
         <w:t xml:space="preserve">UC 21 – </w:t>
       </w:r>
       <w:r>
         <w:t>List of reports irresolvable.</w:t>
       </w:r>
-      <w:bookmarkEnd w:id="22"/>
+      <w:bookmarkEnd w:id="23"/>
     </w:p>
     <w:p>
       <w:pPr>
@@ -14347,7 +14352,7 @@
       <w:pPr>
         <w:pStyle w:val="Ttulo1"/>
       </w:pPr>
-      <w:bookmarkStart w:id="23" w:name="_Toc515312969"/>
+      <w:bookmarkStart w:id="24" w:name="_Toc515312969"/>
       <w:r>
         <w:t xml:space="preserve">UC 22 – Update reports that are not marked as </w:t>
       </w:r>
@@ -14357,7 +14362,7 @@
       <w:r>
         <w:t>.</w:t>
       </w:r>
-      <w:bookmarkEnd w:id="23"/>
+      <w:bookmarkEnd w:id="24"/>
     </w:p>
     <w:p>
       <w:pPr>
@@ -14519,15 +14524,7 @@
               <w:t xml:space="preserve">We can </w:t>
             </w:r>
             <w:r>
-              <w:t>fill correctly the Status as ‘WORKING</w:t>
-            </w:r>
-            <w:proofErr w:type="gramStart"/>
-            <w:r>
-              <w:t>’, and</w:t>
-            </w:r>
-            <w:proofErr w:type="gramEnd"/>
-            <w:r>
-              <w:t xml:space="preserve"> writing some content.</w:t>
+              <w:t>fill correctly the Status as ‘WORKING’, and writing some content.</w:t>
             </w:r>
           </w:p>
         </w:tc>
@@ -14784,15 +14781,7 @@
               <w:cnfStyle w:val="000000100000" w:firstRow="0" w:lastRow="0" w:firstColumn="0" w:lastColumn="0" w:oddVBand="0" w:evenVBand="0" w:oddHBand="1" w:evenHBand="0" w:firstRowFirstColumn="0" w:firstRowLastColumn="0" w:lastRowFirstColumn="0" w:lastRowLastColumn="0"/>
             </w:pPr>
             <w:r>
-              <w:t>We can fill correctly the Status as ‘</w:t>
-            </w:r>
-            <w:proofErr w:type="gramStart"/>
-            <w:r>
-              <w:t>IRRESOLVABLE, and</w:t>
-            </w:r>
-            <w:proofErr w:type="gramEnd"/>
-            <w:r>
-              <w:t xml:space="preserve"> writing some content.</w:t>
+              <w:t>We can fill correctly the Status as ‘IRRESOLVABLE, and writing some content.</w:t>
             </w:r>
           </w:p>
         </w:tc>
@@ -15046,15 +15035,7 @@
               <w:cnfStyle w:val="000000100000" w:firstRow="0" w:lastRow="0" w:firstColumn="0" w:lastColumn="0" w:oddVBand="0" w:evenVBand="0" w:oddHBand="1" w:evenHBand="0" w:firstRowFirstColumn="0" w:firstRowLastColumn="0" w:lastRowFirstColumn="0" w:lastRowLastColumn="0"/>
             </w:pPr>
             <w:r>
-              <w:t>We can fill correctly the Status as ‘SOLVED</w:t>
-            </w:r>
-            <w:proofErr w:type="gramStart"/>
-            <w:r>
-              <w:t>’, and</w:t>
-            </w:r>
-            <w:proofErr w:type="gramEnd"/>
-            <w:r>
-              <w:t xml:space="preserve"> writing some content.</w:t>
+              <w:t>We can fill correctly the Status as ‘SOLVED’, and writing some content.</w:t>
             </w:r>
           </w:p>
         </w:tc>
@@ -15255,11 +15236,11 @@
       <w:pPr>
         <w:pStyle w:val="Ttulo1"/>
       </w:pPr>
-      <w:bookmarkStart w:id="24" w:name="_Toc515312970"/>
+      <w:bookmarkStart w:id="25" w:name="_Toc515312970"/>
       <w:r>
         <w:t>UC 23 – List the Factions in the game.</w:t>
       </w:r>
-      <w:bookmarkEnd w:id="24"/>
+      <w:bookmarkEnd w:id="25"/>
     </w:p>
     <w:p>
       <w:pPr>
@@ -15576,14 +15557,14 @@
       <w:pPr>
         <w:pStyle w:val="Ttulo1"/>
       </w:pPr>
-      <w:bookmarkStart w:id="25" w:name="_Toc515312971"/>
-      <w:bookmarkStart w:id="26" w:name="_Hlk515312423"/>
+      <w:bookmarkStart w:id="26" w:name="_Toc515312971"/>
+      <w:bookmarkStart w:id="27" w:name="_Hlk515312423"/>
       <w:r>
         <w:t>UC 24 – Create a Faction in the game.</w:t>
       </w:r>
-      <w:bookmarkEnd w:id="25"/>
-    </w:p>
-    <w:bookmarkEnd w:id="26"/>
+      <w:bookmarkEnd w:id="26"/>
+    </w:p>
+    <w:bookmarkEnd w:id="27"/>
     <w:p>
       <w:pPr>
         <w:rPr>
@@ -16170,11 +16151,11 @@
       <w:pPr>
         <w:pStyle w:val="Ttulo1"/>
       </w:pPr>
-      <w:bookmarkStart w:id="27" w:name="_Toc515312972"/>
+      <w:bookmarkStart w:id="28" w:name="_Toc515312972"/>
       <w:r>
         <w:t>UC 25 – Display a Faction.</w:t>
       </w:r>
-      <w:bookmarkEnd w:id="27"/>
+      <w:bookmarkEnd w:id="28"/>
     </w:p>
     <w:p>
       <w:pPr>
@@ -16494,11 +16475,11 @@
       <w:pPr>
         <w:pStyle w:val="Ttulo1"/>
       </w:pPr>
-      <w:bookmarkStart w:id="28" w:name="_Toc515312973"/>
+      <w:bookmarkStart w:id="29" w:name="_Toc515312973"/>
       <w:r>
         <w:t>UC 26 – Edit a Faction.</w:t>
       </w:r>
-      <w:bookmarkEnd w:id="28"/>
+      <w:bookmarkEnd w:id="29"/>
     </w:p>
     <w:p>
       <w:pPr>
@@ -17086,12 +17067,12 @@
       <w:pPr>
         <w:pStyle w:val="Ttulo1"/>
       </w:pPr>
-      <w:bookmarkStart w:id="29" w:name="_Toc515312974"/>
+      <w:bookmarkStart w:id="30" w:name="_Toc515312974"/>
       <w:r>
         <w:lastRenderedPageBreak/>
         <w:t>UC 27 – List the building in not final mode.</w:t>
       </w:r>
-      <w:bookmarkEnd w:id="29"/>
+      <w:bookmarkEnd w:id="30"/>
     </w:p>
     <w:p>
       <w:pPr>
@@ -17403,7 +17384,7 @@
       <w:pPr>
         <w:pStyle w:val="Ttulo1"/>
       </w:pPr>
-      <w:bookmarkStart w:id="30" w:name="_Toc515312975"/>
+      <w:bookmarkStart w:id="31" w:name="_Toc515312975"/>
       <w:r>
         <w:t>UC 28 – Create</w:t>
       </w:r>
@@ -17413,7 +17394,7 @@
       <w:r>
         <w:t xml:space="preserve"> a building.</w:t>
       </w:r>
-      <w:bookmarkEnd w:id="30"/>
+      <w:bookmarkEnd w:id="31"/>
     </w:p>
     <w:p>
       <w:pPr>
@@ -17565,15 +17546,7 @@
               <w:cnfStyle w:val="000000100000" w:firstRow="0" w:lastRow="0" w:firstColumn="0" w:lastColumn="0" w:oddVBand="0" w:evenVBand="0" w:oddHBand="1" w:evenHBand="0" w:firstRowFirstColumn="0" w:firstRowLastColumn="0" w:lastRowFirstColumn="0" w:lastRowLastColumn="0"/>
             </w:pPr>
             <w:r>
-              <w:t xml:space="preserve">The system must return a form where </w:t>
-            </w:r>
-            <w:proofErr w:type="gramStart"/>
-            <w:r>
-              <w:t>first of all</w:t>
-            </w:r>
-            <w:proofErr w:type="gramEnd"/>
-            <w:r>
-              <w:t xml:space="preserve"> we need to decide which type of building we want: </w:t>
+              <w:t xml:space="preserve">The system must return a form where first of all we need to decide which type of building we want: </w:t>
             </w:r>
             <w:proofErr w:type="spellStart"/>
             <w:r>
@@ -17887,15 +17860,7 @@
               <w:cnfStyle w:val="000000100000" w:firstRow="0" w:lastRow="0" w:firstColumn="0" w:lastColumn="0" w:oddVBand="0" w:evenVBand="0" w:oddHBand="1" w:evenHBand="0" w:firstRowFirstColumn="0" w:firstRowLastColumn="0" w:lastRowFirstColumn="0" w:lastRowLastColumn="0"/>
             </w:pPr>
             <w:r>
-              <w:t xml:space="preserve">The system must return a form where </w:t>
-            </w:r>
-            <w:proofErr w:type="gramStart"/>
-            <w:r>
-              <w:t>first of all</w:t>
-            </w:r>
-            <w:proofErr w:type="gramEnd"/>
-            <w:r>
-              <w:t xml:space="preserve"> we need to decide which type of building we want: </w:t>
+              <w:t xml:space="preserve">The system must return a form where first of all we need to decide which type of building we want: </w:t>
             </w:r>
             <w:proofErr w:type="spellStart"/>
             <w:r>
@@ -18164,15 +18129,7 @@
               <w:cnfStyle w:val="000000100000" w:firstRow="0" w:lastRow="0" w:firstColumn="0" w:lastColumn="0" w:oddVBand="0" w:evenVBand="0" w:oddHBand="1" w:evenHBand="0" w:firstRowFirstColumn="0" w:firstRowLastColumn="0" w:lastRowFirstColumn="0" w:lastRowLastColumn="0"/>
             </w:pPr>
             <w:r>
-              <w:t xml:space="preserve">The system must return a form where </w:t>
-            </w:r>
-            <w:proofErr w:type="gramStart"/>
-            <w:r>
-              <w:t>first of all</w:t>
-            </w:r>
-            <w:proofErr w:type="gramEnd"/>
-            <w:r>
-              <w:t xml:space="preserve"> we need to decide which type of building we want: </w:t>
+              <w:t xml:space="preserve">The system must return a form where first of all we need to decide which type of building we want: </w:t>
             </w:r>
             <w:r>
               <w:t xml:space="preserve">Recruiter Building. Later we fill Name, Description, Photo, Costs, </w:t>
@@ -18433,15 +18390,7 @@
               <w:cnfStyle w:val="000000100000" w:firstRow="0" w:lastRow="0" w:firstColumn="0" w:lastColumn="0" w:oddVBand="0" w:evenVBand="0" w:oddHBand="1" w:evenHBand="0" w:firstRowFirstColumn="0" w:firstRowLastColumn="0" w:lastRowFirstColumn="0" w:lastRowLastColumn="0"/>
             </w:pPr>
             <w:r>
-              <w:t xml:space="preserve">The system must return a form where </w:t>
-            </w:r>
-            <w:proofErr w:type="gramStart"/>
-            <w:r>
-              <w:t>first of all</w:t>
-            </w:r>
-            <w:proofErr w:type="gramEnd"/>
-            <w:r>
-              <w:t xml:space="preserve"> we need to decide which type of building we want: Recruiter Building. Later we let all in blank.</w:t>
+              <w:t>The system must return a form where first of all we need to decide which type of building we want: Recruiter Building. Later we let all in blank.</w:t>
             </w:r>
           </w:p>
         </w:tc>
@@ -18939,15 +18888,7 @@
               <w:cnfStyle w:val="000000100000" w:firstRow="0" w:lastRow="0" w:firstColumn="0" w:lastColumn="0" w:oddVBand="0" w:evenVBand="0" w:oddHBand="1" w:evenHBand="0" w:firstRowFirstColumn="0" w:firstRowLastColumn="0" w:lastRowFirstColumn="0" w:lastRowLastColumn="0"/>
             </w:pPr>
             <w:r>
-              <w:t xml:space="preserve">The system must return a form where </w:t>
-            </w:r>
-            <w:proofErr w:type="gramStart"/>
-            <w:r>
-              <w:t>first of all</w:t>
-            </w:r>
-            <w:proofErr w:type="gramEnd"/>
-            <w:r>
-              <w:t xml:space="preserve"> we need to decide which type of building we want: </w:t>
+              <w:t xml:space="preserve">The system must return a form where first of all we need to decide which type of building we want: </w:t>
             </w:r>
             <w:r>
               <w:t>Livelihood Building. Later we fill Name, Description, Photo, Costs, Maximum Level, Extra Cost, Time to Construct, Collection Materials, Time to Collect, Less Time percentage per level and extra collection per level.</w:t>
@@ -19205,63 +19146,55 @@
               <w:cnfStyle w:val="000000100000" w:firstRow="0" w:lastRow="0" w:firstColumn="0" w:lastColumn="0" w:oddVBand="0" w:evenVBand="0" w:oddHBand="1" w:evenHBand="0" w:firstRowFirstColumn="0" w:firstRowLastColumn="0" w:lastRowFirstColumn="0" w:lastRowLastColumn="0"/>
             </w:pPr>
             <w:r>
-              <w:t xml:space="preserve">The system must return a form where </w:t>
+              <w:t>The system must return a form where first of all we need to decide which type of building we want: Livelihood Building. Later we let all in blank.</w:t>
+            </w:r>
+          </w:p>
+        </w:tc>
+      </w:tr>
+      <w:tr>
+        <w:tc>
+          <w:tcPr>
+            <w:cnfStyle w:val="001000000000" w:firstRow="0" w:lastRow="0" w:firstColumn="1" w:lastColumn="0" w:oddVBand="0" w:evenVBand="0" w:oddHBand="0" w:evenHBand="0" w:firstRowFirstColumn="0" w:firstRowLastColumn="0" w:lastRowFirstColumn="0" w:lastRowLastColumn="0"/>
+            <w:tcW w:w="1526" w:type="dxa"/>
+            <w:tcBorders>
+              <w:top w:val="single" w:sz="4" w:space="0" w:color="FFFFFF" w:themeColor="background1"/>
+              <w:bottom w:val="single" w:sz="4" w:space="0" w:color="FFFFFF" w:themeColor="background1"/>
+            </w:tcBorders>
+            <w:shd w:val="clear" w:color="auto" w:fill="1F497D" w:themeFill="text2"/>
+          </w:tcPr>
+          <w:p>
+            <w:pPr>
+              <w:rPr>
+                <w:rStyle w:val="Textoennegrita"/>
+              </w:rPr>
+            </w:pPr>
+            <w:r>
+              <w:rPr>
+                <w:rStyle w:val="Textoennegrita"/>
+              </w:rPr>
+              <w:t>Expected</w:t>
+            </w:r>
+          </w:p>
+        </w:tc>
+        <w:tc>
+          <w:tcPr>
+            <w:tcW w:w="7716" w:type="dxa"/>
+            <w:tcBorders>
+              <w:top w:val="single" w:sz="4" w:space="0" w:color="FFFFFF" w:themeColor="background1"/>
+              <w:bottom w:val="single" w:sz="4" w:space="0" w:color="FFFFFF" w:themeColor="background1"/>
+            </w:tcBorders>
+          </w:tcPr>
+          <w:p>
+            <w:pPr>
+              <w:pStyle w:val="Notes"/>
+              <w:cnfStyle w:val="000000000000" w:firstRow="0" w:lastRow="0" w:firstColumn="0" w:lastColumn="0" w:oddVBand="0" w:evenVBand="0" w:oddHBand="0" w:evenHBand="0" w:firstRowFirstColumn="0" w:firstRowLastColumn="0" w:lastRowFirstColumn="0" w:lastRowLastColumn="0"/>
+            </w:pPr>
+            <w:r>
+              <w:t>The system must return the error messages from: Name, Description</w:t>
             </w:r>
             <w:proofErr w:type="gramStart"/>
             <w:r>
-              <w:t>first of all</w:t>
-            </w:r>
-            <w:proofErr w:type="gramEnd"/>
-            <w:r>
-              <w:t xml:space="preserve"> we need to decide which type of building we want: Livelihood Building. Later we let all in blank.</w:t>
-            </w:r>
-          </w:p>
-        </w:tc>
-      </w:tr>
-      <w:tr>
-        <w:tc>
-          <w:tcPr>
-            <w:cnfStyle w:val="001000000000" w:firstRow="0" w:lastRow="0" w:firstColumn="1" w:lastColumn="0" w:oddVBand="0" w:evenVBand="0" w:oddHBand="0" w:evenHBand="0" w:firstRowFirstColumn="0" w:firstRowLastColumn="0" w:lastRowFirstColumn="0" w:lastRowLastColumn="0"/>
-            <w:tcW w:w="1526" w:type="dxa"/>
-            <w:tcBorders>
-              <w:top w:val="single" w:sz="4" w:space="0" w:color="FFFFFF" w:themeColor="background1"/>
-              <w:bottom w:val="single" w:sz="4" w:space="0" w:color="FFFFFF" w:themeColor="background1"/>
-            </w:tcBorders>
-            <w:shd w:val="clear" w:color="auto" w:fill="1F497D" w:themeFill="text2"/>
-          </w:tcPr>
-          <w:p>
-            <w:pPr>
-              <w:rPr>
-                <w:rStyle w:val="Textoennegrita"/>
-              </w:rPr>
-            </w:pPr>
-            <w:r>
-              <w:rPr>
-                <w:rStyle w:val="Textoennegrita"/>
-              </w:rPr>
-              <w:t>Expected</w:t>
-            </w:r>
-          </w:p>
-        </w:tc>
-        <w:tc>
-          <w:tcPr>
-            <w:tcW w:w="7716" w:type="dxa"/>
-            <w:tcBorders>
-              <w:top w:val="single" w:sz="4" w:space="0" w:color="FFFFFF" w:themeColor="background1"/>
-              <w:bottom w:val="single" w:sz="4" w:space="0" w:color="FFFFFF" w:themeColor="background1"/>
-            </w:tcBorders>
-          </w:tcPr>
-          <w:p>
-            <w:pPr>
-              <w:pStyle w:val="Notes"/>
-              <w:cnfStyle w:val="000000000000" w:firstRow="0" w:lastRow="0" w:firstColumn="0" w:lastColumn="0" w:oddVBand="0" w:evenVBand="0" w:oddHBand="0" w:evenHBand="0" w:firstRowFirstColumn="0" w:firstRowLastColumn="0" w:lastRowFirstColumn="0" w:lastRowLastColumn="0"/>
-            </w:pPr>
-            <w:r>
-              <w:t xml:space="preserve">The system must return the error messages from: Name, </w:t>
-            </w:r>
-            <w:proofErr w:type="gramStart"/>
-            <w:r>
-              <w:t>Description,  Costs</w:t>
+              <w:t>,  Costs</w:t>
             </w:r>
             <w:proofErr w:type="gramEnd"/>
             <w:r>
@@ -19467,15 +19400,7 @@
               <w:cnfStyle w:val="000000100000" w:firstRow="0" w:lastRow="0" w:firstColumn="0" w:lastColumn="0" w:oddVBand="0" w:evenVBand="0" w:oddHBand="1" w:evenHBand="0" w:firstRowFirstColumn="0" w:firstRowLastColumn="0" w:lastRowFirstColumn="0" w:lastRowLastColumn="0"/>
             </w:pPr>
             <w:r>
-              <w:t xml:space="preserve">The system must return a form where </w:t>
-            </w:r>
-            <w:proofErr w:type="gramStart"/>
-            <w:r>
-              <w:t>first of all</w:t>
-            </w:r>
-            <w:proofErr w:type="gramEnd"/>
-            <w:r>
-              <w:t xml:space="preserve"> we need to decide which type of building we want: Warehouse Building. Later we fill Name, Description, Photo, Costs, Maximum Level, Extra Cost, Time to Co</w:t>
+              <w:t>The system must return a form where first of all we need to decide which type of building we want: Warehouse Building. Later we fill Name, Description, Photo, Costs, Maximum Level, Extra Cost, Time to Co</w:t>
             </w:r>
             <w:r>
               <w:t>nstruct</w:t>
@@ -19747,15 +19672,7 @@
               <w:cnfStyle w:val="000000100000" w:firstRow="0" w:lastRow="0" w:firstColumn="0" w:lastColumn="0" w:oddVBand="0" w:evenVBand="0" w:oddHBand="1" w:evenHBand="0" w:firstRowFirstColumn="0" w:firstRowLastColumn="0" w:lastRowFirstColumn="0" w:lastRowLastColumn="0"/>
             </w:pPr>
             <w:r>
-              <w:t xml:space="preserve">The system must return a form where </w:t>
-            </w:r>
-            <w:proofErr w:type="gramStart"/>
-            <w:r>
-              <w:t>first of all</w:t>
-            </w:r>
-            <w:proofErr w:type="gramEnd"/>
-            <w:r>
-              <w:t xml:space="preserve"> we need to decide which type of building we want: </w:t>
+              <w:t xml:space="preserve">The system must return a form where first of all we need to decide which type of building we want: </w:t>
             </w:r>
             <w:proofErr w:type="spellStart"/>
             <w:r>
@@ -20170,11 +20087,11 @@
       <w:pPr>
         <w:pStyle w:val="Ttulo1"/>
       </w:pPr>
-      <w:bookmarkStart w:id="31" w:name="_Toc515312976"/>
+      <w:bookmarkStart w:id="32" w:name="_Toc515312976"/>
       <w:r>
         <w:t>UC 30 – Display a building.</w:t>
       </w:r>
-      <w:bookmarkEnd w:id="31"/>
+      <w:bookmarkEnd w:id="32"/>
     </w:p>
     <w:p>
       <w:pPr>
@@ -20671,9 +20588,12 @@
               <w:t xml:space="preserve">, </w:t>
             </w:r>
             <w:proofErr w:type="spellStart"/>
+            <w:r>
+              <w:t>Cost</w:t>
+            </w:r>
             <w:proofErr w:type="gramStart"/>
             <w:r>
-              <w:t>Cost,Time</w:t>
+              <w:t>,Time</w:t>
             </w:r>
             <w:proofErr w:type="spellEnd"/>
             <w:proofErr w:type="gramEnd"/>
@@ -20803,14 +20723,14 @@
       <w:pPr>
         <w:pStyle w:val="Ttulo1"/>
       </w:pPr>
-      <w:bookmarkStart w:id="32" w:name="_Toc515312977"/>
-      <w:bookmarkStart w:id="33" w:name="_Hlk515312902"/>
+      <w:bookmarkStart w:id="33" w:name="_Toc515312977"/>
+      <w:bookmarkStart w:id="34" w:name="_Hlk515312902"/>
       <w:r>
         <w:t>UC 31 – Create a Troop.</w:t>
       </w:r>
-      <w:bookmarkEnd w:id="32"/>
-    </w:p>
-    <w:bookmarkEnd w:id="33"/>
+      <w:bookmarkEnd w:id="33"/>
+    </w:p>
+    <w:bookmarkEnd w:id="34"/>
     <w:p>
       <w:pPr>
         <w:rPr>
@@ -21401,11 +21321,11 @@
       <w:pPr>
         <w:pStyle w:val="Ttulo1"/>
       </w:pPr>
-      <w:bookmarkStart w:id="34" w:name="_Toc515312978"/>
+      <w:bookmarkStart w:id="35" w:name="_Toc515312978"/>
       <w:r>
         <w:t>UC 31 – Edit a Troop.</w:t>
       </w:r>
-      <w:bookmarkEnd w:id="34"/>
+      <w:bookmarkEnd w:id="35"/>
     </w:p>
     <w:p>
       <w:pPr>
@@ -21979,11 +21899,11 @@
       <w:pPr>
         <w:pStyle w:val="Ttulo1"/>
       </w:pPr>
-      <w:bookmarkStart w:id="35" w:name="_Toc515312979"/>
+      <w:bookmarkStart w:id="36" w:name="_Toc515312979"/>
       <w:r>
         <w:t>UC 31 –Delete a Troop.</w:t>
       </w:r>
-      <w:bookmarkEnd w:id="35"/>
+      <w:bookmarkEnd w:id="36"/>
     </w:p>
     <w:p>
       <w:pPr>
@@ -22289,11 +22209,11 @@
       <w:pPr>
         <w:pStyle w:val="Ttulo1"/>
       </w:pPr>
-      <w:bookmarkStart w:id="36" w:name="_Toc515312980"/>
+      <w:bookmarkStart w:id="37" w:name="_Toc515312980"/>
       <w:r>
         <w:t>UC 32 – List items created by me.</w:t>
       </w:r>
-      <w:bookmarkEnd w:id="36"/>
+      <w:bookmarkEnd w:id="37"/>
     </w:p>
     <w:p>
       <w:pPr>
@@ -22621,11 +22541,11 @@
       <w:pPr>
         <w:pStyle w:val="Ttulo1"/>
       </w:pPr>
-      <w:bookmarkStart w:id="37" w:name="_Toc515312981"/>
+      <w:bookmarkStart w:id="38" w:name="_Toc515312981"/>
       <w:r>
         <w:t>UC 32 – Create an item</w:t>
       </w:r>
-      <w:bookmarkEnd w:id="37"/>
+      <w:bookmarkEnd w:id="38"/>
     </w:p>
     <w:p>
       <w:pPr>
@@ -22789,10 +22709,18 @@
             </w:r>
             <w:proofErr w:type="spellEnd"/>
             <w:r>
-              <w:t xml:space="preserve"> Hola’, Description: ‘</w:t>
+              <w:t xml:space="preserve"> </w:t>
             </w:r>
             <w:proofErr w:type="spellStart"/>
             <w:r>
+              <w:t>Hola</w:t>
+            </w:r>
+            <w:proofErr w:type="spellEnd"/>
+            <w:r>
+              <w:t>’, Description: ‘</w:t>
+            </w:r>
+            <w:proofErr w:type="spellStart"/>
+            <w:r>
               <w:t>Te</w:t>
             </w:r>
             <w:proofErr w:type="spellEnd"/>
@@ -22813,7 +22741,15 @@
             </w:r>
             <w:proofErr w:type="spellEnd"/>
             <w:r>
-              <w:t xml:space="preserve"> para ser el </w:t>
+              <w:t xml:space="preserve"> para </w:t>
+            </w:r>
+            <w:proofErr w:type="spellStart"/>
+            <w:r>
+              <w:t>ser</w:t>
+            </w:r>
+            <w:proofErr w:type="spellEnd"/>
+            <w:r>
+              <w:t xml:space="preserve"> el </w:t>
             </w:r>
             <w:proofErr w:type="spellStart"/>
             <w:r>
@@ -23223,12 +23159,12 @@
       <w:pPr>
         <w:pStyle w:val="Ttulo1"/>
       </w:pPr>
-      <w:bookmarkStart w:id="38" w:name="_Toc515312982"/>
+      <w:bookmarkStart w:id="39" w:name="_Toc515312982"/>
       <w:r>
         <w:lastRenderedPageBreak/>
         <w:t>UC 33 – Edit an item</w:t>
       </w:r>
-      <w:bookmarkEnd w:id="38"/>
+      <w:bookmarkEnd w:id="39"/>
     </w:p>
     <w:p>
       <w:pPr>
@@ -23392,10 +23328,18 @@
             </w:r>
             <w:proofErr w:type="spellEnd"/>
             <w:r>
-              <w:t xml:space="preserve"> Hola’, Description: ‘</w:t>
+              <w:t xml:space="preserve"> </w:t>
             </w:r>
             <w:proofErr w:type="spellStart"/>
             <w:r>
+              <w:t>Hola</w:t>
+            </w:r>
+            <w:proofErr w:type="spellEnd"/>
+            <w:r>
+              <w:t>’, Description: ‘</w:t>
+            </w:r>
+            <w:proofErr w:type="spellStart"/>
+            <w:r>
               <w:t>Te</w:t>
             </w:r>
             <w:proofErr w:type="spellEnd"/>
@@ -23416,7 +23360,15 @@
             </w:r>
             <w:proofErr w:type="spellEnd"/>
             <w:r>
-              <w:t xml:space="preserve"> para ser el </w:t>
+              <w:t xml:space="preserve"> para </w:t>
+            </w:r>
+            <w:proofErr w:type="spellStart"/>
+            <w:r>
+              <w:t>ser</w:t>
+            </w:r>
+            <w:proofErr w:type="spellEnd"/>
+            <w:r>
+              <w:t xml:space="preserve"> el </w:t>
             </w:r>
             <w:proofErr w:type="spellStart"/>
             <w:r>
@@ -23827,7 +23779,7 @@
       <w:pPr>
         <w:pStyle w:val="Ttulo1"/>
       </w:pPr>
-      <w:bookmarkStart w:id="39" w:name="_Toc515312983"/>
+      <w:bookmarkStart w:id="40" w:name="_Toc515312983"/>
       <w:r>
         <w:t>UC 34</w:t>
       </w:r>
@@ -23840,7 +23792,7 @@
       <w:r>
         <w:t>an item</w:t>
       </w:r>
-      <w:bookmarkEnd w:id="39"/>
+      <w:bookmarkEnd w:id="40"/>
     </w:p>
     <w:p>
       <w:pPr>
@@ -24405,11 +24357,11 @@
       <w:pPr>
         <w:pStyle w:val="Ttulo1"/>
       </w:pPr>
-      <w:bookmarkStart w:id="40" w:name="_Toc515312984"/>
+      <w:bookmarkStart w:id="41" w:name="_Toc515312984"/>
       <w:r>
         <w:t>UC 35 – Display my world</w:t>
       </w:r>
-      <w:bookmarkEnd w:id="40"/>
+      <w:bookmarkEnd w:id="41"/>
     </w:p>
     <w:p>
       <w:pPr>
@@ -24729,11 +24681,11 @@
       <w:pPr>
         <w:pStyle w:val="Ttulo1"/>
       </w:pPr>
-      <w:bookmarkStart w:id="41" w:name="_Toc515312985"/>
+      <w:bookmarkStart w:id="42" w:name="_Toc515312985"/>
       <w:r>
         <w:t>UC 36 – List my Buildings</w:t>
       </w:r>
-      <w:bookmarkEnd w:id="41"/>
+      <w:bookmarkEnd w:id="42"/>
     </w:p>
     <w:p>
       <w:pPr>
@@ -25054,11 +25006,11 @@
       <w:pPr>
         <w:pStyle w:val="Ttulo1"/>
       </w:pPr>
-      <w:bookmarkStart w:id="42" w:name="_Toc515312986"/>
+      <w:bookmarkStart w:id="43" w:name="_Toc515312986"/>
       <w:r>
         <w:t>UC 37 – Create a building (Built)</w:t>
       </w:r>
-      <w:bookmarkEnd w:id="42"/>
+      <w:bookmarkEnd w:id="43"/>
     </w:p>
     <w:p>
       <w:pPr>
@@ -25379,11 +25331,11 @@
       <w:pPr>
         <w:pStyle w:val="Ttulo1"/>
       </w:pPr>
-      <w:bookmarkStart w:id="43" w:name="_Toc515312987"/>
+      <w:bookmarkStart w:id="44" w:name="_Toc515312987"/>
       <w:r>
         <w:t>UC 38 – Unbuild a Building (Built)</w:t>
       </w:r>
-      <w:bookmarkEnd w:id="43"/>
+      <w:bookmarkEnd w:id="44"/>
     </w:p>
     <w:p>
       <w:pPr>
@@ -25946,11 +25898,11 @@
       <w:pPr>
         <w:pStyle w:val="Ttulo1"/>
       </w:pPr>
-      <w:bookmarkStart w:id="44" w:name="_Toc515312988"/>
+      <w:bookmarkStart w:id="45" w:name="_Toc515312988"/>
       <w:r>
         <w:t>UC 39 – Unbuild a Building (Built)</w:t>
       </w:r>
-      <w:bookmarkEnd w:id="44"/>
+      <w:bookmarkEnd w:id="45"/>
     </w:p>
     <w:p>
       <w:pPr>
@@ -26510,11 +26462,11 @@
       <w:pPr>
         <w:pStyle w:val="Ttulo1"/>
       </w:pPr>
-      <w:bookmarkStart w:id="45" w:name="_Toc515312989"/>
+      <w:bookmarkStart w:id="46" w:name="_Toc515312989"/>
       <w:r>
         <w:t>UC 40 – Update Building (Built)</w:t>
       </w:r>
-      <w:bookmarkEnd w:id="45"/>
+      <w:bookmarkEnd w:id="46"/>
     </w:p>
     <w:p>
       <w:pPr>
@@ -27079,11 +27031,11 @@
       <w:pPr>
         <w:pStyle w:val="Ttulo1"/>
       </w:pPr>
-      <w:bookmarkStart w:id="46" w:name="_Toc515312990"/>
+      <w:bookmarkStart w:id="47" w:name="_Toc515312990"/>
       <w:r>
         <w:t>UC 41 – Navigate from Recruiter to their troops.</w:t>
       </w:r>
-      <w:bookmarkEnd w:id="46"/>
+      <w:bookmarkEnd w:id="47"/>
     </w:p>
     <w:p>
       <w:pPr>
@@ -27416,12 +27368,12 @@
       <w:pPr>
         <w:pStyle w:val="Ttulo1"/>
       </w:pPr>
-      <w:bookmarkStart w:id="47" w:name="_Toc515312991"/>
+      <w:bookmarkStart w:id="48" w:name="_Toc515312991"/>
       <w:r>
         <w:lastRenderedPageBreak/>
         <w:t>UC 42 – List my invitations.</w:t>
       </w:r>
-      <w:bookmarkEnd w:id="47"/>
+      <w:bookmarkEnd w:id="48"/>
     </w:p>
     <w:p>
       <w:pPr>
@@ -27744,14 +27696,14 @@
       <w:pPr>
         <w:pStyle w:val="Ttulo1"/>
       </w:pPr>
-      <w:bookmarkStart w:id="48" w:name="_Toc515312992"/>
-      <w:bookmarkStart w:id="49" w:name="_Hlk515312744"/>
+      <w:bookmarkStart w:id="49" w:name="_Toc515312992"/>
+      <w:bookmarkStart w:id="50" w:name="_Hlk515312744"/>
       <w:r>
         <w:t>UC 43 – Create messages in chat of organization</w:t>
       </w:r>
-      <w:bookmarkEnd w:id="48"/>
-    </w:p>
-    <w:bookmarkEnd w:id="49"/>
+      <w:bookmarkEnd w:id="49"/>
+    </w:p>
+    <w:bookmarkEnd w:id="50"/>
     <w:p>
       <w:pPr>
         <w:rPr>
@@ -28161,11 +28113,11 @@
               <w:cnfStyle w:val="000000100000" w:firstRow="0" w:lastRow="0" w:firstColumn="0" w:lastColumn="0" w:oddVBand="0" w:evenVBand="0" w:oddHBand="1" w:evenHBand="0" w:firstRowFirstColumn="0" w:firstRowLastColumn="0" w:lastRowFirstColumn="0" w:lastRowLastColumn="0"/>
             </w:pPr>
             <w:r>
-              <w:t xml:space="preserve">The player </w:t>
+              <w:t xml:space="preserve">The </w:t>
             </w:r>
             <w:proofErr w:type="gramStart"/>
             <w:r>
-              <w:t>don’t</w:t>
+              <w:t>player don’t</w:t>
             </w:r>
             <w:proofErr w:type="gramEnd"/>
             <w:r>
@@ -28328,17 +28280,17 @@
       <w:pPr>
         <w:pStyle w:val="Ttulo1"/>
       </w:pPr>
-      <w:bookmarkStart w:id="50" w:name="_Toc515312993"/>
-      <w:bookmarkStart w:id="51" w:name="_Hlk515312438"/>
+      <w:bookmarkStart w:id="51" w:name="_Toc515312993"/>
+      <w:bookmarkStart w:id="52" w:name="_Hlk515312438"/>
       <w:r>
         <w:t xml:space="preserve">UC 44 – </w:t>
       </w:r>
       <w:r>
         <w:t>List the items available in the shop</w:t>
       </w:r>
-      <w:bookmarkEnd w:id="50"/>
-    </w:p>
-    <w:bookmarkEnd w:id="51"/>
+      <w:bookmarkEnd w:id="51"/>
+    </w:p>
+    <w:bookmarkEnd w:id="52"/>
     <w:p>
       <w:pPr>
         <w:rPr>
@@ -28369,13 +28321,8 @@
       <w:r>
         <w:t xml:space="preserve"> (Player) can </w:t>
       </w:r>
-      <w:proofErr w:type="gramStart"/>
-      <w:r>
-        <w:t>enters into</w:t>
-      </w:r>
-      <w:proofErr w:type="gramEnd"/>
-      <w:r>
-        <w:t xml:space="preserve"> the shop and see the multiple objects to buy them.</w:t>
+      <w:r>
+        <w:t>enters into the shop and see the multiple objects to buy them.</w:t>
       </w:r>
     </w:p>
     <w:p>
@@ -28519,15 +28466,7 @@
             </w:r>
             <w:proofErr w:type="spellEnd"/>
             <w:r>
-              <w:t xml:space="preserve"> (Player) can </w:t>
-            </w:r>
-            <w:proofErr w:type="gramStart"/>
-            <w:r>
-              <w:t>enters into</w:t>
-            </w:r>
-            <w:proofErr w:type="gramEnd"/>
-            <w:r>
-              <w:t xml:space="preserve"> the shop and see the multiple objects to buy them.</w:t>
+              <w:t xml:space="preserve"> (Player) can enters into the shop and see the multiple objects to buy them.</w:t>
             </w:r>
           </w:p>
           <w:p>
@@ -28696,14 +28635,14 @@
       <w:pPr>
         <w:pStyle w:val="Ttulo1"/>
       </w:pPr>
-      <w:bookmarkStart w:id="52" w:name="_Toc515312994"/>
+      <w:bookmarkStart w:id="53" w:name="_Toc515312994"/>
       <w:r>
         <w:t xml:space="preserve">UC 45 – List the items </w:t>
       </w:r>
       <w:r>
         <w:t>he bought</w:t>
       </w:r>
-      <w:bookmarkEnd w:id="52"/>
+      <w:bookmarkEnd w:id="53"/>
     </w:p>
     <w:p>
       <w:pPr>
@@ -29038,11 +28977,11 @@
       <w:pPr>
         <w:pStyle w:val="Ttulo1"/>
       </w:pPr>
-      <w:bookmarkStart w:id="53" w:name="_Toc515312995"/>
+      <w:bookmarkStart w:id="54" w:name="_Toc515312995"/>
       <w:r>
         <w:t>UC 46 – List the activated items</w:t>
       </w:r>
-      <w:bookmarkEnd w:id="53"/>
+      <w:bookmarkEnd w:id="54"/>
     </w:p>
     <w:p>
       <w:pPr>
@@ -29371,11 +29310,11 @@
       <w:pPr>
         <w:pStyle w:val="Ttulo1"/>
       </w:pPr>
-      <w:bookmarkStart w:id="54" w:name="_Toc515312996"/>
+      <w:bookmarkStart w:id="55" w:name="_Toc515312996"/>
       <w:r>
         <w:t>UC 47 – Use items</w:t>
       </w:r>
-      <w:bookmarkEnd w:id="54"/>
+      <w:bookmarkEnd w:id="55"/>
     </w:p>
     <w:p>
       <w:pPr>
@@ -29692,14 +29631,14 @@
       <w:pPr>
         <w:pStyle w:val="Ttulo1"/>
       </w:pPr>
-      <w:bookmarkStart w:id="55" w:name="_Toc515312997"/>
+      <w:bookmarkStart w:id="56" w:name="_Toc515312997"/>
       <w:r>
         <w:t xml:space="preserve">UC 49 – </w:t>
       </w:r>
       <w:r>
         <w:t>Create an organization.</w:t>
       </w:r>
-      <w:bookmarkEnd w:id="55"/>
+      <w:bookmarkEnd w:id="56"/>
     </w:p>
     <w:p>
       <w:pPr>
@@ -29920,15 +29859,7 @@
               <w:cnfStyle w:val="000000000000" w:firstRow="0" w:lastRow="0" w:firstColumn="0" w:lastColumn="0" w:oddVBand="0" w:evenVBand="0" w:oddHBand="0" w:evenHBand="0" w:firstRowFirstColumn="0" w:firstRowLastColumn="0" w:lastRowFirstColumn="0" w:lastRowLastColumn="0"/>
             </w:pPr>
             <w:r>
-              <w:t xml:space="preserve">The system must return us the members list of the organization where the player is the </w:t>
-            </w:r>
-            <w:proofErr w:type="gramStart"/>
-            <w:r>
-              <w:t>master of it</w:t>
-            </w:r>
-            <w:proofErr w:type="gramEnd"/>
-            <w:r>
-              <w:t>.</w:t>
+              <w:t>The system must return us the members list of the organization where the player is the master of it.</w:t>
             </w:r>
           </w:p>
           <w:p>
@@ -30307,7 +30238,7 @@
           <w:u w:val="single"/>
         </w:rPr>
       </w:pPr>
-      <w:bookmarkStart w:id="56" w:name="_Toc515312998"/>
+      <w:bookmarkStart w:id="57" w:name="_Toc515312998"/>
       <w:r>
         <w:t>UC 50</w:t>
       </w:r>
@@ -30317,7 +30248,7 @@
       <w:r>
         <w:t>Accept an Invitation</w:t>
       </w:r>
-      <w:bookmarkEnd w:id="56"/>
+      <w:bookmarkEnd w:id="57"/>
     </w:p>
     <w:p>
       <w:pPr>
@@ -30659,11 +30590,11 @@
           <w:u w:val="single"/>
         </w:rPr>
       </w:pPr>
-      <w:bookmarkStart w:id="57" w:name="_Toc515312999"/>
+      <w:bookmarkStart w:id="58" w:name="_Toc515312999"/>
       <w:r>
         <w:t>UC 51 – Decline an Invitation</w:t>
       </w:r>
-      <w:bookmarkEnd w:id="57"/>
+      <w:bookmarkEnd w:id="58"/>
     </w:p>
     <w:p>
       <w:pPr>
@@ -30899,15 +30830,7 @@
               <w:t xml:space="preserve">The system must return us </w:t>
             </w:r>
             <w:r>
-              <w:t xml:space="preserve">the list of invitations that he/she </w:t>
-            </w:r>
-            <w:proofErr w:type="gramStart"/>
-            <w:r>
-              <w:t>has</w:t>
-            </w:r>
-            <w:proofErr w:type="gramEnd"/>
-            <w:r>
-              <w:t xml:space="preserve"> and that invitation declined</w:t>
+              <w:t>the list of invitations that he/she has and that invitation declined</w:t>
             </w:r>
             <w:r>
               <w:t>.</w:t>
@@ -31022,11 +30945,11 @@
           <w:u w:val="single"/>
         </w:rPr>
       </w:pPr>
-      <w:bookmarkStart w:id="58" w:name="_Toc515313000"/>
+      <w:bookmarkStart w:id="59" w:name="_Toc515313000"/>
       <w:r>
         <w:t>UC 52 – See the organization’s members</w:t>
       </w:r>
-      <w:bookmarkEnd w:id="58"/>
+      <w:bookmarkEnd w:id="59"/>
     </w:p>
     <w:p>
       <w:pPr>
@@ -31362,11 +31285,11 @@
           <w:u w:val="single"/>
         </w:rPr>
       </w:pPr>
-      <w:bookmarkStart w:id="59" w:name="_Toc515313001"/>
+      <w:bookmarkStart w:id="60" w:name="_Toc515313001"/>
       <w:r>
         <w:t>UC 53 – Send invitations for your organization</w:t>
       </w:r>
-      <w:bookmarkEnd w:id="59"/>
+      <w:bookmarkEnd w:id="60"/>
     </w:p>
     <w:p>
       <w:pPr>
@@ -31957,11 +31880,11 @@
           <w:u w:val="single"/>
         </w:rPr>
       </w:pPr>
-      <w:bookmarkStart w:id="60" w:name="_Toc515313002"/>
+      <w:bookmarkStart w:id="61" w:name="_Toc515313002"/>
       <w:r>
         <w:t>UC 54 – Change ranges in an organization</w:t>
       </w:r>
-      <w:bookmarkEnd w:id="60"/>
+      <w:bookmarkEnd w:id="61"/>
     </w:p>
     <w:p>
       <w:pPr>
@@ -32327,11 +32250,11 @@
           <w:u w:val="single"/>
         </w:rPr>
       </w:pPr>
-      <w:bookmarkStart w:id="61" w:name="_Toc515313003"/>
+      <w:bookmarkStart w:id="62" w:name="_Toc515313003"/>
       <w:r>
         <w:t>UC 55 – Let another to be the master</w:t>
       </w:r>
-      <w:bookmarkEnd w:id="61"/>
+      <w:bookmarkEnd w:id="62"/>
     </w:p>
     <w:p>
       <w:pPr>
@@ -32665,7 +32588,7 @@
           <w:u w:val="single"/>
         </w:rPr>
       </w:pPr>
-      <w:bookmarkStart w:id="62" w:name="_Toc515313004"/>
+      <w:bookmarkStart w:id="63" w:name="_Toc515313004"/>
       <w:r>
         <w:lastRenderedPageBreak/>
         <w:t>UC 56</w:t>
@@ -32676,7 +32599,7 @@
       <w:r>
         <w:t>Leave the organization</w:t>
       </w:r>
-      <w:bookmarkEnd w:id="62"/>
+      <w:bookmarkEnd w:id="63"/>
     </w:p>
     <w:p>
       <w:pPr>
@@ -33496,11 +33419,11 @@
           <w:u w:val="single"/>
         </w:rPr>
       </w:pPr>
-      <w:bookmarkStart w:id="63" w:name="_Toc515313005"/>
+      <w:bookmarkStart w:id="64" w:name="_Toc515313005"/>
       <w:r>
         <w:t>UC 57 – Create Report</w:t>
       </w:r>
-      <w:bookmarkEnd w:id="63"/>
+      <w:bookmarkEnd w:id="64"/>
     </w:p>
     <w:p>
       <w:pPr>
@@ -33530,11 +33453,11 @@
       </w:r>
       <w:proofErr w:type="spellEnd"/>
       <w:r>
-        <w:t xml:space="preserve"> (</w:t>
+        <w:t xml:space="preserve"> (Player</w:t>
       </w:r>
       <w:proofErr w:type="gramStart"/>
       <w:r>
-        <w:t xml:space="preserve">Player) </w:t>
+        <w:t xml:space="preserve">) </w:t>
       </w:r>
       <w:r>
         <w:t xml:space="preserve"> can</w:t>
@@ -34097,11 +34020,11 @@
           <w:u w:val="single"/>
         </w:rPr>
       </w:pPr>
-      <w:bookmarkStart w:id="64" w:name="_Toc515313006"/>
+      <w:bookmarkStart w:id="65" w:name="_Toc515313006"/>
       <w:r>
         <w:t>UC 58 – Mark updates as suspicious</w:t>
       </w:r>
-      <w:bookmarkEnd w:id="64"/>
+      <w:bookmarkEnd w:id="65"/>
     </w:p>
     <w:p>
       <w:pPr>
@@ -34132,11 +34055,11 @@
       </w:r>
       <w:proofErr w:type="spellEnd"/>
       <w:r>
-        <w:t xml:space="preserve"> (</w:t>
+        <w:t xml:space="preserve"> (Player</w:t>
       </w:r>
       <w:proofErr w:type="gramStart"/>
       <w:r>
-        <w:t>Player)  can</w:t>
+        <w:t>)  can</w:t>
       </w:r>
       <w:proofErr w:type="gramEnd"/>
       <w:r>
@@ -34679,11 +34602,11 @@
           <w:u w:val="single"/>
         </w:rPr>
       </w:pPr>
-      <w:bookmarkStart w:id="65" w:name="_Toc515313007"/>
+      <w:bookmarkStart w:id="66" w:name="_Toc515313007"/>
       <w:r>
         <w:t>UC 59 – List the player for making a battle with.</w:t>
       </w:r>
-      <w:bookmarkEnd w:id="65"/>
+      <w:bookmarkEnd w:id="66"/>
     </w:p>
     <w:p>
       <w:pPr>
@@ -35038,11 +34961,11 @@
           <w:u w:val="single"/>
         </w:rPr>
       </w:pPr>
-      <w:bookmarkStart w:id="66" w:name="_Toc515313008"/>
+      <w:bookmarkStart w:id="67" w:name="_Toc515313008"/>
       <w:r>
         <w:t>UC 60 – Create a Battle</w:t>
       </w:r>
-      <w:bookmarkEnd w:id="66"/>
+      <w:bookmarkEnd w:id="67"/>
     </w:p>
     <w:p>
       <w:pPr>
@@ -35648,7 +35571,7 @@
           <w:u w:val="single"/>
         </w:rPr>
       </w:pPr>
-      <w:bookmarkStart w:id="67" w:name="_Toc515313009"/>
+      <w:bookmarkStart w:id="68" w:name="_Toc515313009"/>
       <w:r>
         <w:t>UC 61</w:t>
       </w:r>
@@ -35663,7 +35586,7 @@
       <w:r>
         <w:t xml:space="preserve"> battle</w:t>
       </w:r>
-      <w:bookmarkEnd w:id="67"/>
+      <w:bookmarkEnd w:id="68"/>
     </w:p>
     <w:p>
       <w:pPr>
@@ -36280,12 +36203,12 @@
       <w:pPr>
         <w:pStyle w:val="Ttulo1"/>
       </w:pPr>
-      <w:bookmarkStart w:id="68" w:name="_Toc515313010"/>
+      <w:bookmarkStart w:id="69" w:name="_Toc515313010"/>
       <w:r>
         <w:lastRenderedPageBreak/>
         <w:t>Additional tests</w:t>
       </w:r>
-      <w:bookmarkEnd w:id="68"/>
+      <w:bookmarkEnd w:id="69"/>
     </w:p>
     <w:p>
       <w:pPr>
@@ -36489,29 +36412,7 @@
                 <w:szCs w:val="22"/>
                 <w:lang w:val="en-GB" w:eastAsia="en-US"/>
               </w:rPr>
-              <w:t xml:space="preserve">Check the menu, there are untranslated or </w:t>
-            </w:r>
-            <w:r>
-              <w:rPr>
-                <w:rFonts w:ascii="Comic Sans MS" w:eastAsiaTheme="minorHAnsi" w:hAnsi="Comic Sans MS" w:cstheme="minorBidi"/>
-                <w:i/>
-                <w:color w:val="4A442A" w:themeColor="background2" w:themeShade="40"/>
-                <w:sz w:val="22"/>
-                <w:szCs w:val="22"/>
-                <w:lang w:val="en-GB" w:eastAsia="en-US"/>
-              </w:rPr>
-              <w:t xml:space="preserve">wrong </w:t>
-            </w:r>
-            <w:r>
-              <w:rPr>
-                <w:rFonts w:ascii="Comic Sans MS" w:eastAsiaTheme="minorHAnsi" w:hAnsi="Comic Sans MS" w:cstheme="minorBidi"/>
-                <w:i/>
-                <w:color w:val="4A442A" w:themeColor="background2" w:themeShade="40"/>
-                <w:sz w:val="22"/>
-                <w:szCs w:val="22"/>
-                <w:lang w:val="en-GB" w:eastAsia="en-US"/>
-              </w:rPr>
-              <w:t>translated</w:t>
+              <w:t>Check the menu, there are untranslated or wrong translated</w:t>
             </w:r>
           </w:p>
         </w:tc>
@@ -37029,10 +36930,7 @@
       </w:tr>
     </w:tbl>
     <w:p/>
-    <w:p>
-      <w:bookmarkStart w:id="69" w:name="_GoBack"/>
-      <w:bookmarkEnd w:id="69"/>
-    </w:p>
+    <w:p/>
     <w:sectPr>
       <w:pgSz w:w="11906" w:h="16838"/>
       <w:pgMar w:top="1440" w:right="1440" w:bottom="1440" w:left="1440" w:header="708" w:footer="708" w:gutter="0"/>
@@ -37044,8 +36942,8 @@
 </file>
 
 <file path=word/numbering.xml><?xml version="1.0" encoding="utf-8"?>
-<w:numbering xmlns:wpc="http://schemas.microsoft.com/office/word/2010/wordprocessingCanvas" xmlns:cx="http://schemas.microsoft.com/office/drawing/2014/chartex" xmlns:cx1="http://schemas.microsoft.com/office/drawing/2015/9/8/chartex" xmlns:cx2="http://schemas.microsoft.com/office/drawing/2015/10/21/chartex" xmlns:cx3="http://schemas.microsoft.com/office/drawing/2016/5/9/chartex" xmlns:cx4="http://schemas.microsoft.com/office/drawing/2016/5/10/chartex" xmlns:cx5="http://schemas.microsoft.com/office/drawing/2016/5/11/chartex" xmlns:cx6="http://schemas.microsoft.com/office/drawing/2016/5/12/chartex" xmlns:cx7="http://schemas.microsoft.com/office/drawing/2016/5/13/chartex" xmlns:cx8="http://schemas.microsoft.com/office/drawing/2016/5/14/chartex" xmlns:mc="http://schemas.openxmlformats.org/markup-compatibility/2006" xmlns:aink="http://schemas.microsoft.com/office/drawing/2016/ink" xmlns:am3d="http://schemas.microsoft.com/office/drawing/2017/model3d" xmlns:o="urn:schemas-microsoft-com:office:office" xmlns:r="http://schemas.openxmlformats.org/officeDocument/2006/relationships" xmlns:m="http://schemas.openxmlformats.org/officeDocument/2006/math" xmlns:v="urn:schemas-microsoft-com:vml" xmlns:wp14="http://schemas.microsoft.com/office/word/2010/wordprocessingDrawing" xmlns:wp="http://schemas.openxmlformats.org/drawingml/2006/wordprocessingDrawing" xmlns:w10="urn:schemas-microsoft-com:office:word" xmlns:w="http://schemas.openxmlformats.org/wordprocessingml/2006/main" xmlns:w14="http://schemas.microsoft.com/office/word/2010/wordml" xmlns:w15="http://schemas.microsoft.com/office/word/2012/wordml" xmlns:w16cid="http://schemas.microsoft.com/office/word/2016/wordml/cid" xmlns:w16se="http://schemas.microsoft.com/office/word/2015/wordml/symex" xmlns:wpg="http://schemas.microsoft.com/office/word/2010/wordprocessingGroup" xmlns:wpi="http://schemas.microsoft.com/office/word/2010/wordprocessingInk" xmlns:wne="http://schemas.microsoft.com/office/word/2006/wordml" xmlns:wps="http://schemas.microsoft.com/office/word/2010/wordprocessingShape" mc:Ignorable="w14 w15 w16se w16cid wp14">
-  <w:abstractNum w:abstractNumId="0" w15:restartNumberingAfterBreak="0">
+<w:numbering xmlns:wpc="http://schemas.microsoft.com/office/word/2010/wordprocessingCanvas" xmlns:mc="http://schemas.openxmlformats.org/markup-compatibility/2006" xmlns:o="urn:schemas-microsoft-com:office:office" xmlns:r="http://schemas.openxmlformats.org/officeDocument/2006/relationships" xmlns:m="http://schemas.openxmlformats.org/officeDocument/2006/math" xmlns:v="urn:schemas-microsoft-com:vml" xmlns:wp14="http://schemas.microsoft.com/office/word/2010/wordprocessingDrawing" xmlns:wp="http://schemas.openxmlformats.org/drawingml/2006/wordprocessingDrawing" xmlns:w10="urn:schemas-microsoft-com:office:word" xmlns:w="http://schemas.openxmlformats.org/wordprocessingml/2006/main" xmlns:w14="http://schemas.microsoft.com/office/word/2010/wordml" xmlns:wpg="http://schemas.microsoft.com/office/word/2010/wordprocessingGroup" xmlns:wpi="http://schemas.microsoft.com/office/word/2010/wordprocessingInk" xmlns:wne="http://schemas.microsoft.com/office/word/2006/wordml" xmlns:wps="http://schemas.microsoft.com/office/word/2010/wordprocessingShape" mc:Ignorable="w14 wp14">
+  <w:abstractNum w:abstractNumId="0">
     <w:nsid w:val="01DC0F27"/>
     <w:multiLevelType w:val="hybridMultilevel"/>
     <w:tmpl w:val="7C4AC7D8"/>
@@ -37157,7 +37055,7 @@
       </w:rPr>
     </w:lvl>
   </w:abstractNum>
-  <w:abstractNum w:abstractNumId="1" w15:restartNumberingAfterBreak="0">
+  <w:abstractNum w:abstractNumId="1">
     <w:nsid w:val="60CD6671"/>
     <w:multiLevelType w:val="hybridMultilevel"/>
     <w:tmpl w:val="75D28CE0"/>
@@ -37269,7 +37167,7 @@
       </w:rPr>
     </w:lvl>
   </w:abstractNum>
-  <w:abstractNum w:abstractNumId="2" w15:restartNumberingAfterBreak="0">
+  <w:abstractNum w:abstractNumId="2">
     <w:nsid w:val="7CE235F5"/>
     <w:multiLevelType w:val="hybridMultilevel"/>
     <w:tmpl w:val="EE7A535E"/>
@@ -37394,7 +37292,7 @@
 </file>
 
 <file path=word/styles.xml><?xml version="1.0" encoding="utf-8"?>
-<w:styles xmlns:mc="http://schemas.openxmlformats.org/markup-compatibility/2006" xmlns:r="http://schemas.openxmlformats.org/officeDocument/2006/relationships" xmlns:w="http://schemas.openxmlformats.org/wordprocessingml/2006/main" xmlns:w14="http://schemas.microsoft.com/office/word/2010/wordml" xmlns:w15="http://schemas.microsoft.com/office/word/2012/wordml" xmlns:w16cid="http://schemas.microsoft.com/office/word/2016/wordml/cid" xmlns:w16se="http://schemas.microsoft.com/office/word/2015/wordml/symex" mc:Ignorable="w14 w15 w16se w16cid">
+<w:styles xmlns:mc="http://schemas.openxmlformats.org/markup-compatibility/2006" xmlns:r="http://schemas.openxmlformats.org/officeDocument/2006/relationships" xmlns:w="http://schemas.openxmlformats.org/wordprocessingml/2006/main" xmlns:w14="http://schemas.microsoft.com/office/word/2010/wordml" mc:Ignorable="w14">
   <w:docDefaults>
     <w:rPrDefault>
       <w:rPr>
@@ -37410,382 +37308,144 @@
       </w:pPr>
     </w:pPrDefault>
   </w:docDefaults>
-  <w:latentStyles w:defLockedState="0" w:defUIPriority="99" w:defSemiHidden="0" w:defUnhideWhenUsed="0" w:defQFormat="0" w:count="375">
-    <w:lsdException w:name="Normal" w:uiPriority="0" w:qFormat="1"/>
-    <w:lsdException w:name="heading 1" w:uiPriority="9" w:qFormat="1"/>
-    <w:lsdException w:name="heading 2" w:semiHidden="1" w:uiPriority="9" w:unhideWhenUsed="1" w:qFormat="1"/>
-    <w:lsdException w:name="heading 3" w:semiHidden="1" w:uiPriority="9" w:unhideWhenUsed="1" w:qFormat="1"/>
-    <w:lsdException w:name="heading 4" w:semiHidden="1" w:uiPriority="9" w:unhideWhenUsed="1" w:qFormat="1"/>
-    <w:lsdException w:name="heading 5" w:semiHidden="1" w:uiPriority="9" w:unhideWhenUsed="1" w:qFormat="1"/>
-    <w:lsdException w:name="heading 6" w:semiHidden="1" w:uiPriority="9" w:unhideWhenUsed="1" w:qFormat="1"/>
-    <w:lsdException w:name="heading 7" w:semiHidden="1" w:uiPriority="9" w:unhideWhenUsed="1" w:qFormat="1"/>
-    <w:lsdException w:name="heading 8" w:semiHidden="1" w:uiPriority="9" w:unhideWhenUsed="1" w:qFormat="1"/>
-    <w:lsdException w:name="heading 9" w:semiHidden="1" w:uiPriority="9" w:unhideWhenUsed="1" w:qFormat="1"/>
-    <w:lsdException w:name="index 1" w:semiHidden="1" w:unhideWhenUsed="1"/>
-    <w:lsdException w:name="index 2" w:semiHidden="1" w:unhideWhenUsed="1"/>
-    <w:lsdException w:name="index 3" w:semiHidden="1" w:unhideWhenUsed="1"/>
-    <w:lsdException w:name="index 4" w:semiHidden="1" w:unhideWhenUsed="1"/>
-    <w:lsdException w:name="index 5" w:semiHidden="1" w:unhideWhenUsed="1"/>
-    <w:lsdException w:name="index 6" w:semiHidden="1" w:unhideWhenUsed="1"/>
-    <w:lsdException w:name="index 7" w:semiHidden="1" w:unhideWhenUsed="1"/>
-    <w:lsdException w:name="index 8" w:semiHidden="1" w:unhideWhenUsed="1"/>
-    <w:lsdException w:name="index 9" w:semiHidden="1" w:unhideWhenUsed="1"/>
-    <w:lsdException w:name="toc 1" w:semiHidden="1" w:uiPriority="39" w:unhideWhenUsed="1"/>
-    <w:lsdException w:name="toc 2" w:semiHidden="1" w:uiPriority="39" w:unhideWhenUsed="1"/>
-    <w:lsdException w:name="toc 3" w:semiHidden="1" w:uiPriority="39" w:unhideWhenUsed="1"/>
-    <w:lsdException w:name="toc 4" w:semiHidden="1" w:uiPriority="39" w:unhideWhenUsed="1"/>
-    <w:lsdException w:name="toc 5" w:semiHidden="1" w:uiPriority="39" w:unhideWhenUsed="1"/>
-    <w:lsdException w:name="toc 6" w:semiHidden="1" w:uiPriority="39" w:unhideWhenUsed="1"/>
-    <w:lsdException w:name="toc 7" w:semiHidden="1" w:uiPriority="39" w:unhideWhenUsed="1"/>
-    <w:lsdException w:name="toc 8" w:semiHidden="1" w:uiPriority="39" w:unhideWhenUsed="1"/>
-    <w:lsdException w:name="toc 9" w:semiHidden="1" w:uiPriority="39" w:unhideWhenUsed="1"/>
-    <w:lsdException w:name="Normal Indent" w:semiHidden="1" w:unhideWhenUsed="1"/>
-    <w:lsdException w:name="footnote text" w:semiHidden="1" w:unhideWhenUsed="1"/>
-    <w:lsdException w:name="annotation text" w:semiHidden="1" w:unhideWhenUsed="1"/>
-    <w:lsdException w:name="header" w:semiHidden="1" w:unhideWhenUsed="1"/>
-    <w:lsdException w:name="footer" w:semiHidden="1" w:unhideWhenUsed="1"/>
-    <w:lsdException w:name="index heading" w:semiHidden="1" w:unhideWhenUsed="1"/>
-    <w:lsdException w:name="caption" w:semiHidden="1" w:uiPriority="35" w:unhideWhenUsed="1" w:qFormat="1"/>
-    <w:lsdException w:name="table of figures" w:semiHidden="1" w:unhideWhenUsed="1"/>
-    <w:lsdException w:name="envelope address" w:semiHidden="1" w:unhideWhenUsed="1"/>
-    <w:lsdException w:name="envelope return" w:semiHidden="1" w:unhideWhenUsed="1"/>
-    <w:lsdException w:name="footnote reference" w:semiHidden="1" w:unhideWhenUsed="1"/>
-    <w:lsdException w:name="annotation reference" w:semiHidden="1" w:unhideWhenUsed="1"/>
-    <w:lsdException w:name="line number" w:semiHidden="1" w:unhideWhenUsed="1"/>
-    <w:lsdException w:name="page number" w:semiHidden="1" w:unhideWhenUsed="1"/>
-    <w:lsdException w:name="endnote reference" w:semiHidden="1" w:unhideWhenUsed="1"/>
-    <w:lsdException w:name="endnote text" w:semiHidden="1" w:unhideWhenUsed="1"/>
-    <w:lsdException w:name="table of authorities" w:semiHidden="1" w:unhideWhenUsed="1"/>
-    <w:lsdException w:name="macro" w:semiHidden="1" w:unhideWhenUsed="1"/>
-    <w:lsdException w:name="toa heading" w:semiHidden="1" w:unhideWhenUsed="1"/>
-    <w:lsdException w:name="List" w:semiHidden="1" w:unhideWhenUsed="1"/>
-    <w:lsdException w:name="List Bullet" w:semiHidden="1" w:unhideWhenUsed="1"/>
-    <w:lsdException w:name="List Number" w:semiHidden="1" w:unhideWhenUsed="1"/>
-    <w:lsdException w:name="List 2" w:semiHidden="1" w:unhideWhenUsed="1"/>
-    <w:lsdException w:name="List 3" w:semiHidden="1" w:unhideWhenUsed="1"/>
-    <w:lsdException w:name="List 4" w:semiHidden="1" w:unhideWhenUsed="1"/>
-    <w:lsdException w:name="List 5" w:semiHidden="1" w:unhideWhenUsed="1"/>
-    <w:lsdException w:name="List Bullet 2" w:semiHidden="1" w:unhideWhenUsed="1"/>
-    <w:lsdException w:name="List Bullet 3" w:semiHidden="1" w:unhideWhenUsed="1"/>
-    <w:lsdException w:name="List Bullet 4" w:semiHidden="1" w:unhideWhenUsed="1"/>
-    <w:lsdException w:name="List Bullet 5" w:semiHidden="1" w:unhideWhenUsed="1"/>
-    <w:lsdException w:name="List Number 2" w:semiHidden="1" w:unhideWhenUsed="1"/>
-    <w:lsdException w:name="List Number 3" w:semiHidden="1" w:unhideWhenUsed="1"/>
-    <w:lsdException w:name="List Number 4" w:semiHidden="1" w:unhideWhenUsed="1"/>
-    <w:lsdException w:name="List Number 5" w:semiHidden="1" w:unhideWhenUsed="1"/>
-    <w:lsdException w:name="Title" w:uiPriority="10" w:qFormat="1"/>
-    <w:lsdException w:name="Closing" w:semiHidden="1" w:unhideWhenUsed="1"/>
-    <w:lsdException w:name="Signature" w:semiHidden="1" w:unhideWhenUsed="1"/>
-    <w:lsdException w:name="Default Paragraph Font" w:semiHidden="1" w:uiPriority="1" w:unhideWhenUsed="1"/>
-    <w:lsdException w:name="Body Text" w:semiHidden="1" w:unhideWhenUsed="1"/>
-    <w:lsdException w:name="Body Text Indent" w:semiHidden="1" w:unhideWhenUsed="1"/>
-    <w:lsdException w:name="List Continue" w:semiHidden="1" w:unhideWhenUsed="1"/>
-    <w:lsdException w:name="List Continue 2" w:semiHidden="1" w:unhideWhenUsed="1"/>
-    <w:lsdException w:name="List Continue 3" w:semiHidden="1" w:unhideWhenUsed="1"/>
-    <w:lsdException w:name="List Continue 4" w:semiHidden="1" w:unhideWhenUsed="1"/>
-    <w:lsdException w:name="List Continue 5" w:semiHidden="1" w:unhideWhenUsed="1"/>
-    <w:lsdException w:name="Message Header" w:semiHidden="1" w:unhideWhenUsed="1"/>
-    <w:lsdException w:name="Subtitle" w:uiPriority="11" w:qFormat="1"/>
-    <w:lsdException w:name="Salutation" w:semiHidden="1" w:unhideWhenUsed="1"/>
-    <w:lsdException w:name="Date" w:semiHidden="1" w:unhideWhenUsed="1"/>
-    <w:lsdException w:name="Body Text First Indent" w:semiHidden="1" w:unhideWhenUsed="1"/>
-    <w:lsdException w:name="Body Text First Indent 2" w:semiHidden="1" w:unhideWhenUsed="1"/>
-    <w:lsdException w:name="Note Heading" w:semiHidden="1" w:unhideWhenUsed="1"/>
-    <w:lsdException w:name="Body Text 2" w:semiHidden="1" w:unhideWhenUsed="1"/>
-    <w:lsdException w:name="Body Text 3" w:semiHidden="1" w:unhideWhenUsed="1"/>
-    <w:lsdException w:name="Body Text Indent 2" w:semiHidden="1" w:unhideWhenUsed="1"/>
-    <w:lsdException w:name="Body Text Indent 3" w:semiHidden="1" w:unhideWhenUsed="1"/>
-    <w:lsdException w:name="Block Text" w:semiHidden="1" w:unhideWhenUsed="1"/>
-    <w:lsdException w:name="Hyperlink" w:semiHidden="1" w:unhideWhenUsed="1"/>
-    <w:lsdException w:name="FollowedHyperlink" w:semiHidden="1" w:unhideWhenUsed="1"/>
-    <w:lsdException w:name="Strong" w:uiPriority="22" w:qFormat="1"/>
-    <w:lsdException w:name="Emphasis" w:uiPriority="20" w:qFormat="1"/>
-    <w:lsdException w:name="Document Map" w:semiHidden="1" w:unhideWhenUsed="1"/>
-    <w:lsdException w:name="Plain Text" w:semiHidden="1" w:unhideWhenUsed="1"/>
-    <w:lsdException w:name="E-mail Signature" w:semiHidden="1" w:unhideWhenUsed="1"/>
-    <w:lsdException w:name="HTML Top of Form" w:semiHidden="1" w:unhideWhenUsed="1"/>
-    <w:lsdException w:name="HTML Bottom of Form" w:semiHidden="1" w:unhideWhenUsed="1"/>
-    <w:lsdException w:name="Normal (Web)" w:semiHidden="1" w:unhideWhenUsed="1"/>
-    <w:lsdException w:name="HTML Acronym" w:semiHidden="1" w:unhideWhenUsed="1"/>
-    <w:lsdException w:name="HTML Address" w:semiHidden="1" w:unhideWhenUsed="1"/>
-    <w:lsdException w:name="HTML Cite" w:semiHidden="1" w:unhideWhenUsed="1"/>
-    <w:lsdException w:name="HTML Code" w:semiHidden="1" w:unhideWhenUsed="1"/>
-    <w:lsdException w:name="HTML Definition" w:semiHidden="1" w:unhideWhenUsed="1"/>
-    <w:lsdException w:name="HTML Keyboard" w:semiHidden="1" w:unhideWhenUsed="1"/>
-    <w:lsdException w:name="HTML Preformatted" w:semiHidden="1" w:unhideWhenUsed="1"/>
-    <w:lsdException w:name="HTML Sample" w:semiHidden="1" w:unhideWhenUsed="1"/>
-    <w:lsdException w:name="HTML Typewriter" w:semiHidden="1" w:unhideWhenUsed="1"/>
-    <w:lsdException w:name="HTML Variable" w:semiHidden="1" w:unhideWhenUsed="1"/>
-    <w:lsdException w:name="Normal Table" w:semiHidden="1" w:unhideWhenUsed="1"/>
-    <w:lsdException w:name="annotation subject" w:semiHidden="1" w:unhideWhenUsed="1"/>
-    <w:lsdException w:name="No List" w:semiHidden="1" w:unhideWhenUsed="1"/>
-    <w:lsdException w:name="Outline List 1" w:semiHidden="1" w:unhideWhenUsed="1"/>
-    <w:lsdException w:name="Outline List 2" w:semiHidden="1" w:unhideWhenUsed="1"/>
-    <w:lsdException w:name="Outline List 3" w:semiHidden="1" w:unhideWhenUsed="1"/>
-    <w:lsdException w:name="Table Simple 1" w:semiHidden="1" w:unhideWhenUsed="1"/>
-    <w:lsdException w:name="Table Simple 2" w:semiHidden="1" w:unhideWhenUsed="1"/>
-    <w:lsdException w:name="Table Simple 3" w:semiHidden="1" w:unhideWhenUsed="1"/>
-    <w:lsdException w:name="Table Classic 1" w:semiHidden="1" w:unhideWhenUsed="1"/>
-    <w:lsdException w:name="Table Classic 2" w:semiHidden="1" w:unhideWhenUsed="1"/>
-    <w:lsdException w:name="Table Classic 3" w:semiHidden="1" w:unhideWhenUsed="1"/>
-    <w:lsdException w:name="Table Classic 4" w:semiHidden="1" w:unhideWhenUsed="1"/>
-    <w:lsdException w:name="Table Colorful 1" w:semiHidden="1" w:unhideWhenUsed="1"/>
-    <w:lsdException w:name="Table Colorful 2" w:semiHidden="1" w:unhideWhenUsed="1"/>
-    <w:lsdException w:name="Table Colorful 3" w:semiHidden="1" w:unhideWhenUsed="1"/>
-    <w:lsdException w:name="Table Columns 1" w:semiHidden="1" w:unhideWhenUsed="1"/>
-    <w:lsdException w:name="Table Columns 2" w:semiHidden="1" w:unhideWhenUsed="1"/>
-    <w:lsdException w:name="Table Columns 3" w:semiHidden="1" w:unhideWhenUsed="1"/>
-    <w:lsdException w:name="Table Columns 4" w:semiHidden="1" w:unhideWhenUsed="1"/>
-    <w:lsdException w:name="Table Columns 5" w:semiHidden="1" w:unhideWhenUsed="1"/>
-    <w:lsdException w:name="Table Grid 1" w:semiHidden="1" w:unhideWhenUsed="1"/>
-    <w:lsdException w:name="Table Grid 2" w:semiHidden="1" w:unhideWhenUsed="1"/>
-    <w:lsdException w:name="Table Grid 3" w:semiHidden="1" w:unhideWhenUsed="1"/>
-    <w:lsdException w:name="Table Grid 4" w:semiHidden="1" w:unhideWhenUsed="1"/>
-    <w:lsdException w:name="Table Grid 5" w:semiHidden="1" w:unhideWhenUsed="1"/>
-    <w:lsdException w:name="Table Grid 6" w:semiHidden="1" w:unhideWhenUsed="1"/>
-    <w:lsdException w:name="Table Grid 7" w:semiHidden="1" w:unhideWhenUsed="1"/>
-    <w:lsdException w:name="Table Grid 8" w:semiHidden="1" w:unhideWhenUsed="1"/>
-    <w:lsdException w:name="Table List 1" w:semiHidden="1" w:unhideWhenUsed="1"/>
-    <w:lsdException w:name="Table List 2" w:semiHidden="1" w:unhideWhenUsed="1"/>
-    <w:lsdException w:name="Table List 3" w:semiHidden="1" w:unhideWhenUsed="1"/>
-    <w:lsdException w:name="Table List 4" w:semiHidden="1" w:unhideWhenUsed="1"/>
-    <w:lsdException w:name="Table List 5" w:semiHidden="1" w:unhideWhenUsed="1"/>
-    <w:lsdException w:name="Table List 6" w:semiHidden="1" w:unhideWhenUsed="1"/>
-    <w:lsdException w:name="Table List 7" w:semiHidden="1" w:unhideWhenUsed="1"/>
-    <w:lsdException w:name="Table List 8" w:semiHidden="1" w:unhideWhenUsed="1"/>
-    <w:lsdException w:name="Table 3D effects 1" w:semiHidden="1" w:unhideWhenUsed="1"/>
-    <w:lsdException w:name="Table 3D effects 2" w:semiHidden="1" w:unhideWhenUsed="1"/>
-    <w:lsdException w:name="Table 3D effects 3" w:semiHidden="1" w:unhideWhenUsed="1"/>
-    <w:lsdException w:name="Table Contemporary" w:semiHidden="1" w:unhideWhenUsed="1"/>
-    <w:lsdException w:name="Table Elegant" w:semiHidden="1" w:unhideWhenUsed="1"/>
-    <w:lsdException w:name="Table Professional" w:semiHidden="1" w:unhideWhenUsed="1"/>
-    <w:lsdException w:name="Table Subtle 1" w:semiHidden="1" w:unhideWhenUsed="1"/>
-    <w:lsdException w:name="Table Subtle 2" w:semiHidden="1" w:unhideWhenUsed="1"/>
-    <w:lsdException w:name="Table Web 1" w:semiHidden="1" w:unhideWhenUsed="1"/>
-    <w:lsdException w:name="Table Web 2" w:semiHidden="1" w:unhideWhenUsed="1"/>
-    <w:lsdException w:name="Table Web 3" w:semiHidden="1" w:unhideWhenUsed="1"/>
-    <w:lsdException w:name="Balloon Text" w:semiHidden="1" w:unhideWhenUsed="1"/>
-    <w:lsdException w:name="Table Grid" w:semiHidden="1" w:uiPriority="59" w:unhideWhenUsed="1"/>
-    <w:lsdException w:name="Table Theme" w:semiHidden="1" w:unhideWhenUsed="1"/>
-    <w:lsdException w:name="Placeholder Text" w:semiHidden="1"/>
-    <w:lsdException w:name="No Spacing" w:uiPriority="1" w:qFormat="1"/>
-    <w:lsdException w:name="Light Shading" w:uiPriority="60"/>
-    <w:lsdException w:name="Light List" w:uiPriority="61"/>
-    <w:lsdException w:name="Light Grid" w:uiPriority="62"/>
-    <w:lsdException w:name="Medium Shading 1" w:uiPriority="63"/>
-    <w:lsdException w:name="Medium Shading 2" w:uiPriority="64"/>
-    <w:lsdException w:name="Medium List 1" w:uiPriority="65"/>
-    <w:lsdException w:name="Medium List 2" w:uiPriority="66"/>
-    <w:lsdException w:name="Medium Grid 1" w:uiPriority="67"/>
-    <w:lsdException w:name="Medium Grid 2" w:uiPriority="68"/>
-    <w:lsdException w:name="Medium Grid 3" w:uiPriority="69"/>
-    <w:lsdException w:name="Dark List" w:uiPriority="70"/>
-    <w:lsdException w:name="Colorful Shading" w:uiPriority="71"/>
-    <w:lsdException w:name="Colorful List" w:uiPriority="72"/>
-    <w:lsdException w:name="Colorful Grid" w:uiPriority="73"/>
-    <w:lsdException w:name="Light Shading Accent 1" w:uiPriority="60"/>
-    <w:lsdException w:name="Light List Accent 1" w:uiPriority="61"/>
-    <w:lsdException w:name="Light Grid Accent 1" w:uiPriority="62"/>
-    <w:lsdException w:name="Medium Shading 1 Accent 1" w:uiPriority="63"/>
-    <w:lsdException w:name="Medium Shading 2 Accent 1" w:uiPriority="64"/>
-    <w:lsdException w:name="Medium List 1 Accent 1" w:uiPriority="65"/>
-    <w:lsdException w:name="Revision" w:semiHidden="1"/>
-    <w:lsdException w:name="List Paragraph" w:uiPriority="34" w:qFormat="1"/>
-    <w:lsdException w:name="Quote" w:uiPriority="29" w:qFormat="1"/>
-    <w:lsdException w:name="Intense Quote" w:uiPriority="30" w:qFormat="1"/>
-    <w:lsdException w:name="Medium List 2 Accent 1" w:uiPriority="66"/>
-    <w:lsdException w:name="Medium Grid 1 Accent 1" w:uiPriority="67"/>
-    <w:lsdException w:name="Medium Grid 2 Accent 1" w:uiPriority="68"/>
-    <w:lsdException w:name="Medium Grid 3 Accent 1" w:uiPriority="69"/>
-    <w:lsdException w:name="Dark List Accent 1" w:uiPriority="70"/>
-    <w:lsdException w:name="Colorful Shading Accent 1" w:uiPriority="71"/>
-    <w:lsdException w:name="Colorful List Accent 1" w:uiPriority="72"/>
-    <w:lsdException w:name="Colorful Grid Accent 1" w:uiPriority="73"/>
-    <w:lsdException w:name="Light Shading Accent 2" w:uiPriority="60"/>
-    <w:lsdException w:name="Light List Accent 2" w:uiPriority="61"/>
-    <w:lsdException w:name="Light Grid Accent 2" w:uiPriority="62"/>
-    <w:lsdException w:name="Medium Shading 1 Accent 2" w:uiPriority="63"/>
-    <w:lsdException w:name="Medium Shading 2 Accent 2" w:uiPriority="64"/>
-    <w:lsdException w:name="Medium List 1 Accent 2" w:uiPriority="65"/>
-    <w:lsdException w:name="Medium List 2 Accent 2" w:uiPriority="66"/>
-    <w:lsdException w:name="Medium Grid 1 Accent 2" w:uiPriority="67"/>
-    <w:lsdException w:name="Medium Grid 2 Accent 2" w:uiPriority="68"/>
-    <w:lsdException w:name="Medium Grid 3 Accent 2" w:uiPriority="69"/>
-    <w:lsdException w:name="Dark List Accent 2" w:uiPriority="70"/>
-    <w:lsdException w:name="Colorful Shading Accent 2" w:uiPriority="71"/>
-    <w:lsdException w:name="Colorful List Accent 2" w:uiPriority="72"/>
-    <w:lsdException w:name="Colorful Grid Accent 2" w:uiPriority="73"/>
-    <w:lsdException w:name="Light Shading Accent 3" w:uiPriority="60"/>
-    <w:lsdException w:name="Light List Accent 3" w:uiPriority="61"/>
-    <w:lsdException w:name="Light Grid Accent 3" w:uiPriority="62"/>
-    <w:lsdException w:name="Medium Shading 1 Accent 3" w:uiPriority="63"/>
-    <w:lsdException w:name="Medium Shading 2 Accent 3" w:uiPriority="64"/>
-    <w:lsdException w:name="Medium List 1 Accent 3" w:uiPriority="65"/>
-    <w:lsdException w:name="Medium List 2 Accent 3" w:uiPriority="66"/>
-    <w:lsdException w:name="Medium Grid 1 Accent 3" w:uiPriority="67"/>
-    <w:lsdException w:name="Medium Grid 2 Accent 3" w:uiPriority="68"/>
-    <w:lsdException w:name="Medium Grid 3 Accent 3" w:uiPriority="69"/>
-    <w:lsdException w:name="Dark List Accent 3" w:uiPriority="70"/>
-    <w:lsdException w:name="Colorful Shading Accent 3" w:uiPriority="71"/>
-    <w:lsdException w:name="Colorful List Accent 3" w:uiPriority="72"/>
-    <w:lsdException w:name="Colorful Grid Accent 3" w:uiPriority="73"/>
-    <w:lsdException w:name="Light Shading Accent 4" w:uiPriority="60"/>
-    <w:lsdException w:name="Light List Accent 4" w:uiPriority="61"/>
-    <w:lsdException w:name="Light Grid Accent 4" w:uiPriority="62"/>
-    <w:lsdException w:name="Medium Shading 1 Accent 4" w:uiPriority="63"/>
-    <w:lsdException w:name="Medium Shading 2 Accent 4" w:uiPriority="64"/>
-    <w:lsdException w:name="Medium List 1 Accent 4" w:uiPriority="65"/>
-    <w:lsdException w:name="Medium List 2 Accent 4" w:uiPriority="66"/>
-    <w:lsdException w:name="Medium Grid 1 Accent 4" w:uiPriority="67"/>
-    <w:lsdException w:name="Medium Grid 2 Accent 4" w:uiPriority="68"/>
-    <w:lsdException w:name="Medium Grid 3 Accent 4" w:uiPriority="69"/>
-    <w:lsdException w:name="Dark List Accent 4" w:uiPriority="70"/>
-    <w:lsdException w:name="Colorful Shading Accent 4" w:uiPriority="71"/>
-    <w:lsdException w:name="Colorful List Accent 4" w:uiPriority="72"/>
-    <w:lsdException w:name="Colorful Grid Accent 4" w:uiPriority="73"/>
-    <w:lsdException w:name="Light Shading Accent 5" w:uiPriority="60"/>
-    <w:lsdException w:name="Light List Accent 5" w:uiPriority="61"/>
-    <w:lsdException w:name="Light Grid Accent 5" w:uiPriority="62"/>
-    <w:lsdException w:name="Medium Shading 1 Accent 5" w:uiPriority="63"/>
-    <w:lsdException w:name="Medium Shading 2 Accent 5" w:uiPriority="64"/>
-    <w:lsdException w:name="Medium List 1 Accent 5" w:uiPriority="65"/>
-    <w:lsdException w:name="Medium List 2 Accent 5" w:uiPriority="66"/>
-    <w:lsdException w:name="Medium Grid 1 Accent 5" w:uiPriority="67"/>
-    <w:lsdException w:name="Medium Grid 2 Accent 5" w:uiPriority="68"/>
-    <w:lsdException w:name="Medium Grid 3 Accent 5" w:uiPriority="69"/>
-    <w:lsdException w:name="Dark List Accent 5" w:uiPriority="70"/>
-    <w:lsdException w:name="Colorful Shading Accent 5" w:uiPriority="71"/>
-    <w:lsdException w:name="Colorful List Accent 5" w:uiPriority="72"/>
-    <w:lsdException w:name="Colorful Grid Accent 5" w:uiPriority="73"/>
-    <w:lsdException w:name="Light Shading Accent 6" w:uiPriority="60"/>
-    <w:lsdException w:name="Light List Accent 6" w:uiPriority="61"/>
-    <w:lsdException w:name="Light Grid Accent 6" w:uiPriority="62"/>
-    <w:lsdException w:name="Medium Shading 1 Accent 6" w:uiPriority="63"/>
-    <w:lsdException w:name="Medium Shading 2 Accent 6" w:uiPriority="64"/>
-    <w:lsdException w:name="Medium List 1 Accent 6" w:uiPriority="65"/>
-    <w:lsdException w:name="Medium List 2 Accent 6" w:uiPriority="66"/>
-    <w:lsdException w:name="Medium Grid 1 Accent 6" w:uiPriority="67"/>
-    <w:lsdException w:name="Medium Grid 2 Accent 6" w:uiPriority="68"/>
-    <w:lsdException w:name="Medium Grid 3 Accent 6" w:uiPriority="69"/>
-    <w:lsdException w:name="Dark List Accent 6" w:uiPriority="70"/>
-    <w:lsdException w:name="Colorful Shading Accent 6" w:uiPriority="71"/>
-    <w:lsdException w:name="Colorful List Accent 6" w:uiPriority="72"/>
-    <w:lsdException w:name="Colorful Grid Accent 6" w:uiPriority="73"/>
-    <w:lsdException w:name="Subtle Emphasis" w:uiPriority="19" w:qFormat="1"/>
-    <w:lsdException w:name="Intense Emphasis" w:uiPriority="21" w:qFormat="1"/>
-    <w:lsdException w:name="Subtle Reference" w:uiPriority="31" w:qFormat="1"/>
-    <w:lsdException w:name="Intense Reference" w:uiPriority="32" w:qFormat="1"/>
-    <w:lsdException w:name="Book Title" w:uiPriority="33" w:qFormat="1"/>
-    <w:lsdException w:name="Bibliography" w:semiHidden="1" w:uiPriority="37" w:unhideWhenUsed="1"/>
-    <w:lsdException w:name="TOC Heading" w:semiHidden="1" w:uiPriority="39" w:unhideWhenUsed="1" w:qFormat="1"/>
-    <w:lsdException w:name="Plain Table 1" w:uiPriority="41"/>
-    <w:lsdException w:name="Plain Table 2" w:uiPriority="42"/>
-    <w:lsdException w:name="Plain Table 3" w:uiPriority="43"/>
-    <w:lsdException w:name="Plain Table 4" w:uiPriority="44"/>
-    <w:lsdException w:name="Plain Table 5" w:uiPriority="45"/>
-    <w:lsdException w:name="Grid Table Light" w:uiPriority="40"/>
-    <w:lsdException w:name="Grid Table 1 Light" w:uiPriority="46"/>
-    <w:lsdException w:name="Grid Table 2" w:uiPriority="47"/>
-    <w:lsdException w:name="Grid Table 3" w:uiPriority="48"/>
-    <w:lsdException w:name="Grid Table 4" w:uiPriority="49"/>
-    <w:lsdException w:name="Grid Table 5 Dark" w:uiPriority="50"/>
-    <w:lsdException w:name="Grid Table 6 Colorful" w:uiPriority="51"/>
-    <w:lsdException w:name="Grid Table 7 Colorful" w:uiPriority="52"/>
-    <w:lsdException w:name="Grid Table 1 Light Accent 1" w:uiPriority="46"/>
-    <w:lsdException w:name="Grid Table 2 Accent 1" w:uiPriority="47"/>
-    <w:lsdException w:name="Grid Table 3 Accent 1" w:uiPriority="48"/>
-    <w:lsdException w:name="Grid Table 4 Accent 1" w:uiPriority="49"/>
-    <w:lsdException w:name="Grid Table 5 Dark Accent 1" w:uiPriority="50"/>
-    <w:lsdException w:name="Grid Table 6 Colorful Accent 1" w:uiPriority="51"/>
-    <w:lsdException w:name="Grid Table 7 Colorful Accent 1" w:uiPriority="52"/>
-    <w:lsdException w:name="Grid Table 1 Light Accent 2" w:uiPriority="46"/>
-    <w:lsdException w:name="Grid Table 2 Accent 2" w:uiPriority="47"/>
-    <w:lsdException w:name="Grid Table 3 Accent 2" w:uiPriority="48"/>
-    <w:lsdException w:name="Grid Table 4 Accent 2" w:uiPriority="49"/>
-    <w:lsdException w:name="Grid Table 5 Dark Accent 2" w:uiPriority="50"/>
-    <w:lsdException w:name="Grid Table 6 Colorful Accent 2" w:uiPriority="51"/>
-    <w:lsdException w:name="Grid Table 7 Colorful Accent 2" w:uiPriority="52"/>
-    <w:lsdException w:name="Grid Table 1 Light Accent 3" w:uiPriority="46"/>
-    <w:lsdException w:name="Grid Table 2 Accent 3" w:uiPriority="47"/>
-    <w:lsdException w:name="Grid Table 3 Accent 3" w:uiPriority="48"/>
-    <w:lsdException w:name="Grid Table 4 Accent 3" w:uiPriority="49"/>
-    <w:lsdException w:name="Grid Table 5 Dark Accent 3" w:uiPriority="50"/>
-    <w:lsdException w:name="Grid Table 6 Colorful Accent 3" w:uiPriority="51"/>
-    <w:lsdException w:name="Grid Table 7 Colorful Accent 3" w:uiPriority="52"/>
-    <w:lsdException w:name="Grid Table 1 Light Accent 4" w:uiPriority="46"/>
-    <w:lsdException w:name="Grid Table 2 Accent 4" w:uiPriority="47"/>
-    <w:lsdException w:name="Grid Table 3 Accent 4" w:uiPriority="48"/>
-    <w:lsdException w:name="Grid Table 4 Accent 4" w:uiPriority="49"/>
-    <w:lsdException w:name="Grid Table 5 Dark Accent 4" w:uiPriority="50"/>
-    <w:lsdException w:name="Grid Table 6 Colorful Accent 4" w:uiPriority="51"/>
-    <w:lsdException w:name="Grid Table 7 Colorful Accent 4" w:uiPriority="52"/>
-    <w:lsdException w:name="Grid Table 1 Light Accent 5" w:uiPriority="46"/>
-    <w:lsdException w:name="Grid Table 2 Accent 5" w:uiPriority="47"/>
-    <w:lsdException w:name="Grid Table 3 Accent 5" w:uiPriority="48"/>
-    <w:lsdException w:name="Grid Table 4 Accent 5" w:uiPriority="49"/>
-    <w:lsdException w:name="Grid Table 5 Dark Accent 5" w:uiPriority="50"/>
-    <w:lsdException w:name="Grid Table 6 Colorful Accent 5" w:uiPriority="51"/>
-    <w:lsdException w:name="Grid Table 7 Colorful Accent 5" w:uiPriority="52"/>
-    <w:lsdException w:name="Grid Table 1 Light Accent 6" w:uiPriority="46"/>
-    <w:lsdException w:name="Grid Table 2 Accent 6" w:uiPriority="47"/>
-    <w:lsdException w:name="Grid Table 3 Accent 6" w:uiPriority="48"/>
-    <w:lsdException w:name="Grid Table 4 Accent 6" w:uiPriority="49"/>
-    <w:lsdException w:name="Grid Table 5 Dark Accent 6" w:uiPriority="50"/>
-    <w:lsdException w:name="Grid Table 6 Colorful Accent 6" w:uiPriority="51"/>
-    <w:lsdException w:name="Grid Table 7 Colorful Accent 6" w:uiPriority="52"/>
-    <w:lsdException w:name="List Table 1 Light" w:uiPriority="46"/>
-    <w:lsdException w:name="List Table 2" w:uiPriority="47"/>
-    <w:lsdException w:name="List Table 3" w:uiPriority="48"/>
-    <w:lsdException w:name="List Table 4" w:uiPriority="49"/>
-    <w:lsdException w:name="List Table 5 Dark" w:uiPriority="50"/>
-    <w:lsdException w:name="List Table 6 Colorful" w:uiPriority="51"/>
-    <w:lsdException w:name="List Table 7 Colorful" w:uiPriority="52"/>
-    <w:lsdException w:name="List Table 1 Light Accent 1" w:uiPriority="46"/>
-    <w:lsdException w:name="List Table 2 Accent 1" w:uiPriority="47"/>
-    <w:lsdException w:name="List Table 3 Accent 1" w:uiPriority="48"/>
-    <w:lsdException w:name="List Table 4 Accent 1" w:uiPriority="49"/>
-    <w:lsdException w:name="List Table 5 Dark Accent 1" w:uiPriority="50"/>
-    <w:lsdException w:name="List Table 6 Colorful Accent 1" w:uiPriority="51"/>
-    <w:lsdException w:name="List Table 7 Colorful Accent 1" w:uiPriority="52"/>
-    <w:lsdException w:name="List Table 1 Light Accent 2" w:uiPriority="46"/>
-    <w:lsdException w:name="List Table 2 Accent 2" w:uiPriority="47"/>
-    <w:lsdException w:name="List Table 3 Accent 2" w:uiPriority="48"/>
-    <w:lsdException w:name="List Table 4 Accent 2" w:uiPriority="49"/>
-    <w:lsdException w:name="List Table 5 Dark Accent 2" w:uiPriority="50"/>
-    <w:lsdException w:name="List Table 6 Colorful Accent 2" w:uiPriority="51"/>
-    <w:lsdException w:name="List Table 7 Colorful Accent 2" w:uiPriority="52"/>
-    <w:lsdException w:name="List Table 1 Light Accent 3" w:uiPriority="46"/>
-    <w:lsdException w:name="List Table 2 Accent 3" w:uiPriority="47"/>
-    <w:lsdException w:name="List Table 3 Accent 3" w:uiPriority="48"/>
-    <w:lsdException w:name="List Table 4 Accent 3" w:uiPriority="49"/>
-    <w:lsdException w:name="List Table 5 Dark Accent 3" w:uiPriority="50"/>
-    <w:lsdException w:name="List Table 6 Colorful Accent 3" w:uiPriority="51"/>
-    <w:lsdException w:name="List Table 7 Colorful Accent 3" w:uiPriority="52"/>
-    <w:lsdException w:name="List Table 1 Light Accent 4" w:uiPriority="46"/>
-    <w:lsdException w:name="List Table 2 Accent 4" w:uiPriority="47"/>
-    <w:lsdException w:name="List Table 3 Accent 4" w:uiPriority="48"/>
-    <w:lsdException w:name="List Table 4 Accent 4" w:uiPriority="49"/>
-    <w:lsdException w:name="List Table 5 Dark Accent 4" w:uiPriority="50"/>
-    <w:lsdException w:name="List Table 6 Colorful Accent 4" w:uiPriority="51"/>
-    <w:lsdException w:name="List Table 7 Colorful Accent 4" w:uiPriority="52"/>
-    <w:lsdException w:name="List Table 1 Light Accent 5" w:uiPriority="46"/>
-    <w:lsdException w:name="List Table 2 Accent 5" w:uiPriority="47"/>
-    <w:lsdException w:name="List Table 3 Accent 5" w:uiPriority="48"/>
-    <w:lsdException w:name="List Table 4 Accent 5" w:uiPriority="49"/>
-    <w:lsdException w:name="List Table 5 Dark Accent 5" w:uiPriority="50"/>
-    <w:lsdException w:name="List Table 6 Colorful Accent 5" w:uiPriority="51"/>
-    <w:lsdException w:name="List Table 7 Colorful Accent 5" w:uiPriority="52"/>
-    <w:lsdException w:name="List Table 1 Light Accent 6" w:uiPriority="46"/>
-    <w:lsdException w:name="List Table 2 Accent 6" w:uiPriority="47"/>
-    <w:lsdException w:name="List Table 3 Accent 6" w:uiPriority="48"/>
-    <w:lsdException w:name="List Table 4 Accent 6" w:uiPriority="49"/>
-    <w:lsdException w:name="List Table 5 Dark Accent 6" w:uiPriority="50"/>
-    <w:lsdException w:name="List Table 6 Colorful Accent 6" w:uiPriority="51"/>
-    <w:lsdException w:name="List Table 7 Colorful Accent 6" w:uiPriority="52"/>
-    <w:lsdException w:name="Mention" w:semiHidden="1" w:unhideWhenUsed="1"/>
-    <w:lsdException w:name="Smart Hyperlink" w:semiHidden="1" w:unhideWhenUsed="1"/>
-    <w:lsdException w:name="Hashtag" w:semiHidden="1" w:unhideWhenUsed="1"/>
-    <w:lsdException w:name="Unresolved Mention" w:semiHidden="1" w:unhideWhenUsed="1"/>
+  <w:latentStyles w:defLockedState="0" w:defUIPriority="99" w:defSemiHidden="1" w:defUnhideWhenUsed="1" w:defQFormat="0" w:count="267">
+    <w:lsdException w:name="Normal" w:semiHidden="0" w:uiPriority="0" w:unhideWhenUsed="0" w:qFormat="1"/>
+    <w:lsdException w:name="heading 1" w:semiHidden="0" w:uiPriority="9" w:unhideWhenUsed="0" w:qFormat="1"/>
+    <w:lsdException w:name="heading 2" w:uiPriority="9" w:qFormat="1"/>
+    <w:lsdException w:name="heading 3" w:uiPriority="9" w:qFormat="1"/>
+    <w:lsdException w:name="heading 4" w:uiPriority="9" w:qFormat="1"/>
+    <w:lsdException w:name="heading 5" w:uiPriority="9" w:qFormat="1"/>
+    <w:lsdException w:name="heading 6" w:uiPriority="9" w:qFormat="1"/>
+    <w:lsdException w:name="heading 7" w:uiPriority="9" w:qFormat="1"/>
+    <w:lsdException w:name="heading 8" w:uiPriority="9" w:qFormat="1"/>
+    <w:lsdException w:name="heading 9" w:uiPriority="9" w:qFormat="1"/>
+    <w:lsdException w:name="toc 1" w:uiPriority="39"/>
+    <w:lsdException w:name="toc 2" w:uiPriority="39"/>
+    <w:lsdException w:name="toc 3" w:uiPriority="39"/>
+    <w:lsdException w:name="toc 4" w:uiPriority="39"/>
+    <w:lsdException w:name="toc 5" w:uiPriority="39"/>
+    <w:lsdException w:name="toc 6" w:uiPriority="39"/>
+    <w:lsdException w:name="toc 7" w:uiPriority="39"/>
+    <w:lsdException w:name="toc 8" w:uiPriority="39"/>
+    <w:lsdException w:name="toc 9" w:uiPriority="39"/>
+    <w:lsdException w:name="caption" w:uiPriority="35" w:qFormat="1"/>
+    <w:lsdException w:name="Title" w:semiHidden="0" w:uiPriority="10" w:unhideWhenUsed="0" w:qFormat="1"/>
+    <w:lsdException w:name="Default Paragraph Font" w:uiPriority="1"/>
+    <w:lsdException w:name="Subtitle" w:semiHidden="0" w:uiPriority="11" w:unhideWhenUsed="0" w:qFormat="1"/>
+    <w:lsdException w:name="Strong" w:semiHidden="0" w:uiPriority="22" w:unhideWhenUsed="0" w:qFormat="1"/>
+    <w:lsdException w:name="Emphasis" w:semiHidden="0" w:uiPriority="20" w:unhideWhenUsed="0" w:qFormat="1"/>
+    <w:lsdException w:name="Table Grid" w:uiPriority="59"/>
+    <w:lsdException w:name="Placeholder Text" w:unhideWhenUsed="0"/>
+    <w:lsdException w:name="No Spacing" w:semiHidden="0" w:uiPriority="1" w:unhideWhenUsed="0" w:qFormat="1"/>
+    <w:lsdException w:name="Light Shading" w:semiHidden="0" w:uiPriority="60" w:unhideWhenUsed="0"/>
+    <w:lsdException w:name="Light List" w:semiHidden="0" w:uiPriority="61" w:unhideWhenUsed="0"/>
+    <w:lsdException w:name="Light Grid" w:semiHidden="0" w:uiPriority="62" w:unhideWhenUsed="0"/>
+    <w:lsdException w:name="Medium Shading 1" w:semiHidden="0" w:uiPriority="63" w:unhideWhenUsed="0"/>
+    <w:lsdException w:name="Medium Shading 2" w:semiHidden="0" w:uiPriority="64" w:unhideWhenUsed="0"/>
+    <w:lsdException w:name="Medium List 1" w:semiHidden="0" w:uiPriority="65" w:unhideWhenUsed="0"/>
+    <w:lsdException w:name="Medium List 2" w:semiHidden="0" w:uiPriority="66" w:unhideWhenUsed="0"/>
+    <w:lsdException w:name="Medium Grid 1" w:semiHidden="0" w:uiPriority="67" w:unhideWhenUsed="0"/>
+    <w:lsdException w:name="Medium Grid 2" w:semiHidden="0" w:uiPriority="68" w:unhideWhenUsed="0"/>
+    <w:lsdException w:name="Medium Grid 3" w:semiHidden="0" w:uiPriority="69" w:unhideWhenUsed="0"/>
+    <w:lsdException w:name="Dark List" w:semiHidden="0" w:uiPriority="70" w:unhideWhenUsed="0"/>
+    <w:lsdException w:name="Colorful Shading" w:semiHidden="0" w:uiPriority="71" w:unhideWhenUsed="0"/>
+    <w:lsdException w:name="Colorful List" w:semiHidden="0" w:uiPriority="72" w:unhideWhenUsed="0"/>
+    <w:lsdException w:name="Colorful Grid" w:semiHidden="0" w:uiPriority="73" w:unhideWhenUsed="0"/>
+    <w:lsdException w:name="Light Shading Accent 1" w:semiHidden="0" w:uiPriority="60" w:unhideWhenUsed="0"/>
+    <w:lsdException w:name="Light List Accent 1" w:semiHidden="0" w:uiPriority="61" w:unhideWhenUsed="0"/>
+    <w:lsdException w:name="Light Grid Accent 1" w:semiHidden="0" w:uiPriority="62" w:unhideWhenUsed="0"/>
+    <w:lsdException w:name="Medium Shading 1 Accent 1" w:semiHidden="0" w:uiPriority="63" w:unhideWhenUsed="0"/>
+    <w:lsdException w:name="Medium Shading 2 Accent 1" w:semiHidden="0" w:uiPriority="64" w:unhideWhenUsed="0"/>
+    <w:lsdException w:name="Medium List 1 Accent 1" w:semiHidden="0" w:uiPriority="65" w:unhideWhenUsed="0"/>
+    <w:lsdException w:name="Revision" w:unhideWhenUsed="0"/>
+    <w:lsdException w:name="List Paragraph" w:semiHidden="0" w:uiPriority="34" w:unhideWhenUsed="0" w:qFormat="1"/>
+    <w:lsdException w:name="Quote" w:semiHidden="0" w:uiPriority="29" w:unhideWhenUsed="0" w:qFormat="1"/>
+    <w:lsdException w:name="Intense Quote" w:semiHidden="0" w:uiPriority="30" w:unhideWhenUsed="0" w:qFormat="1"/>
+    <w:lsdException w:name="Medium List 2 Accent 1" w:semiHidden="0" w:uiPriority="66" w:unhideWhenUsed="0"/>
+    <w:lsdException w:name="Medium Grid 1 Accent 1" w:semiHidden="0" w:uiPriority="67" w:unhideWhenUsed="0"/>
+    <w:lsdException w:name="Medium Grid 2 Accent 1" w:semiHidden="0" w:uiPriority="68" w:unhideWhenUsed="0"/>
+    <w:lsdException w:name="Medium Grid 3 Accent 1" w:semiHidden="0" w:uiPriority="69" w:unhideWhenUsed="0"/>
+    <w:lsdException w:name="Dark List Accent 1" w:semiHidden="0" w:uiPriority="70" w:unhideWhenUsed="0"/>
+    <w:lsdException w:name="Colorful Shading Accent 1" w:semiHidden="0" w:uiPriority="71" w:unhideWhenUsed="0"/>
+    <w:lsdException w:name="Colorful List Accent 1" w:semiHidden="0" w:uiPriority="72" w:unhideWhenUsed="0"/>
+    <w:lsdException w:name="Colorful Grid Accent 1" w:semiHidden="0" w:uiPriority="73" w:unhideWhenUsed="0"/>
+    <w:lsdException w:name="Light Shading Accent 2" w:semiHidden="0" w:uiPriority="60" w:unhideWhenUsed="0"/>
+    <w:lsdException w:name="Light List Accent 2" w:semiHidden="0" w:uiPriority="61" w:unhideWhenUsed="0"/>
+    <w:lsdException w:name="Light Grid Accent 2" w:semiHidden="0" w:uiPriority="62" w:unhideWhenUsed="0"/>
+    <w:lsdException w:name="Medium Shading 1 Accent 2" w:semiHidden="0" w:uiPriority="63" w:unhideWhenUsed="0"/>
+    <w:lsdException w:name="Medium Shading 2 Accent 2" w:semiHidden="0" w:uiPriority="64" w:unhideWhenUsed="0"/>
+    <w:lsdException w:name="Medium List 1 Accent 2" w:semiHidden="0" w:uiPriority="65" w:unhideWhenUsed="0"/>
+    <w:lsdException w:name="Medium List 2 Accent 2" w:semiHidden="0" w:uiPriority="66" w:unhideWhenUsed="0"/>
+    <w:lsdException w:name="Medium Grid 1 Accent 2" w:semiHidden="0" w:uiPriority="67" w:unhideWhenUsed="0"/>
+    <w:lsdException w:name="Medium Grid 2 Accent 2" w:semiHidden="0" w:uiPriority="68" w:unhideWhenUsed="0"/>
+    <w:lsdException w:name="Medium Grid 3 Accent 2" w:semiHidden="0" w:uiPriority="69" w:unhideWhenUsed="0"/>
+    <w:lsdException w:name="Dark List Accent 2" w:semiHidden="0" w:uiPriority="70" w:unhideWhenUsed="0"/>
+    <w:lsdException w:name="Colorful Shading Accent 2" w:semiHidden="0" w:uiPriority="71" w:unhideWhenUsed="0"/>
+    <w:lsdException w:name="Colorful List Accent 2" w:semiHidden="0" w:uiPriority="72" w:unhideWhenUsed="0"/>
+    <w:lsdException w:name="Colorful Grid Accent 2" w:semiHidden="0" w:uiPriority="73" w:unhideWhenUsed="0"/>
+    <w:lsdException w:name="Light Shading Accent 3" w:semiHidden="0" w:uiPriority="60" w:unhideWhenUsed="0"/>
+    <w:lsdException w:name="Light List Accent 3" w:semiHidden="0" w:uiPriority="61" w:unhideWhenUsed="0"/>
+    <w:lsdException w:name="Light Grid Accent 3" w:semiHidden="0" w:uiPriority="62" w:unhideWhenUsed="0"/>
+    <w:lsdException w:name="Medium Shading 1 Accent 3" w:semiHidden="0" w:uiPriority="63" w:unhideWhenUsed="0"/>
+    <w:lsdException w:name="Medium Shading 2 Accent 3" w:semiHidden="0" w:uiPriority="64" w:unhideWhenUsed="0"/>
+    <w:lsdException w:name="Medium List 1 Accent 3" w:semiHidden="0" w:uiPriority="65" w:unhideWhenUsed="0"/>
+    <w:lsdException w:name="Medium List 2 Accent 3" w:semiHidden="0" w:uiPriority="66" w:unhideWhenUsed="0"/>
+    <w:lsdException w:name="Medium Grid 1 Accent 3" w:semiHidden="0" w:uiPriority="67" w:unhideWhenUsed="0"/>
+    <w:lsdException w:name="Medium Grid 2 Accent 3" w:semiHidden="0" w:uiPriority="68" w:unhideWhenUsed="0"/>
+    <w:lsdException w:name="Medium Grid 3 Accent 3" w:semiHidden="0" w:uiPriority="69" w:unhideWhenUsed="0"/>
+    <w:lsdException w:name="Dark List Accent 3" w:semiHidden="0" w:uiPriority="70" w:unhideWhenUsed="0"/>
+    <w:lsdException w:name="Colorful Shading Accent 3" w:semiHidden="0" w:uiPriority="71" w:unhideWhenUsed="0"/>
+    <w:lsdException w:name="Colorful List Accent 3" w:semiHidden="0" w:uiPriority="72" w:unhideWhenUsed="0"/>
+    <w:lsdException w:name="Colorful Grid Accent 3" w:semiHidden="0" w:uiPriority="73" w:unhideWhenUsed="0"/>
+    <w:lsdException w:name="Light Shading Accent 4" w:semiHidden="0" w:uiPriority="60" w:unhideWhenUsed="0"/>
+    <w:lsdException w:name="Light List Accent 4" w:semiHidden="0" w:uiPriority="61" w:unhideWhenUsed="0"/>
+    <w:lsdException w:name="Light Grid Accent 4" w:semiHidden="0" w:uiPriority="62" w:unhideWhenUsed="0"/>
+    <w:lsdException w:name="Medium Shading 1 Accent 4" w:semiHidden="0" w:uiPriority="63" w:unhideWhenUsed="0"/>
+    <w:lsdException w:name="Medium Shading 2 Accent 4" w:semiHidden="0" w:uiPriority="64" w:unhideWhenUsed="0"/>
+    <w:lsdException w:name="Medium List 1 Accent 4" w:semiHidden="0" w:uiPriority="65" w:unhideWhenUsed="0"/>
+    <w:lsdException w:name="Medium List 2 Accent 4" w:semiHidden="0" w:uiPriority="66" w:unhideWhenUsed="0"/>
+    <w:lsdException w:name="Medium Grid 1 Accent 4" w:semiHidden="0" w:uiPriority="67" w:unhideWhenUsed="0"/>
+    <w:lsdException w:name="Medium Grid 2 Accent 4" w:semiHidden="0" w:uiPriority="68" w:unhideWhenUsed="0"/>
+    <w:lsdException w:name="Medium Grid 3 Accent 4" w:semiHidden="0" w:uiPriority="69" w:unhideWhenUsed="0"/>
+    <w:lsdException w:name="Dark List Accent 4" w:semiHidden="0" w:uiPriority="70" w:unhideWhenUsed="0"/>
+    <w:lsdException w:name="Colorful Shading Accent 4" w:semiHidden="0" w:uiPriority="71" w:unhideWhenUsed="0"/>
+    <w:lsdException w:name="Colorful List Accent 4" w:semiHidden="0" w:uiPriority="72" w:unhideWhenUsed="0"/>
+    <w:lsdException w:name="Colorful Grid Accent 4" w:semiHidden="0" w:uiPriority="73" w:unhideWhenUsed="0"/>
+    <w:lsdException w:name="Light Shading Accent 5" w:semiHidden="0" w:uiPriority="60" w:unhideWhenUsed="0"/>
+    <w:lsdException w:name="Light List Accent 5" w:semiHidden="0" w:uiPriority="61" w:unhideWhenUsed="0"/>
+    <w:lsdException w:name="Light Grid Accent 5" w:semiHidden="0" w:uiPriority="62" w:unhideWhenUsed="0"/>
+    <w:lsdException w:name="Medium Shading 1 Accent 5" w:semiHidden="0" w:uiPriority="63" w:unhideWhenUsed="0"/>
+    <w:lsdException w:name="Medium Shading 2 Accent 5" w:semiHidden="0" w:uiPriority="64" w:unhideWhenUsed="0"/>
+    <w:lsdException w:name="Medium List 1 Accent 5" w:semiHidden="0" w:uiPriority="65" w:unhideWhenUsed="0"/>
+    <w:lsdException w:name="Medium List 2 Accent 5" w:semiHidden="0" w:uiPriority="66" w:unhideWhenUsed="0"/>
+    <w:lsdException w:name="Medium Grid 1 Accent 5" w:semiHidden="0" w:uiPriority="67" w:unhideWhenUsed="0"/>
+    <w:lsdException w:name="Medium Grid 2 Accent 5" w:semiHidden="0" w:uiPriority="68" w:unhideWhenUsed="0"/>
+    <w:lsdException w:name="Medium Grid 3 Accent 5" w:semiHidden="0" w:uiPriority="69" w:unhideWhenUsed="0"/>
+    <w:lsdException w:name="Dark List Accent 5" w:semiHidden="0" w:uiPriority="70" w:unhideWhenUsed="0"/>
+    <w:lsdException w:name="Colorful Shading Accent 5" w:semiHidden="0" w:uiPriority="71" w:unhideWhenUsed="0"/>
+    <w:lsdException w:name="Colorful List Accent 5" w:semiHidden="0" w:uiPriority="72" w:unhideWhenUsed="0"/>
+    <w:lsdException w:name="Colorful Grid Accent 5" w:semiHidden="0" w:uiPriority="73" w:unhideWhenUsed="0"/>
+    <w:lsdException w:name="Light Shading Accent 6" w:semiHidden="0" w:uiPriority="60" w:unhideWhenUsed="0"/>
+    <w:lsdException w:name="Light List Accent 6" w:semiHidden="0" w:uiPriority="61" w:unhideWhenUsed="0"/>
+    <w:lsdException w:name="Light Grid Accent 6" w:semiHidden="0" w:uiPriority="62" w:unhideWhenUsed="0"/>
+    <w:lsdException w:name="Medium Shading 1 Accent 6" w:semiHidden="0" w:uiPriority="63" w:unhideWhenUsed="0"/>
+    <w:lsdException w:name="Medium Shading 2 Accent 6" w:semiHidden="0" w:uiPriority="64" w:unhideWhenUsed="0"/>
+    <w:lsdException w:name="Medium List 1 Accent 6" w:semiHidden="0" w:uiPriority="65" w:unhideWhenUsed="0"/>
+    <w:lsdException w:name="Medium List 2 Accent 6" w:semiHidden="0" w:uiPriority="66" w:unhideWhenUsed="0"/>
+    <w:lsdException w:name="Medium Grid 1 Accent 6" w:semiHidden="0" w:uiPriority="67" w:unhideWhenUsed="0"/>
+    <w:lsdException w:name="Medium Grid 2 Accent 6" w:semiHidden="0" w:uiPriority="68" w:unhideWhenUsed="0"/>
+    <w:lsdException w:name="Medium Grid 3 Accent 6" w:semiHidden="0" w:uiPriority="69" w:unhideWhenUsed="0"/>
+    <w:lsdException w:name="Dark List Accent 6" w:semiHidden="0" w:uiPriority="70" w:unhideWhenUsed="0"/>
+    <w:lsdException w:name="Colorful Shading Accent 6" w:semiHidden="0" w:uiPriority="71" w:unhideWhenUsed="0"/>
+    <w:lsdException w:name="Colorful List Accent 6" w:semiHidden="0" w:uiPriority="72" w:unhideWhenUsed="0"/>
+    <w:lsdException w:name="Colorful Grid Accent 6" w:semiHidden="0" w:uiPriority="73" w:unhideWhenUsed="0"/>
+    <w:lsdException w:name="Subtle Emphasis" w:semiHidden="0" w:uiPriority="19" w:unhideWhenUsed="0" w:qFormat="1"/>
+    <w:lsdException w:name="Intense Emphasis" w:semiHidden="0" w:uiPriority="21" w:unhideWhenUsed="0" w:qFormat="1"/>
+    <w:lsdException w:name="Subtle Reference" w:semiHidden="0" w:uiPriority="31" w:unhideWhenUsed="0" w:qFormat="1"/>
+    <w:lsdException w:name="Intense Reference" w:semiHidden="0" w:uiPriority="32" w:unhideWhenUsed="0" w:qFormat="1"/>
+    <w:lsdException w:name="Book Title" w:semiHidden="0" w:uiPriority="33" w:unhideWhenUsed="0" w:qFormat="1"/>
+    <w:lsdException w:name="Bibliography" w:uiPriority="37"/>
+    <w:lsdException w:name="TOC Heading" w:uiPriority="39" w:qFormat="1"/>
   </w:latentStyles>
   <w:style w:type="paragraph" w:default="1" w:styleId="Normal">
     <w:name w:val="Normal"/>
@@ -39134,7 +38794,1637 @@
       <w:lang w:val="en-GB"/>
     </w:rPr>
   </w:style>
-  <w:style w:type="paragraph" w:styleId="TtuloTDC">
+  <w:style w:type="paragraph" w:styleId="TtulodeTDC">
+    <w:name w:val="TOC Heading"/>
+    <w:basedOn w:val="Ttulo1"/>
+    <w:next w:val="Normal"/>
+    <w:uiPriority w:val="39"/>
+    <w:semiHidden/>
+    <w:unhideWhenUsed/>
+    <w:qFormat/>
+    <w:rsid w:val="00B37160"/>
+    <w:pPr>
+      <w:outlineLvl w:val="9"/>
+    </w:pPr>
+    <w:rPr>
+      <w:lang w:eastAsia="en-GB"/>
+    </w:rPr>
+  </w:style>
+  <w:style w:type="paragraph" w:styleId="TDC1">
+    <w:name w:val="toc 1"/>
+    <w:basedOn w:val="Normal"/>
+    <w:next w:val="Normal"/>
+    <w:autoRedefine/>
+    <w:uiPriority w:val="39"/>
+    <w:unhideWhenUsed/>
+    <w:rsid w:val="00B37160"/>
+    <w:pPr>
+      <w:spacing w:after="100"/>
+    </w:pPr>
+  </w:style>
+  <w:style w:type="character" w:styleId="Hipervnculo">
+    <w:name w:val="Hyperlink"/>
+    <w:basedOn w:val="Fuentedeprrafopredeter"/>
+    <w:uiPriority w:val="99"/>
+    <w:unhideWhenUsed/>
+    <w:rsid w:val="00B37160"/>
+    <w:rPr>
+      <w:color w:val="0000FF" w:themeColor="hyperlink"/>
+      <w:u w:val="single"/>
+    </w:rPr>
+  </w:style>
+  <w:style w:type="character" w:customStyle="1" w:styleId="Ttulo3Car">
+    <w:name w:val="Título 3 Car"/>
+    <w:basedOn w:val="Fuentedeprrafopredeter"/>
+    <w:link w:val="Ttulo3"/>
+    <w:uiPriority w:val="9"/>
+    <w:rsid w:val="00B37160"/>
+    <w:rPr>
+      <w:rFonts w:asciiTheme="majorHAnsi" w:eastAsiaTheme="majorEastAsia" w:hAnsiTheme="majorHAnsi" w:cstheme="majorBidi"/>
+      <w:b/>
+      <w:bCs/>
+      <w:color w:val="4F81BD" w:themeColor="accent1"/>
+      <w:lang w:val="en-GB"/>
+    </w:rPr>
+  </w:style>
+  <w:style w:type="character" w:styleId="Textoennegrita">
+    <w:name w:val="Strong"/>
+    <w:basedOn w:val="Fuentedeprrafopredeter"/>
+    <w:uiPriority w:val="22"/>
+    <w:qFormat/>
+    <w:rsid w:val="00977428"/>
+    <w:rPr>
+      <w:b/>
+      <w:bCs/>
+    </w:rPr>
+  </w:style>
+  <w:style w:type="character" w:customStyle="1" w:styleId="Mencinsinresolver1">
+    <w:name w:val="Mención sin resolver1"/>
+    <w:basedOn w:val="Fuentedeprrafopredeter"/>
+    <w:uiPriority w:val="99"/>
+    <w:semiHidden/>
+    <w:unhideWhenUsed/>
+    <w:rsid w:val="009355FE"/>
+    <w:rPr>
+      <w:color w:val="808080"/>
+      <w:shd w:val="clear" w:color="auto" w:fill="E6E6E6"/>
+    </w:rPr>
+  </w:style>
+  <w:style w:type="paragraph" w:styleId="HTMLconformatoprevio">
+    <w:name w:val="HTML Preformatted"/>
+    <w:basedOn w:val="Normal"/>
+    <w:link w:val="HTMLconformatoprevioCar"/>
+    <w:uiPriority w:val="99"/>
+    <w:unhideWhenUsed/>
+    <w:rsid w:val="009C47B4"/>
+    <w:pPr>
+      <w:tabs>
+        <w:tab w:val="left" w:pos="916"/>
+        <w:tab w:val="left" w:pos="1832"/>
+        <w:tab w:val="left" w:pos="2748"/>
+        <w:tab w:val="left" w:pos="3664"/>
+        <w:tab w:val="left" w:pos="4580"/>
+        <w:tab w:val="left" w:pos="5496"/>
+        <w:tab w:val="left" w:pos="6412"/>
+        <w:tab w:val="left" w:pos="7328"/>
+        <w:tab w:val="left" w:pos="8244"/>
+        <w:tab w:val="left" w:pos="9160"/>
+        <w:tab w:val="left" w:pos="10076"/>
+        <w:tab w:val="left" w:pos="10992"/>
+        <w:tab w:val="left" w:pos="11908"/>
+        <w:tab w:val="left" w:pos="12824"/>
+        <w:tab w:val="left" w:pos="13740"/>
+        <w:tab w:val="left" w:pos="14656"/>
+      </w:tabs>
+      <w:spacing w:after="0" w:line="240" w:lineRule="auto"/>
+    </w:pPr>
+    <w:rPr>
+      <w:rFonts w:ascii="Courier New" w:eastAsia="Times New Roman" w:hAnsi="Courier New" w:cs="Courier New"/>
+      <w:sz w:val="20"/>
+      <w:szCs w:val="20"/>
+      <w:lang w:val="es-ES" w:eastAsia="es-ES"/>
+    </w:rPr>
+  </w:style>
+  <w:style w:type="character" w:customStyle="1" w:styleId="HTMLconformatoprevioCar">
+    <w:name w:val="HTML con formato previo Car"/>
+    <w:basedOn w:val="Fuentedeprrafopredeter"/>
+    <w:link w:val="HTMLconformatoprevio"/>
+    <w:uiPriority w:val="99"/>
+    <w:rsid w:val="009C47B4"/>
+    <w:rPr>
+      <w:rFonts w:ascii="Courier New" w:eastAsia="Times New Roman" w:hAnsi="Courier New" w:cs="Courier New"/>
+      <w:sz w:val="20"/>
+      <w:szCs w:val="20"/>
+      <w:lang w:eastAsia="es-ES"/>
+    </w:rPr>
+  </w:style>
+</w:styles>
+</file>
+
+<file path=word/stylesWithEffects.xml><?xml version="1.0" encoding="utf-8"?>
+<w:styles xmlns:wpc="http://schemas.microsoft.com/office/word/2010/wordprocessingCanvas" xmlns:mc="http://schemas.openxmlformats.org/markup-compatibility/2006" xmlns:o="urn:schemas-microsoft-com:office:office" xmlns:r="http://schemas.openxmlformats.org/officeDocument/2006/relationships" xmlns:m="http://schemas.openxmlformats.org/officeDocument/2006/math" xmlns:v="urn:schemas-microsoft-com:vml" xmlns:wp14="http://schemas.microsoft.com/office/word/2010/wordprocessingDrawing" xmlns:wp="http://schemas.openxmlformats.org/drawingml/2006/wordprocessingDrawing" xmlns:w10="urn:schemas-microsoft-com:office:word" xmlns:w="http://schemas.openxmlformats.org/wordprocessingml/2006/main" xmlns:w14="http://schemas.microsoft.com/office/word/2010/wordml" xmlns:wpg="http://schemas.microsoft.com/office/word/2010/wordprocessingGroup" xmlns:wpi="http://schemas.microsoft.com/office/word/2010/wordprocessingInk" xmlns:wne="http://schemas.microsoft.com/office/word/2006/wordml" xmlns:wps="http://schemas.microsoft.com/office/word/2010/wordprocessingShape" mc:Ignorable="w14 wp14">
+  <w:docDefaults>
+    <w:rPrDefault>
+      <w:rPr>
+        <w:rFonts w:asciiTheme="minorHAnsi" w:eastAsiaTheme="minorHAnsi" w:hAnsiTheme="minorHAnsi" w:cstheme="minorBidi"/>
+        <w:sz w:val="22"/>
+        <w:szCs w:val="22"/>
+        <w:lang w:val="es-ES" w:eastAsia="en-US" w:bidi="ar-SA"/>
+      </w:rPr>
+    </w:rPrDefault>
+    <w:pPrDefault>
+      <w:pPr>
+        <w:spacing w:after="200" w:line="276" w:lineRule="auto"/>
+      </w:pPr>
+    </w:pPrDefault>
+  </w:docDefaults>
+  <w:latentStyles w:defLockedState="0" w:defUIPriority="99" w:defSemiHidden="1" w:defUnhideWhenUsed="1" w:defQFormat="0" w:count="267">
+    <w:lsdException w:name="Normal" w:semiHidden="0" w:uiPriority="0" w:unhideWhenUsed="0" w:qFormat="1"/>
+    <w:lsdException w:name="heading 1" w:semiHidden="0" w:uiPriority="9" w:unhideWhenUsed="0" w:qFormat="1"/>
+    <w:lsdException w:name="heading 2" w:uiPriority="9" w:qFormat="1"/>
+    <w:lsdException w:name="heading 3" w:uiPriority="9" w:qFormat="1"/>
+    <w:lsdException w:name="heading 4" w:uiPriority="9" w:qFormat="1"/>
+    <w:lsdException w:name="heading 5" w:uiPriority="9" w:qFormat="1"/>
+    <w:lsdException w:name="heading 6" w:uiPriority="9" w:qFormat="1"/>
+    <w:lsdException w:name="heading 7" w:uiPriority="9" w:qFormat="1"/>
+    <w:lsdException w:name="heading 8" w:uiPriority="9" w:qFormat="1"/>
+    <w:lsdException w:name="heading 9" w:uiPriority="9" w:qFormat="1"/>
+    <w:lsdException w:name="toc 1" w:uiPriority="39"/>
+    <w:lsdException w:name="toc 2" w:uiPriority="39"/>
+    <w:lsdException w:name="toc 3" w:uiPriority="39"/>
+    <w:lsdException w:name="toc 4" w:uiPriority="39"/>
+    <w:lsdException w:name="toc 5" w:uiPriority="39"/>
+    <w:lsdException w:name="toc 6" w:uiPriority="39"/>
+    <w:lsdException w:name="toc 7" w:uiPriority="39"/>
+    <w:lsdException w:name="toc 8" w:uiPriority="39"/>
+    <w:lsdException w:name="toc 9" w:uiPriority="39"/>
+    <w:lsdException w:name="caption" w:uiPriority="35" w:qFormat="1"/>
+    <w:lsdException w:name="Title" w:semiHidden="0" w:uiPriority="10" w:unhideWhenUsed="0" w:qFormat="1"/>
+    <w:lsdException w:name="Default Paragraph Font" w:uiPriority="1"/>
+    <w:lsdException w:name="Subtitle" w:semiHidden="0" w:uiPriority="11" w:unhideWhenUsed="0" w:qFormat="1"/>
+    <w:lsdException w:name="Strong" w:semiHidden="0" w:uiPriority="22" w:unhideWhenUsed="0" w:qFormat="1"/>
+    <w:lsdException w:name="Emphasis" w:semiHidden="0" w:uiPriority="20" w:unhideWhenUsed="0" w:qFormat="1"/>
+    <w:lsdException w:name="Table Grid" w:uiPriority="59"/>
+    <w:lsdException w:name="Placeholder Text" w:unhideWhenUsed="0"/>
+    <w:lsdException w:name="No Spacing" w:semiHidden="0" w:uiPriority="1" w:unhideWhenUsed="0" w:qFormat="1"/>
+    <w:lsdException w:name="Light Shading" w:semiHidden="0" w:uiPriority="60" w:unhideWhenUsed="0"/>
+    <w:lsdException w:name="Light List" w:semiHidden="0" w:uiPriority="61" w:unhideWhenUsed="0"/>
+    <w:lsdException w:name="Light Grid" w:semiHidden="0" w:uiPriority="62" w:unhideWhenUsed="0"/>
+    <w:lsdException w:name="Medium Shading 1" w:semiHidden="0" w:uiPriority="63" w:unhideWhenUsed="0"/>
+    <w:lsdException w:name="Medium Shading 2" w:semiHidden="0" w:uiPriority="64" w:unhideWhenUsed="0"/>
+    <w:lsdException w:name="Medium List 1" w:semiHidden="0" w:uiPriority="65" w:unhideWhenUsed="0"/>
+    <w:lsdException w:name="Medium List 2" w:semiHidden="0" w:uiPriority="66" w:unhideWhenUsed="0"/>
+    <w:lsdException w:name="Medium Grid 1" w:semiHidden="0" w:uiPriority="67" w:unhideWhenUsed="0"/>
+    <w:lsdException w:name="Medium Grid 2" w:semiHidden="0" w:uiPriority="68" w:unhideWhenUsed="0"/>
+    <w:lsdException w:name="Medium Grid 3" w:semiHidden="0" w:uiPriority="69" w:unhideWhenUsed="0"/>
+    <w:lsdException w:name="Dark List" w:semiHidden="0" w:uiPriority="70" w:unhideWhenUsed="0"/>
+    <w:lsdException w:name="Colorful Shading" w:semiHidden="0" w:uiPriority="71" w:unhideWhenUsed="0"/>
+    <w:lsdException w:name="Colorful List" w:semiHidden="0" w:uiPriority="72" w:unhideWhenUsed="0"/>
+    <w:lsdException w:name="Colorful Grid" w:semiHidden="0" w:uiPriority="73" w:unhideWhenUsed="0"/>
+    <w:lsdException w:name="Light Shading Accent 1" w:semiHidden="0" w:uiPriority="60" w:unhideWhenUsed="0"/>
+    <w:lsdException w:name="Light List Accent 1" w:semiHidden="0" w:uiPriority="61" w:unhideWhenUsed="0"/>
+    <w:lsdException w:name="Light Grid Accent 1" w:semiHidden="0" w:uiPriority="62" w:unhideWhenUsed="0"/>
+    <w:lsdException w:name="Medium Shading 1 Accent 1" w:semiHidden="0" w:uiPriority="63" w:unhideWhenUsed="0"/>
+    <w:lsdException w:name="Medium Shading 2 Accent 1" w:semiHidden="0" w:uiPriority="64" w:unhideWhenUsed="0"/>
+    <w:lsdException w:name="Medium List 1 Accent 1" w:semiHidden="0" w:uiPriority="65" w:unhideWhenUsed="0"/>
+    <w:lsdException w:name="Revision" w:unhideWhenUsed="0"/>
+    <w:lsdException w:name="List Paragraph" w:semiHidden="0" w:uiPriority="34" w:unhideWhenUsed="0" w:qFormat="1"/>
+    <w:lsdException w:name="Quote" w:semiHidden="0" w:uiPriority="29" w:unhideWhenUsed="0" w:qFormat="1"/>
+    <w:lsdException w:name="Intense Quote" w:semiHidden="0" w:uiPriority="30" w:unhideWhenUsed="0" w:qFormat="1"/>
+    <w:lsdException w:name="Medium List 2 Accent 1" w:semiHidden="0" w:uiPriority="66" w:unhideWhenUsed="0"/>
+    <w:lsdException w:name="Medium Grid 1 Accent 1" w:semiHidden="0" w:uiPriority="67" w:unhideWhenUsed="0"/>
+    <w:lsdException w:name="Medium Grid 2 Accent 1" w:semiHidden="0" w:uiPriority="68" w:unhideWhenUsed="0"/>
+    <w:lsdException w:name="Medium Grid 3 Accent 1" w:semiHidden="0" w:uiPriority="69" w:unhideWhenUsed="0"/>
+    <w:lsdException w:name="Dark List Accent 1" w:semiHidden="0" w:uiPriority="70" w:unhideWhenUsed="0"/>
+    <w:lsdException w:name="Colorful Shading Accent 1" w:semiHidden="0" w:uiPriority="71" w:unhideWhenUsed="0"/>
+    <w:lsdException w:name="Colorful List Accent 1" w:semiHidden="0" w:uiPriority="72" w:unhideWhenUsed="0"/>
+    <w:lsdException w:name="Colorful Grid Accent 1" w:semiHidden="0" w:uiPriority="73" w:unhideWhenUsed="0"/>
+    <w:lsdException w:name="Light Shading Accent 2" w:semiHidden="0" w:uiPriority="60" w:unhideWhenUsed="0"/>
+    <w:lsdException w:name="Light List Accent 2" w:semiHidden="0" w:uiPriority="61" w:unhideWhenUsed="0"/>
+    <w:lsdException w:name="Light Grid Accent 2" w:semiHidden="0" w:uiPriority="62" w:unhideWhenUsed="0"/>
+    <w:lsdException w:name="Medium Shading 1 Accent 2" w:semiHidden="0" w:uiPriority="63" w:unhideWhenUsed="0"/>
+    <w:lsdException w:name="Medium Shading 2 Accent 2" w:semiHidden="0" w:uiPriority="64" w:unhideWhenUsed="0"/>
+    <w:lsdException w:name="Medium List 1 Accent 2" w:semiHidden="0" w:uiPriority="65" w:unhideWhenUsed="0"/>
+    <w:lsdException w:name="Medium List 2 Accent 2" w:semiHidden="0" w:uiPriority="66" w:unhideWhenUsed="0"/>
+    <w:lsdException w:name="Medium Grid 1 Accent 2" w:semiHidden="0" w:uiPriority="67" w:unhideWhenUsed="0"/>
+    <w:lsdException w:name="Medium Grid 2 Accent 2" w:semiHidden="0" w:uiPriority="68" w:unhideWhenUsed="0"/>
+    <w:lsdException w:name="Medium Grid 3 Accent 2" w:semiHidden="0" w:uiPriority="69" w:unhideWhenUsed="0"/>
+    <w:lsdException w:name="Dark List Accent 2" w:semiHidden="0" w:uiPriority="70" w:unhideWhenUsed="0"/>
+    <w:lsdException w:name="Colorful Shading Accent 2" w:semiHidden="0" w:uiPriority="71" w:unhideWhenUsed="0"/>
+    <w:lsdException w:name="Colorful List Accent 2" w:semiHidden="0" w:uiPriority="72" w:unhideWhenUsed="0"/>
+    <w:lsdException w:name="Colorful Grid Accent 2" w:semiHidden="0" w:uiPriority="73" w:unhideWhenUsed="0"/>
+    <w:lsdException w:name="Light Shading Accent 3" w:semiHidden="0" w:uiPriority="60" w:unhideWhenUsed="0"/>
+    <w:lsdException w:name="Light List Accent 3" w:semiHidden="0" w:uiPriority="61" w:unhideWhenUsed="0"/>
+    <w:lsdException w:name="Light Grid Accent 3" w:semiHidden="0" w:uiPriority="62" w:unhideWhenUsed="0"/>
+    <w:lsdException w:name="Medium Shading 1 Accent 3" w:semiHidden="0" w:uiPriority="63" w:unhideWhenUsed="0"/>
+    <w:lsdException w:name="Medium Shading 2 Accent 3" w:semiHidden="0" w:uiPriority="64" w:unhideWhenUsed="0"/>
+    <w:lsdException w:name="Medium List 1 Accent 3" w:semiHidden="0" w:uiPriority="65" w:unhideWhenUsed="0"/>
+    <w:lsdException w:name="Medium List 2 Accent 3" w:semiHidden="0" w:uiPriority="66" w:unhideWhenUsed="0"/>
+    <w:lsdException w:name="Medium Grid 1 Accent 3" w:semiHidden="0" w:uiPriority="67" w:unhideWhenUsed="0"/>
+    <w:lsdException w:name="Medium Grid 2 Accent 3" w:semiHidden="0" w:uiPriority="68" w:unhideWhenUsed="0"/>
+    <w:lsdException w:name="Medium Grid 3 Accent 3" w:semiHidden="0" w:uiPriority="69" w:unhideWhenUsed="0"/>
+    <w:lsdException w:name="Dark List Accent 3" w:semiHidden="0" w:uiPriority="70" w:unhideWhenUsed="0"/>
+    <w:lsdException w:name="Colorful Shading Accent 3" w:semiHidden="0" w:uiPriority="71" w:unhideWhenUsed="0"/>
+    <w:lsdException w:name="Colorful List Accent 3" w:semiHidden="0" w:uiPriority="72" w:unhideWhenUsed="0"/>
+    <w:lsdException w:name="Colorful Grid Accent 3" w:semiHidden="0" w:uiPriority="73" w:unhideWhenUsed="0"/>
+    <w:lsdException w:name="Light Shading Accent 4" w:semiHidden="0" w:uiPriority="60" w:unhideWhenUsed="0"/>
+    <w:lsdException w:name="Light List Accent 4" w:semiHidden="0" w:uiPriority="61" w:unhideWhenUsed="0"/>
+    <w:lsdException w:name="Light Grid Accent 4" w:semiHidden="0" w:uiPriority="62" w:unhideWhenUsed="0"/>
+    <w:lsdException w:name="Medium Shading 1 Accent 4" w:semiHidden="0" w:uiPriority="63" w:unhideWhenUsed="0"/>
+    <w:lsdException w:name="Medium Shading 2 Accent 4" w:semiHidden="0" w:uiPriority="64" w:unhideWhenUsed="0"/>
+    <w:lsdException w:name="Medium List 1 Accent 4" w:semiHidden="0" w:uiPriority="65" w:unhideWhenUsed="0"/>
+    <w:lsdException w:name="Medium List 2 Accent 4" w:semiHidden="0" w:uiPriority="66" w:unhideWhenUsed="0"/>
+    <w:lsdException w:name="Medium Grid 1 Accent 4" w:semiHidden="0" w:uiPriority="67" w:unhideWhenUsed="0"/>
+    <w:lsdException w:name="Medium Grid 2 Accent 4" w:semiHidden="0" w:uiPriority="68" w:unhideWhenUsed="0"/>
+    <w:lsdException w:name="Medium Grid 3 Accent 4" w:semiHidden="0" w:uiPriority="69" w:unhideWhenUsed="0"/>
+    <w:lsdException w:name="Dark List Accent 4" w:semiHidden="0" w:uiPriority="70" w:unhideWhenUsed="0"/>
+    <w:lsdException w:name="Colorful Shading Accent 4" w:semiHidden="0" w:uiPriority="71" w:unhideWhenUsed="0"/>
+    <w:lsdException w:name="Colorful List Accent 4" w:semiHidden="0" w:uiPriority="72" w:unhideWhenUsed="0"/>
+    <w:lsdException w:name="Colorful Grid Accent 4" w:semiHidden="0" w:uiPriority="73" w:unhideWhenUsed="0"/>
+    <w:lsdException w:name="Light Shading Accent 5" w:semiHidden="0" w:uiPriority="60" w:unhideWhenUsed="0"/>
+    <w:lsdException w:name="Light List Accent 5" w:semiHidden="0" w:uiPriority="61" w:unhideWhenUsed="0"/>
+    <w:lsdException w:name="Light Grid Accent 5" w:semiHidden="0" w:uiPriority="62" w:unhideWhenUsed="0"/>
+    <w:lsdException w:name="Medium Shading 1 Accent 5" w:semiHidden="0" w:uiPriority="63" w:unhideWhenUsed="0"/>
+    <w:lsdException w:name="Medium Shading 2 Accent 5" w:semiHidden="0" w:uiPriority="64" w:unhideWhenUsed="0"/>
+    <w:lsdException w:name="Medium List 1 Accent 5" w:semiHidden="0" w:uiPriority="65" w:unhideWhenUsed="0"/>
+    <w:lsdException w:name="Medium List 2 Accent 5" w:semiHidden="0" w:uiPriority="66" w:unhideWhenUsed="0"/>
+    <w:lsdException w:name="Medium Grid 1 Accent 5" w:semiHidden="0" w:uiPriority="67" w:unhideWhenUsed="0"/>
+    <w:lsdException w:name="Medium Grid 2 Accent 5" w:semiHidden="0" w:uiPriority="68" w:unhideWhenUsed="0"/>
+    <w:lsdException w:name="Medium Grid 3 Accent 5" w:semiHidden="0" w:uiPriority="69" w:unhideWhenUsed="0"/>
+    <w:lsdException w:name="Dark List Accent 5" w:semiHidden="0" w:uiPriority="70" w:unhideWhenUsed="0"/>
+    <w:lsdException w:name="Colorful Shading Accent 5" w:semiHidden="0" w:uiPriority="71" w:unhideWhenUsed="0"/>
+    <w:lsdException w:name="Colorful List Accent 5" w:semiHidden="0" w:uiPriority="72" w:unhideWhenUsed="0"/>
+    <w:lsdException w:name="Colorful Grid Accent 5" w:semiHidden="0" w:uiPriority="73" w:unhideWhenUsed="0"/>
+    <w:lsdException w:name="Light Shading Accent 6" w:semiHidden="0" w:uiPriority="60" w:unhideWhenUsed="0"/>
+    <w:lsdException w:name="Light List Accent 6" w:semiHidden="0" w:uiPriority="61" w:unhideWhenUsed="0"/>
+    <w:lsdException w:name="Light Grid Accent 6" w:semiHidden="0" w:uiPriority="62" w:unhideWhenUsed="0"/>
+    <w:lsdException w:name="Medium Shading 1 Accent 6" w:semiHidden="0" w:uiPriority="63" w:unhideWhenUsed="0"/>
+    <w:lsdException w:name="Medium Shading 2 Accent 6" w:semiHidden="0" w:uiPriority="64" w:unhideWhenUsed="0"/>
+    <w:lsdException w:name="Medium List 1 Accent 6" w:semiHidden="0" w:uiPriority="65" w:unhideWhenUsed="0"/>
+    <w:lsdException w:name="Medium List 2 Accent 6" w:semiHidden="0" w:uiPriority="66" w:unhideWhenUsed="0"/>
+    <w:lsdException w:name="Medium Grid 1 Accent 6" w:semiHidden="0" w:uiPriority="67" w:unhideWhenUsed="0"/>
+    <w:lsdException w:name="Medium Grid 2 Accent 6" w:semiHidden="0" w:uiPriority="68" w:unhideWhenUsed="0"/>
+    <w:lsdException w:name="Medium Grid 3 Accent 6" w:semiHidden="0" w:uiPriority="69" w:unhideWhenUsed="0"/>
+    <w:lsdException w:name="Dark List Accent 6" w:semiHidden="0" w:uiPriority="70" w:unhideWhenUsed="0"/>
+    <w:lsdException w:name="Colorful Shading Accent 6" w:semiHidden="0" w:uiPriority="71" w:unhideWhenUsed="0"/>
+    <w:lsdException w:name="Colorful List Accent 6" w:semiHidden="0" w:uiPriority="72" w:unhideWhenUsed="0"/>
+    <w:lsdException w:name="Colorful Grid Accent 6" w:semiHidden="0" w:uiPriority="73" w:unhideWhenUsed="0"/>
+    <w:lsdException w:name="Subtle Emphasis" w:semiHidden="0" w:uiPriority="19" w:unhideWhenUsed="0" w:qFormat="1"/>
+    <w:lsdException w:name="Intense Emphasis" w:semiHidden="0" w:uiPriority="21" w:unhideWhenUsed="0" w:qFormat="1"/>
+    <w:lsdException w:name="Subtle Reference" w:semiHidden="0" w:uiPriority="31" w:unhideWhenUsed="0" w:qFormat="1"/>
+    <w:lsdException w:name="Intense Reference" w:semiHidden="0" w:uiPriority="32" w:unhideWhenUsed="0" w:qFormat="1"/>
+    <w:lsdException w:name="Book Title" w:semiHidden="0" w:uiPriority="33" w:unhideWhenUsed="0" w:qFormat="1"/>
+    <w:lsdException w:name="Bibliography" w:uiPriority="37"/>
+    <w:lsdException w:name="TOC Heading" w:uiPriority="39" w:qFormat="1"/>
+  </w:latentStyles>
+  <w:style w:type="paragraph" w:default="1" w:styleId="Normal">
+    <w:name w:val="Normal"/>
+    <w:qFormat/>
+    <w:rsid w:val="000331D4"/>
+    <w:rPr>
+      <w:lang w:val="en-GB"/>
+    </w:rPr>
+  </w:style>
+  <w:style w:type="paragraph" w:styleId="Ttulo1">
+    <w:name w:val="heading 1"/>
+    <w:basedOn w:val="Normal"/>
+    <w:next w:val="Normal"/>
+    <w:link w:val="Ttulo1Car"/>
+    <w:uiPriority w:val="9"/>
+    <w:qFormat/>
+    <w:rsid w:val="00104095"/>
+    <w:pPr>
+      <w:keepNext/>
+      <w:keepLines/>
+      <w:spacing w:before="480" w:after="0"/>
+      <w:outlineLvl w:val="0"/>
+    </w:pPr>
+    <w:rPr>
+      <w:rFonts w:asciiTheme="majorHAnsi" w:eastAsiaTheme="majorEastAsia" w:hAnsiTheme="majorHAnsi" w:cstheme="majorBidi"/>
+      <w:b/>
+      <w:bCs/>
+      <w:color w:val="365F91" w:themeColor="accent1" w:themeShade="BF"/>
+      <w:sz w:val="28"/>
+      <w:szCs w:val="28"/>
+    </w:rPr>
+  </w:style>
+  <w:style w:type="paragraph" w:styleId="Ttulo2">
+    <w:name w:val="heading 2"/>
+    <w:basedOn w:val="Normal"/>
+    <w:next w:val="Normal"/>
+    <w:link w:val="Ttulo2Car"/>
+    <w:uiPriority w:val="9"/>
+    <w:unhideWhenUsed/>
+    <w:qFormat/>
+    <w:rsid w:val="00B37160"/>
+    <w:pPr>
+      <w:keepNext/>
+      <w:keepLines/>
+      <w:spacing w:before="200" w:after="0"/>
+      <w:outlineLvl w:val="1"/>
+    </w:pPr>
+    <w:rPr>
+      <w:rFonts w:asciiTheme="majorHAnsi" w:eastAsiaTheme="majorEastAsia" w:hAnsiTheme="majorHAnsi" w:cstheme="majorBidi"/>
+      <w:b/>
+      <w:bCs/>
+      <w:color w:val="4F81BD" w:themeColor="accent1"/>
+      <w:sz w:val="26"/>
+      <w:szCs w:val="26"/>
+    </w:rPr>
+  </w:style>
+  <w:style w:type="paragraph" w:styleId="Ttulo3">
+    <w:name w:val="heading 3"/>
+    <w:basedOn w:val="Normal"/>
+    <w:next w:val="Normal"/>
+    <w:link w:val="Ttulo3Car"/>
+    <w:uiPriority w:val="9"/>
+    <w:unhideWhenUsed/>
+    <w:qFormat/>
+    <w:rsid w:val="00B37160"/>
+    <w:pPr>
+      <w:keepNext/>
+      <w:keepLines/>
+      <w:spacing w:before="200" w:after="0"/>
+      <w:outlineLvl w:val="2"/>
+    </w:pPr>
+    <w:rPr>
+      <w:rFonts w:asciiTheme="majorHAnsi" w:eastAsiaTheme="majorEastAsia" w:hAnsiTheme="majorHAnsi" w:cstheme="majorBidi"/>
+      <w:b/>
+      <w:bCs/>
+      <w:color w:val="4F81BD" w:themeColor="accent1"/>
+    </w:rPr>
+  </w:style>
+  <w:style w:type="character" w:default="1" w:styleId="Fuentedeprrafopredeter">
+    <w:name w:val="Default Paragraph Font"/>
+    <w:uiPriority w:val="1"/>
+    <w:semiHidden/>
+    <w:unhideWhenUsed/>
+  </w:style>
+  <w:style w:type="table" w:default="1" w:styleId="Tablanormal">
+    <w:name w:val="Normal Table"/>
+    <w:uiPriority w:val="99"/>
+    <w:semiHidden/>
+    <w:unhideWhenUsed/>
+    <w:tblPr>
+      <w:tblInd w:w="0" w:type="dxa"/>
+      <w:tblCellMar>
+        <w:top w:w="0" w:type="dxa"/>
+        <w:left w:w="108" w:type="dxa"/>
+        <w:bottom w:w="0" w:type="dxa"/>
+        <w:right w:w="108" w:type="dxa"/>
+      </w:tblCellMar>
+    </w:tblPr>
+  </w:style>
+  <w:style w:type="numbering" w:default="1" w:styleId="Sinlista">
+    <w:name w:val="No List"/>
+    <w:uiPriority w:val="99"/>
+    <w:semiHidden/>
+    <w:unhideWhenUsed/>
+  </w:style>
+  <w:style w:type="paragraph" w:styleId="Ttulo">
+    <w:name w:val="Title"/>
+    <w:basedOn w:val="Normal"/>
+    <w:next w:val="Normal"/>
+    <w:link w:val="TtuloCar"/>
+    <w:uiPriority w:val="10"/>
+    <w:qFormat/>
+    <w:rsid w:val="00104095"/>
+    <w:pPr>
+      <w:pBdr>
+        <w:bottom w:val="single" w:sz="8" w:space="4" w:color="4F81BD" w:themeColor="accent1"/>
+      </w:pBdr>
+      <w:spacing w:after="300" w:line="240" w:lineRule="auto"/>
+      <w:contextualSpacing/>
+    </w:pPr>
+    <w:rPr>
+      <w:rFonts w:asciiTheme="majorHAnsi" w:eastAsiaTheme="majorEastAsia" w:hAnsiTheme="majorHAnsi" w:cstheme="majorBidi"/>
+      <w:color w:val="17365D" w:themeColor="text2" w:themeShade="BF"/>
+      <w:spacing w:val="5"/>
+      <w:kern w:val="28"/>
+      <w:sz w:val="52"/>
+      <w:szCs w:val="52"/>
+    </w:rPr>
+  </w:style>
+  <w:style w:type="character" w:customStyle="1" w:styleId="TtuloCar">
+    <w:name w:val="Título Car"/>
+    <w:basedOn w:val="Fuentedeprrafopredeter"/>
+    <w:link w:val="Ttulo"/>
+    <w:uiPriority w:val="10"/>
+    <w:rsid w:val="00104095"/>
+    <w:rPr>
+      <w:rFonts w:asciiTheme="majorHAnsi" w:eastAsiaTheme="majorEastAsia" w:hAnsiTheme="majorHAnsi" w:cstheme="majorBidi"/>
+      <w:color w:val="17365D" w:themeColor="text2" w:themeShade="BF"/>
+      <w:spacing w:val="5"/>
+      <w:kern w:val="28"/>
+      <w:sz w:val="52"/>
+      <w:szCs w:val="52"/>
+    </w:rPr>
+  </w:style>
+  <w:style w:type="table" w:styleId="Tablaconcuadrcula">
+    <w:name w:val="Table Grid"/>
+    <w:basedOn w:val="Tablanormal"/>
+    <w:uiPriority w:val="59"/>
+    <w:rsid w:val="00104095"/>
+    <w:pPr>
+      <w:spacing w:after="0" w:line="240" w:lineRule="auto"/>
+    </w:pPr>
+    <w:tblPr>
+      <w:tblBorders>
+        <w:top w:val="single" w:sz="4" w:space="0" w:color="auto"/>
+        <w:left w:val="single" w:sz="4" w:space="0" w:color="auto"/>
+        <w:bottom w:val="single" w:sz="4" w:space="0" w:color="auto"/>
+        <w:right w:val="single" w:sz="4" w:space="0" w:color="auto"/>
+        <w:insideH w:val="single" w:sz="4" w:space="0" w:color="auto"/>
+        <w:insideV w:val="single" w:sz="4" w:space="0" w:color="auto"/>
+      </w:tblBorders>
+    </w:tblPr>
+  </w:style>
+  <w:style w:type="table" w:styleId="Cuadrculavistosa-nfasis1">
+    <w:name w:val="Colorful Grid Accent 1"/>
+    <w:basedOn w:val="Tablanormal"/>
+    <w:uiPriority w:val="73"/>
+    <w:rsid w:val="00104095"/>
+    <w:pPr>
+      <w:spacing w:after="0" w:line="240" w:lineRule="auto"/>
+    </w:pPr>
+    <w:rPr>
+      <w:color w:val="000000" w:themeColor="text1"/>
+    </w:rPr>
+    <w:tblPr>
+      <w:tblStyleRowBandSize w:val="1"/>
+      <w:tblStyleColBandSize w:val="1"/>
+      <w:tblBorders>
+        <w:insideH w:val="single" w:sz="4" w:space="0" w:color="FFFFFF" w:themeColor="background1"/>
+      </w:tblBorders>
+    </w:tblPr>
+    <w:tcPr>
+      <w:shd w:val="clear" w:color="auto" w:fill="DBE5F1" w:themeFill="accent1" w:themeFillTint="33"/>
+    </w:tcPr>
+    <w:tblStylePr w:type="firstRow">
+      <w:rPr>
+        <w:b/>
+        <w:bCs/>
+      </w:rPr>
+      <w:tblPr/>
+      <w:tcPr>
+        <w:shd w:val="clear" w:color="auto" w:fill="B8CCE4" w:themeFill="accent1" w:themeFillTint="66"/>
+      </w:tcPr>
+    </w:tblStylePr>
+    <w:tblStylePr w:type="lastRow">
+      <w:rPr>
+        <w:b/>
+        <w:bCs/>
+        <w:color w:val="000000" w:themeColor="text1"/>
+      </w:rPr>
+      <w:tblPr/>
+      <w:tcPr>
+        <w:shd w:val="clear" w:color="auto" w:fill="B8CCE4" w:themeFill="accent1" w:themeFillTint="66"/>
+      </w:tcPr>
+    </w:tblStylePr>
+    <w:tblStylePr w:type="firstCol">
+      <w:rPr>
+        <w:color w:val="FFFFFF" w:themeColor="background1"/>
+      </w:rPr>
+      <w:tblPr/>
+      <w:tcPr>
+        <w:shd w:val="clear" w:color="auto" w:fill="365F91" w:themeFill="accent1" w:themeFillShade="BF"/>
+      </w:tcPr>
+    </w:tblStylePr>
+    <w:tblStylePr w:type="lastCol">
+      <w:rPr>
+        <w:color w:val="FFFFFF" w:themeColor="background1"/>
+      </w:rPr>
+      <w:tblPr/>
+      <w:tcPr>
+        <w:shd w:val="clear" w:color="auto" w:fill="365F91" w:themeFill="accent1" w:themeFillShade="BF"/>
+      </w:tcPr>
+    </w:tblStylePr>
+    <w:tblStylePr w:type="band1Vert">
+      <w:tblPr/>
+      <w:tcPr>
+        <w:shd w:val="clear" w:color="auto" w:fill="A7BFDE" w:themeFill="accent1" w:themeFillTint="7F"/>
+      </w:tcPr>
+    </w:tblStylePr>
+    <w:tblStylePr w:type="band1Horz">
+      <w:tblPr/>
+      <w:tcPr>
+        <w:shd w:val="clear" w:color="auto" w:fill="A7BFDE" w:themeFill="accent1" w:themeFillTint="7F"/>
+      </w:tcPr>
+    </w:tblStylePr>
+  </w:style>
+  <w:style w:type="table" w:styleId="Sombreadovistoso-nfasis6">
+    <w:name w:val="Colorful Shading Accent 6"/>
+    <w:basedOn w:val="Tablanormal"/>
+    <w:uiPriority w:val="71"/>
+    <w:rsid w:val="00104095"/>
+    <w:pPr>
+      <w:spacing w:after="0" w:line="240" w:lineRule="auto"/>
+    </w:pPr>
+    <w:rPr>
+      <w:color w:val="000000" w:themeColor="text1"/>
+    </w:rPr>
+    <w:tblPr>
+      <w:tblStyleRowBandSize w:val="1"/>
+      <w:tblStyleColBandSize w:val="1"/>
+      <w:tblBorders>
+        <w:top w:val="single" w:sz="24" w:space="0" w:color="4BACC6" w:themeColor="accent5"/>
+        <w:left w:val="single" w:sz="4" w:space="0" w:color="F79646" w:themeColor="accent6"/>
+        <w:bottom w:val="single" w:sz="4" w:space="0" w:color="F79646" w:themeColor="accent6"/>
+        <w:right w:val="single" w:sz="4" w:space="0" w:color="F79646" w:themeColor="accent6"/>
+        <w:insideH w:val="single" w:sz="4" w:space="0" w:color="FFFFFF" w:themeColor="background1"/>
+        <w:insideV w:val="single" w:sz="4" w:space="0" w:color="FFFFFF" w:themeColor="background1"/>
+      </w:tblBorders>
+    </w:tblPr>
+    <w:tcPr>
+      <w:shd w:val="clear" w:color="auto" w:fill="FEF4EC" w:themeFill="accent6" w:themeFillTint="19"/>
+    </w:tcPr>
+    <w:tblStylePr w:type="firstRow">
+      <w:rPr>
+        <w:b/>
+        <w:bCs/>
+      </w:rPr>
+      <w:tblPr/>
+      <w:tcPr>
+        <w:tcBorders>
+          <w:top w:val="nil"/>
+          <w:left w:val="nil"/>
+          <w:bottom w:val="single" w:sz="24" w:space="0" w:color="4BACC6" w:themeColor="accent5"/>
+          <w:right w:val="nil"/>
+          <w:insideH w:val="nil"/>
+          <w:insideV w:val="nil"/>
+        </w:tcBorders>
+        <w:shd w:val="clear" w:color="auto" w:fill="FFFFFF" w:themeFill="background1"/>
+      </w:tcPr>
+    </w:tblStylePr>
+    <w:tblStylePr w:type="lastRow">
+      <w:rPr>
+        <w:b/>
+        <w:bCs/>
+        <w:color w:val="FFFFFF" w:themeColor="background1"/>
+      </w:rPr>
+      <w:tblPr/>
+      <w:tcPr>
+        <w:tcBorders>
+          <w:top w:val="single" w:sz="6" w:space="0" w:color="FFFFFF" w:themeColor="background1"/>
+        </w:tcBorders>
+        <w:shd w:val="clear" w:color="auto" w:fill="B65608" w:themeFill="accent6" w:themeFillShade="99"/>
+      </w:tcPr>
+    </w:tblStylePr>
+    <w:tblStylePr w:type="firstCol">
+      <w:rPr>
+        <w:color w:val="FFFFFF" w:themeColor="background1"/>
+      </w:rPr>
+      <w:tblPr/>
+      <w:tcPr>
+        <w:tcBorders>
+          <w:top w:val="nil"/>
+          <w:left w:val="nil"/>
+          <w:bottom w:val="nil"/>
+          <w:right w:val="nil"/>
+          <w:insideH w:val="single" w:sz="4" w:space="0" w:color="B65608" w:themeColor="accent6" w:themeShade="99"/>
+          <w:insideV w:val="nil"/>
+        </w:tcBorders>
+        <w:shd w:val="clear" w:color="auto" w:fill="B65608" w:themeFill="accent6" w:themeFillShade="99"/>
+      </w:tcPr>
+    </w:tblStylePr>
+    <w:tblStylePr w:type="lastCol">
+      <w:rPr>
+        <w:color w:val="FFFFFF" w:themeColor="background1"/>
+      </w:rPr>
+      <w:tblPr/>
+      <w:tcPr>
+        <w:tcBorders>
+          <w:top w:val="nil"/>
+          <w:left w:val="nil"/>
+          <w:bottom w:val="nil"/>
+          <w:right w:val="nil"/>
+          <w:insideH w:val="nil"/>
+          <w:insideV w:val="nil"/>
+        </w:tcBorders>
+        <w:shd w:val="clear" w:color="auto" w:fill="B65608" w:themeFill="accent6" w:themeFillShade="99"/>
+      </w:tcPr>
+    </w:tblStylePr>
+    <w:tblStylePr w:type="band1Vert">
+      <w:tblPr/>
+      <w:tcPr>
+        <w:shd w:val="clear" w:color="auto" w:fill="FBD4B4" w:themeFill="accent6" w:themeFillTint="66"/>
+      </w:tcPr>
+    </w:tblStylePr>
+    <w:tblStylePr w:type="band1Horz">
+      <w:tblPr/>
+      <w:tcPr>
+        <w:shd w:val="clear" w:color="auto" w:fill="FBCAA2" w:themeFill="accent6" w:themeFillTint="7F"/>
+      </w:tcPr>
+    </w:tblStylePr>
+    <w:tblStylePr w:type="neCell">
+      <w:rPr>
+        <w:color w:val="000000" w:themeColor="text1"/>
+      </w:rPr>
+    </w:tblStylePr>
+    <w:tblStylePr w:type="nwCell">
+      <w:rPr>
+        <w:color w:val="000000" w:themeColor="text1"/>
+      </w:rPr>
+    </w:tblStylePr>
+  </w:style>
+  <w:style w:type="table" w:styleId="Listavistosa-nfasis2">
+    <w:name w:val="Colorful List Accent 2"/>
+    <w:basedOn w:val="Tablanormal"/>
+    <w:uiPriority w:val="72"/>
+    <w:rsid w:val="00104095"/>
+    <w:pPr>
+      <w:spacing w:after="0" w:line="240" w:lineRule="auto"/>
+    </w:pPr>
+    <w:rPr>
+      <w:color w:val="000000" w:themeColor="text1"/>
+    </w:rPr>
+    <w:tblPr>
+      <w:tblStyleRowBandSize w:val="1"/>
+      <w:tblStyleColBandSize w:val="1"/>
+    </w:tblPr>
+    <w:tcPr>
+      <w:shd w:val="clear" w:color="auto" w:fill="F8EDED" w:themeFill="accent2" w:themeFillTint="19"/>
+    </w:tcPr>
+    <w:tblStylePr w:type="firstRow">
+      <w:rPr>
+        <w:b/>
+        <w:bCs/>
+        <w:color w:val="FFFFFF" w:themeColor="background1"/>
+      </w:rPr>
+      <w:tblPr/>
+      <w:tcPr>
+        <w:tcBorders>
+          <w:bottom w:val="single" w:sz="12" w:space="0" w:color="FFFFFF" w:themeColor="background1"/>
+        </w:tcBorders>
+        <w:shd w:val="clear" w:color="auto" w:fill="9E3A38" w:themeFill="accent2" w:themeFillShade="CC"/>
+      </w:tcPr>
+    </w:tblStylePr>
+    <w:tblStylePr w:type="lastRow">
+      <w:rPr>
+        <w:b/>
+        <w:bCs/>
+        <w:color w:val="9E3A38" w:themeColor="accent2" w:themeShade="CC"/>
+      </w:rPr>
+      <w:tblPr/>
+      <w:tcPr>
+        <w:tcBorders>
+          <w:top w:val="single" w:sz="12" w:space="0" w:color="000000" w:themeColor="text1"/>
+        </w:tcBorders>
+        <w:shd w:val="clear" w:color="auto" w:fill="FFFFFF" w:themeFill="background1"/>
+      </w:tcPr>
+    </w:tblStylePr>
+    <w:tblStylePr w:type="firstCol">
+      <w:rPr>
+        <w:b/>
+        <w:bCs/>
+      </w:rPr>
+    </w:tblStylePr>
+    <w:tblStylePr w:type="lastCol">
+      <w:rPr>
+        <w:b/>
+        <w:bCs/>
+      </w:rPr>
+    </w:tblStylePr>
+    <w:tblStylePr w:type="band1Vert">
+      <w:tblPr/>
+      <w:tcPr>
+        <w:tcBorders>
+          <w:top w:val="nil"/>
+          <w:left w:val="nil"/>
+          <w:bottom w:val="nil"/>
+          <w:right w:val="nil"/>
+          <w:insideH w:val="nil"/>
+          <w:insideV w:val="nil"/>
+        </w:tcBorders>
+        <w:shd w:val="clear" w:color="auto" w:fill="EFD3D2" w:themeFill="accent2" w:themeFillTint="3F"/>
+      </w:tcPr>
+    </w:tblStylePr>
+    <w:tblStylePr w:type="band1Horz">
+      <w:tblPr/>
+      <w:tcPr>
+        <w:shd w:val="clear" w:color="auto" w:fill="F2DBDB" w:themeFill="accent2" w:themeFillTint="33"/>
+      </w:tcPr>
+    </w:tblStylePr>
+  </w:style>
+  <w:style w:type="table" w:styleId="Sombreadomedio2-nfasis2">
+    <w:name w:val="Medium Shading 2 Accent 2"/>
+    <w:basedOn w:val="Tablanormal"/>
+    <w:uiPriority w:val="64"/>
+    <w:rsid w:val="00104095"/>
+    <w:pPr>
+      <w:spacing w:after="0" w:line="240" w:lineRule="auto"/>
+    </w:pPr>
+    <w:tblPr>
+      <w:tblStyleRowBandSize w:val="1"/>
+      <w:tblStyleColBandSize w:val="1"/>
+      <w:tblBorders>
+        <w:top w:val="single" w:sz="18" w:space="0" w:color="auto"/>
+        <w:bottom w:val="single" w:sz="18" w:space="0" w:color="auto"/>
+      </w:tblBorders>
+    </w:tblPr>
+    <w:tblStylePr w:type="firstRow">
+      <w:pPr>
+        <w:spacing w:before="0" w:after="0" w:line="240" w:lineRule="auto"/>
+      </w:pPr>
+      <w:rPr>
+        <w:b/>
+        <w:bCs/>
+        <w:color w:val="FFFFFF" w:themeColor="background1"/>
+      </w:rPr>
+      <w:tblPr/>
+      <w:tcPr>
+        <w:tcBorders>
+          <w:top w:val="single" w:sz="18" w:space="0" w:color="auto"/>
+          <w:left w:val="nil"/>
+          <w:bottom w:val="single" w:sz="18" w:space="0" w:color="auto"/>
+          <w:right w:val="nil"/>
+          <w:insideH w:val="nil"/>
+          <w:insideV w:val="nil"/>
+        </w:tcBorders>
+        <w:shd w:val="clear" w:color="auto" w:fill="C0504D" w:themeFill="accent2"/>
+      </w:tcPr>
+    </w:tblStylePr>
+    <w:tblStylePr w:type="lastRow">
+      <w:pPr>
+        <w:spacing w:before="0" w:after="0" w:line="240" w:lineRule="auto"/>
+      </w:pPr>
+      <w:rPr>
+        <w:color w:val="auto"/>
+      </w:rPr>
+      <w:tblPr/>
+      <w:tcPr>
+        <w:tcBorders>
+          <w:top w:val="double" w:sz="6" w:space="0" w:color="auto"/>
+          <w:left w:val="nil"/>
+          <w:bottom w:val="single" w:sz="18" w:space="0" w:color="auto"/>
+          <w:right w:val="nil"/>
+          <w:insideH w:val="nil"/>
+          <w:insideV w:val="nil"/>
+        </w:tcBorders>
+        <w:shd w:val="clear" w:color="auto" w:fill="FFFFFF" w:themeFill="background1"/>
+      </w:tcPr>
+    </w:tblStylePr>
+    <w:tblStylePr w:type="firstCol">
+      <w:rPr>
+        <w:b/>
+        <w:bCs/>
+        <w:color w:val="FFFFFF" w:themeColor="background1"/>
+      </w:rPr>
+      <w:tblPr/>
+      <w:tcPr>
+        <w:tcBorders>
+          <w:top w:val="nil"/>
+          <w:left w:val="nil"/>
+          <w:bottom w:val="single" w:sz="18" w:space="0" w:color="auto"/>
+          <w:right w:val="nil"/>
+          <w:insideH w:val="nil"/>
+          <w:insideV w:val="nil"/>
+        </w:tcBorders>
+        <w:shd w:val="clear" w:color="auto" w:fill="C0504D" w:themeFill="accent2"/>
+      </w:tcPr>
+    </w:tblStylePr>
+    <w:tblStylePr w:type="lastCol">
+      <w:rPr>
+        <w:b/>
+        <w:bCs/>
+        <w:color w:val="FFFFFF" w:themeColor="background1"/>
+      </w:rPr>
+      <w:tblPr/>
+      <w:tcPr>
+        <w:tcBorders>
+          <w:left w:val="nil"/>
+          <w:right w:val="nil"/>
+          <w:insideH w:val="nil"/>
+          <w:insideV w:val="nil"/>
+        </w:tcBorders>
+        <w:shd w:val="clear" w:color="auto" w:fill="C0504D" w:themeFill="accent2"/>
+      </w:tcPr>
+    </w:tblStylePr>
+    <w:tblStylePr w:type="band1Vert">
+      <w:tblPr/>
+      <w:tcPr>
+        <w:tcBorders>
+          <w:left w:val="nil"/>
+          <w:right w:val="nil"/>
+          <w:insideH w:val="nil"/>
+          <w:insideV w:val="nil"/>
+        </w:tcBorders>
+        <w:shd w:val="clear" w:color="auto" w:fill="D8D8D8" w:themeFill="background1" w:themeFillShade="D8"/>
+      </w:tcPr>
+    </w:tblStylePr>
+    <w:tblStylePr w:type="band1Horz">
+      <w:tblPr/>
+      <w:tcPr>
+        <w:shd w:val="clear" w:color="auto" w:fill="D8D8D8" w:themeFill="background1" w:themeFillShade="D8"/>
+      </w:tcPr>
+    </w:tblStylePr>
+    <w:tblStylePr w:type="neCell">
+      <w:tblPr/>
+      <w:tcPr>
+        <w:tcBorders>
+          <w:top w:val="single" w:sz="18" w:space="0" w:color="auto"/>
+          <w:left w:val="nil"/>
+          <w:bottom w:val="single" w:sz="18" w:space="0" w:color="auto"/>
+          <w:right w:val="nil"/>
+          <w:insideH w:val="nil"/>
+          <w:insideV w:val="nil"/>
+        </w:tcBorders>
+      </w:tcPr>
+    </w:tblStylePr>
+    <w:tblStylePr w:type="nwCell">
+      <w:rPr>
+        <w:color w:val="FFFFFF" w:themeColor="background1"/>
+      </w:rPr>
+      <w:tblPr/>
+      <w:tcPr>
+        <w:tcBorders>
+          <w:top w:val="single" w:sz="18" w:space="0" w:color="auto"/>
+          <w:left w:val="nil"/>
+          <w:bottom w:val="single" w:sz="18" w:space="0" w:color="auto"/>
+          <w:right w:val="nil"/>
+          <w:insideH w:val="nil"/>
+          <w:insideV w:val="nil"/>
+        </w:tcBorders>
+      </w:tcPr>
+    </w:tblStylePr>
+  </w:style>
+  <w:style w:type="table" w:styleId="Sombreadomedio2-nfasis5">
+    <w:name w:val="Medium Shading 2 Accent 5"/>
+    <w:basedOn w:val="Tablanormal"/>
+    <w:uiPriority w:val="64"/>
+    <w:rsid w:val="00104095"/>
+    <w:pPr>
+      <w:spacing w:after="0" w:line="240" w:lineRule="auto"/>
+    </w:pPr>
+    <w:tblPr>
+      <w:tblStyleRowBandSize w:val="1"/>
+      <w:tblStyleColBandSize w:val="1"/>
+      <w:tblBorders>
+        <w:top w:val="single" w:sz="18" w:space="0" w:color="auto"/>
+        <w:bottom w:val="single" w:sz="18" w:space="0" w:color="auto"/>
+      </w:tblBorders>
+    </w:tblPr>
+    <w:tblStylePr w:type="firstRow">
+      <w:pPr>
+        <w:spacing w:before="0" w:after="0" w:line="240" w:lineRule="auto"/>
+      </w:pPr>
+      <w:rPr>
+        <w:b/>
+        <w:bCs/>
+        <w:color w:val="FFFFFF" w:themeColor="background1"/>
+      </w:rPr>
+      <w:tblPr/>
+      <w:tcPr>
+        <w:tcBorders>
+          <w:top w:val="single" w:sz="18" w:space="0" w:color="auto"/>
+          <w:left w:val="nil"/>
+          <w:bottom w:val="single" w:sz="18" w:space="0" w:color="auto"/>
+          <w:right w:val="nil"/>
+          <w:insideH w:val="nil"/>
+          <w:insideV w:val="nil"/>
+        </w:tcBorders>
+        <w:shd w:val="clear" w:color="auto" w:fill="4BACC6" w:themeFill="accent5"/>
+      </w:tcPr>
+    </w:tblStylePr>
+    <w:tblStylePr w:type="lastRow">
+      <w:pPr>
+        <w:spacing w:before="0" w:after="0" w:line="240" w:lineRule="auto"/>
+      </w:pPr>
+      <w:rPr>
+        <w:color w:val="auto"/>
+      </w:rPr>
+      <w:tblPr/>
+      <w:tcPr>
+        <w:tcBorders>
+          <w:top w:val="double" w:sz="6" w:space="0" w:color="auto"/>
+          <w:left w:val="nil"/>
+          <w:bottom w:val="single" w:sz="18" w:space="0" w:color="auto"/>
+          <w:right w:val="nil"/>
+          <w:insideH w:val="nil"/>
+          <w:insideV w:val="nil"/>
+        </w:tcBorders>
+        <w:shd w:val="clear" w:color="auto" w:fill="FFFFFF" w:themeFill="background1"/>
+      </w:tcPr>
+    </w:tblStylePr>
+    <w:tblStylePr w:type="firstCol">
+      <w:rPr>
+        <w:b/>
+        <w:bCs/>
+        <w:color w:val="FFFFFF" w:themeColor="background1"/>
+      </w:rPr>
+      <w:tblPr/>
+      <w:tcPr>
+        <w:tcBorders>
+          <w:top w:val="nil"/>
+          <w:left w:val="nil"/>
+          <w:bottom w:val="single" w:sz="18" w:space="0" w:color="auto"/>
+          <w:right w:val="nil"/>
+          <w:insideH w:val="nil"/>
+          <w:insideV w:val="nil"/>
+        </w:tcBorders>
+        <w:shd w:val="clear" w:color="auto" w:fill="4BACC6" w:themeFill="accent5"/>
+      </w:tcPr>
+    </w:tblStylePr>
+    <w:tblStylePr w:type="lastCol">
+      <w:rPr>
+        <w:b/>
+        <w:bCs/>
+        <w:color w:val="FFFFFF" w:themeColor="background1"/>
+      </w:rPr>
+      <w:tblPr/>
+      <w:tcPr>
+        <w:tcBorders>
+          <w:left w:val="nil"/>
+          <w:right w:val="nil"/>
+          <w:insideH w:val="nil"/>
+          <w:insideV w:val="nil"/>
+        </w:tcBorders>
+        <w:shd w:val="clear" w:color="auto" w:fill="4BACC6" w:themeFill="accent5"/>
+      </w:tcPr>
+    </w:tblStylePr>
+    <w:tblStylePr w:type="band1Vert">
+      <w:tblPr/>
+      <w:tcPr>
+        <w:tcBorders>
+          <w:left w:val="nil"/>
+          <w:right w:val="nil"/>
+          <w:insideH w:val="nil"/>
+          <w:insideV w:val="nil"/>
+        </w:tcBorders>
+        <w:shd w:val="clear" w:color="auto" w:fill="D8D8D8" w:themeFill="background1" w:themeFillShade="D8"/>
+      </w:tcPr>
+    </w:tblStylePr>
+    <w:tblStylePr w:type="band1Horz">
+      <w:tblPr/>
+      <w:tcPr>
+        <w:shd w:val="clear" w:color="auto" w:fill="D8D8D8" w:themeFill="background1" w:themeFillShade="D8"/>
+      </w:tcPr>
+    </w:tblStylePr>
+    <w:tblStylePr w:type="neCell">
+      <w:tblPr/>
+      <w:tcPr>
+        <w:tcBorders>
+          <w:top w:val="single" w:sz="18" w:space="0" w:color="auto"/>
+          <w:left w:val="nil"/>
+          <w:bottom w:val="single" w:sz="18" w:space="0" w:color="auto"/>
+          <w:right w:val="nil"/>
+          <w:insideH w:val="nil"/>
+          <w:insideV w:val="nil"/>
+        </w:tcBorders>
+      </w:tcPr>
+    </w:tblStylePr>
+    <w:tblStylePr w:type="nwCell">
+      <w:rPr>
+        <w:color w:val="FFFFFF" w:themeColor="background1"/>
+      </w:rPr>
+      <w:tblPr/>
+      <w:tcPr>
+        <w:tcBorders>
+          <w:top w:val="single" w:sz="18" w:space="0" w:color="auto"/>
+          <w:left w:val="nil"/>
+          <w:bottom w:val="single" w:sz="18" w:space="0" w:color="auto"/>
+          <w:right w:val="nil"/>
+          <w:insideH w:val="nil"/>
+          <w:insideV w:val="nil"/>
+        </w:tcBorders>
+      </w:tcPr>
+    </w:tblStylePr>
+  </w:style>
+  <w:style w:type="table" w:styleId="Sombreadomedio1-nfasis1">
+    <w:name w:val="Medium Shading 1 Accent 1"/>
+    <w:basedOn w:val="Tablanormal"/>
+    <w:uiPriority w:val="63"/>
+    <w:rsid w:val="00104095"/>
+    <w:pPr>
+      <w:spacing w:after="0" w:line="240" w:lineRule="auto"/>
+    </w:pPr>
+    <w:tblPr>
+      <w:tblStyleRowBandSize w:val="1"/>
+      <w:tblStyleColBandSize w:val="1"/>
+      <w:tblBorders>
+        <w:top w:val="single" w:sz="8" w:space="0" w:color="7BA0CD" w:themeColor="accent1" w:themeTint="BF"/>
+        <w:left w:val="single" w:sz="8" w:space="0" w:color="7BA0CD" w:themeColor="accent1" w:themeTint="BF"/>
+        <w:bottom w:val="single" w:sz="8" w:space="0" w:color="7BA0CD" w:themeColor="accent1" w:themeTint="BF"/>
+        <w:right w:val="single" w:sz="8" w:space="0" w:color="7BA0CD" w:themeColor="accent1" w:themeTint="BF"/>
+        <w:insideH w:val="single" w:sz="8" w:space="0" w:color="7BA0CD" w:themeColor="accent1" w:themeTint="BF"/>
+      </w:tblBorders>
+    </w:tblPr>
+    <w:tblStylePr w:type="firstRow">
+      <w:pPr>
+        <w:spacing w:before="0" w:after="0" w:line="240" w:lineRule="auto"/>
+      </w:pPr>
+      <w:rPr>
+        <w:b/>
+        <w:bCs/>
+        <w:color w:val="FFFFFF" w:themeColor="background1"/>
+      </w:rPr>
+      <w:tblPr/>
+      <w:tcPr>
+        <w:tcBorders>
+          <w:top w:val="single" w:sz="8" w:space="0" w:color="7BA0CD" w:themeColor="accent1" w:themeTint="BF"/>
+          <w:left w:val="single" w:sz="8" w:space="0" w:color="7BA0CD" w:themeColor="accent1" w:themeTint="BF"/>
+          <w:bottom w:val="single" w:sz="8" w:space="0" w:color="7BA0CD" w:themeColor="accent1" w:themeTint="BF"/>
+          <w:right w:val="single" w:sz="8" w:space="0" w:color="7BA0CD" w:themeColor="accent1" w:themeTint="BF"/>
+          <w:insideH w:val="nil"/>
+          <w:insideV w:val="nil"/>
+        </w:tcBorders>
+        <w:shd w:val="clear" w:color="auto" w:fill="4F81BD" w:themeFill="accent1"/>
+      </w:tcPr>
+    </w:tblStylePr>
+    <w:tblStylePr w:type="lastRow">
+      <w:pPr>
+        <w:spacing w:before="0" w:after="0" w:line="240" w:lineRule="auto"/>
+      </w:pPr>
+      <w:rPr>
+        <w:b/>
+        <w:bCs/>
+      </w:rPr>
+      <w:tblPr/>
+      <w:tcPr>
+        <w:tcBorders>
+          <w:top w:val="double" w:sz="6" w:space="0" w:color="7BA0CD" w:themeColor="accent1" w:themeTint="BF"/>
+          <w:left w:val="single" w:sz="8" w:space="0" w:color="7BA0CD" w:themeColor="accent1" w:themeTint="BF"/>
+          <w:bottom w:val="single" w:sz="8" w:space="0" w:color="7BA0CD" w:themeColor="accent1" w:themeTint="BF"/>
+          <w:right w:val="single" w:sz="8" w:space="0" w:color="7BA0CD" w:themeColor="accent1" w:themeTint="BF"/>
+          <w:insideH w:val="nil"/>
+          <w:insideV w:val="nil"/>
+        </w:tcBorders>
+      </w:tcPr>
+    </w:tblStylePr>
+    <w:tblStylePr w:type="firstCol">
+      <w:rPr>
+        <w:b/>
+        <w:bCs/>
+      </w:rPr>
+    </w:tblStylePr>
+    <w:tblStylePr w:type="lastCol">
+      <w:rPr>
+        <w:b/>
+        <w:bCs/>
+      </w:rPr>
+    </w:tblStylePr>
+    <w:tblStylePr w:type="band1Vert">
+      <w:tblPr/>
+      <w:tcPr>
+        <w:shd w:val="clear" w:color="auto" w:fill="D3DFEE" w:themeFill="accent1" w:themeFillTint="3F"/>
+      </w:tcPr>
+    </w:tblStylePr>
+    <w:tblStylePr w:type="band1Horz">
+      <w:tblPr/>
+      <w:tcPr>
+        <w:tcBorders>
+          <w:insideH w:val="nil"/>
+          <w:insideV w:val="nil"/>
+        </w:tcBorders>
+        <w:shd w:val="clear" w:color="auto" w:fill="D3DFEE" w:themeFill="accent1" w:themeFillTint="3F"/>
+      </w:tcPr>
+    </w:tblStylePr>
+    <w:tblStylePr w:type="band2Horz">
+      <w:tblPr/>
+      <w:tcPr>
+        <w:tcBorders>
+          <w:insideH w:val="nil"/>
+          <w:insideV w:val="nil"/>
+        </w:tcBorders>
+      </w:tcPr>
+    </w:tblStylePr>
+  </w:style>
+  <w:style w:type="paragraph" w:customStyle="1" w:styleId="TableText">
+    <w:name w:val="Table Text"/>
+    <w:basedOn w:val="Normal"/>
+    <w:rsid w:val="00104095"/>
+    <w:pPr>
+      <w:spacing w:before="40" w:after="40" w:line="240" w:lineRule="auto"/>
+    </w:pPr>
+    <w:rPr>
+      <w:rFonts w:ascii="Times New Roman" w:eastAsia="Times New Roman" w:hAnsi="Times New Roman" w:cs="Times New Roman"/>
+      <w:szCs w:val="20"/>
+      <w:lang w:val="en-US"/>
+    </w:rPr>
+  </w:style>
+  <w:style w:type="table" w:styleId="Listaclara-nfasis1">
+    <w:name w:val="Light List Accent 1"/>
+    <w:basedOn w:val="Tablanormal"/>
+    <w:uiPriority w:val="61"/>
+    <w:rsid w:val="00104095"/>
+    <w:pPr>
+      <w:spacing w:after="0" w:line="240" w:lineRule="auto"/>
+    </w:pPr>
+    <w:tblPr>
+      <w:tblStyleRowBandSize w:val="1"/>
+      <w:tblStyleColBandSize w:val="1"/>
+      <w:tblBorders>
+        <w:top w:val="single" w:sz="8" w:space="0" w:color="4F81BD" w:themeColor="accent1"/>
+        <w:left w:val="single" w:sz="8" w:space="0" w:color="4F81BD" w:themeColor="accent1"/>
+        <w:bottom w:val="single" w:sz="8" w:space="0" w:color="4F81BD" w:themeColor="accent1"/>
+        <w:right w:val="single" w:sz="8" w:space="0" w:color="4F81BD" w:themeColor="accent1"/>
+      </w:tblBorders>
+    </w:tblPr>
+    <w:tblStylePr w:type="firstRow">
+      <w:pPr>
+        <w:spacing w:before="0" w:after="0" w:line="240" w:lineRule="auto"/>
+      </w:pPr>
+      <w:rPr>
+        <w:b/>
+        <w:bCs/>
+        <w:color w:val="FFFFFF" w:themeColor="background1"/>
+      </w:rPr>
+      <w:tblPr/>
+      <w:tcPr>
+        <w:shd w:val="clear" w:color="auto" w:fill="4F81BD" w:themeFill="accent1"/>
+      </w:tcPr>
+    </w:tblStylePr>
+    <w:tblStylePr w:type="lastRow">
+      <w:pPr>
+        <w:spacing w:before="0" w:after="0" w:line="240" w:lineRule="auto"/>
+      </w:pPr>
+      <w:rPr>
+        <w:b/>
+        <w:bCs/>
+      </w:rPr>
+      <w:tblPr/>
+      <w:tcPr>
+        <w:tcBorders>
+          <w:top w:val="double" w:sz="6" w:space="0" w:color="4F81BD" w:themeColor="accent1"/>
+          <w:left w:val="single" w:sz="8" w:space="0" w:color="4F81BD" w:themeColor="accent1"/>
+          <w:bottom w:val="single" w:sz="8" w:space="0" w:color="4F81BD" w:themeColor="accent1"/>
+          <w:right w:val="single" w:sz="8" w:space="0" w:color="4F81BD" w:themeColor="accent1"/>
+        </w:tcBorders>
+      </w:tcPr>
+    </w:tblStylePr>
+    <w:tblStylePr w:type="firstCol">
+      <w:rPr>
+        <w:b/>
+        <w:bCs/>
+      </w:rPr>
+    </w:tblStylePr>
+    <w:tblStylePr w:type="lastCol">
+      <w:rPr>
+        <w:b/>
+        <w:bCs/>
+      </w:rPr>
+    </w:tblStylePr>
+    <w:tblStylePr w:type="band1Vert">
+      <w:tblPr/>
+      <w:tcPr>
+        <w:tcBorders>
+          <w:top w:val="single" w:sz="8" w:space="0" w:color="4F81BD" w:themeColor="accent1"/>
+          <w:left w:val="single" w:sz="8" w:space="0" w:color="4F81BD" w:themeColor="accent1"/>
+          <w:bottom w:val="single" w:sz="8" w:space="0" w:color="4F81BD" w:themeColor="accent1"/>
+          <w:right w:val="single" w:sz="8" w:space="0" w:color="4F81BD" w:themeColor="accent1"/>
+        </w:tcBorders>
+      </w:tcPr>
+    </w:tblStylePr>
+    <w:tblStylePr w:type="band1Horz">
+      <w:tblPr/>
+      <w:tcPr>
+        <w:tcBorders>
+          <w:top w:val="single" w:sz="8" w:space="0" w:color="4F81BD" w:themeColor="accent1"/>
+          <w:left w:val="single" w:sz="8" w:space="0" w:color="4F81BD" w:themeColor="accent1"/>
+          <w:bottom w:val="single" w:sz="8" w:space="0" w:color="4F81BD" w:themeColor="accent1"/>
+          <w:right w:val="single" w:sz="8" w:space="0" w:color="4F81BD" w:themeColor="accent1"/>
+        </w:tcBorders>
+      </w:tcPr>
+    </w:tblStylePr>
+  </w:style>
+  <w:style w:type="character" w:styleId="nfasissutil">
+    <w:name w:val="Subtle Emphasis"/>
+    <w:basedOn w:val="Fuentedeprrafopredeter"/>
+    <w:uiPriority w:val="19"/>
+    <w:qFormat/>
+    <w:rsid w:val="00104095"/>
+    <w:rPr>
+      <w:i/>
+      <w:iCs/>
+      <w:color w:val="808080" w:themeColor="text1" w:themeTint="7F"/>
+    </w:rPr>
+  </w:style>
+  <w:style w:type="paragraph" w:customStyle="1" w:styleId="Notes">
+    <w:name w:val="Notes"/>
+    <w:basedOn w:val="Normal"/>
+    <w:qFormat/>
+    <w:rsid w:val="00C41B21"/>
+    <w:rPr>
+      <w:rFonts w:ascii="Comic Sans MS" w:hAnsi="Comic Sans MS"/>
+      <w:i/>
+      <w:color w:val="4A442A" w:themeColor="background2" w:themeShade="40"/>
+    </w:rPr>
+  </w:style>
+  <w:style w:type="paragraph" w:styleId="Subttulo">
+    <w:name w:val="Subtitle"/>
+    <w:basedOn w:val="Normal"/>
+    <w:next w:val="Normal"/>
+    <w:link w:val="SubttuloCar"/>
+    <w:uiPriority w:val="11"/>
+    <w:qFormat/>
+    <w:rsid w:val="00104095"/>
+    <w:pPr>
+      <w:numPr>
+        <w:ilvl w:val="1"/>
+      </w:numPr>
+    </w:pPr>
+    <w:rPr>
+      <w:rFonts w:asciiTheme="majorHAnsi" w:eastAsiaTheme="majorEastAsia" w:hAnsiTheme="majorHAnsi" w:cstheme="majorBidi"/>
+      <w:i/>
+      <w:iCs/>
+      <w:color w:val="4F81BD" w:themeColor="accent1"/>
+      <w:spacing w:val="15"/>
+      <w:sz w:val="24"/>
+      <w:szCs w:val="24"/>
+    </w:rPr>
+  </w:style>
+  <w:style w:type="character" w:customStyle="1" w:styleId="SubttuloCar">
+    <w:name w:val="Subtítulo Car"/>
+    <w:basedOn w:val="Fuentedeprrafopredeter"/>
+    <w:link w:val="Subttulo"/>
+    <w:uiPriority w:val="11"/>
+    <w:rsid w:val="00104095"/>
+    <w:rPr>
+      <w:rFonts w:asciiTheme="majorHAnsi" w:eastAsiaTheme="majorEastAsia" w:hAnsiTheme="majorHAnsi" w:cstheme="majorBidi"/>
+      <w:i/>
+      <w:iCs/>
+      <w:color w:val="4F81BD" w:themeColor="accent1"/>
+      <w:spacing w:val="15"/>
+      <w:sz w:val="24"/>
+      <w:szCs w:val="24"/>
+      <w:lang w:val="en-GB"/>
+    </w:rPr>
+  </w:style>
+  <w:style w:type="character" w:customStyle="1" w:styleId="Ttulo1Car">
+    <w:name w:val="Título 1 Car"/>
+    <w:basedOn w:val="Fuentedeprrafopredeter"/>
+    <w:link w:val="Ttulo1"/>
+    <w:uiPriority w:val="9"/>
+    <w:rsid w:val="00104095"/>
+    <w:rPr>
+      <w:rFonts w:asciiTheme="majorHAnsi" w:eastAsiaTheme="majorEastAsia" w:hAnsiTheme="majorHAnsi" w:cstheme="majorBidi"/>
+      <w:b/>
+      <w:bCs/>
+      <w:color w:val="365F91" w:themeColor="accent1" w:themeShade="BF"/>
+      <w:sz w:val="28"/>
+      <w:szCs w:val="28"/>
+      <w:lang w:val="en-GB"/>
+    </w:rPr>
+  </w:style>
+  <w:style w:type="character" w:styleId="Refdecomentario">
+    <w:name w:val="annotation reference"/>
+    <w:basedOn w:val="Fuentedeprrafopredeter"/>
+    <w:uiPriority w:val="99"/>
+    <w:semiHidden/>
+    <w:unhideWhenUsed/>
+    <w:rsid w:val="00104095"/>
+    <w:rPr>
+      <w:sz w:val="16"/>
+      <w:szCs w:val="16"/>
+    </w:rPr>
+  </w:style>
+  <w:style w:type="paragraph" w:styleId="Textocomentario">
+    <w:name w:val="annotation text"/>
+    <w:basedOn w:val="Normal"/>
+    <w:link w:val="TextocomentarioCar"/>
+    <w:uiPriority w:val="99"/>
+    <w:semiHidden/>
+    <w:unhideWhenUsed/>
+    <w:rsid w:val="00104095"/>
+    <w:pPr>
+      <w:spacing w:line="240" w:lineRule="auto"/>
+    </w:pPr>
+    <w:rPr>
+      <w:sz w:val="20"/>
+      <w:szCs w:val="20"/>
+    </w:rPr>
+  </w:style>
+  <w:style w:type="character" w:customStyle="1" w:styleId="TextocomentarioCar">
+    <w:name w:val="Texto comentario Car"/>
+    <w:basedOn w:val="Fuentedeprrafopredeter"/>
+    <w:link w:val="Textocomentario"/>
+    <w:uiPriority w:val="99"/>
+    <w:semiHidden/>
+    <w:rsid w:val="00104095"/>
+    <w:rPr>
+      <w:sz w:val="20"/>
+      <w:szCs w:val="20"/>
+      <w:lang w:val="en-GB"/>
+    </w:rPr>
+  </w:style>
+  <w:style w:type="paragraph" w:styleId="Asuntodelcomentario">
+    <w:name w:val="annotation subject"/>
+    <w:basedOn w:val="Textocomentario"/>
+    <w:next w:val="Textocomentario"/>
+    <w:link w:val="AsuntodelcomentarioCar"/>
+    <w:uiPriority w:val="99"/>
+    <w:semiHidden/>
+    <w:unhideWhenUsed/>
+    <w:rsid w:val="00104095"/>
+    <w:rPr>
+      <w:b/>
+      <w:bCs/>
+    </w:rPr>
+  </w:style>
+  <w:style w:type="character" w:customStyle="1" w:styleId="AsuntodelcomentarioCar">
+    <w:name w:val="Asunto del comentario Car"/>
+    <w:basedOn w:val="TextocomentarioCar"/>
+    <w:link w:val="Asuntodelcomentario"/>
+    <w:uiPriority w:val="99"/>
+    <w:semiHidden/>
+    <w:rsid w:val="00104095"/>
+    <w:rPr>
+      <w:b/>
+      <w:bCs/>
+      <w:sz w:val="20"/>
+      <w:szCs w:val="20"/>
+      <w:lang w:val="en-GB"/>
+    </w:rPr>
+  </w:style>
+  <w:style w:type="paragraph" w:styleId="Textodeglobo">
+    <w:name w:val="Balloon Text"/>
+    <w:basedOn w:val="Normal"/>
+    <w:link w:val="TextodegloboCar"/>
+    <w:uiPriority w:val="99"/>
+    <w:semiHidden/>
+    <w:unhideWhenUsed/>
+    <w:rsid w:val="00104095"/>
+    <w:pPr>
+      <w:spacing w:after="0" w:line="240" w:lineRule="auto"/>
+    </w:pPr>
+    <w:rPr>
+      <w:rFonts w:ascii="Tahoma" w:hAnsi="Tahoma" w:cs="Tahoma"/>
+      <w:sz w:val="16"/>
+      <w:szCs w:val="16"/>
+    </w:rPr>
+  </w:style>
+  <w:style w:type="character" w:customStyle="1" w:styleId="TextodegloboCar">
+    <w:name w:val="Texto de globo Car"/>
+    <w:basedOn w:val="Fuentedeprrafopredeter"/>
+    <w:link w:val="Textodeglobo"/>
+    <w:uiPriority w:val="99"/>
+    <w:semiHidden/>
+    <w:rsid w:val="00104095"/>
+    <w:rPr>
+      <w:rFonts w:ascii="Tahoma" w:hAnsi="Tahoma" w:cs="Tahoma"/>
+      <w:sz w:val="16"/>
+      <w:szCs w:val="16"/>
+      <w:lang w:val="en-GB"/>
+    </w:rPr>
+  </w:style>
+  <w:style w:type="table" w:styleId="Cuadrculamedia2-nfasis1">
+    <w:name w:val="Medium Grid 2 Accent 1"/>
+    <w:basedOn w:val="Tablanormal"/>
+    <w:uiPriority w:val="68"/>
+    <w:rsid w:val="00B37160"/>
+    <w:pPr>
+      <w:spacing w:after="0" w:line="240" w:lineRule="auto"/>
+    </w:pPr>
+    <w:rPr>
+      <w:rFonts w:asciiTheme="majorHAnsi" w:eastAsiaTheme="majorEastAsia" w:hAnsiTheme="majorHAnsi" w:cstheme="majorBidi"/>
+      <w:color w:val="000000" w:themeColor="text1"/>
+    </w:rPr>
+    <w:tblPr>
+      <w:tblStyleRowBandSize w:val="1"/>
+      <w:tblStyleColBandSize w:val="1"/>
+      <w:tblBorders>
+        <w:top w:val="single" w:sz="8" w:space="0" w:color="4F81BD" w:themeColor="accent1"/>
+        <w:left w:val="single" w:sz="8" w:space="0" w:color="4F81BD" w:themeColor="accent1"/>
+        <w:bottom w:val="single" w:sz="8" w:space="0" w:color="4F81BD" w:themeColor="accent1"/>
+        <w:right w:val="single" w:sz="8" w:space="0" w:color="4F81BD" w:themeColor="accent1"/>
+        <w:insideH w:val="single" w:sz="8" w:space="0" w:color="4F81BD" w:themeColor="accent1"/>
+        <w:insideV w:val="single" w:sz="8" w:space="0" w:color="4F81BD" w:themeColor="accent1"/>
+      </w:tblBorders>
+    </w:tblPr>
+    <w:tcPr>
+      <w:shd w:val="clear" w:color="auto" w:fill="D3DFEE" w:themeFill="accent1" w:themeFillTint="3F"/>
+    </w:tcPr>
+    <w:tblStylePr w:type="firstRow">
+      <w:rPr>
+        <w:b/>
+        <w:bCs/>
+        <w:color w:val="000000" w:themeColor="text1"/>
+      </w:rPr>
+      <w:tblPr/>
+      <w:tcPr>
+        <w:shd w:val="clear" w:color="auto" w:fill="EDF2F8" w:themeFill="accent1" w:themeFillTint="19"/>
+      </w:tcPr>
+    </w:tblStylePr>
+    <w:tblStylePr w:type="lastRow">
+      <w:rPr>
+        <w:b/>
+        <w:bCs/>
+        <w:color w:val="000000" w:themeColor="text1"/>
+      </w:rPr>
+      <w:tblPr/>
+      <w:tcPr>
+        <w:tcBorders>
+          <w:top w:val="single" w:sz="12" w:space="0" w:color="000000" w:themeColor="text1"/>
+          <w:left w:val="nil"/>
+          <w:bottom w:val="nil"/>
+          <w:right w:val="nil"/>
+          <w:insideH w:val="nil"/>
+          <w:insideV w:val="nil"/>
+        </w:tcBorders>
+        <w:shd w:val="clear" w:color="auto" w:fill="FFFFFF" w:themeFill="background1"/>
+      </w:tcPr>
+    </w:tblStylePr>
+    <w:tblStylePr w:type="firstCol">
+      <w:rPr>
+        <w:b/>
+        <w:bCs/>
+        <w:color w:val="000000" w:themeColor="text1"/>
+      </w:rPr>
+      <w:tblPr/>
+      <w:tcPr>
+        <w:tcBorders>
+          <w:top w:val="nil"/>
+          <w:left w:val="nil"/>
+          <w:bottom w:val="nil"/>
+          <w:right w:val="nil"/>
+          <w:insideH w:val="nil"/>
+          <w:insideV w:val="nil"/>
+        </w:tcBorders>
+        <w:shd w:val="clear" w:color="auto" w:fill="FFFFFF" w:themeFill="background1"/>
+      </w:tcPr>
+    </w:tblStylePr>
+    <w:tblStylePr w:type="lastCol">
+      <w:rPr>
+        <w:b w:val="0"/>
+        <w:bCs w:val="0"/>
+        <w:color w:val="000000" w:themeColor="text1"/>
+      </w:rPr>
+      <w:tblPr/>
+      <w:tcPr>
+        <w:tcBorders>
+          <w:top w:val="nil"/>
+          <w:left w:val="nil"/>
+          <w:bottom w:val="nil"/>
+          <w:right w:val="nil"/>
+          <w:insideH w:val="nil"/>
+          <w:insideV w:val="nil"/>
+        </w:tcBorders>
+        <w:shd w:val="clear" w:color="auto" w:fill="DBE5F1" w:themeFill="accent1" w:themeFillTint="33"/>
+      </w:tcPr>
+    </w:tblStylePr>
+    <w:tblStylePr w:type="band1Vert">
+      <w:tblPr/>
+      <w:tcPr>
+        <w:shd w:val="clear" w:color="auto" w:fill="A7BFDE" w:themeFill="accent1" w:themeFillTint="7F"/>
+      </w:tcPr>
+    </w:tblStylePr>
+    <w:tblStylePr w:type="band1Horz">
+      <w:tblPr/>
+      <w:tcPr>
+        <w:tcBorders>
+          <w:insideH w:val="single" w:sz="6" w:space="0" w:color="4F81BD" w:themeColor="accent1"/>
+          <w:insideV w:val="single" w:sz="6" w:space="0" w:color="4F81BD" w:themeColor="accent1"/>
+        </w:tcBorders>
+        <w:shd w:val="clear" w:color="auto" w:fill="A7BFDE" w:themeFill="accent1" w:themeFillTint="7F"/>
+      </w:tcPr>
+    </w:tblStylePr>
+    <w:tblStylePr w:type="nwCell">
+      <w:tblPr/>
+      <w:tcPr>
+        <w:shd w:val="clear" w:color="auto" w:fill="FFFFFF" w:themeFill="background1"/>
+      </w:tcPr>
+    </w:tblStylePr>
+  </w:style>
+  <w:style w:type="table" w:styleId="Cuadrculaclara-nfasis1">
+    <w:name w:val="Light Grid Accent 1"/>
+    <w:basedOn w:val="Tablanormal"/>
+    <w:uiPriority w:val="62"/>
+    <w:rsid w:val="00B37160"/>
+    <w:pPr>
+      <w:spacing w:after="0" w:line="240" w:lineRule="auto"/>
+    </w:pPr>
+    <w:tblPr>
+      <w:tblStyleRowBandSize w:val="1"/>
+      <w:tblStyleColBandSize w:val="1"/>
+      <w:tblBorders>
+        <w:top w:val="single" w:sz="8" w:space="0" w:color="4F81BD" w:themeColor="accent1"/>
+        <w:left w:val="single" w:sz="8" w:space="0" w:color="4F81BD" w:themeColor="accent1"/>
+        <w:bottom w:val="single" w:sz="8" w:space="0" w:color="4F81BD" w:themeColor="accent1"/>
+        <w:right w:val="single" w:sz="8" w:space="0" w:color="4F81BD" w:themeColor="accent1"/>
+        <w:insideH w:val="single" w:sz="8" w:space="0" w:color="4F81BD" w:themeColor="accent1"/>
+        <w:insideV w:val="single" w:sz="8" w:space="0" w:color="4F81BD" w:themeColor="accent1"/>
+      </w:tblBorders>
+    </w:tblPr>
+    <w:tblStylePr w:type="firstRow">
+      <w:pPr>
+        <w:spacing w:before="0" w:after="0" w:line="240" w:lineRule="auto"/>
+      </w:pPr>
+      <w:rPr>
+        <w:rFonts w:asciiTheme="majorHAnsi" w:eastAsiaTheme="majorEastAsia" w:hAnsiTheme="majorHAnsi" w:cstheme="majorBidi"/>
+        <w:b/>
+        <w:bCs/>
+      </w:rPr>
+      <w:tblPr/>
+      <w:tcPr>
+        <w:tcBorders>
+          <w:top w:val="single" w:sz="8" w:space="0" w:color="4F81BD" w:themeColor="accent1"/>
+          <w:left w:val="single" w:sz="8" w:space="0" w:color="4F81BD" w:themeColor="accent1"/>
+          <w:bottom w:val="single" w:sz="18" w:space="0" w:color="4F81BD" w:themeColor="accent1"/>
+          <w:right w:val="single" w:sz="8" w:space="0" w:color="4F81BD" w:themeColor="accent1"/>
+          <w:insideH w:val="nil"/>
+          <w:insideV w:val="single" w:sz="8" w:space="0" w:color="4F81BD" w:themeColor="accent1"/>
+        </w:tcBorders>
+      </w:tcPr>
+    </w:tblStylePr>
+    <w:tblStylePr w:type="lastRow">
+      <w:pPr>
+        <w:spacing w:before="0" w:after="0" w:line="240" w:lineRule="auto"/>
+      </w:pPr>
+      <w:rPr>
+        <w:rFonts w:asciiTheme="majorHAnsi" w:eastAsiaTheme="majorEastAsia" w:hAnsiTheme="majorHAnsi" w:cstheme="majorBidi"/>
+        <w:b/>
+        <w:bCs/>
+      </w:rPr>
+      <w:tblPr/>
+      <w:tcPr>
+        <w:tcBorders>
+          <w:top w:val="double" w:sz="6" w:space="0" w:color="4F81BD" w:themeColor="accent1"/>
+          <w:left w:val="single" w:sz="8" w:space="0" w:color="4F81BD" w:themeColor="accent1"/>
+          <w:bottom w:val="single" w:sz="8" w:space="0" w:color="4F81BD" w:themeColor="accent1"/>
+          <w:right w:val="single" w:sz="8" w:space="0" w:color="4F81BD" w:themeColor="accent1"/>
+          <w:insideH w:val="nil"/>
+          <w:insideV w:val="single" w:sz="8" w:space="0" w:color="4F81BD" w:themeColor="accent1"/>
+        </w:tcBorders>
+      </w:tcPr>
+    </w:tblStylePr>
+    <w:tblStylePr w:type="firstCol">
+      <w:rPr>
+        <w:rFonts w:asciiTheme="majorHAnsi" w:eastAsiaTheme="majorEastAsia" w:hAnsiTheme="majorHAnsi" w:cstheme="majorBidi"/>
+        <w:b/>
+        <w:bCs/>
+      </w:rPr>
+    </w:tblStylePr>
+    <w:tblStylePr w:type="lastCol">
+      <w:rPr>
+        <w:rFonts w:asciiTheme="majorHAnsi" w:eastAsiaTheme="majorEastAsia" w:hAnsiTheme="majorHAnsi" w:cstheme="majorBidi"/>
+        <w:b/>
+        <w:bCs/>
+      </w:rPr>
+      <w:tblPr/>
+      <w:tcPr>
+        <w:tcBorders>
+          <w:top w:val="single" w:sz="8" w:space="0" w:color="4F81BD" w:themeColor="accent1"/>
+          <w:left w:val="single" w:sz="8" w:space="0" w:color="4F81BD" w:themeColor="accent1"/>
+          <w:bottom w:val="single" w:sz="8" w:space="0" w:color="4F81BD" w:themeColor="accent1"/>
+          <w:right w:val="single" w:sz="8" w:space="0" w:color="4F81BD" w:themeColor="accent1"/>
+        </w:tcBorders>
+      </w:tcPr>
+    </w:tblStylePr>
+    <w:tblStylePr w:type="band1Vert">
+      <w:tblPr/>
+      <w:tcPr>
+        <w:tcBorders>
+          <w:top w:val="single" w:sz="8" w:space="0" w:color="4F81BD" w:themeColor="accent1"/>
+          <w:left w:val="single" w:sz="8" w:space="0" w:color="4F81BD" w:themeColor="accent1"/>
+          <w:bottom w:val="single" w:sz="8" w:space="0" w:color="4F81BD" w:themeColor="accent1"/>
+          <w:right w:val="single" w:sz="8" w:space="0" w:color="4F81BD" w:themeColor="accent1"/>
+        </w:tcBorders>
+        <w:shd w:val="clear" w:color="auto" w:fill="D3DFEE" w:themeFill="accent1" w:themeFillTint="3F"/>
+      </w:tcPr>
+    </w:tblStylePr>
+    <w:tblStylePr w:type="band1Horz">
+      <w:tblPr/>
+      <w:tcPr>
+        <w:tcBorders>
+          <w:top w:val="single" w:sz="8" w:space="0" w:color="4F81BD" w:themeColor="accent1"/>
+          <w:left w:val="single" w:sz="8" w:space="0" w:color="4F81BD" w:themeColor="accent1"/>
+          <w:bottom w:val="single" w:sz="8" w:space="0" w:color="4F81BD" w:themeColor="accent1"/>
+          <w:right w:val="single" w:sz="8" w:space="0" w:color="4F81BD" w:themeColor="accent1"/>
+          <w:insideV w:val="single" w:sz="8" w:space="0" w:color="4F81BD" w:themeColor="accent1"/>
+        </w:tcBorders>
+        <w:shd w:val="clear" w:color="auto" w:fill="D3DFEE" w:themeFill="accent1" w:themeFillTint="3F"/>
+      </w:tcPr>
+    </w:tblStylePr>
+    <w:tblStylePr w:type="band2Horz">
+      <w:tblPr/>
+      <w:tcPr>
+        <w:tcBorders>
+          <w:top w:val="single" w:sz="8" w:space="0" w:color="4F81BD" w:themeColor="accent1"/>
+          <w:left w:val="single" w:sz="8" w:space="0" w:color="4F81BD" w:themeColor="accent1"/>
+          <w:bottom w:val="single" w:sz="8" w:space="0" w:color="4F81BD" w:themeColor="accent1"/>
+          <w:right w:val="single" w:sz="8" w:space="0" w:color="4F81BD" w:themeColor="accent1"/>
+          <w:insideV w:val="single" w:sz="8" w:space="0" w:color="4F81BD" w:themeColor="accent1"/>
+        </w:tcBorders>
+      </w:tcPr>
+    </w:tblStylePr>
+  </w:style>
+  <w:style w:type="character" w:customStyle="1" w:styleId="Ttulo2Car">
+    <w:name w:val="Título 2 Car"/>
+    <w:basedOn w:val="Fuentedeprrafopredeter"/>
+    <w:link w:val="Ttulo2"/>
+    <w:uiPriority w:val="9"/>
+    <w:rsid w:val="00B37160"/>
+    <w:rPr>
+      <w:rFonts w:asciiTheme="majorHAnsi" w:eastAsiaTheme="majorEastAsia" w:hAnsiTheme="majorHAnsi" w:cstheme="majorBidi"/>
+      <w:b/>
+      <w:bCs/>
+      <w:color w:val="4F81BD" w:themeColor="accent1"/>
+      <w:sz w:val="26"/>
+      <w:szCs w:val="26"/>
+      <w:lang w:val="en-GB"/>
+    </w:rPr>
+  </w:style>
+  <w:style w:type="paragraph" w:styleId="TtulodeTDC">
     <w:name w:val="TOC Heading"/>
     <w:basedOn w:val="Ttulo1"/>
     <w:next w:val="Normal"/>
@@ -39551,7 +40841,7 @@
 </file>
 
 <file path=customXml/itemProps1.xml><?xml version="1.0" encoding="utf-8"?>
-<ds:datastoreItem xmlns:ds="http://schemas.openxmlformats.org/officeDocument/2006/customXml" ds:itemID="{027C6081-3A1B-4C73-8E6E-C90ACE01E5E2}">
+<ds:datastoreItem xmlns:ds="http://schemas.openxmlformats.org/officeDocument/2006/customXml" ds:itemID="{A827C654-D812-44A9-AA4E-3FB243D457AF}">
   <ds:schemaRefs>
     <ds:schemaRef ds:uri="http://schemas.openxmlformats.org/officeDocument/2006/bibliography"/>
   </ds:schemaRefs>

</xml_diff>

<commit_message>
Actualizado el caso de uso 15
</commit_message>
<xml_diff>
--- a/Proyecto del grupo de Camila/Acceptance test1 2.0.docx
+++ b/Proyecto del grupo de Camila/Acceptance test1 2.0.docx
@@ -1,6 +1,6 @@
 
 <file path=word/document.xml><?xml version="1.0" encoding="utf-8"?>
-<w:document xmlns:wpc="http://schemas.microsoft.com/office/word/2010/wordprocessingCanvas" xmlns:mc="http://schemas.openxmlformats.org/markup-compatibility/2006" xmlns:o="urn:schemas-microsoft-com:office:office" xmlns:r="http://schemas.openxmlformats.org/officeDocument/2006/relationships" xmlns:m="http://schemas.openxmlformats.org/officeDocument/2006/math" xmlns:v="urn:schemas-microsoft-com:vml" xmlns:wp14="http://schemas.microsoft.com/office/word/2010/wordprocessingDrawing" xmlns:wp="http://schemas.openxmlformats.org/drawingml/2006/wordprocessingDrawing" xmlns:w10="urn:schemas-microsoft-com:office:word" xmlns:w="http://schemas.openxmlformats.org/wordprocessingml/2006/main" xmlns:w14="http://schemas.microsoft.com/office/word/2010/wordml" xmlns:wpg="http://schemas.microsoft.com/office/word/2010/wordprocessingGroup" xmlns:wpi="http://schemas.microsoft.com/office/word/2010/wordprocessingInk" xmlns:wne="http://schemas.microsoft.com/office/word/2006/wordml" xmlns:wps="http://schemas.microsoft.com/office/word/2010/wordprocessingShape" mc:Ignorable="w14 wp14">
+<w:document xmlns:wpc="http://schemas.microsoft.com/office/word/2010/wordprocessingCanvas" xmlns:cx="http://schemas.microsoft.com/office/drawing/2014/chartex" xmlns:cx1="http://schemas.microsoft.com/office/drawing/2015/9/8/chartex" xmlns:cx2="http://schemas.microsoft.com/office/drawing/2015/10/21/chartex" xmlns:cx3="http://schemas.microsoft.com/office/drawing/2016/5/9/chartex" xmlns:cx4="http://schemas.microsoft.com/office/drawing/2016/5/10/chartex" xmlns:cx5="http://schemas.microsoft.com/office/drawing/2016/5/11/chartex" xmlns:cx6="http://schemas.microsoft.com/office/drawing/2016/5/12/chartex" xmlns:cx7="http://schemas.microsoft.com/office/drawing/2016/5/13/chartex" xmlns:cx8="http://schemas.microsoft.com/office/drawing/2016/5/14/chartex" xmlns:mc="http://schemas.openxmlformats.org/markup-compatibility/2006" xmlns:aink="http://schemas.microsoft.com/office/drawing/2016/ink" xmlns:am3d="http://schemas.microsoft.com/office/drawing/2017/model3d" xmlns:o="urn:schemas-microsoft-com:office:office" xmlns:r="http://schemas.openxmlformats.org/officeDocument/2006/relationships" xmlns:m="http://schemas.openxmlformats.org/officeDocument/2006/math" xmlns:v="urn:schemas-microsoft-com:vml" xmlns:wp14="http://schemas.microsoft.com/office/word/2010/wordprocessingDrawing" xmlns:wp="http://schemas.openxmlformats.org/drawingml/2006/wordprocessingDrawing" xmlns:w10="urn:schemas-microsoft-com:office:word" xmlns:w="http://schemas.openxmlformats.org/wordprocessingml/2006/main" xmlns:w14="http://schemas.microsoft.com/office/word/2010/wordml" xmlns:w15="http://schemas.microsoft.com/office/word/2012/wordml" xmlns:w16cid="http://schemas.microsoft.com/office/word/2016/wordml/cid" xmlns:w16se="http://schemas.microsoft.com/office/word/2015/wordml/symex" xmlns:wpg="http://schemas.microsoft.com/office/word/2010/wordprocessingGroup" xmlns:wpi="http://schemas.microsoft.com/office/word/2010/wordprocessingInk" xmlns:wne="http://schemas.microsoft.com/office/word/2006/wordml" xmlns:wps="http://schemas.microsoft.com/office/word/2010/wordprocessingShape" mc:Ignorable="w14 w15 w16se w16cid wp14">
   <w:body>
     <w:p>
       <w:pPr>
@@ -644,7 +644,7 @@
       <w:sdtContent>
         <w:p>
           <w:pPr>
-            <w:pStyle w:val="TtulodeTDC"/>
+            <w:pStyle w:val="TtuloTDC"/>
           </w:pPr>
           <w:r>
             <w:t>Table of contents</w:t>
@@ -5225,7 +5225,7 @@
             <w:r>
               <w:t>‘</w:t>
             </w:r>
-            <w:hyperlink r:id="rId7" w:history="1">
+            <w:hyperlink r:id="rId6" w:history="1">
               <w:r>
                 <w:rPr>
                   <w:rStyle w:val="Hipervnculo"/>
@@ -12221,8 +12221,38 @@
           <w:p>
             <w:pPr>
               <w:pStyle w:val="Notes"/>
+              <w:numPr>
+                <w:ilvl w:val="0"/>
+                <w:numId w:val="4"/>
+              </w:numPr>
               <w:cnfStyle w:val="000000100000" w:firstRow="0" w:lastRow="0" w:firstColumn="0" w:lastColumn="0" w:oddVBand="0" w:evenVBand="0" w:oddHBand="1" w:evenHBand="0" w:firstRowFirstColumn="0" w:firstRowLastColumn="0" w:lastRowFirstColumn="0" w:lastRowLastColumn="0"/>
             </w:pPr>
+            <w:bookmarkStart w:id="18" w:name="_GoBack"/>
+            <w:bookmarkEnd w:id="18"/>
+            <w:r>
+              <w:t>When an amount of money is given, it is said to be sent correctly, but instead you go to the player's profile and the money is not updated, so the operation is not performed.</w:t>
+            </w:r>
+          </w:p>
+          <w:p>
+            <w:pPr>
+              <w:pStyle w:val="Notes"/>
+              <w:numPr>
+                <w:ilvl w:val="0"/>
+                <w:numId w:val="4"/>
+              </w:numPr>
+              <w:cnfStyle w:val="000000100000" w:firstRow="0" w:lastRow="0" w:firstColumn="0" w:lastColumn="0" w:oddVBand="0" w:evenVBand="0" w:oddHBand="1" w:evenHBand="0" w:firstRowFirstColumn="0" w:firstRowLastColumn="0" w:lastRowFirstColumn="0" w:lastRowLastColumn="0"/>
+            </w:pPr>
+            <w:r>
+              <w:t xml:space="preserve">The </w:t>
+            </w:r>
+            <w:proofErr w:type="spellStart"/>
+            <w:r>
+              <w:t>cmd</w:t>
+            </w:r>
+            <w:proofErr w:type="spellEnd"/>
+            <w:r>
+              <w:t xml:space="preserve"> isn’t translated</w:t>
+            </w:r>
           </w:p>
         </w:tc>
       </w:tr>
@@ -12385,37 +12415,32 @@
               <w:pStyle w:val="Notes"/>
               <w:cnfStyle w:val="000000100000" w:firstRow="0" w:lastRow="0" w:firstColumn="0" w:lastColumn="0" w:oddVBand="0" w:evenVBand="0" w:oddHBand="1" w:evenHBand="0" w:firstRowFirstColumn="0" w:firstRowLastColumn="0" w:lastRowFirstColumn="0" w:lastRowLastColumn="0"/>
             </w:pPr>
+            <w:r>
+              <w:t>rm player1 -</w:t>
+            </w:r>
             <w:proofErr w:type="spellStart"/>
             <w:r>
-              <w:t>rm</w:t>
+              <w:t>mn</w:t>
             </w:r>
             <w:proofErr w:type="spellEnd"/>
             <w:r>
-              <w:t xml:space="preserve"> player1 -</w:t>
+              <w:t xml:space="preserve"> 100 </w:t>
+            </w:r>
+          </w:p>
+          <w:p>
+            <w:pPr>
+              <w:pStyle w:val="Notes"/>
+              <w:cnfStyle w:val="000000100000" w:firstRow="0" w:lastRow="0" w:firstColumn="0" w:lastColumn="0" w:oddVBand="0" w:evenVBand="0" w:oddHBand="1" w:evenHBand="0" w:firstRowFirstColumn="0" w:firstRowLastColumn="0" w:lastRowFirstColumn="0" w:lastRowLastColumn="0"/>
+            </w:pPr>
+            <w:r>
+              <w:t xml:space="preserve">Removing 100 </w:t>
             </w:r>
             <w:proofErr w:type="spellStart"/>
             <w:r>
-              <w:t>mn</w:t>
+              <w:t>munny</w:t>
             </w:r>
             <w:proofErr w:type="spellEnd"/>
             <w:r>
-              <w:t xml:space="preserve"> 100 </w:t>
-            </w:r>
-          </w:p>
-          <w:p>
-            <w:pPr>
-              <w:pStyle w:val="Notes"/>
-              <w:cnfStyle w:val="000000100000" w:firstRow="0" w:lastRow="0" w:firstColumn="0" w:lastColumn="0" w:oddVBand="0" w:evenVBand="0" w:oddHBand="1" w:evenHBand="0" w:firstRowFirstColumn="0" w:firstRowLastColumn="0" w:lastRowFirstColumn="0" w:lastRowLastColumn="0"/>
-            </w:pPr>
-            <w:r>
-              <w:t xml:space="preserve">Removing 100 </w:t>
-            </w:r>
-            <w:proofErr w:type="spellStart"/>
-            <w:r>
-              <w:t>munny</w:t>
-            </w:r>
-            <w:proofErr w:type="spellEnd"/>
-            <w:r>
               <w:t xml:space="preserve"> to player1</w:t>
             </w:r>
           </w:p>
@@ -12460,11 +12485,11 @@
               <w:cnfStyle w:val="000000000000" w:firstRow="0" w:lastRow="0" w:firstColumn="0" w:lastColumn="0" w:oddVBand="0" w:evenVBand="0" w:oddHBand="0" w:evenHBand="0" w:firstRowFirstColumn="0" w:firstRowLastColumn="0" w:lastRowFirstColumn="0" w:lastRowLastColumn="0"/>
             </w:pPr>
             <w:r>
-              <w:t>The amount of that materials will be reduced that quantity</w:t>
+              <w:t xml:space="preserve">The amount of that materials will be reduced that </w:t>
             </w:r>
             <w:proofErr w:type="gramStart"/>
             <w:r>
-              <w:t>.</w:t>
+              <w:t>quantity.</w:t>
             </w:r>
             <w:r>
               <w:t>.</w:t>
@@ -12510,6 +12535,20 @@
             </w:tcBorders>
             <w:shd w:val="clear" w:color="auto" w:fill="DBE5F1" w:themeFill="accent1" w:themeFillTint="33"/>
           </w:tcPr>
+          <w:p>
+            <w:pPr>
+              <w:pStyle w:val="HTMLconformatoprevio"/>
+              <w:cnfStyle w:val="000000100000" w:firstRow="0" w:lastRow="0" w:firstColumn="0" w:lastColumn="0" w:oddVBand="0" w:evenVBand="0" w:oddHBand="1" w:evenHBand="0" w:firstRowFirstColumn="0" w:firstRowLastColumn="0" w:lastRowFirstColumn="0" w:lastRowLastColumn="0"/>
+              <w:rPr>
+                <w:rFonts w:ascii="Comic Sans MS" w:eastAsiaTheme="minorHAnsi" w:hAnsi="Comic Sans MS" w:cstheme="minorBidi"/>
+                <w:i/>
+                <w:color w:val="4A442A" w:themeColor="background2" w:themeShade="40"/>
+                <w:sz w:val="22"/>
+                <w:szCs w:val="22"/>
+                <w:lang w:val="en-GB" w:eastAsia="en-US"/>
+              </w:rPr>
+            </w:pPr>
+          </w:p>
           <w:p>
             <w:pPr>
               <w:pStyle w:val="HTMLconformatoprevio"/>
@@ -12536,7 +12575,7 @@
                 <w:szCs w:val="22"/>
                 <w:lang w:val="en-GB" w:eastAsia="en-US"/>
               </w:rPr>
-              <w:t xml:space="preserve">The </w:t>
+              <w:t xml:space="preserve"> When it is deleted, it only deletes with </w:t>
             </w:r>
             <w:proofErr w:type="spellStart"/>
             <w:r>
@@ -12548,7 +12587,7 @@
                 <w:szCs w:val="22"/>
                 <w:lang w:val="en-GB" w:eastAsia="en-US"/>
               </w:rPr>
-              <w:t>cmd</w:t>
+              <w:t>mytrhil</w:t>
             </w:r>
             <w:proofErr w:type="spellEnd"/>
             <w:r>
@@ -12560,17 +12599,10 @@
                 <w:szCs w:val="22"/>
                 <w:lang w:val="en-GB" w:eastAsia="en-US"/>
               </w:rPr>
-              <w:t xml:space="preserve"> isn’t translated</w:t>
-            </w:r>
-          </w:p>
-          <w:p>
-            <w:pPr>
-              <w:pStyle w:val="HTMLconformatoprevio"/>
-              <w:numPr>
-                <w:ilvl w:val="0"/>
-                <w:numId w:val="3"/>
-              </w:numPr>
-              <w:cnfStyle w:val="000000100000" w:firstRow="0" w:lastRow="0" w:firstColumn="0" w:lastColumn="0" w:oddVBand="0" w:evenVBand="0" w:oddHBand="1" w:evenHBand="0" w:firstRowFirstColumn="0" w:firstRowLastColumn="0" w:lastRowFirstColumn="0" w:lastRowLastColumn="0"/>
+              <w:t xml:space="preserve">, the other two does not erase, not literally, that is, according to the </w:t>
+            </w:r>
+            <w:proofErr w:type="spellStart"/>
+            <w:r>
               <w:rPr>
                 <w:rFonts w:ascii="Comic Sans MS" w:eastAsiaTheme="minorHAnsi" w:hAnsi="Comic Sans MS" w:cstheme="minorBidi"/>
                 <w:i/>
@@ -12579,7 +12611,9 @@
                 <w:szCs w:val="22"/>
                 <w:lang w:val="en-GB" w:eastAsia="en-US"/>
               </w:rPr>
-            </w:pPr>
+              <w:t>cmd</w:t>
+            </w:r>
+            <w:proofErr w:type="spellEnd"/>
             <w:r>
               <w:rPr>
                 <w:rFonts w:ascii="Comic Sans MS" w:eastAsiaTheme="minorHAnsi" w:hAnsi="Comic Sans MS" w:cstheme="minorBidi"/>
@@ -12589,54 +12623,6 @@
                 <w:szCs w:val="22"/>
                 <w:lang w:val="en-GB" w:eastAsia="en-US"/>
               </w:rPr>
-              <w:t xml:space="preserve"> When an amount of money is given, it is said to be sent correctly, but instead you go to the player's profile and the money is not updated, so the operation is not performed. When it is deleted, it only deletes with </w:t>
-            </w:r>
-            <w:proofErr w:type="spellStart"/>
-            <w:r>
-              <w:rPr>
-                <w:rFonts w:ascii="Comic Sans MS" w:eastAsiaTheme="minorHAnsi" w:hAnsi="Comic Sans MS" w:cstheme="minorBidi"/>
-                <w:i/>
-                <w:color w:val="4A442A" w:themeColor="background2" w:themeShade="40"/>
-                <w:sz w:val="22"/>
-                <w:szCs w:val="22"/>
-                <w:lang w:val="en-GB" w:eastAsia="en-US"/>
-              </w:rPr>
-              <w:t>mytrhil</w:t>
-            </w:r>
-            <w:proofErr w:type="spellEnd"/>
-            <w:r>
-              <w:rPr>
-                <w:rFonts w:ascii="Comic Sans MS" w:eastAsiaTheme="minorHAnsi" w:hAnsi="Comic Sans MS" w:cstheme="minorBidi"/>
-                <w:i/>
-                <w:color w:val="4A442A" w:themeColor="background2" w:themeShade="40"/>
-                <w:sz w:val="22"/>
-                <w:szCs w:val="22"/>
-                <w:lang w:val="en-GB" w:eastAsia="en-US"/>
-              </w:rPr>
-              <w:t xml:space="preserve">, the other two does not erase, not literally, that is, according to the </w:t>
-            </w:r>
-            <w:proofErr w:type="spellStart"/>
-            <w:r>
-              <w:rPr>
-                <w:rFonts w:ascii="Comic Sans MS" w:eastAsiaTheme="minorHAnsi" w:hAnsi="Comic Sans MS" w:cstheme="minorBidi"/>
-                <w:i/>
-                <w:color w:val="4A442A" w:themeColor="background2" w:themeShade="40"/>
-                <w:sz w:val="22"/>
-                <w:szCs w:val="22"/>
-                <w:lang w:val="en-GB" w:eastAsia="en-US"/>
-              </w:rPr>
-              <w:t>cmd</w:t>
-            </w:r>
-            <w:proofErr w:type="spellEnd"/>
-            <w:r>
-              <w:rPr>
-                <w:rFonts w:ascii="Comic Sans MS" w:eastAsiaTheme="minorHAnsi" w:hAnsi="Comic Sans MS" w:cstheme="minorBidi"/>
-                <w:i/>
-                <w:color w:val="4A442A" w:themeColor="background2" w:themeShade="40"/>
-                <w:sz w:val="22"/>
-                <w:szCs w:val="22"/>
-                <w:lang w:val="en-GB" w:eastAsia="en-US"/>
-              </w:rPr>
               <w:t xml:space="preserve"> it says that it has been erased, you can delete even the number that you want, regardless of the times they are, but always it is erased, and in the profile it is seen that it is in the same amount always and it is not erased.</w:t>
             </w:r>
           </w:p>
@@ -12693,9 +12679,8 @@
       <w:pPr>
         <w:pStyle w:val="Ttulo1"/>
       </w:pPr>
-      <w:bookmarkStart w:id="18" w:name="_Toc515312964"/>
-      <w:r>
-        <w:lastRenderedPageBreak/>
+      <w:bookmarkStart w:id="19" w:name="_Toc515312964"/>
+      <w:r>
         <w:t xml:space="preserve">UC 16 – </w:t>
       </w:r>
       <w:r>
@@ -12704,7 +12689,7 @@
       <w:r>
         <w:t xml:space="preserve"> a building to a player.</w:t>
       </w:r>
-      <w:bookmarkEnd w:id="18"/>
+      <w:bookmarkEnd w:id="19"/>
     </w:p>
     <w:p>
       <w:pPr>
@@ -13028,11 +13013,11 @@
       <w:pPr>
         <w:pStyle w:val="Ttulo1"/>
       </w:pPr>
-      <w:bookmarkStart w:id="19" w:name="_Toc515312965"/>
+      <w:bookmarkStart w:id="20" w:name="_Toc515312965"/>
       <w:r>
         <w:t>UC 17 – Give troops to a player.</w:t>
       </w:r>
-      <w:bookmarkEnd w:id="19"/>
+      <w:bookmarkEnd w:id="20"/>
     </w:p>
     <w:p>
       <w:pPr>
@@ -13268,8 +13253,6 @@
             <w:r>
               <w:t xml:space="preserve">It will </w:t>
             </w:r>
-            <w:bookmarkStart w:id="20" w:name="_GoBack"/>
-            <w:bookmarkEnd w:id="20"/>
             <w:r>
               <w:t>work</w:t>
             </w:r>
@@ -13390,7 +13373,6 @@
       </w:pPr>
       <w:bookmarkStart w:id="21" w:name="_Toc515312966"/>
       <w:r>
-        <w:lastRenderedPageBreak/>
         <w:t>UC 19 – List reports not-solved.</w:t>
       </w:r>
       <w:bookmarkEnd w:id="21"/>
@@ -13791,6 +13773,7 @@
               <w:rPr>
                 <w:rStyle w:val="Textoennegrita"/>
               </w:rPr>
+              <w:lastRenderedPageBreak/>
               <w:t>Test</w:t>
             </w:r>
             <w:r>
@@ -13960,7 +13943,6 @@
               <w:br/>
             </w:r>
             <w:r>
-              <w:lastRenderedPageBreak/>
               <w:t>- When it is accessed for the first time, the "See" and "see updates" buttons are interchanged and the first one does not show one of the "See updates" buttons, when the tab is changed to another type and selected, in this case, "Resolved", the table comes back out well and its buttons in order. But as soon as you access any of the links in the table, and it goes back, the buttons come back out inverted.</w:t>
             </w:r>
           </w:p>
@@ -13987,7 +13969,6 @@
               <w:rPr>
                 <w:rStyle w:val="Textoennegrita"/>
               </w:rPr>
-              <w:lastRenderedPageBreak/>
               <w:t>Notes</w:t>
             </w:r>
           </w:p>
@@ -19190,11 +19171,11 @@
               <w:cnfStyle w:val="000000000000" w:firstRow="0" w:lastRow="0" w:firstColumn="0" w:lastColumn="0" w:oddVBand="0" w:evenVBand="0" w:oddHBand="0" w:evenHBand="0" w:firstRowFirstColumn="0" w:firstRowLastColumn="0" w:lastRowFirstColumn="0" w:lastRowLastColumn="0"/>
             </w:pPr>
             <w:r>
-              <w:t>The system must return the error messages from: Name, Description</w:t>
+              <w:t xml:space="preserve">The system must return the error messages from: Name, </w:t>
             </w:r>
             <w:proofErr w:type="gramStart"/>
             <w:r>
-              <w:t>,  Costs</w:t>
+              <w:t>Description,  Costs</w:t>
             </w:r>
             <w:proofErr w:type="gramEnd"/>
             <w:r>
@@ -20588,12 +20569,9 @@
               <w:t xml:space="preserve">, </w:t>
             </w:r>
             <w:proofErr w:type="spellStart"/>
-            <w:r>
-              <w:t>Cost</w:t>
-            </w:r>
             <w:proofErr w:type="gramStart"/>
             <w:r>
-              <w:t>,Time</w:t>
+              <w:t>Cost,Time</w:t>
             </w:r>
             <w:proofErr w:type="spellEnd"/>
             <w:proofErr w:type="gramEnd"/>
@@ -22709,47 +22687,31 @@
             </w:r>
             <w:proofErr w:type="spellEnd"/>
             <w:r>
+              <w:t xml:space="preserve"> Hola’, Description: ‘</w:t>
+            </w:r>
+            <w:proofErr w:type="spellStart"/>
+            <w:r>
+              <w:t>Te</w:t>
+            </w:r>
+            <w:proofErr w:type="spellEnd"/>
+            <w:r>
               <w:t xml:space="preserve"> </w:t>
             </w:r>
             <w:proofErr w:type="spellStart"/>
             <w:r>
-              <w:t>Hola</w:t>
+              <w:t>aumenta</w:t>
             </w:r>
             <w:proofErr w:type="spellEnd"/>
             <w:r>
-              <w:t>’, Description: ‘</w:t>
+              <w:t xml:space="preserve"> el </w:t>
             </w:r>
             <w:proofErr w:type="spellStart"/>
             <w:r>
-              <w:t>Te</w:t>
+              <w:t>ataque</w:t>
             </w:r>
             <w:proofErr w:type="spellEnd"/>
             <w:r>
-              <w:t xml:space="preserve"> </w:t>
-            </w:r>
-            <w:proofErr w:type="spellStart"/>
-            <w:r>
-              <w:t>aumenta</w:t>
-            </w:r>
-            <w:proofErr w:type="spellEnd"/>
-            <w:r>
-              <w:t xml:space="preserve"> el </w:t>
-            </w:r>
-            <w:proofErr w:type="spellStart"/>
-            <w:r>
-              <w:t>ataque</w:t>
-            </w:r>
-            <w:proofErr w:type="spellEnd"/>
-            <w:r>
-              <w:t xml:space="preserve"> para </w:t>
-            </w:r>
-            <w:proofErr w:type="spellStart"/>
-            <w:r>
-              <w:t>ser</w:t>
-            </w:r>
-            <w:proofErr w:type="spellEnd"/>
-            <w:r>
-              <w:t xml:space="preserve"> el </w:t>
+              <w:t xml:space="preserve"> para ser el </w:t>
             </w:r>
             <w:proofErr w:type="spellStart"/>
             <w:r>
@@ -23328,47 +23290,31 @@
             </w:r>
             <w:proofErr w:type="spellEnd"/>
             <w:r>
+              <w:t xml:space="preserve"> Hola’, Description: ‘</w:t>
+            </w:r>
+            <w:proofErr w:type="spellStart"/>
+            <w:r>
+              <w:t>Te</w:t>
+            </w:r>
+            <w:proofErr w:type="spellEnd"/>
+            <w:r>
               <w:t xml:space="preserve"> </w:t>
             </w:r>
             <w:proofErr w:type="spellStart"/>
             <w:r>
-              <w:t>Hola</w:t>
+              <w:t>aumenta</w:t>
             </w:r>
             <w:proofErr w:type="spellEnd"/>
             <w:r>
-              <w:t>’, Description: ‘</w:t>
+              <w:t xml:space="preserve"> el </w:t>
             </w:r>
             <w:proofErr w:type="spellStart"/>
             <w:r>
-              <w:t>Te</w:t>
+              <w:t>ataque</w:t>
             </w:r>
             <w:proofErr w:type="spellEnd"/>
             <w:r>
-              <w:t xml:space="preserve"> </w:t>
-            </w:r>
-            <w:proofErr w:type="spellStart"/>
-            <w:r>
-              <w:t>aumenta</w:t>
-            </w:r>
-            <w:proofErr w:type="spellEnd"/>
-            <w:r>
-              <w:t xml:space="preserve"> el </w:t>
-            </w:r>
-            <w:proofErr w:type="spellStart"/>
-            <w:r>
-              <w:t>ataque</w:t>
-            </w:r>
-            <w:proofErr w:type="spellEnd"/>
-            <w:r>
-              <w:t xml:space="preserve"> para </w:t>
-            </w:r>
-            <w:proofErr w:type="spellStart"/>
-            <w:r>
-              <w:t>ser</w:t>
-            </w:r>
-            <w:proofErr w:type="spellEnd"/>
-            <w:r>
-              <w:t xml:space="preserve"> el </w:t>
+              <w:t xml:space="preserve"> para ser el </w:t>
             </w:r>
             <w:proofErr w:type="spellStart"/>
             <w:r>
@@ -28113,11 +28059,11 @@
               <w:cnfStyle w:val="000000100000" w:firstRow="0" w:lastRow="0" w:firstColumn="0" w:lastColumn="0" w:oddVBand="0" w:evenVBand="0" w:oddHBand="1" w:evenHBand="0" w:firstRowFirstColumn="0" w:firstRowLastColumn="0" w:lastRowFirstColumn="0" w:lastRowLastColumn="0"/>
             </w:pPr>
             <w:r>
-              <w:t xml:space="preserve">The </w:t>
+              <w:t xml:space="preserve">The player </w:t>
             </w:r>
             <w:proofErr w:type="gramStart"/>
             <w:r>
-              <w:t>player don’t</w:t>
+              <w:t>don’t</w:t>
             </w:r>
             <w:proofErr w:type="gramEnd"/>
             <w:r>
@@ -33453,11 +33399,11 @@
       </w:r>
       <w:proofErr w:type="spellEnd"/>
       <w:r>
-        <w:t xml:space="preserve"> (Player</w:t>
+        <w:t xml:space="preserve"> (</w:t>
       </w:r>
       <w:proofErr w:type="gramStart"/>
       <w:r>
-        <w:t xml:space="preserve">) </w:t>
+        <w:t xml:space="preserve">Player) </w:t>
       </w:r>
       <w:r>
         <w:t xml:space="preserve"> can</w:t>
@@ -34055,11 +34001,11 @@
       </w:r>
       <w:proofErr w:type="spellEnd"/>
       <w:r>
-        <w:t xml:space="preserve"> (Player</w:t>
+        <w:t xml:space="preserve"> (</w:t>
       </w:r>
       <w:proofErr w:type="gramStart"/>
       <w:r>
-        <w:t>)  can</w:t>
+        <w:t>Player)  can</w:t>
       </w:r>
       <w:proofErr w:type="gramEnd"/>
       <w:r>
@@ -36942,8 +36888,8 @@
 </file>
 
 <file path=word/numbering.xml><?xml version="1.0" encoding="utf-8"?>
-<w:numbering xmlns:wpc="http://schemas.microsoft.com/office/word/2010/wordprocessingCanvas" xmlns:mc="http://schemas.openxmlformats.org/markup-compatibility/2006" xmlns:o="urn:schemas-microsoft-com:office:office" xmlns:r="http://schemas.openxmlformats.org/officeDocument/2006/relationships" xmlns:m="http://schemas.openxmlformats.org/officeDocument/2006/math" xmlns:v="urn:schemas-microsoft-com:vml" xmlns:wp14="http://schemas.microsoft.com/office/word/2010/wordprocessingDrawing" xmlns:wp="http://schemas.openxmlformats.org/drawingml/2006/wordprocessingDrawing" xmlns:w10="urn:schemas-microsoft-com:office:word" xmlns:w="http://schemas.openxmlformats.org/wordprocessingml/2006/main" xmlns:w14="http://schemas.microsoft.com/office/word/2010/wordml" xmlns:wpg="http://schemas.microsoft.com/office/word/2010/wordprocessingGroup" xmlns:wpi="http://schemas.microsoft.com/office/word/2010/wordprocessingInk" xmlns:wne="http://schemas.microsoft.com/office/word/2006/wordml" xmlns:wps="http://schemas.microsoft.com/office/word/2010/wordprocessingShape" mc:Ignorable="w14 wp14">
-  <w:abstractNum w:abstractNumId="0">
+<w:numbering xmlns:wpc="http://schemas.microsoft.com/office/word/2010/wordprocessingCanvas" xmlns:cx="http://schemas.microsoft.com/office/drawing/2014/chartex" xmlns:cx1="http://schemas.microsoft.com/office/drawing/2015/9/8/chartex" xmlns:cx2="http://schemas.microsoft.com/office/drawing/2015/10/21/chartex" xmlns:cx3="http://schemas.microsoft.com/office/drawing/2016/5/9/chartex" xmlns:cx4="http://schemas.microsoft.com/office/drawing/2016/5/10/chartex" xmlns:cx5="http://schemas.microsoft.com/office/drawing/2016/5/11/chartex" xmlns:cx6="http://schemas.microsoft.com/office/drawing/2016/5/12/chartex" xmlns:cx7="http://schemas.microsoft.com/office/drawing/2016/5/13/chartex" xmlns:cx8="http://schemas.microsoft.com/office/drawing/2016/5/14/chartex" xmlns:mc="http://schemas.openxmlformats.org/markup-compatibility/2006" xmlns:aink="http://schemas.microsoft.com/office/drawing/2016/ink" xmlns:am3d="http://schemas.microsoft.com/office/drawing/2017/model3d" xmlns:o="urn:schemas-microsoft-com:office:office" xmlns:r="http://schemas.openxmlformats.org/officeDocument/2006/relationships" xmlns:m="http://schemas.openxmlformats.org/officeDocument/2006/math" xmlns:v="urn:schemas-microsoft-com:vml" xmlns:wp14="http://schemas.microsoft.com/office/word/2010/wordprocessingDrawing" xmlns:wp="http://schemas.openxmlformats.org/drawingml/2006/wordprocessingDrawing" xmlns:w10="urn:schemas-microsoft-com:office:word" xmlns:w="http://schemas.openxmlformats.org/wordprocessingml/2006/main" xmlns:w14="http://schemas.microsoft.com/office/word/2010/wordml" xmlns:w15="http://schemas.microsoft.com/office/word/2012/wordml" xmlns:w16cid="http://schemas.microsoft.com/office/word/2016/wordml/cid" xmlns:w16se="http://schemas.microsoft.com/office/word/2015/wordml/symex" xmlns:wpg="http://schemas.microsoft.com/office/word/2010/wordprocessingGroup" xmlns:wpi="http://schemas.microsoft.com/office/word/2010/wordprocessingInk" xmlns:wne="http://schemas.microsoft.com/office/word/2006/wordml" xmlns:wps="http://schemas.microsoft.com/office/word/2010/wordprocessingShape" mc:Ignorable="w14 w15 w16se w16cid wp14">
+  <w:abstractNum w:abstractNumId="0" w15:restartNumberingAfterBreak="0">
     <w:nsid w:val="01DC0F27"/>
     <w:multiLevelType w:val="hybridMultilevel"/>
     <w:tmpl w:val="7C4AC7D8"/>
@@ -37055,7 +37001,119 @@
       </w:rPr>
     </w:lvl>
   </w:abstractNum>
-  <w:abstractNum w:abstractNumId="1">
+  <w:abstractNum w:abstractNumId="1" w15:restartNumberingAfterBreak="0">
+    <w:nsid w:val="284E7B07"/>
+    <w:multiLevelType w:val="hybridMultilevel"/>
+    <w:tmpl w:val="8B2A703A"/>
+    <w:lvl w:ilvl="0" w:tplc="EB0E15C6">
+      <w:numFmt w:val="bullet"/>
+      <w:lvlText w:val="-"/>
+      <w:lvlJc w:val="left"/>
+      <w:pPr>
+        <w:ind w:left="720" w:hanging="360"/>
+      </w:pPr>
+      <w:rPr>
+        <w:rFonts w:ascii="Comic Sans MS" w:eastAsiaTheme="minorHAnsi" w:hAnsi="Comic Sans MS" w:cstheme="minorBidi" w:hint="default"/>
+      </w:rPr>
+    </w:lvl>
+    <w:lvl w:ilvl="1" w:tplc="0C0A0003" w:tentative="1">
+      <w:start w:val="1"/>
+      <w:numFmt w:val="bullet"/>
+      <w:lvlText w:val="o"/>
+      <w:lvlJc w:val="left"/>
+      <w:pPr>
+        <w:ind w:left="1440" w:hanging="360"/>
+      </w:pPr>
+      <w:rPr>
+        <w:rFonts w:ascii="Courier New" w:hAnsi="Courier New" w:cs="Courier New" w:hint="default"/>
+      </w:rPr>
+    </w:lvl>
+    <w:lvl w:ilvl="2" w:tplc="0C0A0005" w:tentative="1">
+      <w:start w:val="1"/>
+      <w:numFmt w:val="bullet"/>
+      <w:lvlText w:val=""/>
+      <w:lvlJc w:val="left"/>
+      <w:pPr>
+        <w:ind w:left="2160" w:hanging="360"/>
+      </w:pPr>
+      <w:rPr>
+        <w:rFonts w:ascii="Wingdings" w:hAnsi="Wingdings" w:hint="default"/>
+      </w:rPr>
+    </w:lvl>
+    <w:lvl w:ilvl="3" w:tplc="0C0A0001" w:tentative="1">
+      <w:start w:val="1"/>
+      <w:numFmt w:val="bullet"/>
+      <w:lvlText w:val=""/>
+      <w:lvlJc w:val="left"/>
+      <w:pPr>
+        <w:ind w:left="2880" w:hanging="360"/>
+      </w:pPr>
+      <w:rPr>
+        <w:rFonts w:ascii="Symbol" w:hAnsi="Symbol" w:hint="default"/>
+      </w:rPr>
+    </w:lvl>
+    <w:lvl w:ilvl="4" w:tplc="0C0A0003" w:tentative="1">
+      <w:start w:val="1"/>
+      <w:numFmt w:val="bullet"/>
+      <w:lvlText w:val="o"/>
+      <w:lvlJc w:val="left"/>
+      <w:pPr>
+        <w:ind w:left="3600" w:hanging="360"/>
+      </w:pPr>
+      <w:rPr>
+        <w:rFonts w:ascii="Courier New" w:hAnsi="Courier New" w:cs="Courier New" w:hint="default"/>
+      </w:rPr>
+    </w:lvl>
+    <w:lvl w:ilvl="5" w:tplc="0C0A0005" w:tentative="1">
+      <w:start w:val="1"/>
+      <w:numFmt w:val="bullet"/>
+      <w:lvlText w:val=""/>
+      <w:lvlJc w:val="left"/>
+      <w:pPr>
+        <w:ind w:left="4320" w:hanging="360"/>
+      </w:pPr>
+      <w:rPr>
+        <w:rFonts w:ascii="Wingdings" w:hAnsi="Wingdings" w:hint="default"/>
+      </w:rPr>
+    </w:lvl>
+    <w:lvl w:ilvl="6" w:tplc="0C0A0001" w:tentative="1">
+      <w:start w:val="1"/>
+      <w:numFmt w:val="bullet"/>
+      <w:lvlText w:val=""/>
+      <w:lvlJc w:val="left"/>
+      <w:pPr>
+        <w:ind w:left="5040" w:hanging="360"/>
+      </w:pPr>
+      <w:rPr>
+        <w:rFonts w:ascii="Symbol" w:hAnsi="Symbol" w:hint="default"/>
+      </w:rPr>
+    </w:lvl>
+    <w:lvl w:ilvl="7" w:tplc="0C0A0003" w:tentative="1">
+      <w:start w:val="1"/>
+      <w:numFmt w:val="bullet"/>
+      <w:lvlText w:val="o"/>
+      <w:lvlJc w:val="left"/>
+      <w:pPr>
+        <w:ind w:left="5760" w:hanging="360"/>
+      </w:pPr>
+      <w:rPr>
+        <w:rFonts w:ascii="Courier New" w:hAnsi="Courier New" w:cs="Courier New" w:hint="default"/>
+      </w:rPr>
+    </w:lvl>
+    <w:lvl w:ilvl="8" w:tplc="0C0A0005" w:tentative="1">
+      <w:start w:val="1"/>
+      <w:numFmt w:val="bullet"/>
+      <w:lvlText w:val=""/>
+      <w:lvlJc w:val="left"/>
+      <w:pPr>
+        <w:ind w:left="6480" w:hanging="360"/>
+      </w:pPr>
+      <w:rPr>
+        <w:rFonts w:ascii="Wingdings" w:hAnsi="Wingdings" w:hint="default"/>
+      </w:rPr>
+    </w:lvl>
+  </w:abstractNum>
+  <w:abstractNum w:abstractNumId="2" w15:restartNumberingAfterBreak="0">
     <w:nsid w:val="60CD6671"/>
     <w:multiLevelType w:val="hybridMultilevel"/>
     <w:tmpl w:val="75D28CE0"/>
@@ -37167,7 +37225,7 @@
       </w:rPr>
     </w:lvl>
   </w:abstractNum>
-  <w:abstractNum w:abstractNumId="2">
+  <w:abstractNum w:abstractNumId="3" w15:restartNumberingAfterBreak="0">
     <w:nsid w:val="7CE235F5"/>
     <w:multiLevelType w:val="hybridMultilevel"/>
     <w:tmpl w:val="EE7A535E"/>
@@ -37280,19 +37338,22 @@
     </w:lvl>
   </w:abstractNum>
   <w:num w:numId="1">
-    <w:abstractNumId w:val="2"/>
+    <w:abstractNumId w:val="3"/>
   </w:num>
   <w:num w:numId="2">
-    <w:abstractNumId w:val="1"/>
+    <w:abstractNumId w:val="2"/>
   </w:num>
   <w:num w:numId="3">
     <w:abstractNumId w:val="0"/>
+  </w:num>
+  <w:num w:numId="4">
+    <w:abstractNumId w:val="1"/>
   </w:num>
 </w:numbering>
 </file>
 
 <file path=word/styles.xml><?xml version="1.0" encoding="utf-8"?>
-<w:styles xmlns:mc="http://schemas.openxmlformats.org/markup-compatibility/2006" xmlns:r="http://schemas.openxmlformats.org/officeDocument/2006/relationships" xmlns:w="http://schemas.openxmlformats.org/wordprocessingml/2006/main" xmlns:w14="http://schemas.microsoft.com/office/word/2010/wordml" mc:Ignorable="w14">
+<w:styles xmlns:mc="http://schemas.openxmlformats.org/markup-compatibility/2006" xmlns:r="http://schemas.openxmlformats.org/officeDocument/2006/relationships" xmlns:w="http://schemas.openxmlformats.org/wordprocessingml/2006/main" xmlns:w14="http://schemas.microsoft.com/office/word/2010/wordml" xmlns:w15="http://schemas.microsoft.com/office/word/2012/wordml" xmlns:w16cid="http://schemas.microsoft.com/office/word/2016/wordml/cid" xmlns:w16se="http://schemas.microsoft.com/office/word/2015/wordml/symex" mc:Ignorable="w14 w15 w16se w16cid">
   <w:docDefaults>
     <w:rPrDefault>
       <w:rPr>
@@ -37308,144 +37369,382 @@
       </w:pPr>
     </w:pPrDefault>
   </w:docDefaults>
-  <w:latentStyles w:defLockedState="0" w:defUIPriority="99" w:defSemiHidden="1" w:defUnhideWhenUsed="1" w:defQFormat="0" w:count="267">
-    <w:lsdException w:name="Normal" w:semiHidden="0" w:uiPriority="0" w:unhideWhenUsed="0" w:qFormat="1"/>
-    <w:lsdException w:name="heading 1" w:semiHidden="0" w:uiPriority="9" w:unhideWhenUsed="0" w:qFormat="1"/>
-    <w:lsdException w:name="heading 2" w:uiPriority="9" w:qFormat="1"/>
-    <w:lsdException w:name="heading 3" w:uiPriority="9" w:qFormat="1"/>
-    <w:lsdException w:name="heading 4" w:uiPriority="9" w:qFormat="1"/>
-    <w:lsdException w:name="heading 5" w:uiPriority="9" w:qFormat="1"/>
-    <w:lsdException w:name="heading 6" w:uiPriority="9" w:qFormat="1"/>
-    <w:lsdException w:name="heading 7" w:uiPriority="9" w:qFormat="1"/>
-    <w:lsdException w:name="heading 8" w:uiPriority="9" w:qFormat="1"/>
-    <w:lsdException w:name="heading 9" w:uiPriority="9" w:qFormat="1"/>
-    <w:lsdException w:name="toc 1" w:uiPriority="39"/>
-    <w:lsdException w:name="toc 2" w:uiPriority="39"/>
-    <w:lsdException w:name="toc 3" w:uiPriority="39"/>
-    <w:lsdException w:name="toc 4" w:uiPriority="39"/>
-    <w:lsdException w:name="toc 5" w:uiPriority="39"/>
-    <w:lsdException w:name="toc 6" w:uiPriority="39"/>
-    <w:lsdException w:name="toc 7" w:uiPriority="39"/>
-    <w:lsdException w:name="toc 8" w:uiPriority="39"/>
-    <w:lsdException w:name="toc 9" w:uiPriority="39"/>
-    <w:lsdException w:name="caption" w:uiPriority="35" w:qFormat="1"/>
-    <w:lsdException w:name="Title" w:semiHidden="0" w:uiPriority="10" w:unhideWhenUsed="0" w:qFormat="1"/>
-    <w:lsdException w:name="Default Paragraph Font" w:uiPriority="1"/>
-    <w:lsdException w:name="Subtitle" w:semiHidden="0" w:uiPriority="11" w:unhideWhenUsed="0" w:qFormat="1"/>
-    <w:lsdException w:name="Strong" w:semiHidden="0" w:uiPriority="22" w:unhideWhenUsed="0" w:qFormat="1"/>
-    <w:lsdException w:name="Emphasis" w:semiHidden="0" w:uiPriority="20" w:unhideWhenUsed="0" w:qFormat="1"/>
-    <w:lsdException w:name="Table Grid" w:uiPriority="59"/>
-    <w:lsdException w:name="Placeholder Text" w:unhideWhenUsed="0"/>
-    <w:lsdException w:name="No Spacing" w:semiHidden="0" w:uiPriority="1" w:unhideWhenUsed="0" w:qFormat="1"/>
-    <w:lsdException w:name="Light Shading" w:semiHidden="0" w:uiPriority="60" w:unhideWhenUsed="0"/>
-    <w:lsdException w:name="Light List" w:semiHidden="0" w:uiPriority="61" w:unhideWhenUsed="0"/>
-    <w:lsdException w:name="Light Grid" w:semiHidden="0" w:uiPriority="62" w:unhideWhenUsed="0"/>
-    <w:lsdException w:name="Medium Shading 1" w:semiHidden="0" w:uiPriority="63" w:unhideWhenUsed="0"/>
-    <w:lsdException w:name="Medium Shading 2" w:semiHidden="0" w:uiPriority="64" w:unhideWhenUsed="0"/>
-    <w:lsdException w:name="Medium List 1" w:semiHidden="0" w:uiPriority="65" w:unhideWhenUsed="0"/>
-    <w:lsdException w:name="Medium List 2" w:semiHidden="0" w:uiPriority="66" w:unhideWhenUsed="0"/>
-    <w:lsdException w:name="Medium Grid 1" w:semiHidden="0" w:uiPriority="67" w:unhideWhenUsed="0"/>
-    <w:lsdException w:name="Medium Grid 2" w:semiHidden="0" w:uiPriority="68" w:unhideWhenUsed="0"/>
-    <w:lsdException w:name="Medium Grid 3" w:semiHidden="0" w:uiPriority="69" w:unhideWhenUsed="0"/>
-    <w:lsdException w:name="Dark List" w:semiHidden="0" w:uiPriority="70" w:unhideWhenUsed="0"/>
-    <w:lsdException w:name="Colorful Shading" w:semiHidden="0" w:uiPriority="71" w:unhideWhenUsed="0"/>
-    <w:lsdException w:name="Colorful List" w:semiHidden="0" w:uiPriority="72" w:unhideWhenUsed="0"/>
-    <w:lsdException w:name="Colorful Grid" w:semiHidden="0" w:uiPriority="73" w:unhideWhenUsed="0"/>
-    <w:lsdException w:name="Light Shading Accent 1" w:semiHidden="0" w:uiPriority="60" w:unhideWhenUsed="0"/>
-    <w:lsdException w:name="Light List Accent 1" w:semiHidden="0" w:uiPriority="61" w:unhideWhenUsed="0"/>
-    <w:lsdException w:name="Light Grid Accent 1" w:semiHidden="0" w:uiPriority="62" w:unhideWhenUsed="0"/>
-    <w:lsdException w:name="Medium Shading 1 Accent 1" w:semiHidden="0" w:uiPriority="63" w:unhideWhenUsed="0"/>
-    <w:lsdException w:name="Medium Shading 2 Accent 1" w:semiHidden="0" w:uiPriority="64" w:unhideWhenUsed="0"/>
-    <w:lsdException w:name="Medium List 1 Accent 1" w:semiHidden="0" w:uiPriority="65" w:unhideWhenUsed="0"/>
-    <w:lsdException w:name="Revision" w:unhideWhenUsed="0"/>
-    <w:lsdException w:name="List Paragraph" w:semiHidden="0" w:uiPriority="34" w:unhideWhenUsed="0" w:qFormat="1"/>
-    <w:lsdException w:name="Quote" w:semiHidden="0" w:uiPriority="29" w:unhideWhenUsed="0" w:qFormat="1"/>
-    <w:lsdException w:name="Intense Quote" w:semiHidden="0" w:uiPriority="30" w:unhideWhenUsed="0" w:qFormat="1"/>
-    <w:lsdException w:name="Medium List 2 Accent 1" w:semiHidden="0" w:uiPriority="66" w:unhideWhenUsed="0"/>
-    <w:lsdException w:name="Medium Grid 1 Accent 1" w:semiHidden="0" w:uiPriority="67" w:unhideWhenUsed="0"/>
-    <w:lsdException w:name="Medium Grid 2 Accent 1" w:semiHidden="0" w:uiPriority="68" w:unhideWhenUsed="0"/>
-    <w:lsdException w:name="Medium Grid 3 Accent 1" w:semiHidden="0" w:uiPriority="69" w:unhideWhenUsed="0"/>
-    <w:lsdException w:name="Dark List Accent 1" w:semiHidden="0" w:uiPriority="70" w:unhideWhenUsed="0"/>
-    <w:lsdException w:name="Colorful Shading Accent 1" w:semiHidden="0" w:uiPriority="71" w:unhideWhenUsed="0"/>
-    <w:lsdException w:name="Colorful List Accent 1" w:semiHidden="0" w:uiPriority="72" w:unhideWhenUsed="0"/>
-    <w:lsdException w:name="Colorful Grid Accent 1" w:semiHidden="0" w:uiPriority="73" w:unhideWhenUsed="0"/>
-    <w:lsdException w:name="Light Shading Accent 2" w:semiHidden="0" w:uiPriority="60" w:unhideWhenUsed="0"/>
-    <w:lsdException w:name="Light List Accent 2" w:semiHidden="0" w:uiPriority="61" w:unhideWhenUsed="0"/>
-    <w:lsdException w:name="Light Grid Accent 2" w:semiHidden="0" w:uiPriority="62" w:unhideWhenUsed="0"/>
-    <w:lsdException w:name="Medium Shading 1 Accent 2" w:semiHidden="0" w:uiPriority="63" w:unhideWhenUsed="0"/>
-    <w:lsdException w:name="Medium Shading 2 Accent 2" w:semiHidden="0" w:uiPriority="64" w:unhideWhenUsed="0"/>
-    <w:lsdException w:name="Medium List 1 Accent 2" w:semiHidden="0" w:uiPriority="65" w:unhideWhenUsed="0"/>
-    <w:lsdException w:name="Medium List 2 Accent 2" w:semiHidden="0" w:uiPriority="66" w:unhideWhenUsed="0"/>
-    <w:lsdException w:name="Medium Grid 1 Accent 2" w:semiHidden="0" w:uiPriority="67" w:unhideWhenUsed="0"/>
-    <w:lsdException w:name="Medium Grid 2 Accent 2" w:semiHidden="0" w:uiPriority="68" w:unhideWhenUsed="0"/>
-    <w:lsdException w:name="Medium Grid 3 Accent 2" w:semiHidden="0" w:uiPriority="69" w:unhideWhenUsed="0"/>
-    <w:lsdException w:name="Dark List Accent 2" w:semiHidden="0" w:uiPriority="70" w:unhideWhenUsed="0"/>
-    <w:lsdException w:name="Colorful Shading Accent 2" w:semiHidden="0" w:uiPriority="71" w:unhideWhenUsed="0"/>
-    <w:lsdException w:name="Colorful List Accent 2" w:semiHidden="0" w:uiPriority="72" w:unhideWhenUsed="0"/>
-    <w:lsdException w:name="Colorful Grid Accent 2" w:semiHidden="0" w:uiPriority="73" w:unhideWhenUsed="0"/>
-    <w:lsdException w:name="Light Shading Accent 3" w:semiHidden="0" w:uiPriority="60" w:unhideWhenUsed="0"/>
-    <w:lsdException w:name="Light List Accent 3" w:semiHidden="0" w:uiPriority="61" w:unhideWhenUsed="0"/>
-    <w:lsdException w:name="Light Grid Accent 3" w:semiHidden="0" w:uiPriority="62" w:unhideWhenUsed="0"/>
-    <w:lsdException w:name="Medium Shading 1 Accent 3" w:semiHidden="0" w:uiPriority="63" w:unhideWhenUsed="0"/>
-    <w:lsdException w:name="Medium Shading 2 Accent 3" w:semiHidden="0" w:uiPriority="64" w:unhideWhenUsed="0"/>
-    <w:lsdException w:name="Medium List 1 Accent 3" w:semiHidden="0" w:uiPriority="65" w:unhideWhenUsed="0"/>
-    <w:lsdException w:name="Medium List 2 Accent 3" w:semiHidden="0" w:uiPriority="66" w:unhideWhenUsed="0"/>
-    <w:lsdException w:name="Medium Grid 1 Accent 3" w:semiHidden="0" w:uiPriority="67" w:unhideWhenUsed="0"/>
-    <w:lsdException w:name="Medium Grid 2 Accent 3" w:semiHidden="0" w:uiPriority="68" w:unhideWhenUsed="0"/>
-    <w:lsdException w:name="Medium Grid 3 Accent 3" w:semiHidden="0" w:uiPriority="69" w:unhideWhenUsed="0"/>
-    <w:lsdException w:name="Dark List Accent 3" w:semiHidden="0" w:uiPriority="70" w:unhideWhenUsed="0"/>
-    <w:lsdException w:name="Colorful Shading Accent 3" w:semiHidden="0" w:uiPriority="71" w:unhideWhenUsed="0"/>
-    <w:lsdException w:name="Colorful List Accent 3" w:semiHidden="0" w:uiPriority="72" w:unhideWhenUsed="0"/>
-    <w:lsdException w:name="Colorful Grid Accent 3" w:semiHidden="0" w:uiPriority="73" w:unhideWhenUsed="0"/>
-    <w:lsdException w:name="Light Shading Accent 4" w:semiHidden="0" w:uiPriority="60" w:unhideWhenUsed="0"/>
-    <w:lsdException w:name="Light List Accent 4" w:semiHidden="0" w:uiPriority="61" w:unhideWhenUsed="0"/>
-    <w:lsdException w:name="Light Grid Accent 4" w:semiHidden="0" w:uiPriority="62" w:unhideWhenUsed="0"/>
-    <w:lsdException w:name="Medium Shading 1 Accent 4" w:semiHidden="0" w:uiPriority="63" w:unhideWhenUsed="0"/>
-    <w:lsdException w:name="Medium Shading 2 Accent 4" w:semiHidden="0" w:uiPriority="64" w:unhideWhenUsed="0"/>
-    <w:lsdException w:name="Medium List 1 Accent 4" w:semiHidden="0" w:uiPriority="65" w:unhideWhenUsed="0"/>
-    <w:lsdException w:name="Medium List 2 Accent 4" w:semiHidden="0" w:uiPriority="66" w:unhideWhenUsed="0"/>
-    <w:lsdException w:name="Medium Grid 1 Accent 4" w:semiHidden="0" w:uiPriority="67" w:unhideWhenUsed="0"/>
-    <w:lsdException w:name="Medium Grid 2 Accent 4" w:semiHidden="0" w:uiPriority="68" w:unhideWhenUsed="0"/>
-    <w:lsdException w:name="Medium Grid 3 Accent 4" w:semiHidden="0" w:uiPriority="69" w:unhideWhenUsed="0"/>
-    <w:lsdException w:name="Dark List Accent 4" w:semiHidden="0" w:uiPriority="70" w:unhideWhenUsed="0"/>
-    <w:lsdException w:name="Colorful Shading Accent 4" w:semiHidden="0" w:uiPriority="71" w:unhideWhenUsed="0"/>
-    <w:lsdException w:name="Colorful List Accent 4" w:semiHidden="0" w:uiPriority="72" w:unhideWhenUsed="0"/>
-    <w:lsdException w:name="Colorful Grid Accent 4" w:semiHidden="0" w:uiPriority="73" w:unhideWhenUsed="0"/>
-    <w:lsdException w:name="Light Shading Accent 5" w:semiHidden="0" w:uiPriority="60" w:unhideWhenUsed="0"/>
-    <w:lsdException w:name="Light List Accent 5" w:semiHidden="0" w:uiPriority="61" w:unhideWhenUsed="0"/>
-    <w:lsdException w:name="Light Grid Accent 5" w:semiHidden="0" w:uiPriority="62" w:unhideWhenUsed="0"/>
-    <w:lsdException w:name="Medium Shading 1 Accent 5" w:semiHidden="0" w:uiPriority="63" w:unhideWhenUsed="0"/>
-    <w:lsdException w:name="Medium Shading 2 Accent 5" w:semiHidden="0" w:uiPriority="64" w:unhideWhenUsed="0"/>
-    <w:lsdException w:name="Medium List 1 Accent 5" w:semiHidden="0" w:uiPriority="65" w:unhideWhenUsed="0"/>
-    <w:lsdException w:name="Medium List 2 Accent 5" w:semiHidden="0" w:uiPriority="66" w:unhideWhenUsed="0"/>
-    <w:lsdException w:name="Medium Grid 1 Accent 5" w:semiHidden="0" w:uiPriority="67" w:unhideWhenUsed="0"/>
-    <w:lsdException w:name="Medium Grid 2 Accent 5" w:semiHidden="0" w:uiPriority="68" w:unhideWhenUsed="0"/>
-    <w:lsdException w:name="Medium Grid 3 Accent 5" w:semiHidden="0" w:uiPriority="69" w:unhideWhenUsed="0"/>
-    <w:lsdException w:name="Dark List Accent 5" w:semiHidden="0" w:uiPriority="70" w:unhideWhenUsed="0"/>
-    <w:lsdException w:name="Colorful Shading Accent 5" w:semiHidden="0" w:uiPriority="71" w:unhideWhenUsed="0"/>
-    <w:lsdException w:name="Colorful List Accent 5" w:semiHidden="0" w:uiPriority="72" w:unhideWhenUsed="0"/>
-    <w:lsdException w:name="Colorful Grid Accent 5" w:semiHidden="0" w:uiPriority="73" w:unhideWhenUsed="0"/>
-    <w:lsdException w:name="Light Shading Accent 6" w:semiHidden="0" w:uiPriority="60" w:unhideWhenUsed="0"/>
-    <w:lsdException w:name="Light List Accent 6" w:semiHidden="0" w:uiPriority="61" w:unhideWhenUsed="0"/>
-    <w:lsdException w:name="Light Grid Accent 6" w:semiHidden="0" w:uiPriority="62" w:unhideWhenUsed="0"/>
-    <w:lsdException w:name="Medium Shading 1 Accent 6" w:semiHidden="0" w:uiPriority="63" w:unhideWhenUsed="0"/>
-    <w:lsdException w:name="Medium Shading 2 Accent 6" w:semiHidden="0" w:uiPriority="64" w:unhideWhenUsed="0"/>
-    <w:lsdException w:name="Medium List 1 Accent 6" w:semiHidden="0" w:uiPriority="65" w:unhideWhenUsed="0"/>
-    <w:lsdException w:name="Medium List 2 Accent 6" w:semiHidden="0" w:uiPriority="66" w:unhideWhenUsed="0"/>
-    <w:lsdException w:name="Medium Grid 1 Accent 6" w:semiHidden="0" w:uiPriority="67" w:unhideWhenUsed="0"/>
-    <w:lsdException w:name="Medium Grid 2 Accent 6" w:semiHidden="0" w:uiPriority="68" w:unhideWhenUsed="0"/>
-    <w:lsdException w:name="Medium Grid 3 Accent 6" w:semiHidden="0" w:uiPriority="69" w:unhideWhenUsed="0"/>
-    <w:lsdException w:name="Dark List Accent 6" w:semiHidden="0" w:uiPriority="70" w:unhideWhenUsed="0"/>
-    <w:lsdException w:name="Colorful Shading Accent 6" w:semiHidden="0" w:uiPriority="71" w:unhideWhenUsed="0"/>
-    <w:lsdException w:name="Colorful List Accent 6" w:semiHidden="0" w:uiPriority="72" w:unhideWhenUsed="0"/>
-    <w:lsdException w:name="Colorful Grid Accent 6" w:semiHidden="0" w:uiPriority="73" w:unhideWhenUsed="0"/>
-    <w:lsdException w:name="Subtle Emphasis" w:semiHidden="0" w:uiPriority="19" w:unhideWhenUsed="0" w:qFormat="1"/>
-    <w:lsdException w:name="Intense Emphasis" w:semiHidden="0" w:uiPriority="21" w:unhideWhenUsed="0" w:qFormat="1"/>
-    <w:lsdException w:name="Subtle Reference" w:semiHidden="0" w:uiPriority="31" w:unhideWhenUsed="0" w:qFormat="1"/>
-    <w:lsdException w:name="Intense Reference" w:semiHidden="0" w:uiPriority="32" w:unhideWhenUsed="0" w:qFormat="1"/>
-    <w:lsdException w:name="Book Title" w:semiHidden="0" w:uiPriority="33" w:unhideWhenUsed="0" w:qFormat="1"/>
-    <w:lsdException w:name="Bibliography" w:uiPriority="37"/>
-    <w:lsdException w:name="TOC Heading" w:uiPriority="39" w:qFormat="1"/>
+  <w:latentStyles w:defLockedState="0" w:defUIPriority="99" w:defSemiHidden="0" w:defUnhideWhenUsed="0" w:defQFormat="0" w:count="375">
+    <w:lsdException w:name="Normal" w:uiPriority="0" w:qFormat="1"/>
+    <w:lsdException w:name="heading 1" w:uiPriority="9" w:qFormat="1"/>
+    <w:lsdException w:name="heading 2" w:semiHidden="1" w:uiPriority="9" w:unhideWhenUsed="1" w:qFormat="1"/>
+    <w:lsdException w:name="heading 3" w:semiHidden="1" w:uiPriority="9" w:unhideWhenUsed="1" w:qFormat="1"/>
+    <w:lsdException w:name="heading 4" w:semiHidden="1" w:uiPriority="9" w:unhideWhenUsed="1" w:qFormat="1"/>
+    <w:lsdException w:name="heading 5" w:semiHidden="1" w:uiPriority="9" w:unhideWhenUsed="1" w:qFormat="1"/>
+    <w:lsdException w:name="heading 6" w:semiHidden="1" w:uiPriority="9" w:unhideWhenUsed="1" w:qFormat="1"/>
+    <w:lsdException w:name="heading 7" w:semiHidden="1" w:uiPriority="9" w:unhideWhenUsed="1" w:qFormat="1"/>
+    <w:lsdException w:name="heading 8" w:semiHidden="1" w:uiPriority="9" w:unhideWhenUsed="1" w:qFormat="1"/>
+    <w:lsdException w:name="heading 9" w:semiHidden="1" w:uiPriority="9" w:unhideWhenUsed="1" w:qFormat="1"/>
+    <w:lsdException w:name="index 1" w:semiHidden="1" w:unhideWhenUsed="1"/>
+    <w:lsdException w:name="index 2" w:semiHidden="1" w:unhideWhenUsed="1"/>
+    <w:lsdException w:name="index 3" w:semiHidden="1" w:unhideWhenUsed="1"/>
+    <w:lsdException w:name="index 4" w:semiHidden="1" w:unhideWhenUsed="1"/>
+    <w:lsdException w:name="index 5" w:semiHidden="1" w:unhideWhenUsed="1"/>
+    <w:lsdException w:name="index 6" w:semiHidden="1" w:unhideWhenUsed="1"/>
+    <w:lsdException w:name="index 7" w:semiHidden="1" w:unhideWhenUsed="1"/>
+    <w:lsdException w:name="index 8" w:semiHidden="1" w:unhideWhenUsed="1"/>
+    <w:lsdException w:name="index 9" w:semiHidden="1" w:unhideWhenUsed="1"/>
+    <w:lsdException w:name="toc 1" w:semiHidden="1" w:uiPriority="39" w:unhideWhenUsed="1"/>
+    <w:lsdException w:name="toc 2" w:semiHidden="1" w:uiPriority="39" w:unhideWhenUsed="1"/>
+    <w:lsdException w:name="toc 3" w:semiHidden="1" w:uiPriority="39" w:unhideWhenUsed="1"/>
+    <w:lsdException w:name="toc 4" w:semiHidden="1" w:uiPriority="39" w:unhideWhenUsed="1"/>
+    <w:lsdException w:name="toc 5" w:semiHidden="1" w:uiPriority="39" w:unhideWhenUsed="1"/>
+    <w:lsdException w:name="toc 6" w:semiHidden="1" w:uiPriority="39" w:unhideWhenUsed="1"/>
+    <w:lsdException w:name="toc 7" w:semiHidden="1" w:uiPriority="39" w:unhideWhenUsed="1"/>
+    <w:lsdException w:name="toc 8" w:semiHidden="1" w:uiPriority="39" w:unhideWhenUsed="1"/>
+    <w:lsdException w:name="toc 9" w:semiHidden="1" w:uiPriority="39" w:unhideWhenUsed="1"/>
+    <w:lsdException w:name="Normal Indent" w:semiHidden="1" w:unhideWhenUsed="1"/>
+    <w:lsdException w:name="footnote text" w:semiHidden="1" w:unhideWhenUsed="1"/>
+    <w:lsdException w:name="annotation text" w:semiHidden="1" w:unhideWhenUsed="1"/>
+    <w:lsdException w:name="header" w:semiHidden="1" w:unhideWhenUsed="1"/>
+    <w:lsdException w:name="footer" w:semiHidden="1" w:unhideWhenUsed="1"/>
+    <w:lsdException w:name="index heading" w:semiHidden="1" w:unhideWhenUsed="1"/>
+    <w:lsdException w:name="caption" w:semiHidden="1" w:uiPriority="35" w:unhideWhenUsed="1" w:qFormat="1"/>
+    <w:lsdException w:name="table of figures" w:semiHidden="1" w:unhideWhenUsed="1"/>
+    <w:lsdException w:name="envelope address" w:semiHidden="1" w:unhideWhenUsed="1"/>
+    <w:lsdException w:name="envelope return" w:semiHidden="1" w:unhideWhenUsed="1"/>
+    <w:lsdException w:name="footnote reference" w:semiHidden="1" w:unhideWhenUsed="1"/>
+    <w:lsdException w:name="annotation reference" w:semiHidden="1" w:unhideWhenUsed="1"/>
+    <w:lsdException w:name="line number" w:semiHidden="1" w:unhideWhenUsed="1"/>
+    <w:lsdException w:name="page number" w:semiHidden="1" w:unhideWhenUsed="1"/>
+    <w:lsdException w:name="endnote reference" w:semiHidden="1" w:unhideWhenUsed="1"/>
+    <w:lsdException w:name="endnote text" w:semiHidden="1" w:unhideWhenUsed="1"/>
+    <w:lsdException w:name="table of authorities" w:semiHidden="1" w:unhideWhenUsed="1"/>
+    <w:lsdException w:name="macro" w:semiHidden="1" w:unhideWhenUsed="1"/>
+    <w:lsdException w:name="toa heading" w:semiHidden="1" w:unhideWhenUsed="1"/>
+    <w:lsdException w:name="List" w:semiHidden="1" w:unhideWhenUsed="1"/>
+    <w:lsdException w:name="List Bullet" w:semiHidden="1" w:unhideWhenUsed="1"/>
+    <w:lsdException w:name="List Number" w:semiHidden="1" w:unhideWhenUsed="1"/>
+    <w:lsdException w:name="List 2" w:semiHidden="1" w:unhideWhenUsed="1"/>
+    <w:lsdException w:name="List 3" w:semiHidden="1" w:unhideWhenUsed="1"/>
+    <w:lsdException w:name="List 4" w:semiHidden="1" w:unhideWhenUsed="1"/>
+    <w:lsdException w:name="List 5" w:semiHidden="1" w:unhideWhenUsed="1"/>
+    <w:lsdException w:name="List Bullet 2" w:semiHidden="1" w:unhideWhenUsed="1"/>
+    <w:lsdException w:name="List Bullet 3" w:semiHidden="1" w:unhideWhenUsed="1"/>
+    <w:lsdException w:name="List Bullet 4" w:semiHidden="1" w:unhideWhenUsed="1"/>
+    <w:lsdException w:name="List Bullet 5" w:semiHidden="1" w:unhideWhenUsed="1"/>
+    <w:lsdException w:name="List Number 2" w:semiHidden="1" w:unhideWhenUsed="1"/>
+    <w:lsdException w:name="List Number 3" w:semiHidden="1" w:unhideWhenUsed="1"/>
+    <w:lsdException w:name="List Number 4" w:semiHidden="1" w:unhideWhenUsed="1"/>
+    <w:lsdException w:name="List Number 5" w:semiHidden="1" w:unhideWhenUsed="1"/>
+    <w:lsdException w:name="Title" w:uiPriority="10" w:qFormat="1"/>
+    <w:lsdException w:name="Closing" w:semiHidden="1" w:unhideWhenUsed="1"/>
+    <w:lsdException w:name="Signature" w:semiHidden="1" w:unhideWhenUsed="1"/>
+    <w:lsdException w:name="Default Paragraph Font" w:semiHidden="1" w:uiPriority="1" w:unhideWhenUsed="1"/>
+    <w:lsdException w:name="Body Text" w:semiHidden="1" w:unhideWhenUsed="1"/>
+    <w:lsdException w:name="Body Text Indent" w:semiHidden="1" w:unhideWhenUsed="1"/>
+    <w:lsdException w:name="List Continue" w:semiHidden="1" w:unhideWhenUsed="1"/>
+    <w:lsdException w:name="List Continue 2" w:semiHidden="1" w:unhideWhenUsed="1"/>
+    <w:lsdException w:name="List Continue 3" w:semiHidden="1" w:unhideWhenUsed="1"/>
+    <w:lsdException w:name="List Continue 4" w:semiHidden="1" w:unhideWhenUsed="1"/>
+    <w:lsdException w:name="List Continue 5" w:semiHidden="1" w:unhideWhenUsed="1"/>
+    <w:lsdException w:name="Message Header" w:semiHidden="1" w:unhideWhenUsed="1"/>
+    <w:lsdException w:name="Subtitle" w:uiPriority="11" w:qFormat="1"/>
+    <w:lsdException w:name="Salutation" w:semiHidden="1" w:unhideWhenUsed="1"/>
+    <w:lsdException w:name="Date" w:semiHidden="1" w:unhideWhenUsed="1"/>
+    <w:lsdException w:name="Body Text First Indent" w:semiHidden="1" w:unhideWhenUsed="1"/>
+    <w:lsdException w:name="Body Text First Indent 2" w:semiHidden="1" w:unhideWhenUsed="1"/>
+    <w:lsdException w:name="Note Heading" w:semiHidden="1" w:unhideWhenUsed="1"/>
+    <w:lsdException w:name="Body Text 2" w:semiHidden="1" w:unhideWhenUsed="1"/>
+    <w:lsdException w:name="Body Text 3" w:semiHidden="1" w:unhideWhenUsed="1"/>
+    <w:lsdException w:name="Body Text Indent 2" w:semiHidden="1" w:unhideWhenUsed="1"/>
+    <w:lsdException w:name="Body Text Indent 3" w:semiHidden="1" w:unhideWhenUsed="1"/>
+    <w:lsdException w:name="Block Text" w:semiHidden="1" w:unhideWhenUsed="1"/>
+    <w:lsdException w:name="Hyperlink" w:semiHidden="1" w:unhideWhenUsed="1"/>
+    <w:lsdException w:name="FollowedHyperlink" w:semiHidden="1" w:unhideWhenUsed="1"/>
+    <w:lsdException w:name="Strong" w:uiPriority="22" w:qFormat="1"/>
+    <w:lsdException w:name="Emphasis" w:uiPriority="20" w:qFormat="1"/>
+    <w:lsdException w:name="Document Map" w:semiHidden="1" w:unhideWhenUsed="1"/>
+    <w:lsdException w:name="Plain Text" w:semiHidden="1" w:unhideWhenUsed="1"/>
+    <w:lsdException w:name="E-mail Signature" w:semiHidden="1" w:unhideWhenUsed="1"/>
+    <w:lsdException w:name="HTML Top of Form" w:semiHidden="1" w:unhideWhenUsed="1"/>
+    <w:lsdException w:name="HTML Bottom of Form" w:semiHidden="1" w:unhideWhenUsed="1"/>
+    <w:lsdException w:name="Normal (Web)" w:semiHidden="1" w:unhideWhenUsed="1"/>
+    <w:lsdException w:name="HTML Acronym" w:semiHidden="1" w:unhideWhenUsed="1"/>
+    <w:lsdException w:name="HTML Address" w:semiHidden="1" w:unhideWhenUsed="1"/>
+    <w:lsdException w:name="HTML Cite" w:semiHidden="1" w:unhideWhenUsed="1"/>
+    <w:lsdException w:name="HTML Code" w:semiHidden="1" w:unhideWhenUsed="1"/>
+    <w:lsdException w:name="HTML Definition" w:semiHidden="1" w:unhideWhenUsed="1"/>
+    <w:lsdException w:name="HTML Keyboard" w:semiHidden="1" w:unhideWhenUsed="1"/>
+    <w:lsdException w:name="HTML Preformatted" w:semiHidden="1" w:unhideWhenUsed="1"/>
+    <w:lsdException w:name="HTML Sample" w:semiHidden="1" w:unhideWhenUsed="1"/>
+    <w:lsdException w:name="HTML Typewriter" w:semiHidden="1" w:unhideWhenUsed="1"/>
+    <w:lsdException w:name="HTML Variable" w:semiHidden="1" w:unhideWhenUsed="1"/>
+    <w:lsdException w:name="Normal Table" w:semiHidden="1" w:unhideWhenUsed="1"/>
+    <w:lsdException w:name="annotation subject" w:semiHidden="1" w:unhideWhenUsed="1"/>
+    <w:lsdException w:name="No List" w:semiHidden="1" w:unhideWhenUsed="1"/>
+    <w:lsdException w:name="Outline List 1" w:semiHidden="1" w:unhideWhenUsed="1"/>
+    <w:lsdException w:name="Outline List 2" w:semiHidden="1" w:unhideWhenUsed="1"/>
+    <w:lsdException w:name="Outline List 3" w:semiHidden="1" w:unhideWhenUsed="1"/>
+    <w:lsdException w:name="Table Simple 1" w:semiHidden="1" w:unhideWhenUsed="1"/>
+    <w:lsdException w:name="Table Simple 2" w:semiHidden="1" w:unhideWhenUsed="1"/>
+    <w:lsdException w:name="Table Simple 3" w:semiHidden="1" w:unhideWhenUsed="1"/>
+    <w:lsdException w:name="Table Classic 1" w:semiHidden="1" w:unhideWhenUsed="1"/>
+    <w:lsdException w:name="Table Classic 2" w:semiHidden="1" w:unhideWhenUsed="1"/>
+    <w:lsdException w:name="Table Classic 3" w:semiHidden="1" w:unhideWhenUsed="1"/>
+    <w:lsdException w:name="Table Classic 4" w:semiHidden="1" w:unhideWhenUsed="1"/>
+    <w:lsdException w:name="Table Colorful 1" w:semiHidden="1" w:unhideWhenUsed="1"/>
+    <w:lsdException w:name="Table Colorful 2" w:semiHidden="1" w:unhideWhenUsed="1"/>
+    <w:lsdException w:name="Table Colorful 3" w:semiHidden="1" w:unhideWhenUsed="1"/>
+    <w:lsdException w:name="Table Columns 1" w:semiHidden="1" w:unhideWhenUsed="1"/>
+    <w:lsdException w:name="Table Columns 2" w:semiHidden="1" w:unhideWhenUsed="1"/>
+    <w:lsdException w:name="Table Columns 3" w:semiHidden="1" w:unhideWhenUsed="1"/>
+    <w:lsdException w:name="Table Columns 4" w:semiHidden="1" w:unhideWhenUsed="1"/>
+    <w:lsdException w:name="Table Columns 5" w:semiHidden="1" w:unhideWhenUsed="1"/>
+    <w:lsdException w:name="Table Grid 1" w:semiHidden="1" w:unhideWhenUsed="1"/>
+    <w:lsdException w:name="Table Grid 2" w:semiHidden="1" w:unhideWhenUsed="1"/>
+    <w:lsdException w:name="Table Grid 3" w:semiHidden="1" w:unhideWhenUsed="1"/>
+    <w:lsdException w:name="Table Grid 4" w:semiHidden="1" w:unhideWhenUsed="1"/>
+    <w:lsdException w:name="Table Grid 5" w:semiHidden="1" w:unhideWhenUsed="1"/>
+    <w:lsdException w:name="Table Grid 6" w:semiHidden="1" w:unhideWhenUsed="1"/>
+    <w:lsdException w:name="Table Grid 7" w:semiHidden="1" w:unhideWhenUsed="1"/>
+    <w:lsdException w:name="Table Grid 8" w:semiHidden="1" w:unhideWhenUsed="1"/>
+    <w:lsdException w:name="Table List 1" w:semiHidden="1" w:unhideWhenUsed="1"/>
+    <w:lsdException w:name="Table List 2" w:semiHidden="1" w:unhideWhenUsed="1"/>
+    <w:lsdException w:name="Table List 3" w:semiHidden="1" w:unhideWhenUsed="1"/>
+    <w:lsdException w:name="Table List 4" w:semiHidden="1" w:unhideWhenUsed="1"/>
+    <w:lsdException w:name="Table List 5" w:semiHidden="1" w:unhideWhenUsed="1"/>
+    <w:lsdException w:name="Table List 6" w:semiHidden="1" w:unhideWhenUsed="1"/>
+    <w:lsdException w:name="Table List 7" w:semiHidden="1" w:unhideWhenUsed="1"/>
+    <w:lsdException w:name="Table List 8" w:semiHidden="1" w:unhideWhenUsed="1"/>
+    <w:lsdException w:name="Table 3D effects 1" w:semiHidden="1" w:unhideWhenUsed="1"/>
+    <w:lsdException w:name="Table 3D effects 2" w:semiHidden="1" w:unhideWhenUsed="1"/>
+    <w:lsdException w:name="Table 3D effects 3" w:semiHidden="1" w:unhideWhenUsed="1"/>
+    <w:lsdException w:name="Table Contemporary" w:semiHidden="1" w:unhideWhenUsed="1"/>
+    <w:lsdException w:name="Table Elegant" w:semiHidden="1" w:unhideWhenUsed="1"/>
+    <w:lsdException w:name="Table Professional" w:semiHidden="1" w:unhideWhenUsed="1"/>
+    <w:lsdException w:name="Table Subtle 1" w:semiHidden="1" w:unhideWhenUsed="1"/>
+    <w:lsdException w:name="Table Subtle 2" w:semiHidden="1" w:unhideWhenUsed="1"/>
+    <w:lsdException w:name="Table Web 1" w:semiHidden="1" w:unhideWhenUsed="1"/>
+    <w:lsdException w:name="Table Web 2" w:semiHidden="1" w:unhideWhenUsed="1"/>
+    <w:lsdException w:name="Table Web 3" w:semiHidden="1" w:unhideWhenUsed="1"/>
+    <w:lsdException w:name="Balloon Text" w:semiHidden="1" w:unhideWhenUsed="1"/>
+    <w:lsdException w:name="Table Grid" w:semiHidden="1" w:uiPriority="59" w:unhideWhenUsed="1"/>
+    <w:lsdException w:name="Table Theme" w:semiHidden="1" w:unhideWhenUsed="1"/>
+    <w:lsdException w:name="Placeholder Text" w:semiHidden="1"/>
+    <w:lsdException w:name="No Spacing" w:uiPriority="1" w:qFormat="1"/>
+    <w:lsdException w:name="Light Shading" w:uiPriority="60"/>
+    <w:lsdException w:name="Light List" w:uiPriority="61"/>
+    <w:lsdException w:name="Light Grid" w:uiPriority="62"/>
+    <w:lsdException w:name="Medium Shading 1" w:uiPriority="63"/>
+    <w:lsdException w:name="Medium Shading 2" w:uiPriority="64"/>
+    <w:lsdException w:name="Medium List 1" w:uiPriority="65"/>
+    <w:lsdException w:name="Medium List 2" w:uiPriority="66"/>
+    <w:lsdException w:name="Medium Grid 1" w:uiPriority="67"/>
+    <w:lsdException w:name="Medium Grid 2" w:uiPriority="68"/>
+    <w:lsdException w:name="Medium Grid 3" w:uiPriority="69"/>
+    <w:lsdException w:name="Dark List" w:uiPriority="70"/>
+    <w:lsdException w:name="Colorful Shading" w:uiPriority="71"/>
+    <w:lsdException w:name="Colorful List" w:uiPriority="72"/>
+    <w:lsdException w:name="Colorful Grid" w:uiPriority="73"/>
+    <w:lsdException w:name="Light Shading Accent 1" w:uiPriority="60"/>
+    <w:lsdException w:name="Light List Accent 1" w:uiPriority="61"/>
+    <w:lsdException w:name="Light Grid Accent 1" w:uiPriority="62"/>
+    <w:lsdException w:name="Medium Shading 1 Accent 1" w:uiPriority="63"/>
+    <w:lsdException w:name="Medium Shading 2 Accent 1" w:uiPriority="64"/>
+    <w:lsdException w:name="Medium List 1 Accent 1" w:uiPriority="65"/>
+    <w:lsdException w:name="Revision" w:semiHidden="1"/>
+    <w:lsdException w:name="List Paragraph" w:uiPriority="34" w:qFormat="1"/>
+    <w:lsdException w:name="Quote" w:uiPriority="29" w:qFormat="1"/>
+    <w:lsdException w:name="Intense Quote" w:uiPriority="30" w:qFormat="1"/>
+    <w:lsdException w:name="Medium List 2 Accent 1" w:uiPriority="66"/>
+    <w:lsdException w:name="Medium Grid 1 Accent 1" w:uiPriority="67"/>
+    <w:lsdException w:name="Medium Grid 2 Accent 1" w:uiPriority="68"/>
+    <w:lsdException w:name="Medium Grid 3 Accent 1" w:uiPriority="69"/>
+    <w:lsdException w:name="Dark List Accent 1" w:uiPriority="70"/>
+    <w:lsdException w:name="Colorful Shading Accent 1" w:uiPriority="71"/>
+    <w:lsdException w:name="Colorful List Accent 1" w:uiPriority="72"/>
+    <w:lsdException w:name="Colorful Grid Accent 1" w:uiPriority="73"/>
+    <w:lsdException w:name="Light Shading Accent 2" w:uiPriority="60"/>
+    <w:lsdException w:name="Light List Accent 2" w:uiPriority="61"/>
+    <w:lsdException w:name="Light Grid Accent 2" w:uiPriority="62"/>
+    <w:lsdException w:name="Medium Shading 1 Accent 2" w:uiPriority="63"/>
+    <w:lsdException w:name="Medium Shading 2 Accent 2" w:uiPriority="64"/>
+    <w:lsdException w:name="Medium List 1 Accent 2" w:uiPriority="65"/>
+    <w:lsdException w:name="Medium List 2 Accent 2" w:uiPriority="66"/>
+    <w:lsdException w:name="Medium Grid 1 Accent 2" w:uiPriority="67"/>
+    <w:lsdException w:name="Medium Grid 2 Accent 2" w:uiPriority="68"/>
+    <w:lsdException w:name="Medium Grid 3 Accent 2" w:uiPriority="69"/>
+    <w:lsdException w:name="Dark List Accent 2" w:uiPriority="70"/>
+    <w:lsdException w:name="Colorful Shading Accent 2" w:uiPriority="71"/>
+    <w:lsdException w:name="Colorful List Accent 2" w:uiPriority="72"/>
+    <w:lsdException w:name="Colorful Grid Accent 2" w:uiPriority="73"/>
+    <w:lsdException w:name="Light Shading Accent 3" w:uiPriority="60"/>
+    <w:lsdException w:name="Light List Accent 3" w:uiPriority="61"/>
+    <w:lsdException w:name="Light Grid Accent 3" w:uiPriority="62"/>
+    <w:lsdException w:name="Medium Shading 1 Accent 3" w:uiPriority="63"/>
+    <w:lsdException w:name="Medium Shading 2 Accent 3" w:uiPriority="64"/>
+    <w:lsdException w:name="Medium List 1 Accent 3" w:uiPriority="65"/>
+    <w:lsdException w:name="Medium List 2 Accent 3" w:uiPriority="66"/>
+    <w:lsdException w:name="Medium Grid 1 Accent 3" w:uiPriority="67"/>
+    <w:lsdException w:name="Medium Grid 2 Accent 3" w:uiPriority="68"/>
+    <w:lsdException w:name="Medium Grid 3 Accent 3" w:uiPriority="69"/>
+    <w:lsdException w:name="Dark List Accent 3" w:uiPriority="70"/>
+    <w:lsdException w:name="Colorful Shading Accent 3" w:uiPriority="71"/>
+    <w:lsdException w:name="Colorful List Accent 3" w:uiPriority="72"/>
+    <w:lsdException w:name="Colorful Grid Accent 3" w:uiPriority="73"/>
+    <w:lsdException w:name="Light Shading Accent 4" w:uiPriority="60"/>
+    <w:lsdException w:name="Light List Accent 4" w:uiPriority="61"/>
+    <w:lsdException w:name="Light Grid Accent 4" w:uiPriority="62"/>
+    <w:lsdException w:name="Medium Shading 1 Accent 4" w:uiPriority="63"/>
+    <w:lsdException w:name="Medium Shading 2 Accent 4" w:uiPriority="64"/>
+    <w:lsdException w:name="Medium List 1 Accent 4" w:uiPriority="65"/>
+    <w:lsdException w:name="Medium List 2 Accent 4" w:uiPriority="66"/>
+    <w:lsdException w:name="Medium Grid 1 Accent 4" w:uiPriority="67"/>
+    <w:lsdException w:name="Medium Grid 2 Accent 4" w:uiPriority="68"/>
+    <w:lsdException w:name="Medium Grid 3 Accent 4" w:uiPriority="69"/>
+    <w:lsdException w:name="Dark List Accent 4" w:uiPriority="70"/>
+    <w:lsdException w:name="Colorful Shading Accent 4" w:uiPriority="71"/>
+    <w:lsdException w:name="Colorful List Accent 4" w:uiPriority="72"/>
+    <w:lsdException w:name="Colorful Grid Accent 4" w:uiPriority="73"/>
+    <w:lsdException w:name="Light Shading Accent 5" w:uiPriority="60"/>
+    <w:lsdException w:name="Light List Accent 5" w:uiPriority="61"/>
+    <w:lsdException w:name="Light Grid Accent 5" w:uiPriority="62"/>
+    <w:lsdException w:name="Medium Shading 1 Accent 5" w:uiPriority="63"/>
+    <w:lsdException w:name="Medium Shading 2 Accent 5" w:uiPriority="64"/>
+    <w:lsdException w:name="Medium List 1 Accent 5" w:uiPriority="65"/>
+    <w:lsdException w:name="Medium List 2 Accent 5" w:uiPriority="66"/>
+    <w:lsdException w:name="Medium Grid 1 Accent 5" w:uiPriority="67"/>
+    <w:lsdException w:name="Medium Grid 2 Accent 5" w:uiPriority="68"/>
+    <w:lsdException w:name="Medium Grid 3 Accent 5" w:uiPriority="69"/>
+    <w:lsdException w:name="Dark List Accent 5" w:uiPriority="70"/>
+    <w:lsdException w:name="Colorful Shading Accent 5" w:uiPriority="71"/>
+    <w:lsdException w:name="Colorful List Accent 5" w:uiPriority="72"/>
+    <w:lsdException w:name="Colorful Grid Accent 5" w:uiPriority="73"/>
+    <w:lsdException w:name="Light Shading Accent 6" w:uiPriority="60"/>
+    <w:lsdException w:name="Light List Accent 6" w:uiPriority="61"/>
+    <w:lsdException w:name="Light Grid Accent 6" w:uiPriority="62"/>
+    <w:lsdException w:name="Medium Shading 1 Accent 6" w:uiPriority="63"/>
+    <w:lsdException w:name="Medium Shading 2 Accent 6" w:uiPriority="64"/>
+    <w:lsdException w:name="Medium List 1 Accent 6" w:uiPriority="65"/>
+    <w:lsdException w:name="Medium List 2 Accent 6" w:uiPriority="66"/>
+    <w:lsdException w:name="Medium Grid 1 Accent 6" w:uiPriority="67"/>
+    <w:lsdException w:name="Medium Grid 2 Accent 6" w:uiPriority="68"/>
+    <w:lsdException w:name="Medium Grid 3 Accent 6" w:uiPriority="69"/>
+    <w:lsdException w:name="Dark List Accent 6" w:uiPriority="70"/>
+    <w:lsdException w:name="Colorful Shading Accent 6" w:uiPriority="71"/>
+    <w:lsdException w:name="Colorful List Accent 6" w:uiPriority="72"/>
+    <w:lsdException w:name="Colorful Grid Accent 6" w:uiPriority="73"/>
+    <w:lsdException w:name="Subtle Emphasis" w:uiPriority="19" w:qFormat="1"/>
+    <w:lsdException w:name="Intense Emphasis" w:uiPriority="21" w:qFormat="1"/>
+    <w:lsdException w:name="Subtle Reference" w:uiPriority="31" w:qFormat="1"/>
+    <w:lsdException w:name="Intense Reference" w:uiPriority="32" w:qFormat="1"/>
+    <w:lsdException w:name="Book Title" w:uiPriority="33" w:qFormat="1"/>
+    <w:lsdException w:name="Bibliography" w:semiHidden="1" w:uiPriority="37" w:unhideWhenUsed="1"/>
+    <w:lsdException w:name="TOC Heading" w:semiHidden="1" w:uiPriority="39" w:unhideWhenUsed="1" w:qFormat="1"/>
+    <w:lsdException w:name="Plain Table 1" w:uiPriority="41"/>
+    <w:lsdException w:name="Plain Table 2" w:uiPriority="42"/>
+    <w:lsdException w:name="Plain Table 3" w:uiPriority="43"/>
+    <w:lsdException w:name="Plain Table 4" w:uiPriority="44"/>
+    <w:lsdException w:name="Plain Table 5" w:uiPriority="45"/>
+    <w:lsdException w:name="Grid Table Light" w:uiPriority="40"/>
+    <w:lsdException w:name="Grid Table 1 Light" w:uiPriority="46"/>
+    <w:lsdException w:name="Grid Table 2" w:uiPriority="47"/>
+    <w:lsdException w:name="Grid Table 3" w:uiPriority="48"/>
+    <w:lsdException w:name="Grid Table 4" w:uiPriority="49"/>
+    <w:lsdException w:name="Grid Table 5 Dark" w:uiPriority="50"/>
+    <w:lsdException w:name="Grid Table 6 Colorful" w:uiPriority="51"/>
+    <w:lsdException w:name="Grid Table 7 Colorful" w:uiPriority="52"/>
+    <w:lsdException w:name="Grid Table 1 Light Accent 1" w:uiPriority="46"/>
+    <w:lsdException w:name="Grid Table 2 Accent 1" w:uiPriority="47"/>
+    <w:lsdException w:name="Grid Table 3 Accent 1" w:uiPriority="48"/>
+    <w:lsdException w:name="Grid Table 4 Accent 1" w:uiPriority="49"/>
+    <w:lsdException w:name="Grid Table 5 Dark Accent 1" w:uiPriority="50"/>
+    <w:lsdException w:name="Grid Table 6 Colorful Accent 1" w:uiPriority="51"/>
+    <w:lsdException w:name="Grid Table 7 Colorful Accent 1" w:uiPriority="52"/>
+    <w:lsdException w:name="Grid Table 1 Light Accent 2" w:uiPriority="46"/>
+    <w:lsdException w:name="Grid Table 2 Accent 2" w:uiPriority="47"/>
+    <w:lsdException w:name="Grid Table 3 Accent 2" w:uiPriority="48"/>
+    <w:lsdException w:name="Grid Table 4 Accent 2" w:uiPriority="49"/>
+    <w:lsdException w:name="Grid Table 5 Dark Accent 2" w:uiPriority="50"/>
+    <w:lsdException w:name="Grid Table 6 Colorful Accent 2" w:uiPriority="51"/>
+    <w:lsdException w:name="Grid Table 7 Colorful Accent 2" w:uiPriority="52"/>
+    <w:lsdException w:name="Grid Table 1 Light Accent 3" w:uiPriority="46"/>
+    <w:lsdException w:name="Grid Table 2 Accent 3" w:uiPriority="47"/>
+    <w:lsdException w:name="Grid Table 3 Accent 3" w:uiPriority="48"/>
+    <w:lsdException w:name="Grid Table 4 Accent 3" w:uiPriority="49"/>
+    <w:lsdException w:name="Grid Table 5 Dark Accent 3" w:uiPriority="50"/>
+    <w:lsdException w:name="Grid Table 6 Colorful Accent 3" w:uiPriority="51"/>
+    <w:lsdException w:name="Grid Table 7 Colorful Accent 3" w:uiPriority="52"/>
+    <w:lsdException w:name="Grid Table 1 Light Accent 4" w:uiPriority="46"/>
+    <w:lsdException w:name="Grid Table 2 Accent 4" w:uiPriority="47"/>
+    <w:lsdException w:name="Grid Table 3 Accent 4" w:uiPriority="48"/>
+    <w:lsdException w:name="Grid Table 4 Accent 4" w:uiPriority="49"/>
+    <w:lsdException w:name="Grid Table 5 Dark Accent 4" w:uiPriority="50"/>
+    <w:lsdException w:name="Grid Table 6 Colorful Accent 4" w:uiPriority="51"/>
+    <w:lsdException w:name="Grid Table 7 Colorful Accent 4" w:uiPriority="52"/>
+    <w:lsdException w:name="Grid Table 1 Light Accent 5" w:uiPriority="46"/>
+    <w:lsdException w:name="Grid Table 2 Accent 5" w:uiPriority="47"/>
+    <w:lsdException w:name="Grid Table 3 Accent 5" w:uiPriority="48"/>
+    <w:lsdException w:name="Grid Table 4 Accent 5" w:uiPriority="49"/>
+    <w:lsdException w:name="Grid Table 5 Dark Accent 5" w:uiPriority="50"/>
+    <w:lsdException w:name="Grid Table 6 Colorful Accent 5" w:uiPriority="51"/>
+    <w:lsdException w:name="Grid Table 7 Colorful Accent 5" w:uiPriority="52"/>
+    <w:lsdException w:name="Grid Table 1 Light Accent 6" w:uiPriority="46"/>
+    <w:lsdException w:name="Grid Table 2 Accent 6" w:uiPriority="47"/>
+    <w:lsdException w:name="Grid Table 3 Accent 6" w:uiPriority="48"/>
+    <w:lsdException w:name="Grid Table 4 Accent 6" w:uiPriority="49"/>
+    <w:lsdException w:name="Grid Table 5 Dark Accent 6" w:uiPriority="50"/>
+    <w:lsdException w:name="Grid Table 6 Colorful Accent 6" w:uiPriority="51"/>
+    <w:lsdException w:name="Grid Table 7 Colorful Accent 6" w:uiPriority="52"/>
+    <w:lsdException w:name="List Table 1 Light" w:uiPriority="46"/>
+    <w:lsdException w:name="List Table 2" w:uiPriority="47"/>
+    <w:lsdException w:name="List Table 3" w:uiPriority="48"/>
+    <w:lsdException w:name="List Table 4" w:uiPriority="49"/>
+    <w:lsdException w:name="List Table 5 Dark" w:uiPriority="50"/>
+    <w:lsdException w:name="List Table 6 Colorful" w:uiPriority="51"/>
+    <w:lsdException w:name="List Table 7 Colorful" w:uiPriority="52"/>
+    <w:lsdException w:name="List Table 1 Light Accent 1" w:uiPriority="46"/>
+    <w:lsdException w:name="List Table 2 Accent 1" w:uiPriority="47"/>
+    <w:lsdException w:name="List Table 3 Accent 1" w:uiPriority="48"/>
+    <w:lsdException w:name="List Table 4 Accent 1" w:uiPriority="49"/>
+    <w:lsdException w:name="List Table 5 Dark Accent 1" w:uiPriority="50"/>
+    <w:lsdException w:name="List Table 6 Colorful Accent 1" w:uiPriority="51"/>
+    <w:lsdException w:name="List Table 7 Colorful Accent 1" w:uiPriority="52"/>
+    <w:lsdException w:name="List Table 1 Light Accent 2" w:uiPriority="46"/>
+    <w:lsdException w:name="List Table 2 Accent 2" w:uiPriority="47"/>
+    <w:lsdException w:name="List Table 3 Accent 2" w:uiPriority="48"/>
+    <w:lsdException w:name="List Table 4 Accent 2" w:uiPriority="49"/>
+    <w:lsdException w:name="List Table 5 Dark Accent 2" w:uiPriority="50"/>
+    <w:lsdException w:name="List Table 6 Colorful Accent 2" w:uiPriority="51"/>
+    <w:lsdException w:name="List Table 7 Colorful Accent 2" w:uiPriority="52"/>
+    <w:lsdException w:name="List Table 1 Light Accent 3" w:uiPriority="46"/>
+    <w:lsdException w:name="List Table 2 Accent 3" w:uiPriority="47"/>
+    <w:lsdException w:name="List Table 3 Accent 3" w:uiPriority="48"/>
+    <w:lsdException w:name="List Table 4 Accent 3" w:uiPriority="49"/>
+    <w:lsdException w:name="List Table 5 Dark Accent 3" w:uiPriority="50"/>
+    <w:lsdException w:name="List Table 6 Colorful Accent 3" w:uiPriority="51"/>
+    <w:lsdException w:name="List Table 7 Colorful Accent 3" w:uiPriority="52"/>
+    <w:lsdException w:name="List Table 1 Light Accent 4" w:uiPriority="46"/>
+    <w:lsdException w:name="List Table 2 Accent 4" w:uiPriority="47"/>
+    <w:lsdException w:name="List Table 3 Accent 4" w:uiPriority="48"/>
+    <w:lsdException w:name="List Table 4 Accent 4" w:uiPriority="49"/>
+    <w:lsdException w:name="List Table 5 Dark Accent 4" w:uiPriority="50"/>
+    <w:lsdException w:name="List Table 6 Colorful Accent 4" w:uiPriority="51"/>
+    <w:lsdException w:name="List Table 7 Colorful Accent 4" w:uiPriority="52"/>
+    <w:lsdException w:name="List Table 1 Light Accent 5" w:uiPriority="46"/>
+    <w:lsdException w:name="List Table 2 Accent 5" w:uiPriority="47"/>
+    <w:lsdException w:name="List Table 3 Accent 5" w:uiPriority="48"/>
+    <w:lsdException w:name="List Table 4 Accent 5" w:uiPriority="49"/>
+    <w:lsdException w:name="List Table 5 Dark Accent 5" w:uiPriority="50"/>
+    <w:lsdException w:name="List Table 6 Colorful Accent 5" w:uiPriority="51"/>
+    <w:lsdException w:name="List Table 7 Colorful Accent 5" w:uiPriority="52"/>
+    <w:lsdException w:name="List Table 1 Light Accent 6" w:uiPriority="46"/>
+    <w:lsdException w:name="List Table 2 Accent 6" w:uiPriority="47"/>
+    <w:lsdException w:name="List Table 3 Accent 6" w:uiPriority="48"/>
+    <w:lsdException w:name="List Table 4 Accent 6" w:uiPriority="49"/>
+    <w:lsdException w:name="List Table 5 Dark Accent 6" w:uiPriority="50"/>
+    <w:lsdException w:name="List Table 6 Colorful Accent 6" w:uiPriority="51"/>
+    <w:lsdException w:name="List Table 7 Colorful Accent 6" w:uiPriority="52"/>
+    <w:lsdException w:name="Mention" w:semiHidden="1" w:unhideWhenUsed="1"/>
+    <w:lsdException w:name="Smart Hyperlink" w:semiHidden="1" w:unhideWhenUsed="1"/>
+    <w:lsdException w:name="Hashtag" w:semiHidden="1" w:unhideWhenUsed="1"/>
+    <w:lsdException w:name="Unresolved Mention" w:semiHidden="1" w:unhideWhenUsed="1"/>
   </w:latentStyles>
   <w:style w:type="paragraph" w:default="1" w:styleId="Normal">
     <w:name w:val="Normal"/>
@@ -38794,1637 +39093,7 @@
       <w:lang w:val="en-GB"/>
     </w:rPr>
   </w:style>
-  <w:style w:type="paragraph" w:styleId="TtulodeTDC">
-    <w:name w:val="TOC Heading"/>
-    <w:basedOn w:val="Ttulo1"/>
-    <w:next w:val="Normal"/>
-    <w:uiPriority w:val="39"/>
-    <w:semiHidden/>
-    <w:unhideWhenUsed/>
-    <w:qFormat/>
-    <w:rsid w:val="00B37160"/>
-    <w:pPr>
-      <w:outlineLvl w:val="9"/>
-    </w:pPr>
-    <w:rPr>
-      <w:lang w:eastAsia="en-GB"/>
-    </w:rPr>
-  </w:style>
-  <w:style w:type="paragraph" w:styleId="TDC1">
-    <w:name w:val="toc 1"/>
-    <w:basedOn w:val="Normal"/>
-    <w:next w:val="Normal"/>
-    <w:autoRedefine/>
-    <w:uiPriority w:val="39"/>
-    <w:unhideWhenUsed/>
-    <w:rsid w:val="00B37160"/>
-    <w:pPr>
-      <w:spacing w:after="100"/>
-    </w:pPr>
-  </w:style>
-  <w:style w:type="character" w:styleId="Hipervnculo">
-    <w:name w:val="Hyperlink"/>
-    <w:basedOn w:val="Fuentedeprrafopredeter"/>
-    <w:uiPriority w:val="99"/>
-    <w:unhideWhenUsed/>
-    <w:rsid w:val="00B37160"/>
-    <w:rPr>
-      <w:color w:val="0000FF" w:themeColor="hyperlink"/>
-      <w:u w:val="single"/>
-    </w:rPr>
-  </w:style>
-  <w:style w:type="character" w:customStyle="1" w:styleId="Ttulo3Car">
-    <w:name w:val="Título 3 Car"/>
-    <w:basedOn w:val="Fuentedeprrafopredeter"/>
-    <w:link w:val="Ttulo3"/>
-    <w:uiPriority w:val="9"/>
-    <w:rsid w:val="00B37160"/>
-    <w:rPr>
-      <w:rFonts w:asciiTheme="majorHAnsi" w:eastAsiaTheme="majorEastAsia" w:hAnsiTheme="majorHAnsi" w:cstheme="majorBidi"/>
-      <w:b/>
-      <w:bCs/>
-      <w:color w:val="4F81BD" w:themeColor="accent1"/>
-      <w:lang w:val="en-GB"/>
-    </w:rPr>
-  </w:style>
-  <w:style w:type="character" w:styleId="Textoennegrita">
-    <w:name w:val="Strong"/>
-    <w:basedOn w:val="Fuentedeprrafopredeter"/>
-    <w:uiPriority w:val="22"/>
-    <w:qFormat/>
-    <w:rsid w:val="00977428"/>
-    <w:rPr>
-      <w:b/>
-      <w:bCs/>
-    </w:rPr>
-  </w:style>
-  <w:style w:type="character" w:customStyle="1" w:styleId="Mencinsinresolver1">
-    <w:name w:val="Mención sin resolver1"/>
-    <w:basedOn w:val="Fuentedeprrafopredeter"/>
-    <w:uiPriority w:val="99"/>
-    <w:semiHidden/>
-    <w:unhideWhenUsed/>
-    <w:rsid w:val="009355FE"/>
-    <w:rPr>
-      <w:color w:val="808080"/>
-      <w:shd w:val="clear" w:color="auto" w:fill="E6E6E6"/>
-    </w:rPr>
-  </w:style>
-  <w:style w:type="paragraph" w:styleId="HTMLconformatoprevio">
-    <w:name w:val="HTML Preformatted"/>
-    <w:basedOn w:val="Normal"/>
-    <w:link w:val="HTMLconformatoprevioCar"/>
-    <w:uiPriority w:val="99"/>
-    <w:unhideWhenUsed/>
-    <w:rsid w:val="009C47B4"/>
-    <w:pPr>
-      <w:tabs>
-        <w:tab w:val="left" w:pos="916"/>
-        <w:tab w:val="left" w:pos="1832"/>
-        <w:tab w:val="left" w:pos="2748"/>
-        <w:tab w:val="left" w:pos="3664"/>
-        <w:tab w:val="left" w:pos="4580"/>
-        <w:tab w:val="left" w:pos="5496"/>
-        <w:tab w:val="left" w:pos="6412"/>
-        <w:tab w:val="left" w:pos="7328"/>
-        <w:tab w:val="left" w:pos="8244"/>
-        <w:tab w:val="left" w:pos="9160"/>
-        <w:tab w:val="left" w:pos="10076"/>
-        <w:tab w:val="left" w:pos="10992"/>
-        <w:tab w:val="left" w:pos="11908"/>
-        <w:tab w:val="left" w:pos="12824"/>
-        <w:tab w:val="left" w:pos="13740"/>
-        <w:tab w:val="left" w:pos="14656"/>
-      </w:tabs>
-      <w:spacing w:after="0" w:line="240" w:lineRule="auto"/>
-    </w:pPr>
-    <w:rPr>
-      <w:rFonts w:ascii="Courier New" w:eastAsia="Times New Roman" w:hAnsi="Courier New" w:cs="Courier New"/>
-      <w:sz w:val="20"/>
-      <w:szCs w:val="20"/>
-      <w:lang w:val="es-ES" w:eastAsia="es-ES"/>
-    </w:rPr>
-  </w:style>
-  <w:style w:type="character" w:customStyle="1" w:styleId="HTMLconformatoprevioCar">
-    <w:name w:val="HTML con formato previo Car"/>
-    <w:basedOn w:val="Fuentedeprrafopredeter"/>
-    <w:link w:val="HTMLconformatoprevio"/>
-    <w:uiPriority w:val="99"/>
-    <w:rsid w:val="009C47B4"/>
-    <w:rPr>
-      <w:rFonts w:ascii="Courier New" w:eastAsia="Times New Roman" w:hAnsi="Courier New" w:cs="Courier New"/>
-      <w:sz w:val="20"/>
-      <w:szCs w:val="20"/>
-      <w:lang w:eastAsia="es-ES"/>
-    </w:rPr>
-  </w:style>
-</w:styles>
-</file>
-
-<file path=word/stylesWithEffects.xml><?xml version="1.0" encoding="utf-8"?>
-<w:styles xmlns:wpc="http://schemas.microsoft.com/office/word/2010/wordprocessingCanvas" xmlns:mc="http://schemas.openxmlformats.org/markup-compatibility/2006" xmlns:o="urn:schemas-microsoft-com:office:office" xmlns:r="http://schemas.openxmlformats.org/officeDocument/2006/relationships" xmlns:m="http://schemas.openxmlformats.org/officeDocument/2006/math" xmlns:v="urn:schemas-microsoft-com:vml" xmlns:wp14="http://schemas.microsoft.com/office/word/2010/wordprocessingDrawing" xmlns:wp="http://schemas.openxmlformats.org/drawingml/2006/wordprocessingDrawing" xmlns:w10="urn:schemas-microsoft-com:office:word" xmlns:w="http://schemas.openxmlformats.org/wordprocessingml/2006/main" xmlns:w14="http://schemas.microsoft.com/office/word/2010/wordml" xmlns:wpg="http://schemas.microsoft.com/office/word/2010/wordprocessingGroup" xmlns:wpi="http://schemas.microsoft.com/office/word/2010/wordprocessingInk" xmlns:wne="http://schemas.microsoft.com/office/word/2006/wordml" xmlns:wps="http://schemas.microsoft.com/office/word/2010/wordprocessingShape" mc:Ignorable="w14 wp14">
-  <w:docDefaults>
-    <w:rPrDefault>
-      <w:rPr>
-        <w:rFonts w:asciiTheme="minorHAnsi" w:eastAsiaTheme="minorHAnsi" w:hAnsiTheme="minorHAnsi" w:cstheme="minorBidi"/>
-        <w:sz w:val="22"/>
-        <w:szCs w:val="22"/>
-        <w:lang w:val="es-ES" w:eastAsia="en-US" w:bidi="ar-SA"/>
-      </w:rPr>
-    </w:rPrDefault>
-    <w:pPrDefault>
-      <w:pPr>
-        <w:spacing w:after="200" w:line="276" w:lineRule="auto"/>
-      </w:pPr>
-    </w:pPrDefault>
-  </w:docDefaults>
-  <w:latentStyles w:defLockedState="0" w:defUIPriority="99" w:defSemiHidden="1" w:defUnhideWhenUsed="1" w:defQFormat="0" w:count="267">
-    <w:lsdException w:name="Normal" w:semiHidden="0" w:uiPriority="0" w:unhideWhenUsed="0" w:qFormat="1"/>
-    <w:lsdException w:name="heading 1" w:semiHidden="0" w:uiPriority="9" w:unhideWhenUsed="0" w:qFormat="1"/>
-    <w:lsdException w:name="heading 2" w:uiPriority="9" w:qFormat="1"/>
-    <w:lsdException w:name="heading 3" w:uiPriority="9" w:qFormat="1"/>
-    <w:lsdException w:name="heading 4" w:uiPriority="9" w:qFormat="1"/>
-    <w:lsdException w:name="heading 5" w:uiPriority="9" w:qFormat="1"/>
-    <w:lsdException w:name="heading 6" w:uiPriority="9" w:qFormat="1"/>
-    <w:lsdException w:name="heading 7" w:uiPriority="9" w:qFormat="1"/>
-    <w:lsdException w:name="heading 8" w:uiPriority="9" w:qFormat="1"/>
-    <w:lsdException w:name="heading 9" w:uiPriority="9" w:qFormat="1"/>
-    <w:lsdException w:name="toc 1" w:uiPriority="39"/>
-    <w:lsdException w:name="toc 2" w:uiPriority="39"/>
-    <w:lsdException w:name="toc 3" w:uiPriority="39"/>
-    <w:lsdException w:name="toc 4" w:uiPriority="39"/>
-    <w:lsdException w:name="toc 5" w:uiPriority="39"/>
-    <w:lsdException w:name="toc 6" w:uiPriority="39"/>
-    <w:lsdException w:name="toc 7" w:uiPriority="39"/>
-    <w:lsdException w:name="toc 8" w:uiPriority="39"/>
-    <w:lsdException w:name="toc 9" w:uiPriority="39"/>
-    <w:lsdException w:name="caption" w:uiPriority="35" w:qFormat="1"/>
-    <w:lsdException w:name="Title" w:semiHidden="0" w:uiPriority="10" w:unhideWhenUsed="0" w:qFormat="1"/>
-    <w:lsdException w:name="Default Paragraph Font" w:uiPriority="1"/>
-    <w:lsdException w:name="Subtitle" w:semiHidden="0" w:uiPriority="11" w:unhideWhenUsed="0" w:qFormat="1"/>
-    <w:lsdException w:name="Strong" w:semiHidden="0" w:uiPriority="22" w:unhideWhenUsed="0" w:qFormat="1"/>
-    <w:lsdException w:name="Emphasis" w:semiHidden="0" w:uiPriority="20" w:unhideWhenUsed="0" w:qFormat="1"/>
-    <w:lsdException w:name="Table Grid" w:uiPriority="59"/>
-    <w:lsdException w:name="Placeholder Text" w:unhideWhenUsed="0"/>
-    <w:lsdException w:name="No Spacing" w:semiHidden="0" w:uiPriority="1" w:unhideWhenUsed="0" w:qFormat="1"/>
-    <w:lsdException w:name="Light Shading" w:semiHidden="0" w:uiPriority="60" w:unhideWhenUsed="0"/>
-    <w:lsdException w:name="Light List" w:semiHidden="0" w:uiPriority="61" w:unhideWhenUsed="0"/>
-    <w:lsdException w:name="Light Grid" w:semiHidden="0" w:uiPriority="62" w:unhideWhenUsed="0"/>
-    <w:lsdException w:name="Medium Shading 1" w:semiHidden="0" w:uiPriority="63" w:unhideWhenUsed="0"/>
-    <w:lsdException w:name="Medium Shading 2" w:semiHidden="0" w:uiPriority="64" w:unhideWhenUsed="0"/>
-    <w:lsdException w:name="Medium List 1" w:semiHidden="0" w:uiPriority="65" w:unhideWhenUsed="0"/>
-    <w:lsdException w:name="Medium List 2" w:semiHidden="0" w:uiPriority="66" w:unhideWhenUsed="0"/>
-    <w:lsdException w:name="Medium Grid 1" w:semiHidden="0" w:uiPriority="67" w:unhideWhenUsed="0"/>
-    <w:lsdException w:name="Medium Grid 2" w:semiHidden="0" w:uiPriority="68" w:unhideWhenUsed="0"/>
-    <w:lsdException w:name="Medium Grid 3" w:semiHidden="0" w:uiPriority="69" w:unhideWhenUsed="0"/>
-    <w:lsdException w:name="Dark List" w:semiHidden="0" w:uiPriority="70" w:unhideWhenUsed="0"/>
-    <w:lsdException w:name="Colorful Shading" w:semiHidden="0" w:uiPriority="71" w:unhideWhenUsed="0"/>
-    <w:lsdException w:name="Colorful List" w:semiHidden="0" w:uiPriority="72" w:unhideWhenUsed="0"/>
-    <w:lsdException w:name="Colorful Grid" w:semiHidden="0" w:uiPriority="73" w:unhideWhenUsed="0"/>
-    <w:lsdException w:name="Light Shading Accent 1" w:semiHidden="0" w:uiPriority="60" w:unhideWhenUsed="0"/>
-    <w:lsdException w:name="Light List Accent 1" w:semiHidden="0" w:uiPriority="61" w:unhideWhenUsed="0"/>
-    <w:lsdException w:name="Light Grid Accent 1" w:semiHidden="0" w:uiPriority="62" w:unhideWhenUsed="0"/>
-    <w:lsdException w:name="Medium Shading 1 Accent 1" w:semiHidden="0" w:uiPriority="63" w:unhideWhenUsed="0"/>
-    <w:lsdException w:name="Medium Shading 2 Accent 1" w:semiHidden="0" w:uiPriority="64" w:unhideWhenUsed="0"/>
-    <w:lsdException w:name="Medium List 1 Accent 1" w:semiHidden="0" w:uiPriority="65" w:unhideWhenUsed="0"/>
-    <w:lsdException w:name="Revision" w:unhideWhenUsed="0"/>
-    <w:lsdException w:name="List Paragraph" w:semiHidden="0" w:uiPriority="34" w:unhideWhenUsed="0" w:qFormat="1"/>
-    <w:lsdException w:name="Quote" w:semiHidden="0" w:uiPriority="29" w:unhideWhenUsed="0" w:qFormat="1"/>
-    <w:lsdException w:name="Intense Quote" w:semiHidden="0" w:uiPriority="30" w:unhideWhenUsed="0" w:qFormat="1"/>
-    <w:lsdException w:name="Medium List 2 Accent 1" w:semiHidden="0" w:uiPriority="66" w:unhideWhenUsed="0"/>
-    <w:lsdException w:name="Medium Grid 1 Accent 1" w:semiHidden="0" w:uiPriority="67" w:unhideWhenUsed="0"/>
-    <w:lsdException w:name="Medium Grid 2 Accent 1" w:semiHidden="0" w:uiPriority="68" w:unhideWhenUsed="0"/>
-    <w:lsdException w:name="Medium Grid 3 Accent 1" w:semiHidden="0" w:uiPriority="69" w:unhideWhenUsed="0"/>
-    <w:lsdException w:name="Dark List Accent 1" w:semiHidden="0" w:uiPriority="70" w:unhideWhenUsed="0"/>
-    <w:lsdException w:name="Colorful Shading Accent 1" w:semiHidden="0" w:uiPriority="71" w:unhideWhenUsed="0"/>
-    <w:lsdException w:name="Colorful List Accent 1" w:semiHidden="0" w:uiPriority="72" w:unhideWhenUsed="0"/>
-    <w:lsdException w:name="Colorful Grid Accent 1" w:semiHidden="0" w:uiPriority="73" w:unhideWhenUsed="0"/>
-    <w:lsdException w:name="Light Shading Accent 2" w:semiHidden="0" w:uiPriority="60" w:unhideWhenUsed="0"/>
-    <w:lsdException w:name="Light List Accent 2" w:semiHidden="0" w:uiPriority="61" w:unhideWhenUsed="0"/>
-    <w:lsdException w:name="Light Grid Accent 2" w:semiHidden="0" w:uiPriority="62" w:unhideWhenUsed="0"/>
-    <w:lsdException w:name="Medium Shading 1 Accent 2" w:semiHidden="0" w:uiPriority="63" w:unhideWhenUsed="0"/>
-    <w:lsdException w:name="Medium Shading 2 Accent 2" w:semiHidden="0" w:uiPriority="64" w:unhideWhenUsed="0"/>
-    <w:lsdException w:name="Medium List 1 Accent 2" w:semiHidden="0" w:uiPriority="65" w:unhideWhenUsed="0"/>
-    <w:lsdException w:name="Medium List 2 Accent 2" w:semiHidden="0" w:uiPriority="66" w:unhideWhenUsed="0"/>
-    <w:lsdException w:name="Medium Grid 1 Accent 2" w:semiHidden="0" w:uiPriority="67" w:unhideWhenUsed="0"/>
-    <w:lsdException w:name="Medium Grid 2 Accent 2" w:semiHidden="0" w:uiPriority="68" w:unhideWhenUsed="0"/>
-    <w:lsdException w:name="Medium Grid 3 Accent 2" w:semiHidden="0" w:uiPriority="69" w:unhideWhenUsed="0"/>
-    <w:lsdException w:name="Dark List Accent 2" w:semiHidden="0" w:uiPriority="70" w:unhideWhenUsed="0"/>
-    <w:lsdException w:name="Colorful Shading Accent 2" w:semiHidden="0" w:uiPriority="71" w:unhideWhenUsed="0"/>
-    <w:lsdException w:name="Colorful List Accent 2" w:semiHidden="0" w:uiPriority="72" w:unhideWhenUsed="0"/>
-    <w:lsdException w:name="Colorful Grid Accent 2" w:semiHidden="0" w:uiPriority="73" w:unhideWhenUsed="0"/>
-    <w:lsdException w:name="Light Shading Accent 3" w:semiHidden="0" w:uiPriority="60" w:unhideWhenUsed="0"/>
-    <w:lsdException w:name="Light List Accent 3" w:semiHidden="0" w:uiPriority="61" w:unhideWhenUsed="0"/>
-    <w:lsdException w:name="Light Grid Accent 3" w:semiHidden="0" w:uiPriority="62" w:unhideWhenUsed="0"/>
-    <w:lsdException w:name="Medium Shading 1 Accent 3" w:semiHidden="0" w:uiPriority="63" w:unhideWhenUsed="0"/>
-    <w:lsdException w:name="Medium Shading 2 Accent 3" w:semiHidden="0" w:uiPriority="64" w:unhideWhenUsed="0"/>
-    <w:lsdException w:name="Medium List 1 Accent 3" w:semiHidden="0" w:uiPriority="65" w:unhideWhenUsed="0"/>
-    <w:lsdException w:name="Medium List 2 Accent 3" w:semiHidden="0" w:uiPriority="66" w:unhideWhenUsed="0"/>
-    <w:lsdException w:name="Medium Grid 1 Accent 3" w:semiHidden="0" w:uiPriority="67" w:unhideWhenUsed="0"/>
-    <w:lsdException w:name="Medium Grid 2 Accent 3" w:semiHidden="0" w:uiPriority="68" w:unhideWhenUsed="0"/>
-    <w:lsdException w:name="Medium Grid 3 Accent 3" w:semiHidden="0" w:uiPriority="69" w:unhideWhenUsed="0"/>
-    <w:lsdException w:name="Dark List Accent 3" w:semiHidden="0" w:uiPriority="70" w:unhideWhenUsed="0"/>
-    <w:lsdException w:name="Colorful Shading Accent 3" w:semiHidden="0" w:uiPriority="71" w:unhideWhenUsed="0"/>
-    <w:lsdException w:name="Colorful List Accent 3" w:semiHidden="0" w:uiPriority="72" w:unhideWhenUsed="0"/>
-    <w:lsdException w:name="Colorful Grid Accent 3" w:semiHidden="0" w:uiPriority="73" w:unhideWhenUsed="0"/>
-    <w:lsdException w:name="Light Shading Accent 4" w:semiHidden="0" w:uiPriority="60" w:unhideWhenUsed="0"/>
-    <w:lsdException w:name="Light List Accent 4" w:semiHidden="0" w:uiPriority="61" w:unhideWhenUsed="0"/>
-    <w:lsdException w:name="Light Grid Accent 4" w:semiHidden="0" w:uiPriority="62" w:unhideWhenUsed="0"/>
-    <w:lsdException w:name="Medium Shading 1 Accent 4" w:semiHidden="0" w:uiPriority="63" w:unhideWhenUsed="0"/>
-    <w:lsdException w:name="Medium Shading 2 Accent 4" w:semiHidden="0" w:uiPriority="64" w:unhideWhenUsed="0"/>
-    <w:lsdException w:name="Medium List 1 Accent 4" w:semiHidden="0" w:uiPriority="65" w:unhideWhenUsed="0"/>
-    <w:lsdException w:name="Medium List 2 Accent 4" w:semiHidden="0" w:uiPriority="66" w:unhideWhenUsed="0"/>
-    <w:lsdException w:name="Medium Grid 1 Accent 4" w:semiHidden="0" w:uiPriority="67" w:unhideWhenUsed="0"/>
-    <w:lsdException w:name="Medium Grid 2 Accent 4" w:semiHidden="0" w:uiPriority="68" w:unhideWhenUsed="0"/>
-    <w:lsdException w:name="Medium Grid 3 Accent 4" w:semiHidden="0" w:uiPriority="69" w:unhideWhenUsed="0"/>
-    <w:lsdException w:name="Dark List Accent 4" w:semiHidden="0" w:uiPriority="70" w:unhideWhenUsed="0"/>
-    <w:lsdException w:name="Colorful Shading Accent 4" w:semiHidden="0" w:uiPriority="71" w:unhideWhenUsed="0"/>
-    <w:lsdException w:name="Colorful List Accent 4" w:semiHidden="0" w:uiPriority="72" w:unhideWhenUsed="0"/>
-    <w:lsdException w:name="Colorful Grid Accent 4" w:semiHidden="0" w:uiPriority="73" w:unhideWhenUsed="0"/>
-    <w:lsdException w:name="Light Shading Accent 5" w:semiHidden="0" w:uiPriority="60" w:unhideWhenUsed="0"/>
-    <w:lsdException w:name="Light List Accent 5" w:semiHidden="0" w:uiPriority="61" w:unhideWhenUsed="0"/>
-    <w:lsdException w:name="Light Grid Accent 5" w:semiHidden="0" w:uiPriority="62" w:unhideWhenUsed="0"/>
-    <w:lsdException w:name="Medium Shading 1 Accent 5" w:semiHidden="0" w:uiPriority="63" w:unhideWhenUsed="0"/>
-    <w:lsdException w:name="Medium Shading 2 Accent 5" w:semiHidden="0" w:uiPriority="64" w:unhideWhenUsed="0"/>
-    <w:lsdException w:name="Medium List 1 Accent 5" w:semiHidden="0" w:uiPriority="65" w:unhideWhenUsed="0"/>
-    <w:lsdException w:name="Medium List 2 Accent 5" w:semiHidden="0" w:uiPriority="66" w:unhideWhenUsed="0"/>
-    <w:lsdException w:name="Medium Grid 1 Accent 5" w:semiHidden="0" w:uiPriority="67" w:unhideWhenUsed="0"/>
-    <w:lsdException w:name="Medium Grid 2 Accent 5" w:semiHidden="0" w:uiPriority="68" w:unhideWhenUsed="0"/>
-    <w:lsdException w:name="Medium Grid 3 Accent 5" w:semiHidden="0" w:uiPriority="69" w:unhideWhenUsed="0"/>
-    <w:lsdException w:name="Dark List Accent 5" w:semiHidden="0" w:uiPriority="70" w:unhideWhenUsed="0"/>
-    <w:lsdException w:name="Colorful Shading Accent 5" w:semiHidden="0" w:uiPriority="71" w:unhideWhenUsed="0"/>
-    <w:lsdException w:name="Colorful List Accent 5" w:semiHidden="0" w:uiPriority="72" w:unhideWhenUsed="0"/>
-    <w:lsdException w:name="Colorful Grid Accent 5" w:semiHidden="0" w:uiPriority="73" w:unhideWhenUsed="0"/>
-    <w:lsdException w:name="Light Shading Accent 6" w:semiHidden="0" w:uiPriority="60" w:unhideWhenUsed="0"/>
-    <w:lsdException w:name="Light List Accent 6" w:semiHidden="0" w:uiPriority="61" w:unhideWhenUsed="0"/>
-    <w:lsdException w:name="Light Grid Accent 6" w:semiHidden="0" w:uiPriority="62" w:unhideWhenUsed="0"/>
-    <w:lsdException w:name="Medium Shading 1 Accent 6" w:semiHidden="0" w:uiPriority="63" w:unhideWhenUsed="0"/>
-    <w:lsdException w:name="Medium Shading 2 Accent 6" w:semiHidden="0" w:uiPriority="64" w:unhideWhenUsed="0"/>
-    <w:lsdException w:name="Medium List 1 Accent 6" w:semiHidden="0" w:uiPriority="65" w:unhideWhenUsed="0"/>
-    <w:lsdException w:name="Medium List 2 Accent 6" w:semiHidden="0" w:uiPriority="66" w:unhideWhenUsed="0"/>
-    <w:lsdException w:name="Medium Grid 1 Accent 6" w:semiHidden="0" w:uiPriority="67" w:unhideWhenUsed="0"/>
-    <w:lsdException w:name="Medium Grid 2 Accent 6" w:semiHidden="0" w:uiPriority="68" w:unhideWhenUsed="0"/>
-    <w:lsdException w:name="Medium Grid 3 Accent 6" w:semiHidden="0" w:uiPriority="69" w:unhideWhenUsed="0"/>
-    <w:lsdException w:name="Dark List Accent 6" w:semiHidden="0" w:uiPriority="70" w:unhideWhenUsed="0"/>
-    <w:lsdException w:name="Colorful Shading Accent 6" w:semiHidden="0" w:uiPriority="71" w:unhideWhenUsed="0"/>
-    <w:lsdException w:name="Colorful List Accent 6" w:semiHidden="0" w:uiPriority="72" w:unhideWhenUsed="0"/>
-    <w:lsdException w:name="Colorful Grid Accent 6" w:semiHidden="0" w:uiPriority="73" w:unhideWhenUsed="0"/>
-    <w:lsdException w:name="Subtle Emphasis" w:semiHidden="0" w:uiPriority="19" w:unhideWhenUsed="0" w:qFormat="1"/>
-    <w:lsdException w:name="Intense Emphasis" w:semiHidden="0" w:uiPriority="21" w:unhideWhenUsed="0" w:qFormat="1"/>
-    <w:lsdException w:name="Subtle Reference" w:semiHidden="0" w:uiPriority="31" w:unhideWhenUsed="0" w:qFormat="1"/>
-    <w:lsdException w:name="Intense Reference" w:semiHidden="0" w:uiPriority="32" w:unhideWhenUsed="0" w:qFormat="1"/>
-    <w:lsdException w:name="Book Title" w:semiHidden="0" w:uiPriority="33" w:unhideWhenUsed="0" w:qFormat="1"/>
-    <w:lsdException w:name="Bibliography" w:uiPriority="37"/>
-    <w:lsdException w:name="TOC Heading" w:uiPriority="39" w:qFormat="1"/>
-  </w:latentStyles>
-  <w:style w:type="paragraph" w:default="1" w:styleId="Normal">
-    <w:name w:val="Normal"/>
-    <w:qFormat/>
-    <w:rsid w:val="000331D4"/>
-    <w:rPr>
-      <w:lang w:val="en-GB"/>
-    </w:rPr>
-  </w:style>
-  <w:style w:type="paragraph" w:styleId="Ttulo1">
-    <w:name w:val="heading 1"/>
-    <w:basedOn w:val="Normal"/>
-    <w:next w:val="Normal"/>
-    <w:link w:val="Ttulo1Car"/>
-    <w:uiPriority w:val="9"/>
-    <w:qFormat/>
-    <w:rsid w:val="00104095"/>
-    <w:pPr>
-      <w:keepNext/>
-      <w:keepLines/>
-      <w:spacing w:before="480" w:after="0"/>
-      <w:outlineLvl w:val="0"/>
-    </w:pPr>
-    <w:rPr>
-      <w:rFonts w:asciiTheme="majorHAnsi" w:eastAsiaTheme="majorEastAsia" w:hAnsiTheme="majorHAnsi" w:cstheme="majorBidi"/>
-      <w:b/>
-      <w:bCs/>
-      <w:color w:val="365F91" w:themeColor="accent1" w:themeShade="BF"/>
-      <w:sz w:val="28"/>
-      <w:szCs w:val="28"/>
-    </w:rPr>
-  </w:style>
-  <w:style w:type="paragraph" w:styleId="Ttulo2">
-    <w:name w:val="heading 2"/>
-    <w:basedOn w:val="Normal"/>
-    <w:next w:val="Normal"/>
-    <w:link w:val="Ttulo2Car"/>
-    <w:uiPriority w:val="9"/>
-    <w:unhideWhenUsed/>
-    <w:qFormat/>
-    <w:rsid w:val="00B37160"/>
-    <w:pPr>
-      <w:keepNext/>
-      <w:keepLines/>
-      <w:spacing w:before="200" w:after="0"/>
-      <w:outlineLvl w:val="1"/>
-    </w:pPr>
-    <w:rPr>
-      <w:rFonts w:asciiTheme="majorHAnsi" w:eastAsiaTheme="majorEastAsia" w:hAnsiTheme="majorHAnsi" w:cstheme="majorBidi"/>
-      <w:b/>
-      <w:bCs/>
-      <w:color w:val="4F81BD" w:themeColor="accent1"/>
-      <w:sz w:val="26"/>
-      <w:szCs w:val="26"/>
-    </w:rPr>
-  </w:style>
-  <w:style w:type="paragraph" w:styleId="Ttulo3">
-    <w:name w:val="heading 3"/>
-    <w:basedOn w:val="Normal"/>
-    <w:next w:val="Normal"/>
-    <w:link w:val="Ttulo3Car"/>
-    <w:uiPriority w:val="9"/>
-    <w:unhideWhenUsed/>
-    <w:qFormat/>
-    <w:rsid w:val="00B37160"/>
-    <w:pPr>
-      <w:keepNext/>
-      <w:keepLines/>
-      <w:spacing w:before="200" w:after="0"/>
-      <w:outlineLvl w:val="2"/>
-    </w:pPr>
-    <w:rPr>
-      <w:rFonts w:asciiTheme="majorHAnsi" w:eastAsiaTheme="majorEastAsia" w:hAnsiTheme="majorHAnsi" w:cstheme="majorBidi"/>
-      <w:b/>
-      <w:bCs/>
-      <w:color w:val="4F81BD" w:themeColor="accent1"/>
-    </w:rPr>
-  </w:style>
-  <w:style w:type="character" w:default="1" w:styleId="Fuentedeprrafopredeter">
-    <w:name w:val="Default Paragraph Font"/>
-    <w:uiPriority w:val="1"/>
-    <w:semiHidden/>
-    <w:unhideWhenUsed/>
-  </w:style>
-  <w:style w:type="table" w:default="1" w:styleId="Tablanormal">
-    <w:name w:val="Normal Table"/>
-    <w:uiPriority w:val="99"/>
-    <w:semiHidden/>
-    <w:unhideWhenUsed/>
-    <w:tblPr>
-      <w:tblInd w:w="0" w:type="dxa"/>
-      <w:tblCellMar>
-        <w:top w:w="0" w:type="dxa"/>
-        <w:left w:w="108" w:type="dxa"/>
-        <w:bottom w:w="0" w:type="dxa"/>
-        <w:right w:w="108" w:type="dxa"/>
-      </w:tblCellMar>
-    </w:tblPr>
-  </w:style>
-  <w:style w:type="numbering" w:default="1" w:styleId="Sinlista">
-    <w:name w:val="No List"/>
-    <w:uiPriority w:val="99"/>
-    <w:semiHidden/>
-    <w:unhideWhenUsed/>
-  </w:style>
-  <w:style w:type="paragraph" w:styleId="Ttulo">
-    <w:name w:val="Title"/>
-    <w:basedOn w:val="Normal"/>
-    <w:next w:val="Normal"/>
-    <w:link w:val="TtuloCar"/>
-    <w:uiPriority w:val="10"/>
-    <w:qFormat/>
-    <w:rsid w:val="00104095"/>
-    <w:pPr>
-      <w:pBdr>
-        <w:bottom w:val="single" w:sz="8" w:space="4" w:color="4F81BD" w:themeColor="accent1"/>
-      </w:pBdr>
-      <w:spacing w:after="300" w:line="240" w:lineRule="auto"/>
-      <w:contextualSpacing/>
-    </w:pPr>
-    <w:rPr>
-      <w:rFonts w:asciiTheme="majorHAnsi" w:eastAsiaTheme="majorEastAsia" w:hAnsiTheme="majorHAnsi" w:cstheme="majorBidi"/>
-      <w:color w:val="17365D" w:themeColor="text2" w:themeShade="BF"/>
-      <w:spacing w:val="5"/>
-      <w:kern w:val="28"/>
-      <w:sz w:val="52"/>
-      <w:szCs w:val="52"/>
-    </w:rPr>
-  </w:style>
-  <w:style w:type="character" w:customStyle="1" w:styleId="TtuloCar">
-    <w:name w:val="Título Car"/>
-    <w:basedOn w:val="Fuentedeprrafopredeter"/>
-    <w:link w:val="Ttulo"/>
-    <w:uiPriority w:val="10"/>
-    <w:rsid w:val="00104095"/>
-    <w:rPr>
-      <w:rFonts w:asciiTheme="majorHAnsi" w:eastAsiaTheme="majorEastAsia" w:hAnsiTheme="majorHAnsi" w:cstheme="majorBidi"/>
-      <w:color w:val="17365D" w:themeColor="text2" w:themeShade="BF"/>
-      <w:spacing w:val="5"/>
-      <w:kern w:val="28"/>
-      <w:sz w:val="52"/>
-      <w:szCs w:val="52"/>
-    </w:rPr>
-  </w:style>
-  <w:style w:type="table" w:styleId="Tablaconcuadrcula">
-    <w:name w:val="Table Grid"/>
-    <w:basedOn w:val="Tablanormal"/>
-    <w:uiPriority w:val="59"/>
-    <w:rsid w:val="00104095"/>
-    <w:pPr>
-      <w:spacing w:after="0" w:line="240" w:lineRule="auto"/>
-    </w:pPr>
-    <w:tblPr>
-      <w:tblBorders>
-        <w:top w:val="single" w:sz="4" w:space="0" w:color="auto"/>
-        <w:left w:val="single" w:sz="4" w:space="0" w:color="auto"/>
-        <w:bottom w:val="single" w:sz="4" w:space="0" w:color="auto"/>
-        <w:right w:val="single" w:sz="4" w:space="0" w:color="auto"/>
-        <w:insideH w:val="single" w:sz="4" w:space="0" w:color="auto"/>
-        <w:insideV w:val="single" w:sz="4" w:space="0" w:color="auto"/>
-      </w:tblBorders>
-    </w:tblPr>
-  </w:style>
-  <w:style w:type="table" w:styleId="Cuadrculavistosa-nfasis1">
-    <w:name w:val="Colorful Grid Accent 1"/>
-    <w:basedOn w:val="Tablanormal"/>
-    <w:uiPriority w:val="73"/>
-    <w:rsid w:val="00104095"/>
-    <w:pPr>
-      <w:spacing w:after="0" w:line="240" w:lineRule="auto"/>
-    </w:pPr>
-    <w:rPr>
-      <w:color w:val="000000" w:themeColor="text1"/>
-    </w:rPr>
-    <w:tblPr>
-      <w:tblStyleRowBandSize w:val="1"/>
-      <w:tblStyleColBandSize w:val="1"/>
-      <w:tblBorders>
-        <w:insideH w:val="single" w:sz="4" w:space="0" w:color="FFFFFF" w:themeColor="background1"/>
-      </w:tblBorders>
-    </w:tblPr>
-    <w:tcPr>
-      <w:shd w:val="clear" w:color="auto" w:fill="DBE5F1" w:themeFill="accent1" w:themeFillTint="33"/>
-    </w:tcPr>
-    <w:tblStylePr w:type="firstRow">
-      <w:rPr>
-        <w:b/>
-        <w:bCs/>
-      </w:rPr>
-      <w:tblPr/>
-      <w:tcPr>
-        <w:shd w:val="clear" w:color="auto" w:fill="B8CCE4" w:themeFill="accent1" w:themeFillTint="66"/>
-      </w:tcPr>
-    </w:tblStylePr>
-    <w:tblStylePr w:type="lastRow">
-      <w:rPr>
-        <w:b/>
-        <w:bCs/>
-        <w:color w:val="000000" w:themeColor="text1"/>
-      </w:rPr>
-      <w:tblPr/>
-      <w:tcPr>
-        <w:shd w:val="clear" w:color="auto" w:fill="B8CCE4" w:themeFill="accent1" w:themeFillTint="66"/>
-      </w:tcPr>
-    </w:tblStylePr>
-    <w:tblStylePr w:type="firstCol">
-      <w:rPr>
-        <w:color w:val="FFFFFF" w:themeColor="background1"/>
-      </w:rPr>
-      <w:tblPr/>
-      <w:tcPr>
-        <w:shd w:val="clear" w:color="auto" w:fill="365F91" w:themeFill="accent1" w:themeFillShade="BF"/>
-      </w:tcPr>
-    </w:tblStylePr>
-    <w:tblStylePr w:type="lastCol">
-      <w:rPr>
-        <w:color w:val="FFFFFF" w:themeColor="background1"/>
-      </w:rPr>
-      <w:tblPr/>
-      <w:tcPr>
-        <w:shd w:val="clear" w:color="auto" w:fill="365F91" w:themeFill="accent1" w:themeFillShade="BF"/>
-      </w:tcPr>
-    </w:tblStylePr>
-    <w:tblStylePr w:type="band1Vert">
-      <w:tblPr/>
-      <w:tcPr>
-        <w:shd w:val="clear" w:color="auto" w:fill="A7BFDE" w:themeFill="accent1" w:themeFillTint="7F"/>
-      </w:tcPr>
-    </w:tblStylePr>
-    <w:tblStylePr w:type="band1Horz">
-      <w:tblPr/>
-      <w:tcPr>
-        <w:shd w:val="clear" w:color="auto" w:fill="A7BFDE" w:themeFill="accent1" w:themeFillTint="7F"/>
-      </w:tcPr>
-    </w:tblStylePr>
-  </w:style>
-  <w:style w:type="table" w:styleId="Sombreadovistoso-nfasis6">
-    <w:name w:val="Colorful Shading Accent 6"/>
-    <w:basedOn w:val="Tablanormal"/>
-    <w:uiPriority w:val="71"/>
-    <w:rsid w:val="00104095"/>
-    <w:pPr>
-      <w:spacing w:after="0" w:line="240" w:lineRule="auto"/>
-    </w:pPr>
-    <w:rPr>
-      <w:color w:val="000000" w:themeColor="text1"/>
-    </w:rPr>
-    <w:tblPr>
-      <w:tblStyleRowBandSize w:val="1"/>
-      <w:tblStyleColBandSize w:val="1"/>
-      <w:tblBorders>
-        <w:top w:val="single" w:sz="24" w:space="0" w:color="4BACC6" w:themeColor="accent5"/>
-        <w:left w:val="single" w:sz="4" w:space="0" w:color="F79646" w:themeColor="accent6"/>
-        <w:bottom w:val="single" w:sz="4" w:space="0" w:color="F79646" w:themeColor="accent6"/>
-        <w:right w:val="single" w:sz="4" w:space="0" w:color="F79646" w:themeColor="accent6"/>
-        <w:insideH w:val="single" w:sz="4" w:space="0" w:color="FFFFFF" w:themeColor="background1"/>
-        <w:insideV w:val="single" w:sz="4" w:space="0" w:color="FFFFFF" w:themeColor="background1"/>
-      </w:tblBorders>
-    </w:tblPr>
-    <w:tcPr>
-      <w:shd w:val="clear" w:color="auto" w:fill="FEF4EC" w:themeFill="accent6" w:themeFillTint="19"/>
-    </w:tcPr>
-    <w:tblStylePr w:type="firstRow">
-      <w:rPr>
-        <w:b/>
-        <w:bCs/>
-      </w:rPr>
-      <w:tblPr/>
-      <w:tcPr>
-        <w:tcBorders>
-          <w:top w:val="nil"/>
-          <w:left w:val="nil"/>
-          <w:bottom w:val="single" w:sz="24" w:space="0" w:color="4BACC6" w:themeColor="accent5"/>
-          <w:right w:val="nil"/>
-          <w:insideH w:val="nil"/>
-          <w:insideV w:val="nil"/>
-        </w:tcBorders>
-        <w:shd w:val="clear" w:color="auto" w:fill="FFFFFF" w:themeFill="background1"/>
-      </w:tcPr>
-    </w:tblStylePr>
-    <w:tblStylePr w:type="lastRow">
-      <w:rPr>
-        <w:b/>
-        <w:bCs/>
-        <w:color w:val="FFFFFF" w:themeColor="background1"/>
-      </w:rPr>
-      <w:tblPr/>
-      <w:tcPr>
-        <w:tcBorders>
-          <w:top w:val="single" w:sz="6" w:space="0" w:color="FFFFFF" w:themeColor="background1"/>
-        </w:tcBorders>
-        <w:shd w:val="clear" w:color="auto" w:fill="B65608" w:themeFill="accent6" w:themeFillShade="99"/>
-      </w:tcPr>
-    </w:tblStylePr>
-    <w:tblStylePr w:type="firstCol">
-      <w:rPr>
-        <w:color w:val="FFFFFF" w:themeColor="background1"/>
-      </w:rPr>
-      <w:tblPr/>
-      <w:tcPr>
-        <w:tcBorders>
-          <w:top w:val="nil"/>
-          <w:left w:val="nil"/>
-          <w:bottom w:val="nil"/>
-          <w:right w:val="nil"/>
-          <w:insideH w:val="single" w:sz="4" w:space="0" w:color="B65608" w:themeColor="accent6" w:themeShade="99"/>
-          <w:insideV w:val="nil"/>
-        </w:tcBorders>
-        <w:shd w:val="clear" w:color="auto" w:fill="B65608" w:themeFill="accent6" w:themeFillShade="99"/>
-      </w:tcPr>
-    </w:tblStylePr>
-    <w:tblStylePr w:type="lastCol">
-      <w:rPr>
-        <w:color w:val="FFFFFF" w:themeColor="background1"/>
-      </w:rPr>
-      <w:tblPr/>
-      <w:tcPr>
-        <w:tcBorders>
-          <w:top w:val="nil"/>
-          <w:left w:val="nil"/>
-          <w:bottom w:val="nil"/>
-          <w:right w:val="nil"/>
-          <w:insideH w:val="nil"/>
-          <w:insideV w:val="nil"/>
-        </w:tcBorders>
-        <w:shd w:val="clear" w:color="auto" w:fill="B65608" w:themeFill="accent6" w:themeFillShade="99"/>
-      </w:tcPr>
-    </w:tblStylePr>
-    <w:tblStylePr w:type="band1Vert">
-      <w:tblPr/>
-      <w:tcPr>
-        <w:shd w:val="clear" w:color="auto" w:fill="FBD4B4" w:themeFill="accent6" w:themeFillTint="66"/>
-      </w:tcPr>
-    </w:tblStylePr>
-    <w:tblStylePr w:type="band1Horz">
-      <w:tblPr/>
-      <w:tcPr>
-        <w:shd w:val="clear" w:color="auto" w:fill="FBCAA2" w:themeFill="accent6" w:themeFillTint="7F"/>
-      </w:tcPr>
-    </w:tblStylePr>
-    <w:tblStylePr w:type="neCell">
-      <w:rPr>
-        <w:color w:val="000000" w:themeColor="text1"/>
-      </w:rPr>
-    </w:tblStylePr>
-    <w:tblStylePr w:type="nwCell">
-      <w:rPr>
-        <w:color w:val="000000" w:themeColor="text1"/>
-      </w:rPr>
-    </w:tblStylePr>
-  </w:style>
-  <w:style w:type="table" w:styleId="Listavistosa-nfasis2">
-    <w:name w:val="Colorful List Accent 2"/>
-    <w:basedOn w:val="Tablanormal"/>
-    <w:uiPriority w:val="72"/>
-    <w:rsid w:val="00104095"/>
-    <w:pPr>
-      <w:spacing w:after="0" w:line="240" w:lineRule="auto"/>
-    </w:pPr>
-    <w:rPr>
-      <w:color w:val="000000" w:themeColor="text1"/>
-    </w:rPr>
-    <w:tblPr>
-      <w:tblStyleRowBandSize w:val="1"/>
-      <w:tblStyleColBandSize w:val="1"/>
-    </w:tblPr>
-    <w:tcPr>
-      <w:shd w:val="clear" w:color="auto" w:fill="F8EDED" w:themeFill="accent2" w:themeFillTint="19"/>
-    </w:tcPr>
-    <w:tblStylePr w:type="firstRow">
-      <w:rPr>
-        <w:b/>
-        <w:bCs/>
-        <w:color w:val="FFFFFF" w:themeColor="background1"/>
-      </w:rPr>
-      <w:tblPr/>
-      <w:tcPr>
-        <w:tcBorders>
-          <w:bottom w:val="single" w:sz="12" w:space="0" w:color="FFFFFF" w:themeColor="background1"/>
-        </w:tcBorders>
-        <w:shd w:val="clear" w:color="auto" w:fill="9E3A38" w:themeFill="accent2" w:themeFillShade="CC"/>
-      </w:tcPr>
-    </w:tblStylePr>
-    <w:tblStylePr w:type="lastRow">
-      <w:rPr>
-        <w:b/>
-        <w:bCs/>
-        <w:color w:val="9E3A38" w:themeColor="accent2" w:themeShade="CC"/>
-      </w:rPr>
-      <w:tblPr/>
-      <w:tcPr>
-        <w:tcBorders>
-          <w:top w:val="single" w:sz="12" w:space="0" w:color="000000" w:themeColor="text1"/>
-        </w:tcBorders>
-        <w:shd w:val="clear" w:color="auto" w:fill="FFFFFF" w:themeFill="background1"/>
-      </w:tcPr>
-    </w:tblStylePr>
-    <w:tblStylePr w:type="firstCol">
-      <w:rPr>
-        <w:b/>
-        <w:bCs/>
-      </w:rPr>
-    </w:tblStylePr>
-    <w:tblStylePr w:type="lastCol">
-      <w:rPr>
-        <w:b/>
-        <w:bCs/>
-      </w:rPr>
-    </w:tblStylePr>
-    <w:tblStylePr w:type="band1Vert">
-      <w:tblPr/>
-      <w:tcPr>
-        <w:tcBorders>
-          <w:top w:val="nil"/>
-          <w:left w:val="nil"/>
-          <w:bottom w:val="nil"/>
-          <w:right w:val="nil"/>
-          <w:insideH w:val="nil"/>
-          <w:insideV w:val="nil"/>
-        </w:tcBorders>
-        <w:shd w:val="clear" w:color="auto" w:fill="EFD3D2" w:themeFill="accent2" w:themeFillTint="3F"/>
-      </w:tcPr>
-    </w:tblStylePr>
-    <w:tblStylePr w:type="band1Horz">
-      <w:tblPr/>
-      <w:tcPr>
-        <w:shd w:val="clear" w:color="auto" w:fill="F2DBDB" w:themeFill="accent2" w:themeFillTint="33"/>
-      </w:tcPr>
-    </w:tblStylePr>
-  </w:style>
-  <w:style w:type="table" w:styleId="Sombreadomedio2-nfasis2">
-    <w:name w:val="Medium Shading 2 Accent 2"/>
-    <w:basedOn w:val="Tablanormal"/>
-    <w:uiPriority w:val="64"/>
-    <w:rsid w:val="00104095"/>
-    <w:pPr>
-      <w:spacing w:after="0" w:line="240" w:lineRule="auto"/>
-    </w:pPr>
-    <w:tblPr>
-      <w:tblStyleRowBandSize w:val="1"/>
-      <w:tblStyleColBandSize w:val="1"/>
-      <w:tblBorders>
-        <w:top w:val="single" w:sz="18" w:space="0" w:color="auto"/>
-        <w:bottom w:val="single" w:sz="18" w:space="0" w:color="auto"/>
-      </w:tblBorders>
-    </w:tblPr>
-    <w:tblStylePr w:type="firstRow">
-      <w:pPr>
-        <w:spacing w:before="0" w:after="0" w:line="240" w:lineRule="auto"/>
-      </w:pPr>
-      <w:rPr>
-        <w:b/>
-        <w:bCs/>
-        <w:color w:val="FFFFFF" w:themeColor="background1"/>
-      </w:rPr>
-      <w:tblPr/>
-      <w:tcPr>
-        <w:tcBorders>
-          <w:top w:val="single" w:sz="18" w:space="0" w:color="auto"/>
-          <w:left w:val="nil"/>
-          <w:bottom w:val="single" w:sz="18" w:space="0" w:color="auto"/>
-          <w:right w:val="nil"/>
-          <w:insideH w:val="nil"/>
-          <w:insideV w:val="nil"/>
-        </w:tcBorders>
-        <w:shd w:val="clear" w:color="auto" w:fill="C0504D" w:themeFill="accent2"/>
-      </w:tcPr>
-    </w:tblStylePr>
-    <w:tblStylePr w:type="lastRow">
-      <w:pPr>
-        <w:spacing w:before="0" w:after="0" w:line="240" w:lineRule="auto"/>
-      </w:pPr>
-      <w:rPr>
-        <w:color w:val="auto"/>
-      </w:rPr>
-      <w:tblPr/>
-      <w:tcPr>
-        <w:tcBorders>
-          <w:top w:val="double" w:sz="6" w:space="0" w:color="auto"/>
-          <w:left w:val="nil"/>
-          <w:bottom w:val="single" w:sz="18" w:space="0" w:color="auto"/>
-          <w:right w:val="nil"/>
-          <w:insideH w:val="nil"/>
-          <w:insideV w:val="nil"/>
-        </w:tcBorders>
-        <w:shd w:val="clear" w:color="auto" w:fill="FFFFFF" w:themeFill="background1"/>
-      </w:tcPr>
-    </w:tblStylePr>
-    <w:tblStylePr w:type="firstCol">
-      <w:rPr>
-        <w:b/>
-        <w:bCs/>
-        <w:color w:val="FFFFFF" w:themeColor="background1"/>
-      </w:rPr>
-      <w:tblPr/>
-      <w:tcPr>
-        <w:tcBorders>
-          <w:top w:val="nil"/>
-          <w:left w:val="nil"/>
-          <w:bottom w:val="single" w:sz="18" w:space="0" w:color="auto"/>
-          <w:right w:val="nil"/>
-          <w:insideH w:val="nil"/>
-          <w:insideV w:val="nil"/>
-        </w:tcBorders>
-        <w:shd w:val="clear" w:color="auto" w:fill="C0504D" w:themeFill="accent2"/>
-      </w:tcPr>
-    </w:tblStylePr>
-    <w:tblStylePr w:type="lastCol">
-      <w:rPr>
-        <w:b/>
-        <w:bCs/>
-        <w:color w:val="FFFFFF" w:themeColor="background1"/>
-      </w:rPr>
-      <w:tblPr/>
-      <w:tcPr>
-        <w:tcBorders>
-          <w:left w:val="nil"/>
-          <w:right w:val="nil"/>
-          <w:insideH w:val="nil"/>
-          <w:insideV w:val="nil"/>
-        </w:tcBorders>
-        <w:shd w:val="clear" w:color="auto" w:fill="C0504D" w:themeFill="accent2"/>
-      </w:tcPr>
-    </w:tblStylePr>
-    <w:tblStylePr w:type="band1Vert">
-      <w:tblPr/>
-      <w:tcPr>
-        <w:tcBorders>
-          <w:left w:val="nil"/>
-          <w:right w:val="nil"/>
-          <w:insideH w:val="nil"/>
-          <w:insideV w:val="nil"/>
-        </w:tcBorders>
-        <w:shd w:val="clear" w:color="auto" w:fill="D8D8D8" w:themeFill="background1" w:themeFillShade="D8"/>
-      </w:tcPr>
-    </w:tblStylePr>
-    <w:tblStylePr w:type="band1Horz">
-      <w:tblPr/>
-      <w:tcPr>
-        <w:shd w:val="clear" w:color="auto" w:fill="D8D8D8" w:themeFill="background1" w:themeFillShade="D8"/>
-      </w:tcPr>
-    </w:tblStylePr>
-    <w:tblStylePr w:type="neCell">
-      <w:tblPr/>
-      <w:tcPr>
-        <w:tcBorders>
-          <w:top w:val="single" w:sz="18" w:space="0" w:color="auto"/>
-          <w:left w:val="nil"/>
-          <w:bottom w:val="single" w:sz="18" w:space="0" w:color="auto"/>
-          <w:right w:val="nil"/>
-          <w:insideH w:val="nil"/>
-          <w:insideV w:val="nil"/>
-        </w:tcBorders>
-      </w:tcPr>
-    </w:tblStylePr>
-    <w:tblStylePr w:type="nwCell">
-      <w:rPr>
-        <w:color w:val="FFFFFF" w:themeColor="background1"/>
-      </w:rPr>
-      <w:tblPr/>
-      <w:tcPr>
-        <w:tcBorders>
-          <w:top w:val="single" w:sz="18" w:space="0" w:color="auto"/>
-          <w:left w:val="nil"/>
-          <w:bottom w:val="single" w:sz="18" w:space="0" w:color="auto"/>
-          <w:right w:val="nil"/>
-          <w:insideH w:val="nil"/>
-          <w:insideV w:val="nil"/>
-        </w:tcBorders>
-      </w:tcPr>
-    </w:tblStylePr>
-  </w:style>
-  <w:style w:type="table" w:styleId="Sombreadomedio2-nfasis5">
-    <w:name w:val="Medium Shading 2 Accent 5"/>
-    <w:basedOn w:val="Tablanormal"/>
-    <w:uiPriority w:val="64"/>
-    <w:rsid w:val="00104095"/>
-    <w:pPr>
-      <w:spacing w:after="0" w:line="240" w:lineRule="auto"/>
-    </w:pPr>
-    <w:tblPr>
-      <w:tblStyleRowBandSize w:val="1"/>
-      <w:tblStyleColBandSize w:val="1"/>
-      <w:tblBorders>
-        <w:top w:val="single" w:sz="18" w:space="0" w:color="auto"/>
-        <w:bottom w:val="single" w:sz="18" w:space="0" w:color="auto"/>
-      </w:tblBorders>
-    </w:tblPr>
-    <w:tblStylePr w:type="firstRow">
-      <w:pPr>
-        <w:spacing w:before="0" w:after="0" w:line="240" w:lineRule="auto"/>
-      </w:pPr>
-      <w:rPr>
-        <w:b/>
-        <w:bCs/>
-        <w:color w:val="FFFFFF" w:themeColor="background1"/>
-      </w:rPr>
-      <w:tblPr/>
-      <w:tcPr>
-        <w:tcBorders>
-          <w:top w:val="single" w:sz="18" w:space="0" w:color="auto"/>
-          <w:left w:val="nil"/>
-          <w:bottom w:val="single" w:sz="18" w:space="0" w:color="auto"/>
-          <w:right w:val="nil"/>
-          <w:insideH w:val="nil"/>
-          <w:insideV w:val="nil"/>
-        </w:tcBorders>
-        <w:shd w:val="clear" w:color="auto" w:fill="4BACC6" w:themeFill="accent5"/>
-      </w:tcPr>
-    </w:tblStylePr>
-    <w:tblStylePr w:type="lastRow">
-      <w:pPr>
-        <w:spacing w:before="0" w:after="0" w:line="240" w:lineRule="auto"/>
-      </w:pPr>
-      <w:rPr>
-        <w:color w:val="auto"/>
-      </w:rPr>
-      <w:tblPr/>
-      <w:tcPr>
-        <w:tcBorders>
-          <w:top w:val="double" w:sz="6" w:space="0" w:color="auto"/>
-          <w:left w:val="nil"/>
-          <w:bottom w:val="single" w:sz="18" w:space="0" w:color="auto"/>
-          <w:right w:val="nil"/>
-          <w:insideH w:val="nil"/>
-          <w:insideV w:val="nil"/>
-        </w:tcBorders>
-        <w:shd w:val="clear" w:color="auto" w:fill="FFFFFF" w:themeFill="background1"/>
-      </w:tcPr>
-    </w:tblStylePr>
-    <w:tblStylePr w:type="firstCol">
-      <w:rPr>
-        <w:b/>
-        <w:bCs/>
-        <w:color w:val="FFFFFF" w:themeColor="background1"/>
-      </w:rPr>
-      <w:tblPr/>
-      <w:tcPr>
-        <w:tcBorders>
-          <w:top w:val="nil"/>
-          <w:left w:val="nil"/>
-          <w:bottom w:val="single" w:sz="18" w:space="0" w:color="auto"/>
-          <w:right w:val="nil"/>
-          <w:insideH w:val="nil"/>
-          <w:insideV w:val="nil"/>
-        </w:tcBorders>
-        <w:shd w:val="clear" w:color="auto" w:fill="4BACC6" w:themeFill="accent5"/>
-      </w:tcPr>
-    </w:tblStylePr>
-    <w:tblStylePr w:type="lastCol">
-      <w:rPr>
-        <w:b/>
-        <w:bCs/>
-        <w:color w:val="FFFFFF" w:themeColor="background1"/>
-      </w:rPr>
-      <w:tblPr/>
-      <w:tcPr>
-        <w:tcBorders>
-          <w:left w:val="nil"/>
-          <w:right w:val="nil"/>
-          <w:insideH w:val="nil"/>
-          <w:insideV w:val="nil"/>
-        </w:tcBorders>
-        <w:shd w:val="clear" w:color="auto" w:fill="4BACC6" w:themeFill="accent5"/>
-      </w:tcPr>
-    </w:tblStylePr>
-    <w:tblStylePr w:type="band1Vert">
-      <w:tblPr/>
-      <w:tcPr>
-        <w:tcBorders>
-          <w:left w:val="nil"/>
-          <w:right w:val="nil"/>
-          <w:insideH w:val="nil"/>
-          <w:insideV w:val="nil"/>
-        </w:tcBorders>
-        <w:shd w:val="clear" w:color="auto" w:fill="D8D8D8" w:themeFill="background1" w:themeFillShade="D8"/>
-      </w:tcPr>
-    </w:tblStylePr>
-    <w:tblStylePr w:type="band1Horz">
-      <w:tblPr/>
-      <w:tcPr>
-        <w:shd w:val="clear" w:color="auto" w:fill="D8D8D8" w:themeFill="background1" w:themeFillShade="D8"/>
-      </w:tcPr>
-    </w:tblStylePr>
-    <w:tblStylePr w:type="neCell">
-      <w:tblPr/>
-      <w:tcPr>
-        <w:tcBorders>
-          <w:top w:val="single" w:sz="18" w:space="0" w:color="auto"/>
-          <w:left w:val="nil"/>
-          <w:bottom w:val="single" w:sz="18" w:space="0" w:color="auto"/>
-          <w:right w:val="nil"/>
-          <w:insideH w:val="nil"/>
-          <w:insideV w:val="nil"/>
-        </w:tcBorders>
-      </w:tcPr>
-    </w:tblStylePr>
-    <w:tblStylePr w:type="nwCell">
-      <w:rPr>
-        <w:color w:val="FFFFFF" w:themeColor="background1"/>
-      </w:rPr>
-      <w:tblPr/>
-      <w:tcPr>
-        <w:tcBorders>
-          <w:top w:val="single" w:sz="18" w:space="0" w:color="auto"/>
-          <w:left w:val="nil"/>
-          <w:bottom w:val="single" w:sz="18" w:space="0" w:color="auto"/>
-          <w:right w:val="nil"/>
-          <w:insideH w:val="nil"/>
-          <w:insideV w:val="nil"/>
-        </w:tcBorders>
-      </w:tcPr>
-    </w:tblStylePr>
-  </w:style>
-  <w:style w:type="table" w:styleId="Sombreadomedio1-nfasis1">
-    <w:name w:val="Medium Shading 1 Accent 1"/>
-    <w:basedOn w:val="Tablanormal"/>
-    <w:uiPriority w:val="63"/>
-    <w:rsid w:val="00104095"/>
-    <w:pPr>
-      <w:spacing w:after="0" w:line="240" w:lineRule="auto"/>
-    </w:pPr>
-    <w:tblPr>
-      <w:tblStyleRowBandSize w:val="1"/>
-      <w:tblStyleColBandSize w:val="1"/>
-      <w:tblBorders>
-        <w:top w:val="single" w:sz="8" w:space="0" w:color="7BA0CD" w:themeColor="accent1" w:themeTint="BF"/>
-        <w:left w:val="single" w:sz="8" w:space="0" w:color="7BA0CD" w:themeColor="accent1" w:themeTint="BF"/>
-        <w:bottom w:val="single" w:sz="8" w:space="0" w:color="7BA0CD" w:themeColor="accent1" w:themeTint="BF"/>
-        <w:right w:val="single" w:sz="8" w:space="0" w:color="7BA0CD" w:themeColor="accent1" w:themeTint="BF"/>
-        <w:insideH w:val="single" w:sz="8" w:space="0" w:color="7BA0CD" w:themeColor="accent1" w:themeTint="BF"/>
-      </w:tblBorders>
-    </w:tblPr>
-    <w:tblStylePr w:type="firstRow">
-      <w:pPr>
-        <w:spacing w:before="0" w:after="0" w:line="240" w:lineRule="auto"/>
-      </w:pPr>
-      <w:rPr>
-        <w:b/>
-        <w:bCs/>
-        <w:color w:val="FFFFFF" w:themeColor="background1"/>
-      </w:rPr>
-      <w:tblPr/>
-      <w:tcPr>
-        <w:tcBorders>
-          <w:top w:val="single" w:sz="8" w:space="0" w:color="7BA0CD" w:themeColor="accent1" w:themeTint="BF"/>
-          <w:left w:val="single" w:sz="8" w:space="0" w:color="7BA0CD" w:themeColor="accent1" w:themeTint="BF"/>
-          <w:bottom w:val="single" w:sz="8" w:space="0" w:color="7BA0CD" w:themeColor="accent1" w:themeTint="BF"/>
-          <w:right w:val="single" w:sz="8" w:space="0" w:color="7BA0CD" w:themeColor="accent1" w:themeTint="BF"/>
-          <w:insideH w:val="nil"/>
-          <w:insideV w:val="nil"/>
-        </w:tcBorders>
-        <w:shd w:val="clear" w:color="auto" w:fill="4F81BD" w:themeFill="accent1"/>
-      </w:tcPr>
-    </w:tblStylePr>
-    <w:tblStylePr w:type="lastRow">
-      <w:pPr>
-        <w:spacing w:before="0" w:after="0" w:line="240" w:lineRule="auto"/>
-      </w:pPr>
-      <w:rPr>
-        <w:b/>
-        <w:bCs/>
-      </w:rPr>
-      <w:tblPr/>
-      <w:tcPr>
-        <w:tcBorders>
-          <w:top w:val="double" w:sz="6" w:space="0" w:color="7BA0CD" w:themeColor="accent1" w:themeTint="BF"/>
-          <w:left w:val="single" w:sz="8" w:space="0" w:color="7BA0CD" w:themeColor="accent1" w:themeTint="BF"/>
-          <w:bottom w:val="single" w:sz="8" w:space="0" w:color="7BA0CD" w:themeColor="accent1" w:themeTint="BF"/>
-          <w:right w:val="single" w:sz="8" w:space="0" w:color="7BA0CD" w:themeColor="accent1" w:themeTint="BF"/>
-          <w:insideH w:val="nil"/>
-          <w:insideV w:val="nil"/>
-        </w:tcBorders>
-      </w:tcPr>
-    </w:tblStylePr>
-    <w:tblStylePr w:type="firstCol">
-      <w:rPr>
-        <w:b/>
-        <w:bCs/>
-      </w:rPr>
-    </w:tblStylePr>
-    <w:tblStylePr w:type="lastCol">
-      <w:rPr>
-        <w:b/>
-        <w:bCs/>
-      </w:rPr>
-    </w:tblStylePr>
-    <w:tblStylePr w:type="band1Vert">
-      <w:tblPr/>
-      <w:tcPr>
-        <w:shd w:val="clear" w:color="auto" w:fill="D3DFEE" w:themeFill="accent1" w:themeFillTint="3F"/>
-      </w:tcPr>
-    </w:tblStylePr>
-    <w:tblStylePr w:type="band1Horz">
-      <w:tblPr/>
-      <w:tcPr>
-        <w:tcBorders>
-          <w:insideH w:val="nil"/>
-          <w:insideV w:val="nil"/>
-        </w:tcBorders>
-        <w:shd w:val="clear" w:color="auto" w:fill="D3DFEE" w:themeFill="accent1" w:themeFillTint="3F"/>
-      </w:tcPr>
-    </w:tblStylePr>
-    <w:tblStylePr w:type="band2Horz">
-      <w:tblPr/>
-      <w:tcPr>
-        <w:tcBorders>
-          <w:insideH w:val="nil"/>
-          <w:insideV w:val="nil"/>
-        </w:tcBorders>
-      </w:tcPr>
-    </w:tblStylePr>
-  </w:style>
-  <w:style w:type="paragraph" w:customStyle="1" w:styleId="TableText">
-    <w:name w:val="Table Text"/>
-    <w:basedOn w:val="Normal"/>
-    <w:rsid w:val="00104095"/>
-    <w:pPr>
-      <w:spacing w:before="40" w:after="40" w:line="240" w:lineRule="auto"/>
-    </w:pPr>
-    <w:rPr>
-      <w:rFonts w:ascii="Times New Roman" w:eastAsia="Times New Roman" w:hAnsi="Times New Roman" w:cs="Times New Roman"/>
-      <w:szCs w:val="20"/>
-      <w:lang w:val="en-US"/>
-    </w:rPr>
-  </w:style>
-  <w:style w:type="table" w:styleId="Listaclara-nfasis1">
-    <w:name w:val="Light List Accent 1"/>
-    <w:basedOn w:val="Tablanormal"/>
-    <w:uiPriority w:val="61"/>
-    <w:rsid w:val="00104095"/>
-    <w:pPr>
-      <w:spacing w:after="0" w:line="240" w:lineRule="auto"/>
-    </w:pPr>
-    <w:tblPr>
-      <w:tblStyleRowBandSize w:val="1"/>
-      <w:tblStyleColBandSize w:val="1"/>
-      <w:tblBorders>
-        <w:top w:val="single" w:sz="8" w:space="0" w:color="4F81BD" w:themeColor="accent1"/>
-        <w:left w:val="single" w:sz="8" w:space="0" w:color="4F81BD" w:themeColor="accent1"/>
-        <w:bottom w:val="single" w:sz="8" w:space="0" w:color="4F81BD" w:themeColor="accent1"/>
-        <w:right w:val="single" w:sz="8" w:space="0" w:color="4F81BD" w:themeColor="accent1"/>
-      </w:tblBorders>
-    </w:tblPr>
-    <w:tblStylePr w:type="firstRow">
-      <w:pPr>
-        <w:spacing w:before="0" w:after="0" w:line="240" w:lineRule="auto"/>
-      </w:pPr>
-      <w:rPr>
-        <w:b/>
-        <w:bCs/>
-        <w:color w:val="FFFFFF" w:themeColor="background1"/>
-      </w:rPr>
-      <w:tblPr/>
-      <w:tcPr>
-        <w:shd w:val="clear" w:color="auto" w:fill="4F81BD" w:themeFill="accent1"/>
-      </w:tcPr>
-    </w:tblStylePr>
-    <w:tblStylePr w:type="lastRow">
-      <w:pPr>
-        <w:spacing w:before="0" w:after="0" w:line="240" w:lineRule="auto"/>
-      </w:pPr>
-      <w:rPr>
-        <w:b/>
-        <w:bCs/>
-      </w:rPr>
-      <w:tblPr/>
-      <w:tcPr>
-        <w:tcBorders>
-          <w:top w:val="double" w:sz="6" w:space="0" w:color="4F81BD" w:themeColor="accent1"/>
-          <w:left w:val="single" w:sz="8" w:space="0" w:color="4F81BD" w:themeColor="accent1"/>
-          <w:bottom w:val="single" w:sz="8" w:space="0" w:color="4F81BD" w:themeColor="accent1"/>
-          <w:right w:val="single" w:sz="8" w:space="0" w:color="4F81BD" w:themeColor="accent1"/>
-        </w:tcBorders>
-      </w:tcPr>
-    </w:tblStylePr>
-    <w:tblStylePr w:type="firstCol">
-      <w:rPr>
-        <w:b/>
-        <w:bCs/>
-      </w:rPr>
-    </w:tblStylePr>
-    <w:tblStylePr w:type="lastCol">
-      <w:rPr>
-        <w:b/>
-        <w:bCs/>
-      </w:rPr>
-    </w:tblStylePr>
-    <w:tblStylePr w:type="band1Vert">
-      <w:tblPr/>
-      <w:tcPr>
-        <w:tcBorders>
-          <w:top w:val="single" w:sz="8" w:space="0" w:color="4F81BD" w:themeColor="accent1"/>
-          <w:left w:val="single" w:sz="8" w:space="0" w:color="4F81BD" w:themeColor="accent1"/>
-          <w:bottom w:val="single" w:sz="8" w:space="0" w:color="4F81BD" w:themeColor="accent1"/>
-          <w:right w:val="single" w:sz="8" w:space="0" w:color="4F81BD" w:themeColor="accent1"/>
-        </w:tcBorders>
-      </w:tcPr>
-    </w:tblStylePr>
-    <w:tblStylePr w:type="band1Horz">
-      <w:tblPr/>
-      <w:tcPr>
-        <w:tcBorders>
-          <w:top w:val="single" w:sz="8" w:space="0" w:color="4F81BD" w:themeColor="accent1"/>
-          <w:left w:val="single" w:sz="8" w:space="0" w:color="4F81BD" w:themeColor="accent1"/>
-          <w:bottom w:val="single" w:sz="8" w:space="0" w:color="4F81BD" w:themeColor="accent1"/>
-          <w:right w:val="single" w:sz="8" w:space="0" w:color="4F81BD" w:themeColor="accent1"/>
-        </w:tcBorders>
-      </w:tcPr>
-    </w:tblStylePr>
-  </w:style>
-  <w:style w:type="character" w:styleId="nfasissutil">
-    <w:name w:val="Subtle Emphasis"/>
-    <w:basedOn w:val="Fuentedeprrafopredeter"/>
-    <w:uiPriority w:val="19"/>
-    <w:qFormat/>
-    <w:rsid w:val="00104095"/>
-    <w:rPr>
-      <w:i/>
-      <w:iCs/>
-      <w:color w:val="808080" w:themeColor="text1" w:themeTint="7F"/>
-    </w:rPr>
-  </w:style>
-  <w:style w:type="paragraph" w:customStyle="1" w:styleId="Notes">
-    <w:name w:val="Notes"/>
-    <w:basedOn w:val="Normal"/>
-    <w:qFormat/>
-    <w:rsid w:val="00C41B21"/>
-    <w:rPr>
-      <w:rFonts w:ascii="Comic Sans MS" w:hAnsi="Comic Sans MS"/>
-      <w:i/>
-      <w:color w:val="4A442A" w:themeColor="background2" w:themeShade="40"/>
-    </w:rPr>
-  </w:style>
-  <w:style w:type="paragraph" w:styleId="Subttulo">
-    <w:name w:val="Subtitle"/>
-    <w:basedOn w:val="Normal"/>
-    <w:next w:val="Normal"/>
-    <w:link w:val="SubttuloCar"/>
-    <w:uiPriority w:val="11"/>
-    <w:qFormat/>
-    <w:rsid w:val="00104095"/>
-    <w:pPr>
-      <w:numPr>
-        <w:ilvl w:val="1"/>
-      </w:numPr>
-    </w:pPr>
-    <w:rPr>
-      <w:rFonts w:asciiTheme="majorHAnsi" w:eastAsiaTheme="majorEastAsia" w:hAnsiTheme="majorHAnsi" w:cstheme="majorBidi"/>
-      <w:i/>
-      <w:iCs/>
-      <w:color w:val="4F81BD" w:themeColor="accent1"/>
-      <w:spacing w:val="15"/>
-      <w:sz w:val="24"/>
-      <w:szCs w:val="24"/>
-    </w:rPr>
-  </w:style>
-  <w:style w:type="character" w:customStyle="1" w:styleId="SubttuloCar">
-    <w:name w:val="Subtítulo Car"/>
-    <w:basedOn w:val="Fuentedeprrafopredeter"/>
-    <w:link w:val="Subttulo"/>
-    <w:uiPriority w:val="11"/>
-    <w:rsid w:val="00104095"/>
-    <w:rPr>
-      <w:rFonts w:asciiTheme="majorHAnsi" w:eastAsiaTheme="majorEastAsia" w:hAnsiTheme="majorHAnsi" w:cstheme="majorBidi"/>
-      <w:i/>
-      <w:iCs/>
-      <w:color w:val="4F81BD" w:themeColor="accent1"/>
-      <w:spacing w:val="15"/>
-      <w:sz w:val="24"/>
-      <w:szCs w:val="24"/>
-      <w:lang w:val="en-GB"/>
-    </w:rPr>
-  </w:style>
-  <w:style w:type="character" w:customStyle="1" w:styleId="Ttulo1Car">
-    <w:name w:val="Título 1 Car"/>
-    <w:basedOn w:val="Fuentedeprrafopredeter"/>
-    <w:link w:val="Ttulo1"/>
-    <w:uiPriority w:val="9"/>
-    <w:rsid w:val="00104095"/>
-    <w:rPr>
-      <w:rFonts w:asciiTheme="majorHAnsi" w:eastAsiaTheme="majorEastAsia" w:hAnsiTheme="majorHAnsi" w:cstheme="majorBidi"/>
-      <w:b/>
-      <w:bCs/>
-      <w:color w:val="365F91" w:themeColor="accent1" w:themeShade="BF"/>
-      <w:sz w:val="28"/>
-      <w:szCs w:val="28"/>
-      <w:lang w:val="en-GB"/>
-    </w:rPr>
-  </w:style>
-  <w:style w:type="character" w:styleId="Refdecomentario">
-    <w:name w:val="annotation reference"/>
-    <w:basedOn w:val="Fuentedeprrafopredeter"/>
-    <w:uiPriority w:val="99"/>
-    <w:semiHidden/>
-    <w:unhideWhenUsed/>
-    <w:rsid w:val="00104095"/>
-    <w:rPr>
-      <w:sz w:val="16"/>
-      <w:szCs w:val="16"/>
-    </w:rPr>
-  </w:style>
-  <w:style w:type="paragraph" w:styleId="Textocomentario">
-    <w:name w:val="annotation text"/>
-    <w:basedOn w:val="Normal"/>
-    <w:link w:val="TextocomentarioCar"/>
-    <w:uiPriority w:val="99"/>
-    <w:semiHidden/>
-    <w:unhideWhenUsed/>
-    <w:rsid w:val="00104095"/>
-    <w:pPr>
-      <w:spacing w:line="240" w:lineRule="auto"/>
-    </w:pPr>
-    <w:rPr>
-      <w:sz w:val="20"/>
-      <w:szCs w:val="20"/>
-    </w:rPr>
-  </w:style>
-  <w:style w:type="character" w:customStyle="1" w:styleId="TextocomentarioCar">
-    <w:name w:val="Texto comentario Car"/>
-    <w:basedOn w:val="Fuentedeprrafopredeter"/>
-    <w:link w:val="Textocomentario"/>
-    <w:uiPriority w:val="99"/>
-    <w:semiHidden/>
-    <w:rsid w:val="00104095"/>
-    <w:rPr>
-      <w:sz w:val="20"/>
-      <w:szCs w:val="20"/>
-      <w:lang w:val="en-GB"/>
-    </w:rPr>
-  </w:style>
-  <w:style w:type="paragraph" w:styleId="Asuntodelcomentario">
-    <w:name w:val="annotation subject"/>
-    <w:basedOn w:val="Textocomentario"/>
-    <w:next w:val="Textocomentario"/>
-    <w:link w:val="AsuntodelcomentarioCar"/>
-    <w:uiPriority w:val="99"/>
-    <w:semiHidden/>
-    <w:unhideWhenUsed/>
-    <w:rsid w:val="00104095"/>
-    <w:rPr>
-      <w:b/>
-      <w:bCs/>
-    </w:rPr>
-  </w:style>
-  <w:style w:type="character" w:customStyle="1" w:styleId="AsuntodelcomentarioCar">
-    <w:name w:val="Asunto del comentario Car"/>
-    <w:basedOn w:val="TextocomentarioCar"/>
-    <w:link w:val="Asuntodelcomentario"/>
-    <w:uiPriority w:val="99"/>
-    <w:semiHidden/>
-    <w:rsid w:val="00104095"/>
-    <w:rPr>
-      <w:b/>
-      <w:bCs/>
-      <w:sz w:val="20"/>
-      <w:szCs w:val="20"/>
-      <w:lang w:val="en-GB"/>
-    </w:rPr>
-  </w:style>
-  <w:style w:type="paragraph" w:styleId="Textodeglobo">
-    <w:name w:val="Balloon Text"/>
-    <w:basedOn w:val="Normal"/>
-    <w:link w:val="TextodegloboCar"/>
-    <w:uiPriority w:val="99"/>
-    <w:semiHidden/>
-    <w:unhideWhenUsed/>
-    <w:rsid w:val="00104095"/>
-    <w:pPr>
-      <w:spacing w:after="0" w:line="240" w:lineRule="auto"/>
-    </w:pPr>
-    <w:rPr>
-      <w:rFonts w:ascii="Tahoma" w:hAnsi="Tahoma" w:cs="Tahoma"/>
-      <w:sz w:val="16"/>
-      <w:szCs w:val="16"/>
-    </w:rPr>
-  </w:style>
-  <w:style w:type="character" w:customStyle="1" w:styleId="TextodegloboCar">
-    <w:name w:val="Texto de globo Car"/>
-    <w:basedOn w:val="Fuentedeprrafopredeter"/>
-    <w:link w:val="Textodeglobo"/>
-    <w:uiPriority w:val="99"/>
-    <w:semiHidden/>
-    <w:rsid w:val="00104095"/>
-    <w:rPr>
-      <w:rFonts w:ascii="Tahoma" w:hAnsi="Tahoma" w:cs="Tahoma"/>
-      <w:sz w:val="16"/>
-      <w:szCs w:val="16"/>
-      <w:lang w:val="en-GB"/>
-    </w:rPr>
-  </w:style>
-  <w:style w:type="table" w:styleId="Cuadrculamedia2-nfasis1">
-    <w:name w:val="Medium Grid 2 Accent 1"/>
-    <w:basedOn w:val="Tablanormal"/>
-    <w:uiPriority w:val="68"/>
-    <w:rsid w:val="00B37160"/>
-    <w:pPr>
-      <w:spacing w:after="0" w:line="240" w:lineRule="auto"/>
-    </w:pPr>
-    <w:rPr>
-      <w:rFonts w:asciiTheme="majorHAnsi" w:eastAsiaTheme="majorEastAsia" w:hAnsiTheme="majorHAnsi" w:cstheme="majorBidi"/>
-      <w:color w:val="000000" w:themeColor="text1"/>
-    </w:rPr>
-    <w:tblPr>
-      <w:tblStyleRowBandSize w:val="1"/>
-      <w:tblStyleColBandSize w:val="1"/>
-      <w:tblBorders>
-        <w:top w:val="single" w:sz="8" w:space="0" w:color="4F81BD" w:themeColor="accent1"/>
-        <w:left w:val="single" w:sz="8" w:space="0" w:color="4F81BD" w:themeColor="accent1"/>
-        <w:bottom w:val="single" w:sz="8" w:space="0" w:color="4F81BD" w:themeColor="accent1"/>
-        <w:right w:val="single" w:sz="8" w:space="0" w:color="4F81BD" w:themeColor="accent1"/>
-        <w:insideH w:val="single" w:sz="8" w:space="0" w:color="4F81BD" w:themeColor="accent1"/>
-        <w:insideV w:val="single" w:sz="8" w:space="0" w:color="4F81BD" w:themeColor="accent1"/>
-      </w:tblBorders>
-    </w:tblPr>
-    <w:tcPr>
-      <w:shd w:val="clear" w:color="auto" w:fill="D3DFEE" w:themeFill="accent1" w:themeFillTint="3F"/>
-    </w:tcPr>
-    <w:tblStylePr w:type="firstRow">
-      <w:rPr>
-        <w:b/>
-        <w:bCs/>
-        <w:color w:val="000000" w:themeColor="text1"/>
-      </w:rPr>
-      <w:tblPr/>
-      <w:tcPr>
-        <w:shd w:val="clear" w:color="auto" w:fill="EDF2F8" w:themeFill="accent1" w:themeFillTint="19"/>
-      </w:tcPr>
-    </w:tblStylePr>
-    <w:tblStylePr w:type="lastRow">
-      <w:rPr>
-        <w:b/>
-        <w:bCs/>
-        <w:color w:val="000000" w:themeColor="text1"/>
-      </w:rPr>
-      <w:tblPr/>
-      <w:tcPr>
-        <w:tcBorders>
-          <w:top w:val="single" w:sz="12" w:space="0" w:color="000000" w:themeColor="text1"/>
-          <w:left w:val="nil"/>
-          <w:bottom w:val="nil"/>
-          <w:right w:val="nil"/>
-          <w:insideH w:val="nil"/>
-          <w:insideV w:val="nil"/>
-        </w:tcBorders>
-        <w:shd w:val="clear" w:color="auto" w:fill="FFFFFF" w:themeFill="background1"/>
-      </w:tcPr>
-    </w:tblStylePr>
-    <w:tblStylePr w:type="firstCol">
-      <w:rPr>
-        <w:b/>
-        <w:bCs/>
-        <w:color w:val="000000" w:themeColor="text1"/>
-      </w:rPr>
-      <w:tblPr/>
-      <w:tcPr>
-        <w:tcBorders>
-          <w:top w:val="nil"/>
-          <w:left w:val="nil"/>
-          <w:bottom w:val="nil"/>
-          <w:right w:val="nil"/>
-          <w:insideH w:val="nil"/>
-          <w:insideV w:val="nil"/>
-        </w:tcBorders>
-        <w:shd w:val="clear" w:color="auto" w:fill="FFFFFF" w:themeFill="background1"/>
-      </w:tcPr>
-    </w:tblStylePr>
-    <w:tblStylePr w:type="lastCol">
-      <w:rPr>
-        <w:b w:val="0"/>
-        <w:bCs w:val="0"/>
-        <w:color w:val="000000" w:themeColor="text1"/>
-      </w:rPr>
-      <w:tblPr/>
-      <w:tcPr>
-        <w:tcBorders>
-          <w:top w:val="nil"/>
-          <w:left w:val="nil"/>
-          <w:bottom w:val="nil"/>
-          <w:right w:val="nil"/>
-          <w:insideH w:val="nil"/>
-          <w:insideV w:val="nil"/>
-        </w:tcBorders>
-        <w:shd w:val="clear" w:color="auto" w:fill="DBE5F1" w:themeFill="accent1" w:themeFillTint="33"/>
-      </w:tcPr>
-    </w:tblStylePr>
-    <w:tblStylePr w:type="band1Vert">
-      <w:tblPr/>
-      <w:tcPr>
-        <w:shd w:val="clear" w:color="auto" w:fill="A7BFDE" w:themeFill="accent1" w:themeFillTint="7F"/>
-      </w:tcPr>
-    </w:tblStylePr>
-    <w:tblStylePr w:type="band1Horz">
-      <w:tblPr/>
-      <w:tcPr>
-        <w:tcBorders>
-          <w:insideH w:val="single" w:sz="6" w:space="0" w:color="4F81BD" w:themeColor="accent1"/>
-          <w:insideV w:val="single" w:sz="6" w:space="0" w:color="4F81BD" w:themeColor="accent1"/>
-        </w:tcBorders>
-        <w:shd w:val="clear" w:color="auto" w:fill="A7BFDE" w:themeFill="accent1" w:themeFillTint="7F"/>
-      </w:tcPr>
-    </w:tblStylePr>
-    <w:tblStylePr w:type="nwCell">
-      <w:tblPr/>
-      <w:tcPr>
-        <w:shd w:val="clear" w:color="auto" w:fill="FFFFFF" w:themeFill="background1"/>
-      </w:tcPr>
-    </w:tblStylePr>
-  </w:style>
-  <w:style w:type="table" w:styleId="Cuadrculaclara-nfasis1">
-    <w:name w:val="Light Grid Accent 1"/>
-    <w:basedOn w:val="Tablanormal"/>
-    <w:uiPriority w:val="62"/>
-    <w:rsid w:val="00B37160"/>
-    <w:pPr>
-      <w:spacing w:after="0" w:line="240" w:lineRule="auto"/>
-    </w:pPr>
-    <w:tblPr>
-      <w:tblStyleRowBandSize w:val="1"/>
-      <w:tblStyleColBandSize w:val="1"/>
-      <w:tblBorders>
-        <w:top w:val="single" w:sz="8" w:space="0" w:color="4F81BD" w:themeColor="accent1"/>
-        <w:left w:val="single" w:sz="8" w:space="0" w:color="4F81BD" w:themeColor="accent1"/>
-        <w:bottom w:val="single" w:sz="8" w:space="0" w:color="4F81BD" w:themeColor="accent1"/>
-        <w:right w:val="single" w:sz="8" w:space="0" w:color="4F81BD" w:themeColor="accent1"/>
-        <w:insideH w:val="single" w:sz="8" w:space="0" w:color="4F81BD" w:themeColor="accent1"/>
-        <w:insideV w:val="single" w:sz="8" w:space="0" w:color="4F81BD" w:themeColor="accent1"/>
-      </w:tblBorders>
-    </w:tblPr>
-    <w:tblStylePr w:type="firstRow">
-      <w:pPr>
-        <w:spacing w:before="0" w:after="0" w:line="240" w:lineRule="auto"/>
-      </w:pPr>
-      <w:rPr>
-        <w:rFonts w:asciiTheme="majorHAnsi" w:eastAsiaTheme="majorEastAsia" w:hAnsiTheme="majorHAnsi" w:cstheme="majorBidi"/>
-        <w:b/>
-        <w:bCs/>
-      </w:rPr>
-      <w:tblPr/>
-      <w:tcPr>
-        <w:tcBorders>
-          <w:top w:val="single" w:sz="8" w:space="0" w:color="4F81BD" w:themeColor="accent1"/>
-          <w:left w:val="single" w:sz="8" w:space="0" w:color="4F81BD" w:themeColor="accent1"/>
-          <w:bottom w:val="single" w:sz="18" w:space="0" w:color="4F81BD" w:themeColor="accent1"/>
-          <w:right w:val="single" w:sz="8" w:space="0" w:color="4F81BD" w:themeColor="accent1"/>
-          <w:insideH w:val="nil"/>
-          <w:insideV w:val="single" w:sz="8" w:space="0" w:color="4F81BD" w:themeColor="accent1"/>
-        </w:tcBorders>
-      </w:tcPr>
-    </w:tblStylePr>
-    <w:tblStylePr w:type="lastRow">
-      <w:pPr>
-        <w:spacing w:before="0" w:after="0" w:line="240" w:lineRule="auto"/>
-      </w:pPr>
-      <w:rPr>
-        <w:rFonts w:asciiTheme="majorHAnsi" w:eastAsiaTheme="majorEastAsia" w:hAnsiTheme="majorHAnsi" w:cstheme="majorBidi"/>
-        <w:b/>
-        <w:bCs/>
-      </w:rPr>
-      <w:tblPr/>
-      <w:tcPr>
-        <w:tcBorders>
-          <w:top w:val="double" w:sz="6" w:space="0" w:color="4F81BD" w:themeColor="accent1"/>
-          <w:left w:val="single" w:sz="8" w:space="0" w:color="4F81BD" w:themeColor="accent1"/>
-          <w:bottom w:val="single" w:sz="8" w:space="0" w:color="4F81BD" w:themeColor="accent1"/>
-          <w:right w:val="single" w:sz="8" w:space="0" w:color="4F81BD" w:themeColor="accent1"/>
-          <w:insideH w:val="nil"/>
-          <w:insideV w:val="single" w:sz="8" w:space="0" w:color="4F81BD" w:themeColor="accent1"/>
-        </w:tcBorders>
-      </w:tcPr>
-    </w:tblStylePr>
-    <w:tblStylePr w:type="firstCol">
-      <w:rPr>
-        <w:rFonts w:asciiTheme="majorHAnsi" w:eastAsiaTheme="majorEastAsia" w:hAnsiTheme="majorHAnsi" w:cstheme="majorBidi"/>
-        <w:b/>
-        <w:bCs/>
-      </w:rPr>
-    </w:tblStylePr>
-    <w:tblStylePr w:type="lastCol">
-      <w:rPr>
-        <w:rFonts w:asciiTheme="majorHAnsi" w:eastAsiaTheme="majorEastAsia" w:hAnsiTheme="majorHAnsi" w:cstheme="majorBidi"/>
-        <w:b/>
-        <w:bCs/>
-      </w:rPr>
-      <w:tblPr/>
-      <w:tcPr>
-        <w:tcBorders>
-          <w:top w:val="single" w:sz="8" w:space="0" w:color="4F81BD" w:themeColor="accent1"/>
-          <w:left w:val="single" w:sz="8" w:space="0" w:color="4F81BD" w:themeColor="accent1"/>
-          <w:bottom w:val="single" w:sz="8" w:space="0" w:color="4F81BD" w:themeColor="accent1"/>
-          <w:right w:val="single" w:sz="8" w:space="0" w:color="4F81BD" w:themeColor="accent1"/>
-        </w:tcBorders>
-      </w:tcPr>
-    </w:tblStylePr>
-    <w:tblStylePr w:type="band1Vert">
-      <w:tblPr/>
-      <w:tcPr>
-        <w:tcBorders>
-          <w:top w:val="single" w:sz="8" w:space="0" w:color="4F81BD" w:themeColor="accent1"/>
-          <w:left w:val="single" w:sz="8" w:space="0" w:color="4F81BD" w:themeColor="accent1"/>
-          <w:bottom w:val="single" w:sz="8" w:space="0" w:color="4F81BD" w:themeColor="accent1"/>
-          <w:right w:val="single" w:sz="8" w:space="0" w:color="4F81BD" w:themeColor="accent1"/>
-        </w:tcBorders>
-        <w:shd w:val="clear" w:color="auto" w:fill="D3DFEE" w:themeFill="accent1" w:themeFillTint="3F"/>
-      </w:tcPr>
-    </w:tblStylePr>
-    <w:tblStylePr w:type="band1Horz">
-      <w:tblPr/>
-      <w:tcPr>
-        <w:tcBorders>
-          <w:top w:val="single" w:sz="8" w:space="0" w:color="4F81BD" w:themeColor="accent1"/>
-          <w:left w:val="single" w:sz="8" w:space="0" w:color="4F81BD" w:themeColor="accent1"/>
-          <w:bottom w:val="single" w:sz="8" w:space="0" w:color="4F81BD" w:themeColor="accent1"/>
-          <w:right w:val="single" w:sz="8" w:space="0" w:color="4F81BD" w:themeColor="accent1"/>
-          <w:insideV w:val="single" w:sz="8" w:space="0" w:color="4F81BD" w:themeColor="accent1"/>
-        </w:tcBorders>
-        <w:shd w:val="clear" w:color="auto" w:fill="D3DFEE" w:themeFill="accent1" w:themeFillTint="3F"/>
-      </w:tcPr>
-    </w:tblStylePr>
-    <w:tblStylePr w:type="band2Horz">
-      <w:tblPr/>
-      <w:tcPr>
-        <w:tcBorders>
-          <w:top w:val="single" w:sz="8" w:space="0" w:color="4F81BD" w:themeColor="accent1"/>
-          <w:left w:val="single" w:sz="8" w:space="0" w:color="4F81BD" w:themeColor="accent1"/>
-          <w:bottom w:val="single" w:sz="8" w:space="0" w:color="4F81BD" w:themeColor="accent1"/>
-          <w:right w:val="single" w:sz="8" w:space="0" w:color="4F81BD" w:themeColor="accent1"/>
-          <w:insideV w:val="single" w:sz="8" w:space="0" w:color="4F81BD" w:themeColor="accent1"/>
-        </w:tcBorders>
-      </w:tcPr>
-    </w:tblStylePr>
-  </w:style>
-  <w:style w:type="character" w:customStyle="1" w:styleId="Ttulo2Car">
-    <w:name w:val="Título 2 Car"/>
-    <w:basedOn w:val="Fuentedeprrafopredeter"/>
-    <w:link w:val="Ttulo2"/>
-    <w:uiPriority w:val="9"/>
-    <w:rsid w:val="00B37160"/>
-    <w:rPr>
-      <w:rFonts w:asciiTheme="majorHAnsi" w:eastAsiaTheme="majorEastAsia" w:hAnsiTheme="majorHAnsi" w:cstheme="majorBidi"/>
-      <w:b/>
-      <w:bCs/>
-      <w:color w:val="4F81BD" w:themeColor="accent1"/>
-      <w:sz w:val="26"/>
-      <w:szCs w:val="26"/>
-      <w:lang w:val="en-GB"/>
-    </w:rPr>
-  </w:style>
-  <w:style w:type="paragraph" w:styleId="TtulodeTDC">
+  <w:style w:type="paragraph" w:styleId="TtuloTDC">
     <w:name w:val="TOC Heading"/>
     <w:basedOn w:val="Ttulo1"/>
     <w:next w:val="Normal"/>
@@ -40841,7 +39510,7 @@
 </file>
 
 <file path=customXml/itemProps1.xml><?xml version="1.0" encoding="utf-8"?>
-<ds:datastoreItem xmlns:ds="http://schemas.openxmlformats.org/officeDocument/2006/customXml" ds:itemID="{A827C654-D812-44A9-AA4E-3FB243D457AF}">
+<ds:datastoreItem xmlns:ds="http://schemas.openxmlformats.org/officeDocument/2006/customXml" ds:itemID="{D16ABD7E-BEA2-4569-B85A-DF5A695400F7}">
   <ds:schemaRefs>
     <ds:schemaRef ds:uri="http://schemas.openxmlformats.org/officeDocument/2006/bibliography"/>
   </ds:schemaRefs>

</xml_diff>

<commit_message>
Aceptance tests david(documento actualizado)
</commit_message>
<xml_diff>
--- a/Proyecto del grupo de Camila/Acceptance test1 2.0.docx
+++ b/Proyecto del grupo de Camila/Acceptance test1 2.0.docx
@@ -1,6 +1,6 @@
 
 <file path=word/document.xml><?xml version="1.0" encoding="utf-8"?>
-<w:document xmlns:wpc="http://schemas.microsoft.com/office/word/2010/wordprocessingCanvas" xmlns:cx="http://schemas.microsoft.com/office/drawing/2014/chartex" xmlns:cx1="http://schemas.microsoft.com/office/drawing/2015/9/8/chartex" xmlns:cx2="http://schemas.microsoft.com/office/drawing/2015/10/21/chartex" xmlns:cx3="http://schemas.microsoft.com/office/drawing/2016/5/9/chartex" xmlns:cx4="http://schemas.microsoft.com/office/drawing/2016/5/10/chartex" xmlns:cx5="http://schemas.microsoft.com/office/drawing/2016/5/11/chartex" xmlns:cx6="http://schemas.microsoft.com/office/drawing/2016/5/12/chartex" xmlns:cx7="http://schemas.microsoft.com/office/drawing/2016/5/13/chartex" xmlns:cx8="http://schemas.microsoft.com/office/drawing/2016/5/14/chartex" xmlns:mc="http://schemas.openxmlformats.org/markup-compatibility/2006" xmlns:aink="http://schemas.microsoft.com/office/drawing/2016/ink" xmlns:am3d="http://schemas.microsoft.com/office/drawing/2017/model3d" xmlns:o="urn:schemas-microsoft-com:office:office" xmlns:r="http://schemas.openxmlformats.org/officeDocument/2006/relationships" xmlns:m="http://schemas.openxmlformats.org/officeDocument/2006/math" xmlns:v="urn:schemas-microsoft-com:vml" xmlns:wp14="http://schemas.microsoft.com/office/word/2010/wordprocessingDrawing" xmlns:wp="http://schemas.openxmlformats.org/drawingml/2006/wordprocessingDrawing" xmlns:w10="urn:schemas-microsoft-com:office:word" xmlns:w="http://schemas.openxmlformats.org/wordprocessingml/2006/main" xmlns:w14="http://schemas.microsoft.com/office/word/2010/wordml" xmlns:w15="http://schemas.microsoft.com/office/word/2012/wordml" xmlns:w16cid="http://schemas.microsoft.com/office/word/2016/wordml/cid" xmlns:w16se="http://schemas.microsoft.com/office/word/2015/wordml/symex" xmlns:wpg="http://schemas.microsoft.com/office/word/2010/wordprocessingGroup" xmlns:wpi="http://schemas.microsoft.com/office/word/2010/wordprocessingInk" xmlns:wne="http://schemas.microsoft.com/office/word/2006/wordml" xmlns:wps="http://schemas.microsoft.com/office/word/2010/wordprocessingShape" mc:Ignorable="w14 w15 w16se w16cid wp14">
+<w:document xmlns:wpc="http://schemas.microsoft.com/office/word/2010/wordprocessingCanvas" xmlns:mc="http://schemas.openxmlformats.org/markup-compatibility/2006" xmlns:o="urn:schemas-microsoft-com:office:office" xmlns:r="http://schemas.openxmlformats.org/officeDocument/2006/relationships" xmlns:m="http://schemas.openxmlformats.org/officeDocument/2006/math" xmlns:v="urn:schemas-microsoft-com:vml" xmlns:wp14="http://schemas.microsoft.com/office/word/2010/wordprocessingDrawing" xmlns:wp="http://schemas.openxmlformats.org/drawingml/2006/wordprocessingDrawing" xmlns:w10="urn:schemas-microsoft-com:office:word" xmlns:w="http://schemas.openxmlformats.org/wordprocessingml/2006/main" xmlns:w14="http://schemas.microsoft.com/office/word/2010/wordml" xmlns:wpg="http://schemas.microsoft.com/office/word/2010/wordprocessingGroup" xmlns:wpi="http://schemas.microsoft.com/office/word/2010/wordprocessingInk" xmlns:wne="http://schemas.microsoft.com/office/word/2006/wordml" xmlns:wps="http://schemas.microsoft.com/office/word/2010/wordprocessingShape" mc:Ignorable="w14 wp14">
   <w:body>
     <w:p>
       <w:pPr>
@@ -47,15 +47,7 @@
         <w:pStyle w:val="Notes"/>
       </w:pPr>
       <w:r>
-        <w:t xml:space="preserve">Realise that the notes that are written using this font are intended to help you understand the data that you </w:t>
-      </w:r>
-      <w:proofErr w:type="gramStart"/>
-      <w:r>
-        <w:t>have to</w:t>
-      </w:r>
-      <w:proofErr w:type="gramEnd"/>
-      <w:r>
-        <w:t xml:space="preserve"> provide.  Remove them all from the final version of your document.</w:t>
+        <w:t>Realise that the notes that are written using this font are intended to help you understand the data that you have to provide.  Remove them all from the final version of your document.</w:t>
       </w:r>
     </w:p>
     <w:tbl>
@@ -651,7 +643,7 @@
       <w:sdtContent>
         <w:p>
           <w:pPr>
-            <w:pStyle w:val="TtuloTDC"/>
+            <w:pStyle w:val="TtulodeTDC"/>
           </w:pPr>
           <w:r>
             <w:t>Table of contents</w:t>
@@ -5013,15 +5005,7 @@
         <w:pStyle w:val="Notes"/>
       </w:pPr>
       <w:r>
-        <w:t xml:space="preserve">An unauthenticated user wishes to register to the system; he or she fills in a form with personal data and user account data; </w:t>
-      </w:r>
-      <w:proofErr w:type="gramStart"/>
-      <w:r>
-        <w:t>finally</w:t>
-      </w:r>
-      <w:proofErr w:type="gramEnd"/>
-      <w:r>
-        <w:t xml:space="preserve"> he or</w:t>
+        <w:t>An unauthenticated user wishes to register to the system; he or she fills in a form with personal data and user account data; finally he or</w:t>
       </w:r>
       <w:r>
         <w:t xml:space="preserve"> she hits the ‘Register’ button</w:t>
@@ -5240,7 +5224,7 @@
             <w:r>
               <w:t>‘</w:t>
             </w:r>
-            <w:hyperlink r:id="rId6" w:history="1">
+            <w:hyperlink r:id="rId7" w:history="1">
               <w:r>
                 <w:rPr>
                   <w:rStyle w:val="Hipervnculo"/>
@@ -9600,21 +9584,24 @@
               <w:pStyle w:val="Notes"/>
               <w:cnfStyle w:val="000000100000" w:firstRow="0" w:lastRow="0" w:firstColumn="0" w:lastColumn="0" w:oddVBand="0" w:evenVBand="0" w:oddHBand="1" w:evenHBand="0" w:firstRowFirstColumn="0" w:firstRowLastColumn="0" w:lastRowFirstColumn="0" w:lastRowLastColumn="0"/>
             </w:pPr>
+            <w:r>
+              <w:t xml:space="preserve">At the moment of deleting an organization, all the </w:t>
+            </w:r>
+            <w:proofErr w:type="spellStart"/>
+            <w:r>
+              <w:t>chattys</w:t>
+            </w:r>
+            <w:proofErr w:type="spellEnd"/>
+            <w:r>
+              <w:t xml:space="preserve"> and the invitations to </w:t>
+            </w:r>
             <w:proofErr w:type="gramStart"/>
             <w:r>
-              <w:t>At the moment</w:t>
+              <w:t>this organizations</w:t>
             </w:r>
             <w:proofErr w:type="gramEnd"/>
             <w:r>
-              <w:t xml:space="preserve"> of deleting an organization, all the </w:t>
-            </w:r>
-            <w:proofErr w:type="spellStart"/>
-            <w:r>
-              <w:t>chattys</w:t>
-            </w:r>
-            <w:proofErr w:type="spellEnd"/>
-            <w:r>
-              <w:t xml:space="preserve"> and the invitations to this organizations will be deleted. </w:t>
+              <w:t xml:space="preserve"> will be deleted. </w:t>
             </w:r>
           </w:p>
         </w:tc>
@@ -11810,10 +11797,7 @@
               <w:cnfStyle w:val="000000100000" w:firstRow="0" w:lastRow="0" w:firstColumn="0" w:lastColumn="0" w:oddVBand="0" w:evenVBand="0" w:oddHBand="1" w:evenHBand="0" w:firstRowFirstColumn="0" w:firstRowLastColumn="0" w:lastRowFirstColumn="0" w:lastRowLastColumn="0"/>
             </w:pPr>
             <w:r>
-              <w:t xml:space="preserve">- </w:t>
-            </w:r>
-            <w:r>
-              <w:t>Average, maximum and standard deviation of created fights per user</w:t>
+              <w:t>- Average, maximum and standard deviation of created fights per user</w:t>
             </w:r>
           </w:p>
           <w:p>
@@ -12361,11 +12345,16 @@
               <w:pStyle w:val="Notes"/>
               <w:cnfStyle w:val="000000100000" w:firstRow="0" w:lastRow="0" w:firstColumn="0" w:lastColumn="0" w:oddVBand="0" w:evenVBand="0" w:oddHBand="1" w:evenHBand="0" w:firstRowFirstColumn="0" w:firstRowLastColumn="0" w:lastRowFirstColumn="0" w:lastRowLastColumn="0"/>
             </w:pPr>
-            <w:r>
-              <w:t>rm player1 -</w:t>
-            </w:r>
             <w:proofErr w:type="spellStart"/>
             <w:r>
+              <w:t>rm</w:t>
+            </w:r>
+            <w:proofErr w:type="spellEnd"/>
+            <w:r>
+              <w:t xml:space="preserve"> player1 -</w:t>
+            </w:r>
+            <w:proofErr w:type="spellStart"/>
+            <w:r>
               <w:t>mn</w:t>
             </w:r>
             <w:proofErr w:type="spellEnd"/>
@@ -12431,11 +12420,11 @@
               <w:cnfStyle w:val="000000000000" w:firstRow="0" w:lastRow="0" w:firstColumn="0" w:lastColumn="0" w:oddVBand="0" w:evenVBand="0" w:oddHBand="0" w:evenHBand="0" w:firstRowFirstColumn="0" w:firstRowLastColumn="0" w:lastRowFirstColumn="0" w:lastRowLastColumn="0"/>
             </w:pPr>
             <w:r>
-              <w:t xml:space="preserve">The amount of that materials will be reduced that </w:t>
+              <w:t>The amount of that materials will be reduced that quantity</w:t>
             </w:r>
             <w:proofErr w:type="gramStart"/>
             <w:r>
-              <w:t>quantity.</w:t>
+              <w:t>.</w:t>
             </w:r>
             <w:r>
               <w:t>.</w:t>
@@ -12560,29 +12549,7 @@
                 <w:szCs w:val="22"/>
                 <w:lang w:val="en-GB" w:eastAsia="en-US"/>
               </w:rPr>
-              <w:t xml:space="preserve"> When an amount of money is given, it is said to be sent correctly, but instead you go to the player's profile and the money is not updated, so the operation is not performed.</w:t>
-            </w:r>
-            <w:r>
-              <w:rPr>
-                <w:rFonts w:ascii="Comic Sans MS" w:eastAsiaTheme="minorHAnsi" w:hAnsi="Comic Sans MS" w:cstheme="minorBidi"/>
-                <w:i/>
-                <w:color w:val="4A442A" w:themeColor="background2" w:themeShade="40"/>
-                <w:sz w:val="22"/>
-                <w:szCs w:val="22"/>
-                <w:lang w:val="en-GB" w:eastAsia="en-US"/>
-              </w:rPr>
-              <w:t xml:space="preserve"> </w:t>
-            </w:r>
-            <w:r>
-              <w:rPr>
-                <w:rFonts w:ascii="Comic Sans MS" w:eastAsiaTheme="minorHAnsi" w:hAnsi="Comic Sans MS" w:cstheme="minorBidi"/>
-                <w:i/>
-                <w:color w:val="4A442A" w:themeColor="background2" w:themeShade="40"/>
-                <w:sz w:val="22"/>
-                <w:szCs w:val="22"/>
-                <w:lang w:val="en-GB" w:eastAsia="en-US"/>
-              </w:rPr>
-              <w:t xml:space="preserve">When it is deleted, it only deletes with </w:t>
+              <w:t xml:space="preserve"> When an amount of money is given, it is said to be sent correctly, but instead you go to the player's profile and the money is not updated, so the operation is not performed. When it is deleted, it only deletes with </w:t>
             </w:r>
             <w:proofErr w:type="spellStart"/>
             <w:r>
@@ -14519,15 +14486,7 @@
               <w:t xml:space="preserve">We can </w:t>
             </w:r>
             <w:r>
-              <w:t>fill correctly the Status as ‘WORKING</w:t>
-            </w:r>
-            <w:proofErr w:type="gramStart"/>
-            <w:r>
-              <w:t>’, and</w:t>
-            </w:r>
-            <w:proofErr w:type="gramEnd"/>
-            <w:r>
-              <w:t xml:space="preserve"> writing some content.</w:t>
+              <w:t>fill correctly the Status as ‘WORKING’, and writing some content.</w:t>
             </w:r>
           </w:p>
         </w:tc>
@@ -14784,15 +14743,7 @@
               <w:cnfStyle w:val="000000100000" w:firstRow="0" w:lastRow="0" w:firstColumn="0" w:lastColumn="0" w:oddVBand="0" w:evenVBand="0" w:oddHBand="1" w:evenHBand="0" w:firstRowFirstColumn="0" w:firstRowLastColumn="0" w:lastRowFirstColumn="0" w:lastRowLastColumn="0"/>
             </w:pPr>
             <w:r>
-              <w:t>We can fill correctly the Status as ‘</w:t>
-            </w:r>
-            <w:proofErr w:type="gramStart"/>
-            <w:r>
-              <w:t>IRRESOLVABLE, and</w:t>
-            </w:r>
-            <w:proofErr w:type="gramEnd"/>
-            <w:r>
-              <w:t xml:space="preserve"> writing some content.</w:t>
+              <w:t>We can fill correctly the Status as ‘IRRESOLVABLE, and writing some content.</w:t>
             </w:r>
           </w:p>
         </w:tc>
@@ -15046,15 +14997,7 @@
               <w:cnfStyle w:val="000000100000" w:firstRow="0" w:lastRow="0" w:firstColumn="0" w:lastColumn="0" w:oddVBand="0" w:evenVBand="0" w:oddHBand="1" w:evenHBand="0" w:firstRowFirstColumn="0" w:firstRowLastColumn="0" w:lastRowFirstColumn="0" w:lastRowLastColumn="0"/>
             </w:pPr>
             <w:r>
-              <w:t>We can fill correctly the Status as ‘SOLVED</w:t>
-            </w:r>
-            <w:proofErr w:type="gramStart"/>
-            <w:r>
-              <w:t>’, and</w:t>
-            </w:r>
-            <w:proofErr w:type="gramEnd"/>
-            <w:r>
-              <w:t xml:space="preserve"> writing some content.</w:t>
+              <w:t>We can fill correctly the Status as ‘SOLVED’, and writing some content.</w:t>
             </w:r>
           </w:p>
         </w:tc>
@@ -17565,15 +17508,7 @@
               <w:cnfStyle w:val="000000100000" w:firstRow="0" w:lastRow="0" w:firstColumn="0" w:lastColumn="0" w:oddVBand="0" w:evenVBand="0" w:oddHBand="1" w:evenHBand="0" w:firstRowFirstColumn="0" w:firstRowLastColumn="0" w:lastRowFirstColumn="0" w:lastRowLastColumn="0"/>
             </w:pPr>
             <w:r>
-              <w:t xml:space="preserve">The system must return a form where </w:t>
-            </w:r>
-            <w:proofErr w:type="gramStart"/>
-            <w:r>
-              <w:t>first of all</w:t>
-            </w:r>
-            <w:proofErr w:type="gramEnd"/>
-            <w:r>
-              <w:t xml:space="preserve"> we need to decide which type of building we want: </w:t>
+              <w:t xml:space="preserve">The system must return a form where first of all we need to decide which type of building we want: </w:t>
             </w:r>
             <w:proofErr w:type="spellStart"/>
             <w:r>
@@ -17887,15 +17822,7 @@
               <w:cnfStyle w:val="000000100000" w:firstRow="0" w:lastRow="0" w:firstColumn="0" w:lastColumn="0" w:oddVBand="0" w:evenVBand="0" w:oddHBand="1" w:evenHBand="0" w:firstRowFirstColumn="0" w:firstRowLastColumn="0" w:lastRowFirstColumn="0" w:lastRowLastColumn="0"/>
             </w:pPr>
             <w:r>
-              <w:t xml:space="preserve">The system must return a form where </w:t>
-            </w:r>
-            <w:proofErr w:type="gramStart"/>
-            <w:r>
-              <w:t>first of all</w:t>
-            </w:r>
-            <w:proofErr w:type="gramEnd"/>
-            <w:r>
-              <w:t xml:space="preserve"> we need to decide which type of building we want: </w:t>
+              <w:t xml:space="preserve">The system must return a form where first of all we need to decide which type of building we want: </w:t>
             </w:r>
             <w:proofErr w:type="spellStart"/>
             <w:r>
@@ -18164,15 +18091,7 @@
               <w:cnfStyle w:val="000000100000" w:firstRow="0" w:lastRow="0" w:firstColumn="0" w:lastColumn="0" w:oddVBand="0" w:evenVBand="0" w:oddHBand="1" w:evenHBand="0" w:firstRowFirstColumn="0" w:firstRowLastColumn="0" w:lastRowFirstColumn="0" w:lastRowLastColumn="0"/>
             </w:pPr>
             <w:r>
-              <w:t xml:space="preserve">The system must return a form where </w:t>
-            </w:r>
-            <w:proofErr w:type="gramStart"/>
-            <w:r>
-              <w:t>first of all</w:t>
-            </w:r>
-            <w:proofErr w:type="gramEnd"/>
-            <w:r>
-              <w:t xml:space="preserve"> we need to decide which type of building we want: </w:t>
+              <w:t xml:space="preserve">The system must return a form where first of all we need to decide which type of building we want: </w:t>
             </w:r>
             <w:r>
               <w:t xml:space="preserve">Recruiter Building. Later we fill Name, Description, Photo, Costs, </w:t>
@@ -18433,15 +18352,7 @@
               <w:cnfStyle w:val="000000100000" w:firstRow="0" w:lastRow="0" w:firstColumn="0" w:lastColumn="0" w:oddVBand="0" w:evenVBand="0" w:oddHBand="1" w:evenHBand="0" w:firstRowFirstColumn="0" w:firstRowLastColumn="0" w:lastRowFirstColumn="0" w:lastRowLastColumn="0"/>
             </w:pPr>
             <w:r>
-              <w:t xml:space="preserve">The system must return a form where </w:t>
-            </w:r>
-            <w:proofErr w:type="gramStart"/>
-            <w:r>
-              <w:t>first of all</w:t>
-            </w:r>
-            <w:proofErr w:type="gramEnd"/>
-            <w:r>
-              <w:t xml:space="preserve"> we need to decide which type of building we want: Recruiter Building. Later we let all in blank.</w:t>
+              <w:t>The system must return a form where first of all we need to decide which type of building we want: Recruiter Building. Later we let all in blank.</w:t>
             </w:r>
           </w:p>
         </w:tc>
@@ -18939,15 +18850,7 @@
               <w:cnfStyle w:val="000000100000" w:firstRow="0" w:lastRow="0" w:firstColumn="0" w:lastColumn="0" w:oddVBand="0" w:evenVBand="0" w:oddHBand="1" w:evenHBand="0" w:firstRowFirstColumn="0" w:firstRowLastColumn="0" w:lastRowFirstColumn="0" w:lastRowLastColumn="0"/>
             </w:pPr>
             <w:r>
-              <w:t xml:space="preserve">The system must return a form where </w:t>
-            </w:r>
-            <w:proofErr w:type="gramStart"/>
-            <w:r>
-              <w:t>first of all</w:t>
-            </w:r>
-            <w:proofErr w:type="gramEnd"/>
-            <w:r>
-              <w:t xml:space="preserve"> we need to decide which type of building we want: </w:t>
+              <w:t xml:space="preserve">The system must return a form where first of all we need to decide which type of building we want: </w:t>
             </w:r>
             <w:r>
               <w:t>Livelihood Building. Later we fill Name, Description, Photo, Costs, Maximum Level, Extra Cost, Time to Construct, Collection Materials, Time to Collect, Less Time percentage per level and extra collection per level.</w:t>
@@ -19205,63 +19108,55 @@
               <w:cnfStyle w:val="000000100000" w:firstRow="0" w:lastRow="0" w:firstColumn="0" w:lastColumn="0" w:oddVBand="0" w:evenVBand="0" w:oddHBand="1" w:evenHBand="0" w:firstRowFirstColumn="0" w:firstRowLastColumn="0" w:lastRowFirstColumn="0" w:lastRowLastColumn="0"/>
             </w:pPr>
             <w:r>
-              <w:t xml:space="preserve">The system must return a form where </w:t>
+              <w:t>The system must return a form where first of all we need to decide which type of building we want: Livelihood Building. Later we let all in blank.</w:t>
+            </w:r>
+          </w:p>
+        </w:tc>
+      </w:tr>
+      <w:tr>
+        <w:tc>
+          <w:tcPr>
+            <w:cnfStyle w:val="001000000000" w:firstRow="0" w:lastRow="0" w:firstColumn="1" w:lastColumn="0" w:oddVBand="0" w:evenVBand="0" w:oddHBand="0" w:evenHBand="0" w:firstRowFirstColumn="0" w:firstRowLastColumn="0" w:lastRowFirstColumn="0" w:lastRowLastColumn="0"/>
+            <w:tcW w:w="1526" w:type="dxa"/>
+            <w:tcBorders>
+              <w:top w:val="single" w:sz="4" w:space="0" w:color="FFFFFF" w:themeColor="background1"/>
+              <w:bottom w:val="single" w:sz="4" w:space="0" w:color="FFFFFF" w:themeColor="background1"/>
+            </w:tcBorders>
+            <w:shd w:val="clear" w:color="auto" w:fill="1F497D" w:themeFill="text2"/>
+          </w:tcPr>
+          <w:p>
+            <w:pPr>
+              <w:rPr>
+                <w:rStyle w:val="Textoennegrita"/>
+              </w:rPr>
+            </w:pPr>
+            <w:r>
+              <w:rPr>
+                <w:rStyle w:val="Textoennegrita"/>
+              </w:rPr>
+              <w:t>Expected</w:t>
+            </w:r>
+          </w:p>
+        </w:tc>
+        <w:tc>
+          <w:tcPr>
+            <w:tcW w:w="7716" w:type="dxa"/>
+            <w:tcBorders>
+              <w:top w:val="single" w:sz="4" w:space="0" w:color="FFFFFF" w:themeColor="background1"/>
+              <w:bottom w:val="single" w:sz="4" w:space="0" w:color="FFFFFF" w:themeColor="background1"/>
+            </w:tcBorders>
+          </w:tcPr>
+          <w:p>
+            <w:pPr>
+              <w:pStyle w:val="Notes"/>
+              <w:cnfStyle w:val="000000000000" w:firstRow="0" w:lastRow="0" w:firstColumn="0" w:lastColumn="0" w:oddVBand="0" w:evenVBand="0" w:oddHBand="0" w:evenHBand="0" w:firstRowFirstColumn="0" w:firstRowLastColumn="0" w:lastRowFirstColumn="0" w:lastRowLastColumn="0"/>
+            </w:pPr>
+            <w:r>
+              <w:t>The system must return the error messages from: Name, Description</w:t>
             </w:r>
             <w:proofErr w:type="gramStart"/>
             <w:r>
-              <w:t>first of all</w:t>
-            </w:r>
-            <w:proofErr w:type="gramEnd"/>
-            <w:r>
-              <w:t xml:space="preserve"> we need to decide which type of building we want: Livelihood Building. Later we let all in blank.</w:t>
-            </w:r>
-          </w:p>
-        </w:tc>
-      </w:tr>
-      <w:tr>
-        <w:tc>
-          <w:tcPr>
-            <w:cnfStyle w:val="001000000000" w:firstRow="0" w:lastRow="0" w:firstColumn="1" w:lastColumn="0" w:oddVBand="0" w:evenVBand="0" w:oddHBand="0" w:evenHBand="0" w:firstRowFirstColumn="0" w:firstRowLastColumn="0" w:lastRowFirstColumn="0" w:lastRowLastColumn="0"/>
-            <w:tcW w:w="1526" w:type="dxa"/>
-            <w:tcBorders>
-              <w:top w:val="single" w:sz="4" w:space="0" w:color="FFFFFF" w:themeColor="background1"/>
-              <w:bottom w:val="single" w:sz="4" w:space="0" w:color="FFFFFF" w:themeColor="background1"/>
-            </w:tcBorders>
-            <w:shd w:val="clear" w:color="auto" w:fill="1F497D" w:themeFill="text2"/>
-          </w:tcPr>
-          <w:p>
-            <w:pPr>
-              <w:rPr>
-                <w:rStyle w:val="Textoennegrita"/>
-              </w:rPr>
-            </w:pPr>
-            <w:r>
-              <w:rPr>
-                <w:rStyle w:val="Textoennegrita"/>
-              </w:rPr>
-              <w:t>Expected</w:t>
-            </w:r>
-          </w:p>
-        </w:tc>
-        <w:tc>
-          <w:tcPr>
-            <w:tcW w:w="7716" w:type="dxa"/>
-            <w:tcBorders>
-              <w:top w:val="single" w:sz="4" w:space="0" w:color="FFFFFF" w:themeColor="background1"/>
-              <w:bottom w:val="single" w:sz="4" w:space="0" w:color="FFFFFF" w:themeColor="background1"/>
-            </w:tcBorders>
-          </w:tcPr>
-          <w:p>
-            <w:pPr>
-              <w:pStyle w:val="Notes"/>
-              <w:cnfStyle w:val="000000000000" w:firstRow="0" w:lastRow="0" w:firstColumn="0" w:lastColumn="0" w:oddVBand="0" w:evenVBand="0" w:oddHBand="0" w:evenHBand="0" w:firstRowFirstColumn="0" w:firstRowLastColumn="0" w:lastRowFirstColumn="0" w:lastRowLastColumn="0"/>
-            </w:pPr>
-            <w:r>
-              <w:t xml:space="preserve">The system must return the error messages from: Name, </w:t>
-            </w:r>
-            <w:proofErr w:type="gramStart"/>
-            <w:r>
-              <w:t>Description,  Costs</w:t>
+              <w:t>,  Costs</w:t>
             </w:r>
             <w:proofErr w:type="gramEnd"/>
             <w:r>
@@ -19467,15 +19362,7 @@
               <w:cnfStyle w:val="000000100000" w:firstRow="0" w:lastRow="0" w:firstColumn="0" w:lastColumn="0" w:oddVBand="0" w:evenVBand="0" w:oddHBand="1" w:evenHBand="0" w:firstRowFirstColumn="0" w:firstRowLastColumn="0" w:lastRowFirstColumn="0" w:lastRowLastColumn="0"/>
             </w:pPr>
             <w:r>
-              <w:t xml:space="preserve">The system must return a form where </w:t>
-            </w:r>
-            <w:proofErr w:type="gramStart"/>
-            <w:r>
-              <w:t>first of all</w:t>
-            </w:r>
-            <w:proofErr w:type="gramEnd"/>
-            <w:r>
-              <w:t xml:space="preserve"> we need to decide which type of building we want: Warehouse Building. Later we fill Name, Description, Photo, Costs, Maximum Level, Extra Cost, Time to Co</w:t>
+              <w:t>The system must return a form where first of all we need to decide which type of building we want: Warehouse Building. Later we fill Name, Description, Photo, Costs, Maximum Level, Extra Cost, Time to Co</w:t>
             </w:r>
             <w:r>
               <w:t>nstruct</w:t>
@@ -19747,15 +19634,7 @@
               <w:cnfStyle w:val="000000100000" w:firstRow="0" w:lastRow="0" w:firstColumn="0" w:lastColumn="0" w:oddVBand="0" w:evenVBand="0" w:oddHBand="1" w:evenHBand="0" w:firstRowFirstColumn="0" w:firstRowLastColumn="0" w:lastRowFirstColumn="0" w:lastRowLastColumn="0"/>
             </w:pPr>
             <w:r>
-              <w:t xml:space="preserve">The system must return a form where </w:t>
-            </w:r>
-            <w:proofErr w:type="gramStart"/>
-            <w:r>
-              <w:t>first of all</w:t>
-            </w:r>
-            <w:proofErr w:type="gramEnd"/>
-            <w:r>
-              <w:t xml:space="preserve"> we need to decide which type of building we want: </w:t>
+              <w:t xml:space="preserve">The system must return a form where first of all we need to decide which type of building we want: </w:t>
             </w:r>
             <w:proofErr w:type="spellStart"/>
             <w:r>
@@ -20671,9 +20550,12 @@
               <w:t xml:space="preserve">, </w:t>
             </w:r>
             <w:proofErr w:type="spellStart"/>
+            <w:r>
+              <w:t>Cost</w:t>
+            </w:r>
             <w:proofErr w:type="gramStart"/>
             <w:r>
-              <w:t>Cost,Time</w:t>
+              <w:t>,Time</w:t>
             </w:r>
             <w:proofErr w:type="spellEnd"/>
             <w:proofErr w:type="gramEnd"/>
@@ -21092,6 +20974,17 @@
               <w:pStyle w:val="Notes"/>
               <w:cnfStyle w:val="000000100000" w:firstRow="0" w:lastRow="0" w:firstColumn="0" w:lastColumn="0" w:oddVBand="0" w:evenVBand="0" w:oddHBand="1" w:evenHBand="0" w:firstRowFirstColumn="0" w:firstRowLastColumn="0" w:lastRowFirstColumn="0" w:lastRowLastColumn="0"/>
             </w:pPr>
+            <w:r>
+              <w:t xml:space="preserve">Bug: I have tried to create a troop with name “Tank”, attack and </w:t>
+            </w:r>
+            <w:proofErr w:type="spellStart"/>
+            <w:r>
+              <w:t>defense</w:t>
+            </w:r>
+            <w:proofErr w:type="spellEnd"/>
+            <w:r>
+              <w:t xml:space="preserve"> = 10, time to recruit = 2, costs= 100 each. And a not customize error appears. It is “cannot commit this operation”.</w:t>
+            </w:r>
           </w:p>
         </w:tc>
       </w:tr>
@@ -21178,7 +21071,6 @@
               <w:rPr>
                 <w:rStyle w:val="Textoennegrita"/>
               </w:rPr>
-              <w:lastRenderedPageBreak/>
               <w:t>Test</w:t>
             </w:r>
             <w:r>
@@ -21347,6 +21239,30 @@
               <w:pStyle w:val="Notes"/>
               <w:cnfStyle w:val="000000100000" w:firstRow="0" w:lastRow="0" w:firstColumn="0" w:lastColumn="0" w:oddVBand="0" w:evenVBand="0" w:oddHBand="1" w:evenHBand="0" w:firstRowFirstColumn="0" w:firstRowLastColumn="0" w:lastRowFirstColumn="0" w:lastRowLastColumn="0"/>
             </w:pPr>
+            <w:r>
+              <w:t xml:space="preserve">Bug: </w:t>
+            </w:r>
+            <w:proofErr w:type="spellStart"/>
+            <w:proofErr w:type="gramStart"/>
+            <w:r>
+              <w:t>Atack</w:t>
+            </w:r>
+            <w:proofErr w:type="spellEnd"/>
+            <w:r>
+              <w:t xml:space="preserve"> ,</w:t>
+            </w:r>
+            <w:proofErr w:type="gramEnd"/>
+            <w:r>
+              <w:t xml:space="preserve"> </w:t>
+            </w:r>
+            <w:proofErr w:type="spellStart"/>
+            <w:r>
+              <w:t>defense</w:t>
+            </w:r>
+            <w:proofErr w:type="spellEnd"/>
+            <w:r>
+              <w:t xml:space="preserve">  and time to recruit doesn’t show any message error.</w:t>
+            </w:r>
           </w:p>
         </w:tc>
       </w:tr>
@@ -21676,6 +21592,9 @@
               <w:pStyle w:val="Notes"/>
               <w:cnfStyle w:val="000000100000" w:firstRow="0" w:lastRow="0" w:firstColumn="0" w:lastColumn="0" w:oddVBand="0" w:evenVBand="0" w:oddHBand="1" w:evenHBand="0" w:firstRowFirstColumn="0" w:firstRowLastColumn="0" w:lastRowFirstColumn="0" w:lastRowLastColumn="0"/>
             </w:pPr>
+            <w:r>
+              <w:t>Bug: I can’t create troops because of a “can‘t commit this operation”, so I can’t create draft troops in order to be edited.</w:t>
+            </w:r>
           </w:p>
         </w:tc>
       </w:tr>
@@ -21909,6 +21828,7 @@
               <w:rPr>
                 <w:rStyle w:val="Textoennegrita"/>
               </w:rPr>
+              <w:lastRenderedPageBreak/>
               <w:t>Outcome</w:t>
             </w:r>
           </w:p>
@@ -21927,6 +21847,9 @@
               <w:pStyle w:val="Notes"/>
               <w:cnfStyle w:val="000000100000" w:firstRow="0" w:lastRow="0" w:firstColumn="0" w:lastColumn="0" w:oddVBand="0" w:evenVBand="0" w:oddHBand="1" w:evenHBand="0" w:firstRowFirstColumn="0" w:firstRowLastColumn="0" w:lastRowFirstColumn="0" w:lastRowLastColumn="0"/>
             </w:pPr>
+            <w:r>
+              <w:t>Can’t check it.</w:t>
+            </w:r>
           </w:p>
         </w:tc>
       </w:tr>
@@ -22236,6 +22159,9 @@
               <w:pStyle w:val="Notes"/>
               <w:cnfStyle w:val="000000100000" w:firstRow="0" w:lastRow="0" w:firstColumn="0" w:lastColumn="0" w:oddVBand="0" w:evenVBand="0" w:oddHBand="1" w:evenHBand="0" w:firstRowFirstColumn="0" w:firstRowLastColumn="0" w:lastRowFirstColumn="0" w:lastRowLastColumn="0"/>
             </w:pPr>
+            <w:r>
+              <w:t>Bug- The troop is deleted correctly but the 110% troop cost compensation is not charged to the players who own it</w:t>
+            </w:r>
           </w:p>
         </w:tc>
       </w:tr>
@@ -22345,6 +22271,7 @@
         <w:pStyle w:val="Subttulo"/>
       </w:pPr>
       <w:r>
+        <w:lastRenderedPageBreak/>
         <w:t>Tests</w:t>
       </w:r>
       <w:r>
@@ -22508,11 +22435,7 @@
               <w:t xml:space="preserve">The </w:t>
             </w:r>
             <w:r>
-              <w:t xml:space="preserve">system must return a table with the attributes: Name, Description, </w:t>
-            </w:r>
-            <w:r>
-              <w:lastRenderedPageBreak/>
-              <w:t xml:space="preserve">Type, Duration, Expiration, Extra, </w:t>
+              <w:t xml:space="preserve">system must return a table with the attributes: Name, Description, Type, Duration, Expiration, Extra, </w:t>
             </w:r>
             <w:proofErr w:type="spellStart"/>
             <w:r>
@@ -22549,7 +22472,6 @@
               <w:rPr>
                 <w:rStyle w:val="Textoennegrita"/>
               </w:rPr>
-              <w:lastRenderedPageBreak/>
               <w:t>Outcome</w:t>
             </w:r>
           </w:p>
@@ -22568,6 +22490,9 @@
               <w:pStyle w:val="Notes"/>
               <w:cnfStyle w:val="000000100000" w:firstRow="0" w:lastRow="0" w:firstColumn="0" w:lastColumn="0" w:oddVBand="0" w:evenVBand="0" w:oddHBand="1" w:evenHBand="0" w:firstRowFirstColumn="0" w:firstRowLastColumn="0" w:lastRowFirstColumn="0" w:lastRowLastColumn="0"/>
             </w:pPr>
+            <w:r>
+              <w:t>The table of contents is shown as expected</w:t>
+            </w:r>
           </w:p>
         </w:tc>
       </w:tr>
@@ -22789,10 +22714,18 @@
             </w:r>
             <w:proofErr w:type="spellEnd"/>
             <w:r>
-              <w:t xml:space="preserve"> Hola’, Description: ‘</w:t>
+              <w:t xml:space="preserve"> </w:t>
             </w:r>
             <w:proofErr w:type="spellStart"/>
             <w:r>
+              <w:t>Hola</w:t>
+            </w:r>
+            <w:proofErr w:type="spellEnd"/>
+            <w:r>
+              <w:t>’, Description: ‘</w:t>
+            </w:r>
+            <w:proofErr w:type="spellStart"/>
+            <w:r>
               <w:t>Te</w:t>
             </w:r>
             <w:proofErr w:type="spellEnd"/>
@@ -22813,7 +22746,15 @@
             </w:r>
             <w:proofErr w:type="spellEnd"/>
             <w:r>
-              <w:t xml:space="preserve"> para ser el </w:t>
+              <w:t xml:space="preserve"> para </w:t>
+            </w:r>
+            <w:proofErr w:type="spellStart"/>
+            <w:r>
+              <w:t>ser</w:t>
+            </w:r>
+            <w:proofErr w:type="spellEnd"/>
+            <w:r>
+              <w:t xml:space="preserve"> el </w:t>
             </w:r>
             <w:proofErr w:type="spellStart"/>
             <w:r>
@@ -22920,6 +22861,9 @@
               <w:pStyle w:val="Notes"/>
               <w:cnfStyle w:val="000000100000" w:firstRow="0" w:lastRow="0" w:firstColumn="0" w:lastColumn="0" w:oddVBand="0" w:evenVBand="0" w:oddHBand="1" w:evenHBand="0" w:firstRowFirstColumn="0" w:firstRowLastColumn="0" w:lastRowFirstColumn="0" w:lastRowLastColumn="0"/>
             </w:pPr>
+            <w:r>
+              <w:t>Item is created correctly and appears in the list of items created by him.</w:t>
+            </w:r>
           </w:p>
         </w:tc>
       </w:tr>
@@ -23171,6 +23115,9 @@
               <w:pStyle w:val="Notes"/>
               <w:cnfStyle w:val="000000100000" w:firstRow="0" w:lastRow="0" w:firstColumn="0" w:lastColumn="0" w:oddVBand="0" w:evenVBand="0" w:oddHBand="1" w:evenHBand="0" w:firstRowFirstColumn="0" w:firstRowLastColumn="0" w:lastRowFirstColumn="0" w:lastRowLastColumn="0"/>
             </w:pPr>
+            <w:r>
+              <w:t>When we let all areas in blank, form errors appear correctly.</w:t>
+            </w:r>
           </w:p>
         </w:tc>
       </w:tr>
@@ -23195,6 +23142,7 @@
               <w:rPr>
                 <w:rStyle w:val="Textoennegrita"/>
               </w:rPr>
+              <w:lastRenderedPageBreak/>
               <w:t>Notes</w:t>
             </w:r>
           </w:p>
@@ -23225,7 +23173,6 @@
       </w:pPr>
       <w:bookmarkStart w:id="38" w:name="_Toc515312982"/>
       <w:r>
-        <w:lastRenderedPageBreak/>
         <w:t>UC 33 – Edit an item</w:t>
       </w:r>
       <w:bookmarkEnd w:id="38"/>
@@ -23392,10 +23339,18 @@
             </w:r>
             <w:proofErr w:type="spellEnd"/>
             <w:r>
-              <w:t xml:space="preserve"> Hola’, Description: ‘</w:t>
+              <w:t xml:space="preserve"> </w:t>
             </w:r>
             <w:proofErr w:type="spellStart"/>
             <w:r>
+              <w:t>Hola</w:t>
+            </w:r>
+            <w:proofErr w:type="spellEnd"/>
+            <w:r>
+              <w:t>’, Description: ‘</w:t>
+            </w:r>
+            <w:proofErr w:type="spellStart"/>
+            <w:r>
               <w:t>Te</w:t>
             </w:r>
             <w:proofErr w:type="spellEnd"/>
@@ -23416,7 +23371,15 @@
             </w:r>
             <w:proofErr w:type="spellEnd"/>
             <w:r>
-              <w:t xml:space="preserve"> para ser el </w:t>
+              <w:t xml:space="preserve"> para </w:t>
+            </w:r>
+            <w:proofErr w:type="spellStart"/>
+            <w:r>
+              <w:t>ser</w:t>
+            </w:r>
+            <w:proofErr w:type="spellEnd"/>
+            <w:r>
+              <w:t xml:space="preserve"> el </w:t>
             </w:r>
             <w:proofErr w:type="spellStart"/>
             <w:r>
@@ -23523,6 +23486,9 @@
               <w:pStyle w:val="Notes"/>
               <w:cnfStyle w:val="000000100000" w:firstRow="0" w:lastRow="0" w:firstColumn="0" w:lastColumn="0" w:oddVBand="0" w:evenVBand="0" w:oddHBand="1" w:evenHBand="0" w:firstRowFirstColumn="0" w:firstRowLastColumn="0" w:lastRowFirstColumn="0" w:lastRowLastColumn="0"/>
             </w:pPr>
+            <w:r>
+              <w:t>The item is edited correctly, and it is shown in the created item list with the new changes</w:t>
+            </w:r>
           </w:p>
         </w:tc>
       </w:tr>
@@ -23774,6 +23740,23 @@
               <w:pStyle w:val="Notes"/>
               <w:cnfStyle w:val="000000100000" w:firstRow="0" w:lastRow="0" w:firstColumn="0" w:lastColumn="0" w:oddVBand="0" w:evenVBand="0" w:oddHBand="1" w:evenHBand="0" w:firstRowFirstColumn="0" w:firstRowLastColumn="0" w:lastRowFirstColumn="0" w:lastRowLastColumn="0"/>
             </w:pPr>
+            <w:r>
+              <w:t>Bug</w:t>
+            </w:r>
+            <w:r>
+              <w:t xml:space="preserve">: </w:t>
+            </w:r>
+            <w:r>
+              <w:t xml:space="preserve">The system returns to a panic page, with the error: Could not commit JPA Transaction, nested exception is </w:t>
+            </w:r>
+            <w:proofErr w:type="spellStart"/>
+            <w:r>
+              <w:t>javax.persistence.RollBackException</w:t>
+            </w:r>
+            <w:proofErr w:type="spellEnd"/>
+            <w:r>
+              <w:t>: Error while committing the transaction.</w:t>
+            </w:r>
           </w:p>
         </w:tc>
       </w:tr>
@@ -23881,7 +23864,6 @@
         </w:rPr>
       </w:pPr>
       <w:r>
-        <w:lastRenderedPageBreak/>
         <w:t>Main menu &gt; Content Manager &gt; Create Item</w:t>
       </w:r>
       <w:r>
@@ -24095,6 +24077,20 @@
               <w:pStyle w:val="Notes"/>
               <w:cnfStyle w:val="000000100000" w:firstRow="0" w:lastRow="0" w:firstColumn="0" w:lastColumn="0" w:oddVBand="0" w:evenVBand="0" w:oddHBand="1" w:evenHBand="0" w:firstRowFirstColumn="0" w:firstRowLastColumn="0" w:lastRowFirstColumn="0" w:lastRowLastColumn="0"/>
             </w:pPr>
+            <w:r>
+              <w:t xml:space="preserve">Error: I suppose that the expected is that the item will not be shown in the list, </w:t>
+            </w:r>
+            <w:proofErr w:type="spellStart"/>
+            <w:r>
+              <w:t>so,t</w:t>
+            </w:r>
+            <w:r>
+              <w:t>he</w:t>
+            </w:r>
+            <w:proofErr w:type="spellEnd"/>
+            <w:r>
+              <w:t xml:space="preserve"> item "protective shield" is correctly deleted from database</w:t>
+            </w:r>
           </w:p>
         </w:tc>
       </w:tr>
@@ -24352,6 +24348,21 @@
               <w:pStyle w:val="Notes"/>
               <w:cnfStyle w:val="000000100000" w:firstRow="0" w:lastRow="0" w:firstColumn="0" w:lastColumn="0" w:oddVBand="0" w:evenVBand="0" w:oddHBand="1" w:evenHBand="0" w:firstRowFirstColumn="0" w:firstRowLastColumn="0" w:lastRowFirstColumn="0" w:lastRowLastColumn="0"/>
             </w:pPr>
+            <w:r>
+              <w:t>If we access as a player, buy the item and log in as the content</w:t>
+            </w:r>
+            <w:r>
+              <w:t xml:space="preserve"> manager, he/she can’t delete it</w:t>
+            </w:r>
+            <w:r>
+              <w:t xml:space="preserve"> because the delete button has </w:t>
+            </w:r>
+            <w:r>
+              <w:t>disappeared</w:t>
+            </w:r>
+            <w:r>
+              <w:t>.</w:t>
+            </w:r>
           </w:p>
         </w:tc>
       </w:tr>
@@ -24407,6 +24418,7 @@
       </w:pPr>
       <w:bookmarkStart w:id="40" w:name="_Toc515312984"/>
       <w:r>
+        <w:lastRenderedPageBreak/>
         <w:t>UC 35 – Display my world</w:t>
       </w:r>
       <w:bookmarkEnd w:id="40"/>
@@ -24581,11 +24593,7 @@
               <w:t xml:space="preserve">We can see in the </w:t>
             </w:r>
             <w:r>
-              <w:t xml:space="preserve">information of the player (Username, Email, Phone, Nickname, Wins, Defeats, World and Last Connection). In the view of the world must return the name, the symbol of the faction, the world </w:t>
-            </w:r>
-            <w:r>
-              <w:lastRenderedPageBreak/>
-              <w:t>coordinates, the nickname and the photo of his/her world and the link to the buildings.</w:t>
+              <w:t>information of the player (Username, Email, Phone, Nickname, Wins, Defeats, World and Last Connection). In the view of the world must return the name, the symbol of the faction, the world coordinates, the nickname and the photo of his/her world and the link to the buildings.</w:t>
             </w:r>
           </w:p>
         </w:tc>
@@ -24611,7 +24619,6 @@
               <w:rPr>
                 <w:rStyle w:val="Textoennegrita"/>
               </w:rPr>
-              <w:lastRenderedPageBreak/>
               <w:t>Expected</w:t>
             </w:r>
           </w:p>
@@ -24676,6 +24683,9 @@
               <w:pStyle w:val="Notes"/>
               <w:cnfStyle w:val="000000100000" w:firstRow="0" w:lastRow="0" w:firstColumn="0" w:lastColumn="0" w:oddVBand="0" w:evenVBand="0" w:oddHBand="1" w:evenHBand="0" w:firstRowFirstColumn="0" w:firstRowLastColumn="0" w:lastRowFirstColumn="0" w:lastRowLastColumn="0"/>
             </w:pPr>
+            <w:r>
+              <w:t>Bug- Phone number is not shown on the list</w:t>
+            </w:r>
           </w:p>
         </w:tc>
       </w:tr>
@@ -24984,6 +24994,7 @@
               <w:rPr>
                 <w:rStyle w:val="Textoennegrita"/>
               </w:rPr>
+              <w:lastRenderedPageBreak/>
               <w:t>Outcome</w:t>
             </w:r>
           </w:p>
@@ -25001,6 +25012,243 @@
               <w:pStyle w:val="Notes"/>
               <w:cnfStyle w:val="000000100000" w:firstRow="0" w:lastRow="0" w:firstColumn="0" w:lastColumn="0" w:oddVBand="0" w:evenVBand="0" w:oddHBand="1" w:evenHBand="0" w:firstRowFirstColumn="0" w:firstRowLastColumn="0" w:lastRowFirstColumn="0" w:lastRowLastColumn="0"/>
             </w:pPr>
+            <w:r>
+              <w:t>The list is shown correctly</w:t>
+            </w:r>
+            <w:r>
+              <w:t xml:space="preserve">. </w:t>
+            </w:r>
+            <w:proofErr w:type="spellStart"/>
+            <w:r>
+              <w:t>Posible</w:t>
+            </w:r>
+            <w:proofErr w:type="spellEnd"/>
+            <w:r>
+              <w:t xml:space="preserve"> error: </w:t>
+            </w:r>
+            <w:r>
+              <w:t xml:space="preserve">No </w:t>
+            </w:r>
+            <w:proofErr w:type="spellStart"/>
+            <w:r>
+              <w:t>sé</w:t>
+            </w:r>
+            <w:proofErr w:type="spellEnd"/>
+            <w:r>
+              <w:t xml:space="preserve"> </w:t>
+            </w:r>
+            <w:proofErr w:type="spellStart"/>
+            <w:r>
+              <w:t>si</w:t>
+            </w:r>
+            <w:proofErr w:type="spellEnd"/>
+            <w:r>
+              <w:t xml:space="preserve"> </w:t>
+            </w:r>
+            <w:proofErr w:type="spellStart"/>
+            <w:r>
+              <w:t>es</w:t>
+            </w:r>
+            <w:proofErr w:type="spellEnd"/>
+            <w:r>
+              <w:t xml:space="preserve"> un bug o no </w:t>
+            </w:r>
+            <w:proofErr w:type="spellStart"/>
+            <w:r>
+              <w:t>ya</w:t>
+            </w:r>
+            <w:proofErr w:type="spellEnd"/>
+            <w:r>
+              <w:t xml:space="preserve"> que </w:t>
+            </w:r>
+            <w:proofErr w:type="spellStart"/>
+            <w:r>
+              <w:t>cr</w:t>
+            </w:r>
+            <w:r>
+              <w:t>eo</w:t>
+            </w:r>
+            <w:proofErr w:type="spellEnd"/>
+            <w:r>
+              <w:t xml:space="preserve"> que forma parte del </w:t>
+            </w:r>
+            <w:proofErr w:type="spellStart"/>
+            <w:r>
+              <w:t>listado</w:t>
+            </w:r>
+            <w:proofErr w:type="gramStart"/>
+            <w:r>
+              <w:t>,</w:t>
+            </w:r>
+            <w:r>
+              <w:t>pero</w:t>
+            </w:r>
+            <w:proofErr w:type="spellEnd"/>
+            <w:proofErr w:type="gramEnd"/>
+            <w:r>
+              <w:t xml:space="preserve"> </w:t>
+            </w:r>
+            <w:proofErr w:type="spellStart"/>
+            <w:r>
+              <w:t>cuando</w:t>
+            </w:r>
+            <w:proofErr w:type="spellEnd"/>
+            <w:r>
+              <w:t xml:space="preserve"> pongo el </w:t>
+            </w:r>
+            <w:proofErr w:type="spellStart"/>
+            <w:r>
+              <w:t>ratón</w:t>
+            </w:r>
+            <w:proofErr w:type="spellEnd"/>
+            <w:r>
+              <w:t xml:space="preserve"> </w:t>
+            </w:r>
+            <w:proofErr w:type="spellStart"/>
+            <w:r>
+              <w:t>encima</w:t>
+            </w:r>
+            <w:proofErr w:type="spellEnd"/>
+            <w:r>
+              <w:t xml:space="preserve"> de</w:t>
+            </w:r>
+            <w:r>
+              <w:t xml:space="preserve">l </w:t>
+            </w:r>
+            <w:proofErr w:type="spellStart"/>
+            <w:r>
+              <w:t>botón</w:t>
+            </w:r>
+            <w:proofErr w:type="spellEnd"/>
+            <w:r>
+              <w:t xml:space="preserve"> </w:t>
+            </w:r>
+            <w:proofErr w:type="spellStart"/>
+            <w:r>
+              <w:t>mejorar</w:t>
+            </w:r>
+            <w:proofErr w:type="spellEnd"/>
+            <w:r>
+              <w:t xml:space="preserve"> de un </w:t>
+            </w:r>
+            <w:proofErr w:type="spellStart"/>
+            <w:r>
+              <w:t>edificio,</w:t>
+            </w:r>
+            <w:r>
+              <w:t>los</w:t>
+            </w:r>
+            <w:proofErr w:type="spellEnd"/>
+            <w:r>
+              <w:t xml:space="preserve"> </w:t>
+            </w:r>
+            <w:proofErr w:type="spellStart"/>
+            <w:r>
+              <w:t>materiales</w:t>
+            </w:r>
+            <w:proofErr w:type="spellEnd"/>
+            <w:r>
+              <w:t>(</w:t>
+            </w:r>
+            <w:proofErr w:type="spellStart"/>
+            <w:r>
+              <w:t>creo</w:t>
+            </w:r>
+            <w:proofErr w:type="spellEnd"/>
+            <w:r>
+              <w:t xml:space="preserve"> que el </w:t>
+            </w:r>
+            <w:proofErr w:type="spellStart"/>
+            <w:r>
+              <w:t>unico</w:t>
+            </w:r>
+            <w:proofErr w:type="spellEnd"/>
+            <w:r>
+              <w:t xml:space="preserve"> que cambia </w:t>
+            </w:r>
+            <w:proofErr w:type="spellStart"/>
+            <w:r>
+              <w:t>en</w:t>
+            </w:r>
+            <w:proofErr w:type="spellEnd"/>
+            <w:r>
+              <w:t xml:space="preserve"> l</w:t>
+            </w:r>
+            <w:r>
+              <w:t xml:space="preserve">a </w:t>
+            </w:r>
+            <w:proofErr w:type="spellStart"/>
+            <w:r>
+              <w:t>traducción</w:t>
+            </w:r>
+            <w:proofErr w:type="spellEnd"/>
+            <w:r>
+              <w:t xml:space="preserve"> </w:t>
+            </w:r>
+            <w:proofErr w:type="spellStart"/>
+            <w:r>
+              <w:t>es</w:t>
+            </w:r>
+            <w:proofErr w:type="spellEnd"/>
+            <w:r>
+              <w:t xml:space="preserve"> el combustible) </w:t>
+            </w:r>
+            <w:proofErr w:type="spellStart"/>
+            <w:r>
+              <w:t>aparecen</w:t>
+            </w:r>
+            <w:proofErr w:type="spellEnd"/>
+            <w:r>
+              <w:t xml:space="preserve"> </w:t>
+            </w:r>
+            <w:proofErr w:type="spellStart"/>
+            <w:r>
+              <w:t>en</w:t>
+            </w:r>
+            <w:proofErr w:type="spellEnd"/>
+            <w:r>
+              <w:t xml:space="preserve"> </w:t>
+            </w:r>
+            <w:proofErr w:type="spellStart"/>
+            <w:r>
+              <w:t>inglés</w:t>
+            </w:r>
+            <w:proofErr w:type="spellEnd"/>
+            <w:r>
+              <w:t xml:space="preserve"> </w:t>
+            </w:r>
+            <w:proofErr w:type="spellStart"/>
+            <w:r>
+              <w:t>cuando</w:t>
+            </w:r>
+            <w:proofErr w:type="spellEnd"/>
+            <w:r>
+              <w:t xml:space="preserve"> lo </w:t>
+            </w:r>
+            <w:proofErr w:type="spellStart"/>
+            <w:r>
+              <w:t>tengo</w:t>
+            </w:r>
+            <w:proofErr w:type="spellEnd"/>
+            <w:r>
+              <w:t xml:space="preserve"> </w:t>
+            </w:r>
+            <w:proofErr w:type="spellStart"/>
+            <w:r>
+              <w:t>en</w:t>
+            </w:r>
+            <w:proofErr w:type="spellEnd"/>
+            <w:r>
+              <w:t xml:space="preserve"> </w:t>
+            </w:r>
+            <w:proofErr w:type="spellStart"/>
+            <w:r>
+              <w:t>español</w:t>
+            </w:r>
+            <w:proofErr w:type="spellEnd"/>
+            <w:r>
+              <w:t>.</w:t>
+            </w:r>
           </w:p>
         </w:tc>
       </w:tr>
@@ -25080,7 +25328,6 @@
         <w:pStyle w:val="Notes"/>
       </w:pPr>
       <w:r>
-        <w:lastRenderedPageBreak/>
         <w:t xml:space="preserve">A logged </w:t>
       </w:r>
       <w:proofErr w:type="spellStart"/>
@@ -25323,6 +25570,15 @@
               <w:pStyle w:val="Notes"/>
               <w:cnfStyle w:val="000000100000" w:firstRow="0" w:lastRow="0" w:firstColumn="0" w:lastColumn="0" w:oddVBand="0" w:evenVBand="0" w:oddHBand="1" w:evenHBand="0" w:firstRowFirstColumn="0" w:firstRowLastColumn="0" w:lastRowFirstColumn="0" w:lastRowLastColumn="0"/>
             </w:pPr>
+            <w:r>
+              <w:t>The building is created correctly, appears in the</w:t>
+            </w:r>
+            <w:r>
+              <w:t xml:space="preserve"> list of buildings, </w:t>
+            </w:r>
+            <w:r>
+              <w:t>and is shown as being built.</w:t>
+            </w:r>
           </w:p>
         </w:tc>
       </w:tr>
@@ -25381,6 +25637,7 @@
       </w:pPr>
       <w:bookmarkStart w:id="43" w:name="_Toc515312987"/>
       <w:r>
+        <w:lastRenderedPageBreak/>
         <w:t>UC 38 – Unbuild a Building (Built)</w:t>
       </w:r>
       <w:bookmarkEnd w:id="43"/>
@@ -25636,6 +25893,9 @@
               <w:pStyle w:val="Notes"/>
               <w:cnfStyle w:val="000000100000" w:firstRow="0" w:lastRow="0" w:firstColumn="0" w:lastColumn="0" w:oddVBand="0" w:evenVBand="0" w:oddHBand="1" w:evenHBand="0" w:firstRowFirstColumn="0" w:firstRowLastColumn="0" w:lastRowFirstColumn="0" w:lastRowLastColumn="0"/>
             </w:pPr>
+            <w:r>
+              <w:t>The building is unbuilt properly, and disappears "my buildings"</w:t>
+            </w:r>
           </w:p>
         </w:tc>
       </w:tr>
@@ -25892,6 +26152,26 @@
               <w:pStyle w:val="Notes"/>
               <w:cnfStyle w:val="000000100000" w:firstRow="0" w:lastRow="0" w:firstColumn="0" w:lastColumn="0" w:oddVBand="0" w:evenVBand="0" w:oddHBand="1" w:evenHBand="0" w:firstRowFirstColumn="0" w:firstRowLastColumn="0" w:lastRowFirstColumn="0" w:lastRowLastColumn="0"/>
             </w:pPr>
+            <w:r>
+              <w:t xml:space="preserve">Bug- The troops and resources that </w:t>
+            </w:r>
+            <w:r>
+              <w:t xml:space="preserve">the unbuilt building had stored </w:t>
+            </w:r>
+            <w:r>
+              <w:t xml:space="preserve">are not shown after </w:t>
+            </w:r>
+            <w:proofErr w:type="spellStart"/>
+            <w:r>
+              <w:t>unbuild</w:t>
+            </w:r>
+            <w:r>
+              <w:t>ing</w:t>
+            </w:r>
+            <w:proofErr w:type="spellEnd"/>
+            <w:r>
+              <w:t xml:space="preserve"> a build.</w:t>
+            </w:r>
           </w:p>
         </w:tc>
       </w:tr>
@@ -25988,6 +26268,7 @@
         <w:pStyle w:val="Subttulo"/>
       </w:pPr>
       <w:r>
+        <w:lastRenderedPageBreak/>
         <w:t>Access</w:t>
       </w:r>
     </w:p>
@@ -26203,6 +26484,9 @@
               <w:pStyle w:val="Notes"/>
               <w:cnfStyle w:val="000000100000" w:firstRow="0" w:lastRow="0" w:firstColumn="0" w:lastColumn="0" w:oddVBand="0" w:evenVBand="0" w:oddHBand="1" w:evenHBand="0" w:firstRowFirstColumn="0" w:firstRowLastColumn="0" w:lastRowFirstColumn="0" w:lastRowLastColumn="0"/>
             </w:pPr>
+            <w:r>
+              <w:t>BUG: UC 38= UC39</w:t>
+            </w:r>
           </w:p>
         </w:tc>
       </w:tr>
@@ -26398,11 +26682,7 @@
               <w:cnfStyle w:val="000000000000" w:firstRow="0" w:lastRow="0" w:firstColumn="0" w:lastColumn="0" w:oddVBand="0" w:evenVBand="0" w:oddHBand="0" w:evenHBand="0" w:firstRowFirstColumn="0" w:firstRowLastColumn="0" w:lastRowFirstColumn="0" w:lastRowLastColumn="0"/>
             </w:pPr>
             <w:r>
-              <w:t xml:space="preserve">The system must return the buildings list without that building and the </w:t>
-            </w:r>
-            <w:r>
-              <w:lastRenderedPageBreak/>
-              <w:t xml:space="preserve">resources and troops that tis building had stored. </w:t>
+              <w:t xml:space="preserve">The system must return the buildings list without that building and the resources and troops that tis building had stored. </w:t>
             </w:r>
           </w:p>
         </w:tc>
@@ -26431,7 +26711,6 @@
               <w:rPr>
                 <w:rStyle w:val="Textoennegrita"/>
               </w:rPr>
-              <w:lastRenderedPageBreak/>
               <w:t>Outcome</w:t>
             </w:r>
           </w:p>
@@ -26449,6 +26728,11 @@
               <w:pStyle w:val="Notes"/>
               <w:cnfStyle w:val="000000100000" w:firstRow="0" w:lastRow="0" w:firstColumn="0" w:lastColumn="0" w:oddVBand="0" w:evenVBand="0" w:oddHBand="1" w:evenHBand="0" w:firstRowFirstColumn="0" w:firstRowLastColumn="0" w:lastRowFirstColumn="0" w:lastRowLastColumn="0"/>
             </w:pPr>
+            <w:r>
+              <w:t>BUG: UC 38= UC39</w:t>
+            </w:r>
+            <w:bookmarkStart w:id="45" w:name="_GoBack"/>
+            <w:bookmarkEnd w:id="45"/>
           </w:p>
         </w:tc>
       </w:tr>
@@ -26510,11 +26794,11 @@
       <w:pPr>
         <w:pStyle w:val="Ttulo1"/>
       </w:pPr>
-      <w:bookmarkStart w:id="45" w:name="_Toc515312989"/>
+      <w:bookmarkStart w:id="46" w:name="_Toc515312989"/>
       <w:r>
         <w:t>UC 40 – Update Building (Built)</w:t>
       </w:r>
-      <w:bookmarkEnd w:id="45"/>
+      <w:bookmarkEnd w:id="46"/>
     </w:p>
     <w:p>
       <w:pPr>
@@ -26615,6 +26899,7 @@
               <w:rPr>
                 <w:rStyle w:val="Textoennegrita"/>
               </w:rPr>
+              <w:lastRenderedPageBreak/>
               <w:t>Test</w:t>
             </w:r>
             <w:r>
@@ -26770,6 +27055,12 @@
               <w:pStyle w:val="Notes"/>
               <w:cnfStyle w:val="000000100000" w:firstRow="0" w:lastRow="0" w:firstColumn="0" w:lastColumn="0" w:oddVBand="0" w:evenVBand="0" w:oddHBand="1" w:evenHBand="0" w:firstRowFirstColumn="0" w:firstRowLastColumn="0" w:lastRowFirstColumn="0" w:lastRowLastColumn="0"/>
             </w:pPr>
+            <w:r>
+              <w:t>The buildings are upgraded properly and its levels are upgraded</w:t>
+            </w:r>
+            <w:r>
+              <w:t xml:space="preserve"> as well.</w:t>
+            </w:r>
           </w:p>
         </w:tc>
       </w:tr>
@@ -27022,6 +27313,71 @@
               <w:pStyle w:val="Notes"/>
               <w:cnfStyle w:val="000000100000" w:firstRow="0" w:lastRow="0" w:firstColumn="0" w:lastColumn="0" w:oddVBand="0" w:evenVBand="0" w:oddHBand="1" w:evenHBand="0" w:firstRowFirstColumn="0" w:firstRowLastColumn="0" w:lastRowFirstColumn="0" w:lastRowLastColumn="0"/>
             </w:pPr>
+            <w:r>
+              <w:t>Errors "</w:t>
+            </w:r>
+            <w:proofErr w:type="spellStart"/>
+            <w:r>
+              <w:t>está</w:t>
+            </w:r>
+            <w:proofErr w:type="spellEnd"/>
+            <w:r>
+              <w:t xml:space="preserve"> al </w:t>
+            </w:r>
+            <w:proofErr w:type="spellStart"/>
+            <w:r>
+              <w:t>máximo</w:t>
+            </w:r>
+            <w:proofErr w:type="spellEnd"/>
+            <w:r>
+              <w:t xml:space="preserve"> </w:t>
+            </w:r>
+            <w:proofErr w:type="spellStart"/>
+            <w:r>
+              <w:t>nivel</w:t>
+            </w:r>
+            <w:proofErr w:type="spellEnd"/>
+            <w:r>
+              <w:t xml:space="preserve">" and "No </w:t>
+            </w:r>
+            <w:proofErr w:type="spellStart"/>
+            <w:r>
+              <w:t>tienes</w:t>
+            </w:r>
+            <w:proofErr w:type="spellEnd"/>
+            <w:r>
+              <w:t xml:space="preserve"> </w:t>
+            </w:r>
+            <w:proofErr w:type="spellStart"/>
+            <w:r>
+              <w:t>recursos</w:t>
+            </w:r>
+            <w:proofErr w:type="spellEnd"/>
+            <w:r>
+              <w:t xml:space="preserve"> </w:t>
+            </w:r>
+            <w:proofErr w:type="spellStart"/>
+            <w:r>
+              <w:t>suficientes</w:t>
+            </w:r>
+            <w:proofErr w:type="spellEnd"/>
+            <w:r>
+              <w:t>"</w:t>
+            </w:r>
+          </w:p>
+          <w:p>
+            <w:pPr>
+              <w:pStyle w:val="Notes"/>
+              <w:cnfStyle w:val="000000100000" w:firstRow="0" w:lastRow="0" w:firstColumn="0" w:lastColumn="0" w:oddVBand="0" w:evenVBand="0" w:oddHBand="1" w:evenHBand="0" w:firstRowFirstColumn="0" w:firstRowLastColumn="0" w:lastRowFirstColumn="0" w:lastRowLastColumn="0"/>
+            </w:pPr>
+            <w:proofErr w:type="gramStart"/>
+            <w:r>
+              <w:t>are</w:t>
+            </w:r>
+            <w:proofErr w:type="gramEnd"/>
+            <w:r>
+              <w:t xml:space="preserve"> shown properly. </w:t>
+            </w:r>
           </w:p>
         </w:tc>
       </w:tr>
@@ -27079,11 +27435,11 @@
       <w:pPr>
         <w:pStyle w:val="Ttulo1"/>
       </w:pPr>
-      <w:bookmarkStart w:id="46" w:name="_Toc515312990"/>
+      <w:bookmarkStart w:id="47" w:name="_Toc515312990"/>
       <w:r>
         <w:t>UC 41 – Navigate from Recruiter to their troops.</w:t>
       </w:r>
-      <w:bookmarkEnd w:id="46"/>
+      <w:bookmarkEnd w:id="47"/>
     </w:p>
     <w:p>
       <w:pPr>
@@ -27181,6 +27537,7 @@
               <w:rPr>
                 <w:rStyle w:val="Textoennegrita"/>
               </w:rPr>
+              <w:lastRenderedPageBreak/>
               <w:t>Test</w:t>
             </w:r>
             <w:r>
@@ -27416,12 +27773,11 @@
       <w:pPr>
         <w:pStyle w:val="Ttulo1"/>
       </w:pPr>
-      <w:bookmarkStart w:id="47" w:name="_Toc515312991"/>
-      <w:r>
-        <w:lastRenderedPageBreak/>
+      <w:bookmarkStart w:id="48" w:name="_Toc515312991"/>
+      <w:r>
         <w:t>UC 42 – List my invitations.</w:t>
       </w:r>
-      <w:bookmarkEnd w:id="47"/>
+      <w:bookmarkEnd w:id="48"/>
     </w:p>
     <w:p>
       <w:pPr>
@@ -27744,14 +28100,14 @@
       <w:pPr>
         <w:pStyle w:val="Ttulo1"/>
       </w:pPr>
-      <w:bookmarkStart w:id="48" w:name="_Toc515312992"/>
-      <w:bookmarkStart w:id="49" w:name="_Hlk515312744"/>
+      <w:bookmarkStart w:id="49" w:name="_Toc515312992"/>
+      <w:bookmarkStart w:id="50" w:name="_Hlk515312744"/>
       <w:r>
         <w:t>UC 43 – Create messages in chat of organization</w:t>
       </w:r>
-      <w:bookmarkEnd w:id="48"/>
-    </w:p>
-    <w:bookmarkEnd w:id="49"/>
+      <w:bookmarkEnd w:id="49"/>
+    </w:p>
+    <w:bookmarkEnd w:id="50"/>
     <w:p>
       <w:pPr>
         <w:rPr>
@@ -27807,7 +28163,6 @@
         <w:pStyle w:val="Subttulo"/>
       </w:pPr>
       <w:r>
-        <w:lastRenderedPageBreak/>
         <w:t>Tests</w:t>
       </w:r>
       <w:r>
@@ -28161,11 +28516,11 @@
               <w:cnfStyle w:val="000000100000" w:firstRow="0" w:lastRow="0" w:firstColumn="0" w:lastColumn="0" w:oddVBand="0" w:evenVBand="0" w:oddHBand="1" w:evenHBand="0" w:firstRowFirstColumn="0" w:firstRowLastColumn="0" w:lastRowFirstColumn="0" w:lastRowLastColumn="0"/>
             </w:pPr>
             <w:r>
-              <w:t xml:space="preserve">The player </w:t>
+              <w:t xml:space="preserve">The </w:t>
             </w:r>
             <w:proofErr w:type="gramStart"/>
             <w:r>
-              <w:t>don’t</w:t>
+              <w:t>player don’t</w:t>
             </w:r>
             <w:proofErr w:type="gramEnd"/>
             <w:r>
@@ -28328,17 +28683,17 @@
       <w:pPr>
         <w:pStyle w:val="Ttulo1"/>
       </w:pPr>
-      <w:bookmarkStart w:id="50" w:name="_Toc515312993"/>
-      <w:bookmarkStart w:id="51" w:name="_Hlk515312438"/>
+      <w:bookmarkStart w:id="51" w:name="_Toc515312993"/>
+      <w:bookmarkStart w:id="52" w:name="_Hlk515312438"/>
       <w:r>
         <w:t xml:space="preserve">UC 44 – </w:t>
       </w:r>
       <w:r>
         <w:t>List the items available in the shop</w:t>
       </w:r>
-      <w:bookmarkEnd w:id="50"/>
-    </w:p>
-    <w:bookmarkEnd w:id="51"/>
+      <w:bookmarkEnd w:id="51"/>
+    </w:p>
+    <w:bookmarkEnd w:id="52"/>
     <w:p>
       <w:pPr>
         <w:rPr>
@@ -28369,13 +28724,8 @@
       <w:r>
         <w:t xml:space="preserve"> (Player) can </w:t>
       </w:r>
-      <w:proofErr w:type="gramStart"/>
-      <w:r>
-        <w:t>enters into</w:t>
-      </w:r>
-      <w:proofErr w:type="gramEnd"/>
-      <w:r>
-        <w:t xml:space="preserve"> the shop and see the multiple objects to buy them.</w:t>
+      <w:r>
+        <w:t>enters into the shop and see the multiple objects to buy them.</w:t>
       </w:r>
     </w:p>
     <w:p>
@@ -28519,15 +28869,7 @@
             </w:r>
             <w:proofErr w:type="spellEnd"/>
             <w:r>
-              <w:t xml:space="preserve"> (Player) can </w:t>
-            </w:r>
-            <w:proofErr w:type="gramStart"/>
-            <w:r>
-              <w:t>enters into</w:t>
-            </w:r>
-            <w:proofErr w:type="gramEnd"/>
-            <w:r>
-              <w:t xml:space="preserve"> the shop and see the multiple objects to buy them.</w:t>
+              <w:t xml:space="preserve"> (Player) can enters into the shop and see the multiple objects to buy them.</w:t>
             </w:r>
           </w:p>
           <w:p>
@@ -28559,7 +28901,6 @@
               <w:rPr>
                 <w:rStyle w:val="Textoennegrita"/>
               </w:rPr>
-              <w:lastRenderedPageBreak/>
               <w:t>Expected</w:t>
             </w:r>
           </w:p>
@@ -28696,14 +29037,14 @@
       <w:pPr>
         <w:pStyle w:val="Ttulo1"/>
       </w:pPr>
-      <w:bookmarkStart w:id="52" w:name="_Toc515312994"/>
+      <w:bookmarkStart w:id="53" w:name="_Toc515312994"/>
       <w:r>
         <w:t xml:space="preserve">UC 45 – List the items </w:t>
       </w:r>
       <w:r>
         <w:t>he bought</w:t>
       </w:r>
-      <w:bookmarkEnd w:id="52"/>
+      <w:bookmarkEnd w:id="53"/>
     </w:p>
     <w:p>
       <w:pPr>
@@ -28755,6 +29096,7 @@
         </w:rPr>
       </w:pPr>
       <w:r>
+        <w:lastRenderedPageBreak/>
         <w:t xml:space="preserve">Main menu &gt; Player &gt; </w:t>
       </w:r>
       <w:r>
@@ -29038,11 +29380,11 @@
       <w:pPr>
         <w:pStyle w:val="Ttulo1"/>
       </w:pPr>
-      <w:bookmarkStart w:id="53" w:name="_Toc515312995"/>
+      <w:bookmarkStart w:id="54" w:name="_Toc515312995"/>
       <w:r>
         <w:t>UC 46 – List the activated items</w:t>
       </w:r>
-      <w:bookmarkEnd w:id="53"/>
+      <w:bookmarkEnd w:id="54"/>
     </w:p>
     <w:p>
       <w:pPr>
@@ -29371,11 +29713,11 @@
       <w:pPr>
         <w:pStyle w:val="Ttulo1"/>
       </w:pPr>
-      <w:bookmarkStart w:id="54" w:name="_Toc515312996"/>
+      <w:bookmarkStart w:id="55" w:name="_Toc515312996"/>
       <w:r>
         <w:t>UC 47 – Use items</w:t>
       </w:r>
-      <w:bookmarkEnd w:id="54"/>
+      <w:bookmarkEnd w:id="55"/>
     </w:p>
     <w:p>
       <w:pPr>
@@ -29429,7 +29771,6 @@
         <w:pStyle w:val="Subttulo"/>
       </w:pPr>
       <w:r>
-        <w:lastRenderedPageBreak/>
         <w:t>Tests</w:t>
       </w:r>
       <w:r>
@@ -29692,14 +30033,14 @@
       <w:pPr>
         <w:pStyle w:val="Ttulo1"/>
       </w:pPr>
-      <w:bookmarkStart w:id="55" w:name="_Toc515312997"/>
+      <w:bookmarkStart w:id="56" w:name="_Toc515312997"/>
       <w:r>
         <w:t xml:space="preserve">UC 49 – </w:t>
       </w:r>
       <w:r>
         <w:t>Create an organization.</w:t>
       </w:r>
-      <w:bookmarkEnd w:id="55"/>
+      <w:bookmarkEnd w:id="56"/>
     </w:p>
     <w:p>
       <w:pPr>
@@ -29797,6 +30138,7 @@
               <w:rPr>
                 <w:rStyle w:val="Textoennegrita"/>
               </w:rPr>
+              <w:lastRenderedPageBreak/>
               <w:t>Test</w:t>
             </w:r>
             <w:r>
@@ -29920,15 +30262,7 @@
               <w:cnfStyle w:val="000000000000" w:firstRow="0" w:lastRow="0" w:firstColumn="0" w:lastColumn="0" w:oddVBand="0" w:evenVBand="0" w:oddHBand="0" w:evenHBand="0" w:firstRowFirstColumn="0" w:firstRowLastColumn="0" w:lastRowFirstColumn="0" w:lastRowLastColumn="0"/>
             </w:pPr>
             <w:r>
-              <w:t xml:space="preserve">The system must return us the members list of the organization where the player is the </w:t>
-            </w:r>
-            <w:proofErr w:type="gramStart"/>
-            <w:r>
-              <w:t>master of it</w:t>
-            </w:r>
-            <w:proofErr w:type="gramEnd"/>
-            <w:r>
-              <w:t>.</w:t>
+              <w:t>The system must return us the members list of the organization where the player is the master of it.</w:t>
             </w:r>
           </w:p>
           <w:p>
@@ -30174,7 +30508,6 @@
               <w:rPr>
                 <w:rStyle w:val="Textoennegrita"/>
               </w:rPr>
-              <w:lastRenderedPageBreak/>
               <w:t>Expected</w:t>
             </w:r>
           </w:p>
@@ -30307,7 +30640,7 @@
           <w:u w:val="single"/>
         </w:rPr>
       </w:pPr>
-      <w:bookmarkStart w:id="56" w:name="_Toc515312998"/>
+      <w:bookmarkStart w:id="57" w:name="_Toc515312998"/>
       <w:r>
         <w:t>UC 50</w:t>
       </w:r>
@@ -30317,7 +30650,7 @@
       <w:r>
         <w:t>Accept an Invitation</w:t>
       </w:r>
-      <w:bookmarkEnd w:id="56"/>
+      <w:bookmarkEnd w:id="57"/>
     </w:p>
     <w:p>
       <w:pPr>
@@ -30380,6 +30713,7 @@
         <w:pStyle w:val="Subttulo"/>
       </w:pPr>
       <w:r>
+        <w:lastRenderedPageBreak/>
         <w:t>Tests</w:t>
       </w:r>
       <w:r>
@@ -30659,11 +30993,11 @@
           <w:u w:val="single"/>
         </w:rPr>
       </w:pPr>
-      <w:bookmarkStart w:id="57" w:name="_Toc515312999"/>
+      <w:bookmarkStart w:id="58" w:name="_Toc515312999"/>
       <w:r>
         <w:t>UC 51 – Decline an Invitation</w:t>
       </w:r>
-      <w:bookmarkEnd w:id="57"/>
+      <w:bookmarkEnd w:id="58"/>
     </w:p>
     <w:p>
       <w:pPr>
@@ -30899,15 +31233,7 @@
               <w:t xml:space="preserve">The system must return us </w:t>
             </w:r>
             <w:r>
-              <w:t xml:space="preserve">the list of invitations that he/she </w:t>
-            </w:r>
-            <w:proofErr w:type="gramStart"/>
-            <w:r>
-              <w:t>has</w:t>
-            </w:r>
-            <w:proofErr w:type="gramEnd"/>
-            <w:r>
-              <w:t xml:space="preserve"> and that invitation declined</w:t>
+              <w:t>the list of invitations that he/she has and that invitation declined</w:t>
             </w:r>
             <w:r>
               <w:t>.</w:t>
@@ -31022,11 +31348,11 @@
           <w:u w:val="single"/>
         </w:rPr>
       </w:pPr>
-      <w:bookmarkStart w:id="58" w:name="_Toc515313000"/>
+      <w:bookmarkStart w:id="59" w:name="_Toc515313000"/>
       <w:r>
         <w:t>UC 52 – See the organization’s members</w:t>
       </w:r>
-      <w:bookmarkEnd w:id="58"/>
+      <w:bookmarkEnd w:id="59"/>
     </w:p>
     <w:p>
       <w:pPr>
@@ -31083,7 +31409,6 @@
         <w:pStyle w:val="Subttulo"/>
       </w:pPr>
       <w:r>
-        <w:lastRenderedPageBreak/>
         <w:t>Tests</w:t>
       </w:r>
       <w:r>
@@ -31362,11 +31687,11 @@
           <w:u w:val="single"/>
         </w:rPr>
       </w:pPr>
-      <w:bookmarkStart w:id="59" w:name="_Toc515313001"/>
+      <w:bookmarkStart w:id="60" w:name="_Toc515313001"/>
       <w:r>
         <w:t>UC 53 – Send invitations for your organization</w:t>
       </w:r>
-      <w:bookmarkEnd w:id="59"/>
+      <w:bookmarkEnd w:id="60"/>
     </w:p>
     <w:p>
       <w:pPr>
@@ -31415,6 +31740,7 @@
         </w:rPr>
       </w:pPr>
       <w:r>
+        <w:lastRenderedPageBreak/>
         <w:t>Main menu &gt; Users &gt; View &gt; Send Invitation</w:t>
       </w:r>
     </w:p>
@@ -31957,11 +32283,11 @@
           <w:u w:val="single"/>
         </w:rPr>
       </w:pPr>
-      <w:bookmarkStart w:id="60" w:name="_Toc515313002"/>
+      <w:bookmarkStart w:id="61" w:name="_Toc515313002"/>
       <w:r>
         <w:t>UC 54 – Change ranges in an organization</w:t>
       </w:r>
-      <w:bookmarkEnd w:id="60"/>
+      <w:bookmarkEnd w:id="61"/>
     </w:p>
     <w:p>
       <w:pPr>
@@ -32007,6 +32333,7 @@
         <w:pStyle w:val="Subttulo"/>
       </w:pPr>
       <w:r>
+        <w:lastRenderedPageBreak/>
         <w:t>Access</w:t>
       </w:r>
     </w:p>
@@ -32269,7 +32596,6 @@
               <w:rPr>
                 <w:rStyle w:val="Textoennegrita"/>
               </w:rPr>
-              <w:lastRenderedPageBreak/>
               <w:t>Notes</w:t>
             </w:r>
           </w:p>
@@ -32327,11 +32653,11 @@
           <w:u w:val="single"/>
         </w:rPr>
       </w:pPr>
-      <w:bookmarkStart w:id="61" w:name="_Toc515313003"/>
+      <w:bookmarkStart w:id="62" w:name="_Toc515313003"/>
       <w:r>
         <w:t>UC 55 – Let another to be the master</w:t>
       </w:r>
-      <w:bookmarkEnd w:id="61"/>
+      <w:bookmarkEnd w:id="62"/>
     </w:p>
     <w:p>
       <w:pPr>
@@ -32503,7 +32829,11 @@
             </w:r>
             <w:proofErr w:type="spellEnd"/>
             <w:r>
-              <w:t xml:space="preserve"> (Player) if is the Master of the organization can convert another player to Master and he/she will convert automatically to Officer.</w:t>
+              <w:t xml:space="preserve"> (Player) if is the Master of the organization </w:t>
+            </w:r>
+            <w:r>
+              <w:lastRenderedPageBreak/>
+              <w:t>can convert another player to Master and he/she will convert automatically to Officer.</w:t>
             </w:r>
           </w:p>
           <w:p>
@@ -32535,6 +32865,7 @@
               <w:rPr>
                 <w:rStyle w:val="Textoennegrita"/>
               </w:rPr>
+              <w:lastRenderedPageBreak/>
               <w:t>Expected</w:t>
             </w:r>
           </w:p>
@@ -32665,9 +32996,8 @@
           <w:u w:val="single"/>
         </w:rPr>
       </w:pPr>
-      <w:bookmarkStart w:id="62" w:name="_Toc515313004"/>
-      <w:r>
-        <w:lastRenderedPageBreak/>
+      <w:bookmarkStart w:id="63" w:name="_Toc515313004"/>
+      <w:r>
         <w:t>UC 56</w:t>
       </w:r>
       <w:r>
@@ -32676,7 +33006,7 @@
       <w:r>
         <w:t>Leave the organization</w:t>
       </w:r>
-      <w:bookmarkEnd w:id="62"/>
+      <w:bookmarkEnd w:id="63"/>
     </w:p>
     <w:p>
       <w:pPr>
@@ -33370,7 +33700,6 @@
               <w:rPr>
                 <w:rStyle w:val="Textoennegrita"/>
               </w:rPr>
-              <w:lastRenderedPageBreak/>
               <w:t>Expected</w:t>
             </w:r>
           </w:p>
@@ -33496,11 +33825,11 @@
           <w:u w:val="single"/>
         </w:rPr>
       </w:pPr>
-      <w:bookmarkStart w:id="63" w:name="_Toc515313005"/>
+      <w:bookmarkStart w:id="64" w:name="_Toc515313005"/>
       <w:r>
         <w:t>UC 57 – Create Report</w:t>
       </w:r>
-      <w:bookmarkEnd w:id="63"/>
+      <w:bookmarkEnd w:id="64"/>
     </w:p>
     <w:p>
       <w:pPr>
@@ -33530,11 +33859,11 @@
       </w:r>
       <w:proofErr w:type="spellEnd"/>
       <w:r>
-        <w:t xml:space="preserve"> (</w:t>
+        <w:t xml:space="preserve"> (Player</w:t>
       </w:r>
       <w:proofErr w:type="gramStart"/>
       <w:r>
-        <w:t xml:space="preserve">Player) </w:t>
+        <w:t xml:space="preserve">) </w:t>
       </w:r>
       <w:r>
         <w:t xml:space="preserve"> can</w:t>
@@ -33917,7 +34246,6 @@
               <w:rPr>
                 <w:rStyle w:val="Textoennegrita"/>
               </w:rPr>
-              <w:lastRenderedPageBreak/>
               <w:t>Description</w:t>
             </w:r>
           </w:p>
@@ -34097,11 +34425,11 @@
           <w:u w:val="single"/>
         </w:rPr>
       </w:pPr>
-      <w:bookmarkStart w:id="64" w:name="_Toc515313006"/>
+      <w:bookmarkStart w:id="65" w:name="_Toc515313006"/>
       <w:r>
         <w:t>UC 58 – Mark updates as suspicious</w:t>
       </w:r>
-      <w:bookmarkEnd w:id="64"/>
+      <w:bookmarkEnd w:id="65"/>
     </w:p>
     <w:p>
       <w:pPr>
@@ -34132,11 +34460,11 @@
       </w:r>
       <w:proofErr w:type="spellEnd"/>
       <w:r>
-        <w:t xml:space="preserve"> (</w:t>
+        <w:t xml:space="preserve"> (Player</w:t>
       </w:r>
       <w:proofErr w:type="gramStart"/>
       <w:r>
-        <w:t>Player)  can</w:t>
+        <w:t>)  can</w:t>
       </w:r>
       <w:proofErr w:type="gramEnd"/>
       <w:r>
@@ -34259,6 +34587,7 @@
               <w:rPr>
                 <w:rStyle w:val="Textoennegrita"/>
               </w:rPr>
+              <w:lastRenderedPageBreak/>
               <w:t>Description</w:t>
             </w:r>
           </w:p>
@@ -34679,11 +35008,11 @@
           <w:u w:val="single"/>
         </w:rPr>
       </w:pPr>
-      <w:bookmarkStart w:id="65" w:name="_Toc515313007"/>
+      <w:bookmarkStart w:id="66" w:name="_Toc515313007"/>
       <w:r>
         <w:t>UC 59 – List the player for making a battle with.</w:t>
       </w:r>
-      <w:bookmarkEnd w:id="65"/>
+      <w:bookmarkEnd w:id="66"/>
     </w:p>
     <w:p>
       <w:pPr>
@@ -34888,6 +35217,7 @@
               <w:rPr>
                 <w:rStyle w:val="Textoennegrita"/>
               </w:rPr>
+              <w:lastRenderedPageBreak/>
               <w:t>Expected</w:t>
             </w:r>
           </w:p>
@@ -35038,11 +35368,11 @@
           <w:u w:val="single"/>
         </w:rPr>
       </w:pPr>
-      <w:bookmarkStart w:id="66" w:name="_Toc515313008"/>
+      <w:bookmarkStart w:id="67" w:name="_Toc515313008"/>
       <w:r>
         <w:t>UC 60 – Create a Battle</w:t>
       </w:r>
-      <w:bookmarkEnd w:id="66"/>
+      <w:bookmarkEnd w:id="67"/>
     </w:p>
     <w:p>
       <w:pPr>
@@ -35648,7 +35978,7 @@
           <w:u w:val="single"/>
         </w:rPr>
       </w:pPr>
-      <w:bookmarkStart w:id="67" w:name="_Toc515313009"/>
+      <w:bookmarkStart w:id="68" w:name="_Toc515313009"/>
       <w:r>
         <w:t>UC 61</w:t>
       </w:r>
@@ -35663,7 +35993,7 @@
       <w:r>
         <w:t xml:space="preserve"> battle</w:t>
       </w:r>
-      <w:bookmarkEnd w:id="67"/>
+      <w:bookmarkEnd w:id="68"/>
     </w:p>
     <w:p>
       <w:pPr>
@@ -36055,6 +36385,7 @@
               <w:rPr>
                 <w:rStyle w:val="Textoennegrita"/>
               </w:rPr>
+              <w:lastRenderedPageBreak/>
               <w:t>Test</w:t>
             </w:r>
             <w:r>
@@ -36280,12 +36611,11 @@
       <w:pPr>
         <w:pStyle w:val="Ttulo1"/>
       </w:pPr>
-      <w:bookmarkStart w:id="68" w:name="_Toc515313010"/>
-      <w:r>
-        <w:lastRenderedPageBreak/>
+      <w:bookmarkStart w:id="69" w:name="_Toc515313010"/>
+      <w:r>
         <w:t>Additional tests</w:t>
       </w:r>
-      <w:bookmarkEnd w:id="68"/>
+      <w:bookmarkEnd w:id="69"/>
     </w:p>
     <w:p>
       <w:pPr>
@@ -36489,29 +36819,7 @@
                 <w:szCs w:val="22"/>
                 <w:lang w:val="en-GB" w:eastAsia="en-US"/>
               </w:rPr>
-              <w:t xml:space="preserve">Check the menu, there are untranslated or </w:t>
-            </w:r>
-            <w:r>
-              <w:rPr>
-                <w:rFonts w:ascii="Comic Sans MS" w:eastAsiaTheme="minorHAnsi" w:hAnsi="Comic Sans MS" w:cstheme="minorBidi"/>
-                <w:i/>
-                <w:color w:val="4A442A" w:themeColor="background2" w:themeShade="40"/>
-                <w:sz w:val="22"/>
-                <w:szCs w:val="22"/>
-                <w:lang w:val="en-GB" w:eastAsia="en-US"/>
-              </w:rPr>
-              <w:t xml:space="preserve">wrong </w:t>
-            </w:r>
-            <w:r>
-              <w:rPr>
-                <w:rFonts w:ascii="Comic Sans MS" w:eastAsiaTheme="minorHAnsi" w:hAnsi="Comic Sans MS" w:cstheme="minorBidi"/>
-                <w:i/>
-                <w:color w:val="4A442A" w:themeColor="background2" w:themeShade="40"/>
-                <w:sz w:val="22"/>
-                <w:szCs w:val="22"/>
-                <w:lang w:val="en-GB" w:eastAsia="en-US"/>
-              </w:rPr>
-              <w:t>translated</w:t>
+              <w:t>Check the menu, there are untranslated or wrong translated</w:t>
             </w:r>
           </w:p>
         </w:tc>
@@ -37029,10 +37337,7 @@
       </w:tr>
     </w:tbl>
     <w:p/>
-    <w:p>
-      <w:bookmarkStart w:id="69" w:name="_GoBack"/>
-      <w:bookmarkEnd w:id="69"/>
-    </w:p>
+    <w:p/>
     <w:sectPr>
       <w:pgSz w:w="11906" w:h="16838"/>
       <w:pgMar w:top="1440" w:right="1440" w:bottom="1440" w:left="1440" w:header="708" w:footer="708" w:gutter="0"/>
@@ -37044,8 +37349,8 @@
 </file>
 
 <file path=word/numbering.xml><?xml version="1.0" encoding="utf-8"?>
-<w:numbering xmlns:wpc="http://schemas.microsoft.com/office/word/2010/wordprocessingCanvas" xmlns:cx="http://schemas.microsoft.com/office/drawing/2014/chartex" xmlns:cx1="http://schemas.microsoft.com/office/drawing/2015/9/8/chartex" xmlns:cx2="http://schemas.microsoft.com/office/drawing/2015/10/21/chartex" xmlns:cx3="http://schemas.microsoft.com/office/drawing/2016/5/9/chartex" xmlns:cx4="http://schemas.microsoft.com/office/drawing/2016/5/10/chartex" xmlns:cx5="http://schemas.microsoft.com/office/drawing/2016/5/11/chartex" xmlns:cx6="http://schemas.microsoft.com/office/drawing/2016/5/12/chartex" xmlns:cx7="http://schemas.microsoft.com/office/drawing/2016/5/13/chartex" xmlns:cx8="http://schemas.microsoft.com/office/drawing/2016/5/14/chartex" xmlns:mc="http://schemas.openxmlformats.org/markup-compatibility/2006" xmlns:aink="http://schemas.microsoft.com/office/drawing/2016/ink" xmlns:am3d="http://schemas.microsoft.com/office/drawing/2017/model3d" xmlns:o="urn:schemas-microsoft-com:office:office" xmlns:r="http://schemas.openxmlformats.org/officeDocument/2006/relationships" xmlns:m="http://schemas.openxmlformats.org/officeDocument/2006/math" xmlns:v="urn:schemas-microsoft-com:vml" xmlns:wp14="http://schemas.microsoft.com/office/word/2010/wordprocessingDrawing" xmlns:wp="http://schemas.openxmlformats.org/drawingml/2006/wordprocessingDrawing" xmlns:w10="urn:schemas-microsoft-com:office:word" xmlns:w="http://schemas.openxmlformats.org/wordprocessingml/2006/main" xmlns:w14="http://schemas.microsoft.com/office/word/2010/wordml" xmlns:w15="http://schemas.microsoft.com/office/word/2012/wordml" xmlns:w16cid="http://schemas.microsoft.com/office/word/2016/wordml/cid" xmlns:w16se="http://schemas.microsoft.com/office/word/2015/wordml/symex" xmlns:wpg="http://schemas.microsoft.com/office/word/2010/wordprocessingGroup" xmlns:wpi="http://schemas.microsoft.com/office/word/2010/wordprocessingInk" xmlns:wne="http://schemas.microsoft.com/office/word/2006/wordml" xmlns:wps="http://schemas.microsoft.com/office/word/2010/wordprocessingShape" mc:Ignorable="w14 w15 w16se w16cid wp14">
-  <w:abstractNum w:abstractNumId="0" w15:restartNumberingAfterBreak="0">
+<w:numbering xmlns:wpc="http://schemas.microsoft.com/office/word/2010/wordprocessingCanvas" xmlns:mc="http://schemas.openxmlformats.org/markup-compatibility/2006" xmlns:o="urn:schemas-microsoft-com:office:office" xmlns:r="http://schemas.openxmlformats.org/officeDocument/2006/relationships" xmlns:m="http://schemas.openxmlformats.org/officeDocument/2006/math" xmlns:v="urn:schemas-microsoft-com:vml" xmlns:wp14="http://schemas.microsoft.com/office/word/2010/wordprocessingDrawing" xmlns:wp="http://schemas.openxmlformats.org/drawingml/2006/wordprocessingDrawing" xmlns:w10="urn:schemas-microsoft-com:office:word" xmlns:w="http://schemas.openxmlformats.org/wordprocessingml/2006/main" xmlns:w14="http://schemas.microsoft.com/office/word/2010/wordml" xmlns:wpg="http://schemas.microsoft.com/office/word/2010/wordprocessingGroup" xmlns:wpi="http://schemas.microsoft.com/office/word/2010/wordprocessingInk" xmlns:wne="http://schemas.microsoft.com/office/word/2006/wordml" xmlns:wps="http://schemas.microsoft.com/office/word/2010/wordprocessingShape" mc:Ignorable="w14 wp14">
+  <w:abstractNum w:abstractNumId="0">
     <w:nsid w:val="01DC0F27"/>
     <w:multiLevelType w:val="hybridMultilevel"/>
     <w:tmpl w:val="7C4AC7D8"/>
@@ -37157,7 +37462,7 @@
       </w:rPr>
     </w:lvl>
   </w:abstractNum>
-  <w:abstractNum w:abstractNumId="1" w15:restartNumberingAfterBreak="0">
+  <w:abstractNum w:abstractNumId="1">
     <w:nsid w:val="60CD6671"/>
     <w:multiLevelType w:val="hybridMultilevel"/>
     <w:tmpl w:val="75D28CE0"/>
@@ -37269,7 +37574,7 @@
       </w:rPr>
     </w:lvl>
   </w:abstractNum>
-  <w:abstractNum w:abstractNumId="2" w15:restartNumberingAfterBreak="0">
+  <w:abstractNum w:abstractNumId="2">
     <w:nsid w:val="7CE235F5"/>
     <w:multiLevelType w:val="hybridMultilevel"/>
     <w:tmpl w:val="EE7A535E"/>
@@ -37394,7 +37699,7 @@
 </file>
 
 <file path=word/styles.xml><?xml version="1.0" encoding="utf-8"?>
-<w:styles xmlns:mc="http://schemas.openxmlformats.org/markup-compatibility/2006" xmlns:r="http://schemas.openxmlformats.org/officeDocument/2006/relationships" xmlns:w="http://schemas.openxmlformats.org/wordprocessingml/2006/main" xmlns:w14="http://schemas.microsoft.com/office/word/2010/wordml" xmlns:w15="http://schemas.microsoft.com/office/word/2012/wordml" xmlns:w16cid="http://schemas.microsoft.com/office/word/2016/wordml/cid" xmlns:w16se="http://schemas.microsoft.com/office/word/2015/wordml/symex" mc:Ignorable="w14 w15 w16se w16cid">
+<w:styles xmlns:mc="http://schemas.openxmlformats.org/markup-compatibility/2006" xmlns:r="http://schemas.openxmlformats.org/officeDocument/2006/relationships" xmlns:w="http://schemas.openxmlformats.org/wordprocessingml/2006/main" xmlns:w14="http://schemas.microsoft.com/office/word/2010/wordml" mc:Ignorable="w14">
   <w:docDefaults>
     <w:rPrDefault>
       <w:rPr>
@@ -37410,382 +37715,144 @@
       </w:pPr>
     </w:pPrDefault>
   </w:docDefaults>
-  <w:latentStyles w:defLockedState="0" w:defUIPriority="99" w:defSemiHidden="0" w:defUnhideWhenUsed="0" w:defQFormat="0" w:count="375">
-    <w:lsdException w:name="Normal" w:uiPriority="0" w:qFormat="1"/>
-    <w:lsdException w:name="heading 1" w:uiPriority="9" w:qFormat="1"/>
-    <w:lsdException w:name="heading 2" w:semiHidden="1" w:uiPriority="9" w:unhideWhenUsed="1" w:qFormat="1"/>
-    <w:lsdException w:name="heading 3" w:semiHidden="1" w:uiPriority="9" w:unhideWhenUsed="1" w:qFormat="1"/>
-    <w:lsdException w:name="heading 4" w:semiHidden="1" w:uiPriority="9" w:unhideWhenUsed="1" w:qFormat="1"/>
-    <w:lsdException w:name="heading 5" w:semiHidden="1" w:uiPriority="9" w:unhideWhenUsed="1" w:qFormat="1"/>
-    <w:lsdException w:name="heading 6" w:semiHidden="1" w:uiPriority="9" w:unhideWhenUsed="1" w:qFormat="1"/>
-    <w:lsdException w:name="heading 7" w:semiHidden="1" w:uiPriority="9" w:unhideWhenUsed="1" w:qFormat="1"/>
-    <w:lsdException w:name="heading 8" w:semiHidden="1" w:uiPriority="9" w:unhideWhenUsed="1" w:qFormat="1"/>
-    <w:lsdException w:name="heading 9" w:semiHidden="1" w:uiPriority="9" w:unhideWhenUsed="1" w:qFormat="1"/>
-    <w:lsdException w:name="index 1" w:semiHidden="1" w:unhideWhenUsed="1"/>
-    <w:lsdException w:name="index 2" w:semiHidden="1" w:unhideWhenUsed="1"/>
-    <w:lsdException w:name="index 3" w:semiHidden="1" w:unhideWhenUsed="1"/>
-    <w:lsdException w:name="index 4" w:semiHidden="1" w:unhideWhenUsed="1"/>
-    <w:lsdException w:name="index 5" w:semiHidden="1" w:unhideWhenUsed="1"/>
-    <w:lsdException w:name="index 6" w:semiHidden="1" w:unhideWhenUsed="1"/>
-    <w:lsdException w:name="index 7" w:semiHidden="1" w:unhideWhenUsed="1"/>
-    <w:lsdException w:name="index 8" w:semiHidden="1" w:unhideWhenUsed="1"/>
-    <w:lsdException w:name="index 9" w:semiHidden="1" w:unhideWhenUsed="1"/>
-    <w:lsdException w:name="toc 1" w:semiHidden="1" w:uiPriority="39" w:unhideWhenUsed="1"/>
-    <w:lsdException w:name="toc 2" w:semiHidden="1" w:uiPriority="39" w:unhideWhenUsed="1"/>
-    <w:lsdException w:name="toc 3" w:semiHidden="1" w:uiPriority="39" w:unhideWhenUsed="1"/>
-    <w:lsdException w:name="toc 4" w:semiHidden="1" w:uiPriority="39" w:unhideWhenUsed="1"/>
-    <w:lsdException w:name="toc 5" w:semiHidden="1" w:uiPriority="39" w:unhideWhenUsed="1"/>
-    <w:lsdException w:name="toc 6" w:semiHidden="1" w:uiPriority="39" w:unhideWhenUsed="1"/>
-    <w:lsdException w:name="toc 7" w:semiHidden="1" w:uiPriority="39" w:unhideWhenUsed="1"/>
-    <w:lsdException w:name="toc 8" w:semiHidden="1" w:uiPriority="39" w:unhideWhenUsed="1"/>
-    <w:lsdException w:name="toc 9" w:semiHidden="1" w:uiPriority="39" w:unhideWhenUsed="1"/>
-    <w:lsdException w:name="Normal Indent" w:semiHidden="1" w:unhideWhenUsed="1"/>
-    <w:lsdException w:name="footnote text" w:semiHidden="1" w:unhideWhenUsed="1"/>
-    <w:lsdException w:name="annotation text" w:semiHidden="1" w:unhideWhenUsed="1"/>
-    <w:lsdException w:name="header" w:semiHidden="1" w:unhideWhenUsed="1"/>
-    <w:lsdException w:name="footer" w:semiHidden="1" w:unhideWhenUsed="1"/>
-    <w:lsdException w:name="index heading" w:semiHidden="1" w:unhideWhenUsed="1"/>
-    <w:lsdException w:name="caption" w:semiHidden="1" w:uiPriority="35" w:unhideWhenUsed="1" w:qFormat="1"/>
-    <w:lsdException w:name="table of figures" w:semiHidden="1" w:unhideWhenUsed="1"/>
-    <w:lsdException w:name="envelope address" w:semiHidden="1" w:unhideWhenUsed="1"/>
-    <w:lsdException w:name="envelope return" w:semiHidden="1" w:unhideWhenUsed="1"/>
-    <w:lsdException w:name="footnote reference" w:semiHidden="1" w:unhideWhenUsed="1"/>
-    <w:lsdException w:name="annotation reference" w:semiHidden="1" w:unhideWhenUsed="1"/>
-    <w:lsdException w:name="line number" w:semiHidden="1" w:unhideWhenUsed="1"/>
-    <w:lsdException w:name="page number" w:semiHidden="1" w:unhideWhenUsed="1"/>
-    <w:lsdException w:name="endnote reference" w:semiHidden="1" w:unhideWhenUsed="1"/>
-    <w:lsdException w:name="endnote text" w:semiHidden="1" w:unhideWhenUsed="1"/>
-    <w:lsdException w:name="table of authorities" w:semiHidden="1" w:unhideWhenUsed="1"/>
-    <w:lsdException w:name="macro" w:semiHidden="1" w:unhideWhenUsed="1"/>
-    <w:lsdException w:name="toa heading" w:semiHidden="1" w:unhideWhenUsed="1"/>
-    <w:lsdException w:name="List" w:semiHidden="1" w:unhideWhenUsed="1"/>
-    <w:lsdException w:name="List Bullet" w:semiHidden="1" w:unhideWhenUsed="1"/>
-    <w:lsdException w:name="List Number" w:semiHidden="1" w:unhideWhenUsed="1"/>
-    <w:lsdException w:name="List 2" w:semiHidden="1" w:unhideWhenUsed="1"/>
-    <w:lsdException w:name="List 3" w:semiHidden="1" w:unhideWhenUsed="1"/>
-    <w:lsdException w:name="List 4" w:semiHidden="1" w:unhideWhenUsed="1"/>
-    <w:lsdException w:name="List 5" w:semiHidden="1" w:unhideWhenUsed="1"/>
-    <w:lsdException w:name="List Bullet 2" w:semiHidden="1" w:unhideWhenUsed="1"/>
-    <w:lsdException w:name="List Bullet 3" w:semiHidden="1" w:unhideWhenUsed="1"/>
-    <w:lsdException w:name="List Bullet 4" w:semiHidden="1" w:unhideWhenUsed="1"/>
-    <w:lsdException w:name="List Bullet 5" w:semiHidden="1" w:unhideWhenUsed="1"/>
-    <w:lsdException w:name="List Number 2" w:semiHidden="1" w:unhideWhenUsed="1"/>
-    <w:lsdException w:name="List Number 3" w:semiHidden="1" w:unhideWhenUsed="1"/>
-    <w:lsdException w:name="List Number 4" w:semiHidden="1" w:unhideWhenUsed="1"/>
-    <w:lsdException w:name="List Number 5" w:semiHidden="1" w:unhideWhenUsed="1"/>
-    <w:lsdException w:name="Title" w:uiPriority="10" w:qFormat="1"/>
-    <w:lsdException w:name="Closing" w:semiHidden="1" w:unhideWhenUsed="1"/>
-    <w:lsdException w:name="Signature" w:semiHidden="1" w:unhideWhenUsed="1"/>
-    <w:lsdException w:name="Default Paragraph Font" w:semiHidden="1" w:uiPriority="1" w:unhideWhenUsed="1"/>
-    <w:lsdException w:name="Body Text" w:semiHidden="1" w:unhideWhenUsed="1"/>
-    <w:lsdException w:name="Body Text Indent" w:semiHidden="1" w:unhideWhenUsed="1"/>
-    <w:lsdException w:name="List Continue" w:semiHidden="1" w:unhideWhenUsed="1"/>
-    <w:lsdException w:name="List Continue 2" w:semiHidden="1" w:unhideWhenUsed="1"/>
-    <w:lsdException w:name="List Continue 3" w:semiHidden="1" w:unhideWhenUsed="1"/>
-    <w:lsdException w:name="List Continue 4" w:semiHidden="1" w:unhideWhenUsed="1"/>
-    <w:lsdException w:name="List Continue 5" w:semiHidden="1" w:unhideWhenUsed="1"/>
-    <w:lsdException w:name="Message Header" w:semiHidden="1" w:unhideWhenUsed="1"/>
-    <w:lsdException w:name="Subtitle" w:uiPriority="11" w:qFormat="1"/>
-    <w:lsdException w:name="Salutation" w:semiHidden="1" w:unhideWhenUsed="1"/>
-    <w:lsdException w:name="Date" w:semiHidden="1" w:unhideWhenUsed="1"/>
-    <w:lsdException w:name="Body Text First Indent" w:semiHidden="1" w:unhideWhenUsed="1"/>
-    <w:lsdException w:name="Body Text First Indent 2" w:semiHidden="1" w:unhideWhenUsed="1"/>
-    <w:lsdException w:name="Note Heading" w:semiHidden="1" w:unhideWhenUsed="1"/>
-    <w:lsdException w:name="Body Text 2" w:semiHidden="1" w:unhideWhenUsed="1"/>
-    <w:lsdException w:name="Body Text 3" w:semiHidden="1" w:unhideWhenUsed="1"/>
-    <w:lsdException w:name="Body Text Indent 2" w:semiHidden="1" w:unhideWhenUsed="1"/>
-    <w:lsdException w:name="Body Text Indent 3" w:semiHidden="1" w:unhideWhenUsed="1"/>
-    <w:lsdException w:name="Block Text" w:semiHidden="1" w:unhideWhenUsed="1"/>
-    <w:lsdException w:name="Hyperlink" w:semiHidden="1" w:unhideWhenUsed="1"/>
-    <w:lsdException w:name="FollowedHyperlink" w:semiHidden="1" w:unhideWhenUsed="1"/>
-    <w:lsdException w:name="Strong" w:uiPriority="22" w:qFormat="1"/>
-    <w:lsdException w:name="Emphasis" w:uiPriority="20" w:qFormat="1"/>
-    <w:lsdException w:name="Document Map" w:semiHidden="1" w:unhideWhenUsed="1"/>
-    <w:lsdException w:name="Plain Text" w:semiHidden="1" w:unhideWhenUsed="1"/>
-    <w:lsdException w:name="E-mail Signature" w:semiHidden="1" w:unhideWhenUsed="1"/>
-    <w:lsdException w:name="HTML Top of Form" w:semiHidden="1" w:unhideWhenUsed="1"/>
-    <w:lsdException w:name="HTML Bottom of Form" w:semiHidden="1" w:unhideWhenUsed="1"/>
-    <w:lsdException w:name="Normal (Web)" w:semiHidden="1" w:unhideWhenUsed="1"/>
-    <w:lsdException w:name="HTML Acronym" w:semiHidden="1" w:unhideWhenUsed="1"/>
-    <w:lsdException w:name="HTML Address" w:semiHidden="1" w:unhideWhenUsed="1"/>
-    <w:lsdException w:name="HTML Cite" w:semiHidden="1" w:unhideWhenUsed="1"/>
-    <w:lsdException w:name="HTML Code" w:semiHidden="1" w:unhideWhenUsed="1"/>
-    <w:lsdException w:name="HTML Definition" w:semiHidden="1" w:unhideWhenUsed="1"/>
-    <w:lsdException w:name="HTML Keyboard" w:semiHidden="1" w:unhideWhenUsed="1"/>
-    <w:lsdException w:name="HTML Preformatted" w:semiHidden="1" w:unhideWhenUsed="1"/>
-    <w:lsdException w:name="HTML Sample" w:semiHidden="1" w:unhideWhenUsed="1"/>
-    <w:lsdException w:name="HTML Typewriter" w:semiHidden="1" w:unhideWhenUsed="1"/>
-    <w:lsdException w:name="HTML Variable" w:semiHidden="1" w:unhideWhenUsed="1"/>
-    <w:lsdException w:name="Normal Table" w:semiHidden="1" w:unhideWhenUsed="1"/>
-    <w:lsdException w:name="annotation subject" w:semiHidden="1" w:unhideWhenUsed="1"/>
-    <w:lsdException w:name="No List" w:semiHidden="1" w:unhideWhenUsed="1"/>
-    <w:lsdException w:name="Outline List 1" w:semiHidden="1" w:unhideWhenUsed="1"/>
-    <w:lsdException w:name="Outline List 2" w:semiHidden="1" w:unhideWhenUsed="1"/>
-    <w:lsdException w:name="Outline List 3" w:semiHidden="1" w:unhideWhenUsed="1"/>
-    <w:lsdException w:name="Table Simple 1" w:semiHidden="1" w:unhideWhenUsed="1"/>
-    <w:lsdException w:name="Table Simple 2" w:semiHidden="1" w:unhideWhenUsed="1"/>
-    <w:lsdException w:name="Table Simple 3" w:semiHidden="1" w:unhideWhenUsed="1"/>
-    <w:lsdException w:name="Table Classic 1" w:semiHidden="1" w:unhideWhenUsed="1"/>
-    <w:lsdException w:name="Table Classic 2" w:semiHidden="1" w:unhideWhenUsed="1"/>
-    <w:lsdException w:name="Table Classic 3" w:semiHidden="1" w:unhideWhenUsed="1"/>
-    <w:lsdException w:name="Table Classic 4" w:semiHidden="1" w:unhideWhenUsed="1"/>
-    <w:lsdException w:name="Table Colorful 1" w:semiHidden="1" w:unhideWhenUsed="1"/>
-    <w:lsdException w:name="Table Colorful 2" w:semiHidden="1" w:unhideWhenUsed="1"/>
-    <w:lsdException w:name="Table Colorful 3" w:semiHidden="1" w:unhideWhenUsed="1"/>
-    <w:lsdException w:name="Table Columns 1" w:semiHidden="1" w:unhideWhenUsed="1"/>
-    <w:lsdException w:name="Table Columns 2" w:semiHidden="1" w:unhideWhenUsed="1"/>
-    <w:lsdException w:name="Table Columns 3" w:semiHidden="1" w:unhideWhenUsed="1"/>
-    <w:lsdException w:name="Table Columns 4" w:semiHidden="1" w:unhideWhenUsed="1"/>
-    <w:lsdException w:name="Table Columns 5" w:semiHidden="1" w:unhideWhenUsed="1"/>
-    <w:lsdException w:name="Table Grid 1" w:semiHidden="1" w:unhideWhenUsed="1"/>
-    <w:lsdException w:name="Table Grid 2" w:semiHidden="1" w:unhideWhenUsed="1"/>
-    <w:lsdException w:name="Table Grid 3" w:semiHidden="1" w:unhideWhenUsed="1"/>
-    <w:lsdException w:name="Table Grid 4" w:semiHidden="1" w:unhideWhenUsed="1"/>
-    <w:lsdException w:name="Table Grid 5" w:semiHidden="1" w:unhideWhenUsed="1"/>
-    <w:lsdException w:name="Table Grid 6" w:semiHidden="1" w:unhideWhenUsed="1"/>
-    <w:lsdException w:name="Table Grid 7" w:semiHidden="1" w:unhideWhenUsed="1"/>
-    <w:lsdException w:name="Table Grid 8" w:semiHidden="1" w:unhideWhenUsed="1"/>
-    <w:lsdException w:name="Table List 1" w:semiHidden="1" w:unhideWhenUsed="1"/>
-    <w:lsdException w:name="Table List 2" w:semiHidden="1" w:unhideWhenUsed="1"/>
-    <w:lsdException w:name="Table List 3" w:semiHidden="1" w:unhideWhenUsed="1"/>
-    <w:lsdException w:name="Table List 4" w:semiHidden="1" w:unhideWhenUsed="1"/>
-    <w:lsdException w:name="Table List 5" w:semiHidden="1" w:unhideWhenUsed="1"/>
-    <w:lsdException w:name="Table List 6" w:semiHidden="1" w:unhideWhenUsed="1"/>
-    <w:lsdException w:name="Table List 7" w:semiHidden="1" w:unhideWhenUsed="1"/>
-    <w:lsdException w:name="Table List 8" w:semiHidden="1" w:unhideWhenUsed="1"/>
-    <w:lsdException w:name="Table 3D effects 1" w:semiHidden="1" w:unhideWhenUsed="1"/>
-    <w:lsdException w:name="Table 3D effects 2" w:semiHidden="1" w:unhideWhenUsed="1"/>
-    <w:lsdException w:name="Table 3D effects 3" w:semiHidden="1" w:unhideWhenUsed="1"/>
-    <w:lsdException w:name="Table Contemporary" w:semiHidden="1" w:unhideWhenUsed="1"/>
-    <w:lsdException w:name="Table Elegant" w:semiHidden="1" w:unhideWhenUsed="1"/>
-    <w:lsdException w:name="Table Professional" w:semiHidden="1" w:unhideWhenUsed="1"/>
-    <w:lsdException w:name="Table Subtle 1" w:semiHidden="1" w:unhideWhenUsed="1"/>
-    <w:lsdException w:name="Table Subtle 2" w:semiHidden="1" w:unhideWhenUsed="1"/>
-    <w:lsdException w:name="Table Web 1" w:semiHidden="1" w:unhideWhenUsed="1"/>
-    <w:lsdException w:name="Table Web 2" w:semiHidden="1" w:unhideWhenUsed="1"/>
-    <w:lsdException w:name="Table Web 3" w:semiHidden="1" w:unhideWhenUsed="1"/>
-    <w:lsdException w:name="Balloon Text" w:semiHidden="1" w:unhideWhenUsed="1"/>
-    <w:lsdException w:name="Table Grid" w:semiHidden="1" w:uiPriority="59" w:unhideWhenUsed="1"/>
-    <w:lsdException w:name="Table Theme" w:semiHidden="1" w:unhideWhenUsed="1"/>
-    <w:lsdException w:name="Placeholder Text" w:semiHidden="1"/>
-    <w:lsdException w:name="No Spacing" w:uiPriority="1" w:qFormat="1"/>
-    <w:lsdException w:name="Light Shading" w:uiPriority="60"/>
-    <w:lsdException w:name="Light List" w:uiPriority="61"/>
-    <w:lsdException w:name="Light Grid" w:uiPriority="62"/>
-    <w:lsdException w:name="Medium Shading 1" w:uiPriority="63"/>
-    <w:lsdException w:name="Medium Shading 2" w:uiPriority="64"/>
-    <w:lsdException w:name="Medium List 1" w:uiPriority="65"/>
-    <w:lsdException w:name="Medium List 2" w:uiPriority="66"/>
-    <w:lsdException w:name="Medium Grid 1" w:uiPriority="67"/>
-    <w:lsdException w:name="Medium Grid 2" w:uiPriority="68"/>
-    <w:lsdException w:name="Medium Grid 3" w:uiPriority="69"/>
-    <w:lsdException w:name="Dark List" w:uiPriority="70"/>
-    <w:lsdException w:name="Colorful Shading" w:uiPriority="71"/>
-    <w:lsdException w:name="Colorful List" w:uiPriority="72"/>
-    <w:lsdException w:name="Colorful Grid" w:uiPriority="73"/>
-    <w:lsdException w:name="Light Shading Accent 1" w:uiPriority="60"/>
-    <w:lsdException w:name="Light List Accent 1" w:uiPriority="61"/>
-    <w:lsdException w:name="Light Grid Accent 1" w:uiPriority="62"/>
-    <w:lsdException w:name="Medium Shading 1 Accent 1" w:uiPriority="63"/>
-    <w:lsdException w:name="Medium Shading 2 Accent 1" w:uiPriority="64"/>
-    <w:lsdException w:name="Medium List 1 Accent 1" w:uiPriority="65"/>
-    <w:lsdException w:name="Revision" w:semiHidden="1"/>
-    <w:lsdException w:name="List Paragraph" w:uiPriority="34" w:qFormat="1"/>
-    <w:lsdException w:name="Quote" w:uiPriority="29" w:qFormat="1"/>
-    <w:lsdException w:name="Intense Quote" w:uiPriority="30" w:qFormat="1"/>
-    <w:lsdException w:name="Medium List 2 Accent 1" w:uiPriority="66"/>
-    <w:lsdException w:name="Medium Grid 1 Accent 1" w:uiPriority="67"/>
-    <w:lsdException w:name="Medium Grid 2 Accent 1" w:uiPriority="68"/>
-    <w:lsdException w:name="Medium Grid 3 Accent 1" w:uiPriority="69"/>
-    <w:lsdException w:name="Dark List Accent 1" w:uiPriority="70"/>
-    <w:lsdException w:name="Colorful Shading Accent 1" w:uiPriority="71"/>
-    <w:lsdException w:name="Colorful List Accent 1" w:uiPriority="72"/>
-    <w:lsdException w:name="Colorful Grid Accent 1" w:uiPriority="73"/>
-    <w:lsdException w:name="Light Shading Accent 2" w:uiPriority="60"/>
-    <w:lsdException w:name="Light List Accent 2" w:uiPriority="61"/>
-    <w:lsdException w:name="Light Grid Accent 2" w:uiPriority="62"/>
-    <w:lsdException w:name="Medium Shading 1 Accent 2" w:uiPriority="63"/>
-    <w:lsdException w:name="Medium Shading 2 Accent 2" w:uiPriority="64"/>
-    <w:lsdException w:name="Medium List 1 Accent 2" w:uiPriority="65"/>
-    <w:lsdException w:name="Medium List 2 Accent 2" w:uiPriority="66"/>
-    <w:lsdException w:name="Medium Grid 1 Accent 2" w:uiPriority="67"/>
-    <w:lsdException w:name="Medium Grid 2 Accent 2" w:uiPriority="68"/>
-    <w:lsdException w:name="Medium Grid 3 Accent 2" w:uiPriority="69"/>
-    <w:lsdException w:name="Dark List Accent 2" w:uiPriority="70"/>
-    <w:lsdException w:name="Colorful Shading Accent 2" w:uiPriority="71"/>
-    <w:lsdException w:name="Colorful List Accent 2" w:uiPriority="72"/>
-    <w:lsdException w:name="Colorful Grid Accent 2" w:uiPriority="73"/>
-    <w:lsdException w:name="Light Shading Accent 3" w:uiPriority="60"/>
-    <w:lsdException w:name="Light List Accent 3" w:uiPriority="61"/>
-    <w:lsdException w:name="Light Grid Accent 3" w:uiPriority="62"/>
-    <w:lsdException w:name="Medium Shading 1 Accent 3" w:uiPriority="63"/>
-    <w:lsdException w:name="Medium Shading 2 Accent 3" w:uiPriority="64"/>
-    <w:lsdException w:name="Medium List 1 Accent 3" w:uiPriority="65"/>
-    <w:lsdException w:name="Medium List 2 Accent 3" w:uiPriority="66"/>
-    <w:lsdException w:name="Medium Grid 1 Accent 3" w:uiPriority="67"/>
-    <w:lsdException w:name="Medium Grid 2 Accent 3" w:uiPriority="68"/>
-    <w:lsdException w:name="Medium Grid 3 Accent 3" w:uiPriority="69"/>
-    <w:lsdException w:name="Dark List Accent 3" w:uiPriority="70"/>
-    <w:lsdException w:name="Colorful Shading Accent 3" w:uiPriority="71"/>
-    <w:lsdException w:name="Colorful List Accent 3" w:uiPriority="72"/>
-    <w:lsdException w:name="Colorful Grid Accent 3" w:uiPriority="73"/>
-    <w:lsdException w:name="Light Shading Accent 4" w:uiPriority="60"/>
-    <w:lsdException w:name="Light List Accent 4" w:uiPriority="61"/>
-    <w:lsdException w:name="Light Grid Accent 4" w:uiPriority="62"/>
-    <w:lsdException w:name="Medium Shading 1 Accent 4" w:uiPriority="63"/>
-    <w:lsdException w:name="Medium Shading 2 Accent 4" w:uiPriority="64"/>
-    <w:lsdException w:name="Medium List 1 Accent 4" w:uiPriority="65"/>
-    <w:lsdException w:name="Medium List 2 Accent 4" w:uiPriority="66"/>
-    <w:lsdException w:name="Medium Grid 1 Accent 4" w:uiPriority="67"/>
-    <w:lsdException w:name="Medium Grid 2 Accent 4" w:uiPriority="68"/>
-    <w:lsdException w:name="Medium Grid 3 Accent 4" w:uiPriority="69"/>
-    <w:lsdException w:name="Dark List Accent 4" w:uiPriority="70"/>
-    <w:lsdException w:name="Colorful Shading Accent 4" w:uiPriority="71"/>
-    <w:lsdException w:name="Colorful List Accent 4" w:uiPriority="72"/>
-    <w:lsdException w:name="Colorful Grid Accent 4" w:uiPriority="73"/>
-    <w:lsdException w:name="Light Shading Accent 5" w:uiPriority="60"/>
-    <w:lsdException w:name="Light List Accent 5" w:uiPriority="61"/>
-    <w:lsdException w:name="Light Grid Accent 5" w:uiPriority="62"/>
-    <w:lsdException w:name="Medium Shading 1 Accent 5" w:uiPriority="63"/>
-    <w:lsdException w:name="Medium Shading 2 Accent 5" w:uiPriority="64"/>
-    <w:lsdException w:name="Medium List 1 Accent 5" w:uiPriority="65"/>
-    <w:lsdException w:name="Medium List 2 Accent 5" w:uiPriority="66"/>
-    <w:lsdException w:name="Medium Grid 1 Accent 5" w:uiPriority="67"/>
-    <w:lsdException w:name="Medium Grid 2 Accent 5" w:uiPriority="68"/>
-    <w:lsdException w:name="Medium Grid 3 Accent 5" w:uiPriority="69"/>
-    <w:lsdException w:name="Dark List Accent 5" w:uiPriority="70"/>
-    <w:lsdException w:name="Colorful Shading Accent 5" w:uiPriority="71"/>
-    <w:lsdException w:name="Colorful List Accent 5" w:uiPriority="72"/>
-    <w:lsdException w:name="Colorful Grid Accent 5" w:uiPriority="73"/>
-    <w:lsdException w:name="Light Shading Accent 6" w:uiPriority="60"/>
-    <w:lsdException w:name="Light List Accent 6" w:uiPriority="61"/>
-    <w:lsdException w:name="Light Grid Accent 6" w:uiPriority="62"/>
-    <w:lsdException w:name="Medium Shading 1 Accent 6" w:uiPriority="63"/>
-    <w:lsdException w:name="Medium Shading 2 Accent 6" w:uiPriority="64"/>
-    <w:lsdException w:name="Medium List 1 Accent 6" w:uiPriority="65"/>
-    <w:lsdException w:name="Medium List 2 Accent 6" w:uiPriority="66"/>
-    <w:lsdException w:name="Medium Grid 1 Accent 6" w:uiPriority="67"/>
-    <w:lsdException w:name="Medium Grid 2 Accent 6" w:uiPriority="68"/>
-    <w:lsdException w:name="Medium Grid 3 Accent 6" w:uiPriority="69"/>
-    <w:lsdException w:name="Dark List Accent 6" w:uiPriority="70"/>
-    <w:lsdException w:name="Colorful Shading Accent 6" w:uiPriority="71"/>
-    <w:lsdException w:name="Colorful List Accent 6" w:uiPriority="72"/>
-    <w:lsdException w:name="Colorful Grid Accent 6" w:uiPriority="73"/>
-    <w:lsdException w:name="Subtle Emphasis" w:uiPriority="19" w:qFormat="1"/>
-    <w:lsdException w:name="Intense Emphasis" w:uiPriority="21" w:qFormat="1"/>
-    <w:lsdException w:name="Subtle Reference" w:uiPriority="31" w:qFormat="1"/>
-    <w:lsdException w:name="Intense Reference" w:uiPriority="32" w:qFormat="1"/>
-    <w:lsdException w:name="Book Title" w:uiPriority="33" w:qFormat="1"/>
-    <w:lsdException w:name="Bibliography" w:semiHidden="1" w:uiPriority="37" w:unhideWhenUsed="1"/>
-    <w:lsdException w:name="TOC Heading" w:semiHidden="1" w:uiPriority="39" w:unhideWhenUsed="1" w:qFormat="1"/>
-    <w:lsdException w:name="Plain Table 1" w:uiPriority="41"/>
-    <w:lsdException w:name="Plain Table 2" w:uiPriority="42"/>
-    <w:lsdException w:name="Plain Table 3" w:uiPriority="43"/>
-    <w:lsdException w:name="Plain Table 4" w:uiPriority="44"/>
-    <w:lsdException w:name="Plain Table 5" w:uiPriority="45"/>
-    <w:lsdException w:name="Grid Table Light" w:uiPriority="40"/>
-    <w:lsdException w:name="Grid Table 1 Light" w:uiPriority="46"/>
-    <w:lsdException w:name="Grid Table 2" w:uiPriority="47"/>
-    <w:lsdException w:name="Grid Table 3" w:uiPriority="48"/>
-    <w:lsdException w:name="Grid Table 4" w:uiPriority="49"/>
-    <w:lsdException w:name="Grid Table 5 Dark" w:uiPriority="50"/>
-    <w:lsdException w:name="Grid Table 6 Colorful" w:uiPriority="51"/>
-    <w:lsdException w:name="Grid Table 7 Colorful" w:uiPriority="52"/>
-    <w:lsdException w:name="Grid Table 1 Light Accent 1" w:uiPriority="46"/>
-    <w:lsdException w:name="Grid Table 2 Accent 1" w:uiPriority="47"/>
-    <w:lsdException w:name="Grid Table 3 Accent 1" w:uiPriority="48"/>
-    <w:lsdException w:name="Grid Table 4 Accent 1" w:uiPriority="49"/>
-    <w:lsdException w:name="Grid Table 5 Dark Accent 1" w:uiPriority="50"/>
-    <w:lsdException w:name="Grid Table 6 Colorful Accent 1" w:uiPriority="51"/>
-    <w:lsdException w:name="Grid Table 7 Colorful Accent 1" w:uiPriority="52"/>
-    <w:lsdException w:name="Grid Table 1 Light Accent 2" w:uiPriority="46"/>
-    <w:lsdException w:name="Grid Table 2 Accent 2" w:uiPriority="47"/>
-    <w:lsdException w:name="Grid Table 3 Accent 2" w:uiPriority="48"/>
-    <w:lsdException w:name="Grid Table 4 Accent 2" w:uiPriority="49"/>
-    <w:lsdException w:name="Grid Table 5 Dark Accent 2" w:uiPriority="50"/>
-    <w:lsdException w:name="Grid Table 6 Colorful Accent 2" w:uiPriority="51"/>
-    <w:lsdException w:name="Grid Table 7 Colorful Accent 2" w:uiPriority="52"/>
-    <w:lsdException w:name="Grid Table 1 Light Accent 3" w:uiPriority="46"/>
-    <w:lsdException w:name="Grid Table 2 Accent 3" w:uiPriority="47"/>
-    <w:lsdException w:name="Grid Table 3 Accent 3" w:uiPriority="48"/>
-    <w:lsdException w:name="Grid Table 4 Accent 3" w:uiPriority="49"/>
-    <w:lsdException w:name="Grid Table 5 Dark Accent 3" w:uiPriority="50"/>
-    <w:lsdException w:name="Grid Table 6 Colorful Accent 3" w:uiPriority="51"/>
-    <w:lsdException w:name="Grid Table 7 Colorful Accent 3" w:uiPriority="52"/>
-    <w:lsdException w:name="Grid Table 1 Light Accent 4" w:uiPriority="46"/>
-    <w:lsdException w:name="Grid Table 2 Accent 4" w:uiPriority="47"/>
-    <w:lsdException w:name="Grid Table 3 Accent 4" w:uiPriority="48"/>
-    <w:lsdException w:name="Grid Table 4 Accent 4" w:uiPriority="49"/>
-    <w:lsdException w:name="Grid Table 5 Dark Accent 4" w:uiPriority="50"/>
-    <w:lsdException w:name="Grid Table 6 Colorful Accent 4" w:uiPriority="51"/>
-    <w:lsdException w:name="Grid Table 7 Colorful Accent 4" w:uiPriority="52"/>
-    <w:lsdException w:name="Grid Table 1 Light Accent 5" w:uiPriority="46"/>
-    <w:lsdException w:name="Grid Table 2 Accent 5" w:uiPriority="47"/>
-    <w:lsdException w:name="Grid Table 3 Accent 5" w:uiPriority="48"/>
-    <w:lsdException w:name="Grid Table 4 Accent 5" w:uiPriority="49"/>
-    <w:lsdException w:name="Grid Table 5 Dark Accent 5" w:uiPriority="50"/>
-    <w:lsdException w:name="Grid Table 6 Colorful Accent 5" w:uiPriority="51"/>
-    <w:lsdException w:name="Grid Table 7 Colorful Accent 5" w:uiPriority="52"/>
-    <w:lsdException w:name="Grid Table 1 Light Accent 6" w:uiPriority="46"/>
-    <w:lsdException w:name="Grid Table 2 Accent 6" w:uiPriority="47"/>
-    <w:lsdException w:name="Grid Table 3 Accent 6" w:uiPriority="48"/>
-    <w:lsdException w:name="Grid Table 4 Accent 6" w:uiPriority="49"/>
-    <w:lsdException w:name="Grid Table 5 Dark Accent 6" w:uiPriority="50"/>
-    <w:lsdException w:name="Grid Table 6 Colorful Accent 6" w:uiPriority="51"/>
-    <w:lsdException w:name="Grid Table 7 Colorful Accent 6" w:uiPriority="52"/>
-    <w:lsdException w:name="List Table 1 Light" w:uiPriority="46"/>
-    <w:lsdException w:name="List Table 2" w:uiPriority="47"/>
-    <w:lsdException w:name="List Table 3" w:uiPriority="48"/>
-    <w:lsdException w:name="List Table 4" w:uiPriority="49"/>
-    <w:lsdException w:name="List Table 5 Dark" w:uiPriority="50"/>
-    <w:lsdException w:name="List Table 6 Colorful" w:uiPriority="51"/>
-    <w:lsdException w:name="List Table 7 Colorful" w:uiPriority="52"/>
-    <w:lsdException w:name="List Table 1 Light Accent 1" w:uiPriority="46"/>
-    <w:lsdException w:name="List Table 2 Accent 1" w:uiPriority="47"/>
-    <w:lsdException w:name="List Table 3 Accent 1" w:uiPriority="48"/>
-    <w:lsdException w:name="List Table 4 Accent 1" w:uiPriority="49"/>
-    <w:lsdException w:name="List Table 5 Dark Accent 1" w:uiPriority="50"/>
-    <w:lsdException w:name="List Table 6 Colorful Accent 1" w:uiPriority="51"/>
-    <w:lsdException w:name="List Table 7 Colorful Accent 1" w:uiPriority="52"/>
-    <w:lsdException w:name="List Table 1 Light Accent 2" w:uiPriority="46"/>
-    <w:lsdException w:name="List Table 2 Accent 2" w:uiPriority="47"/>
-    <w:lsdException w:name="List Table 3 Accent 2" w:uiPriority="48"/>
-    <w:lsdException w:name="List Table 4 Accent 2" w:uiPriority="49"/>
-    <w:lsdException w:name="List Table 5 Dark Accent 2" w:uiPriority="50"/>
-    <w:lsdException w:name="List Table 6 Colorful Accent 2" w:uiPriority="51"/>
-    <w:lsdException w:name="List Table 7 Colorful Accent 2" w:uiPriority="52"/>
-    <w:lsdException w:name="List Table 1 Light Accent 3" w:uiPriority="46"/>
-    <w:lsdException w:name="List Table 2 Accent 3" w:uiPriority="47"/>
-    <w:lsdException w:name="List Table 3 Accent 3" w:uiPriority="48"/>
-    <w:lsdException w:name="List Table 4 Accent 3" w:uiPriority="49"/>
-    <w:lsdException w:name="List Table 5 Dark Accent 3" w:uiPriority="50"/>
-    <w:lsdException w:name="List Table 6 Colorful Accent 3" w:uiPriority="51"/>
-    <w:lsdException w:name="List Table 7 Colorful Accent 3" w:uiPriority="52"/>
-    <w:lsdException w:name="List Table 1 Light Accent 4" w:uiPriority="46"/>
-    <w:lsdException w:name="List Table 2 Accent 4" w:uiPriority="47"/>
-    <w:lsdException w:name="List Table 3 Accent 4" w:uiPriority="48"/>
-    <w:lsdException w:name="List Table 4 Accent 4" w:uiPriority="49"/>
-    <w:lsdException w:name="List Table 5 Dark Accent 4" w:uiPriority="50"/>
-    <w:lsdException w:name="List Table 6 Colorful Accent 4" w:uiPriority="51"/>
-    <w:lsdException w:name="List Table 7 Colorful Accent 4" w:uiPriority="52"/>
-    <w:lsdException w:name="List Table 1 Light Accent 5" w:uiPriority="46"/>
-    <w:lsdException w:name="List Table 2 Accent 5" w:uiPriority="47"/>
-    <w:lsdException w:name="List Table 3 Accent 5" w:uiPriority="48"/>
-    <w:lsdException w:name="List Table 4 Accent 5" w:uiPriority="49"/>
-    <w:lsdException w:name="List Table 5 Dark Accent 5" w:uiPriority="50"/>
-    <w:lsdException w:name="List Table 6 Colorful Accent 5" w:uiPriority="51"/>
-    <w:lsdException w:name="List Table 7 Colorful Accent 5" w:uiPriority="52"/>
-    <w:lsdException w:name="List Table 1 Light Accent 6" w:uiPriority="46"/>
-    <w:lsdException w:name="List Table 2 Accent 6" w:uiPriority="47"/>
-    <w:lsdException w:name="List Table 3 Accent 6" w:uiPriority="48"/>
-    <w:lsdException w:name="List Table 4 Accent 6" w:uiPriority="49"/>
-    <w:lsdException w:name="List Table 5 Dark Accent 6" w:uiPriority="50"/>
-    <w:lsdException w:name="List Table 6 Colorful Accent 6" w:uiPriority="51"/>
-    <w:lsdException w:name="List Table 7 Colorful Accent 6" w:uiPriority="52"/>
-    <w:lsdException w:name="Mention" w:semiHidden="1" w:unhideWhenUsed="1"/>
-    <w:lsdException w:name="Smart Hyperlink" w:semiHidden="1" w:unhideWhenUsed="1"/>
-    <w:lsdException w:name="Hashtag" w:semiHidden="1" w:unhideWhenUsed="1"/>
-    <w:lsdException w:name="Unresolved Mention" w:semiHidden="1" w:unhideWhenUsed="1"/>
+  <w:latentStyles w:defLockedState="0" w:defUIPriority="99" w:defSemiHidden="1" w:defUnhideWhenUsed="1" w:defQFormat="0" w:count="267">
+    <w:lsdException w:name="Normal" w:semiHidden="0" w:uiPriority="0" w:unhideWhenUsed="0" w:qFormat="1"/>
+    <w:lsdException w:name="heading 1" w:semiHidden="0" w:uiPriority="9" w:unhideWhenUsed="0" w:qFormat="1"/>
+    <w:lsdException w:name="heading 2" w:uiPriority="9" w:qFormat="1"/>
+    <w:lsdException w:name="heading 3" w:uiPriority="9" w:qFormat="1"/>
+    <w:lsdException w:name="heading 4" w:uiPriority="9" w:qFormat="1"/>
+    <w:lsdException w:name="heading 5" w:uiPriority="9" w:qFormat="1"/>
+    <w:lsdException w:name="heading 6" w:uiPriority="9" w:qFormat="1"/>
+    <w:lsdException w:name="heading 7" w:uiPriority="9" w:qFormat="1"/>
+    <w:lsdException w:name="heading 8" w:uiPriority="9" w:qFormat="1"/>
+    <w:lsdException w:name="heading 9" w:uiPriority="9" w:qFormat="1"/>
+    <w:lsdException w:name="toc 1" w:uiPriority="39"/>
+    <w:lsdException w:name="toc 2" w:uiPriority="39"/>
+    <w:lsdException w:name="toc 3" w:uiPriority="39"/>
+    <w:lsdException w:name="toc 4" w:uiPriority="39"/>
+    <w:lsdException w:name="toc 5" w:uiPriority="39"/>
+    <w:lsdException w:name="toc 6" w:uiPriority="39"/>
+    <w:lsdException w:name="toc 7" w:uiPriority="39"/>
+    <w:lsdException w:name="toc 8" w:uiPriority="39"/>
+    <w:lsdException w:name="toc 9" w:uiPriority="39"/>
+    <w:lsdException w:name="caption" w:uiPriority="35" w:qFormat="1"/>
+    <w:lsdException w:name="Title" w:semiHidden="0" w:uiPriority="10" w:unhideWhenUsed="0" w:qFormat="1"/>
+    <w:lsdException w:name="Default Paragraph Font" w:uiPriority="1"/>
+    <w:lsdException w:name="Subtitle" w:semiHidden="0" w:uiPriority="11" w:unhideWhenUsed="0" w:qFormat="1"/>
+    <w:lsdException w:name="Strong" w:semiHidden="0" w:uiPriority="22" w:unhideWhenUsed="0" w:qFormat="1"/>
+    <w:lsdException w:name="Emphasis" w:semiHidden="0" w:uiPriority="20" w:unhideWhenUsed="0" w:qFormat="1"/>
+    <w:lsdException w:name="Table Grid" w:uiPriority="59"/>
+    <w:lsdException w:name="Placeholder Text" w:unhideWhenUsed="0"/>
+    <w:lsdException w:name="No Spacing" w:semiHidden="0" w:uiPriority="1" w:unhideWhenUsed="0" w:qFormat="1"/>
+    <w:lsdException w:name="Light Shading" w:semiHidden="0" w:uiPriority="60" w:unhideWhenUsed="0"/>
+    <w:lsdException w:name="Light List" w:semiHidden="0" w:uiPriority="61" w:unhideWhenUsed="0"/>
+    <w:lsdException w:name="Light Grid" w:semiHidden="0" w:uiPriority="62" w:unhideWhenUsed="0"/>
+    <w:lsdException w:name="Medium Shading 1" w:semiHidden="0" w:uiPriority="63" w:unhideWhenUsed="0"/>
+    <w:lsdException w:name="Medium Shading 2" w:semiHidden="0" w:uiPriority="64" w:unhideWhenUsed="0"/>
+    <w:lsdException w:name="Medium List 1" w:semiHidden="0" w:uiPriority="65" w:unhideWhenUsed="0"/>
+    <w:lsdException w:name="Medium List 2" w:semiHidden="0" w:uiPriority="66" w:unhideWhenUsed="0"/>
+    <w:lsdException w:name="Medium Grid 1" w:semiHidden="0" w:uiPriority="67" w:unhideWhenUsed="0"/>
+    <w:lsdException w:name="Medium Grid 2" w:semiHidden="0" w:uiPriority="68" w:unhideWhenUsed="0"/>
+    <w:lsdException w:name="Medium Grid 3" w:semiHidden="0" w:uiPriority="69" w:unhideWhenUsed="0"/>
+    <w:lsdException w:name="Dark List" w:semiHidden="0" w:uiPriority="70" w:unhideWhenUsed="0"/>
+    <w:lsdException w:name="Colorful Shading" w:semiHidden="0" w:uiPriority="71" w:unhideWhenUsed="0"/>
+    <w:lsdException w:name="Colorful List" w:semiHidden="0" w:uiPriority="72" w:unhideWhenUsed="0"/>
+    <w:lsdException w:name="Colorful Grid" w:semiHidden="0" w:uiPriority="73" w:unhideWhenUsed="0"/>
+    <w:lsdException w:name="Light Shading Accent 1" w:semiHidden="0" w:uiPriority="60" w:unhideWhenUsed="0"/>
+    <w:lsdException w:name="Light List Accent 1" w:semiHidden="0" w:uiPriority="61" w:unhideWhenUsed="0"/>
+    <w:lsdException w:name="Light Grid Accent 1" w:semiHidden="0" w:uiPriority="62" w:unhideWhenUsed="0"/>
+    <w:lsdException w:name="Medium Shading 1 Accent 1" w:semiHidden="0" w:uiPriority="63" w:unhideWhenUsed="0"/>
+    <w:lsdException w:name="Medium Shading 2 Accent 1" w:semiHidden="0" w:uiPriority="64" w:unhideWhenUsed="0"/>
+    <w:lsdException w:name="Medium List 1 Accent 1" w:semiHidden="0" w:uiPriority="65" w:unhideWhenUsed="0"/>
+    <w:lsdException w:name="Revision" w:unhideWhenUsed="0"/>
+    <w:lsdException w:name="List Paragraph" w:semiHidden="0" w:uiPriority="34" w:unhideWhenUsed="0" w:qFormat="1"/>
+    <w:lsdException w:name="Quote" w:semiHidden="0" w:uiPriority="29" w:unhideWhenUsed="0" w:qFormat="1"/>
+    <w:lsdException w:name="Intense Quote" w:semiHidden="0" w:uiPriority="30" w:unhideWhenUsed="0" w:qFormat="1"/>
+    <w:lsdException w:name="Medium List 2 Accent 1" w:semiHidden="0" w:uiPriority="66" w:unhideWhenUsed="0"/>
+    <w:lsdException w:name="Medium Grid 1 Accent 1" w:semiHidden="0" w:uiPriority="67" w:unhideWhenUsed="0"/>
+    <w:lsdException w:name="Medium Grid 2 Accent 1" w:semiHidden="0" w:uiPriority="68" w:unhideWhenUsed="0"/>
+    <w:lsdException w:name="Medium Grid 3 Accent 1" w:semiHidden="0" w:uiPriority="69" w:unhideWhenUsed="0"/>
+    <w:lsdException w:name="Dark List Accent 1" w:semiHidden="0" w:uiPriority="70" w:unhideWhenUsed="0"/>
+    <w:lsdException w:name="Colorful Shading Accent 1" w:semiHidden="0" w:uiPriority="71" w:unhideWhenUsed="0"/>
+    <w:lsdException w:name="Colorful List Accent 1" w:semiHidden="0" w:uiPriority="72" w:unhideWhenUsed="0"/>
+    <w:lsdException w:name="Colorful Grid Accent 1" w:semiHidden="0" w:uiPriority="73" w:unhideWhenUsed="0"/>
+    <w:lsdException w:name="Light Shading Accent 2" w:semiHidden="0" w:uiPriority="60" w:unhideWhenUsed="0"/>
+    <w:lsdException w:name="Light List Accent 2" w:semiHidden="0" w:uiPriority="61" w:unhideWhenUsed="0"/>
+    <w:lsdException w:name="Light Grid Accent 2" w:semiHidden="0" w:uiPriority="62" w:unhideWhenUsed="0"/>
+    <w:lsdException w:name="Medium Shading 1 Accent 2" w:semiHidden="0" w:uiPriority="63" w:unhideWhenUsed="0"/>
+    <w:lsdException w:name="Medium Shading 2 Accent 2" w:semiHidden="0" w:uiPriority="64" w:unhideWhenUsed="0"/>
+    <w:lsdException w:name="Medium List 1 Accent 2" w:semiHidden="0" w:uiPriority="65" w:unhideWhenUsed="0"/>
+    <w:lsdException w:name="Medium List 2 Accent 2" w:semiHidden="0" w:uiPriority="66" w:unhideWhenUsed="0"/>
+    <w:lsdException w:name="Medium Grid 1 Accent 2" w:semiHidden="0" w:uiPriority="67" w:unhideWhenUsed="0"/>
+    <w:lsdException w:name="Medium Grid 2 Accent 2" w:semiHidden="0" w:uiPriority="68" w:unhideWhenUsed="0"/>
+    <w:lsdException w:name="Medium Grid 3 Accent 2" w:semiHidden="0" w:uiPriority="69" w:unhideWhenUsed="0"/>
+    <w:lsdException w:name="Dark List Accent 2" w:semiHidden="0" w:uiPriority="70" w:unhideWhenUsed="0"/>
+    <w:lsdException w:name="Colorful Shading Accent 2" w:semiHidden="0" w:uiPriority="71" w:unhideWhenUsed="0"/>
+    <w:lsdException w:name="Colorful List Accent 2" w:semiHidden="0" w:uiPriority="72" w:unhideWhenUsed="0"/>
+    <w:lsdException w:name="Colorful Grid Accent 2" w:semiHidden="0" w:uiPriority="73" w:unhideWhenUsed="0"/>
+    <w:lsdException w:name="Light Shading Accent 3" w:semiHidden="0" w:uiPriority="60" w:unhideWhenUsed="0"/>
+    <w:lsdException w:name="Light List Accent 3" w:semiHidden="0" w:uiPriority="61" w:unhideWhenUsed="0"/>
+    <w:lsdException w:name="Light Grid Accent 3" w:semiHidden="0" w:uiPriority="62" w:unhideWhenUsed="0"/>
+    <w:lsdException w:name="Medium Shading 1 Accent 3" w:semiHidden="0" w:uiPriority="63" w:unhideWhenUsed="0"/>
+    <w:lsdException w:name="Medium Shading 2 Accent 3" w:semiHidden="0" w:uiPriority="64" w:unhideWhenUsed="0"/>
+    <w:lsdException w:name="Medium List 1 Accent 3" w:semiHidden="0" w:uiPriority="65" w:unhideWhenUsed="0"/>
+    <w:lsdException w:name="Medium List 2 Accent 3" w:semiHidden="0" w:uiPriority="66" w:unhideWhenUsed="0"/>
+    <w:lsdException w:name="Medium Grid 1 Accent 3" w:semiHidden="0" w:uiPriority="67" w:unhideWhenUsed="0"/>
+    <w:lsdException w:name="Medium Grid 2 Accent 3" w:semiHidden="0" w:uiPriority="68" w:unhideWhenUsed="0"/>
+    <w:lsdException w:name="Medium Grid 3 Accent 3" w:semiHidden="0" w:uiPriority="69" w:unhideWhenUsed="0"/>
+    <w:lsdException w:name="Dark List Accent 3" w:semiHidden="0" w:uiPriority="70" w:unhideWhenUsed="0"/>
+    <w:lsdException w:name="Colorful Shading Accent 3" w:semiHidden="0" w:uiPriority="71" w:unhideWhenUsed="0"/>
+    <w:lsdException w:name="Colorful List Accent 3" w:semiHidden="0" w:uiPriority="72" w:unhideWhenUsed="0"/>
+    <w:lsdException w:name="Colorful Grid Accent 3" w:semiHidden="0" w:uiPriority="73" w:unhideWhenUsed="0"/>
+    <w:lsdException w:name="Light Shading Accent 4" w:semiHidden="0" w:uiPriority="60" w:unhideWhenUsed="0"/>
+    <w:lsdException w:name="Light List Accent 4" w:semiHidden="0" w:uiPriority="61" w:unhideWhenUsed="0"/>
+    <w:lsdException w:name="Light Grid Accent 4" w:semiHidden="0" w:uiPriority="62" w:unhideWhenUsed="0"/>
+    <w:lsdException w:name="Medium Shading 1 Accent 4" w:semiHidden="0" w:uiPriority="63" w:unhideWhenUsed="0"/>
+    <w:lsdException w:name="Medium Shading 2 Accent 4" w:semiHidden="0" w:uiPriority="64" w:unhideWhenUsed="0"/>
+    <w:lsdException w:name="Medium List 1 Accent 4" w:semiHidden="0" w:uiPriority="65" w:unhideWhenUsed="0"/>
+    <w:lsdException w:name="Medium List 2 Accent 4" w:semiHidden="0" w:uiPriority="66" w:unhideWhenUsed="0"/>
+    <w:lsdException w:name="Medium Grid 1 Accent 4" w:semiHidden="0" w:uiPriority="67" w:unhideWhenUsed="0"/>
+    <w:lsdException w:name="Medium Grid 2 Accent 4" w:semiHidden="0" w:uiPriority="68" w:unhideWhenUsed="0"/>
+    <w:lsdException w:name="Medium Grid 3 Accent 4" w:semiHidden="0" w:uiPriority="69" w:unhideWhenUsed="0"/>
+    <w:lsdException w:name="Dark List Accent 4" w:semiHidden="0" w:uiPriority="70" w:unhideWhenUsed="0"/>
+    <w:lsdException w:name="Colorful Shading Accent 4" w:semiHidden="0" w:uiPriority="71" w:unhideWhenUsed="0"/>
+    <w:lsdException w:name="Colorful List Accent 4" w:semiHidden="0" w:uiPriority="72" w:unhideWhenUsed="0"/>
+    <w:lsdException w:name="Colorful Grid Accent 4" w:semiHidden="0" w:uiPriority="73" w:unhideWhenUsed="0"/>
+    <w:lsdException w:name="Light Shading Accent 5" w:semiHidden="0" w:uiPriority="60" w:unhideWhenUsed="0"/>
+    <w:lsdException w:name="Light List Accent 5" w:semiHidden="0" w:uiPriority="61" w:unhideWhenUsed="0"/>
+    <w:lsdException w:name="Light Grid Accent 5" w:semiHidden="0" w:uiPriority="62" w:unhideWhenUsed="0"/>
+    <w:lsdException w:name="Medium Shading 1 Accent 5" w:semiHidden="0" w:uiPriority="63" w:unhideWhenUsed="0"/>
+    <w:lsdException w:name="Medium Shading 2 Accent 5" w:semiHidden="0" w:uiPriority="64" w:unhideWhenUsed="0"/>
+    <w:lsdException w:name="Medium List 1 Accent 5" w:semiHidden="0" w:uiPriority="65" w:unhideWhenUsed="0"/>
+    <w:lsdException w:name="Medium List 2 Accent 5" w:semiHidden="0" w:uiPriority="66" w:unhideWhenUsed="0"/>
+    <w:lsdException w:name="Medium Grid 1 Accent 5" w:semiHidden="0" w:uiPriority="67" w:unhideWhenUsed="0"/>
+    <w:lsdException w:name="Medium Grid 2 Accent 5" w:semiHidden="0" w:uiPriority="68" w:unhideWhenUsed="0"/>
+    <w:lsdException w:name="Medium Grid 3 Accent 5" w:semiHidden="0" w:uiPriority="69" w:unhideWhenUsed="0"/>
+    <w:lsdException w:name="Dark List Accent 5" w:semiHidden="0" w:uiPriority="70" w:unhideWhenUsed="0"/>
+    <w:lsdException w:name="Colorful Shading Accent 5" w:semiHidden="0" w:uiPriority="71" w:unhideWhenUsed="0"/>
+    <w:lsdException w:name="Colorful List Accent 5" w:semiHidden="0" w:uiPriority="72" w:unhideWhenUsed="0"/>
+    <w:lsdException w:name="Colorful Grid Accent 5" w:semiHidden="0" w:uiPriority="73" w:unhideWhenUsed="0"/>
+    <w:lsdException w:name="Light Shading Accent 6" w:semiHidden="0" w:uiPriority="60" w:unhideWhenUsed="0"/>
+    <w:lsdException w:name="Light List Accent 6" w:semiHidden="0" w:uiPriority="61" w:unhideWhenUsed="0"/>
+    <w:lsdException w:name="Light Grid Accent 6" w:semiHidden="0" w:uiPriority="62" w:unhideWhenUsed="0"/>
+    <w:lsdException w:name="Medium Shading 1 Accent 6" w:semiHidden="0" w:uiPriority="63" w:unhideWhenUsed="0"/>
+    <w:lsdException w:name="Medium Shading 2 Accent 6" w:semiHidden="0" w:uiPriority="64" w:unhideWhenUsed="0"/>
+    <w:lsdException w:name="Medium List 1 Accent 6" w:semiHidden="0" w:uiPriority="65" w:unhideWhenUsed="0"/>
+    <w:lsdException w:name="Medium List 2 Accent 6" w:semiHidden="0" w:uiPriority="66" w:unhideWhenUsed="0"/>
+    <w:lsdException w:name="Medium Grid 1 Accent 6" w:semiHidden="0" w:uiPriority="67" w:unhideWhenUsed="0"/>
+    <w:lsdException w:name="Medium Grid 2 Accent 6" w:semiHidden="0" w:uiPriority="68" w:unhideWhenUsed="0"/>
+    <w:lsdException w:name="Medium Grid 3 Accent 6" w:semiHidden="0" w:uiPriority="69" w:unhideWhenUsed="0"/>
+    <w:lsdException w:name="Dark List Accent 6" w:semiHidden="0" w:uiPriority="70" w:unhideWhenUsed="0"/>
+    <w:lsdException w:name="Colorful Shading Accent 6" w:semiHidden="0" w:uiPriority="71" w:unhideWhenUsed="0"/>
+    <w:lsdException w:name="Colorful List Accent 6" w:semiHidden="0" w:uiPriority="72" w:unhideWhenUsed="0"/>
+    <w:lsdException w:name="Colorful Grid Accent 6" w:semiHidden="0" w:uiPriority="73" w:unhideWhenUsed="0"/>
+    <w:lsdException w:name="Subtle Emphasis" w:semiHidden="0" w:uiPriority="19" w:unhideWhenUsed="0" w:qFormat="1"/>
+    <w:lsdException w:name="Intense Emphasis" w:semiHidden="0" w:uiPriority="21" w:unhideWhenUsed="0" w:qFormat="1"/>
+    <w:lsdException w:name="Subtle Reference" w:semiHidden="0" w:uiPriority="31" w:unhideWhenUsed="0" w:qFormat="1"/>
+    <w:lsdException w:name="Intense Reference" w:semiHidden="0" w:uiPriority="32" w:unhideWhenUsed="0" w:qFormat="1"/>
+    <w:lsdException w:name="Book Title" w:semiHidden="0" w:uiPriority="33" w:unhideWhenUsed="0" w:qFormat="1"/>
+    <w:lsdException w:name="Bibliography" w:uiPriority="37"/>
+    <w:lsdException w:name="TOC Heading" w:uiPriority="39" w:qFormat="1"/>
   </w:latentStyles>
   <w:style w:type="paragraph" w:default="1" w:styleId="Normal">
     <w:name w:val="Normal"/>
@@ -39134,7 +39201,1637 @@
       <w:lang w:val="en-GB"/>
     </w:rPr>
   </w:style>
-  <w:style w:type="paragraph" w:styleId="TtuloTDC">
+  <w:style w:type="paragraph" w:styleId="TtulodeTDC">
+    <w:name w:val="TOC Heading"/>
+    <w:basedOn w:val="Ttulo1"/>
+    <w:next w:val="Normal"/>
+    <w:uiPriority w:val="39"/>
+    <w:semiHidden/>
+    <w:unhideWhenUsed/>
+    <w:qFormat/>
+    <w:rsid w:val="00B37160"/>
+    <w:pPr>
+      <w:outlineLvl w:val="9"/>
+    </w:pPr>
+    <w:rPr>
+      <w:lang w:eastAsia="en-GB"/>
+    </w:rPr>
+  </w:style>
+  <w:style w:type="paragraph" w:styleId="TDC1">
+    <w:name w:val="toc 1"/>
+    <w:basedOn w:val="Normal"/>
+    <w:next w:val="Normal"/>
+    <w:autoRedefine/>
+    <w:uiPriority w:val="39"/>
+    <w:unhideWhenUsed/>
+    <w:rsid w:val="00B37160"/>
+    <w:pPr>
+      <w:spacing w:after="100"/>
+    </w:pPr>
+  </w:style>
+  <w:style w:type="character" w:styleId="Hipervnculo">
+    <w:name w:val="Hyperlink"/>
+    <w:basedOn w:val="Fuentedeprrafopredeter"/>
+    <w:uiPriority w:val="99"/>
+    <w:unhideWhenUsed/>
+    <w:rsid w:val="00B37160"/>
+    <w:rPr>
+      <w:color w:val="0000FF" w:themeColor="hyperlink"/>
+      <w:u w:val="single"/>
+    </w:rPr>
+  </w:style>
+  <w:style w:type="character" w:customStyle="1" w:styleId="Ttulo3Car">
+    <w:name w:val="Título 3 Car"/>
+    <w:basedOn w:val="Fuentedeprrafopredeter"/>
+    <w:link w:val="Ttulo3"/>
+    <w:uiPriority w:val="9"/>
+    <w:rsid w:val="00B37160"/>
+    <w:rPr>
+      <w:rFonts w:asciiTheme="majorHAnsi" w:eastAsiaTheme="majorEastAsia" w:hAnsiTheme="majorHAnsi" w:cstheme="majorBidi"/>
+      <w:b/>
+      <w:bCs/>
+      <w:color w:val="4F81BD" w:themeColor="accent1"/>
+      <w:lang w:val="en-GB"/>
+    </w:rPr>
+  </w:style>
+  <w:style w:type="character" w:styleId="Textoennegrita">
+    <w:name w:val="Strong"/>
+    <w:basedOn w:val="Fuentedeprrafopredeter"/>
+    <w:uiPriority w:val="22"/>
+    <w:qFormat/>
+    <w:rsid w:val="00977428"/>
+    <w:rPr>
+      <w:b/>
+      <w:bCs/>
+    </w:rPr>
+  </w:style>
+  <w:style w:type="character" w:customStyle="1" w:styleId="Mencinsinresolver1">
+    <w:name w:val="Mención sin resolver1"/>
+    <w:basedOn w:val="Fuentedeprrafopredeter"/>
+    <w:uiPriority w:val="99"/>
+    <w:semiHidden/>
+    <w:unhideWhenUsed/>
+    <w:rsid w:val="009355FE"/>
+    <w:rPr>
+      <w:color w:val="808080"/>
+      <w:shd w:val="clear" w:color="auto" w:fill="E6E6E6"/>
+    </w:rPr>
+  </w:style>
+  <w:style w:type="paragraph" w:styleId="HTMLconformatoprevio">
+    <w:name w:val="HTML Preformatted"/>
+    <w:basedOn w:val="Normal"/>
+    <w:link w:val="HTMLconformatoprevioCar"/>
+    <w:uiPriority w:val="99"/>
+    <w:unhideWhenUsed/>
+    <w:rsid w:val="009C47B4"/>
+    <w:pPr>
+      <w:tabs>
+        <w:tab w:val="left" w:pos="916"/>
+        <w:tab w:val="left" w:pos="1832"/>
+        <w:tab w:val="left" w:pos="2748"/>
+        <w:tab w:val="left" w:pos="3664"/>
+        <w:tab w:val="left" w:pos="4580"/>
+        <w:tab w:val="left" w:pos="5496"/>
+        <w:tab w:val="left" w:pos="6412"/>
+        <w:tab w:val="left" w:pos="7328"/>
+        <w:tab w:val="left" w:pos="8244"/>
+        <w:tab w:val="left" w:pos="9160"/>
+        <w:tab w:val="left" w:pos="10076"/>
+        <w:tab w:val="left" w:pos="10992"/>
+        <w:tab w:val="left" w:pos="11908"/>
+        <w:tab w:val="left" w:pos="12824"/>
+        <w:tab w:val="left" w:pos="13740"/>
+        <w:tab w:val="left" w:pos="14656"/>
+      </w:tabs>
+      <w:spacing w:after="0" w:line="240" w:lineRule="auto"/>
+    </w:pPr>
+    <w:rPr>
+      <w:rFonts w:ascii="Courier New" w:eastAsia="Times New Roman" w:hAnsi="Courier New" w:cs="Courier New"/>
+      <w:sz w:val="20"/>
+      <w:szCs w:val="20"/>
+      <w:lang w:val="es-ES" w:eastAsia="es-ES"/>
+    </w:rPr>
+  </w:style>
+  <w:style w:type="character" w:customStyle="1" w:styleId="HTMLconformatoprevioCar">
+    <w:name w:val="HTML con formato previo Car"/>
+    <w:basedOn w:val="Fuentedeprrafopredeter"/>
+    <w:link w:val="HTMLconformatoprevio"/>
+    <w:uiPriority w:val="99"/>
+    <w:rsid w:val="009C47B4"/>
+    <w:rPr>
+      <w:rFonts w:ascii="Courier New" w:eastAsia="Times New Roman" w:hAnsi="Courier New" w:cs="Courier New"/>
+      <w:sz w:val="20"/>
+      <w:szCs w:val="20"/>
+      <w:lang w:eastAsia="es-ES"/>
+    </w:rPr>
+  </w:style>
+</w:styles>
+</file>
+
+<file path=word/stylesWithEffects.xml><?xml version="1.0" encoding="utf-8"?>
+<w:styles xmlns:wpc="http://schemas.microsoft.com/office/word/2010/wordprocessingCanvas" xmlns:mc="http://schemas.openxmlformats.org/markup-compatibility/2006" xmlns:o="urn:schemas-microsoft-com:office:office" xmlns:r="http://schemas.openxmlformats.org/officeDocument/2006/relationships" xmlns:m="http://schemas.openxmlformats.org/officeDocument/2006/math" xmlns:v="urn:schemas-microsoft-com:vml" xmlns:wp14="http://schemas.microsoft.com/office/word/2010/wordprocessingDrawing" xmlns:wp="http://schemas.openxmlformats.org/drawingml/2006/wordprocessingDrawing" xmlns:w10="urn:schemas-microsoft-com:office:word" xmlns:w="http://schemas.openxmlformats.org/wordprocessingml/2006/main" xmlns:w14="http://schemas.microsoft.com/office/word/2010/wordml" xmlns:wpg="http://schemas.microsoft.com/office/word/2010/wordprocessingGroup" xmlns:wpi="http://schemas.microsoft.com/office/word/2010/wordprocessingInk" xmlns:wne="http://schemas.microsoft.com/office/word/2006/wordml" xmlns:wps="http://schemas.microsoft.com/office/word/2010/wordprocessingShape" mc:Ignorable="w14 wp14">
+  <w:docDefaults>
+    <w:rPrDefault>
+      <w:rPr>
+        <w:rFonts w:asciiTheme="minorHAnsi" w:eastAsiaTheme="minorHAnsi" w:hAnsiTheme="minorHAnsi" w:cstheme="minorBidi"/>
+        <w:sz w:val="22"/>
+        <w:szCs w:val="22"/>
+        <w:lang w:val="es-ES" w:eastAsia="en-US" w:bidi="ar-SA"/>
+      </w:rPr>
+    </w:rPrDefault>
+    <w:pPrDefault>
+      <w:pPr>
+        <w:spacing w:after="200" w:line="276" w:lineRule="auto"/>
+      </w:pPr>
+    </w:pPrDefault>
+  </w:docDefaults>
+  <w:latentStyles w:defLockedState="0" w:defUIPriority="99" w:defSemiHidden="1" w:defUnhideWhenUsed="1" w:defQFormat="0" w:count="267">
+    <w:lsdException w:name="Normal" w:semiHidden="0" w:uiPriority="0" w:unhideWhenUsed="0" w:qFormat="1"/>
+    <w:lsdException w:name="heading 1" w:semiHidden="0" w:uiPriority="9" w:unhideWhenUsed="0" w:qFormat="1"/>
+    <w:lsdException w:name="heading 2" w:uiPriority="9" w:qFormat="1"/>
+    <w:lsdException w:name="heading 3" w:uiPriority="9" w:qFormat="1"/>
+    <w:lsdException w:name="heading 4" w:uiPriority="9" w:qFormat="1"/>
+    <w:lsdException w:name="heading 5" w:uiPriority="9" w:qFormat="1"/>
+    <w:lsdException w:name="heading 6" w:uiPriority="9" w:qFormat="1"/>
+    <w:lsdException w:name="heading 7" w:uiPriority="9" w:qFormat="1"/>
+    <w:lsdException w:name="heading 8" w:uiPriority="9" w:qFormat="1"/>
+    <w:lsdException w:name="heading 9" w:uiPriority="9" w:qFormat="1"/>
+    <w:lsdException w:name="toc 1" w:uiPriority="39"/>
+    <w:lsdException w:name="toc 2" w:uiPriority="39"/>
+    <w:lsdException w:name="toc 3" w:uiPriority="39"/>
+    <w:lsdException w:name="toc 4" w:uiPriority="39"/>
+    <w:lsdException w:name="toc 5" w:uiPriority="39"/>
+    <w:lsdException w:name="toc 6" w:uiPriority="39"/>
+    <w:lsdException w:name="toc 7" w:uiPriority="39"/>
+    <w:lsdException w:name="toc 8" w:uiPriority="39"/>
+    <w:lsdException w:name="toc 9" w:uiPriority="39"/>
+    <w:lsdException w:name="caption" w:uiPriority="35" w:qFormat="1"/>
+    <w:lsdException w:name="Title" w:semiHidden="0" w:uiPriority="10" w:unhideWhenUsed="0" w:qFormat="1"/>
+    <w:lsdException w:name="Default Paragraph Font" w:uiPriority="1"/>
+    <w:lsdException w:name="Subtitle" w:semiHidden="0" w:uiPriority="11" w:unhideWhenUsed="0" w:qFormat="1"/>
+    <w:lsdException w:name="Strong" w:semiHidden="0" w:uiPriority="22" w:unhideWhenUsed="0" w:qFormat="1"/>
+    <w:lsdException w:name="Emphasis" w:semiHidden="0" w:uiPriority="20" w:unhideWhenUsed="0" w:qFormat="1"/>
+    <w:lsdException w:name="Table Grid" w:uiPriority="59"/>
+    <w:lsdException w:name="Placeholder Text" w:unhideWhenUsed="0"/>
+    <w:lsdException w:name="No Spacing" w:semiHidden="0" w:uiPriority="1" w:unhideWhenUsed="0" w:qFormat="1"/>
+    <w:lsdException w:name="Light Shading" w:semiHidden="0" w:uiPriority="60" w:unhideWhenUsed="0"/>
+    <w:lsdException w:name="Light List" w:semiHidden="0" w:uiPriority="61" w:unhideWhenUsed="0"/>
+    <w:lsdException w:name="Light Grid" w:semiHidden="0" w:uiPriority="62" w:unhideWhenUsed="0"/>
+    <w:lsdException w:name="Medium Shading 1" w:semiHidden="0" w:uiPriority="63" w:unhideWhenUsed="0"/>
+    <w:lsdException w:name="Medium Shading 2" w:semiHidden="0" w:uiPriority="64" w:unhideWhenUsed="0"/>
+    <w:lsdException w:name="Medium List 1" w:semiHidden="0" w:uiPriority="65" w:unhideWhenUsed="0"/>
+    <w:lsdException w:name="Medium List 2" w:semiHidden="0" w:uiPriority="66" w:unhideWhenUsed="0"/>
+    <w:lsdException w:name="Medium Grid 1" w:semiHidden="0" w:uiPriority="67" w:unhideWhenUsed="0"/>
+    <w:lsdException w:name="Medium Grid 2" w:semiHidden="0" w:uiPriority="68" w:unhideWhenUsed="0"/>
+    <w:lsdException w:name="Medium Grid 3" w:semiHidden="0" w:uiPriority="69" w:unhideWhenUsed="0"/>
+    <w:lsdException w:name="Dark List" w:semiHidden="0" w:uiPriority="70" w:unhideWhenUsed="0"/>
+    <w:lsdException w:name="Colorful Shading" w:semiHidden="0" w:uiPriority="71" w:unhideWhenUsed="0"/>
+    <w:lsdException w:name="Colorful List" w:semiHidden="0" w:uiPriority="72" w:unhideWhenUsed="0"/>
+    <w:lsdException w:name="Colorful Grid" w:semiHidden="0" w:uiPriority="73" w:unhideWhenUsed="0"/>
+    <w:lsdException w:name="Light Shading Accent 1" w:semiHidden="0" w:uiPriority="60" w:unhideWhenUsed="0"/>
+    <w:lsdException w:name="Light List Accent 1" w:semiHidden="0" w:uiPriority="61" w:unhideWhenUsed="0"/>
+    <w:lsdException w:name="Light Grid Accent 1" w:semiHidden="0" w:uiPriority="62" w:unhideWhenUsed="0"/>
+    <w:lsdException w:name="Medium Shading 1 Accent 1" w:semiHidden="0" w:uiPriority="63" w:unhideWhenUsed="0"/>
+    <w:lsdException w:name="Medium Shading 2 Accent 1" w:semiHidden="0" w:uiPriority="64" w:unhideWhenUsed="0"/>
+    <w:lsdException w:name="Medium List 1 Accent 1" w:semiHidden="0" w:uiPriority="65" w:unhideWhenUsed="0"/>
+    <w:lsdException w:name="Revision" w:unhideWhenUsed="0"/>
+    <w:lsdException w:name="List Paragraph" w:semiHidden="0" w:uiPriority="34" w:unhideWhenUsed="0" w:qFormat="1"/>
+    <w:lsdException w:name="Quote" w:semiHidden="0" w:uiPriority="29" w:unhideWhenUsed="0" w:qFormat="1"/>
+    <w:lsdException w:name="Intense Quote" w:semiHidden="0" w:uiPriority="30" w:unhideWhenUsed="0" w:qFormat="1"/>
+    <w:lsdException w:name="Medium List 2 Accent 1" w:semiHidden="0" w:uiPriority="66" w:unhideWhenUsed="0"/>
+    <w:lsdException w:name="Medium Grid 1 Accent 1" w:semiHidden="0" w:uiPriority="67" w:unhideWhenUsed="0"/>
+    <w:lsdException w:name="Medium Grid 2 Accent 1" w:semiHidden="0" w:uiPriority="68" w:unhideWhenUsed="0"/>
+    <w:lsdException w:name="Medium Grid 3 Accent 1" w:semiHidden="0" w:uiPriority="69" w:unhideWhenUsed="0"/>
+    <w:lsdException w:name="Dark List Accent 1" w:semiHidden="0" w:uiPriority="70" w:unhideWhenUsed="0"/>
+    <w:lsdException w:name="Colorful Shading Accent 1" w:semiHidden="0" w:uiPriority="71" w:unhideWhenUsed="0"/>
+    <w:lsdException w:name="Colorful List Accent 1" w:semiHidden="0" w:uiPriority="72" w:unhideWhenUsed="0"/>
+    <w:lsdException w:name="Colorful Grid Accent 1" w:semiHidden="0" w:uiPriority="73" w:unhideWhenUsed="0"/>
+    <w:lsdException w:name="Light Shading Accent 2" w:semiHidden="0" w:uiPriority="60" w:unhideWhenUsed="0"/>
+    <w:lsdException w:name="Light List Accent 2" w:semiHidden="0" w:uiPriority="61" w:unhideWhenUsed="0"/>
+    <w:lsdException w:name="Light Grid Accent 2" w:semiHidden="0" w:uiPriority="62" w:unhideWhenUsed="0"/>
+    <w:lsdException w:name="Medium Shading 1 Accent 2" w:semiHidden="0" w:uiPriority="63" w:unhideWhenUsed="0"/>
+    <w:lsdException w:name="Medium Shading 2 Accent 2" w:semiHidden="0" w:uiPriority="64" w:unhideWhenUsed="0"/>
+    <w:lsdException w:name="Medium List 1 Accent 2" w:semiHidden="0" w:uiPriority="65" w:unhideWhenUsed="0"/>
+    <w:lsdException w:name="Medium List 2 Accent 2" w:semiHidden="0" w:uiPriority="66" w:unhideWhenUsed="0"/>
+    <w:lsdException w:name="Medium Grid 1 Accent 2" w:semiHidden="0" w:uiPriority="67" w:unhideWhenUsed="0"/>
+    <w:lsdException w:name="Medium Grid 2 Accent 2" w:semiHidden="0" w:uiPriority="68" w:unhideWhenUsed="0"/>
+    <w:lsdException w:name="Medium Grid 3 Accent 2" w:semiHidden="0" w:uiPriority="69" w:unhideWhenUsed="0"/>
+    <w:lsdException w:name="Dark List Accent 2" w:semiHidden="0" w:uiPriority="70" w:unhideWhenUsed="0"/>
+    <w:lsdException w:name="Colorful Shading Accent 2" w:semiHidden="0" w:uiPriority="71" w:unhideWhenUsed="0"/>
+    <w:lsdException w:name="Colorful List Accent 2" w:semiHidden="0" w:uiPriority="72" w:unhideWhenUsed="0"/>
+    <w:lsdException w:name="Colorful Grid Accent 2" w:semiHidden="0" w:uiPriority="73" w:unhideWhenUsed="0"/>
+    <w:lsdException w:name="Light Shading Accent 3" w:semiHidden="0" w:uiPriority="60" w:unhideWhenUsed="0"/>
+    <w:lsdException w:name="Light List Accent 3" w:semiHidden="0" w:uiPriority="61" w:unhideWhenUsed="0"/>
+    <w:lsdException w:name="Light Grid Accent 3" w:semiHidden="0" w:uiPriority="62" w:unhideWhenUsed="0"/>
+    <w:lsdException w:name="Medium Shading 1 Accent 3" w:semiHidden="0" w:uiPriority="63" w:unhideWhenUsed="0"/>
+    <w:lsdException w:name="Medium Shading 2 Accent 3" w:semiHidden="0" w:uiPriority="64" w:unhideWhenUsed="0"/>
+    <w:lsdException w:name="Medium List 1 Accent 3" w:semiHidden="0" w:uiPriority="65" w:unhideWhenUsed="0"/>
+    <w:lsdException w:name="Medium List 2 Accent 3" w:semiHidden="0" w:uiPriority="66" w:unhideWhenUsed="0"/>
+    <w:lsdException w:name="Medium Grid 1 Accent 3" w:semiHidden="0" w:uiPriority="67" w:unhideWhenUsed="0"/>
+    <w:lsdException w:name="Medium Grid 2 Accent 3" w:semiHidden="0" w:uiPriority="68" w:unhideWhenUsed="0"/>
+    <w:lsdException w:name="Medium Grid 3 Accent 3" w:semiHidden="0" w:uiPriority="69" w:unhideWhenUsed="0"/>
+    <w:lsdException w:name="Dark List Accent 3" w:semiHidden="0" w:uiPriority="70" w:unhideWhenUsed="0"/>
+    <w:lsdException w:name="Colorful Shading Accent 3" w:semiHidden="0" w:uiPriority="71" w:unhideWhenUsed="0"/>
+    <w:lsdException w:name="Colorful List Accent 3" w:semiHidden="0" w:uiPriority="72" w:unhideWhenUsed="0"/>
+    <w:lsdException w:name="Colorful Grid Accent 3" w:semiHidden="0" w:uiPriority="73" w:unhideWhenUsed="0"/>
+    <w:lsdException w:name="Light Shading Accent 4" w:semiHidden="0" w:uiPriority="60" w:unhideWhenUsed="0"/>
+    <w:lsdException w:name="Light List Accent 4" w:semiHidden="0" w:uiPriority="61" w:unhideWhenUsed="0"/>
+    <w:lsdException w:name="Light Grid Accent 4" w:semiHidden="0" w:uiPriority="62" w:unhideWhenUsed="0"/>
+    <w:lsdException w:name="Medium Shading 1 Accent 4" w:semiHidden="0" w:uiPriority="63" w:unhideWhenUsed="0"/>
+    <w:lsdException w:name="Medium Shading 2 Accent 4" w:semiHidden="0" w:uiPriority="64" w:unhideWhenUsed="0"/>
+    <w:lsdException w:name="Medium List 1 Accent 4" w:semiHidden="0" w:uiPriority="65" w:unhideWhenUsed="0"/>
+    <w:lsdException w:name="Medium List 2 Accent 4" w:semiHidden="0" w:uiPriority="66" w:unhideWhenUsed="0"/>
+    <w:lsdException w:name="Medium Grid 1 Accent 4" w:semiHidden="0" w:uiPriority="67" w:unhideWhenUsed="0"/>
+    <w:lsdException w:name="Medium Grid 2 Accent 4" w:semiHidden="0" w:uiPriority="68" w:unhideWhenUsed="0"/>
+    <w:lsdException w:name="Medium Grid 3 Accent 4" w:semiHidden="0" w:uiPriority="69" w:unhideWhenUsed="0"/>
+    <w:lsdException w:name="Dark List Accent 4" w:semiHidden="0" w:uiPriority="70" w:unhideWhenUsed="0"/>
+    <w:lsdException w:name="Colorful Shading Accent 4" w:semiHidden="0" w:uiPriority="71" w:unhideWhenUsed="0"/>
+    <w:lsdException w:name="Colorful List Accent 4" w:semiHidden="0" w:uiPriority="72" w:unhideWhenUsed="0"/>
+    <w:lsdException w:name="Colorful Grid Accent 4" w:semiHidden="0" w:uiPriority="73" w:unhideWhenUsed="0"/>
+    <w:lsdException w:name="Light Shading Accent 5" w:semiHidden="0" w:uiPriority="60" w:unhideWhenUsed="0"/>
+    <w:lsdException w:name="Light List Accent 5" w:semiHidden="0" w:uiPriority="61" w:unhideWhenUsed="0"/>
+    <w:lsdException w:name="Light Grid Accent 5" w:semiHidden="0" w:uiPriority="62" w:unhideWhenUsed="0"/>
+    <w:lsdException w:name="Medium Shading 1 Accent 5" w:semiHidden="0" w:uiPriority="63" w:unhideWhenUsed="0"/>
+    <w:lsdException w:name="Medium Shading 2 Accent 5" w:semiHidden="0" w:uiPriority="64" w:unhideWhenUsed="0"/>
+    <w:lsdException w:name="Medium List 1 Accent 5" w:semiHidden="0" w:uiPriority="65" w:unhideWhenUsed="0"/>
+    <w:lsdException w:name="Medium List 2 Accent 5" w:semiHidden="0" w:uiPriority="66" w:unhideWhenUsed="0"/>
+    <w:lsdException w:name="Medium Grid 1 Accent 5" w:semiHidden="0" w:uiPriority="67" w:unhideWhenUsed="0"/>
+    <w:lsdException w:name="Medium Grid 2 Accent 5" w:semiHidden="0" w:uiPriority="68" w:unhideWhenUsed="0"/>
+    <w:lsdException w:name="Medium Grid 3 Accent 5" w:semiHidden="0" w:uiPriority="69" w:unhideWhenUsed="0"/>
+    <w:lsdException w:name="Dark List Accent 5" w:semiHidden="0" w:uiPriority="70" w:unhideWhenUsed="0"/>
+    <w:lsdException w:name="Colorful Shading Accent 5" w:semiHidden="0" w:uiPriority="71" w:unhideWhenUsed="0"/>
+    <w:lsdException w:name="Colorful List Accent 5" w:semiHidden="0" w:uiPriority="72" w:unhideWhenUsed="0"/>
+    <w:lsdException w:name="Colorful Grid Accent 5" w:semiHidden="0" w:uiPriority="73" w:unhideWhenUsed="0"/>
+    <w:lsdException w:name="Light Shading Accent 6" w:semiHidden="0" w:uiPriority="60" w:unhideWhenUsed="0"/>
+    <w:lsdException w:name="Light List Accent 6" w:semiHidden="0" w:uiPriority="61" w:unhideWhenUsed="0"/>
+    <w:lsdException w:name="Light Grid Accent 6" w:semiHidden="0" w:uiPriority="62" w:unhideWhenUsed="0"/>
+    <w:lsdException w:name="Medium Shading 1 Accent 6" w:semiHidden="0" w:uiPriority="63" w:unhideWhenUsed="0"/>
+    <w:lsdException w:name="Medium Shading 2 Accent 6" w:semiHidden="0" w:uiPriority="64" w:unhideWhenUsed="0"/>
+    <w:lsdException w:name="Medium List 1 Accent 6" w:semiHidden="0" w:uiPriority="65" w:unhideWhenUsed="0"/>
+    <w:lsdException w:name="Medium List 2 Accent 6" w:semiHidden="0" w:uiPriority="66" w:unhideWhenUsed="0"/>
+    <w:lsdException w:name="Medium Grid 1 Accent 6" w:semiHidden="0" w:uiPriority="67" w:unhideWhenUsed="0"/>
+    <w:lsdException w:name="Medium Grid 2 Accent 6" w:semiHidden="0" w:uiPriority="68" w:unhideWhenUsed="0"/>
+    <w:lsdException w:name="Medium Grid 3 Accent 6" w:semiHidden="0" w:uiPriority="69" w:unhideWhenUsed="0"/>
+    <w:lsdException w:name="Dark List Accent 6" w:semiHidden="0" w:uiPriority="70" w:unhideWhenUsed="0"/>
+    <w:lsdException w:name="Colorful Shading Accent 6" w:semiHidden="0" w:uiPriority="71" w:unhideWhenUsed="0"/>
+    <w:lsdException w:name="Colorful List Accent 6" w:semiHidden="0" w:uiPriority="72" w:unhideWhenUsed="0"/>
+    <w:lsdException w:name="Colorful Grid Accent 6" w:semiHidden="0" w:uiPriority="73" w:unhideWhenUsed="0"/>
+    <w:lsdException w:name="Subtle Emphasis" w:semiHidden="0" w:uiPriority="19" w:unhideWhenUsed="0" w:qFormat="1"/>
+    <w:lsdException w:name="Intense Emphasis" w:semiHidden="0" w:uiPriority="21" w:unhideWhenUsed="0" w:qFormat="1"/>
+    <w:lsdException w:name="Subtle Reference" w:semiHidden="0" w:uiPriority="31" w:unhideWhenUsed="0" w:qFormat="1"/>
+    <w:lsdException w:name="Intense Reference" w:semiHidden="0" w:uiPriority="32" w:unhideWhenUsed="0" w:qFormat="1"/>
+    <w:lsdException w:name="Book Title" w:semiHidden="0" w:uiPriority="33" w:unhideWhenUsed="0" w:qFormat="1"/>
+    <w:lsdException w:name="Bibliography" w:uiPriority="37"/>
+    <w:lsdException w:name="TOC Heading" w:uiPriority="39" w:qFormat="1"/>
+  </w:latentStyles>
+  <w:style w:type="paragraph" w:default="1" w:styleId="Normal">
+    <w:name w:val="Normal"/>
+    <w:qFormat/>
+    <w:rsid w:val="000331D4"/>
+    <w:rPr>
+      <w:lang w:val="en-GB"/>
+    </w:rPr>
+  </w:style>
+  <w:style w:type="paragraph" w:styleId="Ttulo1">
+    <w:name w:val="heading 1"/>
+    <w:basedOn w:val="Normal"/>
+    <w:next w:val="Normal"/>
+    <w:link w:val="Ttulo1Car"/>
+    <w:uiPriority w:val="9"/>
+    <w:qFormat/>
+    <w:rsid w:val="00104095"/>
+    <w:pPr>
+      <w:keepNext/>
+      <w:keepLines/>
+      <w:spacing w:before="480" w:after="0"/>
+      <w:outlineLvl w:val="0"/>
+    </w:pPr>
+    <w:rPr>
+      <w:rFonts w:asciiTheme="majorHAnsi" w:eastAsiaTheme="majorEastAsia" w:hAnsiTheme="majorHAnsi" w:cstheme="majorBidi"/>
+      <w:b/>
+      <w:bCs/>
+      <w:color w:val="365F91" w:themeColor="accent1" w:themeShade="BF"/>
+      <w:sz w:val="28"/>
+      <w:szCs w:val="28"/>
+    </w:rPr>
+  </w:style>
+  <w:style w:type="paragraph" w:styleId="Ttulo2">
+    <w:name w:val="heading 2"/>
+    <w:basedOn w:val="Normal"/>
+    <w:next w:val="Normal"/>
+    <w:link w:val="Ttulo2Car"/>
+    <w:uiPriority w:val="9"/>
+    <w:unhideWhenUsed/>
+    <w:qFormat/>
+    <w:rsid w:val="00B37160"/>
+    <w:pPr>
+      <w:keepNext/>
+      <w:keepLines/>
+      <w:spacing w:before="200" w:after="0"/>
+      <w:outlineLvl w:val="1"/>
+    </w:pPr>
+    <w:rPr>
+      <w:rFonts w:asciiTheme="majorHAnsi" w:eastAsiaTheme="majorEastAsia" w:hAnsiTheme="majorHAnsi" w:cstheme="majorBidi"/>
+      <w:b/>
+      <w:bCs/>
+      <w:color w:val="4F81BD" w:themeColor="accent1"/>
+      <w:sz w:val="26"/>
+      <w:szCs w:val="26"/>
+    </w:rPr>
+  </w:style>
+  <w:style w:type="paragraph" w:styleId="Ttulo3">
+    <w:name w:val="heading 3"/>
+    <w:basedOn w:val="Normal"/>
+    <w:next w:val="Normal"/>
+    <w:link w:val="Ttulo3Car"/>
+    <w:uiPriority w:val="9"/>
+    <w:unhideWhenUsed/>
+    <w:qFormat/>
+    <w:rsid w:val="00B37160"/>
+    <w:pPr>
+      <w:keepNext/>
+      <w:keepLines/>
+      <w:spacing w:before="200" w:after="0"/>
+      <w:outlineLvl w:val="2"/>
+    </w:pPr>
+    <w:rPr>
+      <w:rFonts w:asciiTheme="majorHAnsi" w:eastAsiaTheme="majorEastAsia" w:hAnsiTheme="majorHAnsi" w:cstheme="majorBidi"/>
+      <w:b/>
+      <w:bCs/>
+      <w:color w:val="4F81BD" w:themeColor="accent1"/>
+    </w:rPr>
+  </w:style>
+  <w:style w:type="character" w:default="1" w:styleId="Fuentedeprrafopredeter">
+    <w:name w:val="Default Paragraph Font"/>
+    <w:uiPriority w:val="1"/>
+    <w:semiHidden/>
+    <w:unhideWhenUsed/>
+  </w:style>
+  <w:style w:type="table" w:default="1" w:styleId="Tablanormal">
+    <w:name w:val="Normal Table"/>
+    <w:uiPriority w:val="99"/>
+    <w:semiHidden/>
+    <w:unhideWhenUsed/>
+    <w:tblPr>
+      <w:tblInd w:w="0" w:type="dxa"/>
+      <w:tblCellMar>
+        <w:top w:w="0" w:type="dxa"/>
+        <w:left w:w="108" w:type="dxa"/>
+        <w:bottom w:w="0" w:type="dxa"/>
+        <w:right w:w="108" w:type="dxa"/>
+      </w:tblCellMar>
+    </w:tblPr>
+  </w:style>
+  <w:style w:type="numbering" w:default="1" w:styleId="Sinlista">
+    <w:name w:val="No List"/>
+    <w:uiPriority w:val="99"/>
+    <w:semiHidden/>
+    <w:unhideWhenUsed/>
+  </w:style>
+  <w:style w:type="paragraph" w:styleId="Ttulo">
+    <w:name w:val="Title"/>
+    <w:basedOn w:val="Normal"/>
+    <w:next w:val="Normal"/>
+    <w:link w:val="TtuloCar"/>
+    <w:uiPriority w:val="10"/>
+    <w:qFormat/>
+    <w:rsid w:val="00104095"/>
+    <w:pPr>
+      <w:pBdr>
+        <w:bottom w:val="single" w:sz="8" w:space="4" w:color="4F81BD" w:themeColor="accent1"/>
+      </w:pBdr>
+      <w:spacing w:after="300" w:line="240" w:lineRule="auto"/>
+      <w:contextualSpacing/>
+    </w:pPr>
+    <w:rPr>
+      <w:rFonts w:asciiTheme="majorHAnsi" w:eastAsiaTheme="majorEastAsia" w:hAnsiTheme="majorHAnsi" w:cstheme="majorBidi"/>
+      <w:color w:val="17365D" w:themeColor="text2" w:themeShade="BF"/>
+      <w:spacing w:val="5"/>
+      <w:kern w:val="28"/>
+      <w:sz w:val="52"/>
+      <w:szCs w:val="52"/>
+    </w:rPr>
+  </w:style>
+  <w:style w:type="character" w:customStyle="1" w:styleId="TtuloCar">
+    <w:name w:val="Título Car"/>
+    <w:basedOn w:val="Fuentedeprrafopredeter"/>
+    <w:link w:val="Ttulo"/>
+    <w:uiPriority w:val="10"/>
+    <w:rsid w:val="00104095"/>
+    <w:rPr>
+      <w:rFonts w:asciiTheme="majorHAnsi" w:eastAsiaTheme="majorEastAsia" w:hAnsiTheme="majorHAnsi" w:cstheme="majorBidi"/>
+      <w:color w:val="17365D" w:themeColor="text2" w:themeShade="BF"/>
+      <w:spacing w:val="5"/>
+      <w:kern w:val="28"/>
+      <w:sz w:val="52"/>
+      <w:szCs w:val="52"/>
+    </w:rPr>
+  </w:style>
+  <w:style w:type="table" w:styleId="Tablaconcuadrcula">
+    <w:name w:val="Table Grid"/>
+    <w:basedOn w:val="Tablanormal"/>
+    <w:uiPriority w:val="59"/>
+    <w:rsid w:val="00104095"/>
+    <w:pPr>
+      <w:spacing w:after="0" w:line="240" w:lineRule="auto"/>
+    </w:pPr>
+    <w:tblPr>
+      <w:tblBorders>
+        <w:top w:val="single" w:sz="4" w:space="0" w:color="auto"/>
+        <w:left w:val="single" w:sz="4" w:space="0" w:color="auto"/>
+        <w:bottom w:val="single" w:sz="4" w:space="0" w:color="auto"/>
+        <w:right w:val="single" w:sz="4" w:space="0" w:color="auto"/>
+        <w:insideH w:val="single" w:sz="4" w:space="0" w:color="auto"/>
+        <w:insideV w:val="single" w:sz="4" w:space="0" w:color="auto"/>
+      </w:tblBorders>
+    </w:tblPr>
+  </w:style>
+  <w:style w:type="table" w:styleId="Cuadrculavistosa-nfasis1">
+    <w:name w:val="Colorful Grid Accent 1"/>
+    <w:basedOn w:val="Tablanormal"/>
+    <w:uiPriority w:val="73"/>
+    <w:rsid w:val="00104095"/>
+    <w:pPr>
+      <w:spacing w:after="0" w:line="240" w:lineRule="auto"/>
+    </w:pPr>
+    <w:rPr>
+      <w:color w:val="000000" w:themeColor="text1"/>
+    </w:rPr>
+    <w:tblPr>
+      <w:tblStyleRowBandSize w:val="1"/>
+      <w:tblStyleColBandSize w:val="1"/>
+      <w:tblBorders>
+        <w:insideH w:val="single" w:sz="4" w:space="0" w:color="FFFFFF" w:themeColor="background1"/>
+      </w:tblBorders>
+    </w:tblPr>
+    <w:tcPr>
+      <w:shd w:val="clear" w:color="auto" w:fill="DBE5F1" w:themeFill="accent1" w:themeFillTint="33"/>
+    </w:tcPr>
+    <w:tblStylePr w:type="firstRow">
+      <w:rPr>
+        <w:b/>
+        <w:bCs/>
+      </w:rPr>
+      <w:tblPr/>
+      <w:tcPr>
+        <w:shd w:val="clear" w:color="auto" w:fill="B8CCE4" w:themeFill="accent1" w:themeFillTint="66"/>
+      </w:tcPr>
+    </w:tblStylePr>
+    <w:tblStylePr w:type="lastRow">
+      <w:rPr>
+        <w:b/>
+        <w:bCs/>
+        <w:color w:val="000000" w:themeColor="text1"/>
+      </w:rPr>
+      <w:tblPr/>
+      <w:tcPr>
+        <w:shd w:val="clear" w:color="auto" w:fill="B8CCE4" w:themeFill="accent1" w:themeFillTint="66"/>
+      </w:tcPr>
+    </w:tblStylePr>
+    <w:tblStylePr w:type="firstCol">
+      <w:rPr>
+        <w:color w:val="FFFFFF" w:themeColor="background1"/>
+      </w:rPr>
+      <w:tblPr/>
+      <w:tcPr>
+        <w:shd w:val="clear" w:color="auto" w:fill="365F91" w:themeFill="accent1" w:themeFillShade="BF"/>
+      </w:tcPr>
+    </w:tblStylePr>
+    <w:tblStylePr w:type="lastCol">
+      <w:rPr>
+        <w:color w:val="FFFFFF" w:themeColor="background1"/>
+      </w:rPr>
+      <w:tblPr/>
+      <w:tcPr>
+        <w:shd w:val="clear" w:color="auto" w:fill="365F91" w:themeFill="accent1" w:themeFillShade="BF"/>
+      </w:tcPr>
+    </w:tblStylePr>
+    <w:tblStylePr w:type="band1Vert">
+      <w:tblPr/>
+      <w:tcPr>
+        <w:shd w:val="clear" w:color="auto" w:fill="A7BFDE" w:themeFill="accent1" w:themeFillTint="7F"/>
+      </w:tcPr>
+    </w:tblStylePr>
+    <w:tblStylePr w:type="band1Horz">
+      <w:tblPr/>
+      <w:tcPr>
+        <w:shd w:val="clear" w:color="auto" w:fill="A7BFDE" w:themeFill="accent1" w:themeFillTint="7F"/>
+      </w:tcPr>
+    </w:tblStylePr>
+  </w:style>
+  <w:style w:type="table" w:styleId="Sombreadovistoso-nfasis6">
+    <w:name w:val="Colorful Shading Accent 6"/>
+    <w:basedOn w:val="Tablanormal"/>
+    <w:uiPriority w:val="71"/>
+    <w:rsid w:val="00104095"/>
+    <w:pPr>
+      <w:spacing w:after="0" w:line="240" w:lineRule="auto"/>
+    </w:pPr>
+    <w:rPr>
+      <w:color w:val="000000" w:themeColor="text1"/>
+    </w:rPr>
+    <w:tblPr>
+      <w:tblStyleRowBandSize w:val="1"/>
+      <w:tblStyleColBandSize w:val="1"/>
+      <w:tblBorders>
+        <w:top w:val="single" w:sz="24" w:space="0" w:color="4BACC6" w:themeColor="accent5"/>
+        <w:left w:val="single" w:sz="4" w:space="0" w:color="F79646" w:themeColor="accent6"/>
+        <w:bottom w:val="single" w:sz="4" w:space="0" w:color="F79646" w:themeColor="accent6"/>
+        <w:right w:val="single" w:sz="4" w:space="0" w:color="F79646" w:themeColor="accent6"/>
+        <w:insideH w:val="single" w:sz="4" w:space="0" w:color="FFFFFF" w:themeColor="background1"/>
+        <w:insideV w:val="single" w:sz="4" w:space="0" w:color="FFFFFF" w:themeColor="background1"/>
+      </w:tblBorders>
+    </w:tblPr>
+    <w:tcPr>
+      <w:shd w:val="clear" w:color="auto" w:fill="FEF4EC" w:themeFill="accent6" w:themeFillTint="19"/>
+    </w:tcPr>
+    <w:tblStylePr w:type="firstRow">
+      <w:rPr>
+        <w:b/>
+        <w:bCs/>
+      </w:rPr>
+      <w:tblPr/>
+      <w:tcPr>
+        <w:tcBorders>
+          <w:top w:val="nil"/>
+          <w:left w:val="nil"/>
+          <w:bottom w:val="single" w:sz="24" w:space="0" w:color="4BACC6" w:themeColor="accent5"/>
+          <w:right w:val="nil"/>
+          <w:insideH w:val="nil"/>
+          <w:insideV w:val="nil"/>
+        </w:tcBorders>
+        <w:shd w:val="clear" w:color="auto" w:fill="FFFFFF" w:themeFill="background1"/>
+      </w:tcPr>
+    </w:tblStylePr>
+    <w:tblStylePr w:type="lastRow">
+      <w:rPr>
+        <w:b/>
+        <w:bCs/>
+        <w:color w:val="FFFFFF" w:themeColor="background1"/>
+      </w:rPr>
+      <w:tblPr/>
+      <w:tcPr>
+        <w:tcBorders>
+          <w:top w:val="single" w:sz="6" w:space="0" w:color="FFFFFF" w:themeColor="background1"/>
+        </w:tcBorders>
+        <w:shd w:val="clear" w:color="auto" w:fill="B65608" w:themeFill="accent6" w:themeFillShade="99"/>
+      </w:tcPr>
+    </w:tblStylePr>
+    <w:tblStylePr w:type="firstCol">
+      <w:rPr>
+        <w:color w:val="FFFFFF" w:themeColor="background1"/>
+      </w:rPr>
+      <w:tblPr/>
+      <w:tcPr>
+        <w:tcBorders>
+          <w:top w:val="nil"/>
+          <w:left w:val="nil"/>
+          <w:bottom w:val="nil"/>
+          <w:right w:val="nil"/>
+          <w:insideH w:val="single" w:sz="4" w:space="0" w:color="B65608" w:themeColor="accent6" w:themeShade="99"/>
+          <w:insideV w:val="nil"/>
+        </w:tcBorders>
+        <w:shd w:val="clear" w:color="auto" w:fill="B65608" w:themeFill="accent6" w:themeFillShade="99"/>
+      </w:tcPr>
+    </w:tblStylePr>
+    <w:tblStylePr w:type="lastCol">
+      <w:rPr>
+        <w:color w:val="FFFFFF" w:themeColor="background1"/>
+      </w:rPr>
+      <w:tblPr/>
+      <w:tcPr>
+        <w:tcBorders>
+          <w:top w:val="nil"/>
+          <w:left w:val="nil"/>
+          <w:bottom w:val="nil"/>
+          <w:right w:val="nil"/>
+          <w:insideH w:val="nil"/>
+          <w:insideV w:val="nil"/>
+        </w:tcBorders>
+        <w:shd w:val="clear" w:color="auto" w:fill="B65608" w:themeFill="accent6" w:themeFillShade="99"/>
+      </w:tcPr>
+    </w:tblStylePr>
+    <w:tblStylePr w:type="band1Vert">
+      <w:tblPr/>
+      <w:tcPr>
+        <w:shd w:val="clear" w:color="auto" w:fill="FBD4B4" w:themeFill="accent6" w:themeFillTint="66"/>
+      </w:tcPr>
+    </w:tblStylePr>
+    <w:tblStylePr w:type="band1Horz">
+      <w:tblPr/>
+      <w:tcPr>
+        <w:shd w:val="clear" w:color="auto" w:fill="FBCAA2" w:themeFill="accent6" w:themeFillTint="7F"/>
+      </w:tcPr>
+    </w:tblStylePr>
+    <w:tblStylePr w:type="neCell">
+      <w:rPr>
+        <w:color w:val="000000" w:themeColor="text1"/>
+      </w:rPr>
+    </w:tblStylePr>
+    <w:tblStylePr w:type="nwCell">
+      <w:rPr>
+        <w:color w:val="000000" w:themeColor="text1"/>
+      </w:rPr>
+    </w:tblStylePr>
+  </w:style>
+  <w:style w:type="table" w:styleId="Listavistosa-nfasis2">
+    <w:name w:val="Colorful List Accent 2"/>
+    <w:basedOn w:val="Tablanormal"/>
+    <w:uiPriority w:val="72"/>
+    <w:rsid w:val="00104095"/>
+    <w:pPr>
+      <w:spacing w:after="0" w:line="240" w:lineRule="auto"/>
+    </w:pPr>
+    <w:rPr>
+      <w:color w:val="000000" w:themeColor="text1"/>
+    </w:rPr>
+    <w:tblPr>
+      <w:tblStyleRowBandSize w:val="1"/>
+      <w:tblStyleColBandSize w:val="1"/>
+    </w:tblPr>
+    <w:tcPr>
+      <w:shd w:val="clear" w:color="auto" w:fill="F8EDED" w:themeFill="accent2" w:themeFillTint="19"/>
+    </w:tcPr>
+    <w:tblStylePr w:type="firstRow">
+      <w:rPr>
+        <w:b/>
+        <w:bCs/>
+        <w:color w:val="FFFFFF" w:themeColor="background1"/>
+      </w:rPr>
+      <w:tblPr/>
+      <w:tcPr>
+        <w:tcBorders>
+          <w:bottom w:val="single" w:sz="12" w:space="0" w:color="FFFFFF" w:themeColor="background1"/>
+        </w:tcBorders>
+        <w:shd w:val="clear" w:color="auto" w:fill="9E3A38" w:themeFill="accent2" w:themeFillShade="CC"/>
+      </w:tcPr>
+    </w:tblStylePr>
+    <w:tblStylePr w:type="lastRow">
+      <w:rPr>
+        <w:b/>
+        <w:bCs/>
+        <w:color w:val="9E3A38" w:themeColor="accent2" w:themeShade="CC"/>
+      </w:rPr>
+      <w:tblPr/>
+      <w:tcPr>
+        <w:tcBorders>
+          <w:top w:val="single" w:sz="12" w:space="0" w:color="000000" w:themeColor="text1"/>
+        </w:tcBorders>
+        <w:shd w:val="clear" w:color="auto" w:fill="FFFFFF" w:themeFill="background1"/>
+      </w:tcPr>
+    </w:tblStylePr>
+    <w:tblStylePr w:type="firstCol">
+      <w:rPr>
+        <w:b/>
+        <w:bCs/>
+      </w:rPr>
+    </w:tblStylePr>
+    <w:tblStylePr w:type="lastCol">
+      <w:rPr>
+        <w:b/>
+        <w:bCs/>
+      </w:rPr>
+    </w:tblStylePr>
+    <w:tblStylePr w:type="band1Vert">
+      <w:tblPr/>
+      <w:tcPr>
+        <w:tcBorders>
+          <w:top w:val="nil"/>
+          <w:left w:val="nil"/>
+          <w:bottom w:val="nil"/>
+          <w:right w:val="nil"/>
+          <w:insideH w:val="nil"/>
+          <w:insideV w:val="nil"/>
+        </w:tcBorders>
+        <w:shd w:val="clear" w:color="auto" w:fill="EFD3D2" w:themeFill="accent2" w:themeFillTint="3F"/>
+      </w:tcPr>
+    </w:tblStylePr>
+    <w:tblStylePr w:type="band1Horz">
+      <w:tblPr/>
+      <w:tcPr>
+        <w:shd w:val="clear" w:color="auto" w:fill="F2DBDB" w:themeFill="accent2" w:themeFillTint="33"/>
+      </w:tcPr>
+    </w:tblStylePr>
+  </w:style>
+  <w:style w:type="table" w:styleId="Sombreadomedio2-nfasis2">
+    <w:name w:val="Medium Shading 2 Accent 2"/>
+    <w:basedOn w:val="Tablanormal"/>
+    <w:uiPriority w:val="64"/>
+    <w:rsid w:val="00104095"/>
+    <w:pPr>
+      <w:spacing w:after="0" w:line="240" w:lineRule="auto"/>
+    </w:pPr>
+    <w:tblPr>
+      <w:tblStyleRowBandSize w:val="1"/>
+      <w:tblStyleColBandSize w:val="1"/>
+      <w:tblBorders>
+        <w:top w:val="single" w:sz="18" w:space="0" w:color="auto"/>
+        <w:bottom w:val="single" w:sz="18" w:space="0" w:color="auto"/>
+      </w:tblBorders>
+    </w:tblPr>
+    <w:tblStylePr w:type="firstRow">
+      <w:pPr>
+        <w:spacing w:before="0" w:after="0" w:line="240" w:lineRule="auto"/>
+      </w:pPr>
+      <w:rPr>
+        <w:b/>
+        <w:bCs/>
+        <w:color w:val="FFFFFF" w:themeColor="background1"/>
+      </w:rPr>
+      <w:tblPr/>
+      <w:tcPr>
+        <w:tcBorders>
+          <w:top w:val="single" w:sz="18" w:space="0" w:color="auto"/>
+          <w:left w:val="nil"/>
+          <w:bottom w:val="single" w:sz="18" w:space="0" w:color="auto"/>
+          <w:right w:val="nil"/>
+          <w:insideH w:val="nil"/>
+          <w:insideV w:val="nil"/>
+        </w:tcBorders>
+        <w:shd w:val="clear" w:color="auto" w:fill="C0504D" w:themeFill="accent2"/>
+      </w:tcPr>
+    </w:tblStylePr>
+    <w:tblStylePr w:type="lastRow">
+      <w:pPr>
+        <w:spacing w:before="0" w:after="0" w:line="240" w:lineRule="auto"/>
+      </w:pPr>
+      <w:rPr>
+        <w:color w:val="auto"/>
+      </w:rPr>
+      <w:tblPr/>
+      <w:tcPr>
+        <w:tcBorders>
+          <w:top w:val="double" w:sz="6" w:space="0" w:color="auto"/>
+          <w:left w:val="nil"/>
+          <w:bottom w:val="single" w:sz="18" w:space="0" w:color="auto"/>
+          <w:right w:val="nil"/>
+          <w:insideH w:val="nil"/>
+          <w:insideV w:val="nil"/>
+        </w:tcBorders>
+        <w:shd w:val="clear" w:color="auto" w:fill="FFFFFF" w:themeFill="background1"/>
+      </w:tcPr>
+    </w:tblStylePr>
+    <w:tblStylePr w:type="firstCol">
+      <w:rPr>
+        <w:b/>
+        <w:bCs/>
+        <w:color w:val="FFFFFF" w:themeColor="background1"/>
+      </w:rPr>
+      <w:tblPr/>
+      <w:tcPr>
+        <w:tcBorders>
+          <w:top w:val="nil"/>
+          <w:left w:val="nil"/>
+          <w:bottom w:val="single" w:sz="18" w:space="0" w:color="auto"/>
+          <w:right w:val="nil"/>
+          <w:insideH w:val="nil"/>
+          <w:insideV w:val="nil"/>
+        </w:tcBorders>
+        <w:shd w:val="clear" w:color="auto" w:fill="C0504D" w:themeFill="accent2"/>
+      </w:tcPr>
+    </w:tblStylePr>
+    <w:tblStylePr w:type="lastCol">
+      <w:rPr>
+        <w:b/>
+        <w:bCs/>
+        <w:color w:val="FFFFFF" w:themeColor="background1"/>
+      </w:rPr>
+      <w:tblPr/>
+      <w:tcPr>
+        <w:tcBorders>
+          <w:left w:val="nil"/>
+          <w:right w:val="nil"/>
+          <w:insideH w:val="nil"/>
+          <w:insideV w:val="nil"/>
+        </w:tcBorders>
+        <w:shd w:val="clear" w:color="auto" w:fill="C0504D" w:themeFill="accent2"/>
+      </w:tcPr>
+    </w:tblStylePr>
+    <w:tblStylePr w:type="band1Vert">
+      <w:tblPr/>
+      <w:tcPr>
+        <w:tcBorders>
+          <w:left w:val="nil"/>
+          <w:right w:val="nil"/>
+          <w:insideH w:val="nil"/>
+          <w:insideV w:val="nil"/>
+        </w:tcBorders>
+        <w:shd w:val="clear" w:color="auto" w:fill="D8D8D8" w:themeFill="background1" w:themeFillShade="D8"/>
+      </w:tcPr>
+    </w:tblStylePr>
+    <w:tblStylePr w:type="band1Horz">
+      <w:tblPr/>
+      <w:tcPr>
+        <w:shd w:val="clear" w:color="auto" w:fill="D8D8D8" w:themeFill="background1" w:themeFillShade="D8"/>
+      </w:tcPr>
+    </w:tblStylePr>
+    <w:tblStylePr w:type="neCell">
+      <w:tblPr/>
+      <w:tcPr>
+        <w:tcBorders>
+          <w:top w:val="single" w:sz="18" w:space="0" w:color="auto"/>
+          <w:left w:val="nil"/>
+          <w:bottom w:val="single" w:sz="18" w:space="0" w:color="auto"/>
+          <w:right w:val="nil"/>
+          <w:insideH w:val="nil"/>
+          <w:insideV w:val="nil"/>
+        </w:tcBorders>
+      </w:tcPr>
+    </w:tblStylePr>
+    <w:tblStylePr w:type="nwCell">
+      <w:rPr>
+        <w:color w:val="FFFFFF" w:themeColor="background1"/>
+      </w:rPr>
+      <w:tblPr/>
+      <w:tcPr>
+        <w:tcBorders>
+          <w:top w:val="single" w:sz="18" w:space="0" w:color="auto"/>
+          <w:left w:val="nil"/>
+          <w:bottom w:val="single" w:sz="18" w:space="0" w:color="auto"/>
+          <w:right w:val="nil"/>
+          <w:insideH w:val="nil"/>
+          <w:insideV w:val="nil"/>
+        </w:tcBorders>
+      </w:tcPr>
+    </w:tblStylePr>
+  </w:style>
+  <w:style w:type="table" w:styleId="Sombreadomedio2-nfasis5">
+    <w:name w:val="Medium Shading 2 Accent 5"/>
+    <w:basedOn w:val="Tablanormal"/>
+    <w:uiPriority w:val="64"/>
+    <w:rsid w:val="00104095"/>
+    <w:pPr>
+      <w:spacing w:after="0" w:line="240" w:lineRule="auto"/>
+    </w:pPr>
+    <w:tblPr>
+      <w:tblStyleRowBandSize w:val="1"/>
+      <w:tblStyleColBandSize w:val="1"/>
+      <w:tblBorders>
+        <w:top w:val="single" w:sz="18" w:space="0" w:color="auto"/>
+        <w:bottom w:val="single" w:sz="18" w:space="0" w:color="auto"/>
+      </w:tblBorders>
+    </w:tblPr>
+    <w:tblStylePr w:type="firstRow">
+      <w:pPr>
+        <w:spacing w:before="0" w:after="0" w:line="240" w:lineRule="auto"/>
+      </w:pPr>
+      <w:rPr>
+        <w:b/>
+        <w:bCs/>
+        <w:color w:val="FFFFFF" w:themeColor="background1"/>
+      </w:rPr>
+      <w:tblPr/>
+      <w:tcPr>
+        <w:tcBorders>
+          <w:top w:val="single" w:sz="18" w:space="0" w:color="auto"/>
+          <w:left w:val="nil"/>
+          <w:bottom w:val="single" w:sz="18" w:space="0" w:color="auto"/>
+          <w:right w:val="nil"/>
+          <w:insideH w:val="nil"/>
+          <w:insideV w:val="nil"/>
+        </w:tcBorders>
+        <w:shd w:val="clear" w:color="auto" w:fill="4BACC6" w:themeFill="accent5"/>
+      </w:tcPr>
+    </w:tblStylePr>
+    <w:tblStylePr w:type="lastRow">
+      <w:pPr>
+        <w:spacing w:before="0" w:after="0" w:line="240" w:lineRule="auto"/>
+      </w:pPr>
+      <w:rPr>
+        <w:color w:val="auto"/>
+      </w:rPr>
+      <w:tblPr/>
+      <w:tcPr>
+        <w:tcBorders>
+          <w:top w:val="double" w:sz="6" w:space="0" w:color="auto"/>
+          <w:left w:val="nil"/>
+          <w:bottom w:val="single" w:sz="18" w:space="0" w:color="auto"/>
+          <w:right w:val="nil"/>
+          <w:insideH w:val="nil"/>
+          <w:insideV w:val="nil"/>
+        </w:tcBorders>
+        <w:shd w:val="clear" w:color="auto" w:fill="FFFFFF" w:themeFill="background1"/>
+      </w:tcPr>
+    </w:tblStylePr>
+    <w:tblStylePr w:type="firstCol">
+      <w:rPr>
+        <w:b/>
+        <w:bCs/>
+        <w:color w:val="FFFFFF" w:themeColor="background1"/>
+      </w:rPr>
+      <w:tblPr/>
+      <w:tcPr>
+        <w:tcBorders>
+          <w:top w:val="nil"/>
+          <w:left w:val="nil"/>
+          <w:bottom w:val="single" w:sz="18" w:space="0" w:color="auto"/>
+          <w:right w:val="nil"/>
+          <w:insideH w:val="nil"/>
+          <w:insideV w:val="nil"/>
+        </w:tcBorders>
+        <w:shd w:val="clear" w:color="auto" w:fill="4BACC6" w:themeFill="accent5"/>
+      </w:tcPr>
+    </w:tblStylePr>
+    <w:tblStylePr w:type="lastCol">
+      <w:rPr>
+        <w:b/>
+        <w:bCs/>
+        <w:color w:val="FFFFFF" w:themeColor="background1"/>
+      </w:rPr>
+      <w:tblPr/>
+      <w:tcPr>
+        <w:tcBorders>
+          <w:left w:val="nil"/>
+          <w:right w:val="nil"/>
+          <w:insideH w:val="nil"/>
+          <w:insideV w:val="nil"/>
+        </w:tcBorders>
+        <w:shd w:val="clear" w:color="auto" w:fill="4BACC6" w:themeFill="accent5"/>
+      </w:tcPr>
+    </w:tblStylePr>
+    <w:tblStylePr w:type="band1Vert">
+      <w:tblPr/>
+      <w:tcPr>
+        <w:tcBorders>
+          <w:left w:val="nil"/>
+          <w:right w:val="nil"/>
+          <w:insideH w:val="nil"/>
+          <w:insideV w:val="nil"/>
+        </w:tcBorders>
+        <w:shd w:val="clear" w:color="auto" w:fill="D8D8D8" w:themeFill="background1" w:themeFillShade="D8"/>
+      </w:tcPr>
+    </w:tblStylePr>
+    <w:tblStylePr w:type="band1Horz">
+      <w:tblPr/>
+      <w:tcPr>
+        <w:shd w:val="clear" w:color="auto" w:fill="D8D8D8" w:themeFill="background1" w:themeFillShade="D8"/>
+      </w:tcPr>
+    </w:tblStylePr>
+    <w:tblStylePr w:type="neCell">
+      <w:tblPr/>
+      <w:tcPr>
+        <w:tcBorders>
+          <w:top w:val="single" w:sz="18" w:space="0" w:color="auto"/>
+          <w:left w:val="nil"/>
+          <w:bottom w:val="single" w:sz="18" w:space="0" w:color="auto"/>
+          <w:right w:val="nil"/>
+          <w:insideH w:val="nil"/>
+          <w:insideV w:val="nil"/>
+        </w:tcBorders>
+      </w:tcPr>
+    </w:tblStylePr>
+    <w:tblStylePr w:type="nwCell">
+      <w:rPr>
+        <w:color w:val="FFFFFF" w:themeColor="background1"/>
+      </w:rPr>
+      <w:tblPr/>
+      <w:tcPr>
+        <w:tcBorders>
+          <w:top w:val="single" w:sz="18" w:space="0" w:color="auto"/>
+          <w:left w:val="nil"/>
+          <w:bottom w:val="single" w:sz="18" w:space="0" w:color="auto"/>
+          <w:right w:val="nil"/>
+          <w:insideH w:val="nil"/>
+          <w:insideV w:val="nil"/>
+        </w:tcBorders>
+      </w:tcPr>
+    </w:tblStylePr>
+  </w:style>
+  <w:style w:type="table" w:styleId="Sombreadomedio1-nfasis1">
+    <w:name w:val="Medium Shading 1 Accent 1"/>
+    <w:basedOn w:val="Tablanormal"/>
+    <w:uiPriority w:val="63"/>
+    <w:rsid w:val="00104095"/>
+    <w:pPr>
+      <w:spacing w:after="0" w:line="240" w:lineRule="auto"/>
+    </w:pPr>
+    <w:tblPr>
+      <w:tblStyleRowBandSize w:val="1"/>
+      <w:tblStyleColBandSize w:val="1"/>
+      <w:tblBorders>
+        <w:top w:val="single" w:sz="8" w:space="0" w:color="7BA0CD" w:themeColor="accent1" w:themeTint="BF"/>
+        <w:left w:val="single" w:sz="8" w:space="0" w:color="7BA0CD" w:themeColor="accent1" w:themeTint="BF"/>
+        <w:bottom w:val="single" w:sz="8" w:space="0" w:color="7BA0CD" w:themeColor="accent1" w:themeTint="BF"/>
+        <w:right w:val="single" w:sz="8" w:space="0" w:color="7BA0CD" w:themeColor="accent1" w:themeTint="BF"/>
+        <w:insideH w:val="single" w:sz="8" w:space="0" w:color="7BA0CD" w:themeColor="accent1" w:themeTint="BF"/>
+      </w:tblBorders>
+    </w:tblPr>
+    <w:tblStylePr w:type="firstRow">
+      <w:pPr>
+        <w:spacing w:before="0" w:after="0" w:line="240" w:lineRule="auto"/>
+      </w:pPr>
+      <w:rPr>
+        <w:b/>
+        <w:bCs/>
+        <w:color w:val="FFFFFF" w:themeColor="background1"/>
+      </w:rPr>
+      <w:tblPr/>
+      <w:tcPr>
+        <w:tcBorders>
+          <w:top w:val="single" w:sz="8" w:space="0" w:color="7BA0CD" w:themeColor="accent1" w:themeTint="BF"/>
+          <w:left w:val="single" w:sz="8" w:space="0" w:color="7BA0CD" w:themeColor="accent1" w:themeTint="BF"/>
+          <w:bottom w:val="single" w:sz="8" w:space="0" w:color="7BA0CD" w:themeColor="accent1" w:themeTint="BF"/>
+          <w:right w:val="single" w:sz="8" w:space="0" w:color="7BA0CD" w:themeColor="accent1" w:themeTint="BF"/>
+          <w:insideH w:val="nil"/>
+          <w:insideV w:val="nil"/>
+        </w:tcBorders>
+        <w:shd w:val="clear" w:color="auto" w:fill="4F81BD" w:themeFill="accent1"/>
+      </w:tcPr>
+    </w:tblStylePr>
+    <w:tblStylePr w:type="lastRow">
+      <w:pPr>
+        <w:spacing w:before="0" w:after="0" w:line="240" w:lineRule="auto"/>
+      </w:pPr>
+      <w:rPr>
+        <w:b/>
+        <w:bCs/>
+      </w:rPr>
+      <w:tblPr/>
+      <w:tcPr>
+        <w:tcBorders>
+          <w:top w:val="double" w:sz="6" w:space="0" w:color="7BA0CD" w:themeColor="accent1" w:themeTint="BF"/>
+          <w:left w:val="single" w:sz="8" w:space="0" w:color="7BA0CD" w:themeColor="accent1" w:themeTint="BF"/>
+          <w:bottom w:val="single" w:sz="8" w:space="0" w:color="7BA0CD" w:themeColor="accent1" w:themeTint="BF"/>
+          <w:right w:val="single" w:sz="8" w:space="0" w:color="7BA0CD" w:themeColor="accent1" w:themeTint="BF"/>
+          <w:insideH w:val="nil"/>
+          <w:insideV w:val="nil"/>
+        </w:tcBorders>
+      </w:tcPr>
+    </w:tblStylePr>
+    <w:tblStylePr w:type="firstCol">
+      <w:rPr>
+        <w:b/>
+        <w:bCs/>
+      </w:rPr>
+    </w:tblStylePr>
+    <w:tblStylePr w:type="lastCol">
+      <w:rPr>
+        <w:b/>
+        <w:bCs/>
+      </w:rPr>
+    </w:tblStylePr>
+    <w:tblStylePr w:type="band1Vert">
+      <w:tblPr/>
+      <w:tcPr>
+        <w:shd w:val="clear" w:color="auto" w:fill="D3DFEE" w:themeFill="accent1" w:themeFillTint="3F"/>
+      </w:tcPr>
+    </w:tblStylePr>
+    <w:tblStylePr w:type="band1Horz">
+      <w:tblPr/>
+      <w:tcPr>
+        <w:tcBorders>
+          <w:insideH w:val="nil"/>
+          <w:insideV w:val="nil"/>
+        </w:tcBorders>
+        <w:shd w:val="clear" w:color="auto" w:fill="D3DFEE" w:themeFill="accent1" w:themeFillTint="3F"/>
+      </w:tcPr>
+    </w:tblStylePr>
+    <w:tblStylePr w:type="band2Horz">
+      <w:tblPr/>
+      <w:tcPr>
+        <w:tcBorders>
+          <w:insideH w:val="nil"/>
+          <w:insideV w:val="nil"/>
+        </w:tcBorders>
+      </w:tcPr>
+    </w:tblStylePr>
+  </w:style>
+  <w:style w:type="paragraph" w:customStyle="1" w:styleId="TableText">
+    <w:name w:val="Table Text"/>
+    <w:basedOn w:val="Normal"/>
+    <w:rsid w:val="00104095"/>
+    <w:pPr>
+      <w:spacing w:before="40" w:after="40" w:line="240" w:lineRule="auto"/>
+    </w:pPr>
+    <w:rPr>
+      <w:rFonts w:ascii="Times New Roman" w:eastAsia="Times New Roman" w:hAnsi="Times New Roman" w:cs="Times New Roman"/>
+      <w:szCs w:val="20"/>
+      <w:lang w:val="en-US"/>
+    </w:rPr>
+  </w:style>
+  <w:style w:type="table" w:styleId="Listaclara-nfasis1">
+    <w:name w:val="Light List Accent 1"/>
+    <w:basedOn w:val="Tablanormal"/>
+    <w:uiPriority w:val="61"/>
+    <w:rsid w:val="00104095"/>
+    <w:pPr>
+      <w:spacing w:after="0" w:line="240" w:lineRule="auto"/>
+    </w:pPr>
+    <w:tblPr>
+      <w:tblStyleRowBandSize w:val="1"/>
+      <w:tblStyleColBandSize w:val="1"/>
+      <w:tblBorders>
+        <w:top w:val="single" w:sz="8" w:space="0" w:color="4F81BD" w:themeColor="accent1"/>
+        <w:left w:val="single" w:sz="8" w:space="0" w:color="4F81BD" w:themeColor="accent1"/>
+        <w:bottom w:val="single" w:sz="8" w:space="0" w:color="4F81BD" w:themeColor="accent1"/>
+        <w:right w:val="single" w:sz="8" w:space="0" w:color="4F81BD" w:themeColor="accent1"/>
+      </w:tblBorders>
+    </w:tblPr>
+    <w:tblStylePr w:type="firstRow">
+      <w:pPr>
+        <w:spacing w:before="0" w:after="0" w:line="240" w:lineRule="auto"/>
+      </w:pPr>
+      <w:rPr>
+        <w:b/>
+        <w:bCs/>
+        <w:color w:val="FFFFFF" w:themeColor="background1"/>
+      </w:rPr>
+      <w:tblPr/>
+      <w:tcPr>
+        <w:shd w:val="clear" w:color="auto" w:fill="4F81BD" w:themeFill="accent1"/>
+      </w:tcPr>
+    </w:tblStylePr>
+    <w:tblStylePr w:type="lastRow">
+      <w:pPr>
+        <w:spacing w:before="0" w:after="0" w:line="240" w:lineRule="auto"/>
+      </w:pPr>
+      <w:rPr>
+        <w:b/>
+        <w:bCs/>
+      </w:rPr>
+      <w:tblPr/>
+      <w:tcPr>
+        <w:tcBorders>
+          <w:top w:val="double" w:sz="6" w:space="0" w:color="4F81BD" w:themeColor="accent1"/>
+          <w:left w:val="single" w:sz="8" w:space="0" w:color="4F81BD" w:themeColor="accent1"/>
+          <w:bottom w:val="single" w:sz="8" w:space="0" w:color="4F81BD" w:themeColor="accent1"/>
+          <w:right w:val="single" w:sz="8" w:space="0" w:color="4F81BD" w:themeColor="accent1"/>
+        </w:tcBorders>
+      </w:tcPr>
+    </w:tblStylePr>
+    <w:tblStylePr w:type="firstCol">
+      <w:rPr>
+        <w:b/>
+        <w:bCs/>
+      </w:rPr>
+    </w:tblStylePr>
+    <w:tblStylePr w:type="lastCol">
+      <w:rPr>
+        <w:b/>
+        <w:bCs/>
+      </w:rPr>
+    </w:tblStylePr>
+    <w:tblStylePr w:type="band1Vert">
+      <w:tblPr/>
+      <w:tcPr>
+        <w:tcBorders>
+          <w:top w:val="single" w:sz="8" w:space="0" w:color="4F81BD" w:themeColor="accent1"/>
+          <w:left w:val="single" w:sz="8" w:space="0" w:color="4F81BD" w:themeColor="accent1"/>
+          <w:bottom w:val="single" w:sz="8" w:space="0" w:color="4F81BD" w:themeColor="accent1"/>
+          <w:right w:val="single" w:sz="8" w:space="0" w:color="4F81BD" w:themeColor="accent1"/>
+        </w:tcBorders>
+      </w:tcPr>
+    </w:tblStylePr>
+    <w:tblStylePr w:type="band1Horz">
+      <w:tblPr/>
+      <w:tcPr>
+        <w:tcBorders>
+          <w:top w:val="single" w:sz="8" w:space="0" w:color="4F81BD" w:themeColor="accent1"/>
+          <w:left w:val="single" w:sz="8" w:space="0" w:color="4F81BD" w:themeColor="accent1"/>
+          <w:bottom w:val="single" w:sz="8" w:space="0" w:color="4F81BD" w:themeColor="accent1"/>
+          <w:right w:val="single" w:sz="8" w:space="0" w:color="4F81BD" w:themeColor="accent1"/>
+        </w:tcBorders>
+      </w:tcPr>
+    </w:tblStylePr>
+  </w:style>
+  <w:style w:type="character" w:styleId="nfasissutil">
+    <w:name w:val="Subtle Emphasis"/>
+    <w:basedOn w:val="Fuentedeprrafopredeter"/>
+    <w:uiPriority w:val="19"/>
+    <w:qFormat/>
+    <w:rsid w:val="00104095"/>
+    <w:rPr>
+      <w:i/>
+      <w:iCs/>
+      <w:color w:val="808080" w:themeColor="text1" w:themeTint="7F"/>
+    </w:rPr>
+  </w:style>
+  <w:style w:type="paragraph" w:customStyle="1" w:styleId="Notes">
+    <w:name w:val="Notes"/>
+    <w:basedOn w:val="Normal"/>
+    <w:qFormat/>
+    <w:rsid w:val="00C41B21"/>
+    <w:rPr>
+      <w:rFonts w:ascii="Comic Sans MS" w:hAnsi="Comic Sans MS"/>
+      <w:i/>
+      <w:color w:val="4A442A" w:themeColor="background2" w:themeShade="40"/>
+    </w:rPr>
+  </w:style>
+  <w:style w:type="paragraph" w:styleId="Subttulo">
+    <w:name w:val="Subtitle"/>
+    <w:basedOn w:val="Normal"/>
+    <w:next w:val="Normal"/>
+    <w:link w:val="SubttuloCar"/>
+    <w:uiPriority w:val="11"/>
+    <w:qFormat/>
+    <w:rsid w:val="00104095"/>
+    <w:pPr>
+      <w:numPr>
+        <w:ilvl w:val="1"/>
+      </w:numPr>
+    </w:pPr>
+    <w:rPr>
+      <w:rFonts w:asciiTheme="majorHAnsi" w:eastAsiaTheme="majorEastAsia" w:hAnsiTheme="majorHAnsi" w:cstheme="majorBidi"/>
+      <w:i/>
+      <w:iCs/>
+      <w:color w:val="4F81BD" w:themeColor="accent1"/>
+      <w:spacing w:val="15"/>
+      <w:sz w:val="24"/>
+      <w:szCs w:val="24"/>
+    </w:rPr>
+  </w:style>
+  <w:style w:type="character" w:customStyle="1" w:styleId="SubttuloCar">
+    <w:name w:val="Subtítulo Car"/>
+    <w:basedOn w:val="Fuentedeprrafopredeter"/>
+    <w:link w:val="Subttulo"/>
+    <w:uiPriority w:val="11"/>
+    <w:rsid w:val="00104095"/>
+    <w:rPr>
+      <w:rFonts w:asciiTheme="majorHAnsi" w:eastAsiaTheme="majorEastAsia" w:hAnsiTheme="majorHAnsi" w:cstheme="majorBidi"/>
+      <w:i/>
+      <w:iCs/>
+      <w:color w:val="4F81BD" w:themeColor="accent1"/>
+      <w:spacing w:val="15"/>
+      <w:sz w:val="24"/>
+      <w:szCs w:val="24"/>
+      <w:lang w:val="en-GB"/>
+    </w:rPr>
+  </w:style>
+  <w:style w:type="character" w:customStyle="1" w:styleId="Ttulo1Car">
+    <w:name w:val="Título 1 Car"/>
+    <w:basedOn w:val="Fuentedeprrafopredeter"/>
+    <w:link w:val="Ttulo1"/>
+    <w:uiPriority w:val="9"/>
+    <w:rsid w:val="00104095"/>
+    <w:rPr>
+      <w:rFonts w:asciiTheme="majorHAnsi" w:eastAsiaTheme="majorEastAsia" w:hAnsiTheme="majorHAnsi" w:cstheme="majorBidi"/>
+      <w:b/>
+      <w:bCs/>
+      <w:color w:val="365F91" w:themeColor="accent1" w:themeShade="BF"/>
+      <w:sz w:val="28"/>
+      <w:szCs w:val="28"/>
+      <w:lang w:val="en-GB"/>
+    </w:rPr>
+  </w:style>
+  <w:style w:type="character" w:styleId="Refdecomentario">
+    <w:name w:val="annotation reference"/>
+    <w:basedOn w:val="Fuentedeprrafopredeter"/>
+    <w:uiPriority w:val="99"/>
+    <w:semiHidden/>
+    <w:unhideWhenUsed/>
+    <w:rsid w:val="00104095"/>
+    <w:rPr>
+      <w:sz w:val="16"/>
+      <w:szCs w:val="16"/>
+    </w:rPr>
+  </w:style>
+  <w:style w:type="paragraph" w:styleId="Textocomentario">
+    <w:name w:val="annotation text"/>
+    <w:basedOn w:val="Normal"/>
+    <w:link w:val="TextocomentarioCar"/>
+    <w:uiPriority w:val="99"/>
+    <w:semiHidden/>
+    <w:unhideWhenUsed/>
+    <w:rsid w:val="00104095"/>
+    <w:pPr>
+      <w:spacing w:line="240" w:lineRule="auto"/>
+    </w:pPr>
+    <w:rPr>
+      <w:sz w:val="20"/>
+      <w:szCs w:val="20"/>
+    </w:rPr>
+  </w:style>
+  <w:style w:type="character" w:customStyle="1" w:styleId="TextocomentarioCar">
+    <w:name w:val="Texto comentario Car"/>
+    <w:basedOn w:val="Fuentedeprrafopredeter"/>
+    <w:link w:val="Textocomentario"/>
+    <w:uiPriority w:val="99"/>
+    <w:semiHidden/>
+    <w:rsid w:val="00104095"/>
+    <w:rPr>
+      <w:sz w:val="20"/>
+      <w:szCs w:val="20"/>
+      <w:lang w:val="en-GB"/>
+    </w:rPr>
+  </w:style>
+  <w:style w:type="paragraph" w:styleId="Asuntodelcomentario">
+    <w:name w:val="annotation subject"/>
+    <w:basedOn w:val="Textocomentario"/>
+    <w:next w:val="Textocomentario"/>
+    <w:link w:val="AsuntodelcomentarioCar"/>
+    <w:uiPriority w:val="99"/>
+    <w:semiHidden/>
+    <w:unhideWhenUsed/>
+    <w:rsid w:val="00104095"/>
+    <w:rPr>
+      <w:b/>
+      <w:bCs/>
+    </w:rPr>
+  </w:style>
+  <w:style w:type="character" w:customStyle="1" w:styleId="AsuntodelcomentarioCar">
+    <w:name w:val="Asunto del comentario Car"/>
+    <w:basedOn w:val="TextocomentarioCar"/>
+    <w:link w:val="Asuntodelcomentario"/>
+    <w:uiPriority w:val="99"/>
+    <w:semiHidden/>
+    <w:rsid w:val="00104095"/>
+    <w:rPr>
+      <w:b/>
+      <w:bCs/>
+      <w:sz w:val="20"/>
+      <w:szCs w:val="20"/>
+      <w:lang w:val="en-GB"/>
+    </w:rPr>
+  </w:style>
+  <w:style w:type="paragraph" w:styleId="Textodeglobo">
+    <w:name w:val="Balloon Text"/>
+    <w:basedOn w:val="Normal"/>
+    <w:link w:val="TextodegloboCar"/>
+    <w:uiPriority w:val="99"/>
+    <w:semiHidden/>
+    <w:unhideWhenUsed/>
+    <w:rsid w:val="00104095"/>
+    <w:pPr>
+      <w:spacing w:after="0" w:line="240" w:lineRule="auto"/>
+    </w:pPr>
+    <w:rPr>
+      <w:rFonts w:ascii="Tahoma" w:hAnsi="Tahoma" w:cs="Tahoma"/>
+      <w:sz w:val="16"/>
+      <w:szCs w:val="16"/>
+    </w:rPr>
+  </w:style>
+  <w:style w:type="character" w:customStyle="1" w:styleId="TextodegloboCar">
+    <w:name w:val="Texto de globo Car"/>
+    <w:basedOn w:val="Fuentedeprrafopredeter"/>
+    <w:link w:val="Textodeglobo"/>
+    <w:uiPriority w:val="99"/>
+    <w:semiHidden/>
+    <w:rsid w:val="00104095"/>
+    <w:rPr>
+      <w:rFonts w:ascii="Tahoma" w:hAnsi="Tahoma" w:cs="Tahoma"/>
+      <w:sz w:val="16"/>
+      <w:szCs w:val="16"/>
+      <w:lang w:val="en-GB"/>
+    </w:rPr>
+  </w:style>
+  <w:style w:type="table" w:styleId="Cuadrculamedia2-nfasis1">
+    <w:name w:val="Medium Grid 2 Accent 1"/>
+    <w:basedOn w:val="Tablanormal"/>
+    <w:uiPriority w:val="68"/>
+    <w:rsid w:val="00B37160"/>
+    <w:pPr>
+      <w:spacing w:after="0" w:line="240" w:lineRule="auto"/>
+    </w:pPr>
+    <w:rPr>
+      <w:rFonts w:asciiTheme="majorHAnsi" w:eastAsiaTheme="majorEastAsia" w:hAnsiTheme="majorHAnsi" w:cstheme="majorBidi"/>
+      <w:color w:val="000000" w:themeColor="text1"/>
+    </w:rPr>
+    <w:tblPr>
+      <w:tblStyleRowBandSize w:val="1"/>
+      <w:tblStyleColBandSize w:val="1"/>
+      <w:tblBorders>
+        <w:top w:val="single" w:sz="8" w:space="0" w:color="4F81BD" w:themeColor="accent1"/>
+        <w:left w:val="single" w:sz="8" w:space="0" w:color="4F81BD" w:themeColor="accent1"/>
+        <w:bottom w:val="single" w:sz="8" w:space="0" w:color="4F81BD" w:themeColor="accent1"/>
+        <w:right w:val="single" w:sz="8" w:space="0" w:color="4F81BD" w:themeColor="accent1"/>
+        <w:insideH w:val="single" w:sz="8" w:space="0" w:color="4F81BD" w:themeColor="accent1"/>
+        <w:insideV w:val="single" w:sz="8" w:space="0" w:color="4F81BD" w:themeColor="accent1"/>
+      </w:tblBorders>
+    </w:tblPr>
+    <w:tcPr>
+      <w:shd w:val="clear" w:color="auto" w:fill="D3DFEE" w:themeFill="accent1" w:themeFillTint="3F"/>
+    </w:tcPr>
+    <w:tblStylePr w:type="firstRow">
+      <w:rPr>
+        <w:b/>
+        <w:bCs/>
+        <w:color w:val="000000" w:themeColor="text1"/>
+      </w:rPr>
+      <w:tblPr/>
+      <w:tcPr>
+        <w:shd w:val="clear" w:color="auto" w:fill="EDF2F8" w:themeFill="accent1" w:themeFillTint="19"/>
+      </w:tcPr>
+    </w:tblStylePr>
+    <w:tblStylePr w:type="lastRow">
+      <w:rPr>
+        <w:b/>
+        <w:bCs/>
+        <w:color w:val="000000" w:themeColor="text1"/>
+      </w:rPr>
+      <w:tblPr/>
+      <w:tcPr>
+        <w:tcBorders>
+          <w:top w:val="single" w:sz="12" w:space="0" w:color="000000" w:themeColor="text1"/>
+          <w:left w:val="nil"/>
+          <w:bottom w:val="nil"/>
+          <w:right w:val="nil"/>
+          <w:insideH w:val="nil"/>
+          <w:insideV w:val="nil"/>
+        </w:tcBorders>
+        <w:shd w:val="clear" w:color="auto" w:fill="FFFFFF" w:themeFill="background1"/>
+      </w:tcPr>
+    </w:tblStylePr>
+    <w:tblStylePr w:type="firstCol">
+      <w:rPr>
+        <w:b/>
+        <w:bCs/>
+        <w:color w:val="000000" w:themeColor="text1"/>
+      </w:rPr>
+      <w:tblPr/>
+      <w:tcPr>
+        <w:tcBorders>
+          <w:top w:val="nil"/>
+          <w:left w:val="nil"/>
+          <w:bottom w:val="nil"/>
+          <w:right w:val="nil"/>
+          <w:insideH w:val="nil"/>
+          <w:insideV w:val="nil"/>
+        </w:tcBorders>
+        <w:shd w:val="clear" w:color="auto" w:fill="FFFFFF" w:themeFill="background1"/>
+      </w:tcPr>
+    </w:tblStylePr>
+    <w:tblStylePr w:type="lastCol">
+      <w:rPr>
+        <w:b w:val="0"/>
+        <w:bCs w:val="0"/>
+        <w:color w:val="000000" w:themeColor="text1"/>
+      </w:rPr>
+      <w:tblPr/>
+      <w:tcPr>
+        <w:tcBorders>
+          <w:top w:val="nil"/>
+          <w:left w:val="nil"/>
+          <w:bottom w:val="nil"/>
+          <w:right w:val="nil"/>
+          <w:insideH w:val="nil"/>
+          <w:insideV w:val="nil"/>
+        </w:tcBorders>
+        <w:shd w:val="clear" w:color="auto" w:fill="DBE5F1" w:themeFill="accent1" w:themeFillTint="33"/>
+      </w:tcPr>
+    </w:tblStylePr>
+    <w:tblStylePr w:type="band1Vert">
+      <w:tblPr/>
+      <w:tcPr>
+        <w:shd w:val="clear" w:color="auto" w:fill="A7BFDE" w:themeFill="accent1" w:themeFillTint="7F"/>
+      </w:tcPr>
+    </w:tblStylePr>
+    <w:tblStylePr w:type="band1Horz">
+      <w:tblPr/>
+      <w:tcPr>
+        <w:tcBorders>
+          <w:insideH w:val="single" w:sz="6" w:space="0" w:color="4F81BD" w:themeColor="accent1"/>
+          <w:insideV w:val="single" w:sz="6" w:space="0" w:color="4F81BD" w:themeColor="accent1"/>
+        </w:tcBorders>
+        <w:shd w:val="clear" w:color="auto" w:fill="A7BFDE" w:themeFill="accent1" w:themeFillTint="7F"/>
+      </w:tcPr>
+    </w:tblStylePr>
+    <w:tblStylePr w:type="nwCell">
+      <w:tblPr/>
+      <w:tcPr>
+        <w:shd w:val="clear" w:color="auto" w:fill="FFFFFF" w:themeFill="background1"/>
+      </w:tcPr>
+    </w:tblStylePr>
+  </w:style>
+  <w:style w:type="table" w:styleId="Cuadrculaclara-nfasis1">
+    <w:name w:val="Light Grid Accent 1"/>
+    <w:basedOn w:val="Tablanormal"/>
+    <w:uiPriority w:val="62"/>
+    <w:rsid w:val="00B37160"/>
+    <w:pPr>
+      <w:spacing w:after="0" w:line="240" w:lineRule="auto"/>
+    </w:pPr>
+    <w:tblPr>
+      <w:tblStyleRowBandSize w:val="1"/>
+      <w:tblStyleColBandSize w:val="1"/>
+      <w:tblBorders>
+        <w:top w:val="single" w:sz="8" w:space="0" w:color="4F81BD" w:themeColor="accent1"/>
+        <w:left w:val="single" w:sz="8" w:space="0" w:color="4F81BD" w:themeColor="accent1"/>
+        <w:bottom w:val="single" w:sz="8" w:space="0" w:color="4F81BD" w:themeColor="accent1"/>
+        <w:right w:val="single" w:sz="8" w:space="0" w:color="4F81BD" w:themeColor="accent1"/>
+        <w:insideH w:val="single" w:sz="8" w:space="0" w:color="4F81BD" w:themeColor="accent1"/>
+        <w:insideV w:val="single" w:sz="8" w:space="0" w:color="4F81BD" w:themeColor="accent1"/>
+      </w:tblBorders>
+    </w:tblPr>
+    <w:tblStylePr w:type="firstRow">
+      <w:pPr>
+        <w:spacing w:before="0" w:after="0" w:line="240" w:lineRule="auto"/>
+      </w:pPr>
+      <w:rPr>
+        <w:rFonts w:asciiTheme="majorHAnsi" w:eastAsiaTheme="majorEastAsia" w:hAnsiTheme="majorHAnsi" w:cstheme="majorBidi"/>
+        <w:b/>
+        <w:bCs/>
+      </w:rPr>
+      <w:tblPr/>
+      <w:tcPr>
+        <w:tcBorders>
+          <w:top w:val="single" w:sz="8" w:space="0" w:color="4F81BD" w:themeColor="accent1"/>
+          <w:left w:val="single" w:sz="8" w:space="0" w:color="4F81BD" w:themeColor="accent1"/>
+          <w:bottom w:val="single" w:sz="18" w:space="0" w:color="4F81BD" w:themeColor="accent1"/>
+          <w:right w:val="single" w:sz="8" w:space="0" w:color="4F81BD" w:themeColor="accent1"/>
+          <w:insideH w:val="nil"/>
+          <w:insideV w:val="single" w:sz="8" w:space="0" w:color="4F81BD" w:themeColor="accent1"/>
+        </w:tcBorders>
+      </w:tcPr>
+    </w:tblStylePr>
+    <w:tblStylePr w:type="lastRow">
+      <w:pPr>
+        <w:spacing w:before="0" w:after="0" w:line="240" w:lineRule="auto"/>
+      </w:pPr>
+      <w:rPr>
+        <w:rFonts w:asciiTheme="majorHAnsi" w:eastAsiaTheme="majorEastAsia" w:hAnsiTheme="majorHAnsi" w:cstheme="majorBidi"/>
+        <w:b/>
+        <w:bCs/>
+      </w:rPr>
+      <w:tblPr/>
+      <w:tcPr>
+        <w:tcBorders>
+          <w:top w:val="double" w:sz="6" w:space="0" w:color="4F81BD" w:themeColor="accent1"/>
+          <w:left w:val="single" w:sz="8" w:space="0" w:color="4F81BD" w:themeColor="accent1"/>
+          <w:bottom w:val="single" w:sz="8" w:space="0" w:color="4F81BD" w:themeColor="accent1"/>
+          <w:right w:val="single" w:sz="8" w:space="0" w:color="4F81BD" w:themeColor="accent1"/>
+          <w:insideH w:val="nil"/>
+          <w:insideV w:val="single" w:sz="8" w:space="0" w:color="4F81BD" w:themeColor="accent1"/>
+        </w:tcBorders>
+      </w:tcPr>
+    </w:tblStylePr>
+    <w:tblStylePr w:type="firstCol">
+      <w:rPr>
+        <w:rFonts w:asciiTheme="majorHAnsi" w:eastAsiaTheme="majorEastAsia" w:hAnsiTheme="majorHAnsi" w:cstheme="majorBidi"/>
+        <w:b/>
+        <w:bCs/>
+      </w:rPr>
+    </w:tblStylePr>
+    <w:tblStylePr w:type="lastCol">
+      <w:rPr>
+        <w:rFonts w:asciiTheme="majorHAnsi" w:eastAsiaTheme="majorEastAsia" w:hAnsiTheme="majorHAnsi" w:cstheme="majorBidi"/>
+        <w:b/>
+        <w:bCs/>
+      </w:rPr>
+      <w:tblPr/>
+      <w:tcPr>
+        <w:tcBorders>
+          <w:top w:val="single" w:sz="8" w:space="0" w:color="4F81BD" w:themeColor="accent1"/>
+          <w:left w:val="single" w:sz="8" w:space="0" w:color="4F81BD" w:themeColor="accent1"/>
+          <w:bottom w:val="single" w:sz="8" w:space="0" w:color="4F81BD" w:themeColor="accent1"/>
+          <w:right w:val="single" w:sz="8" w:space="0" w:color="4F81BD" w:themeColor="accent1"/>
+        </w:tcBorders>
+      </w:tcPr>
+    </w:tblStylePr>
+    <w:tblStylePr w:type="band1Vert">
+      <w:tblPr/>
+      <w:tcPr>
+        <w:tcBorders>
+          <w:top w:val="single" w:sz="8" w:space="0" w:color="4F81BD" w:themeColor="accent1"/>
+          <w:left w:val="single" w:sz="8" w:space="0" w:color="4F81BD" w:themeColor="accent1"/>
+          <w:bottom w:val="single" w:sz="8" w:space="0" w:color="4F81BD" w:themeColor="accent1"/>
+          <w:right w:val="single" w:sz="8" w:space="0" w:color="4F81BD" w:themeColor="accent1"/>
+        </w:tcBorders>
+        <w:shd w:val="clear" w:color="auto" w:fill="D3DFEE" w:themeFill="accent1" w:themeFillTint="3F"/>
+      </w:tcPr>
+    </w:tblStylePr>
+    <w:tblStylePr w:type="band1Horz">
+      <w:tblPr/>
+      <w:tcPr>
+        <w:tcBorders>
+          <w:top w:val="single" w:sz="8" w:space="0" w:color="4F81BD" w:themeColor="accent1"/>
+          <w:left w:val="single" w:sz="8" w:space="0" w:color="4F81BD" w:themeColor="accent1"/>
+          <w:bottom w:val="single" w:sz="8" w:space="0" w:color="4F81BD" w:themeColor="accent1"/>
+          <w:right w:val="single" w:sz="8" w:space="0" w:color="4F81BD" w:themeColor="accent1"/>
+          <w:insideV w:val="single" w:sz="8" w:space="0" w:color="4F81BD" w:themeColor="accent1"/>
+        </w:tcBorders>
+        <w:shd w:val="clear" w:color="auto" w:fill="D3DFEE" w:themeFill="accent1" w:themeFillTint="3F"/>
+      </w:tcPr>
+    </w:tblStylePr>
+    <w:tblStylePr w:type="band2Horz">
+      <w:tblPr/>
+      <w:tcPr>
+        <w:tcBorders>
+          <w:top w:val="single" w:sz="8" w:space="0" w:color="4F81BD" w:themeColor="accent1"/>
+          <w:left w:val="single" w:sz="8" w:space="0" w:color="4F81BD" w:themeColor="accent1"/>
+          <w:bottom w:val="single" w:sz="8" w:space="0" w:color="4F81BD" w:themeColor="accent1"/>
+          <w:right w:val="single" w:sz="8" w:space="0" w:color="4F81BD" w:themeColor="accent1"/>
+          <w:insideV w:val="single" w:sz="8" w:space="0" w:color="4F81BD" w:themeColor="accent1"/>
+        </w:tcBorders>
+      </w:tcPr>
+    </w:tblStylePr>
+  </w:style>
+  <w:style w:type="character" w:customStyle="1" w:styleId="Ttulo2Car">
+    <w:name w:val="Título 2 Car"/>
+    <w:basedOn w:val="Fuentedeprrafopredeter"/>
+    <w:link w:val="Ttulo2"/>
+    <w:uiPriority w:val="9"/>
+    <w:rsid w:val="00B37160"/>
+    <w:rPr>
+      <w:rFonts w:asciiTheme="majorHAnsi" w:eastAsiaTheme="majorEastAsia" w:hAnsiTheme="majorHAnsi" w:cstheme="majorBidi"/>
+      <w:b/>
+      <w:bCs/>
+      <w:color w:val="4F81BD" w:themeColor="accent1"/>
+      <w:sz w:val="26"/>
+      <w:szCs w:val="26"/>
+      <w:lang w:val="en-GB"/>
+    </w:rPr>
+  </w:style>
+  <w:style w:type="paragraph" w:styleId="TtulodeTDC">
     <w:name w:val="TOC Heading"/>
     <w:basedOn w:val="Ttulo1"/>
     <w:next w:val="Normal"/>
@@ -39551,7 +41248,7 @@
 </file>
 
 <file path=customXml/itemProps1.xml><?xml version="1.0" encoding="utf-8"?>
-<ds:datastoreItem xmlns:ds="http://schemas.openxmlformats.org/officeDocument/2006/customXml" ds:itemID="{027C6081-3A1B-4C73-8E6E-C90ACE01E5E2}">
+<ds:datastoreItem xmlns:ds="http://schemas.openxmlformats.org/officeDocument/2006/customXml" ds:itemID="{7505FB19-6762-40E1-8229-C371E3B3D70A}">
   <ds:schemaRefs>
     <ds:schemaRef ds:uri="http://schemas.openxmlformats.org/officeDocument/2006/bibliography"/>
   </ds:schemaRefs>

</xml_diff>

<commit_message>
Added my use cases after David update.
Now we have the use cases of David, Victoria (without the last change), Marta and me.
</commit_message>
<xml_diff>
--- a/Proyecto del grupo de Camila/Acceptance test1 2.0.docx
+++ b/Proyecto del grupo de Camila/Acceptance test1 2.0.docx
@@ -5344,6 +5344,9 @@
               <w:pStyle w:val="Notes"/>
               <w:cnfStyle w:val="000000100000" w:firstRow="0" w:lastRow="0" w:firstColumn="0" w:lastColumn="0" w:oddVBand="0" w:evenVBand="0" w:oddHBand="1" w:evenHBand="0" w:firstRowFirstColumn="0" w:firstRowLastColumn="0" w:lastRowFirstColumn="0" w:lastRowLastColumn="0"/>
             </w:pPr>
+            <w:r>
+              <w:t>It works.</w:t>
+            </w:r>
           </w:p>
         </w:tc>
       </w:tr>
@@ -5594,6 +5597,9 @@
               <w:pStyle w:val="Notes"/>
               <w:cnfStyle w:val="000000100000" w:firstRow="0" w:lastRow="0" w:firstColumn="0" w:lastColumn="0" w:oddVBand="0" w:evenVBand="0" w:oddHBand="1" w:evenHBand="0" w:firstRowFirstColumn="0" w:firstRowLastColumn="0" w:lastRowFirstColumn="0" w:lastRowLastColumn="0"/>
             </w:pPr>
+            <w:r>
+              <w:t>Missing @Email annotation in domain.</w:t>
+            </w:r>
           </w:p>
         </w:tc>
       </w:tr>
@@ -5902,6 +5908,9 @@
               <w:pStyle w:val="Notes"/>
               <w:cnfStyle w:val="000000100000" w:firstRow="0" w:lastRow="0" w:firstColumn="0" w:lastColumn="0" w:oddVBand="0" w:evenVBand="0" w:oddHBand="1" w:evenHBand="0" w:firstRowFirstColumn="0" w:firstRowLastColumn="0" w:lastRowFirstColumn="0" w:lastRowLastColumn="0"/>
             </w:pPr>
+            <w:r>
+              <w:t>It works.</w:t>
+            </w:r>
           </w:p>
         </w:tc>
       </w:tr>
@@ -6200,6 +6209,9 @@
               <w:pStyle w:val="Notes"/>
               <w:cnfStyle w:val="000000100000" w:firstRow="0" w:lastRow="0" w:firstColumn="0" w:lastColumn="0" w:oddVBand="0" w:evenVBand="0" w:oddHBand="1" w:evenHBand="0" w:firstRowFirstColumn="0" w:firstRowLastColumn="0" w:lastRowFirstColumn="0" w:lastRowLastColumn="0"/>
             </w:pPr>
+            <w:r>
+              <w:t>The profile does not show the telephone of the player.</w:t>
+            </w:r>
           </w:p>
         </w:tc>
       </w:tr>
@@ -6510,6 +6522,9 @@
               <w:pStyle w:val="Notes"/>
               <w:cnfStyle w:val="000000100000" w:firstRow="0" w:lastRow="0" w:firstColumn="0" w:lastColumn="0" w:oddVBand="0" w:evenVBand="0" w:oddHBand="1" w:evenHBand="0" w:firstRowFirstColumn="0" w:firstRowLastColumn="0" w:lastRowFirstColumn="0" w:lastRowLastColumn="0"/>
             </w:pPr>
+            <w:r>
+              <w:t>It works.</w:t>
+            </w:r>
           </w:p>
         </w:tc>
       </w:tr>
@@ -6763,6 +6778,33 @@
               <w:pStyle w:val="Notes"/>
               <w:cnfStyle w:val="000000100000" w:firstRow="0" w:lastRow="0" w:firstColumn="0" w:lastColumn="0" w:oddVBand="0" w:evenVBand="0" w:oddHBand="1" w:evenHBand="0" w:firstRowFirstColumn="0" w:firstRowLastColumn="0" w:lastRowFirstColumn="0" w:lastRowLastColumn="0"/>
             </w:pPr>
+            <w:r>
+              <w:t xml:space="preserve">Redirection to the list of users with an error message: “No results found”. If the message is displayed in Spanish, we find a grammar error: “No se ha </w:t>
+            </w:r>
+            <w:proofErr w:type="spellStart"/>
+            <w:r>
+              <w:t>encontrado</w:t>
+            </w:r>
+            <w:proofErr w:type="spellEnd"/>
+            <w:r>
+              <w:t xml:space="preserve"> </w:t>
+            </w:r>
+            <w:proofErr w:type="spellStart"/>
+            <w:r>
+              <w:t>ningin</w:t>
+            </w:r>
+            <w:proofErr w:type="spellEnd"/>
+            <w:r>
+              <w:t xml:space="preserve"> </w:t>
+            </w:r>
+            <w:proofErr w:type="spellStart"/>
+            <w:r>
+              <w:t>resultado</w:t>
+            </w:r>
+            <w:proofErr w:type="spellEnd"/>
+            <w:r>
+              <w:t>”.</w:t>
+            </w:r>
           </w:p>
         </w:tc>
       </w:tr>
@@ -7017,6 +7059,17 @@
               <w:pStyle w:val="Notes"/>
               <w:cnfStyle w:val="000000100000" w:firstRow="0" w:lastRow="0" w:firstColumn="0" w:lastColumn="0" w:oddVBand="0" w:evenVBand="0" w:oddHBand="1" w:evenHBand="0" w:firstRowFirstColumn="0" w:firstRowLastColumn="0" w:lastRowFirstColumn="0" w:lastRowLastColumn="0"/>
             </w:pPr>
+            <w:r>
+              <w:t xml:space="preserve">It works as expected but </w:t>
+            </w:r>
+            <w:proofErr w:type="gramStart"/>
+            <w:r>
+              <w:t>a “Cannot commit this operation” message appear</w:t>
+            </w:r>
+            <w:proofErr w:type="gramEnd"/>
+            <w:r>
+              <w:t xml:space="preserve"> on the screen.</w:t>
+            </w:r>
           </w:p>
         </w:tc>
       </w:tr>
@@ -7133,6 +7186,7 @@
         <w:pStyle w:val="Subttulo"/>
       </w:pPr>
       <w:r>
+        <w:lastRenderedPageBreak/>
         <w:t>Tests</w:t>
       </w:r>
     </w:p>
@@ -7218,7 +7272,6 @@
               <w:rPr>
                 <w:rStyle w:val="Textoennegrita"/>
               </w:rPr>
-              <w:lastRenderedPageBreak/>
               <w:t>Description</w:t>
             </w:r>
           </w:p>
@@ -7354,6 +7407,9 @@
               <w:pStyle w:val="Notes"/>
               <w:cnfStyle w:val="000000100000" w:firstRow="0" w:lastRow="0" w:firstColumn="0" w:lastColumn="0" w:oddVBand="0" w:evenVBand="0" w:oddHBand="1" w:evenHBand="0" w:firstRowFirstColumn="0" w:firstRowLastColumn="0" w:lastRowFirstColumn="0" w:lastRowLastColumn="0"/>
             </w:pPr>
+            <w:r>
+              <w:t>The tiles.xml of this form is not translated in Spanish.</w:t>
+            </w:r>
           </w:p>
         </w:tc>
       </w:tr>
@@ -7619,6 +7675,9 @@
               <w:pStyle w:val="Notes"/>
               <w:cnfStyle w:val="000000100000" w:firstRow="0" w:lastRow="0" w:firstColumn="0" w:lastColumn="0" w:oddVBand="0" w:evenVBand="0" w:oddHBand="1" w:evenHBand="0" w:firstRowFirstColumn="0" w:firstRowLastColumn="0" w:lastRowFirstColumn="0" w:lastRowLastColumn="0"/>
             </w:pPr>
+            <w:r>
+              <w:t>We get two errors: One about the duration (It cannot be null) and a “Cannot commit this operation”.</w:t>
+            </w:r>
           </w:p>
         </w:tc>
       </w:tr>
@@ -7775,11 +7834,9 @@
             <w:r>
               <w:t xml:space="preserve">unban the banned users </w:t>
             </w:r>
-            <w:proofErr w:type="spellStart"/>
-            <w:r>
-              <w:t>clicnk</w:t>
-            </w:r>
-            <w:proofErr w:type="spellEnd"/>
+            <w:r>
+              <w:t>click</w:t>
+            </w:r>
             <w:r>
               <w:t xml:space="preserve"> into “Unban”.</w:t>
             </w:r>
@@ -7887,6 +7944,9 @@
               <w:pStyle w:val="Notes"/>
               <w:cnfStyle w:val="000000100000" w:firstRow="0" w:lastRow="0" w:firstColumn="0" w:lastColumn="0" w:oddVBand="0" w:evenVBand="0" w:oddHBand="1" w:evenHBand="0" w:firstRowFirstColumn="0" w:firstRowLastColumn="0" w:lastRowFirstColumn="0" w:lastRowLastColumn="0"/>
             </w:pPr>
+            <w:r>
+              <w:t>The system redirects to the list of banned users.</w:t>
+            </w:r>
           </w:p>
         </w:tc>
       </w:tr>
@@ -8026,6 +8086,7 @@
               <w:rPr>
                 <w:rStyle w:val="Textoennegrita"/>
               </w:rPr>
+              <w:lastRenderedPageBreak/>
               <w:t>Test</w:t>
             </w:r>
             <w:r>
@@ -8142,11 +8203,7 @@
               <w:cnfStyle w:val="000000000000" w:firstRow="0" w:lastRow="0" w:firstColumn="0" w:lastColumn="0" w:oddVBand="0" w:evenVBand="0" w:oddHBand="0" w:evenHBand="0" w:firstRowFirstColumn="0" w:firstRowLastColumn="0" w:lastRowFirstColumn="0" w:lastRowLastColumn="0"/>
             </w:pPr>
             <w:r>
-              <w:t xml:space="preserve">The system must return the list of users with the username and the </w:t>
-            </w:r>
-            <w:r>
-              <w:lastRenderedPageBreak/>
-              <w:t>button to see their profile.</w:t>
+              <w:t>The system must return the list of users with the username and the button to see their profile.</w:t>
             </w:r>
           </w:p>
         </w:tc>
@@ -8175,7 +8232,6 @@
               <w:rPr>
                 <w:rStyle w:val="Textoennegrita"/>
               </w:rPr>
-              <w:lastRenderedPageBreak/>
               <w:t>Outcome</w:t>
             </w:r>
           </w:p>
@@ -8194,6 +8250,9 @@
               <w:pStyle w:val="Notes"/>
               <w:cnfStyle w:val="000000100000" w:firstRow="0" w:lastRow="0" w:firstColumn="0" w:lastColumn="0" w:oddVBand="0" w:evenVBand="0" w:oddHBand="1" w:evenHBand="0" w:firstRowFirstColumn="0" w:firstRowLastColumn="0" w:lastRowFirstColumn="0" w:lastRowLastColumn="0"/>
             </w:pPr>
+            <w:r>
+              <w:t>It works.</w:t>
+            </w:r>
           </w:p>
         </w:tc>
       </w:tr>
@@ -8476,11 +8535,9 @@
             <w:r>
               <w:t xml:space="preserve">It will </w:t>
             </w:r>
-            <w:proofErr w:type="gramStart"/>
-            <w:r>
-              <w:t>works</w:t>
-            </w:r>
-            <w:proofErr w:type="gramEnd"/>
+            <w:r>
+              <w:t>work</w:t>
+            </w:r>
             <w:r>
               <w:t xml:space="preserve"> correctly.</w:t>
             </w:r>
@@ -8529,6 +8586,9 @@
               <w:pStyle w:val="Notes"/>
               <w:cnfStyle w:val="000000100000" w:firstRow="0" w:lastRow="0" w:firstColumn="0" w:lastColumn="0" w:oddVBand="0" w:evenVBand="0" w:oddHBand="1" w:evenHBand="0" w:firstRowFirstColumn="0" w:firstRowLastColumn="0" w:lastRowFirstColumn="0" w:lastRowLastColumn="0"/>
             </w:pPr>
+            <w:r>
+              <w:t>It works correctly.</w:t>
+            </w:r>
           </w:p>
         </w:tc>
       </w:tr>
@@ -8777,6 +8837,9 @@
               <w:pStyle w:val="Notes"/>
               <w:cnfStyle w:val="000000100000" w:firstRow="0" w:lastRow="0" w:firstColumn="0" w:lastColumn="0" w:oddVBand="0" w:evenVBand="0" w:oddHBand="1" w:evenHBand="0" w:firstRowFirstColumn="0" w:firstRowLastColumn="0" w:lastRowFirstColumn="0" w:lastRowLastColumn="0"/>
             </w:pPr>
+            <w:r>
+              <w:t>Missing @Email annotation in domain.</w:t>
+            </w:r>
           </w:p>
         </w:tc>
       </w:tr>
@@ -8832,7 +8895,6 @@
       </w:pPr>
       <w:bookmarkStart w:id="9" w:name="_Toc515312957"/>
       <w:r>
-        <w:lastRenderedPageBreak/>
         <w:t>UC 08</w:t>
       </w:r>
       <w:r>
@@ -9111,6 +9173,9 @@
               <w:pStyle w:val="Notes"/>
               <w:cnfStyle w:val="000000100000" w:firstRow="0" w:lastRow="0" w:firstColumn="0" w:lastColumn="0" w:oddVBand="0" w:evenVBand="0" w:oddHBand="1" w:evenHBand="0" w:firstRowFirstColumn="0" w:firstRowLastColumn="0" w:lastRowFirstColumn="0" w:lastRowLastColumn="0"/>
             </w:pPr>
+            <w:r>
+              <w:t>It works correctly.</w:t>
+            </w:r>
           </w:p>
         </w:tc>
       </w:tr>
@@ -9359,6 +9424,9 @@
               <w:pStyle w:val="Notes"/>
               <w:cnfStyle w:val="000000100000" w:firstRow="0" w:lastRow="0" w:firstColumn="0" w:lastColumn="0" w:oddVBand="0" w:evenVBand="0" w:oddHBand="1" w:evenHBand="0" w:firstRowFirstColumn="0" w:firstRowLastColumn="0" w:lastRowFirstColumn="0" w:lastRowLastColumn="0"/>
             </w:pPr>
+            <w:r>
+              <w:t>Missing @Email annotation in domain.</w:t>
+            </w:r>
           </w:p>
         </w:tc>
       </w:tr>
@@ -9450,6 +9518,7 @@
         <w:pStyle w:val="Notes"/>
       </w:pPr>
       <w:r>
+        <w:lastRenderedPageBreak/>
         <w:t xml:space="preserve">A logged administrator can </w:t>
       </w:r>
       <w:r>
@@ -9461,7 +9530,6 @@
         <w:pStyle w:val="Subttulo"/>
       </w:pPr>
       <w:r>
-        <w:lastRenderedPageBreak/>
         <w:t>Access</w:t>
       </w:r>
     </w:p>
@@ -9695,6 +9763,11 @@
               <w:pStyle w:val="Notes"/>
               <w:cnfStyle w:val="000000100000" w:firstRow="0" w:lastRow="0" w:firstColumn="0" w:lastColumn="0" w:oddVBand="0" w:evenVBand="0" w:oddHBand="1" w:evenHBand="0" w:firstRowFirstColumn="0" w:firstRowLastColumn="0" w:lastRowFirstColumn="0" w:lastRowLastColumn="0"/>
             </w:pPr>
+            <w:r>
+              <w:t>The Organization header text is not translated to Spanish.</w:t>
+            </w:r>
+            <w:bookmarkStart w:id="11" w:name="_GoBack"/>
+            <w:bookmarkEnd w:id="11"/>
           </w:p>
         </w:tc>
       </w:tr>
@@ -9746,14 +9819,14 @@
       <w:pPr>
         <w:pStyle w:val="Ttulo1"/>
       </w:pPr>
-      <w:bookmarkStart w:id="11" w:name="_Toc515312959"/>
+      <w:bookmarkStart w:id="12" w:name="_Toc515312959"/>
       <w:r>
         <w:t>UC 10</w:t>
       </w:r>
       <w:r>
         <w:t xml:space="preserve"> – See the members of an organization.</w:t>
       </w:r>
-      <w:bookmarkEnd w:id="11"/>
+      <w:bookmarkEnd w:id="12"/>
     </w:p>
     <w:p>
       <w:pPr>
@@ -9962,11 +10035,9 @@
             <w:r>
               <w:t xml:space="preserve">It will </w:t>
             </w:r>
-            <w:proofErr w:type="gramStart"/>
-            <w:r>
-              <w:t>works</w:t>
-            </w:r>
-            <w:proofErr w:type="gramEnd"/>
+            <w:r>
+              <w:t>work</w:t>
+            </w:r>
             <w:r>
               <w:t xml:space="preserve"> correctly.</w:t>
             </w:r>
@@ -10015,6 +10086,17 @@
               <w:pStyle w:val="Notes"/>
               <w:cnfStyle w:val="000000100000" w:firstRow="0" w:lastRow="0" w:firstColumn="0" w:lastColumn="0" w:oddVBand="0" w:evenVBand="0" w:oddHBand="1" w:evenHBand="0" w:firstRowFirstColumn="0" w:firstRowLastColumn="0" w:lastRowFirstColumn="0" w:lastRowLastColumn="0"/>
             </w:pPr>
+            <w:r>
+              <w:t xml:space="preserve">The Organization </w:t>
+            </w:r>
+            <w:proofErr w:type="gramStart"/>
+            <w:r>
+              <w:t>members</w:t>
+            </w:r>
+            <w:proofErr w:type="gramEnd"/>
+            <w:r>
+              <w:t xml:space="preserve"> tiles.xml is not translated to Spanish.</w:t>
+            </w:r>
           </w:p>
         </w:tc>
       </w:tr>
@@ -10266,6 +10348,9 @@
               <w:pStyle w:val="Notes"/>
               <w:cnfStyle w:val="000000100000" w:firstRow="0" w:lastRow="0" w:firstColumn="0" w:lastColumn="0" w:oddVBand="0" w:evenVBand="0" w:oddHBand="1" w:evenHBand="0" w:firstRowFirstColumn="0" w:firstRowLastColumn="0" w:lastRowFirstColumn="0" w:lastRowLastColumn="0"/>
             </w:pPr>
+            <w:r>
+              <w:t>It works.</w:t>
+            </w:r>
           </w:p>
         </w:tc>
       </w:tr>
@@ -10318,11 +10403,10 @@
       <w:pPr>
         <w:pStyle w:val="Ttulo1"/>
       </w:pPr>
-      <w:bookmarkStart w:id="12" w:name="_Hlk515312296"/>
-      <w:bookmarkStart w:id="13" w:name="_Toc515312960"/>
-      <w:bookmarkStart w:id="14" w:name="_Hlk515312304"/>
-      <w:r>
-        <w:lastRenderedPageBreak/>
+      <w:bookmarkStart w:id="13" w:name="_Hlk515312296"/>
+      <w:bookmarkStart w:id="14" w:name="_Toc515312960"/>
+      <w:bookmarkStart w:id="15" w:name="_Hlk515312304"/>
+      <w:r>
         <w:t>UC 1</w:t>
       </w:r>
       <w:r>
@@ -10334,10 +10418,10 @@
       <w:r>
         <w:t xml:space="preserve"> – Modify values of Standard Configuration.</w:t>
       </w:r>
-      <w:bookmarkEnd w:id="12"/>
       <w:bookmarkEnd w:id="13"/>
-    </w:p>
-    <w:bookmarkEnd w:id="14"/>
+      <w:bookmarkEnd w:id="14"/>
+    </w:p>
+    <w:bookmarkEnd w:id="15"/>
     <w:p>
       <w:pPr>
         <w:pStyle w:val="Subttulo"/>
@@ -10970,12 +11054,11 @@
       <w:pPr>
         <w:pStyle w:val="Ttulo1"/>
       </w:pPr>
-      <w:bookmarkStart w:id="15" w:name="_Toc515312961"/>
-      <w:r>
-        <w:lastRenderedPageBreak/>
+      <w:bookmarkStart w:id="16" w:name="_Toc515312961"/>
+      <w:r>
         <w:t>UC 12 – Suspicious reports</w:t>
       </w:r>
-      <w:bookmarkEnd w:id="15"/>
+      <w:bookmarkEnd w:id="16"/>
     </w:p>
     <w:p>
       <w:pPr>
@@ -11302,11 +11385,11 @@
       <w:pPr>
         <w:pStyle w:val="Ttulo1"/>
       </w:pPr>
-      <w:bookmarkStart w:id="16" w:name="_Toc515312962"/>
+      <w:bookmarkStart w:id="17" w:name="_Toc515312962"/>
       <w:r>
         <w:t>UC 14 – Display the Dashboard</w:t>
       </w:r>
-      <w:bookmarkEnd w:id="16"/>
+      <w:bookmarkEnd w:id="17"/>
     </w:p>
     <w:p>
       <w:pPr>
@@ -11361,6 +11444,7 @@
         <w:pStyle w:val="Notes"/>
       </w:pPr>
       <w:r>
+        <w:lastRenderedPageBreak/>
         <w:t xml:space="preserve">● Top 5 players who have more </w:t>
       </w:r>
       <w:proofErr w:type="spellStart"/>
@@ -11393,7 +11477,6 @@
         <w:pStyle w:val="Notes"/>
       </w:pPr>
       <w:r>
-        <w:lastRenderedPageBreak/>
         <w:t>● Top 5 players who have reported more bugs.</w:t>
       </w:r>
     </w:p>
@@ -11824,6 +11907,7 @@
               <w:cnfStyle w:val="000000100000" w:firstRow="0" w:lastRow="0" w:firstColumn="0" w:lastColumn="0" w:oddVBand="0" w:evenVBand="0" w:oddHBand="1" w:evenHBand="0" w:firstRowFirstColumn="0" w:firstRowLastColumn="0" w:lastRowFirstColumn="0" w:lastRowLastColumn="0"/>
             </w:pPr>
             <w:r>
+              <w:lastRenderedPageBreak/>
               <w:t xml:space="preserve">- Average of how much each building has been </w:t>
             </w:r>
             <w:proofErr w:type="spellStart"/>
@@ -11910,11 +11994,11 @@
       <w:pPr>
         <w:pStyle w:val="Ttulo1"/>
       </w:pPr>
-      <w:bookmarkStart w:id="17" w:name="_Toc515312963"/>
+      <w:bookmarkStart w:id="18" w:name="_Toc515312963"/>
       <w:r>
         <w:t>UC 15 – Give/Remove resources to a player.</w:t>
       </w:r>
-      <w:bookmarkEnd w:id="17"/>
+      <w:bookmarkEnd w:id="18"/>
     </w:p>
     <w:p>
       <w:pPr>
@@ -12623,6 +12707,7 @@
               <w:rPr>
                 <w:rStyle w:val="Textoennegrita"/>
               </w:rPr>
+              <w:lastRenderedPageBreak/>
               <w:t>Notes</w:t>
             </w:r>
           </w:p>
@@ -12653,9 +12738,8 @@
       <w:pPr>
         <w:pStyle w:val="Ttulo1"/>
       </w:pPr>
-      <w:bookmarkStart w:id="18" w:name="_Toc515312964"/>
-      <w:r>
-        <w:lastRenderedPageBreak/>
+      <w:bookmarkStart w:id="19" w:name="_Toc515312964"/>
+      <w:r>
         <w:t xml:space="preserve">UC 16 – </w:t>
       </w:r>
       <w:r>
@@ -12664,7 +12748,7 @@
       <w:r>
         <w:t xml:space="preserve"> a building to a player.</w:t>
       </w:r>
-      <w:bookmarkEnd w:id="18"/>
+      <w:bookmarkEnd w:id="19"/>
     </w:p>
     <w:p>
       <w:pPr>
@@ -12990,11 +13074,11 @@
       <w:pPr>
         <w:pStyle w:val="Ttulo1"/>
       </w:pPr>
-      <w:bookmarkStart w:id="19" w:name="_Toc515312965"/>
+      <w:bookmarkStart w:id="20" w:name="_Toc515312965"/>
       <w:r>
         <w:t>UC 17 – Give troops to a player.</w:t>
       </w:r>
-      <w:bookmarkEnd w:id="19"/>
+      <w:bookmarkEnd w:id="20"/>
     </w:p>
     <w:p>
       <w:pPr>
@@ -13350,12 +13434,11 @@
       <w:pPr>
         <w:pStyle w:val="Ttulo1"/>
       </w:pPr>
-      <w:bookmarkStart w:id="20" w:name="_Toc515312966"/>
-      <w:r>
-        <w:lastRenderedPageBreak/>
+      <w:bookmarkStart w:id="21" w:name="_Toc515312966"/>
+      <w:r>
         <w:t>UC 19 – List reports not-solved.</w:t>
       </w:r>
-      <w:bookmarkEnd w:id="20"/>
+      <w:bookmarkEnd w:id="21"/>
     </w:p>
     <w:p>
       <w:pPr>
@@ -13666,11 +13749,11 @@
       <w:pPr>
         <w:pStyle w:val="Ttulo1"/>
       </w:pPr>
-      <w:bookmarkStart w:id="21" w:name="_Toc515312967"/>
+      <w:bookmarkStart w:id="22" w:name="_Toc515312967"/>
       <w:r>
         <w:t>UC 20 – List reports he updated.</w:t>
       </w:r>
-      <w:bookmarkEnd w:id="21"/>
+      <w:bookmarkEnd w:id="22"/>
     </w:p>
     <w:p>
       <w:pPr>
@@ -13715,6 +13798,7 @@
         <w:pStyle w:val="Subttulo"/>
       </w:pPr>
       <w:r>
+        <w:lastRenderedPageBreak/>
         <w:t>Tests</w:t>
       </w:r>
     </w:p>
@@ -13922,7 +14006,6 @@
               <w:br/>
             </w:r>
             <w:r>
-              <w:lastRenderedPageBreak/>
               <w:t>- When it is accessed for the first time, the "See" and "see updates" buttons are interchanged and the first one does not show one of the "See updates" buttons, when the tab is changed to another type and selected, in this case, "Resolved", the table comes back out well and its buttons in order. But as soon as you access any of the links in the table, and it goes back, the buttons come back out inverted.</w:t>
             </w:r>
           </w:p>
@@ -13949,7 +14032,6 @@
               <w:rPr>
                 <w:rStyle w:val="Textoennegrita"/>
               </w:rPr>
-              <w:lastRenderedPageBreak/>
               <w:t>Notes</w:t>
             </w:r>
           </w:p>
@@ -13980,14 +14062,14 @@
       <w:pPr>
         <w:pStyle w:val="Ttulo1"/>
       </w:pPr>
-      <w:bookmarkStart w:id="22" w:name="_Toc515312968"/>
+      <w:bookmarkStart w:id="23" w:name="_Toc515312968"/>
       <w:r>
         <w:t xml:space="preserve">UC 21 – </w:t>
       </w:r>
       <w:r>
         <w:t>List of reports irresolvable.</w:t>
       </w:r>
-      <w:bookmarkEnd w:id="22"/>
+      <w:bookmarkEnd w:id="23"/>
     </w:p>
     <w:p>
       <w:pPr>
@@ -14314,7 +14396,7 @@
       <w:pPr>
         <w:pStyle w:val="Ttulo1"/>
       </w:pPr>
-      <w:bookmarkStart w:id="23" w:name="_Toc515312969"/>
+      <w:bookmarkStart w:id="24" w:name="_Toc515312969"/>
       <w:r>
         <w:t xml:space="preserve">UC 22 – Update reports that are not marked as </w:t>
       </w:r>
@@ -14324,7 +14406,7 @@
       <w:r>
         <w:t>.</w:t>
       </w:r>
-      <w:bookmarkEnd w:id="23"/>
+      <w:bookmarkEnd w:id="24"/>
     </w:p>
     <w:p>
       <w:pPr>
@@ -15198,11 +15280,11 @@
       <w:pPr>
         <w:pStyle w:val="Ttulo1"/>
       </w:pPr>
-      <w:bookmarkStart w:id="24" w:name="_Toc515312970"/>
+      <w:bookmarkStart w:id="25" w:name="_Toc515312970"/>
       <w:r>
         <w:t>UC 23 – List the Factions in the game.</w:t>
       </w:r>
-      <w:bookmarkEnd w:id="24"/>
+      <w:bookmarkEnd w:id="25"/>
     </w:p>
     <w:p>
       <w:pPr>
@@ -15519,14 +15601,14 @@
       <w:pPr>
         <w:pStyle w:val="Ttulo1"/>
       </w:pPr>
-      <w:bookmarkStart w:id="25" w:name="_Toc515312971"/>
-      <w:bookmarkStart w:id="26" w:name="_Hlk515312423"/>
+      <w:bookmarkStart w:id="26" w:name="_Toc515312971"/>
+      <w:bookmarkStart w:id="27" w:name="_Hlk515312423"/>
       <w:r>
         <w:t>UC 24 – Create a Faction in the game.</w:t>
       </w:r>
-      <w:bookmarkEnd w:id="25"/>
-    </w:p>
-    <w:bookmarkEnd w:id="26"/>
+      <w:bookmarkEnd w:id="26"/>
+    </w:p>
+    <w:bookmarkEnd w:id="27"/>
     <w:p>
       <w:pPr>
         <w:rPr>
@@ -16113,11 +16195,11 @@
       <w:pPr>
         <w:pStyle w:val="Ttulo1"/>
       </w:pPr>
-      <w:bookmarkStart w:id="27" w:name="_Toc515312972"/>
+      <w:bookmarkStart w:id="28" w:name="_Toc515312972"/>
       <w:r>
         <w:t>UC 25 – Display a Faction.</w:t>
       </w:r>
-      <w:bookmarkEnd w:id="27"/>
+      <w:bookmarkEnd w:id="28"/>
     </w:p>
     <w:p>
       <w:pPr>
@@ -16437,11 +16519,11 @@
       <w:pPr>
         <w:pStyle w:val="Ttulo1"/>
       </w:pPr>
-      <w:bookmarkStart w:id="28" w:name="_Toc515312973"/>
+      <w:bookmarkStart w:id="29" w:name="_Toc515312973"/>
       <w:r>
         <w:t>UC 26 – Edit a Faction.</w:t>
       </w:r>
-      <w:bookmarkEnd w:id="28"/>
+      <w:bookmarkEnd w:id="29"/>
     </w:p>
     <w:p>
       <w:pPr>
@@ -17029,12 +17111,12 @@
       <w:pPr>
         <w:pStyle w:val="Ttulo1"/>
       </w:pPr>
-      <w:bookmarkStart w:id="29" w:name="_Toc515312974"/>
+      <w:bookmarkStart w:id="30" w:name="_Toc515312974"/>
       <w:r>
         <w:lastRenderedPageBreak/>
         <w:t>UC 27 – List the building in not final mode.</w:t>
       </w:r>
-      <w:bookmarkEnd w:id="29"/>
+      <w:bookmarkEnd w:id="30"/>
     </w:p>
     <w:p>
       <w:pPr>
@@ -17346,7 +17428,7 @@
       <w:pPr>
         <w:pStyle w:val="Ttulo1"/>
       </w:pPr>
-      <w:bookmarkStart w:id="30" w:name="_Toc515312975"/>
+      <w:bookmarkStart w:id="31" w:name="_Toc515312975"/>
       <w:r>
         <w:t>UC 28 – Create</w:t>
       </w:r>
@@ -17356,7 +17438,7 @@
       <w:r>
         <w:t xml:space="preserve"> a building.</w:t>
       </w:r>
-      <w:bookmarkEnd w:id="30"/>
+      <w:bookmarkEnd w:id="31"/>
     </w:p>
     <w:p>
       <w:pPr>
@@ -20049,11 +20131,11 @@
       <w:pPr>
         <w:pStyle w:val="Ttulo1"/>
       </w:pPr>
-      <w:bookmarkStart w:id="31" w:name="_Toc515312976"/>
+      <w:bookmarkStart w:id="32" w:name="_Toc515312976"/>
       <w:r>
         <w:t>UC 30 – Display a building.</w:t>
       </w:r>
-      <w:bookmarkEnd w:id="31"/>
+      <w:bookmarkEnd w:id="32"/>
     </w:p>
     <w:p>
       <w:pPr>
@@ -20685,14 +20767,14 @@
       <w:pPr>
         <w:pStyle w:val="Ttulo1"/>
       </w:pPr>
-      <w:bookmarkStart w:id="32" w:name="_Toc515312977"/>
-      <w:bookmarkStart w:id="33" w:name="_Hlk515312902"/>
+      <w:bookmarkStart w:id="33" w:name="_Toc515312977"/>
+      <w:bookmarkStart w:id="34" w:name="_Hlk515312902"/>
       <w:r>
         <w:t>UC 31 – Create a Troop.</w:t>
       </w:r>
-      <w:bookmarkEnd w:id="32"/>
-    </w:p>
-    <w:bookmarkEnd w:id="33"/>
+      <w:bookmarkEnd w:id="33"/>
+    </w:p>
+    <w:bookmarkEnd w:id="34"/>
     <w:p>
       <w:pPr>
         <w:rPr>
@@ -21317,11 +21399,11 @@
       <w:pPr>
         <w:pStyle w:val="Ttulo1"/>
       </w:pPr>
-      <w:bookmarkStart w:id="34" w:name="_Toc515312978"/>
+      <w:bookmarkStart w:id="35" w:name="_Toc515312978"/>
       <w:r>
         <w:t>UC 31 – Edit a Troop.</w:t>
       </w:r>
-      <w:bookmarkEnd w:id="34"/>
+      <w:bookmarkEnd w:id="35"/>
     </w:p>
     <w:p>
       <w:pPr>
@@ -21902,11 +21984,11 @@
       <w:pPr>
         <w:pStyle w:val="Ttulo1"/>
       </w:pPr>
-      <w:bookmarkStart w:id="35" w:name="_Toc515312979"/>
+      <w:bookmarkStart w:id="36" w:name="_Toc515312979"/>
       <w:r>
         <w:t>UC 31 –Delete a Troop.</w:t>
       </w:r>
-      <w:bookmarkEnd w:id="35"/>
+      <w:bookmarkEnd w:id="36"/>
     </w:p>
     <w:p>
       <w:pPr>
@@ -22215,11 +22297,11 @@
       <w:pPr>
         <w:pStyle w:val="Ttulo1"/>
       </w:pPr>
-      <w:bookmarkStart w:id="36" w:name="_Toc515312980"/>
+      <w:bookmarkStart w:id="37" w:name="_Toc515312980"/>
       <w:r>
         <w:t>UC 32 – List items created by me.</w:t>
       </w:r>
-      <w:bookmarkEnd w:id="36"/>
+      <w:bookmarkEnd w:id="37"/>
     </w:p>
     <w:p>
       <w:pPr>
@@ -22546,11 +22628,11 @@
       <w:pPr>
         <w:pStyle w:val="Ttulo1"/>
       </w:pPr>
-      <w:bookmarkStart w:id="37" w:name="_Toc515312981"/>
+      <w:bookmarkStart w:id="38" w:name="_Toc515312981"/>
       <w:r>
         <w:t>UC 32 – Create an item</w:t>
       </w:r>
-      <w:bookmarkEnd w:id="37"/>
+      <w:bookmarkEnd w:id="38"/>
     </w:p>
     <w:p>
       <w:pPr>
@@ -23171,11 +23253,11 @@
       <w:pPr>
         <w:pStyle w:val="Ttulo1"/>
       </w:pPr>
-      <w:bookmarkStart w:id="38" w:name="_Toc515312982"/>
+      <w:bookmarkStart w:id="39" w:name="_Toc515312982"/>
       <w:r>
         <w:t>UC 33 – Edit an item</w:t>
       </w:r>
-      <w:bookmarkEnd w:id="38"/>
+      <w:bookmarkEnd w:id="39"/>
     </w:p>
     <w:p>
       <w:pPr>
@@ -23810,7 +23892,7 @@
       <w:pPr>
         <w:pStyle w:val="Ttulo1"/>
       </w:pPr>
-      <w:bookmarkStart w:id="39" w:name="_Toc515312983"/>
+      <w:bookmarkStart w:id="40" w:name="_Toc515312983"/>
       <w:r>
         <w:t>UC 34</w:t>
       </w:r>
@@ -23823,7 +23905,7 @@
       <w:r>
         <w:t>an item</w:t>
       </w:r>
-      <w:bookmarkEnd w:id="39"/>
+      <w:bookmarkEnd w:id="40"/>
     </w:p>
     <w:p>
       <w:pPr>
@@ -24349,19 +24431,7 @@
               <w:cnfStyle w:val="000000100000" w:firstRow="0" w:lastRow="0" w:firstColumn="0" w:lastColumn="0" w:oddVBand="0" w:evenVBand="0" w:oddHBand="1" w:evenHBand="0" w:firstRowFirstColumn="0" w:firstRowLastColumn="0" w:lastRowFirstColumn="0" w:lastRowLastColumn="0"/>
             </w:pPr>
             <w:r>
-              <w:t>If we access as a player, buy the item and log in as the content</w:t>
-            </w:r>
-            <w:r>
-              <w:t xml:space="preserve"> manager, he/she can’t delete it</w:t>
-            </w:r>
-            <w:r>
-              <w:t xml:space="preserve"> because the delete button has </w:t>
-            </w:r>
-            <w:r>
-              <w:t>disappeared</w:t>
-            </w:r>
-            <w:r>
-              <w:t>.</w:t>
+              <w:t>If we access as a player, buy the item and log in as the content manager, he/she can’t delete it because the delete button has disappeared.</w:t>
             </w:r>
           </w:p>
         </w:tc>
@@ -24416,12 +24486,12 @@
       <w:pPr>
         <w:pStyle w:val="Ttulo1"/>
       </w:pPr>
-      <w:bookmarkStart w:id="40" w:name="_Toc515312984"/>
+      <w:bookmarkStart w:id="41" w:name="_Toc515312984"/>
       <w:r>
         <w:lastRenderedPageBreak/>
         <w:t>UC 35 – Display my world</w:t>
       </w:r>
-      <w:bookmarkEnd w:id="40"/>
+      <w:bookmarkEnd w:id="41"/>
     </w:p>
     <w:p>
       <w:pPr>
@@ -24739,11 +24809,11 @@
       <w:pPr>
         <w:pStyle w:val="Ttulo1"/>
       </w:pPr>
-      <w:bookmarkStart w:id="41" w:name="_Toc515312985"/>
+      <w:bookmarkStart w:id="42" w:name="_Toc515312985"/>
       <w:r>
         <w:t>UC 36 – List my Buildings</w:t>
       </w:r>
-      <w:bookmarkEnd w:id="41"/>
+      <w:bookmarkEnd w:id="42"/>
     </w:p>
     <w:p>
       <w:pPr>
@@ -25011,6 +25081,9 @@
             <w:pPr>
               <w:pStyle w:val="Notes"/>
               <w:cnfStyle w:val="000000100000" w:firstRow="0" w:lastRow="0" w:firstColumn="0" w:lastColumn="0" w:oddVBand="0" w:evenVBand="0" w:oddHBand="1" w:evenHBand="0" w:firstRowFirstColumn="0" w:firstRowLastColumn="0" w:lastRowFirstColumn="0" w:lastRowLastColumn="0"/>
+              <w:rPr>
+                <w:lang w:val="es-ES"/>
+              </w:rPr>
             </w:pPr>
             <w:r>
               <w:t>The list is shown correctly</w:t>
@@ -25018,236 +25091,53 @@
             <w:r>
               <w:t xml:space="preserve">. </w:t>
             </w:r>
+            <w:r>
+              <w:rPr>
+                <w:lang w:val="es-ES"/>
+              </w:rPr>
+              <w:t xml:space="preserve">Posible error: No sé si es un bug o no ya que creo que forma parte del </w:t>
+            </w:r>
             <w:proofErr w:type="spellStart"/>
             <w:r>
-              <w:t>Posible</w:t>
+              <w:rPr>
+                <w:lang w:val="es-ES"/>
+              </w:rPr>
+              <w:t>listado,pero</w:t>
             </w:r>
             <w:proofErr w:type="spellEnd"/>
             <w:r>
-              <w:t xml:space="preserve"> error: </w:t>
-            </w:r>
-            <w:r>
-              <w:t xml:space="preserve">No </w:t>
+              <w:rPr>
+                <w:lang w:val="es-ES"/>
+              </w:rPr>
+              <w:t xml:space="preserve"> cuando pongo el ratón encima del botón mejorar de un </w:t>
             </w:r>
             <w:proofErr w:type="spellStart"/>
             <w:r>
-              <w:t>sé</w:t>
+              <w:rPr>
+                <w:lang w:val="es-ES"/>
+              </w:rPr>
+              <w:t>edificio,los</w:t>
             </w:r>
             <w:proofErr w:type="spellEnd"/>
             <w:r>
-              <w:t xml:space="preserve"> </w:t>
+              <w:rPr>
+                <w:lang w:val="es-ES"/>
+              </w:rPr>
+              <w:t xml:space="preserve"> materiales(creo que el </w:t>
             </w:r>
             <w:proofErr w:type="spellStart"/>
             <w:r>
-              <w:t>si</w:t>
+              <w:rPr>
+                <w:lang w:val="es-ES"/>
+              </w:rPr>
+              <w:t>unico</w:t>
             </w:r>
             <w:proofErr w:type="spellEnd"/>
             <w:r>
-              <w:t xml:space="preserve"> </w:t>
-            </w:r>
-            <w:proofErr w:type="spellStart"/>
-            <w:r>
-              <w:t>es</w:t>
-            </w:r>
-            <w:proofErr w:type="spellEnd"/>
-            <w:r>
-              <w:t xml:space="preserve"> un bug o no </w:t>
-            </w:r>
-            <w:proofErr w:type="spellStart"/>
-            <w:r>
-              <w:t>ya</w:t>
-            </w:r>
-            <w:proofErr w:type="spellEnd"/>
-            <w:r>
-              <w:t xml:space="preserve"> que </w:t>
-            </w:r>
-            <w:proofErr w:type="spellStart"/>
-            <w:r>
-              <w:t>cr</w:t>
-            </w:r>
-            <w:r>
-              <w:t>eo</w:t>
-            </w:r>
-            <w:proofErr w:type="spellEnd"/>
-            <w:r>
-              <w:t xml:space="preserve"> que forma parte del </w:t>
-            </w:r>
-            <w:proofErr w:type="spellStart"/>
-            <w:r>
-              <w:t>listado</w:t>
-            </w:r>
-            <w:proofErr w:type="gramStart"/>
-            <w:r>
-              <w:t>,</w:t>
-            </w:r>
-            <w:r>
-              <w:t>pero</w:t>
-            </w:r>
-            <w:proofErr w:type="spellEnd"/>
-            <w:proofErr w:type="gramEnd"/>
-            <w:r>
-              <w:t xml:space="preserve"> </w:t>
-            </w:r>
-            <w:proofErr w:type="spellStart"/>
-            <w:r>
-              <w:t>cuando</w:t>
-            </w:r>
-            <w:proofErr w:type="spellEnd"/>
-            <w:r>
-              <w:t xml:space="preserve"> pongo el </w:t>
-            </w:r>
-            <w:proofErr w:type="spellStart"/>
-            <w:r>
-              <w:t>ratón</w:t>
-            </w:r>
-            <w:proofErr w:type="spellEnd"/>
-            <w:r>
-              <w:t xml:space="preserve"> </w:t>
-            </w:r>
-            <w:proofErr w:type="spellStart"/>
-            <w:r>
-              <w:t>encima</w:t>
-            </w:r>
-            <w:proofErr w:type="spellEnd"/>
-            <w:r>
-              <w:t xml:space="preserve"> de</w:t>
-            </w:r>
-            <w:r>
-              <w:t xml:space="preserve">l </w:t>
-            </w:r>
-            <w:proofErr w:type="spellStart"/>
-            <w:r>
-              <w:t>botón</w:t>
-            </w:r>
-            <w:proofErr w:type="spellEnd"/>
-            <w:r>
-              <w:t xml:space="preserve"> </w:t>
-            </w:r>
-            <w:proofErr w:type="spellStart"/>
-            <w:r>
-              <w:t>mejorar</w:t>
-            </w:r>
-            <w:proofErr w:type="spellEnd"/>
-            <w:r>
-              <w:t xml:space="preserve"> de un </w:t>
-            </w:r>
-            <w:proofErr w:type="spellStart"/>
-            <w:r>
-              <w:t>edificio,</w:t>
-            </w:r>
-            <w:r>
-              <w:t>los</w:t>
-            </w:r>
-            <w:proofErr w:type="spellEnd"/>
-            <w:r>
-              <w:t xml:space="preserve"> </w:t>
-            </w:r>
-            <w:proofErr w:type="spellStart"/>
-            <w:r>
-              <w:t>materiales</w:t>
-            </w:r>
-            <w:proofErr w:type="spellEnd"/>
-            <w:r>
-              <w:t>(</w:t>
-            </w:r>
-            <w:proofErr w:type="spellStart"/>
-            <w:r>
-              <w:t>creo</w:t>
-            </w:r>
-            <w:proofErr w:type="spellEnd"/>
-            <w:r>
-              <w:t xml:space="preserve"> que el </w:t>
-            </w:r>
-            <w:proofErr w:type="spellStart"/>
-            <w:r>
-              <w:t>unico</w:t>
-            </w:r>
-            <w:proofErr w:type="spellEnd"/>
-            <w:r>
-              <w:t xml:space="preserve"> que cambia </w:t>
-            </w:r>
-            <w:proofErr w:type="spellStart"/>
-            <w:r>
-              <w:t>en</w:t>
-            </w:r>
-            <w:proofErr w:type="spellEnd"/>
-            <w:r>
-              <w:t xml:space="preserve"> l</w:t>
-            </w:r>
-            <w:r>
-              <w:t xml:space="preserve">a </w:t>
-            </w:r>
-            <w:proofErr w:type="spellStart"/>
-            <w:r>
-              <w:t>traducción</w:t>
-            </w:r>
-            <w:proofErr w:type="spellEnd"/>
-            <w:r>
-              <w:t xml:space="preserve"> </w:t>
-            </w:r>
-            <w:proofErr w:type="spellStart"/>
-            <w:r>
-              <w:t>es</w:t>
-            </w:r>
-            <w:proofErr w:type="spellEnd"/>
-            <w:r>
-              <w:t xml:space="preserve"> el combustible) </w:t>
-            </w:r>
-            <w:proofErr w:type="spellStart"/>
-            <w:r>
-              <w:t>aparecen</w:t>
-            </w:r>
-            <w:proofErr w:type="spellEnd"/>
-            <w:r>
-              <w:t xml:space="preserve"> </w:t>
-            </w:r>
-            <w:proofErr w:type="spellStart"/>
-            <w:r>
-              <w:t>en</w:t>
-            </w:r>
-            <w:proofErr w:type="spellEnd"/>
-            <w:r>
-              <w:t xml:space="preserve"> </w:t>
-            </w:r>
-            <w:proofErr w:type="spellStart"/>
-            <w:r>
-              <w:t>inglés</w:t>
-            </w:r>
-            <w:proofErr w:type="spellEnd"/>
-            <w:r>
-              <w:t xml:space="preserve"> </w:t>
-            </w:r>
-            <w:proofErr w:type="spellStart"/>
-            <w:r>
-              <w:t>cuando</w:t>
-            </w:r>
-            <w:proofErr w:type="spellEnd"/>
-            <w:r>
-              <w:t xml:space="preserve"> lo </w:t>
-            </w:r>
-            <w:proofErr w:type="spellStart"/>
-            <w:r>
-              <w:t>tengo</w:t>
-            </w:r>
-            <w:proofErr w:type="spellEnd"/>
-            <w:r>
-              <w:t xml:space="preserve"> </w:t>
-            </w:r>
-            <w:proofErr w:type="spellStart"/>
-            <w:r>
-              <w:t>en</w:t>
-            </w:r>
-            <w:proofErr w:type="spellEnd"/>
-            <w:r>
-              <w:t xml:space="preserve"> </w:t>
-            </w:r>
-            <w:proofErr w:type="spellStart"/>
-            <w:r>
-              <w:t>español</w:t>
-            </w:r>
-            <w:proofErr w:type="spellEnd"/>
-            <w:r>
-              <w:t>.</w:t>
+              <w:rPr>
+                <w:lang w:val="es-ES"/>
+              </w:rPr>
+              <w:t xml:space="preserve"> que cambia en la traducción es el combustible) aparecen en inglés cuando lo tengo en español.</w:t>
             </w:r>
           </w:p>
         </w:tc>
@@ -25302,11 +25192,11 @@
       <w:pPr>
         <w:pStyle w:val="Ttulo1"/>
       </w:pPr>
-      <w:bookmarkStart w:id="42" w:name="_Toc515312986"/>
+      <w:bookmarkStart w:id="43" w:name="_Toc515312986"/>
       <w:r>
         <w:t>UC 37 – Create a building (Built)</w:t>
       </w:r>
-      <w:bookmarkEnd w:id="42"/>
+      <w:bookmarkEnd w:id="43"/>
     </w:p>
     <w:p>
       <w:pPr>
@@ -25571,13 +25461,7 @@
               <w:cnfStyle w:val="000000100000" w:firstRow="0" w:lastRow="0" w:firstColumn="0" w:lastColumn="0" w:oddVBand="0" w:evenVBand="0" w:oddHBand="1" w:evenHBand="0" w:firstRowFirstColumn="0" w:firstRowLastColumn="0" w:lastRowFirstColumn="0" w:lastRowLastColumn="0"/>
             </w:pPr>
             <w:r>
-              <w:t>The building is created correctly, appears in the</w:t>
-            </w:r>
-            <w:r>
-              <w:t xml:space="preserve"> list of buildings, </w:t>
-            </w:r>
-            <w:r>
-              <w:t>and is shown as being built.</w:t>
+              <w:t>The building is created correctly, appears in the list of buildings, and is shown as being built.</w:t>
             </w:r>
           </w:p>
         </w:tc>
@@ -25635,12 +25519,12 @@
       <w:pPr>
         <w:pStyle w:val="Ttulo1"/>
       </w:pPr>
-      <w:bookmarkStart w:id="43" w:name="_Toc515312987"/>
+      <w:bookmarkStart w:id="44" w:name="_Toc515312987"/>
       <w:r>
         <w:lastRenderedPageBreak/>
         <w:t>UC 38 – Unbuild a Building (Built)</w:t>
       </w:r>
-      <w:bookmarkEnd w:id="43"/>
+      <w:bookmarkEnd w:id="44"/>
     </w:p>
     <w:p>
       <w:pPr>
@@ -26153,20 +26037,11 @@
               <w:cnfStyle w:val="000000100000" w:firstRow="0" w:lastRow="0" w:firstColumn="0" w:lastColumn="0" w:oddVBand="0" w:evenVBand="0" w:oddHBand="1" w:evenHBand="0" w:firstRowFirstColumn="0" w:firstRowLastColumn="0" w:lastRowFirstColumn="0" w:lastRowLastColumn="0"/>
             </w:pPr>
             <w:r>
-              <w:t xml:space="preserve">Bug- The troops and resources that </w:t>
-            </w:r>
-            <w:r>
-              <w:t xml:space="preserve">the unbuilt building had stored </w:t>
-            </w:r>
-            <w:r>
-              <w:t xml:space="preserve">are not shown after </w:t>
+              <w:t xml:space="preserve">Bug- The troops and resources that the unbuilt building had stored are not shown after </w:t>
             </w:r>
             <w:proofErr w:type="spellStart"/>
             <w:r>
-              <w:t>unbuild</w:t>
-            </w:r>
-            <w:r>
-              <w:t>ing</w:t>
+              <w:t>unbuilding</w:t>
             </w:r>
             <w:proofErr w:type="spellEnd"/>
             <w:r>
@@ -26226,11 +26101,11 @@
       <w:pPr>
         <w:pStyle w:val="Ttulo1"/>
       </w:pPr>
-      <w:bookmarkStart w:id="44" w:name="_Toc515312988"/>
+      <w:bookmarkStart w:id="45" w:name="_Toc515312988"/>
       <w:r>
         <w:t>UC 39 – Unbuild a Building (Built)</w:t>
       </w:r>
-      <w:bookmarkEnd w:id="44"/>
+      <w:bookmarkEnd w:id="45"/>
     </w:p>
     <w:p>
       <w:pPr>
@@ -26731,8 +26606,6 @@
             <w:r>
               <w:t>BUG: UC 38= UC39</w:t>
             </w:r>
-            <w:bookmarkStart w:id="45" w:name="_GoBack"/>
-            <w:bookmarkEnd w:id="45"/>
           </w:p>
         </w:tc>
       </w:tr>
@@ -27312,57 +27185,23 @@
             <w:pPr>
               <w:pStyle w:val="Notes"/>
               <w:cnfStyle w:val="000000100000" w:firstRow="0" w:lastRow="0" w:firstColumn="0" w:lastColumn="0" w:oddVBand="0" w:evenVBand="0" w:oddHBand="1" w:evenHBand="0" w:firstRowFirstColumn="0" w:firstRowLastColumn="0" w:lastRowFirstColumn="0" w:lastRowLastColumn="0"/>
-            </w:pPr>
-            <w:r>
-              <w:t>Errors "</w:t>
-            </w:r>
+              <w:rPr>
+                <w:lang w:val="es-ES"/>
+              </w:rPr>
+            </w:pPr>
             <w:proofErr w:type="spellStart"/>
             <w:r>
-              <w:t>está</w:t>
+              <w:rPr>
+                <w:lang w:val="es-ES"/>
+              </w:rPr>
+              <w:t>Errors</w:t>
             </w:r>
             <w:proofErr w:type="spellEnd"/>
             <w:r>
-              <w:t xml:space="preserve"> al </w:t>
-            </w:r>
-            <w:proofErr w:type="spellStart"/>
-            <w:r>
-              <w:t>máximo</w:t>
-            </w:r>
-            <w:proofErr w:type="spellEnd"/>
-            <w:r>
-              <w:t xml:space="preserve"> </w:t>
-            </w:r>
-            <w:proofErr w:type="spellStart"/>
-            <w:r>
-              <w:t>nivel</w:t>
-            </w:r>
-            <w:proofErr w:type="spellEnd"/>
-            <w:r>
-              <w:t xml:space="preserve">" and "No </w:t>
-            </w:r>
-            <w:proofErr w:type="spellStart"/>
-            <w:r>
-              <w:t>tienes</w:t>
-            </w:r>
-            <w:proofErr w:type="spellEnd"/>
-            <w:r>
-              <w:t xml:space="preserve"> </w:t>
-            </w:r>
-            <w:proofErr w:type="spellStart"/>
-            <w:r>
-              <w:t>recursos</w:t>
-            </w:r>
-            <w:proofErr w:type="spellEnd"/>
-            <w:r>
-              <w:t xml:space="preserve"> </w:t>
-            </w:r>
-            <w:proofErr w:type="spellStart"/>
-            <w:r>
-              <w:t>suficientes</w:t>
-            </w:r>
-            <w:proofErr w:type="spellEnd"/>
-            <w:r>
-              <w:t>"</w:t>
+              <w:rPr>
+                <w:lang w:val="es-ES"/>
+              </w:rPr>
+              <w:t xml:space="preserve"> "está al máximo nivel" and "No tienes recursos suficientes"</w:t>
             </w:r>
           </w:p>
           <w:p>
@@ -41248,7 +41087,7 @@
 </file>
 
 <file path=customXml/itemProps1.xml><?xml version="1.0" encoding="utf-8"?>
-<ds:datastoreItem xmlns:ds="http://schemas.openxmlformats.org/officeDocument/2006/customXml" ds:itemID="{7505FB19-6762-40E1-8229-C371E3B3D70A}">
+<ds:datastoreItem xmlns:ds="http://schemas.openxmlformats.org/officeDocument/2006/customXml" ds:itemID="{CA5D3384-1B1B-477F-AEFE-4CA619DDE8D7}">
   <ds:schemaRefs>
     <ds:schemaRef ds:uri="http://schemas.openxmlformats.org/officeDocument/2006/bibliography"/>
   </ds:schemaRefs>

</xml_diff>

<commit_message>
Actualizacion del caso de uso 15
</commit_message>
<xml_diff>
--- a/Proyecto del grupo de Camila/Acceptance test1 2.0.docx
+++ b/Proyecto del grupo de Camila/Acceptance test1 2.0.docx
@@ -1,6 +1,6 @@
 
 <file path=word/document.xml><?xml version="1.0" encoding="utf-8"?>
-<w:document xmlns:wpc="http://schemas.microsoft.com/office/word/2010/wordprocessingCanvas" xmlns:mc="http://schemas.openxmlformats.org/markup-compatibility/2006" xmlns:o="urn:schemas-microsoft-com:office:office" xmlns:r="http://schemas.openxmlformats.org/officeDocument/2006/relationships" xmlns:m="http://schemas.openxmlformats.org/officeDocument/2006/math" xmlns:v="urn:schemas-microsoft-com:vml" xmlns:wp14="http://schemas.microsoft.com/office/word/2010/wordprocessingDrawing" xmlns:wp="http://schemas.openxmlformats.org/drawingml/2006/wordprocessingDrawing" xmlns:w10="urn:schemas-microsoft-com:office:word" xmlns:w="http://schemas.openxmlformats.org/wordprocessingml/2006/main" xmlns:w14="http://schemas.microsoft.com/office/word/2010/wordml" xmlns:wpg="http://schemas.microsoft.com/office/word/2010/wordprocessingGroup" xmlns:wpi="http://schemas.microsoft.com/office/word/2010/wordprocessingInk" xmlns:wne="http://schemas.microsoft.com/office/word/2006/wordml" xmlns:wps="http://schemas.microsoft.com/office/word/2010/wordprocessingShape" mc:Ignorable="w14 wp14">
+<w:document xmlns:wpc="http://schemas.microsoft.com/office/word/2010/wordprocessingCanvas" xmlns:cx="http://schemas.microsoft.com/office/drawing/2014/chartex" xmlns:cx1="http://schemas.microsoft.com/office/drawing/2015/9/8/chartex" xmlns:cx2="http://schemas.microsoft.com/office/drawing/2015/10/21/chartex" xmlns:cx3="http://schemas.microsoft.com/office/drawing/2016/5/9/chartex" xmlns:cx4="http://schemas.microsoft.com/office/drawing/2016/5/10/chartex" xmlns:cx5="http://schemas.microsoft.com/office/drawing/2016/5/11/chartex" xmlns:cx6="http://schemas.microsoft.com/office/drawing/2016/5/12/chartex" xmlns:cx7="http://schemas.microsoft.com/office/drawing/2016/5/13/chartex" xmlns:cx8="http://schemas.microsoft.com/office/drawing/2016/5/14/chartex" xmlns:mc="http://schemas.openxmlformats.org/markup-compatibility/2006" xmlns:aink="http://schemas.microsoft.com/office/drawing/2016/ink" xmlns:am3d="http://schemas.microsoft.com/office/drawing/2017/model3d" xmlns:o="urn:schemas-microsoft-com:office:office" xmlns:r="http://schemas.openxmlformats.org/officeDocument/2006/relationships" xmlns:m="http://schemas.openxmlformats.org/officeDocument/2006/math" xmlns:v="urn:schemas-microsoft-com:vml" xmlns:wp14="http://schemas.microsoft.com/office/word/2010/wordprocessingDrawing" xmlns:wp="http://schemas.openxmlformats.org/drawingml/2006/wordprocessingDrawing" xmlns:w10="urn:schemas-microsoft-com:office:word" xmlns:w="http://schemas.openxmlformats.org/wordprocessingml/2006/main" xmlns:w14="http://schemas.microsoft.com/office/word/2010/wordml" xmlns:w15="http://schemas.microsoft.com/office/word/2012/wordml" xmlns:w16cid="http://schemas.microsoft.com/office/word/2016/wordml/cid" xmlns:w16se="http://schemas.microsoft.com/office/word/2015/wordml/symex" xmlns:wpg="http://schemas.microsoft.com/office/word/2010/wordprocessingGroup" xmlns:wpi="http://schemas.microsoft.com/office/word/2010/wordprocessingInk" xmlns:wne="http://schemas.microsoft.com/office/word/2006/wordml" xmlns:wps="http://schemas.microsoft.com/office/word/2010/wordprocessingShape" mc:Ignorable="w14 w15 w16se w16cid wp14">
   <w:body>
     <w:p>
       <w:pPr>
@@ -640,10 +640,11 @@
           <w:docPartUnique/>
         </w:docPartObj>
       </w:sdtPr>
+      <w:sdtEndPr/>
       <w:sdtContent>
         <w:p>
           <w:pPr>
-            <w:pStyle w:val="TtulodeTDC"/>
+            <w:pStyle w:val="TtuloTDC"/>
           </w:pPr>
           <w:r>
             <w:t>Table of contents</w:t>
@@ -5224,7 +5225,7 @@
             <w:r>
               <w:t>‘</w:t>
             </w:r>
-            <w:hyperlink r:id="rId7" w:history="1">
+            <w:hyperlink r:id="rId6" w:history="1">
               <w:r>
                 <w:rPr>
                   <w:rStyle w:val="Hipervnculo"/>
@@ -7060,15 +7061,7 @@
               <w:cnfStyle w:val="000000100000" w:firstRow="0" w:lastRow="0" w:firstColumn="0" w:lastColumn="0" w:oddVBand="0" w:evenVBand="0" w:oddHBand="1" w:evenHBand="0" w:firstRowFirstColumn="0" w:firstRowLastColumn="0" w:lastRowFirstColumn="0" w:lastRowLastColumn="0"/>
             </w:pPr>
             <w:r>
-              <w:t xml:space="preserve">It works as expected but </w:t>
-            </w:r>
-            <w:proofErr w:type="gramStart"/>
-            <w:r>
-              <w:t>a “Cannot commit this operation” message appear</w:t>
-            </w:r>
-            <w:proofErr w:type="gramEnd"/>
-            <w:r>
-              <w:t xml:space="preserve"> on the screen.</w:t>
+              <w:t>It works as expected but a “Cannot commit this operation” message appear on the screen.</w:t>
             </w:r>
           </w:p>
         </w:tc>
@@ -9652,8 +9645,13 @@
               <w:pStyle w:val="Notes"/>
               <w:cnfStyle w:val="000000100000" w:firstRow="0" w:lastRow="0" w:firstColumn="0" w:lastColumn="0" w:oddVBand="0" w:evenVBand="0" w:oddHBand="1" w:evenHBand="0" w:firstRowFirstColumn="0" w:firstRowLastColumn="0" w:lastRowFirstColumn="0" w:lastRowLastColumn="0"/>
             </w:pPr>
-            <w:r>
-              <w:t xml:space="preserve">At the moment of deleting an organization, all the </w:t>
+            <w:proofErr w:type="gramStart"/>
+            <w:r>
+              <w:t>At the moment</w:t>
+            </w:r>
+            <w:proofErr w:type="gramEnd"/>
+            <w:r>
+              <w:t xml:space="preserve"> of deleting an organization, all the </w:t>
             </w:r>
             <w:proofErr w:type="spellStart"/>
             <w:r>
@@ -9661,15 +9659,7 @@
             </w:r>
             <w:proofErr w:type="spellEnd"/>
             <w:r>
-              <w:t xml:space="preserve"> and the invitations to </w:t>
-            </w:r>
-            <w:proofErr w:type="gramStart"/>
-            <w:r>
-              <w:t>this organizations</w:t>
-            </w:r>
-            <w:proofErr w:type="gramEnd"/>
-            <w:r>
-              <w:t xml:space="preserve"> will be deleted. </w:t>
+              <w:t xml:space="preserve"> and the invitations to this organizations will be deleted. </w:t>
             </w:r>
           </w:p>
         </w:tc>
@@ -9766,8 +9756,6 @@
             <w:r>
               <w:t>The Organization header text is not translated to Spanish.</w:t>
             </w:r>
-            <w:bookmarkStart w:id="11" w:name="_GoBack"/>
-            <w:bookmarkEnd w:id="11"/>
           </w:p>
         </w:tc>
       </w:tr>
@@ -9819,14 +9807,14 @@
       <w:pPr>
         <w:pStyle w:val="Ttulo1"/>
       </w:pPr>
-      <w:bookmarkStart w:id="12" w:name="_Toc515312959"/>
+      <w:bookmarkStart w:id="11" w:name="_Toc515312959"/>
       <w:r>
         <w:t>UC 10</w:t>
       </w:r>
       <w:r>
         <w:t xml:space="preserve"> – See the members of an organization.</w:t>
       </w:r>
-      <w:bookmarkEnd w:id="12"/>
+      <w:bookmarkEnd w:id="11"/>
     </w:p>
     <w:p>
       <w:pPr>
@@ -10087,15 +10075,7 @@
               <w:cnfStyle w:val="000000100000" w:firstRow="0" w:lastRow="0" w:firstColumn="0" w:lastColumn="0" w:oddVBand="0" w:evenVBand="0" w:oddHBand="1" w:evenHBand="0" w:firstRowFirstColumn="0" w:firstRowLastColumn="0" w:lastRowFirstColumn="0" w:lastRowLastColumn="0"/>
             </w:pPr>
             <w:r>
-              <w:t xml:space="preserve">The Organization </w:t>
-            </w:r>
-            <w:proofErr w:type="gramStart"/>
-            <w:r>
-              <w:t>members</w:t>
-            </w:r>
-            <w:proofErr w:type="gramEnd"/>
-            <w:r>
-              <w:t xml:space="preserve"> tiles.xml is not translated to Spanish.</w:t>
+              <w:t>The Organization members tiles.xml is not translated to Spanish.</w:t>
             </w:r>
           </w:p>
         </w:tc>
@@ -10403,9 +10383,9 @@
       <w:pPr>
         <w:pStyle w:val="Ttulo1"/>
       </w:pPr>
-      <w:bookmarkStart w:id="13" w:name="_Hlk515312296"/>
-      <w:bookmarkStart w:id="14" w:name="_Toc515312960"/>
-      <w:bookmarkStart w:id="15" w:name="_Hlk515312304"/>
+      <w:bookmarkStart w:id="12" w:name="_Hlk515312296"/>
+      <w:bookmarkStart w:id="13" w:name="_Toc515312960"/>
+      <w:bookmarkStart w:id="14" w:name="_Hlk515312304"/>
       <w:r>
         <w:t>UC 1</w:t>
       </w:r>
@@ -10418,10 +10398,10 @@
       <w:r>
         <w:t xml:space="preserve"> – Modify values of Standard Configuration.</w:t>
       </w:r>
+      <w:bookmarkEnd w:id="12"/>
       <w:bookmarkEnd w:id="13"/>
-      <w:bookmarkEnd w:id="14"/>
-    </w:p>
-    <w:bookmarkEnd w:id="15"/>
+    </w:p>
+    <w:bookmarkEnd w:id="14"/>
     <w:p>
       <w:pPr>
         <w:pStyle w:val="Subttulo"/>
@@ -11054,11 +11034,11 @@
       <w:pPr>
         <w:pStyle w:val="Ttulo1"/>
       </w:pPr>
-      <w:bookmarkStart w:id="16" w:name="_Toc515312961"/>
+      <w:bookmarkStart w:id="15" w:name="_Toc515312961"/>
       <w:r>
         <w:t>UC 12 – Suspicious reports</w:t>
       </w:r>
-      <w:bookmarkEnd w:id="16"/>
+      <w:bookmarkEnd w:id="15"/>
     </w:p>
     <w:p>
       <w:pPr>
@@ -11385,11 +11365,11 @@
       <w:pPr>
         <w:pStyle w:val="Ttulo1"/>
       </w:pPr>
-      <w:bookmarkStart w:id="17" w:name="_Toc515312962"/>
+      <w:bookmarkStart w:id="16" w:name="_Toc515312962"/>
       <w:r>
         <w:t>UC 14 – Display the Dashboard</w:t>
       </w:r>
-      <w:bookmarkEnd w:id="17"/>
+      <w:bookmarkEnd w:id="16"/>
     </w:p>
     <w:p>
       <w:pPr>
@@ -11994,11 +11974,11 @@
       <w:pPr>
         <w:pStyle w:val="Ttulo1"/>
       </w:pPr>
-      <w:bookmarkStart w:id="18" w:name="_Toc515312963"/>
+      <w:bookmarkStart w:id="17" w:name="_Toc515312963"/>
       <w:r>
         <w:t>UC 15 – Give/Remove resources to a player.</w:t>
       </w:r>
-      <w:bookmarkEnd w:id="18"/>
+      <w:bookmarkEnd w:id="17"/>
     </w:p>
     <w:p>
       <w:pPr>
@@ -12264,9 +12244,71 @@
           </w:tcPr>
           <w:p>
             <w:pPr>
-              <w:pStyle w:val="Notes"/>
+              <w:pStyle w:val="HTMLconformatoprevio"/>
+              <w:numPr>
+                <w:ilvl w:val="0"/>
+                <w:numId w:val="3"/>
+              </w:numPr>
               <w:cnfStyle w:val="000000100000" w:firstRow="0" w:lastRow="0" w:firstColumn="0" w:lastColumn="0" w:oddVBand="0" w:evenVBand="0" w:oddHBand="1" w:evenHBand="0" w:firstRowFirstColumn="0" w:firstRowLastColumn="0" w:lastRowFirstColumn="0" w:lastRowLastColumn="0"/>
-            </w:pPr>
+              <w:rPr>
+                <w:rFonts w:ascii="Comic Sans MS" w:eastAsiaTheme="minorHAnsi" w:hAnsi="Comic Sans MS" w:cstheme="minorBidi"/>
+                <w:i/>
+                <w:color w:val="4A442A" w:themeColor="background2" w:themeShade="40"/>
+                <w:sz w:val="22"/>
+                <w:szCs w:val="22"/>
+                <w:lang w:val="en-GB" w:eastAsia="en-US"/>
+              </w:rPr>
+            </w:pPr>
+            <w:r>
+              <w:rPr>
+                <w:rFonts w:ascii="Comic Sans MS" w:eastAsiaTheme="minorHAnsi" w:hAnsi="Comic Sans MS" w:cstheme="minorBidi"/>
+                <w:i/>
+                <w:color w:val="4A442A" w:themeColor="background2" w:themeShade="40"/>
+                <w:sz w:val="22"/>
+                <w:szCs w:val="22"/>
+                <w:lang w:val="en-GB" w:eastAsia="en-US"/>
+              </w:rPr>
+              <w:t xml:space="preserve">The </w:t>
+            </w:r>
+            <w:proofErr w:type="spellStart"/>
+            <w:r>
+              <w:rPr>
+                <w:rFonts w:ascii="Comic Sans MS" w:eastAsiaTheme="minorHAnsi" w:hAnsi="Comic Sans MS" w:cstheme="minorBidi"/>
+                <w:i/>
+                <w:color w:val="4A442A" w:themeColor="background2" w:themeShade="40"/>
+                <w:sz w:val="22"/>
+                <w:szCs w:val="22"/>
+                <w:lang w:val="en-GB" w:eastAsia="en-US"/>
+              </w:rPr>
+              <w:t>cmd</w:t>
+            </w:r>
+            <w:proofErr w:type="spellEnd"/>
+            <w:r>
+              <w:rPr>
+                <w:rFonts w:ascii="Comic Sans MS" w:eastAsiaTheme="minorHAnsi" w:hAnsi="Comic Sans MS" w:cstheme="minorBidi"/>
+                <w:i/>
+                <w:color w:val="4A442A" w:themeColor="background2" w:themeShade="40"/>
+                <w:sz w:val="22"/>
+                <w:szCs w:val="22"/>
+                <w:lang w:val="en-GB" w:eastAsia="en-US"/>
+              </w:rPr>
+              <w:t xml:space="preserve"> isn’t translated</w:t>
+            </w:r>
+          </w:p>
+          <w:p>
+            <w:pPr>
+              <w:pStyle w:val="Notes"/>
+              <w:numPr>
+                <w:ilvl w:val="0"/>
+                <w:numId w:val="3"/>
+              </w:numPr>
+              <w:cnfStyle w:val="000000100000" w:firstRow="0" w:lastRow="0" w:firstColumn="0" w:lastColumn="0" w:oddVBand="0" w:evenVBand="0" w:oddHBand="1" w:evenHBand="0" w:firstRowFirstColumn="0" w:firstRowLastColumn="0" w:lastRowFirstColumn="0" w:lastRowLastColumn="0"/>
+            </w:pPr>
+            <w:r>
+              <w:t>When an amount of money is given, it is said to be sent correctly, but instead you go to the player's profile and the money is not updated, so the operation is not performed.</w:t>
+            </w:r>
+            <w:bookmarkStart w:id="18" w:name="_GoBack"/>
+            <w:bookmarkEnd w:id="18"/>
           </w:p>
         </w:tc>
       </w:tr>
@@ -12429,37 +12471,32 @@
               <w:pStyle w:val="Notes"/>
               <w:cnfStyle w:val="000000100000" w:firstRow="0" w:lastRow="0" w:firstColumn="0" w:lastColumn="0" w:oddVBand="0" w:evenVBand="0" w:oddHBand="1" w:evenHBand="0" w:firstRowFirstColumn="0" w:firstRowLastColumn="0" w:lastRowFirstColumn="0" w:lastRowLastColumn="0"/>
             </w:pPr>
+            <w:r>
+              <w:t>rm player1 -</w:t>
+            </w:r>
             <w:proofErr w:type="spellStart"/>
             <w:r>
-              <w:t>rm</w:t>
+              <w:t>mn</w:t>
             </w:r>
             <w:proofErr w:type="spellEnd"/>
             <w:r>
-              <w:t xml:space="preserve"> player1 -</w:t>
+              <w:t xml:space="preserve"> 100 </w:t>
+            </w:r>
+          </w:p>
+          <w:p>
+            <w:pPr>
+              <w:pStyle w:val="Notes"/>
+              <w:cnfStyle w:val="000000100000" w:firstRow="0" w:lastRow="0" w:firstColumn="0" w:lastColumn="0" w:oddVBand="0" w:evenVBand="0" w:oddHBand="1" w:evenHBand="0" w:firstRowFirstColumn="0" w:firstRowLastColumn="0" w:lastRowFirstColumn="0" w:lastRowLastColumn="0"/>
+            </w:pPr>
+            <w:r>
+              <w:t xml:space="preserve">Removing 100 </w:t>
             </w:r>
             <w:proofErr w:type="spellStart"/>
             <w:r>
-              <w:t>mn</w:t>
+              <w:t>munny</w:t>
             </w:r>
             <w:proofErr w:type="spellEnd"/>
             <w:r>
-              <w:t xml:space="preserve"> 100 </w:t>
-            </w:r>
-          </w:p>
-          <w:p>
-            <w:pPr>
-              <w:pStyle w:val="Notes"/>
-              <w:cnfStyle w:val="000000100000" w:firstRow="0" w:lastRow="0" w:firstColumn="0" w:lastColumn="0" w:oddVBand="0" w:evenVBand="0" w:oddHBand="1" w:evenHBand="0" w:firstRowFirstColumn="0" w:firstRowLastColumn="0" w:lastRowFirstColumn="0" w:lastRowLastColumn="0"/>
-            </w:pPr>
-            <w:r>
-              <w:t xml:space="preserve">Removing 100 </w:t>
-            </w:r>
-            <w:proofErr w:type="spellStart"/>
-            <w:r>
-              <w:t>munny</w:t>
-            </w:r>
-            <w:proofErr w:type="spellEnd"/>
-            <w:r>
               <w:t xml:space="preserve"> to player1</w:t>
             </w:r>
           </w:p>
@@ -12504,11 +12541,11 @@
               <w:cnfStyle w:val="000000000000" w:firstRow="0" w:lastRow="0" w:firstColumn="0" w:lastColumn="0" w:oddVBand="0" w:evenVBand="0" w:oddHBand="0" w:evenHBand="0" w:firstRowFirstColumn="0" w:firstRowLastColumn="0" w:lastRowFirstColumn="0" w:lastRowLastColumn="0"/>
             </w:pPr>
             <w:r>
-              <w:t>The amount of that materials will be reduced that quantity</w:t>
+              <w:t xml:space="preserve">The amount of that materials will be reduced that </w:t>
             </w:r>
             <w:proofErr w:type="gramStart"/>
             <w:r>
-              <w:t>.</w:t>
+              <w:t>quantity.</w:t>
             </w:r>
             <w:r>
               <w:t>.</w:t>
@@ -12633,7 +12670,7 @@
                 <w:szCs w:val="22"/>
                 <w:lang w:val="en-GB" w:eastAsia="en-US"/>
               </w:rPr>
-              <w:t xml:space="preserve"> When an amount of money is given, it is said to be sent correctly, but instead you go to the player's profile and the money is not updated, so the operation is not performed. When it is deleted, it only deletes with </w:t>
+              <w:t xml:space="preserve">When it is deleted, it only deletes with </w:t>
             </w:r>
             <w:proofErr w:type="spellStart"/>
             <w:r>
@@ -12681,7 +12718,19 @@
                 <w:szCs w:val="22"/>
                 <w:lang w:val="en-GB" w:eastAsia="en-US"/>
               </w:rPr>
-              <w:t xml:space="preserve"> it says that it has been erased, you can delete even the number that you want, regardless of the times they are, but always it is erased, and in the profile it is seen that it is in the same amount always and it is not erased.</w:t>
+              <w:t xml:space="preserve"> it says that it has been erased, you can delete even the number that you want, regardless of the times they are, but always it is erased, and in the profile it is seen that it is in the same amount always </w:t>
+            </w:r>
+            <w:r>
+              <w:rPr>
+                <w:rFonts w:ascii="Comic Sans MS" w:eastAsiaTheme="minorHAnsi" w:hAnsi="Comic Sans MS" w:cstheme="minorBidi"/>
+                <w:i/>
+                <w:color w:val="4A442A" w:themeColor="background2" w:themeShade="40"/>
+                <w:sz w:val="22"/>
+                <w:szCs w:val="22"/>
+                <w:lang w:val="en-GB" w:eastAsia="en-US"/>
+              </w:rPr>
+              <w:lastRenderedPageBreak/>
+              <w:t>and it is not erased.</w:t>
             </w:r>
           </w:p>
         </w:tc>
@@ -19234,11 +19283,11 @@
               <w:cnfStyle w:val="000000000000" w:firstRow="0" w:lastRow="0" w:firstColumn="0" w:lastColumn="0" w:oddVBand="0" w:evenVBand="0" w:oddHBand="0" w:evenHBand="0" w:firstRowFirstColumn="0" w:firstRowLastColumn="0" w:lastRowFirstColumn="0" w:lastRowLastColumn="0"/>
             </w:pPr>
             <w:r>
-              <w:t>The system must return the error messages from: Name, Description</w:t>
+              <w:t xml:space="preserve">The system must return the error messages from: Name, </w:t>
             </w:r>
             <w:proofErr w:type="gramStart"/>
             <w:r>
-              <w:t>,  Costs</w:t>
+              <w:t>Description,  Costs</w:t>
             </w:r>
             <w:proofErr w:type="gramEnd"/>
             <w:r>
@@ -20632,12 +20681,9 @@
               <w:t xml:space="preserve">, </w:t>
             </w:r>
             <w:proofErr w:type="spellStart"/>
-            <w:r>
-              <w:t>Cost</w:t>
-            </w:r>
             <w:proofErr w:type="gramStart"/>
             <w:r>
-              <w:t>,Time</w:t>
+              <w:t>Cost,Time</w:t>
             </w:r>
             <w:proofErr w:type="spellEnd"/>
             <w:proofErr w:type="gramEnd"/>
@@ -22796,47 +22842,31 @@
             </w:r>
             <w:proofErr w:type="spellEnd"/>
             <w:r>
+              <w:t xml:space="preserve"> Hola’, Description: ‘</w:t>
+            </w:r>
+            <w:proofErr w:type="spellStart"/>
+            <w:r>
+              <w:t>Te</w:t>
+            </w:r>
+            <w:proofErr w:type="spellEnd"/>
+            <w:r>
               <w:t xml:space="preserve"> </w:t>
             </w:r>
             <w:proofErr w:type="spellStart"/>
             <w:r>
-              <w:t>Hola</w:t>
+              <w:t>aumenta</w:t>
             </w:r>
             <w:proofErr w:type="spellEnd"/>
             <w:r>
-              <w:t>’, Description: ‘</w:t>
+              <w:t xml:space="preserve"> el </w:t>
             </w:r>
             <w:proofErr w:type="spellStart"/>
             <w:r>
-              <w:t>Te</w:t>
+              <w:t>ataque</w:t>
             </w:r>
             <w:proofErr w:type="spellEnd"/>
             <w:r>
-              <w:t xml:space="preserve"> </w:t>
-            </w:r>
-            <w:proofErr w:type="spellStart"/>
-            <w:r>
-              <w:t>aumenta</w:t>
-            </w:r>
-            <w:proofErr w:type="spellEnd"/>
-            <w:r>
-              <w:t xml:space="preserve"> el </w:t>
-            </w:r>
-            <w:proofErr w:type="spellStart"/>
-            <w:r>
-              <w:t>ataque</w:t>
-            </w:r>
-            <w:proofErr w:type="spellEnd"/>
-            <w:r>
-              <w:t xml:space="preserve"> para </w:t>
-            </w:r>
-            <w:proofErr w:type="spellStart"/>
-            <w:r>
-              <w:t>ser</w:t>
-            </w:r>
-            <w:proofErr w:type="spellEnd"/>
-            <w:r>
-              <w:t xml:space="preserve"> el </w:t>
+              <w:t xml:space="preserve"> para ser el </w:t>
             </w:r>
             <w:proofErr w:type="spellStart"/>
             <w:r>
@@ -23421,47 +23451,31 @@
             </w:r>
             <w:proofErr w:type="spellEnd"/>
             <w:r>
+              <w:t xml:space="preserve"> Hola’, Description: ‘</w:t>
+            </w:r>
+            <w:proofErr w:type="spellStart"/>
+            <w:r>
+              <w:t>Te</w:t>
+            </w:r>
+            <w:proofErr w:type="spellEnd"/>
+            <w:r>
               <w:t xml:space="preserve"> </w:t>
             </w:r>
             <w:proofErr w:type="spellStart"/>
             <w:r>
-              <w:t>Hola</w:t>
+              <w:t>aumenta</w:t>
             </w:r>
             <w:proofErr w:type="spellEnd"/>
             <w:r>
-              <w:t>’, Description: ‘</w:t>
+              <w:t xml:space="preserve"> el </w:t>
             </w:r>
             <w:proofErr w:type="spellStart"/>
             <w:r>
-              <w:t>Te</w:t>
+              <w:t>ataque</w:t>
             </w:r>
             <w:proofErr w:type="spellEnd"/>
             <w:r>
-              <w:t xml:space="preserve"> </w:t>
-            </w:r>
-            <w:proofErr w:type="spellStart"/>
-            <w:r>
-              <w:t>aumenta</w:t>
-            </w:r>
-            <w:proofErr w:type="spellEnd"/>
-            <w:r>
-              <w:t xml:space="preserve"> el </w:t>
-            </w:r>
-            <w:proofErr w:type="spellStart"/>
-            <w:r>
-              <w:t>ataque</w:t>
-            </w:r>
-            <w:proofErr w:type="spellEnd"/>
-            <w:r>
-              <w:t xml:space="preserve"> para </w:t>
-            </w:r>
-            <w:proofErr w:type="spellStart"/>
-            <w:r>
-              <w:t>ser</w:t>
-            </w:r>
-            <w:proofErr w:type="spellEnd"/>
-            <w:r>
-              <w:t xml:space="preserve"> el </w:t>
+              <w:t xml:space="preserve"> para ser el </w:t>
             </w:r>
             <w:proofErr w:type="spellStart"/>
             <w:r>
@@ -26037,15 +26051,7 @@
               <w:cnfStyle w:val="000000100000" w:firstRow="0" w:lastRow="0" w:firstColumn="0" w:lastColumn="0" w:oddVBand="0" w:evenVBand="0" w:oddHBand="1" w:evenHBand="0" w:firstRowFirstColumn="0" w:firstRowLastColumn="0" w:lastRowFirstColumn="0" w:lastRowLastColumn="0"/>
             </w:pPr>
             <w:r>
-              <w:t xml:space="preserve">Bug- The troops and resources that the unbuilt building had stored are not shown after </w:t>
-            </w:r>
-            <w:proofErr w:type="spellStart"/>
-            <w:r>
-              <w:t>unbuilding</w:t>
-            </w:r>
-            <w:proofErr w:type="spellEnd"/>
-            <w:r>
-              <w:t xml:space="preserve"> a build.</w:t>
+              <w:t>Bug- The troops and resources that the unbuilt building had stored are not shown after unbuilding a build.</w:t>
             </w:r>
           </w:p>
         </w:tc>
@@ -27209,13 +27215,8 @@
               <w:pStyle w:val="Notes"/>
               <w:cnfStyle w:val="000000100000" w:firstRow="0" w:lastRow="0" w:firstColumn="0" w:lastColumn="0" w:oddVBand="0" w:evenVBand="0" w:oddHBand="1" w:evenHBand="0" w:firstRowFirstColumn="0" w:firstRowLastColumn="0" w:lastRowFirstColumn="0" w:lastRowLastColumn="0"/>
             </w:pPr>
-            <w:proofErr w:type="gramStart"/>
-            <w:r>
-              <w:t>are</w:t>
-            </w:r>
-            <w:proofErr w:type="gramEnd"/>
-            <w:r>
-              <w:t xml:space="preserve"> shown properly. </w:t>
+            <w:r>
+              <w:t xml:space="preserve">are shown properly. </w:t>
             </w:r>
           </w:p>
         </w:tc>
@@ -28355,11 +28356,11 @@
               <w:cnfStyle w:val="000000100000" w:firstRow="0" w:lastRow="0" w:firstColumn="0" w:lastColumn="0" w:oddVBand="0" w:evenVBand="0" w:oddHBand="1" w:evenHBand="0" w:firstRowFirstColumn="0" w:firstRowLastColumn="0" w:lastRowFirstColumn="0" w:lastRowLastColumn="0"/>
             </w:pPr>
             <w:r>
-              <w:t xml:space="preserve">The </w:t>
+              <w:t xml:space="preserve">The player </w:t>
             </w:r>
             <w:proofErr w:type="gramStart"/>
             <w:r>
-              <w:t>player don’t</w:t>
+              <w:t>don’t</w:t>
             </w:r>
             <w:proofErr w:type="gramEnd"/>
             <w:r>
@@ -33698,11 +33699,11 @@
       </w:r>
       <w:proofErr w:type="spellEnd"/>
       <w:r>
-        <w:t xml:space="preserve"> (Player</w:t>
+        <w:t xml:space="preserve"> (</w:t>
       </w:r>
       <w:proofErr w:type="gramStart"/>
       <w:r>
-        <w:t xml:space="preserve">) </w:t>
+        <w:t xml:space="preserve">Player) </w:t>
       </w:r>
       <w:r>
         <w:t xml:space="preserve"> can</w:t>
@@ -34299,11 +34300,11 @@
       </w:r>
       <w:proofErr w:type="spellEnd"/>
       <w:r>
-        <w:t xml:space="preserve"> (Player</w:t>
+        <w:t xml:space="preserve"> (</w:t>
       </w:r>
       <w:proofErr w:type="gramStart"/>
       <w:r>
-        <w:t>)  can</w:t>
+        <w:t>Player)  can</w:t>
       </w:r>
       <w:proofErr w:type="gramEnd"/>
       <w:r>
@@ -37188,8 +37189,8 @@
 </file>
 
 <file path=word/numbering.xml><?xml version="1.0" encoding="utf-8"?>
-<w:numbering xmlns:wpc="http://schemas.microsoft.com/office/word/2010/wordprocessingCanvas" xmlns:mc="http://schemas.openxmlformats.org/markup-compatibility/2006" xmlns:o="urn:schemas-microsoft-com:office:office" xmlns:r="http://schemas.openxmlformats.org/officeDocument/2006/relationships" xmlns:m="http://schemas.openxmlformats.org/officeDocument/2006/math" xmlns:v="urn:schemas-microsoft-com:vml" xmlns:wp14="http://schemas.microsoft.com/office/word/2010/wordprocessingDrawing" xmlns:wp="http://schemas.openxmlformats.org/drawingml/2006/wordprocessingDrawing" xmlns:w10="urn:schemas-microsoft-com:office:word" xmlns:w="http://schemas.openxmlformats.org/wordprocessingml/2006/main" xmlns:w14="http://schemas.microsoft.com/office/word/2010/wordml" xmlns:wpg="http://schemas.microsoft.com/office/word/2010/wordprocessingGroup" xmlns:wpi="http://schemas.microsoft.com/office/word/2010/wordprocessingInk" xmlns:wne="http://schemas.microsoft.com/office/word/2006/wordml" xmlns:wps="http://schemas.microsoft.com/office/word/2010/wordprocessingShape" mc:Ignorable="w14 wp14">
-  <w:abstractNum w:abstractNumId="0">
+<w:numbering xmlns:wpc="http://schemas.microsoft.com/office/word/2010/wordprocessingCanvas" xmlns:cx="http://schemas.microsoft.com/office/drawing/2014/chartex" xmlns:cx1="http://schemas.microsoft.com/office/drawing/2015/9/8/chartex" xmlns:cx2="http://schemas.microsoft.com/office/drawing/2015/10/21/chartex" xmlns:cx3="http://schemas.microsoft.com/office/drawing/2016/5/9/chartex" xmlns:cx4="http://schemas.microsoft.com/office/drawing/2016/5/10/chartex" xmlns:cx5="http://schemas.microsoft.com/office/drawing/2016/5/11/chartex" xmlns:cx6="http://schemas.microsoft.com/office/drawing/2016/5/12/chartex" xmlns:cx7="http://schemas.microsoft.com/office/drawing/2016/5/13/chartex" xmlns:cx8="http://schemas.microsoft.com/office/drawing/2016/5/14/chartex" xmlns:mc="http://schemas.openxmlformats.org/markup-compatibility/2006" xmlns:aink="http://schemas.microsoft.com/office/drawing/2016/ink" xmlns:am3d="http://schemas.microsoft.com/office/drawing/2017/model3d" xmlns:o="urn:schemas-microsoft-com:office:office" xmlns:r="http://schemas.openxmlformats.org/officeDocument/2006/relationships" xmlns:m="http://schemas.openxmlformats.org/officeDocument/2006/math" xmlns:v="urn:schemas-microsoft-com:vml" xmlns:wp14="http://schemas.microsoft.com/office/word/2010/wordprocessingDrawing" xmlns:wp="http://schemas.openxmlformats.org/drawingml/2006/wordprocessingDrawing" xmlns:w10="urn:schemas-microsoft-com:office:word" xmlns:w="http://schemas.openxmlformats.org/wordprocessingml/2006/main" xmlns:w14="http://schemas.microsoft.com/office/word/2010/wordml" xmlns:w15="http://schemas.microsoft.com/office/word/2012/wordml" xmlns:w16cid="http://schemas.microsoft.com/office/word/2016/wordml/cid" xmlns:w16se="http://schemas.microsoft.com/office/word/2015/wordml/symex" xmlns:wpg="http://schemas.microsoft.com/office/word/2010/wordprocessingGroup" xmlns:wpi="http://schemas.microsoft.com/office/word/2010/wordprocessingInk" xmlns:wne="http://schemas.microsoft.com/office/word/2006/wordml" xmlns:wps="http://schemas.microsoft.com/office/word/2010/wordprocessingShape" mc:Ignorable="w14 w15 w16se w16cid wp14">
+  <w:abstractNum w:abstractNumId="0" w15:restartNumberingAfterBreak="0">
     <w:nsid w:val="01DC0F27"/>
     <w:multiLevelType w:val="hybridMultilevel"/>
     <w:tmpl w:val="7C4AC7D8"/>
@@ -37301,7 +37302,7 @@
       </w:rPr>
     </w:lvl>
   </w:abstractNum>
-  <w:abstractNum w:abstractNumId="1">
+  <w:abstractNum w:abstractNumId="1" w15:restartNumberingAfterBreak="0">
     <w:nsid w:val="60CD6671"/>
     <w:multiLevelType w:val="hybridMultilevel"/>
     <w:tmpl w:val="75D28CE0"/>
@@ -37413,7 +37414,7 @@
       </w:rPr>
     </w:lvl>
   </w:abstractNum>
-  <w:abstractNum w:abstractNumId="2">
+  <w:abstractNum w:abstractNumId="2" w15:restartNumberingAfterBreak="0">
     <w:nsid w:val="7CE235F5"/>
     <w:multiLevelType w:val="hybridMultilevel"/>
     <w:tmpl w:val="EE7A535E"/>
@@ -37538,7 +37539,7 @@
 </file>
 
 <file path=word/styles.xml><?xml version="1.0" encoding="utf-8"?>
-<w:styles xmlns:mc="http://schemas.openxmlformats.org/markup-compatibility/2006" xmlns:r="http://schemas.openxmlformats.org/officeDocument/2006/relationships" xmlns:w="http://schemas.openxmlformats.org/wordprocessingml/2006/main" xmlns:w14="http://schemas.microsoft.com/office/word/2010/wordml" mc:Ignorable="w14">
+<w:styles xmlns:mc="http://schemas.openxmlformats.org/markup-compatibility/2006" xmlns:r="http://schemas.openxmlformats.org/officeDocument/2006/relationships" xmlns:w="http://schemas.openxmlformats.org/wordprocessingml/2006/main" xmlns:w14="http://schemas.microsoft.com/office/word/2010/wordml" xmlns:w15="http://schemas.microsoft.com/office/word/2012/wordml" xmlns:w16cid="http://schemas.microsoft.com/office/word/2016/wordml/cid" xmlns:w16se="http://schemas.microsoft.com/office/word/2015/wordml/symex" mc:Ignorable="w14 w15 w16se w16cid">
   <w:docDefaults>
     <w:rPrDefault>
       <w:rPr>
@@ -37554,144 +37555,382 @@
       </w:pPr>
     </w:pPrDefault>
   </w:docDefaults>
-  <w:latentStyles w:defLockedState="0" w:defUIPriority="99" w:defSemiHidden="1" w:defUnhideWhenUsed="1" w:defQFormat="0" w:count="267">
-    <w:lsdException w:name="Normal" w:semiHidden="0" w:uiPriority="0" w:unhideWhenUsed="0" w:qFormat="1"/>
-    <w:lsdException w:name="heading 1" w:semiHidden="0" w:uiPriority="9" w:unhideWhenUsed="0" w:qFormat="1"/>
-    <w:lsdException w:name="heading 2" w:uiPriority="9" w:qFormat="1"/>
-    <w:lsdException w:name="heading 3" w:uiPriority="9" w:qFormat="1"/>
-    <w:lsdException w:name="heading 4" w:uiPriority="9" w:qFormat="1"/>
-    <w:lsdException w:name="heading 5" w:uiPriority="9" w:qFormat="1"/>
-    <w:lsdException w:name="heading 6" w:uiPriority="9" w:qFormat="1"/>
-    <w:lsdException w:name="heading 7" w:uiPriority="9" w:qFormat="1"/>
-    <w:lsdException w:name="heading 8" w:uiPriority="9" w:qFormat="1"/>
-    <w:lsdException w:name="heading 9" w:uiPriority="9" w:qFormat="1"/>
-    <w:lsdException w:name="toc 1" w:uiPriority="39"/>
-    <w:lsdException w:name="toc 2" w:uiPriority="39"/>
-    <w:lsdException w:name="toc 3" w:uiPriority="39"/>
-    <w:lsdException w:name="toc 4" w:uiPriority="39"/>
-    <w:lsdException w:name="toc 5" w:uiPriority="39"/>
-    <w:lsdException w:name="toc 6" w:uiPriority="39"/>
-    <w:lsdException w:name="toc 7" w:uiPriority="39"/>
-    <w:lsdException w:name="toc 8" w:uiPriority="39"/>
-    <w:lsdException w:name="toc 9" w:uiPriority="39"/>
-    <w:lsdException w:name="caption" w:uiPriority="35" w:qFormat="1"/>
-    <w:lsdException w:name="Title" w:semiHidden="0" w:uiPriority="10" w:unhideWhenUsed="0" w:qFormat="1"/>
-    <w:lsdException w:name="Default Paragraph Font" w:uiPriority="1"/>
-    <w:lsdException w:name="Subtitle" w:semiHidden="0" w:uiPriority="11" w:unhideWhenUsed="0" w:qFormat="1"/>
-    <w:lsdException w:name="Strong" w:semiHidden="0" w:uiPriority="22" w:unhideWhenUsed="0" w:qFormat="1"/>
-    <w:lsdException w:name="Emphasis" w:semiHidden="0" w:uiPriority="20" w:unhideWhenUsed="0" w:qFormat="1"/>
-    <w:lsdException w:name="Table Grid" w:uiPriority="59"/>
-    <w:lsdException w:name="Placeholder Text" w:unhideWhenUsed="0"/>
-    <w:lsdException w:name="No Spacing" w:semiHidden="0" w:uiPriority="1" w:unhideWhenUsed="0" w:qFormat="1"/>
-    <w:lsdException w:name="Light Shading" w:semiHidden="0" w:uiPriority="60" w:unhideWhenUsed="0"/>
-    <w:lsdException w:name="Light List" w:semiHidden="0" w:uiPriority="61" w:unhideWhenUsed="0"/>
-    <w:lsdException w:name="Light Grid" w:semiHidden="0" w:uiPriority="62" w:unhideWhenUsed="0"/>
-    <w:lsdException w:name="Medium Shading 1" w:semiHidden="0" w:uiPriority="63" w:unhideWhenUsed="0"/>
-    <w:lsdException w:name="Medium Shading 2" w:semiHidden="0" w:uiPriority="64" w:unhideWhenUsed="0"/>
-    <w:lsdException w:name="Medium List 1" w:semiHidden="0" w:uiPriority="65" w:unhideWhenUsed="0"/>
-    <w:lsdException w:name="Medium List 2" w:semiHidden="0" w:uiPriority="66" w:unhideWhenUsed="0"/>
-    <w:lsdException w:name="Medium Grid 1" w:semiHidden="0" w:uiPriority="67" w:unhideWhenUsed="0"/>
-    <w:lsdException w:name="Medium Grid 2" w:semiHidden="0" w:uiPriority="68" w:unhideWhenUsed="0"/>
-    <w:lsdException w:name="Medium Grid 3" w:semiHidden="0" w:uiPriority="69" w:unhideWhenUsed="0"/>
-    <w:lsdException w:name="Dark List" w:semiHidden="0" w:uiPriority="70" w:unhideWhenUsed="0"/>
-    <w:lsdException w:name="Colorful Shading" w:semiHidden="0" w:uiPriority="71" w:unhideWhenUsed="0"/>
-    <w:lsdException w:name="Colorful List" w:semiHidden="0" w:uiPriority="72" w:unhideWhenUsed="0"/>
-    <w:lsdException w:name="Colorful Grid" w:semiHidden="0" w:uiPriority="73" w:unhideWhenUsed="0"/>
-    <w:lsdException w:name="Light Shading Accent 1" w:semiHidden="0" w:uiPriority="60" w:unhideWhenUsed="0"/>
-    <w:lsdException w:name="Light List Accent 1" w:semiHidden="0" w:uiPriority="61" w:unhideWhenUsed="0"/>
-    <w:lsdException w:name="Light Grid Accent 1" w:semiHidden="0" w:uiPriority="62" w:unhideWhenUsed="0"/>
-    <w:lsdException w:name="Medium Shading 1 Accent 1" w:semiHidden="0" w:uiPriority="63" w:unhideWhenUsed="0"/>
-    <w:lsdException w:name="Medium Shading 2 Accent 1" w:semiHidden="0" w:uiPriority="64" w:unhideWhenUsed="0"/>
-    <w:lsdException w:name="Medium List 1 Accent 1" w:semiHidden="0" w:uiPriority="65" w:unhideWhenUsed="0"/>
-    <w:lsdException w:name="Revision" w:unhideWhenUsed="0"/>
-    <w:lsdException w:name="List Paragraph" w:semiHidden="0" w:uiPriority="34" w:unhideWhenUsed="0" w:qFormat="1"/>
-    <w:lsdException w:name="Quote" w:semiHidden="0" w:uiPriority="29" w:unhideWhenUsed="0" w:qFormat="1"/>
-    <w:lsdException w:name="Intense Quote" w:semiHidden="0" w:uiPriority="30" w:unhideWhenUsed="0" w:qFormat="1"/>
-    <w:lsdException w:name="Medium List 2 Accent 1" w:semiHidden="0" w:uiPriority="66" w:unhideWhenUsed="0"/>
-    <w:lsdException w:name="Medium Grid 1 Accent 1" w:semiHidden="0" w:uiPriority="67" w:unhideWhenUsed="0"/>
-    <w:lsdException w:name="Medium Grid 2 Accent 1" w:semiHidden="0" w:uiPriority="68" w:unhideWhenUsed="0"/>
-    <w:lsdException w:name="Medium Grid 3 Accent 1" w:semiHidden="0" w:uiPriority="69" w:unhideWhenUsed="0"/>
-    <w:lsdException w:name="Dark List Accent 1" w:semiHidden="0" w:uiPriority="70" w:unhideWhenUsed="0"/>
-    <w:lsdException w:name="Colorful Shading Accent 1" w:semiHidden="0" w:uiPriority="71" w:unhideWhenUsed="0"/>
-    <w:lsdException w:name="Colorful List Accent 1" w:semiHidden="0" w:uiPriority="72" w:unhideWhenUsed="0"/>
-    <w:lsdException w:name="Colorful Grid Accent 1" w:semiHidden="0" w:uiPriority="73" w:unhideWhenUsed="0"/>
-    <w:lsdException w:name="Light Shading Accent 2" w:semiHidden="0" w:uiPriority="60" w:unhideWhenUsed="0"/>
-    <w:lsdException w:name="Light List Accent 2" w:semiHidden="0" w:uiPriority="61" w:unhideWhenUsed="0"/>
-    <w:lsdException w:name="Light Grid Accent 2" w:semiHidden="0" w:uiPriority="62" w:unhideWhenUsed="0"/>
-    <w:lsdException w:name="Medium Shading 1 Accent 2" w:semiHidden="0" w:uiPriority="63" w:unhideWhenUsed="0"/>
-    <w:lsdException w:name="Medium Shading 2 Accent 2" w:semiHidden="0" w:uiPriority="64" w:unhideWhenUsed="0"/>
-    <w:lsdException w:name="Medium List 1 Accent 2" w:semiHidden="0" w:uiPriority="65" w:unhideWhenUsed="0"/>
-    <w:lsdException w:name="Medium List 2 Accent 2" w:semiHidden="0" w:uiPriority="66" w:unhideWhenUsed="0"/>
-    <w:lsdException w:name="Medium Grid 1 Accent 2" w:semiHidden="0" w:uiPriority="67" w:unhideWhenUsed="0"/>
-    <w:lsdException w:name="Medium Grid 2 Accent 2" w:semiHidden="0" w:uiPriority="68" w:unhideWhenUsed="0"/>
-    <w:lsdException w:name="Medium Grid 3 Accent 2" w:semiHidden="0" w:uiPriority="69" w:unhideWhenUsed="0"/>
-    <w:lsdException w:name="Dark List Accent 2" w:semiHidden="0" w:uiPriority="70" w:unhideWhenUsed="0"/>
-    <w:lsdException w:name="Colorful Shading Accent 2" w:semiHidden="0" w:uiPriority="71" w:unhideWhenUsed="0"/>
-    <w:lsdException w:name="Colorful List Accent 2" w:semiHidden="0" w:uiPriority="72" w:unhideWhenUsed="0"/>
-    <w:lsdException w:name="Colorful Grid Accent 2" w:semiHidden="0" w:uiPriority="73" w:unhideWhenUsed="0"/>
-    <w:lsdException w:name="Light Shading Accent 3" w:semiHidden="0" w:uiPriority="60" w:unhideWhenUsed="0"/>
-    <w:lsdException w:name="Light List Accent 3" w:semiHidden="0" w:uiPriority="61" w:unhideWhenUsed="0"/>
-    <w:lsdException w:name="Light Grid Accent 3" w:semiHidden="0" w:uiPriority="62" w:unhideWhenUsed="0"/>
-    <w:lsdException w:name="Medium Shading 1 Accent 3" w:semiHidden="0" w:uiPriority="63" w:unhideWhenUsed="0"/>
-    <w:lsdException w:name="Medium Shading 2 Accent 3" w:semiHidden="0" w:uiPriority="64" w:unhideWhenUsed="0"/>
-    <w:lsdException w:name="Medium List 1 Accent 3" w:semiHidden="0" w:uiPriority="65" w:unhideWhenUsed="0"/>
-    <w:lsdException w:name="Medium List 2 Accent 3" w:semiHidden="0" w:uiPriority="66" w:unhideWhenUsed="0"/>
-    <w:lsdException w:name="Medium Grid 1 Accent 3" w:semiHidden="0" w:uiPriority="67" w:unhideWhenUsed="0"/>
-    <w:lsdException w:name="Medium Grid 2 Accent 3" w:semiHidden="0" w:uiPriority="68" w:unhideWhenUsed="0"/>
-    <w:lsdException w:name="Medium Grid 3 Accent 3" w:semiHidden="0" w:uiPriority="69" w:unhideWhenUsed="0"/>
-    <w:lsdException w:name="Dark List Accent 3" w:semiHidden="0" w:uiPriority="70" w:unhideWhenUsed="0"/>
-    <w:lsdException w:name="Colorful Shading Accent 3" w:semiHidden="0" w:uiPriority="71" w:unhideWhenUsed="0"/>
-    <w:lsdException w:name="Colorful List Accent 3" w:semiHidden="0" w:uiPriority="72" w:unhideWhenUsed="0"/>
-    <w:lsdException w:name="Colorful Grid Accent 3" w:semiHidden="0" w:uiPriority="73" w:unhideWhenUsed="0"/>
-    <w:lsdException w:name="Light Shading Accent 4" w:semiHidden="0" w:uiPriority="60" w:unhideWhenUsed="0"/>
-    <w:lsdException w:name="Light List Accent 4" w:semiHidden="0" w:uiPriority="61" w:unhideWhenUsed="0"/>
-    <w:lsdException w:name="Light Grid Accent 4" w:semiHidden="0" w:uiPriority="62" w:unhideWhenUsed="0"/>
-    <w:lsdException w:name="Medium Shading 1 Accent 4" w:semiHidden="0" w:uiPriority="63" w:unhideWhenUsed="0"/>
-    <w:lsdException w:name="Medium Shading 2 Accent 4" w:semiHidden="0" w:uiPriority="64" w:unhideWhenUsed="0"/>
-    <w:lsdException w:name="Medium List 1 Accent 4" w:semiHidden="0" w:uiPriority="65" w:unhideWhenUsed="0"/>
-    <w:lsdException w:name="Medium List 2 Accent 4" w:semiHidden="0" w:uiPriority="66" w:unhideWhenUsed="0"/>
-    <w:lsdException w:name="Medium Grid 1 Accent 4" w:semiHidden="0" w:uiPriority="67" w:unhideWhenUsed="0"/>
-    <w:lsdException w:name="Medium Grid 2 Accent 4" w:semiHidden="0" w:uiPriority="68" w:unhideWhenUsed="0"/>
-    <w:lsdException w:name="Medium Grid 3 Accent 4" w:semiHidden="0" w:uiPriority="69" w:unhideWhenUsed="0"/>
-    <w:lsdException w:name="Dark List Accent 4" w:semiHidden="0" w:uiPriority="70" w:unhideWhenUsed="0"/>
-    <w:lsdException w:name="Colorful Shading Accent 4" w:semiHidden="0" w:uiPriority="71" w:unhideWhenUsed="0"/>
-    <w:lsdException w:name="Colorful List Accent 4" w:semiHidden="0" w:uiPriority="72" w:unhideWhenUsed="0"/>
-    <w:lsdException w:name="Colorful Grid Accent 4" w:semiHidden="0" w:uiPriority="73" w:unhideWhenUsed="0"/>
-    <w:lsdException w:name="Light Shading Accent 5" w:semiHidden="0" w:uiPriority="60" w:unhideWhenUsed="0"/>
-    <w:lsdException w:name="Light List Accent 5" w:semiHidden="0" w:uiPriority="61" w:unhideWhenUsed="0"/>
-    <w:lsdException w:name="Light Grid Accent 5" w:semiHidden="0" w:uiPriority="62" w:unhideWhenUsed="0"/>
-    <w:lsdException w:name="Medium Shading 1 Accent 5" w:semiHidden="0" w:uiPriority="63" w:unhideWhenUsed="0"/>
-    <w:lsdException w:name="Medium Shading 2 Accent 5" w:semiHidden="0" w:uiPriority="64" w:unhideWhenUsed="0"/>
-    <w:lsdException w:name="Medium List 1 Accent 5" w:semiHidden="0" w:uiPriority="65" w:unhideWhenUsed="0"/>
-    <w:lsdException w:name="Medium List 2 Accent 5" w:semiHidden="0" w:uiPriority="66" w:unhideWhenUsed="0"/>
-    <w:lsdException w:name="Medium Grid 1 Accent 5" w:semiHidden="0" w:uiPriority="67" w:unhideWhenUsed="0"/>
-    <w:lsdException w:name="Medium Grid 2 Accent 5" w:semiHidden="0" w:uiPriority="68" w:unhideWhenUsed="0"/>
-    <w:lsdException w:name="Medium Grid 3 Accent 5" w:semiHidden="0" w:uiPriority="69" w:unhideWhenUsed="0"/>
-    <w:lsdException w:name="Dark List Accent 5" w:semiHidden="0" w:uiPriority="70" w:unhideWhenUsed="0"/>
-    <w:lsdException w:name="Colorful Shading Accent 5" w:semiHidden="0" w:uiPriority="71" w:unhideWhenUsed="0"/>
-    <w:lsdException w:name="Colorful List Accent 5" w:semiHidden="0" w:uiPriority="72" w:unhideWhenUsed="0"/>
-    <w:lsdException w:name="Colorful Grid Accent 5" w:semiHidden="0" w:uiPriority="73" w:unhideWhenUsed="0"/>
-    <w:lsdException w:name="Light Shading Accent 6" w:semiHidden="0" w:uiPriority="60" w:unhideWhenUsed="0"/>
-    <w:lsdException w:name="Light List Accent 6" w:semiHidden="0" w:uiPriority="61" w:unhideWhenUsed="0"/>
-    <w:lsdException w:name="Light Grid Accent 6" w:semiHidden="0" w:uiPriority="62" w:unhideWhenUsed="0"/>
-    <w:lsdException w:name="Medium Shading 1 Accent 6" w:semiHidden="0" w:uiPriority="63" w:unhideWhenUsed="0"/>
-    <w:lsdException w:name="Medium Shading 2 Accent 6" w:semiHidden="0" w:uiPriority="64" w:unhideWhenUsed="0"/>
-    <w:lsdException w:name="Medium List 1 Accent 6" w:semiHidden="0" w:uiPriority="65" w:unhideWhenUsed="0"/>
-    <w:lsdException w:name="Medium List 2 Accent 6" w:semiHidden="0" w:uiPriority="66" w:unhideWhenUsed="0"/>
-    <w:lsdException w:name="Medium Grid 1 Accent 6" w:semiHidden="0" w:uiPriority="67" w:unhideWhenUsed="0"/>
-    <w:lsdException w:name="Medium Grid 2 Accent 6" w:semiHidden="0" w:uiPriority="68" w:unhideWhenUsed="0"/>
-    <w:lsdException w:name="Medium Grid 3 Accent 6" w:semiHidden="0" w:uiPriority="69" w:unhideWhenUsed="0"/>
-    <w:lsdException w:name="Dark List Accent 6" w:semiHidden="0" w:uiPriority="70" w:unhideWhenUsed="0"/>
-    <w:lsdException w:name="Colorful Shading Accent 6" w:semiHidden="0" w:uiPriority="71" w:unhideWhenUsed="0"/>
-    <w:lsdException w:name="Colorful List Accent 6" w:semiHidden="0" w:uiPriority="72" w:unhideWhenUsed="0"/>
-    <w:lsdException w:name="Colorful Grid Accent 6" w:semiHidden="0" w:uiPriority="73" w:unhideWhenUsed="0"/>
-    <w:lsdException w:name="Subtle Emphasis" w:semiHidden="0" w:uiPriority="19" w:unhideWhenUsed="0" w:qFormat="1"/>
-    <w:lsdException w:name="Intense Emphasis" w:semiHidden="0" w:uiPriority="21" w:unhideWhenUsed="0" w:qFormat="1"/>
-    <w:lsdException w:name="Subtle Reference" w:semiHidden="0" w:uiPriority="31" w:unhideWhenUsed="0" w:qFormat="1"/>
-    <w:lsdException w:name="Intense Reference" w:semiHidden="0" w:uiPriority="32" w:unhideWhenUsed="0" w:qFormat="1"/>
-    <w:lsdException w:name="Book Title" w:semiHidden="0" w:uiPriority="33" w:unhideWhenUsed="0" w:qFormat="1"/>
-    <w:lsdException w:name="Bibliography" w:uiPriority="37"/>
-    <w:lsdException w:name="TOC Heading" w:uiPriority="39" w:qFormat="1"/>
+  <w:latentStyles w:defLockedState="0" w:defUIPriority="99" w:defSemiHidden="0" w:defUnhideWhenUsed="0" w:defQFormat="0" w:count="375">
+    <w:lsdException w:name="Normal" w:uiPriority="0" w:qFormat="1"/>
+    <w:lsdException w:name="heading 1" w:uiPriority="9" w:qFormat="1"/>
+    <w:lsdException w:name="heading 2" w:semiHidden="1" w:uiPriority="9" w:unhideWhenUsed="1" w:qFormat="1"/>
+    <w:lsdException w:name="heading 3" w:semiHidden="1" w:uiPriority="9" w:unhideWhenUsed="1" w:qFormat="1"/>
+    <w:lsdException w:name="heading 4" w:semiHidden="1" w:uiPriority="9" w:unhideWhenUsed="1" w:qFormat="1"/>
+    <w:lsdException w:name="heading 5" w:semiHidden="1" w:uiPriority="9" w:unhideWhenUsed="1" w:qFormat="1"/>
+    <w:lsdException w:name="heading 6" w:semiHidden="1" w:uiPriority="9" w:unhideWhenUsed="1" w:qFormat="1"/>
+    <w:lsdException w:name="heading 7" w:semiHidden="1" w:uiPriority="9" w:unhideWhenUsed="1" w:qFormat="1"/>
+    <w:lsdException w:name="heading 8" w:semiHidden="1" w:uiPriority="9" w:unhideWhenUsed="1" w:qFormat="1"/>
+    <w:lsdException w:name="heading 9" w:semiHidden="1" w:uiPriority="9" w:unhideWhenUsed="1" w:qFormat="1"/>
+    <w:lsdException w:name="index 1" w:semiHidden="1" w:unhideWhenUsed="1"/>
+    <w:lsdException w:name="index 2" w:semiHidden="1" w:unhideWhenUsed="1"/>
+    <w:lsdException w:name="index 3" w:semiHidden="1" w:unhideWhenUsed="1"/>
+    <w:lsdException w:name="index 4" w:semiHidden="1" w:unhideWhenUsed="1"/>
+    <w:lsdException w:name="index 5" w:semiHidden="1" w:unhideWhenUsed="1"/>
+    <w:lsdException w:name="index 6" w:semiHidden="1" w:unhideWhenUsed="1"/>
+    <w:lsdException w:name="index 7" w:semiHidden="1" w:unhideWhenUsed="1"/>
+    <w:lsdException w:name="index 8" w:semiHidden="1" w:unhideWhenUsed="1"/>
+    <w:lsdException w:name="index 9" w:semiHidden="1" w:unhideWhenUsed="1"/>
+    <w:lsdException w:name="toc 1" w:semiHidden="1" w:uiPriority="39" w:unhideWhenUsed="1"/>
+    <w:lsdException w:name="toc 2" w:semiHidden="1" w:uiPriority="39" w:unhideWhenUsed="1"/>
+    <w:lsdException w:name="toc 3" w:semiHidden="1" w:uiPriority="39" w:unhideWhenUsed="1"/>
+    <w:lsdException w:name="toc 4" w:semiHidden="1" w:uiPriority="39" w:unhideWhenUsed="1"/>
+    <w:lsdException w:name="toc 5" w:semiHidden="1" w:uiPriority="39" w:unhideWhenUsed="1"/>
+    <w:lsdException w:name="toc 6" w:semiHidden="1" w:uiPriority="39" w:unhideWhenUsed="1"/>
+    <w:lsdException w:name="toc 7" w:semiHidden="1" w:uiPriority="39" w:unhideWhenUsed="1"/>
+    <w:lsdException w:name="toc 8" w:semiHidden="1" w:uiPriority="39" w:unhideWhenUsed="1"/>
+    <w:lsdException w:name="toc 9" w:semiHidden="1" w:uiPriority="39" w:unhideWhenUsed="1"/>
+    <w:lsdException w:name="Normal Indent" w:semiHidden="1" w:unhideWhenUsed="1"/>
+    <w:lsdException w:name="footnote text" w:semiHidden="1" w:unhideWhenUsed="1"/>
+    <w:lsdException w:name="annotation text" w:semiHidden="1" w:unhideWhenUsed="1"/>
+    <w:lsdException w:name="header" w:semiHidden="1" w:unhideWhenUsed="1"/>
+    <w:lsdException w:name="footer" w:semiHidden="1" w:unhideWhenUsed="1"/>
+    <w:lsdException w:name="index heading" w:semiHidden="1" w:unhideWhenUsed="1"/>
+    <w:lsdException w:name="caption" w:semiHidden="1" w:uiPriority="35" w:unhideWhenUsed="1" w:qFormat="1"/>
+    <w:lsdException w:name="table of figures" w:semiHidden="1" w:unhideWhenUsed="1"/>
+    <w:lsdException w:name="envelope address" w:semiHidden="1" w:unhideWhenUsed="1"/>
+    <w:lsdException w:name="envelope return" w:semiHidden="1" w:unhideWhenUsed="1"/>
+    <w:lsdException w:name="footnote reference" w:semiHidden="1" w:unhideWhenUsed="1"/>
+    <w:lsdException w:name="annotation reference" w:semiHidden="1" w:unhideWhenUsed="1"/>
+    <w:lsdException w:name="line number" w:semiHidden="1" w:unhideWhenUsed="1"/>
+    <w:lsdException w:name="page number" w:semiHidden="1" w:unhideWhenUsed="1"/>
+    <w:lsdException w:name="endnote reference" w:semiHidden="1" w:unhideWhenUsed="1"/>
+    <w:lsdException w:name="endnote text" w:semiHidden="1" w:unhideWhenUsed="1"/>
+    <w:lsdException w:name="table of authorities" w:semiHidden="1" w:unhideWhenUsed="1"/>
+    <w:lsdException w:name="macro" w:semiHidden="1" w:unhideWhenUsed="1"/>
+    <w:lsdException w:name="toa heading" w:semiHidden="1" w:unhideWhenUsed="1"/>
+    <w:lsdException w:name="List" w:semiHidden="1" w:unhideWhenUsed="1"/>
+    <w:lsdException w:name="List Bullet" w:semiHidden="1" w:unhideWhenUsed="1"/>
+    <w:lsdException w:name="List Number" w:semiHidden="1" w:unhideWhenUsed="1"/>
+    <w:lsdException w:name="List 2" w:semiHidden="1" w:unhideWhenUsed="1"/>
+    <w:lsdException w:name="List 3" w:semiHidden="1" w:unhideWhenUsed="1"/>
+    <w:lsdException w:name="List 4" w:semiHidden="1" w:unhideWhenUsed="1"/>
+    <w:lsdException w:name="List 5" w:semiHidden="1" w:unhideWhenUsed="1"/>
+    <w:lsdException w:name="List Bullet 2" w:semiHidden="1" w:unhideWhenUsed="1"/>
+    <w:lsdException w:name="List Bullet 3" w:semiHidden="1" w:unhideWhenUsed="1"/>
+    <w:lsdException w:name="List Bullet 4" w:semiHidden="1" w:unhideWhenUsed="1"/>
+    <w:lsdException w:name="List Bullet 5" w:semiHidden="1" w:unhideWhenUsed="1"/>
+    <w:lsdException w:name="List Number 2" w:semiHidden="1" w:unhideWhenUsed="1"/>
+    <w:lsdException w:name="List Number 3" w:semiHidden="1" w:unhideWhenUsed="1"/>
+    <w:lsdException w:name="List Number 4" w:semiHidden="1" w:unhideWhenUsed="1"/>
+    <w:lsdException w:name="List Number 5" w:semiHidden="1" w:unhideWhenUsed="1"/>
+    <w:lsdException w:name="Title" w:uiPriority="10" w:qFormat="1"/>
+    <w:lsdException w:name="Closing" w:semiHidden="1" w:unhideWhenUsed="1"/>
+    <w:lsdException w:name="Signature" w:semiHidden="1" w:unhideWhenUsed="1"/>
+    <w:lsdException w:name="Default Paragraph Font" w:semiHidden="1" w:uiPriority="1" w:unhideWhenUsed="1"/>
+    <w:lsdException w:name="Body Text" w:semiHidden="1" w:unhideWhenUsed="1"/>
+    <w:lsdException w:name="Body Text Indent" w:semiHidden="1" w:unhideWhenUsed="1"/>
+    <w:lsdException w:name="List Continue" w:semiHidden="1" w:unhideWhenUsed="1"/>
+    <w:lsdException w:name="List Continue 2" w:semiHidden="1" w:unhideWhenUsed="1"/>
+    <w:lsdException w:name="List Continue 3" w:semiHidden="1" w:unhideWhenUsed="1"/>
+    <w:lsdException w:name="List Continue 4" w:semiHidden="1" w:unhideWhenUsed="1"/>
+    <w:lsdException w:name="List Continue 5" w:semiHidden="1" w:unhideWhenUsed="1"/>
+    <w:lsdException w:name="Message Header" w:semiHidden="1" w:unhideWhenUsed="1"/>
+    <w:lsdException w:name="Subtitle" w:uiPriority="11" w:qFormat="1"/>
+    <w:lsdException w:name="Salutation" w:semiHidden="1" w:unhideWhenUsed="1"/>
+    <w:lsdException w:name="Date" w:semiHidden="1" w:unhideWhenUsed="1"/>
+    <w:lsdException w:name="Body Text First Indent" w:semiHidden="1" w:unhideWhenUsed="1"/>
+    <w:lsdException w:name="Body Text First Indent 2" w:semiHidden="1" w:unhideWhenUsed="1"/>
+    <w:lsdException w:name="Note Heading" w:semiHidden="1" w:unhideWhenUsed="1"/>
+    <w:lsdException w:name="Body Text 2" w:semiHidden="1" w:unhideWhenUsed="1"/>
+    <w:lsdException w:name="Body Text 3" w:semiHidden="1" w:unhideWhenUsed="1"/>
+    <w:lsdException w:name="Body Text Indent 2" w:semiHidden="1" w:unhideWhenUsed="1"/>
+    <w:lsdException w:name="Body Text Indent 3" w:semiHidden="1" w:unhideWhenUsed="1"/>
+    <w:lsdException w:name="Block Text" w:semiHidden="1" w:unhideWhenUsed="1"/>
+    <w:lsdException w:name="Hyperlink" w:semiHidden="1" w:unhideWhenUsed="1"/>
+    <w:lsdException w:name="FollowedHyperlink" w:semiHidden="1" w:unhideWhenUsed="1"/>
+    <w:lsdException w:name="Strong" w:uiPriority="22" w:qFormat="1"/>
+    <w:lsdException w:name="Emphasis" w:uiPriority="20" w:qFormat="1"/>
+    <w:lsdException w:name="Document Map" w:semiHidden="1" w:unhideWhenUsed="1"/>
+    <w:lsdException w:name="Plain Text" w:semiHidden="1" w:unhideWhenUsed="1"/>
+    <w:lsdException w:name="E-mail Signature" w:semiHidden="1" w:unhideWhenUsed="1"/>
+    <w:lsdException w:name="HTML Top of Form" w:semiHidden="1" w:unhideWhenUsed="1"/>
+    <w:lsdException w:name="HTML Bottom of Form" w:semiHidden="1" w:unhideWhenUsed="1"/>
+    <w:lsdException w:name="Normal (Web)" w:semiHidden="1" w:unhideWhenUsed="1"/>
+    <w:lsdException w:name="HTML Acronym" w:semiHidden="1" w:unhideWhenUsed="1"/>
+    <w:lsdException w:name="HTML Address" w:semiHidden="1" w:unhideWhenUsed="1"/>
+    <w:lsdException w:name="HTML Cite" w:semiHidden="1" w:unhideWhenUsed="1"/>
+    <w:lsdException w:name="HTML Code" w:semiHidden="1" w:unhideWhenUsed="1"/>
+    <w:lsdException w:name="HTML Definition" w:semiHidden="1" w:unhideWhenUsed="1"/>
+    <w:lsdException w:name="HTML Keyboard" w:semiHidden="1" w:unhideWhenUsed="1"/>
+    <w:lsdException w:name="HTML Preformatted" w:semiHidden="1" w:unhideWhenUsed="1"/>
+    <w:lsdException w:name="HTML Sample" w:semiHidden="1" w:unhideWhenUsed="1"/>
+    <w:lsdException w:name="HTML Typewriter" w:semiHidden="1" w:unhideWhenUsed="1"/>
+    <w:lsdException w:name="HTML Variable" w:semiHidden="1" w:unhideWhenUsed="1"/>
+    <w:lsdException w:name="Normal Table" w:semiHidden="1" w:unhideWhenUsed="1"/>
+    <w:lsdException w:name="annotation subject" w:semiHidden="1" w:unhideWhenUsed="1"/>
+    <w:lsdException w:name="No List" w:semiHidden="1" w:unhideWhenUsed="1"/>
+    <w:lsdException w:name="Outline List 1" w:semiHidden="1" w:unhideWhenUsed="1"/>
+    <w:lsdException w:name="Outline List 2" w:semiHidden="1" w:unhideWhenUsed="1"/>
+    <w:lsdException w:name="Outline List 3" w:semiHidden="1" w:unhideWhenUsed="1"/>
+    <w:lsdException w:name="Table Simple 1" w:semiHidden="1" w:unhideWhenUsed="1"/>
+    <w:lsdException w:name="Table Simple 2" w:semiHidden="1" w:unhideWhenUsed="1"/>
+    <w:lsdException w:name="Table Simple 3" w:semiHidden="1" w:unhideWhenUsed="1"/>
+    <w:lsdException w:name="Table Classic 1" w:semiHidden="1" w:unhideWhenUsed="1"/>
+    <w:lsdException w:name="Table Classic 2" w:semiHidden="1" w:unhideWhenUsed="1"/>
+    <w:lsdException w:name="Table Classic 3" w:semiHidden="1" w:unhideWhenUsed="1"/>
+    <w:lsdException w:name="Table Classic 4" w:semiHidden="1" w:unhideWhenUsed="1"/>
+    <w:lsdException w:name="Table Colorful 1" w:semiHidden="1" w:unhideWhenUsed="1"/>
+    <w:lsdException w:name="Table Colorful 2" w:semiHidden="1" w:unhideWhenUsed="1"/>
+    <w:lsdException w:name="Table Colorful 3" w:semiHidden="1" w:unhideWhenUsed="1"/>
+    <w:lsdException w:name="Table Columns 1" w:semiHidden="1" w:unhideWhenUsed="1"/>
+    <w:lsdException w:name="Table Columns 2" w:semiHidden="1" w:unhideWhenUsed="1"/>
+    <w:lsdException w:name="Table Columns 3" w:semiHidden="1" w:unhideWhenUsed="1"/>
+    <w:lsdException w:name="Table Columns 4" w:semiHidden="1" w:unhideWhenUsed="1"/>
+    <w:lsdException w:name="Table Columns 5" w:semiHidden="1" w:unhideWhenUsed="1"/>
+    <w:lsdException w:name="Table Grid 1" w:semiHidden="1" w:unhideWhenUsed="1"/>
+    <w:lsdException w:name="Table Grid 2" w:semiHidden="1" w:unhideWhenUsed="1"/>
+    <w:lsdException w:name="Table Grid 3" w:semiHidden="1" w:unhideWhenUsed="1"/>
+    <w:lsdException w:name="Table Grid 4" w:semiHidden="1" w:unhideWhenUsed="1"/>
+    <w:lsdException w:name="Table Grid 5" w:semiHidden="1" w:unhideWhenUsed="1"/>
+    <w:lsdException w:name="Table Grid 6" w:semiHidden="1" w:unhideWhenUsed="1"/>
+    <w:lsdException w:name="Table Grid 7" w:semiHidden="1" w:unhideWhenUsed="1"/>
+    <w:lsdException w:name="Table Grid 8" w:semiHidden="1" w:unhideWhenUsed="1"/>
+    <w:lsdException w:name="Table List 1" w:semiHidden="1" w:unhideWhenUsed="1"/>
+    <w:lsdException w:name="Table List 2" w:semiHidden="1" w:unhideWhenUsed="1"/>
+    <w:lsdException w:name="Table List 3" w:semiHidden="1" w:unhideWhenUsed="1"/>
+    <w:lsdException w:name="Table List 4" w:semiHidden="1" w:unhideWhenUsed="1"/>
+    <w:lsdException w:name="Table List 5" w:semiHidden="1" w:unhideWhenUsed="1"/>
+    <w:lsdException w:name="Table List 6" w:semiHidden="1" w:unhideWhenUsed="1"/>
+    <w:lsdException w:name="Table List 7" w:semiHidden="1" w:unhideWhenUsed="1"/>
+    <w:lsdException w:name="Table List 8" w:semiHidden="1" w:unhideWhenUsed="1"/>
+    <w:lsdException w:name="Table 3D effects 1" w:semiHidden="1" w:unhideWhenUsed="1"/>
+    <w:lsdException w:name="Table 3D effects 2" w:semiHidden="1" w:unhideWhenUsed="1"/>
+    <w:lsdException w:name="Table 3D effects 3" w:semiHidden="1" w:unhideWhenUsed="1"/>
+    <w:lsdException w:name="Table Contemporary" w:semiHidden="1" w:unhideWhenUsed="1"/>
+    <w:lsdException w:name="Table Elegant" w:semiHidden="1" w:unhideWhenUsed="1"/>
+    <w:lsdException w:name="Table Professional" w:semiHidden="1" w:unhideWhenUsed="1"/>
+    <w:lsdException w:name="Table Subtle 1" w:semiHidden="1" w:unhideWhenUsed="1"/>
+    <w:lsdException w:name="Table Subtle 2" w:semiHidden="1" w:unhideWhenUsed="1"/>
+    <w:lsdException w:name="Table Web 1" w:semiHidden="1" w:unhideWhenUsed="1"/>
+    <w:lsdException w:name="Table Web 2" w:semiHidden="1" w:unhideWhenUsed="1"/>
+    <w:lsdException w:name="Table Web 3" w:semiHidden="1" w:unhideWhenUsed="1"/>
+    <w:lsdException w:name="Balloon Text" w:semiHidden="1" w:unhideWhenUsed="1"/>
+    <w:lsdException w:name="Table Grid" w:semiHidden="1" w:uiPriority="59" w:unhideWhenUsed="1"/>
+    <w:lsdException w:name="Table Theme" w:semiHidden="1" w:unhideWhenUsed="1"/>
+    <w:lsdException w:name="Placeholder Text" w:semiHidden="1"/>
+    <w:lsdException w:name="No Spacing" w:uiPriority="1" w:qFormat="1"/>
+    <w:lsdException w:name="Light Shading" w:uiPriority="60"/>
+    <w:lsdException w:name="Light List" w:uiPriority="61"/>
+    <w:lsdException w:name="Light Grid" w:uiPriority="62"/>
+    <w:lsdException w:name="Medium Shading 1" w:uiPriority="63"/>
+    <w:lsdException w:name="Medium Shading 2" w:uiPriority="64"/>
+    <w:lsdException w:name="Medium List 1" w:uiPriority="65"/>
+    <w:lsdException w:name="Medium List 2" w:uiPriority="66"/>
+    <w:lsdException w:name="Medium Grid 1" w:uiPriority="67"/>
+    <w:lsdException w:name="Medium Grid 2" w:uiPriority="68"/>
+    <w:lsdException w:name="Medium Grid 3" w:uiPriority="69"/>
+    <w:lsdException w:name="Dark List" w:uiPriority="70"/>
+    <w:lsdException w:name="Colorful Shading" w:uiPriority="71"/>
+    <w:lsdException w:name="Colorful List" w:uiPriority="72"/>
+    <w:lsdException w:name="Colorful Grid" w:uiPriority="73"/>
+    <w:lsdException w:name="Light Shading Accent 1" w:uiPriority="60"/>
+    <w:lsdException w:name="Light List Accent 1" w:uiPriority="61"/>
+    <w:lsdException w:name="Light Grid Accent 1" w:uiPriority="62"/>
+    <w:lsdException w:name="Medium Shading 1 Accent 1" w:uiPriority="63"/>
+    <w:lsdException w:name="Medium Shading 2 Accent 1" w:uiPriority="64"/>
+    <w:lsdException w:name="Medium List 1 Accent 1" w:uiPriority="65"/>
+    <w:lsdException w:name="Revision" w:semiHidden="1"/>
+    <w:lsdException w:name="List Paragraph" w:uiPriority="34" w:qFormat="1"/>
+    <w:lsdException w:name="Quote" w:uiPriority="29" w:qFormat="1"/>
+    <w:lsdException w:name="Intense Quote" w:uiPriority="30" w:qFormat="1"/>
+    <w:lsdException w:name="Medium List 2 Accent 1" w:uiPriority="66"/>
+    <w:lsdException w:name="Medium Grid 1 Accent 1" w:uiPriority="67"/>
+    <w:lsdException w:name="Medium Grid 2 Accent 1" w:uiPriority="68"/>
+    <w:lsdException w:name="Medium Grid 3 Accent 1" w:uiPriority="69"/>
+    <w:lsdException w:name="Dark List Accent 1" w:uiPriority="70"/>
+    <w:lsdException w:name="Colorful Shading Accent 1" w:uiPriority="71"/>
+    <w:lsdException w:name="Colorful List Accent 1" w:uiPriority="72"/>
+    <w:lsdException w:name="Colorful Grid Accent 1" w:uiPriority="73"/>
+    <w:lsdException w:name="Light Shading Accent 2" w:uiPriority="60"/>
+    <w:lsdException w:name="Light List Accent 2" w:uiPriority="61"/>
+    <w:lsdException w:name="Light Grid Accent 2" w:uiPriority="62"/>
+    <w:lsdException w:name="Medium Shading 1 Accent 2" w:uiPriority="63"/>
+    <w:lsdException w:name="Medium Shading 2 Accent 2" w:uiPriority="64"/>
+    <w:lsdException w:name="Medium List 1 Accent 2" w:uiPriority="65"/>
+    <w:lsdException w:name="Medium List 2 Accent 2" w:uiPriority="66"/>
+    <w:lsdException w:name="Medium Grid 1 Accent 2" w:uiPriority="67"/>
+    <w:lsdException w:name="Medium Grid 2 Accent 2" w:uiPriority="68"/>
+    <w:lsdException w:name="Medium Grid 3 Accent 2" w:uiPriority="69"/>
+    <w:lsdException w:name="Dark List Accent 2" w:uiPriority="70"/>
+    <w:lsdException w:name="Colorful Shading Accent 2" w:uiPriority="71"/>
+    <w:lsdException w:name="Colorful List Accent 2" w:uiPriority="72"/>
+    <w:lsdException w:name="Colorful Grid Accent 2" w:uiPriority="73"/>
+    <w:lsdException w:name="Light Shading Accent 3" w:uiPriority="60"/>
+    <w:lsdException w:name="Light List Accent 3" w:uiPriority="61"/>
+    <w:lsdException w:name="Light Grid Accent 3" w:uiPriority="62"/>
+    <w:lsdException w:name="Medium Shading 1 Accent 3" w:uiPriority="63"/>
+    <w:lsdException w:name="Medium Shading 2 Accent 3" w:uiPriority="64"/>
+    <w:lsdException w:name="Medium List 1 Accent 3" w:uiPriority="65"/>
+    <w:lsdException w:name="Medium List 2 Accent 3" w:uiPriority="66"/>
+    <w:lsdException w:name="Medium Grid 1 Accent 3" w:uiPriority="67"/>
+    <w:lsdException w:name="Medium Grid 2 Accent 3" w:uiPriority="68"/>
+    <w:lsdException w:name="Medium Grid 3 Accent 3" w:uiPriority="69"/>
+    <w:lsdException w:name="Dark List Accent 3" w:uiPriority="70"/>
+    <w:lsdException w:name="Colorful Shading Accent 3" w:uiPriority="71"/>
+    <w:lsdException w:name="Colorful List Accent 3" w:uiPriority="72"/>
+    <w:lsdException w:name="Colorful Grid Accent 3" w:uiPriority="73"/>
+    <w:lsdException w:name="Light Shading Accent 4" w:uiPriority="60"/>
+    <w:lsdException w:name="Light List Accent 4" w:uiPriority="61"/>
+    <w:lsdException w:name="Light Grid Accent 4" w:uiPriority="62"/>
+    <w:lsdException w:name="Medium Shading 1 Accent 4" w:uiPriority="63"/>
+    <w:lsdException w:name="Medium Shading 2 Accent 4" w:uiPriority="64"/>
+    <w:lsdException w:name="Medium List 1 Accent 4" w:uiPriority="65"/>
+    <w:lsdException w:name="Medium List 2 Accent 4" w:uiPriority="66"/>
+    <w:lsdException w:name="Medium Grid 1 Accent 4" w:uiPriority="67"/>
+    <w:lsdException w:name="Medium Grid 2 Accent 4" w:uiPriority="68"/>
+    <w:lsdException w:name="Medium Grid 3 Accent 4" w:uiPriority="69"/>
+    <w:lsdException w:name="Dark List Accent 4" w:uiPriority="70"/>
+    <w:lsdException w:name="Colorful Shading Accent 4" w:uiPriority="71"/>
+    <w:lsdException w:name="Colorful List Accent 4" w:uiPriority="72"/>
+    <w:lsdException w:name="Colorful Grid Accent 4" w:uiPriority="73"/>
+    <w:lsdException w:name="Light Shading Accent 5" w:uiPriority="60"/>
+    <w:lsdException w:name="Light List Accent 5" w:uiPriority="61"/>
+    <w:lsdException w:name="Light Grid Accent 5" w:uiPriority="62"/>
+    <w:lsdException w:name="Medium Shading 1 Accent 5" w:uiPriority="63"/>
+    <w:lsdException w:name="Medium Shading 2 Accent 5" w:uiPriority="64"/>
+    <w:lsdException w:name="Medium List 1 Accent 5" w:uiPriority="65"/>
+    <w:lsdException w:name="Medium List 2 Accent 5" w:uiPriority="66"/>
+    <w:lsdException w:name="Medium Grid 1 Accent 5" w:uiPriority="67"/>
+    <w:lsdException w:name="Medium Grid 2 Accent 5" w:uiPriority="68"/>
+    <w:lsdException w:name="Medium Grid 3 Accent 5" w:uiPriority="69"/>
+    <w:lsdException w:name="Dark List Accent 5" w:uiPriority="70"/>
+    <w:lsdException w:name="Colorful Shading Accent 5" w:uiPriority="71"/>
+    <w:lsdException w:name="Colorful List Accent 5" w:uiPriority="72"/>
+    <w:lsdException w:name="Colorful Grid Accent 5" w:uiPriority="73"/>
+    <w:lsdException w:name="Light Shading Accent 6" w:uiPriority="60"/>
+    <w:lsdException w:name="Light List Accent 6" w:uiPriority="61"/>
+    <w:lsdException w:name="Light Grid Accent 6" w:uiPriority="62"/>
+    <w:lsdException w:name="Medium Shading 1 Accent 6" w:uiPriority="63"/>
+    <w:lsdException w:name="Medium Shading 2 Accent 6" w:uiPriority="64"/>
+    <w:lsdException w:name="Medium List 1 Accent 6" w:uiPriority="65"/>
+    <w:lsdException w:name="Medium List 2 Accent 6" w:uiPriority="66"/>
+    <w:lsdException w:name="Medium Grid 1 Accent 6" w:uiPriority="67"/>
+    <w:lsdException w:name="Medium Grid 2 Accent 6" w:uiPriority="68"/>
+    <w:lsdException w:name="Medium Grid 3 Accent 6" w:uiPriority="69"/>
+    <w:lsdException w:name="Dark List Accent 6" w:uiPriority="70"/>
+    <w:lsdException w:name="Colorful Shading Accent 6" w:uiPriority="71"/>
+    <w:lsdException w:name="Colorful List Accent 6" w:uiPriority="72"/>
+    <w:lsdException w:name="Colorful Grid Accent 6" w:uiPriority="73"/>
+    <w:lsdException w:name="Subtle Emphasis" w:uiPriority="19" w:qFormat="1"/>
+    <w:lsdException w:name="Intense Emphasis" w:uiPriority="21" w:qFormat="1"/>
+    <w:lsdException w:name="Subtle Reference" w:uiPriority="31" w:qFormat="1"/>
+    <w:lsdException w:name="Intense Reference" w:uiPriority="32" w:qFormat="1"/>
+    <w:lsdException w:name="Book Title" w:uiPriority="33" w:qFormat="1"/>
+    <w:lsdException w:name="Bibliography" w:semiHidden="1" w:uiPriority="37" w:unhideWhenUsed="1"/>
+    <w:lsdException w:name="TOC Heading" w:semiHidden="1" w:uiPriority="39" w:unhideWhenUsed="1" w:qFormat="1"/>
+    <w:lsdException w:name="Plain Table 1" w:uiPriority="41"/>
+    <w:lsdException w:name="Plain Table 2" w:uiPriority="42"/>
+    <w:lsdException w:name="Plain Table 3" w:uiPriority="43"/>
+    <w:lsdException w:name="Plain Table 4" w:uiPriority="44"/>
+    <w:lsdException w:name="Plain Table 5" w:uiPriority="45"/>
+    <w:lsdException w:name="Grid Table Light" w:uiPriority="40"/>
+    <w:lsdException w:name="Grid Table 1 Light" w:uiPriority="46"/>
+    <w:lsdException w:name="Grid Table 2" w:uiPriority="47"/>
+    <w:lsdException w:name="Grid Table 3" w:uiPriority="48"/>
+    <w:lsdException w:name="Grid Table 4" w:uiPriority="49"/>
+    <w:lsdException w:name="Grid Table 5 Dark" w:uiPriority="50"/>
+    <w:lsdException w:name="Grid Table 6 Colorful" w:uiPriority="51"/>
+    <w:lsdException w:name="Grid Table 7 Colorful" w:uiPriority="52"/>
+    <w:lsdException w:name="Grid Table 1 Light Accent 1" w:uiPriority="46"/>
+    <w:lsdException w:name="Grid Table 2 Accent 1" w:uiPriority="47"/>
+    <w:lsdException w:name="Grid Table 3 Accent 1" w:uiPriority="48"/>
+    <w:lsdException w:name="Grid Table 4 Accent 1" w:uiPriority="49"/>
+    <w:lsdException w:name="Grid Table 5 Dark Accent 1" w:uiPriority="50"/>
+    <w:lsdException w:name="Grid Table 6 Colorful Accent 1" w:uiPriority="51"/>
+    <w:lsdException w:name="Grid Table 7 Colorful Accent 1" w:uiPriority="52"/>
+    <w:lsdException w:name="Grid Table 1 Light Accent 2" w:uiPriority="46"/>
+    <w:lsdException w:name="Grid Table 2 Accent 2" w:uiPriority="47"/>
+    <w:lsdException w:name="Grid Table 3 Accent 2" w:uiPriority="48"/>
+    <w:lsdException w:name="Grid Table 4 Accent 2" w:uiPriority="49"/>
+    <w:lsdException w:name="Grid Table 5 Dark Accent 2" w:uiPriority="50"/>
+    <w:lsdException w:name="Grid Table 6 Colorful Accent 2" w:uiPriority="51"/>
+    <w:lsdException w:name="Grid Table 7 Colorful Accent 2" w:uiPriority="52"/>
+    <w:lsdException w:name="Grid Table 1 Light Accent 3" w:uiPriority="46"/>
+    <w:lsdException w:name="Grid Table 2 Accent 3" w:uiPriority="47"/>
+    <w:lsdException w:name="Grid Table 3 Accent 3" w:uiPriority="48"/>
+    <w:lsdException w:name="Grid Table 4 Accent 3" w:uiPriority="49"/>
+    <w:lsdException w:name="Grid Table 5 Dark Accent 3" w:uiPriority="50"/>
+    <w:lsdException w:name="Grid Table 6 Colorful Accent 3" w:uiPriority="51"/>
+    <w:lsdException w:name="Grid Table 7 Colorful Accent 3" w:uiPriority="52"/>
+    <w:lsdException w:name="Grid Table 1 Light Accent 4" w:uiPriority="46"/>
+    <w:lsdException w:name="Grid Table 2 Accent 4" w:uiPriority="47"/>
+    <w:lsdException w:name="Grid Table 3 Accent 4" w:uiPriority="48"/>
+    <w:lsdException w:name="Grid Table 4 Accent 4" w:uiPriority="49"/>
+    <w:lsdException w:name="Grid Table 5 Dark Accent 4" w:uiPriority="50"/>
+    <w:lsdException w:name="Grid Table 6 Colorful Accent 4" w:uiPriority="51"/>
+    <w:lsdException w:name="Grid Table 7 Colorful Accent 4" w:uiPriority="52"/>
+    <w:lsdException w:name="Grid Table 1 Light Accent 5" w:uiPriority="46"/>
+    <w:lsdException w:name="Grid Table 2 Accent 5" w:uiPriority="47"/>
+    <w:lsdException w:name="Grid Table 3 Accent 5" w:uiPriority="48"/>
+    <w:lsdException w:name="Grid Table 4 Accent 5" w:uiPriority="49"/>
+    <w:lsdException w:name="Grid Table 5 Dark Accent 5" w:uiPriority="50"/>
+    <w:lsdException w:name="Grid Table 6 Colorful Accent 5" w:uiPriority="51"/>
+    <w:lsdException w:name="Grid Table 7 Colorful Accent 5" w:uiPriority="52"/>
+    <w:lsdException w:name="Grid Table 1 Light Accent 6" w:uiPriority="46"/>
+    <w:lsdException w:name="Grid Table 2 Accent 6" w:uiPriority="47"/>
+    <w:lsdException w:name="Grid Table 3 Accent 6" w:uiPriority="48"/>
+    <w:lsdException w:name="Grid Table 4 Accent 6" w:uiPriority="49"/>
+    <w:lsdException w:name="Grid Table 5 Dark Accent 6" w:uiPriority="50"/>
+    <w:lsdException w:name="Grid Table 6 Colorful Accent 6" w:uiPriority="51"/>
+    <w:lsdException w:name="Grid Table 7 Colorful Accent 6" w:uiPriority="52"/>
+    <w:lsdException w:name="List Table 1 Light" w:uiPriority="46"/>
+    <w:lsdException w:name="List Table 2" w:uiPriority="47"/>
+    <w:lsdException w:name="List Table 3" w:uiPriority="48"/>
+    <w:lsdException w:name="List Table 4" w:uiPriority="49"/>
+    <w:lsdException w:name="List Table 5 Dark" w:uiPriority="50"/>
+    <w:lsdException w:name="List Table 6 Colorful" w:uiPriority="51"/>
+    <w:lsdException w:name="List Table 7 Colorful" w:uiPriority="52"/>
+    <w:lsdException w:name="List Table 1 Light Accent 1" w:uiPriority="46"/>
+    <w:lsdException w:name="List Table 2 Accent 1" w:uiPriority="47"/>
+    <w:lsdException w:name="List Table 3 Accent 1" w:uiPriority="48"/>
+    <w:lsdException w:name="List Table 4 Accent 1" w:uiPriority="49"/>
+    <w:lsdException w:name="List Table 5 Dark Accent 1" w:uiPriority="50"/>
+    <w:lsdException w:name="List Table 6 Colorful Accent 1" w:uiPriority="51"/>
+    <w:lsdException w:name="List Table 7 Colorful Accent 1" w:uiPriority="52"/>
+    <w:lsdException w:name="List Table 1 Light Accent 2" w:uiPriority="46"/>
+    <w:lsdException w:name="List Table 2 Accent 2" w:uiPriority="47"/>
+    <w:lsdException w:name="List Table 3 Accent 2" w:uiPriority="48"/>
+    <w:lsdException w:name="List Table 4 Accent 2" w:uiPriority="49"/>
+    <w:lsdException w:name="List Table 5 Dark Accent 2" w:uiPriority="50"/>
+    <w:lsdException w:name="List Table 6 Colorful Accent 2" w:uiPriority="51"/>
+    <w:lsdException w:name="List Table 7 Colorful Accent 2" w:uiPriority="52"/>
+    <w:lsdException w:name="List Table 1 Light Accent 3" w:uiPriority="46"/>
+    <w:lsdException w:name="List Table 2 Accent 3" w:uiPriority="47"/>
+    <w:lsdException w:name="List Table 3 Accent 3" w:uiPriority="48"/>
+    <w:lsdException w:name="List Table 4 Accent 3" w:uiPriority="49"/>
+    <w:lsdException w:name="List Table 5 Dark Accent 3" w:uiPriority="50"/>
+    <w:lsdException w:name="List Table 6 Colorful Accent 3" w:uiPriority="51"/>
+    <w:lsdException w:name="List Table 7 Colorful Accent 3" w:uiPriority="52"/>
+    <w:lsdException w:name="List Table 1 Light Accent 4" w:uiPriority="46"/>
+    <w:lsdException w:name="List Table 2 Accent 4" w:uiPriority="47"/>
+    <w:lsdException w:name="List Table 3 Accent 4" w:uiPriority="48"/>
+    <w:lsdException w:name="List Table 4 Accent 4" w:uiPriority="49"/>
+    <w:lsdException w:name="List Table 5 Dark Accent 4" w:uiPriority="50"/>
+    <w:lsdException w:name="List Table 6 Colorful Accent 4" w:uiPriority="51"/>
+    <w:lsdException w:name="List Table 7 Colorful Accent 4" w:uiPriority="52"/>
+    <w:lsdException w:name="List Table 1 Light Accent 5" w:uiPriority="46"/>
+    <w:lsdException w:name="List Table 2 Accent 5" w:uiPriority="47"/>
+    <w:lsdException w:name="List Table 3 Accent 5" w:uiPriority="48"/>
+    <w:lsdException w:name="List Table 4 Accent 5" w:uiPriority="49"/>
+    <w:lsdException w:name="List Table 5 Dark Accent 5" w:uiPriority="50"/>
+    <w:lsdException w:name="List Table 6 Colorful Accent 5" w:uiPriority="51"/>
+    <w:lsdException w:name="List Table 7 Colorful Accent 5" w:uiPriority="52"/>
+    <w:lsdException w:name="List Table 1 Light Accent 6" w:uiPriority="46"/>
+    <w:lsdException w:name="List Table 2 Accent 6" w:uiPriority="47"/>
+    <w:lsdException w:name="List Table 3 Accent 6" w:uiPriority="48"/>
+    <w:lsdException w:name="List Table 4 Accent 6" w:uiPriority="49"/>
+    <w:lsdException w:name="List Table 5 Dark Accent 6" w:uiPriority="50"/>
+    <w:lsdException w:name="List Table 6 Colorful Accent 6" w:uiPriority="51"/>
+    <w:lsdException w:name="List Table 7 Colorful Accent 6" w:uiPriority="52"/>
+    <w:lsdException w:name="Mention" w:semiHidden="1" w:unhideWhenUsed="1"/>
+    <w:lsdException w:name="Smart Hyperlink" w:semiHidden="1" w:unhideWhenUsed="1"/>
+    <w:lsdException w:name="Hashtag" w:semiHidden="1" w:unhideWhenUsed="1"/>
+    <w:lsdException w:name="Unresolved Mention" w:semiHidden="1" w:unhideWhenUsed="1"/>
   </w:latentStyles>
   <w:style w:type="paragraph" w:default="1" w:styleId="Normal">
     <w:name w:val="Normal"/>
@@ -39040,1637 +39279,7 @@
       <w:lang w:val="en-GB"/>
     </w:rPr>
   </w:style>
-  <w:style w:type="paragraph" w:styleId="TtulodeTDC">
-    <w:name w:val="TOC Heading"/>
-    <w:basedOn w:val="Ttulo1"/>
-    <w:next w:val="Normal"/>
-    <w:uiPriority w:val="39"/>
-    <w:semiHidden/>
-    <w:unhideWhenUsed/>
-    <w:qFormat/>
-    <w:rsid w:val="00B37160"/>
-    <w:pPr>
-      <w:outlineLvl w:val="9"/>
-    </w:pPr>
-    <w:rPr>
-      <w:lang w:eastAsia="en-GB"/>
-    </w:rPr>
-  </w:style>
-  <w:style w:type="paragraph" w:styleId="TDC1">
-    <w:name w:val="toc 1"/>
-    <w:basedOn w:val="Normal"/>
-    <w:next w:val="Normal"/>
-    <w:autoRedefine/>
-    <w:uiPriority w:val="39"/>
-    <w:unhideWhenUsed/>
-    <w:rsid w:val="00B37160"/>
-    <w:pPr>
-      <w:spacing w:after="100"/>
-    </w:pPr>
-  </w:style>
-  <w:style w:type="character" w:styleId="Hipervnculo">
-    <w:name w:val="Hyperlink"/>
-    <w:basedOn w:val="Fuentedeprrafopredeter"/>
-    <w:uiPriority w:val="99"/>
-    <w:unhideWhenUsed/>
-    <w:rsid w:val="00B37160"/>
-    <w:rPr>
-      <w:color w:val="0000FF" w:themeColor="hyperlink"/>
-      <w:u w:val="single"/>
-    </w:rPr>
-  </w:style>
-  <w:style w:type="character" w:customStyle="1" w:styleId="Ttulo3Car">
-    <w:name w:val="Título 3 Car"/>
-    <w:basedOn w:val="Fuentedeprrafopredeter"/>
-    <w:link w:val="Ttulo3"/>
-    <w:uiPriority w:val="9"/>
-    <w:rsid w:val="00B37160"/>
-    <w:rPr>
-      <w:rFonts w:asciiTheme="majorHAnsi" w:eastAsiaTheme="majorEastAsia" w:hAnsiTheme="majorHAnsi" w:cstheme="majorBidi"/>
-      <w:b/>
-      <w:bCs/>
-      <w:color w:val="4F81BD" w:themeColor="accent1"/>
-      <w:lang w:val="en-GB"/>
-    </w:rPr>
-  </w:style>
-  <w:style w:type="character" w:styleId="Textoennegrita">
-    <w:name w:val="Strong"/>
-    <w:basedOn w:val="Fuentedeprrafopredeter"/>
-    <w:uiPriority w:val="22"/>
-    <w:qFormat/>
-    <w:rsid w:val="00977428"/>
-    <w:rPr>
-      <w:b/>
-      <w:bCs/>
-    </w:rPr>
-  </w:style>
-  <w:style w:type="character" w:customStyle="1" w:styleId="Mencinsinresolver1">
-    <w:name w:val="Mención sin resolver1"/>
-    <w:basedOn w:val="Fuentedeprrafopredeter"/>
-    <w:uiPriority w:val="99"/>
-    <w:semiHidden/>
-    <w:unhideWhenUsed/>
-    <w:rsid w:val="009355FE"/>
-    <w:rPr>
-      <w:color w:val="808080"/>
-      <w:shd w:val="clear" w:color="auto" w:fill="E6E6E6"/>
-    </w:rPr>
-  </w:style>
-  <w:style w:type="paragraph" w:styleId="HTMLconformatoprevio">
-    <w:name w:val="HTML Preformatted"/>
-    <w:basedOn w:val="Normal"/>
-    <w:link w:val="HTMLconformatoprevioCar"/>
-    <w:uiPriority w:val="99"/>
-    <w:unhideWhenUsed/>
-    <w:rsid w:val="009C47B4"/>
-    <w:pPr>
-      <w:tabs>
-        <w:tab w:val="left" w:pos="916"/>
-        <w:tab w:val="left" w:pos="1832"/>
-        <w:tab w:val="left" w:pos="2748"/>
-        <w:tab w:val="left" w:pos="3664"/>
-        <w:tab w:val="left" w:pos="4580"/>
-        <w:tab w:val="left" w:pos="5496"/>
-        <w:tab w:val="left" w:pos="6412"/>
-        <w:tab w:val="left" w:pos="7328"/>
-        <w:tab w:val="left" w:pos="8244"/>
-        <w:tab w:val="left" w:pos="9160"/>
-        <w:tab w:val="left" w:pos="10076"/>
-        <w:tab w:val="left" w:pos="10992"/>
-        <w:tab w:val="left" w:pos="11908"/>
-        <w:tab w:val="left" w:pos="12824"/>
-        <w:tab w:val="left" w:pos="13740"/>
-        <w:tab w:val="left" w:pos="14656"/>
-      </w:tabs>
-      <w:spacing w:after="0" w:line="240" w:lineRule="auto"/>
-    </w:pPr>
-    <w:rPr>
-      <w:rFonts w:ascii="Courier New" w:eastAsia="Times New Roman" w:hAnsi="Courier New" w:cs="Courier New"/>
-      <w:sz w:val="20"/>
-      <w:szCs w:val="20"/>
-      <w:lang w:val="es-ES" w:eastAsia="es-ES"/>
-    </w:rPr>
-  </w:style>
-  <w:style w:type="character" w:customStyle="1" w:styleId="HTMLconformatoprevioCar">
-    <w:name w:val="HTML con formato previo Car"/>
-    <w:basedOn w:val="Fuentedeprrafopredeter"/>
-    <w:link w:val="HTMLconformatoprevio"/>
-    <w:uiPriority w:val="99"/>
-    <w:rsid w:val="009C47B4"/>
-    <w:rPr>
-      <w:rFonts w:ascii="Courier New" w:eastAsia="Times New Roman" w:hAnsi="Courier New" w:cs="Courier New"/>
-      <w:sz w:val="20"/>
-      <w:szCs w:val="20"/>
-      <w:lang w:eastAsia="es-ES"/>
-    </w:rPr>
-  </w:style>
-</w:styles>
-</file>
-
-<file path=word/stylesWithEffects.xml><?xml version="1.0" encoding="utf-8"?>
-<w:styles xmlns:wpc="http://schemas.microsoft.com/office/word/2010/wordprocessingCanvas" xmlns:mc="http://schemas.openxmlformats.org/markup-compatibility/2006" xmlns:o="urn:schemas-microsoft-com:office:office" xmlns:r="http://schemas.openxmlformats.org/officeDocument/2006/relationships" xmlns:m="http://schemas.openxmlformats.org/officeDocument/2006/math" xmlns:v="urn:schemas-microsoft-com:vml" xmlns:wp14="http://schemas.microsoft.com/office/word/2010/wordprocessingDrawing" xmlns:wp="http://schemas.openxmlformats.org/drawingml/2006/wordprocessingDrawing" xmlns:w10="urn:schemas-microsoft-com:office:word" xmlns:w="http://schemas.openxmlformats.org/wordprocessingml/2006/main" xmlns:w14="http://schemas.microsoft.com/office/word/2010/wordml" xmlns:wpg="http://schemas.microsoft.com/office/word/2010/wordprocessingGroup" xmlns:wpi="http://schemas.microsoft.com/office/word/2010/wordprocessingInk" xmlns:wne="http://schemas.microsoft.com/office/word/2006/wordml" xmlns:wps="http://schemas.microsoft.com/office/word/2010/wordprocessingShape" mc:Ignorable="w14 wp14">
-  <w:docDefaults>
-    <w:rPrDefault>
-      <w:rPr>
-        <w:rFonts w:asciiTheme="minorHAnsi" w:eastAsiaTheme="minorHAnsi" w:hAnsiTheme="minorHAnsi" w:cstheme="minorBidi"/>
-        <w:sz w:val="22"/>
-        <w:szCs w:val="22"/>
-        <w:lang w:val="es-ES" w:eastAsia="en-US" w:bidi="ar-SA"/>
-      </w:rPr>
-    </w:rPrDefault>
-    <w:pPrDefault>
-      <w:pPr>
-        <w:spacing w:after="200" w:line="276" w:lineRule="auto"/>
-      </w:pPr>
-    </w:pPrDefault>
-  </w:docDefaults>
-  <w:latentStyles w:defLockedState="0" w:defUIPriority="99" w:defSemiHidden="1" w:defUnhideWhenUsed="1" w:defQFormat="0" w:count="267">
-    <w:lsdException w:name="Normal" w:semiHidden="0" w:uiPriority="0" w:unhideWhenUsed="0" w:qFormat="1"/>
-    <w:lsdException w:name="heading 1" w:semiHidden="0" w:uiPriority="9" w:unhideWhenUsed="0" w:qFormat="1"/>
-    <w:lsdException w:name="heading 2" w:uiPriority="9" w:qFormat="1"/>
-    <w:lsdException w:name="heading 3" w:uiPriority="9" w:qFormat="1"/>
-    <w:lsdException w:name="heading 4" w:uiPriority="9" w:qFormat="1"/>
-    <w:lsdException w:name="heading 5" w:uiPriority="9" w:qFormat="1"/>
-    <w:lsdException w:name="heading 6" w:uiPriority="9" w:qFormat="1"/>
-    <w:lsdException w:name="heading 7" w:uiPriority="9" w:qFormat="1"/>
-    <w:lsdException w:name="heading 8" w:uiPriority="9" w:qFormat="1"/>
-    <w:lsdException w:name="heading 9" w:uiPriority="9" w:qFormat="1"/>
-    <w:lsdException w:name="toc 1" w:uiPriority="39"/>
-    <w:lsdException w:name="toc 2" w:uiPriority="39"/>
-    <w:lsdException w:name="toc 3" w:uiPriority="39"/>
-    <w:lsdException w:name="toc 4" w:uiPriority="39"/>
-    <w:lsdException w:name="toc 5" w:uiPriority="39"/>
-    <w:lsdException w:name="toc 6" w:uiPriority="39"/>
-    <w:lsdException w:name="toc 7" w:uiPriority="39"/>
-    <w:lsdException w:name="toc 8" w:uiPriority="39"/>
-    <w:lsdException w:name="toc 9" w:uiPriority="39"/>
-    <w:lsdException w:name="caption" w:uiPriority="35" w:qFormat="1"/>
-    <w:lsdException w:name="Title" w:semiHidden="0" w:uiPriority="10" w:unhideWhenUsed="0" w:qFormat="1"/>
-    <w:lsdException w:name="Default Paragraph Font" w:uiPriority="1"/>
-    <w:lsdException w:name="Subtitle" w:semiHidden="0" w:uiPriority="11" w:unhideWhenUsed="0" w:qFormat="1"/>
-    <w:lsdException w:name="Strong" w:semiHidden="0" w:uiPriority="22" w:unhideWhenUsed="0" w:qFormat="1"/>
-    <w:lsdException w:name="Emphasis" w:semiHidden="0" w:uiPriority="20" w:unhideWhenUsed="0" w:qFormat="1"/>
-    <w:lsdException w:name="Table Grid" w:uiPriority="59"/>
-    <w:lsdException w:name="Placeholder Text" w:unhideWhenUsed="0"/>
-    <w:lsdException w:name="No Spacing" w:semiHidden="0" w:uiPriority="1" w:unhideWhenUsed="0" w:qFormat="1"/>
-    <w:lsdException w:name="Light Shading" w:semiHidden="0" w:uiPriority="60" w:unhideWhenUsed="0"/>
-    <w:lsdException w:name="Light List" w:semiHidden="0" w:uiPriority="61" w:unhideWhenUsed="0"/>
-    <w:lsdException w:name="Light Grid" w:semiHidden="0" w:uiPriority="62" w:unhideWhenUsed="0"/>
-    <w:lsdException w:name="Medium Shading 1" w:semiHidden="0" w:uiPriority="63" w:unhideWhenUsed="0"/>
-    <w:lsdException w:name="Medium Shading 2" w:semiHidden="0" w:uiPriority="64" w:unhideWhenUsed="0"/>
-    <w:lsdException w:name="Medium List 1" w:semiHidden="0" w:uiPriority="65" w:unhideWhenUsed="0"/>
-    <w:lsdException w:name="Medium List 2" w:semiHidden="0" w:uiPriority="66" w:unhideWhenUsed="0"/>
-    <w:lsdException w:name="Medium Grid 1" w:semiHidden="0" w:uiPriority="67" w:unhideWhenUsed="0"/>
-    <w:lsdException w:name="Medium Grid 2" w:semiHidden="0" w:uiPriority="68" w:unhideWhenUsed="0"/>
-    <w:lsdException w:name="Medium Grid 3" w:semiHidden="0" w:uiPriority="69" w:unhideWhenUsed="0"/>
-    <w:lsdException w:name="Dark List" w:semiHidden="0" w:uiPriority="70" w:unhideWhenUsed="0"/>
-    <w:lsdException w:name="Colorful Shading" w:semiHidden="0" w:uiPriority="71" w:unhideWhenUsed="0"/>
-    <w:lsdException w:name="Colorful List" w:semiHidden="0" w:uiPriority="72" w:unhideWhenUsed="0"/>
-    <w:lsdException w:name="Colorful Grid" w:semiHidden="0" w:uiPriority="73" w:unhideWhenUsed="0"/>
-    <w:lsdException w:name="Light Shading Accent 1" w:semiHidden="0" w:uiPriority="60" w:unhideWhenUsed="0"/>
-    <w:lsdException w:name="Light List Accent 1" w:semiHidden="0" w:uiPriority="61" w:unhideWhenUsed="0"/>
-    <w:lsdException w:name="Light Grid Accent 1" w:semiHidden="0" w:uiPriority="62" w:unhideWhenUsed="0"/>
-    <w:lsdException w:name="Medium Shading 1 Accent 1" w:semiHidden="0" w:uiPriority="63" w:unhideWhenUsed="0"/>
-    <w:lsdException w:name="Medium Shading 2 Accent 1" w:semiHidden="0" w:uiPriority="64" w:unhideWhenUsed="0"/>
-    <w:lsdException w:name="Medium List 1 Accent 1" w:semiHidden="0" w:uiPriority="65" w:unhideWhenUsed="0"/>
-    <w:lsdException w:name="Revision" w:unhideWhenUsed="0"/>
-    <w:lsdException w:name="List Paragraph" w:semiHidden="0" w:uiPriority="34" w:unhideWhenUsed="0" w:qFormat="1"/>
-    <w:lsdException w:name="Quote" w:semiHidden="0" w:uiPriority="29" w:unhideWhenUsed="0" w:qFormat="1"/>
-    <w:lsdException w:name="Intense Quote" w:semiHidden="0" w:uiPriority="30" w:unhideWhenUsed="0" w:qFormat="1"/>
-    <w:lsdException w:name="Medium List 2 Accent 1" w:semiHidden="0" w:uiPriority="66" w:unhideWhenUsed="0"/>
-    <w:lsdException w:name="Medium Grid 1 Accent 1" w:semiHidden="0" w:uiPriority="67" w:unhideWhenUsed="0"/>
-    <w:lsdException w:name="Medium Grid 2 Accent 1" w:semiHidden="0" w:uiPriority="68" w:unhideWhenUsed="0"/>
-    <w:lsdException w:name="Medium Grid 3 Accent 1" w:semiHidden="0" w:uiPriority="69" w:unhideWhenUsed="0"/>
-    <w:lsdException w:name="Dark List Accent 1" w:semiHidden="0" w:uiPriority="70" w:unhideWhenUsed="0"/>
-    <w:lsdException w:name="Colorful Shading Accent 1" w:semiHidden="0" w:uiPriority="71" w:unhideWhenUsed="0"/>
-    <w:lsdException w:name="Colorful List Accent 1" w:semiHidden="0" w:uiPriority="72" w:unhideWhenUsed="0"/>
-    <w:lsdException w:name="Colorful Grid Accent 1" w:semiHidden="0" w:uiPriority="73" w:unhideWhenUsed="0"/>
-    <w:lsdException w:name="Light Shading Accent 2" w:semiHidden="0" w:uiPriority="60" w:unhideWhenUsed="0"/>
-    <w:lsdException w:name="Light List Accent 2" w:semiHidden="0" w:uiPriority="61" w:unhideWhenUsed="0"/>
-    <w:lsdException w:name="Light Grid Accent 2" w:semiHidden="0" w:uiPriority="62" w:unhideWhenUsed="0"/>
-    <w:lsdException w:name="Medium Shading 1 Accent 2" w:semiHidden="0" w:uiPriority="63" w:unhideWhenUsed="0"/>
-    <w:lsdException w:name="Medium Shading 2 Accent 2" w:semiHidden="0" w:uiPriority="64" w:unhideWhenUsed="0"/>
-    <w:lsdException w:name="Medium List 1 Accent 2" w:semiHidden="0" w:uiPriority="65" w:unhideWhenUsed="0"/>
-    <w:lsdException w:name="Medium List 2 Accent 2" w:semiHidden="0" w:uiPriority="66" w:unhideWhenUsed="0"/>
-    <w:lsdException w:name="Medium Grid 1 Accent 2" w:semiHidden="0" w:uiPriority="67" w:unhideWhenUsed="0"/>
-    <w:lsdException w:name="Medium Grid 2 Accent 2" w:semiHidden="0" w:uiPriority="68" w:unhideWhenUsed="0"/>
-    <w:lsdException w:name="Medium Grid 3 Accent 2" w:semiHidden="0" w:uiPriority="69" w:unhideWhenUsed="0"/>
-    <w:lsdException w:name="Dark List Accent 2" w:semiHidden="0" w:uiPriority="70" w:unhideWhenUsed="0"/>
-    <w:lsdException w:name="Colorful Shading Accent 2" w:semiHidden="0" w:uiPriority="71" w:unhideWhenUsed="0"/>
-    <w:lsdException w:name="Colorful List Accent 2" w:semiHidden="0" w:uiPriority="72" w:unhideWhenUsed="0"/>
-    <w:lsdException w:name="Colorful Grid Accent 2" w:semiHidden="0" w:uiPriority="73" w:unhideWhenUsed="0"/>
-    <w:lsdException w:name="Light Shading Accent 3" w:semiHidden="0" w:uiPriority="60" w:unhideWhenUsed="0"/>
-    <w:lsdException w:name="Light List Accent 3" w:semiHidden="0" w:uiPriority="61" w:unhideWhenUsed="0"/>
-    <w:lsdException w:name="Light Grid Accent 3" w:semiHidden="0" w:uiPriority="62" w:unhideWhenUsed="0"/>
-    <w:lsdException w:name="Medium Shading 1 Accent 3" w:semiHidden="0" w:uiPriority="63" w:unhideWhenUsed="0"/>
-    <w:lsdException w:name="Medium Shading 2 Accent 3" w:semiHidden="0" w:uiPriority="64" w:unhideWhenUsed="0"/>
-    <w:lsdException w:name="Medium List 1 Accent 3" w:semiHidden="0" w:uiPriority="65" w:unhideWhenUsed="0"/>
-    <w:lsdException w:name="Medium List 2 Accent 3" w:semiHidden="0" w:uiPriority="66" w:unhideWhenUsed="0"/>
-    <w:lsdException w:name="Medium Grid 1 Accent 3" w:semiHidden="0" w:uiPriority="67" w:unhideWhenUsed="0"/>
-    <w:lsdException w:name="Medium Grid 2 Accent 3" w:semiHidden="0" w:uiPriority="68" w:unhideWhenUsed="0"/>
-    <w:lsdException w:name="Medium Grid 3 Accent 3" w:semiHidden="0" w:uiPriority="69" w:unhideWhenUsed="0"/>
-    <w:lsdException w:name="Dark List Accent 3" w:semiHidden="0" w:uiPriority="70" w:unhideWhenUsed="0"/>
-    <w:lsdException w:name="Colorful Shading Accent 3" w:semiHidden="0" w:uiPriority="71" w:unhideWhenUsed="0"/>
-    <w:lsdException w:name="Colorful List Accent 3" w:semiHidden="0" w:uiPriority="72" w:unhideWhenUsed="0"/>
-    <w:lsdException w:name="Colorful Grid Accent 3" w:semiHidden="0" w:uiPriority="73" w:unhideWhenUsed="0"/>
-    <w:lsdException w:name="Light Shading Accent 4" w:semiHidden="0" w:uiPriority="60" w:unhideWhenUsed="0"/>
-    <w:lsdException w:name="Light List Accent 4" w:semiHidden="0" w:uiPriority="61" w:unhideWhenUsed="0"/>
-    <w:lsdException w:name="Light Grid Accent 4" w:semiHidden="0" w:uiPriority="62" w:unhideWhenUsed="0"/>
-    <w:lsdException w:name="Medium Shading 1 Accent 4" w:semiHidden="0" w:uiPriority="63" w:unhideWhenUsed="0"/>
-    <w:lsdException w:name="Medium Shading 2 Accent 4" w:semiHidden="0" w:uiPriority="64" w:unhideWhenUsed="0"/>
-    <w:lsdException w:name="Medium List 1 Accent 4" w:semiHidden="0" w:uiPriority="65" w:unhideWhenUsed="0"/>
-    <w:lsdException w:name="Medium List 2 Accent 4" w:semiHidden="0" w:uiPriority="66" w:unhideWhenUsed="0"/>
-    <w:lsdException w:name="Medium Grid 1 Accent 4" w:semiHidden="0" w:uiPriority="67" w:unhideWhenUsed="0"/>
-    <w:lsdException w:name="Medium Grid 2 Accent 4" w:semiHidden="0" w:uiPriority="68" w:unhideWhenUsed="0"/>
-    <w:lsdException w:name="Medium Grid 3 Accent 4" w:semiHidden="0" w:uiPriority="69" w:unhideWhenUsed="0"/>
-    <w:lsdException w:name="Dark List Accent 4" w:semiHidden="0" w:uiPriority="70" w:unhideWhenUsed="0"/>
-    <w:lsdException w:name="Colorful Shading Accent 4" w:semiHidden="0" w:uiPriority="71" w:unhideWhenUsed="0"/>
-    <w:lsdException w:name="Colorful List Accent 4" w:semiHidden="0" w:uiPriority="72" w:unhideWhenUsed="0"/>
-    <w:lsdException w:name="Colorful Grid Accent 4" w:semiHidden="0" w:uiPriority="73" w:unhideWhenUsed="0"/>
-    <w:lsdException w:name="Light Shading Accent 5" w:semiHidden="0" w:uiPriority="60" w:unhideWhenUsed="0"/>
-    <w:lsdException w:name="Light List Accent 5" w:semiHidden="0" w:uiPriority="61" w:unhideWhenUsed="0"/>
-    <w:lsdException w:name="Light Grid Accent 5" w:semiHidden="0" w:uiPriority="62" w:unhideWhenUsed="0"/>
-    <w:lsdException w:name="Medium Shading 1 Accent 5" w:semiHidden="0" w:uiPriority="63" w:unhideWhenUsed="0"/>
-    <w:lsdException w:name="Medium Shading 2 Accent 5" w:semiHidden="0" w:uiPriority="64" w:unhideWhenUsed="0"/>
-    <w:lsdException w:name="Medium List 1 Accent 5" w:semiHidden="0" w:uiPriority="65" w:unhideWhenUsed="0"/>
-    <w:lsdException w:name="Medium List 2 Accent 5" w:semiHidden="0" w:uiPriority="66" w:unhideWhenUsed="0"/>
-    <w:lsdException w:name="Medium Grid 1 Accent 5" w:semiHidden="0" w:uiPriority="67" w:unhideWhenUsed="0"/>
-    <w:lsdException w:name="Medium Grid 2 Accent 5" w:semiHidden="0" w:uiPriority="68" w:unhideWhenUsed="0"/>
-    <w:lsdException w:name="Medium Grid 3 Accent 5" w:semiHidden="0" w:uiPriority="69" w:unhideWhenUsed="0"/>
-    <w:lsdException w:name="Dark List Accent 5" w:semiHidden="0" w:uiPriority="70" w:unhideWhenUsed="0"/>
-    <w:lsdException w:name="Colorful Shading Accent 5" w:semiHidden="0" w:uiPriority="71" w:unhideWhenUsed="0"/>
-    <w:lsdException w:name="Colorful List Accent 5" w:semiHidden="0" w:uiPriority="72" w:unhideWhenUsed="0"/>
-    <w:lsdException w:name="Colorful Grid Accent 5" w:semiHidden="0" w:uiPriority="73" w:unhideWhenUsed="0"/>
-    <w:lsdException w:name="Light Shading Accent 6" w:semiHidden="0" w:uiPriority="60" w:unhideWhenUsed="0"/>
-    <w:lsdException w:name="Light List Accent 6" w:semiHidden="0" w:uiPriority="61" w:unhideWhenUsed="0"/>
-    <w:lsdException w:name="Light Grid Accent 6" w:semiHidden="0" w:uiPriority="62" w:unhideWhenUsed="0"/>
-    <w:lsdException w:name="Medium Shading 1 Accent 6" w:semiHidden="0" w:uiPriority="63" w:unhideWhenUsed="0"/>
-    <w:lsdException w:name="Medium Shading 2 Accent 6" w:semiHidden="0" w:uiPriority="64" w:unhideWhenUsed="0"/>
-    <w:lsdException w:name="Medium List 1 Accent 6" w:semiHidden="0" w:uiPriority="65" w:unhideWhenUsed="0"/>
-    <w:lsdException w:name="Medium List 2 Accent 6" w:semiHidden="0" w:uiPriority="66" w:unhideWhenUsed="0"/>
-    <w:lsdException w:name="Medium Grid 1 Accent 6" w:semiHidden="0" w:uiPriority="67" w:unhideWhenUsed="0"/>
-    <w:lsdException w:name="Medium Grid 2 Accent 6" w:semiHidden="0" w:uiPriority="68" w:unhideWhenUsed="0"/>
-    <w:lsdException w:name="Medium Grid 3 Accent 6" w:semiHidden="0" w:uiPriority="69" w:unhideWhenUsed="0"/>
-    <w:lsdException w:name="Dark List Accent 6" w:semiHidden="0" w:uiPriority="70" w:unhideWhenUsed="0"/>
-    <w:lsdException w:name="Colorful Shading Accent 6" w:semiHidden="0" w:uiPriority="71" w:unhideWhenUsed="0"/>
-    <w:lsdException w:name="Colorful List Accent 6" w:semiHidden="0" w:uiPriority="72" w:unhideWhenUsed="0"/>
-    <w:lsdException w:name="Colorful Grid Accent 6" w:semiHidden="0" w:uiPriority="73" w:unhideWhenUsed="0"/>
-    <w:lsdException w:name="Subtle Emphasis" w:semiHidden="0" w:uiPriority="19" w:unhideWhenUsed="0" w:qFormat="1"/>
-    <w:lsdException w:name="Intense Emphasis" w:semiHidden="0" w:uiPriority="21" w:unhideWhenUsed="0" w:qFormat="1"/>
-    <w:lsdException w:name="Subtle Reference" w:semiHidden="0" w:uiPriority="31" w:unhideWhenUsed="0" w:qFormat="1"/>
-    <w:lsdException w:name="Intense Reference" w:semiHidden="0" w:uiPriority="32" w:unhideWhenUsed="0" w:qFormat="1"/>
-    <w:lsdException w:name="Book Title" w:semiHidden="0" w:uiPriority="33" w:unhideWhenUsed="0" w:qFormat="1"/>
-    <w:lsdException w:name="Bibliography" w:uiPriority="37"/>
-    <w:lsdException w:name="TOC Heading" w:uiPriority="39" w:qFormat="1"/>
-  </w:latentStyles>
-  <w:style w:type="paragraph" w:default="1" w:styleId="Normal">
-    <w:name w:val="Normal"/>
-    <w:qFormat/>
-    <w:rsid w:val="000331D4"/>
-    <w:rPr>
-      <w:lang w:val="en-GB"/>
-    </w:rPr>
-  </w:style>
-  <w:style w:type="paragraph" w:styleId="Ttulo1">
-    <w:name w:val="heading 1"/>
-    <w:basedOn w:val="Normal"/>
-    <w:next w:val="Normal"/>
-    <w:link w:val="Ttulo1Car"/>
-    <w:uiPriority w:val="9"/>
-    <w:qFormat/>
-    <w:rsid w:val="00104095"/>
-    <w:pPr>
-      <w:keepNext/>
-      <w:keepLines/>
-      <w:spacing w:before="480" w:after="0"/>
-      <w:outlineLvl w:val="0"/>
-    </w:pPr>
-    <w:rPr>
-      <w:rFonts w:asciiTheme="majorHAnsi" w:eastAsiaTheme="majorEastAsia" w:hAnsiTheme="majorHAnsi" w:cstheme="majorBidi"/>
-      <w:b/>
-      <w:bCs/>
-      <w:color w:val="365F91" w:themeColor="accent1" w:themeShade="BF"/>
-      <w:sz w:val="28"/>
-      <w:szCs w:val="28"/>
-    </w:rPr>
-  </w:style>
-  <w:style w:type="paragraph" w:styleId="Ttulo2">
-    <w:name w:val="heading 2"/>
-    <w:basedOn w:val="Normal"/>
-    <w:next w:val="Normal"/>
-    <w:link w:val="Ttulo2Car"/>
-    <w:uiPriority w:val="9"/>
-    <w:unhideWhenUsed/>
-    <w:qFormat/>
-    <w:rsid w:val="00B37160"/>
-    <w:pPr>
-      <w:keepNext/>
-      <w:keepLines/>
-      <w:spacing w:before="200" w:after="0"/>
-      <w:outlineLvl w:val="1"/>
-    </w:pPr>
-    <w:rPr>
-      <w:rFonts w:asciiTheme="majorHAnsi" w:eastAsiaTheme="majorEastAsia" w:hAnsiTheme="majorHAnsi" w:cstheme="majorBidi"/>
-      <w:b/>
-      <w:bCs/>
-      <w:color w:val="4F81BD" w:themeColor="accent1"/>
-      <w:sz w:val="26"/>
-      <w:szCs w:val="26"/>
-    </w:rPr>
-  </w:style>
-  <w:style w:type="paragraph" w:styleId="Ttulo3">
-    <w:name w:val="heading 3"/>
-    <w:basedOn w:val="Normal"/>
-    <w:next w:val="Normal"/>
-    <w:link w:val="Ttulo3Car"/>
-    <w:uiPriority w:val="9"/>
-    <w:unhideWhenUsed/>
-    <w:qFormat/>
-    <w:rsid w:val="00B37160"/>
-    <w:pPr>
-      <w:keepNext/>
-      <w:keepLines/>
-      <w:spacing w:before="200" w:after="0"/>
-      <w:outlineLvl w:val="2"/>
-    </w:pPr>
-    <w:rPr>
-      <w:rFonts w:asciiTheme="majorHAnsi" w:eastAsiaTheme="majorEastAsia" w:hAnsiTheme="majorHAnsi" w:cstheme="majorBidi"/>
-      <w:b/>
-      <w:bCs/>
-      <w:color w:val="4F81BD" w:themeColor="accent1"/>
-    </w:rPr>
-  </w:style>
-  <w:style w:type="character" w:default="1" w:styleId="Fuentedeprrafopredeter">
-    <w:name w:val="Default Paragraph Font"/>
-    <w:uiPriority w:val="1"/>
-    <w:semiHidden/>
-    <w:unhideWhenUsed/>
-  </w:style>
-  <w:style w:type="table" w:default="1" w:styleId="Tablanormal">
-    <w:name w:val="Normal Table"/>
-    <w:uiPriority w:val="99"/>
-    <w:semiHidden/>
-    <w:unhideWhenUsed/>
-    <w:tblPr>
-      <w:tblInd w:w="0" w:type="dxa"/>
-      <w:tblCellMar>
-        <w:top w:w="0" w:type="dxa"/>
-        <w:left w:w="108" w:type="dxa"/>
-        <w:bottom w:w="0" w:type="dxa"/>
-        <w:right w:w="108" w:type="dxa"/>
-      </w:tblCellMar>
-    </w:tblPr>
-  </w:style>
-  <w:style w:type="numbering" w:default="1" w:styleId="Sinlista">
-    <w:name w:val="No List"/>
-    <w:uiPriority w:val="99"/>
-    <w:semiHidden/>
-    <w:unhideWhenUsed/>
-  </w:style>
-  <w:style w:type="paragraph" w:styleId="Ttulo">
-    <w:name w:val="Title"/>
-    <w:basedOn w:val="Normal"/>
-    <w:next w:val="Normal"/>
-    <w:link w:val="TtuloCar"/>
-    <w:uiPriority w:val="10"/>
-    <w:qFormat/>
-    <w:rsid w:val="00104095"/>
-    <w:pPr>
-      <w:pBdr>
-        <w:bottom w:val="single" w:sz="8" w:space="4" w:color="4F81BD" w:themeColor="accent1"/>
-      </w:pBdr>
-      <w:spacing w:after="300" w:line="240" w:lineRule="auto"/>
-      <w:contextualSpacing/>
-    </w:pPr>
-    <w:rPr>
-      <w:rFonts w:asciiTheme="majorHAnsi" w:eastAsiaTheme="majorEastAsia" w:hAnsiTheme="majorHAnsi" w:cstheme="majorBidi"/>
-      <w:color w:val="17365D" w:themeColor="text2" w:themeShade="BF"/>
-      <w:spacing w:val="5"/>
-      <w:kern w:val="28"/>
-      <w:sz w:val="52"/>
-      <w:szCs w:val="52"/>
-    </w:rPr>
-  </w:style>
-  <w:style w:type="character" w:customStyle="1" w:styleId="TtuloCar">
-    <w:name w:val="Título Car"/>
-    <w:basedOn w:val="Fuentedeprrafopredeter"/>
-    <w:link w:val="Ttulo"/>
-    <w:uiPriority w:val="10"/>
-    <w:rsid w:val="00104095"/>
-    <w:rPr>
-      <w:rFonts w:asciiTheme="majorHAnsi" w:eastAsiaTheme="majorEastAsia" w:hAnsiTheme="majorHAnsi" w:cstheme="majorBidi"/>
-      <w:color w:val="17365D" w:themeColor="text2" w:themeShade="BF"/>
-      <w:spacing w:val="5"/>
-      <w:kern w:val="28"/>
-      <w:sz w:val="52"/>
-      <w:szCs w:val="52"/>
-    </w:rPr>
-  </w:style>
-  <w:style w:type="table" w:styleId="Tablaconcuadrcula">
-    <w:name w:val="Table Grid"/>
-    <w:basedOn w:val="Tablanormal"/>
-    <w:uiPriority w:val="59"/>
-    <w:rsid w:val="00104095"/>
-    <w:pPr>
-      <w:spacing w:after="0" w:line="240" w:lineRule="auto"/>
-    </w:pPr>
-    <w:tblPr>
-      <w:tblBorders>
-        <w:top w:val="single" w:sz="4" w:space="0" w:color="auto"/>
-        <w:left w:val="single" w:sz="4" w:space="0" w:color="auto"/>
-        <w:bottom w:val="single" w:sz="4" w:space="0" w:color="auto"/>
-        <w:right w:val="single" w:sz="4" w:space="0" w:color="auto"/>
-        <w:insideH w:val="single" w:sz="4" w:space="0" w:color="auto"/>
-        <w:insideV w:val="single" w:sz="4" w:space="0" w:color="auto"/>
-      </w:tblBorders>
-    </w:tblPr>
-  </w:style>
-  <w:style w:type="table" w:styleId="Cuadrculavistosa-nfasis1">
-    <w:name w:val="Colorful Grid Accent 1"/>
-    <w:basedOn w:val="Tablanormal"/>
-    <w:uiPriority w:val="73"/>
-    <w:rsid w:val="00104095"/>
-    <w:pPr>
-      <w:spacing w:after="0" w:line="240" w:lineRule="auto"/>
-    </w:pPr>
-    <w:rPr>
-      <w:color w:val="000000" w:themeColor="text1"/>
-    </w:rPr>
-    <w:tblPr>
-      <w:tblStyleRowBandSize w:val="1"/>
-      <w:tblStyleColBandSize w:val="1"/>
-      <w:tblBorders>
-        <w:insideH w:val="single" w:sz="4" w:space="0" w:color="FFFFFF" w:themeColor="background1"/>
-      </w:tblBorders>
-    </w:tblPr>
-    <w:tcPr>
-      <w:shd w:val="clear" w:color="auto" w:fill="DBE5F1" w:themeFill="accent1" w:themeFillTint="33"/>
-    </w:tcPr>
-    <w:tblStylePr w:type="firstRow">
-      <w:rPr>
-        <w:b/>
-        <w:bCs/>
-      </w:rPr>
-      <w:tblPr/>
-      <w:tcPr>
-        <w:shd w:val="clear" w:color="auto" w:fill="B8CCE4" w:themeFill="accent1" w:themeFillTint="66"/>
-      </w:tcPr>
-    </w:tblStylePr>
-    <w:tblStylePr w:type="lastRow">
-      <w:rPr>
-        <w:b/>
-        <w:bCs/>
-        <w:color w:val="000000" w:themeColor="text1"/>
-      </w:rPr>
-      <w:tblPr/>
-      <w:tcPr>
-        <w:shd w:val="clear" w:color="auto" w:fill="B8CCE4" w:themeFill="accent1" w:themeFillTint="66"/>
-      </w:tcPr>
-    </w:tblStylePr>
-    <w:tblStylePr w:type="firstCol">
-      <w:rPr>
-        <w:color w:val="FFFFFF" w:themeColor="background1"/>
-      </w:rPr>
-      <w:tblPr/>
-      <w:tcPr>
-        <w:shd w:val="clear" w:color="auto" w:fill="365F91" w:themeFill="accent1" w:themeFillShade="BF"/>
-      </w:tcPr>
-    </w:tblStylePr>
-    <w:tblStylePr w:type="lastCol">
-      <w:rPr>
-        <w:color w:val="FFFFFF" w:themeColor="background1"/>
-      </w:rPr>
-      <w:tblPr/>
-      <w:tcPr>
-        <w:shd w:val="clear" w:color="auto" w:fill="365F91" w:themeFill="accent1" w:themeFillShade="BF"/>
-      </w:tcPr>
-    </w:tblStylePr>
-    <w:tblStylePr w:type="band1Vert">
-      <w:tblPr/>
-      <w:tcPr>
-        <w:shd w:val="clear" w:color="auto" w:fill="A7BFDE" w:themeFill="accent1" w:themeFillTint="7F"/>
-      </w:tcPr>
-    </w:tblStylePr>
-    <w:tblStylePr w:type="band1Horz">
-      <w:tblPr/>
-      <w:tcPr>
-        <w:shd w:val="clear" w:color="auto" w:fill="A7BFDE" w:themeFill="accent1" w:themeFillTint="7F"/>
-      </w:tcPr>
-    </w:tblStylePr>
-  </w:style>
-  <w:style w:type="table" w:styleId="Sombreadovistoso-nfasis6">
-    <w:name w:val="Colorful Shading Accent 6"/>
-    <w:basedOn w:val="Tablanormal"/>
-    <w:uiPriority w:val="71"/>
-    <w:rsid w:val="00104095"/>
-    <w:pPr>
-      <w:spacing w:after="0" w:line="240" w:lineRule="auto"/>
-    </w:pPr>
-    <w:rPr>
-      <w:color w:val="000000" w:themeColor="text1"/>
-    </w:rPr>
-    <w:tblPr>
-      <w:tblStyleRowBandSize w:val="1"/>
-      <w:tblStyleColBandSize w:val="1"/>
-      <w:tblBorders>
-        <w:top w:val="single" w:sz="24" w:space="0" w:color="4BACC6" w:themeColor="accent5"/>
-        <w:left w:val="single" w:sz="4" w:space="0" w:color="F79646" w:themeColor="accent6"/>
-        <w:bottom w:val="single" w:sz="4" w:space="0" w:color="F79646" w:themeColor="accent6"/>
-        <w:right w:val="single" w:sz="4" w:space="0" w:color="F79646" w:themeColor="accent6"/>
-        <w:insideH w:val="single" w:sz="4" w:space="0" w:color="FFFFFF" w:themeColor="background1"/>
-        <w:insideV w:val="single" w:sz="4" w:space="0" w:color="FFFFFF" w:themeColor="background1"/>
-      </w:tblBorders>
-    </w:tblPr>
-    <w:tcPr>
-      <w:shd w:val="clear" w:color="auto" w:fill="FEF4EC" w:themeFill="accent6" w:themeFillTint="19"/>
-    </w:tcPr>
-    <w:tblStylePr w:type="firstRow">
-      <w:rPr>
-        <w:b/>
-        <w:bCs/>
-      </w:rPr>
-      <w:tblPr/>
-      <w:tcPr>
-        <w:tcBorders>
-          <w:top w:val="nil"/>
-          <w:left w:val="nil"/>
-          <w:bottom w:val="single" w:sz="24" w:space="0" w:color="4BACC6" w:themeColor="accent5"/>
-          <w:right w:val="nil"/>
-          <w:insideH w:val="nil"/>
-          <w:insideV w:val="nil"/>
-        </w:tcBorders>
-        <w:shd w:val="clear" w:color="auto" w:fill="FFFFFF" w:themeFill="background1"/>
-      </w:tcPr>
-    </w:tblStylePr>
-    <w:tblStylePr w:type="lastRow">
-      <w:rPr>
-        <w:b/>
-        <w:bCs/>
-        <w:color w:val="FFFFFF" w:themeColor="background1"/>
-      </w:rPr>
-      <w:tblPr/>
-      <w:tcPr>
-        <w:tcBorders>
-          <w:top w:val="single" w:sz="6" w:space="0" w:color="FFFFFF" w:themeColor="background1"/>
-        </w:tcBorders>
-        <w:shd w:val="clear" w:color="auto" w:fill="B65608" w:themeFill="accent6" w:themeFillShade="99"/>
-      </w:tcPr>
-    </w:tblStylePr>
-    <w:tblStylePr w:type="firstCol">
-      <w:rPr>
-        <w:color w:val="FFFFFF" w:themeColor="background1"/>
-      </w:rPr>
-      <w:tblPr/>
-      <w:tcPr>
-        <w:tcBorders>
-          <w:top w:val="nil"/>
-          <w:left w:val="nil"/>
-          <w:bottom w:val="nil"/>
-          <w:right w:val="nil"/>
-          <w:insideH w:val="single" w:sz="4" w:space="0" w:color="B65608" w:themeColor="accent6" w:themeShade="99"/>
-          <w:insideV w:val="nil"/>
-        </w:tcBorders>
-        <w:shd w:val="clear" w:color="auto" w:fill="B65608" w:themeFill="accent6" w:themeFillShade="99"/>
-      </w:tcPr>
-    </w:tblStylePr>
-    <w:tblStylePr w:type="lastCol">
-      <w:rPr>
-        <w:color w:val="FFFFFF" w:themeColor="background1"/>
-      </w:rPr>
-      <w:tblPr/>
-      <w:tcPr>
-        <w:tcBorders>
-          <w:top w:val="nil"/>
-          <w:left w:val="nil"/>
-          <w:bottom w:val="nil"/>
-          <w:right w:val="nil"/>
-          <w:insideH w:val="nil"/>
-          <w:insideV w:val="nil"/>
-        </w:tcBorders>
-        <w:shd w:val="clear" w:color="auto" w:fill="B65608" w:themeFill="accent6" w:themeFillShade="99"/>
-      </w:tcPr>
-    </w:tblStylePr>
-    <w:tblStylePr w:type="band1Vert">
-      <w:tblPr/>
-      <w:tcPr>
-        <w:shd w:val="clear" w:color="auto" w:fill="FBD4B4" w:themeFill="accent6" w:themeFillTint="66"/>
-      </w:tcPr>
-    </w:tblStylePr>
-    <w:tblStylePr w:type="band1Horz">
-      <w:tblPr/>
-      <w:tcPr>
-        <w:shd w:val="clear" w:color="auto" w:fill="FBCAA2" w:themeFill="accent6" w:themeFillTint="7F"/>
-      </w:tcPr>
-    </w:tblStylePr>
-    <w:tblStylePr w:type="neCell">
-      <w:rPr>
-        <w:color w:val="000000" w:themeColor="text1"/>
-      </w:rPr>
-    </w:tblStylePr>
-    <w:tblStylePr w:type="nwCell">
-      <w:rPr>
-        <w:color w:val="000000" w:themeColor="text1"/>
-      </w:rPr>
-    </w:tblStylePr>
-  </w:style>
-  <w:style w:type="table" w:styleId="Listavistosa-nfasis2">
-    <w:name w:val="Colorful List Accent 2"/>
-    <w:basedOn w:val="Tablanormal"/>
-    <w:uiPriority w:val="72"/>
-    <w:rsid w:val="00104095"/>
-    <w:pPr>
-      <w:spacing w:after="0" w:line="240" w:lineRule="auto"/>
-    </w:pPr>
-    <w:rPr>
-      <w:color w:val="000000" w:themeColor="text1"/>
-    </w:rPr>
-    <w:tblPr>
-      <w:tblStyleRowBandSize w:val="1"/>
-      <w:tblStyleColBandSize w:val="1"/>
-    </w:tblPr>
-    <w:tcPr>
-      <w:shd w:val="clear" w:color="auto" w:fill="F8EDED" w:themeFill="accent2" w:themeFillTint="19"/>
-    </w:tcPr>
-    <w:tblStylePr w:type="firstRow">
-      <w:rPr>
-        <w:b/>
-        <w:bCs/>
-        <w:color w:val="FFFFFF" w:themeColor="background1"/>
-      </w:rPr>
-      <w:tblPr/>
-      <w:tcPr>
-        <w:tcBorders>
-          <w:bottom w:val="single" w:sz="12" w:space="0" w:color="FFFFFF" w:themeColor="background1"/>
-        </w:tcBorders>
-        <w:shd w:val="clear" w:color="auto" w:fill="9E3A38" w:themeFill="accent2" w:themeFillShade="CC"/>
-      </w:tcPr>
-    </w:tblStylePr>
-    <w:tblStylePr w:type="lastRow">
-      <w:rPr>
-        <w:b/>
-        <w:bCs/>
-        <w:color w:val="9E3A38" w:themeColor="accent2" w:themeShade="CC"/>
-      </w:rPr>
-      <w:tblPr/>
-      <w:tcPr>
-        <w:tcBorders>
-          <w:top w:val="single" w:sz="12" w:space="0" w:color="000000" w:themeColor="text1"/>
-        </w:tcBorders>
-        <w:shd w:val="clear" w:color="auto" w:fill="FFFFFF" w:themeFill="background1"/>
-      </w:tcPr>
-    </w:tblStylePr>
-    <w:tblStylePr w:type="firstCol">
-      <w:rPr>
-        <w:b/>
-        <w:bCs/>
-      </w:rPr>
-    </w:tblStylePr>
-    <w:tblStylePr w:type="lastCol">
-      <w:rPr>
-        <w:b/>
-        <w:bCs/>
-      </w:rPr>
-    </w:tblStylePr>
-    <w:tblStylePr w:type="band1Vert">
-      <w:tblPr/>
-      <w:tcPr>
-        <w:tcBorders>
-          <w:top w:val="nil"/>
-          <w:left w:val="nil"/>
-          <w:bottom w:val="nil"/>
-          <w:right w:val="nil"/>
-          <w:insideH w:val="nil"/>
-          <w:insideV w:val="nil"/>
-        </w:tcBorders>
-        <w:shd w:val="clear" w:color="auto" w:fill="EFD3D2" w:themeFill="accent2" w:themeFillTint="3F"/>
-      </w:tcPr>
-    </w:tblStylePr>
-    <w:tblStylePr w:type="band1Horz">
-      <w:tblPr/>
-      <w:tcPr>
-        <w:shd w:val="clear" w:color="auto" w:fill="F2DBDB" w:themeFill="accent2" w:themeFillTint="33"/>
-      </w:tcPr>
-    </w:tblStylePr>
-  </w:style>
-  <w:style w:type="table" w:styleId="Sombreadomedio2-nfasis2">
-    <w:name w:val="Medium Shading 2 Accent 2"/>
-    <w:basedOn w:val="Tablanormal"/>
-    <w:uiPriority w:val="64"/>
-    <w:rsid w:val="00104095"/>
-    <w:pPr>
-      <w:spacing w:after="0" w:line="240" w:lineRule="auto"/>
-    </w:pPr>
-    <w:tblPr>
-      <w:tblStyleRowBandSize w:val="1"/>
-      <w:tblStyleColBandSize w:val="1"/>
-      <w:tblBorders>
-        <w:top w:val="single" w:sz="18" w:space="0" w:color="auto"/>
-        <w:bottom w:val="single" w:sz="18" w:space="0" w:color="auto"/>
-      </w:tblBorders>
-    </w:tblPr>
-    <w:tblStylePr w:type="firstRow">
-      <w:pPr>
-        <w:spacing w:before="0" w:after="0" w:line="240" w:lineRule="auto"/>
-      </w:pPr>
-      <w:rPr>
-        <w:b/>
-        <w:bCs/>
-        <w:color w:val="FFFFFF" w:themeColor="background1"/>
-      </w:rPr>
-      <w:tblPr/>
-      <w:tcPr>
-        <w:tcBorders>
-          <w:top w:val="single" w:sz="18" w:space="0" w:color="auto"/>
-          <w:left w:val="nil"/>
-          <w:bottom w:val="single" w:sz="18" w:space="0" w:color="auto"/>
-          <w:right w:val="nil"/>
-          <w:insideH w:val="nil"/>
-          <w:insideV w:val="nil"/>
-        </w:tcBorders>
-        <w:shd w:val="clear" w:color="auto" w:fill="C0504D" w:themeFill="accent2"/>
-      </w:tcPr>
-    </w:tblStylePr>
-    <w:tblStylePr w:type="lastRow">
-      <w:pPr>
-        <w:spacing w:before="0" w:after="0" w:line="240" w:lineRule="auto"/>
-      </w:pPr>
-      <w:rPr>
-        <w:color w:val="auto"/>
-      </w:rPr>
-      <w:tblPr/>
-      <w:tcPr>
-        <w:tcBorders>
-          <w:top w:val="double" w:sz="6" w:space="0" w:color="auto"/>
-          <w:left w:val="nil"/>
-          <w:bottom w:val="single" w:sz="18" w:space="0" w:color="auto"/>
-          <w:right w:val="nil"/>
-          <w:insideH w:val="nil"/>
-          <w:insideV w:val="nil"/>
-        </w:tcBorders>
-        <w:shd w:val="clear" w:color="auto" w:fill="FFFFFF" w:themeFill="background1"/>
-      </w:tcPr>
-    </w:tblStylePr>
-    <w:tblStylePr w:type="firstCol">
-      <w:rPr>
-        <w:b/>
-        <w:bCs/>
-        <w:color w:val="FFFFFF" w:themeColor="background1"/>
-      </w:rPr>
-      <w:tblPr/>
-      <w:tcPr>
-        <w:tcBorders>
-          <w:top w:val="nil"/>
-          <w:left w:val="nil"/>
-          <w:bottom w:val="single" w:sz="18" w:space="0" w:color="auto"/>
-          <w:right w:val="nil"/>
-          <w:insideH w:val="nil"/>
-          <w:insideV w:val="nil"/>
-        </w:tcBorders>
-        <w:shd w:val="clear" w:color="auto" w:fill="C0504D" w:themeFill="accent2"/>
-      </w:tcPr>
-    </w:tblStylePr>
-    <w:tblStylePr w:type="lastCol">
-      <w:rPr>
-        <w:b/>
-        <w:bCs/>
-        <w:color w:val="FFFFFF" w:themeColor="background1"/>
-      </w:rPr>
-      <w:tblPr/>
-      <w:tcPr>
-        <w:tcBorders>
-          <w:left w:val="nil"/>
-          <w:right w:val="nil"/>
-          <w:insideH w:val="nil"/>
-          <w:insideV w:val="nil"/>
-        </w:tcBorders>
-        <w:shd w:val="clear" w:color="auto" w:fill="C0504D" w:themeFill="accent2"/>
-      </w:tcPr>
-    </w:tblStylePr>
-    <w:tblStylePr w:type="band1Vert">
-      <w:tblPr/>
-      <w:tcPr>
-        <w:tcBorders>
-          <w:left w:val="nil"/>
-          <w:right w:val="nil"/>
-          <w:insideH w:val="nil"/>
-          <w:insideV w:val="nil"/>
-        </w:tcBorders>
-        <w:shd w:val="clear" w:color="auto" w:fill="D8D8D8" w:themeFill="background1" w:themeFillShade="D8"/>
-      </w:tcPr>
-    </w:tblStylePr>
-    <w:tblStylePr w:type="band1Horz">
-      <w:tblPr/>
-      <w:tcPr>
-        <w:shd w:val="clear" w:color="auto" w:fill="D8D8D8" w:themeFill="background1" w:themeFillShade="D8"/>
-      </w:tcPr>
-    </w:tblStylePr>
-    <w:tblStylePr w:type="neCell">
-      <w:tblPr/>
-      <w:tcPr>
-        <w:tcBorders>
-          <w:top w:val="single" w:sz="18" w:space="0" w:color="auto"/>
-          <w:left w:val="nil"/>
-          <w:bottom w:val="single" w:sz="18" w:space="0" w:color="auto"/>
-          <w:right w:val="nil"/>
-          <w:insideH w:val="nil"/>
-          <w:insideV w:val="nil"/>
-        </w:tcBorders>
-      </w:tcPr>
-    </w:tblStylePr>
-    <w:tblStylePr w:type="nwCell">
-      <w:rPr>
-        <w:color w:val="FFFFFF" w:themeColor="background1"/>
-      </w:rPr>
-      <w:tblPr/>
-      <w:tcPr>
-        <w:tcBorders>
-          <w:top w:val="single" w:sz="18" w:space="0" w:color="auto"/>
-          <w:left w:val="nil"/>
-          <w:bottom w:val="single" w:sz="18" w:space="0" w:color="auto"/>
-          <w:right w:val="nil"/>
-          <w:insideH w:val="nil"/>
-          <w:insideV w:val="nil"/>
-        </w:tcBorders>
-      </w:tcPr>
-    </w:tblStylePr>
-  </w:style>
-  <w:style w:type="table" w:styleId="Sombreadomedio2-nfasis5">
-    <w:name w:val="Medium Shading 2 Accent 5"/>
-    <w:basedOn w:val="Tablanormal"/>
-    <w:uiPriority w:val="64"/>
-    <w:rsid w:val="00104095"/>
-    <w:pPr>
-      <w:spacing w:after="0" w:line="240" w:lineRule="auto"/>
-    </w:pPr>
-    <w:tblPr>
-      <w:tblStyleRowBandSize w:val="1"/>
-      <w:tblStyleColBandSize w:val="1"/>
-      <w:tblBorders>
-        <w:top w:val="single" w:sz="18" w:space="0" w:color="auto"/>
-        <w:bottom w:val="single" w:sz="18" w:space="0" w:color="auto"/>
-      </w:tblBorders>
-    </w:tblPr>
-    <w:tblStylePr w:type="firstRow">
-      <w:pPr>
-        <w:spacing w:before="0" w:after="0" w:line="240" w:lineRule="auto"/>
-      </w:pPr>
-      <w:rPr>
-        <w:b/>
-        <w:bCs/>
-        <w:color w:val="FFFFFF" w:themeColor="background1"/>
-      </w:rPr>
-      <w:tblPr/>
-      <w:tcPr>
-        <w:tcBorders>
-          <w:top w:val="single" w:sz="18" w:space="0" w:color="auto"/>
-          <w:left w:val="nil"/>
-          <w:bottom w:val="single" w:sz="18" w:space="0" w:color="auto"/>
-          <w:right w:val="nil"/>
-          <w:insideH w:val="nil"/>
-          <w:insideV w:val="nil"/>
-        </w:tcBorders>
-        <w:shd w:val="clear" w:color="auto" w:fill="4BACC6" w:themeFill="accent5"/>
-      </w:tcPr>
-    </w:tblStylePr>
-    <w:tblStylePr w:type="lastRow">
-      <w:pPr>
-        <w:spacing w:before="0" w:after="0" w:line="240" w:lineRule="auto"/>
-      </w:pPr>
-      <w:rPr>
-        <w:color w:val="auto"/>
-      </w:rPr>
-      <w:tblPr/>
-      <w:tcPr>
-        <w:tcBorders>
-          <w:top w:val="double" w:sz="6" w:space="0" w:color="auto"/>
-          <w:left w:val="nil"/>
-          <w:bottom w:val="single" w:sz="18" w:space="0" w:color="auto"/>
-          <w:right w:val="nil"/>
-          <w:insideH w:val="nil"/>
-          <w:insideV w:val="nil"/>
-        </w:tcBorders>
-        <w:shd w:val="clear" w:color="auto" w:fill="FFFFFF" w:themeFill="background1"/>
-      </w:tcPr>
-    </w:tblStylePr>
-    <w:tblStylePr w:type="firstCol">
-      <w:rPr>
-        <w:b/>
-        <w:bCs/>
-        <w:color w:val="FFFFFF" w:themeColor="background1"/>
-      </w:rPr>
-      <w:tblPr/>
-      <w:tcPr>
-        <w:tcBorders>
-          <w:top w:val="nil"/>
-          <w:left w:val="nil"/>
-          <w:bottom w:val="single" w:sz="18" w:space="0" w:color="auto"/>
-          <w:right w:val="nil"/>
-          <w:insideH w:val="nil"/>
-          <w:insideV w:val="nil"/>
-        </w:tcBorders>
-        <w:shd w:val="clear" w:color="auto" w:fill="4BACC6" w:themeFill="accent5"/>
-      </w:tcPr>
-    </w:tblStylePr>
-    <w:tblStylePr w:type="lastCol">
-      <w:rPr>
-        <w:b/>
-        <w:bCs/>
-        <w:color w:val="FFFFFF" w:themeColor="background1"/>
-      </w:rPr>
-      <w:tblPr/>
-      <w:tcPr>
-        <w:tcBorders>
-          <w:left w:val="nil"/>
-          <w:right w:val="nil"/>
-          <w:insideH w:val="nil"/>
-          <w:insideV w:val="nil"/>
-        </w:tcBorders>
-        <w:shd w:val="clear" w:color="auto" w:fill="4BACC6" w:themeFill="accent5"/>
-      </w:tcPr>
-    </w:tblStylePr>
-    <w:tblStylePr w:type="band1Vert">
-      <w:tblPr/>
-      <w:tcPr>
-        <w:tcBorders>
-          <w:left w:val="nil"/>
-          <w:right w:val="nil"/>
-          <w:insideH w:val="nil"/>
-          <w:insideV w:val="nil"/>
-        </w:tcBorders>
-        <w:shd w:val="clear" w:color="auto" w:fill="D8D8D8" w:themeFill="background1" w:themeFillShade="D8"/>
-      </w:tcPr>
-    </w:tblStylePr>
-    <w:tblStylePr w:type="band1Horz">
-      <w:tblPr/>
-      <w:tcPr>
-        <w:shd w:val="clear" w:color="auto" w:fill="D8D8D8" w:themeFill="background1" w:themeFillShade="D8"/>
-      </w:tcPr>
-    </w:tblStylePr>
-    <w:tblStylePr w:type="neCell">
-      <w:tblPr/>
-      <w:tcPr>
-        <w:tcBorders>
-          <w:top w:val="single" w:sz="18" w:space="0" w:color="auto"/>
-          <w:left w:val="nil"/>
-          <w:bottom w:val="single" w:sz="18" w:space="0" w:color="auto"/>
-          <w:right w:val="nil"/>
-          <w:insideH w:val="nil"/>
-          <w:insideV w:val="nil"/>
-        </w:tcBorders>
-      </w:tcPr>
-    </w:tblStylePr>
-    <w:tblStylePr w:type="nwCell">
-      <w:rPr>
-        <w:color w:val="FFFFFF" w:themeColor="background1"/>
-      </w:rPr>
-      <w:tblPr/>
-      <w:tcPr>
-        <w:tcBorders>
-          <w:top w:val="single" w:sz="18" w:space="0" w:color="auto"/>
-          <w:left w:val="nil"/>
-          <w:bottom w:val="single" w:sz="18" w:space="0" w:color="auto"/>
-          <w:right w:val="nil"/>
-          <w:insideH w:val="nil"/>
-          <w:insideV w:val="nil"/>
-        </w:tcBorders>
-      </w:tcPr>
-    </w:tblStylePr>
-  </w:style>
-  <w:style w:type="table" w:styleId="Sombreadomedio1-nfasis1">
-    <w:name w:val="Medium Shading 1 Accent 1"/>
-    <w:basedOn w:val="Tablanormal"/>
-    <w:uiPriority w:val="63"/>
-    <w:rsid w:val="00104095"/>
-    <w:pPr>
-      <w:spacing w:after="0" w:line="240" w:lineRule="auto"/>
-    </w:pPr>
-    <w:tblPr>
-      <w:tblStyleRowBandSize w:val="1"/>
-      <w:tblStyleColBandSize w:val="1"/>
-      <w:tblBorders>
-        <w:top w:val="single" w:sz="8" w:space="0" w:color="7BA0CD" w:themeColor="accent1" w:themeTint="BF"/>
-        <w:left w:val="single" w:sz="8" w:space="0" w:color="7BA0CD" w:themeColor="accent1" w:themeTint="BF"/>
-        <w:bottom w:val="single" w:sz="8" w:space="0" w:color="7BA0CD" w:themeColor="accent1" w:themeTint="BF"/>
-        <w:right w:val="single" w:sz="8" w:space="0" w:color="7BA0CD" w:themeColor="accent1" w:themeTint="BF"/>
-        <w:insideH w:val="single" w:sz="8" w:space="0" w:color="7BA0CD" w:themeColor="accent1" w:themeTint="BF"/>
-      </w:tblBorders>
-    </w:tblPr>
-    <w:tblStylePr w:type="firstRow">
-      <w:pPr>
-        <w:spacing w:before="0" w:after="0" w:line="240" w:lineRule="auto"/>
-      </w:pPr>
-      <w:rPr>
-        <w:b/>
-        <w:bCs/>
-        <w:color w:val="FFFFFF" w:themeColor="background1"/>
-      </w:rPr>
-      <w:tblPr/>
-      <w:tcPr>
-        <w:tcBorders>
-          <w:top w:val="single" w:sz="8" w:space="0" w:color="7BA0CD" w:themeColor="accent1" w:themeTint="BF"/>
-          <w:left w:val="single" w:sz="8" w:space="0" w:color="7BA0CD" w:themeColor="accent1" w:themeTint="BF"/>
-          <w:bottom w:val="single" w:sz="8" w:space="0" w:color="7BA0CD" w:themeColor="accent1" w:themeTint="BF"/>
-          <w:right w:val="single" w:sz="8" w:space="0" w:color="7BA0CD" w:themeColor="accent1" w:themeTint="BF"/>
-          <w:insideH w:val="nil"/>
-          <w:insideV w:val="nil"/>
-        </w:tcBorders>
-        <w:shd w:val="clear" w:color="auto" w:fill="4F81BD" w:themeFill="accent1"/>
-      </w:tcPr>
-    </w:tblStylePr>
-    <w:tblStylePr w:type="lastRow">
-      <w:pPr>
-        <w:spacing w:before="0" w:after="0" w:line="240" w:lineRule="auto"/>
-      </w:pPr>
-      <w:rPr>
-        <w:b/>
-        <w:bCs/>
-      </w:rPr>
-      <w:tblPr/>
-      <w:tcPr>
-        <w:tcBorders>
-          <w:top w:val="double" w:sz="6" w:space="0" w:color="7BA0CD" w:themeColor="accent1" w:themeTint="BF"/>
-          <w:left w:val="single" w:sz="8" w:space="0" w:color="7BA0CD" w:themeColor="accent1" w:themeTint="BF"/>
-          <w:bottom w:val="single" w:sz="8" w:space="0" w:color="7BA0CD" w:themeColor="accent1" w:themeTint="BF"/>
-          <w:right w:val="single" w:sz="8" w:space="0" w:color="7BA0CD" w:themeColor="accent1" w:themeTint="BF"/>
-          <w:insideH w:val="nil"/>
-          <w:insideV w:val="nil"/>
-        </w:tcBorders>
-      </w:tcPr>
-    </w:tblStylePr>
-    <w:tblStylePr w:type="firstCol">
-      <w:rPr>
-        <w:b/>
-        <w:bCs/>
-      </w:rPr>
-    </w:tblStylePr>
-    <w:tblStylePr w:type="lastCol">
-      <w:rPr>
-        <w:b/>
-        <w:bCs/>
-      </w:rPr>
-    </w:tblStylePr>
-    <w:tblStylePr w:type="band1Vert">
-      <w:tblPr/>
-      <w:tcPr>
-        <w:shd w:val="clear" w:color="auto" w:fill="D3DFEE" w:themeFill="accent1" w:themeFillTint="3F"/>
-      </w:tcPr>
-    </w:tblStylePr>
-    <w:tblStylePr w:type="band1Horz">
-      <w:tblPr/>
-      <w:tcPr>
-        <w:tcBorders>
-          <w:insideH w:val="nil"/>
-          <w:insideV w:val="nil"/>
-        </w:tcBorders>
-        <w:shd w:val="clear" w:color="auto" w:fill="D3DFEE" w:themeFill="accent1" w:themeFillTint="3F"/>
-      </w:tcPr>
-    </w:tblStylePr>
-    <w:tblStylePr w:type="band2Horz">
-      <w:tblPr/>
-      <w:tcPr>
-        <w:tcBorders>
-          <w:insideH w:val="nil"/>
-          <w:insideV w:val="nil"/>
-        </w:tcBorders>
-      </w:tcPr>
-    </w:tblStylePr>
-  </w:style>
-  <w:style w:type="paragraph" w:customStyle="1" w:styleId="TableText">
-    <w:name w:val="Table Text"/>
-    <w:basedOn w:val="Normal"/>
-    <w:rsid w:val="00104095"/>
-    <w:pPr>
-      <w:spacing w:before="40" w:after="40" w:line="240" w:lineRule="auto"/>
-    </w:pPr>
-    <w:rPr>
-      <w:rFonts w:ascii="Times New Roman" w:eastAsia="Times New Roman" w:hAnsi="Times New Roman" w:cs="Times New Roman"/>
-      <w:szCs w:val="20"/>
-      <w:lang w:val="en-US"/>
-    </w:rPr>
-  </w:style>
-  <w:style w:type="table" w:styleId="Listaclara-nfasis1">
-    <w:name w:val="Light List Accent 1"/>
-    <w:basedOn w:val="Tablanormal"/>
-    <w:uiPriority w:val="61"/>
-    <w:rsid w:val="00104095"/>
-    <w:pPr>
-      <w:spacing w:after="0" w:line="240" w:lineRule="auto"/>
-    </w:pPr>
-    <w:tblPr>
-      <w:tblStyleRowBandSize w:val="1"/>
-      <w:tblStyleColBandSize w:val="1"/>
-      <w:tblBorders>
-        <w:top w:val="single" w:sz="8" w:space="0" w:color="4F81BD" w:themeColor="accent1"/>
-        <w:left w:val="single" w:sz="8" w:space="0" w:color="4F81BD" w:themeColor="accent1"/>
-        <w:bottom w:val="single" w:sz="8" w:space="0" w:color="4F81BD" w:themeColor="accent1"/>
-        <w:right w:val="single" w:sz="8" w:space="0" w:color="4F81BD" w:themeColor="accent1"/>
-      </w:tblBorders>
-    </w:tblPr>
-    <w:tblStylePr w:type="firstRow">
-      <w:pPr>
-        <w:spacing w:before="0" w:after="0" w:line="240" w:lineRule="auto"/>
-      </w:pPr>
-      <w:rPr>
-        <w:b/>
-        <w:bCs/>
-        <w:color w:val="FFFFFF" w:themeColor="background1"/>
-      </w:rPr>
-      <w:tblPr/>
-      <w:tcPr>
-        <w:shd w:val="clear" w:color="auto" w:fill="4F81BD" w:themeFill="accent1"/>
-      </w:tcPr>
-    </w:tblStylePr>
-    <w:tblStylePr w:type="lastRow">
-      <w:pPr>
-        <w:spacing w:before="0" w:after="0" w:line="240" w:lineRule="auto"/>
-      </w:pPr>
-      <w:rPr>
-        <w:b/>
-        <w:bCs/>
-      </w:rPr>
-      <w:tblPr/>
-      <w:tcPr>
-        <w:tcBorders>
-          <w:top w:val="double" w:sz="6" w:space="0" w:color="4F81BD" w:themeColor="accent1"/>
-          <w:left w:val="single" w:sz="8" w:space="0" w:color="4F81BD" w:themeColor="accent1"/>
-          <w:bottom w:val="single" w:sz="8" w:space="0" w:color="4F81BD" w:themeColor="accent1"/>
-          <w:right w:val="single" w:sz="8" w:space="0" w:color="4F81BD" w:themeColor="accent1"/>
-        </w:tcBorders>
-      </w:tcPr>
-    </w:tblStylePr>
-    <w:tblStylePr w:type="firstCol">
-      <w:rPr>
-        <w:b/>
-        <w:bCs/>
-      </w:rPr>
-    </w:tblStylePr>
-    <w:tblStylePr w:type="lastCol">
-      <w:rPr>
-        <w:b/>
-        <w:bCs/>
-      </w:rPr>
-    </w:tblStylePr>
-    <w:tblStylePr w:type="band1Vert">
-      <w:tblPr/>
-      <w:tcPr>
-        <w:tcBorders>
-          <w:top w:val="single" w:sz="8" w:space="0" w:color="4F81BD" w:themeColor="accent1"/>
-          <w:left w:val="single" w:sz="8" w:space="0" w:color="4F81BD" w:themeColor="accent1"/>
-          <w:bottom w:val="single" w:sz="8" w:space="0" w:color="4F81BD" w:themeColor="accent1"/>
-          <w:right w:val="single" w:sz="8" w:space="0" w:color="4F81BD" w:themeColor="accent1"/>
-        </w:tcBorders>
-      </w:tcPr>
-    </w:tblStylePr>
-    <w:tblStylePr w:type="band1Horz">
-      <w:tblPr/>
-      <w:tcPr>
-        <w:tcBorders>
-          <w:top w:val="single" w:sz="8" w:space="0" w:color="4F81BD" w:themeColor="accent1"/>
-          <w:left w:val="single" w:sz="8" w:space="0" w:color="4F81BD" w:themeColor="accent1"/>
-          <w:bottom w:val="single" w:sz="8" w:space="0" w:color="4F81BD" w:themeColor="accent1"/>
-          <w:right w:val="single" w:sz="8" w:space="0" w:color="4F81BD" w:themeColor="accent1"/>
-        </w:tcBorders>
-      </w:tcPr>
-    </w:tblStylePr>
-  </w:style>
-  <w:style w:type="character" w:styleId="nfasissutil">
-    <w:name w:val="Subtle Emphasis"/>
-    <w:basedOn w:val="Fuentedeprrafopredeter"/>
-    <w:uiPriority w:val="19"/>
-    <w:qFormat/>
-    <w:rsid w:val="00104095"/>
-    <w:rPr>
-      <w:i/>
-      <w:iCs/>
-      <w:color w:val="808080" w:themeColor="text1" w:themeTint="7F"/>
-    </w:rPr>
-  </w:style>
-  <w:style w:type="paragraph" w:customStyle="1" w:styleId="Notes">
-    <w:name w:val="Notes"/>
-    <w:basedOn w:val="Normal"/>
-    <w:qFormat/>
-    <w:rsid w:val="00C41B21"/>
-    <w:rPr>
-      <w:rFonts w:ascii="Comic Sans MS" w:hAnsi="Comic Sans MS"/>
-      <w:i/>
-      <w:color w:val="4A442A" w:themeColor="background2" w:themeShade="40"/>
-    </w:rPr>
-  </w:style>
-  <w:style w:type="paragraph" w:styleId="Subttulo">
-    <w:name w:val="Subtitle"/>
-    <w:basedOn w:val="Normal"/>
-    <w:next w:val="Normal"/>
-    <w:link w:val="SubttuloCar"/>
-    <w:uiPriority w:val="11"/>
-    <w:qFormat/>
-    <w:rsid w:val="00104095"/>
-    <w:pPr>
-      <w:numPr>
-        <w:ilvl w:val="1"/>
-      </w:numPr>
-    </w:pPr>
-    <w:rPr>
-      <w:rFonts w:asciiTheme="majorHAnsi" w:eastAsiaTheme="majorEastAsia" w:hAnsiTheme="majorHAnsi" w:cstheme="majorBidi"/>
-      <w:i/>
-      <w:iCs/>
-      <w:color w:val="4F81BD" w:themeColor="accent1"/>
-      <w:spacing w:val="15"/>
-      <w:sz w:val="24"/>
-      <w:szCs w:val="24"/>
-    </w:rPr>
-  </w:style>
-  <w:style w:type="character" w:customStyle="1" w:styleId="SubttuloCar">
-    <w:name w:val="Subtítulo Car"/>
-    <w:basedOn w:val="Fuentedeprrafopredeter"/>
-    <w:link w:val="Subttulo"/>
-    <w:uiPriority w:val="11"/>
-    <w:rsid w:val="00104095"/>
-    <w:rPr>
-      <w:rFonts w:asciiTheme="majorHAnsi" w:eastAsiaTheme="majorEastAsia" w:hAnsiTheme="majorHAnsi" w:cstheme="majorBidi"/>
-      <w:i/>
-      <w:iCs/>
-      <w:color w:val="4F81BD" w:themeColor="accent1"/>
-      <w:spacing w:val="15"/>
-      <w:sz w:val="24"/>
-      <w:szCs w:val="24"/>
-      <w:lang w:val="en-GB"/>
-    </w:rPr>
-  </w:style>
-  <w:style w:type="character" w:customStyle="1" w:styleId="Ttulo1Car">
-    <w:name w:val="Título 1 Car"/>
-    <w:basedOn w:val="Fuentedeprrafopredeter"/>
-    <w:link w:val="Ttulo1"/>
-    <w:uiPriority w:val="9"/>
-    <w:rsid w:val="00104095"/>
-    <w:rPr>
-      <w:rFonts w:asciiTheme="majorHAnsi" w:eastAsiaTheme="majorEastAsia" w:hAnsiTheme="majorHAnsi" w:cstheme="majorBidi"/>
-      <w:b/>
-      <w:bCs/>
-      <w:color w:val="365F91" w:themeColor="accent1" w:themeShade="BF"/>
-      <w:sz w:val="28"/>
-      <w:szCs w:val="28"/>
-      <w:lang w:val="en-GB"/>
-    </w:rPr>
-  </w:style>
-  <w:style w:type="character" w:styleId="Refdecomentario">
-    <w:name w:val="annotation reference"/>
-    <w:basedOn w:val="Fuentedeprrafopredeter"/>
-    <w:uiPriority w:val="99"/>
-    <w:semiHidden/>
-    <w:unhideWhenUsed/>
-    <w:rsid w:val="00104095"/>
-    <w:rPr>
-      <w:sz w:val="16"/>
-      <w:szCs w:val="16"/>
-    </w:rPr>
-  </w:style>
-  <w:style w:type="paragraph" w:styleId="Textocomentario">
-    <w:name w:val="annotation text"/>
-    <w:basedOn w:val="Normal"/>
-    <w:link w:val="TextocomentarioCar"/>
-    <w:uiPriority w:val="99"/>
-    <w:semiHidden/>
-    <w:unhideWhenUsed/>
-    <w:rsid w:val="00104095"/>
-    <w:pPr>
-      <w:spacing w:line="240" w:lineRule="auto"/>
-    </w:pPr>
-    <w:rPr>
-      <w:sz w:val="20"/>
-      <w:szCs w:val="20"/>
-    </w:rPr>
-  </w:style>
-  <w:style w:type="character" w:customStyle="1" w:styleId="TextocomentarioCar">
-    <w:name w:val="Texto comentario Car"/>
-    <w:basedOn w:val="Fuentedeprrafopredeter"/>
-    <w:link w:val="Textocomentario"/>
-    <w:uiPriority w:val="99"/>
-    <w:semiHidden/>
-    <w:rsid w:val="00104095"/>
-    <w:rPr>
-      <w:sz w:val="20"/>
-      <w:szCs w:val="20"/>
-      <w:lang w:val="en-GB"/>
-    </w:rPr>
-  </w:style>
-  <w:style w:type="paragraph" w:styleId="Asuntodelcomentario">
-    <w:name w:val="annotation subject"/>
-    <w:basedOn w:val="Textocomentario"/>
-    <w:next w:val="Textocomentario"/>
-    <w:link w:val="AsuntodelcomentarioCar"/>
-    <w:uiPriority w:val="99"/>
-    <w:semiHidden/>
-    <w:unhideWhenUsed/>
-    <w:rsid w:val="00104095"/>
-    <w:rPr>
-      <w:b/>
-      <w:bCs/>
-    </w:rPr>
-  </w:style>
-  <w:style w:type="character" w:customStyle="1" w:styleId="AsuntodelcomentarioCar">
-    <w:name w:val="Asunto del comentario Car"/>
-    <w:basedOn w:val="TextocomentarioCar"/>
-    <w:link w:val="Asuntodelcomentario"/>
-    <w:uiPriority w:val="99"/>
-    <w:semiHidden/>
-    <w:rsid w:val="00104095"/>
-    <w:rPr>
-      <w:b/>
-      <w:bCs/>
-      <w:sz w:val="20"/>
-      <w:szCs w:val="20"/>
-      <w:lang w:val="en-GB"/>
-    </w:rPr>
-  </w:style>
-  <w:style w:type="paragraph" w:styleId="Textodeglobo">
-    <w:name w:val="Balloon Text"/>
-    <w:basedOn w:val="Normal"/>
-    <w:link w:val="TextodegloboCar"/>
-    <w:uiPriority w:val="99"/>
-    <w:semiHidden/>
-    <w:unhideWhenUsed/>
-    <w:rsid w:val="00104095"/>
-    <w:pPr>
-      <w:spacing w:after="0" w:line="240" w:lineRule="auto"/>
-    </w:pPr>
-    <w:rPr>
-      <w:rFonts w:ascii="Tahoma" w:hAnsi="Tahoma" w:cs="Tahoma"/>
-      <w:sz w:val="16"/>
-      <w:szCs w:val="16"/>
-    </w:rPr>
-  </w:style>
-  <w:style w:type="character" w:customStyle="1" w:styleId="TextodegloboCar">
-    <w:name w:val="Texto de globo Car"/>
-    <w:basedOn w:val="Fuentedeprrafopredeter"/>
-    <w:link w:val="Textodeglobo"/>
-    <w:uiPriority w:val="99"/>
-    <w:semiHidden/>
-    <w:rsid w:val="00104095"/>
-    <w:rPr>
-      <w:rFonts w:ascii="Tahoma" w:hAnsi="Tahoma" w:cs="Tahoma"/>
-      <w:sz w:val="16"/>
-      <w:szCs w:val="16"/>
-      <w:lang w:val="en-GB"/>
-    </w:rPr>
-  </w:style>
-  <w:style w:type="table" w:styleId="Cuadrculamedia2-nfasis1">
-    <w:name w:val="Medium Grid 2 Accent 1"/>
-    <w:basedOn w:val="Tablanormal"/>
-    <w:uiPriority w:val="68"/>
-    <w:rsid w:val="00B37160"/>
-    <w:pPr>
-      <w:spacing w:after="0" w:line="240" w:lineRule="auto"/>
-    </w:pPr>
-    <w:rPr>
-      <w:rFonts w:asciiTheme="majorHAnsi" w:eastAsiaTheme="majorEastAsia" w:hAnsiTheme="majorHAnsi" w:cstheme="majorBidi"/>
-      <w:color w:val="000000" w:themeColor="text1"/>
-    </w:rPr>
-    <w:tblPr>
-      <w:tblStyleRowBandSize w:val="1"/>
-      <w:tblStyleColBandSize w:val="1"/>
-      <w:tblBorders>
-        <w:top w:val="single" w:sz="8" w:space="0" w:color="4F81BD" w:themeColor="accent1"/>
-        <w:left w:val="single" w:sz="8" w:space="0" w:color="4F81BD" w:themeColor="accent1"/>
-        <w:bottom w:val="single" w:sz="8" w:space="0" w:color="4F81BD" w:themeColor="accent1"/>
-        <w:right w:val="single" w:sz="8" w:space="0" w:color="4F81BD" w:themeColor="accent1"/>
-        <w:insideH w:val="single" w:sz="8" w:space="0" w:color="4F81BD" w:themeColor="accent1"/>
-        <w:insideV w:val="single" w:sz="8" w:space="0" w:color="4F81BD" w:themeColor="accent1"/>
-      </w:tblBorders>
-    </w:tblPr>
-    <w:tcPr>
-      <w:shd w:val="clear" w:color="auto" w:fill="D3DFEE" w:themeFill="accent1" w:themeFillTint="3F"/>
-    </w:tcPr>
-    <w:tblStylePr w:type="firstRow">
-      <w:rPr>
-        <w:b/>
-        <w:bCs/>
-        <w:color w:val="000000" w:themeColor="text1"/>
-      </w:rPr>
-      <w:tblPr/>
-      <w:tcPr>
-        <w:shd w:val="clear" w:color="auto" w:fill="EDF2F8" w:themeFill="accent1" w:themeFillTint="19"/>
-      </w:tcPr>
-    </w:tblStylePr>
-    <w:tblStylePr w:type="lastRow">
-      <w:rPr>
-        <w:b/>
-        <w:bCs/>
-        <w:color w:val="000000" w:themeColor="text1"/>
-      </w:rPr>
-      <w:tblPr/>
-      <w:tcPr>
-        <w:tcBorders>
-          <w:top w:val="single" w:sz="12" w:space="0" w:color="000000" w:themeColor="text1"/>
-          <w:left w:val="nil"/>
-          <w:bottom w:val="nil"/>
-          <w:right w:val="nil"/>
-          <w:insideH w:val="nil"/>
-          <w:insideV w:val="nil"/>
-        </w:tcBorders>
-        <w:shd w:val="clear" w:color="auto" w:fill="FFFFFF" w:themeFill="background1"/>
-      </w:tcPr>
-    </w:tblStylePr>
-    <w:tblStylePr w:type="firstCol">
-      <w:rPr>
-        <w:b/>
-        <w:bCs/>
-        <w:color w:val="000000" w:themeColor="text1"/>
-      </w:rPr>
-      <w:tblPr/>
-      <w:tcPr>
-        <w:tcBorders>
-          <w:top w:val="nil"/>
-          <w:left w:val="nil"/>
-          <w:bottom w:val="nil"/>
-          <w:right w:val="nil"/>
-          <w:insideH w:val="nil"/>
-          <w:insideV w:val="nil"/>
-        </w:tcBorders>
-        <w:shd w:val="clear" w:color="auto" w:fill="FFFFFF" w:themeFill="background1"/>
-      </w:tcPr>
-    </w:tblStylePr>
-    <w:tblStylePr w:type="lastCol">
-      <w:rPr>
-        <w:b w:val="0"/>
-        <w:bCs w:val="0"/>
-        <w:color w:val="000000" w:themeColor="text1"/>
-      </w:rPr>
-      <w:tblPr/>
-      <w:tcPr>
-        <w:tcBorders>
-          <w:top w:val="nil"/>
-          <w:left w:val="nil"/>
-          <w:bottom w:val="nil"/>
-          <w:right w:val="nil"/>
-          <w:insideH w:val="nil"/>
-          <w:insideV w:val="nil"/>
-        </w:tcBorders>
-        <w:shd w:val="clear" w:color="auto" w:fill="DBE5F1" w:themeFill="accent1" w:themeFillTint="33"/>
-      </w:tcPr>
-    </w:tblStylePr>
-    <w:tblStylePr w:type="band1Vert">
-      <w:tblPr/>
-      <w:tcPr>
-        <w:shd w:val="clear" w:color="auto" w:fill="A7BFDE" w:themeFill="accent1" w:themeFillTint="7F"/>
-      </w:tcPr>
-    </w:tblStylePr>
-    <w:tblStylePr w:type="band1Horz">
-      <w:tblPr/>
-      <w:tcPr>
-        <w:tcBorders>
-          <w:insideH w:val="single" w:sz="6" w:space="0" w:color="4F81BD" w:themeColor="accent1"/>
-          <w:insideV w:val="single" w:sz="6" w:space="0" w:color="4F81BD" w:themeColor="accent1"/>
-        </w:tcBorders>
-        <w:shd w:val="clear" w:color="auto" w:fill="A7BFDE" w:themeFill="accent1" w:themeFillTint="7F"/>
-      </w:tcPr>
-    </w:tblStylePr>
-    <w:tblStylePr w:type="nwCell">
-      <w:tblPr/>
-      <w:tcPr>
-        <w:shd w:val="clear" w:color="auto" w:fill="FFFFFF" w:themeFill="background1"/>
-      </w:tcPr>
-    </w:tblStylePr>
-  </w:style>
-  <w:style w:type="table" w:styleId="Cuadrculaclara-nfasis1">
-    <w:name w:val="Light Grid Accent 1"/>
-    <w:basedOn w:val="Tablanormal"/>
-    <w:uiPriority w:val="62"/>
-    <w:rsid w:val="00B37160"/>
-    <w:pPr>
-      <w:spacing w:after="0" w:line="240" w:lineRule="auto"/>
-    </w:pPr>
-    <w:tblPr>
-      <w:tblStyleRowBandSize w:val="1"/>
-      <w:tblStyleColBandSize w:val="1"/>
-      <w:tblBorders>
-        <w:top w:val="single" w:sz="8" w:space="0" w:color="4F81BD" w:themeColor="accent1"/>
-        <w:left w:val="single" w:sz="8" w:space="0" w:color="4F81BD" w:themeColor="accent1"/>
-        <w:bottom w:val="single" w:sz="8" w:space="0" w:color="4F81BD" w:themeColor="accent1"/>
-        <w:right w:val="single" w:sz="8" w:space="0" w:color="4F81BD" w:themeColor="accent1"/>
-        <w:insideH w:val="single" w:sz="8" w:space="0" w:color="4F81BD" w:themeColor="accent1"/>
-        <w:insideV w:val="single" w:sz="8" w:space="0" w:color="4F81BD" w:themeColor="accent1"/>
-      </w:tblBorders>
-    </w:tblPr>
-    <w:tblStylePr w:type="firstRow">
-      <w:pPr>
-        <w:spacing w:before="0" w:after="0" w:line="240" w:lineRule="auto"/>
-      </w:pPr>
-      <w:rPr>
-        <w:rFonts w:asciiTheme="majorHAnsi" w:eastAsiaTheme="majorEastAsia" w:hAnsiTheme="majorHAnsi" w:cstheme="majorBidi"/>
-        <w:b/>
-        <w:bCs/>
-      </w:rPr>
-      <w:tblPr/>
-      <w:tcPr>
-        <w:tcBorders>
-          <w:top w:val="single" w:sz="8" w:space="0" w:color="4F81BD" w:themeColor="accent1"/>
-          <w:left w:val="single" w:sz="8" w:space="0" w:color="4F81BD" w:themeColor="accent1"/>
-          <w:bottom w:val="single" w:sz="18" w:space="0" w:color="4F81BD" w:themeColor="accent1"/>
-          <w:right w:val="single" w:sz="8" w:space="0" w:color="4F81BD" w:themeColor="accent1"/>
-          <w:insideH w:val="nil"/>
-          <w:insideV w:val="single" w:sz="8" w:space="0" w:color="4F81BD" w:themeColor="accent1"/>
-        </w:tcBorders>
-      </w:tcPr>
-    </w:tblStylePr>
-    <w:tblStylePr w:type="lastRow">
-      <w:pPr>
-        <w:spacing w:before="0" w:after="0" w:line="240" w:lineRule="auto"/>
-      </w:pPr>
-      <w:rPr>
-        <w:rFonts w:asciiTheme="majorHAnsi" w:eastAsiaTheme="majorEastAsia" w:hAnsiTheme="majorHAnsi" w:cstheme="majorBidi"/>
-        <w:b/>
-        <w:bCs/>
-      </w:rPr>
-      <w:tblPr/>
-      <w:tcPr>
-        <w:tcBorders>
-          <w:top w:val="double" w:sz="6" w:space="0" w:color="4F81BD" w:themeColor="accent1"/>
-          <w:left w:val="single" w:sz="8" w:space="0" w:color="4F81BD" w:themeColor="accent1"/>
-          <w:bottom w:val="single" w:sz="8" w:space="0" w:color="4F81BD" w:themeColor="accent1"/>
-          <w:right w:val="single" w:sz="8" w:space="0" w:color="4F81BD" w:themeColor="accent1"/>
-          <w:insideH w:val="nil"/>
-          <w:insideV w:val="single" w:sz="8" w:space="0" w:color="4F81BD" w:themeColor="accent1"/>
-        </w:tcBorders>
-      </w:tcPr>
-    </w:tblStylePr>
-    <w:tblStylePr w:type="firstCol">
-      <w:rPr>
-        <w:rFonts w:asciiTheme="majorHAnsi" w:eastAsiaTheme="majorEastAsia" w:hAnsiTheme="majorHAnsi" w:cstheme="majorBidi"/>
-        <w:b/>
-        <w:bCs/>
-      </w:rPr>
-    </w:tblStylePr>
-    <w:tblStylePr w:type="lastCol">
-      <w:rPr>
-        <w:rFonts w:asciiTheme="majorHAnsi" w:eastAsiaTheme="majorEastAsia" w:hAnsiTheme="majorHAnsi" w:cstheme="majorBidi"/>
-        <w:b/>
-        <w:bCs/>
-      </w:rPr>
-      <w:tblPr/>
-      <w:tcPr>
-        <w:tcBorders>
-          <w:top w:val="single" w:sz="8" w:space="0" w:color="4F81BD" w:themeColor="accent1"/>
-          <w:left w:val="single" w:sz="8" w:space="0" w:color="4F81BD" w:themeColor="accent1"/>
-          <w:bottom w:val="single" w:sz="8" w:space="0" w:color="4F81BD" w:themeColor="accent1"/>
-          <w:right w:val="single" w:sz="8" w:space="0" w:color="4F81BD" w:themeColor="accent1"/>
-        </w:tcBorders>
-      </w:tcPr>
-    </w:tblStylePr>
-    <w:tblStylePr w:type="band1Vert">
-      <w:tblPr/>
-      <w:tcPr>
-        <w:tcBorders>
-          <w:top w:val="single" w:sz="8" w:space="0" w:color="4F81BD" w:themeColor="accent1"/>
-          <w:left w:val="single" w:sz="8" w:space="0" w:color="4F81BD" w:themeColor="accent1"/>
-          <w:bottom w:val="single" w:sz="8" w:space="0" w:color="4F81BD" w:themeColor="accent1"/>
-          <w:right w:val="single" w:sz="8" w:space="0" w:color="4F81BD" w:themeColor="accent1"/>
-        </w:tcBorders>
-        <w:shd w:val="clear" w:color="auto" w:fill="D3DFEE" w:themeFill="accent1" w:themeFillTint="3F"/>
-      </w:tcPr>
-    </w:tblStylePr>
-    <w:tblStylePr w:type="band1Horz">
-      <w:tblPr/>
-      <w:tcPr>
-        <w:tcBorders>
-          <w:top w:val="single" w:sz="8" w:space="0" w:color="4F81BD" w:themeColor="accent1"/>
-          <w:left w:val="single" w:sz="8" w:space="0" w:color="4F81BD" w:themeColor="accent1"/>
-          <w:bottom w:val="single" w:sz="8" w:space="0" w:color="4F81BD" w:themeColor="accent1"/>
-          <w:right w:val="single" w:sz="8" w:space="0" w:color="4F81BD" w:themeColor="accent1"/>
-          <w:insideV w:val="single" w:sz="8" w:space="0" w:color="4F81BD" w:themeColor="accent1"/>
-        </w:tcBorders>
-        <w:shd w:val="clear" w:color="auto" w:fill="D3DFEE" w:themeFill="accent1" w:themeFillTint="3F"/>
-      </w:tcPr>
-    </w:tblStylePr>
-    <w:tblStylePr w:type="band2Horz">
-      <w:tblPr/>
-      <w:tcPr>
-        <w:tcBorders>
-          <w:top w:val="single" w:sz="8" w:space="0" w:color="4F81BD" w:themeColor="accent1"/>
-          <w:left w:val="single" w:sz="8" w:space="0" w:color="4F81BD" w:themeColor="accent1"/>
-          <w:bottom w:val="single" w:sz="8" w:space="0" w:color="4F81BD" w:themeColor="accent1"/>
-          <w:right w:val="single" w:sz="8" w:space="0" w:color="4F81BD" w:themeColor="accent1"/>
-          <w:insideV w:val="single" w:sz="8" w:space="0" w:color="4F81BD" w:themeColor="accent1"/>
-        </w:tcBorders>
-      </w:tcPr>
-    </w:tblStylePr>
-  </w:style>
-  <w:style w:type="character" w:customStyle="1" w:styleId="Ttulo2Car">
-    <w:name w:val="Título 2 Car"/>
-    <w:basedOn w:val="Fuentedeprrafopredeter"/>
-    <w:link w:val="Ttulo2"/>
-    <w:uiPriority w:val="9"/>
-    <w:rsid w:val="00B37160"/>
-    <w:rPr>
-      <w:rFonts w:asciiTheme="majorHAnsi" w:eastAsiaTheme="majorEastAsia" w:hAnsiTheme="majorHAnsi" w:cstheme="majorBidi"/>
-      <w:b/>
-      <w:bCs/>
-      <w:color w:val="4F81BD" w:themeColor="accent1"/>
-      <w:sz w:val="26"/>
-      <w:szCs w:val="26"/>
-      <w:lang w:val="en-GB"/>
-    </w:rPr>
-  </w:style>
-  <w:style w:type="paragraph" w:styleId="TtulodeTDC">
+  <w:style w:type="paragraph" w:styleId="TtuloTDC">
     <w:name w:val="TOC Heading"/>
     <w:basedOn w:val="Ttulo1"/>
     <w:next w:val="Normal"/>
@@ -41087,7 +39696,7 @@
 </file>
 
 <file path=customXml/itemProps1.xml><?xml version="1.0" encoding="utf-8"?>
-<ds:datastoreItem xmlns:ds="http://schemas.openxmlformats.org/officeDocument/2006/customXml" ds:itemID="{CA5D3384-1B1B-477F-AEFE-4CA619DDE8D7}">
+<ds:datastoreItem xmlns:ds="http://schemas.openxmlformats.org/officeDocument/2006/customXml" ds:itemID="{04F1B074-1097-45D0-8E86-D8DA574B568C}">
   <ds:schemaRefs>
     <ds:schemaRef ds:uri="http://schemas.openxmlformats.org/officeDocument/2006/bibliography"/>
   </ds:schemaRefs>

</xml_diff>

<commit_message>
Test de Jesús en el documento
</commit_message>
<xml_diff>
--- a/Proyecto del grupo de Camila/Acceptance test1 2.0.docx
+++ b/Proyecto del grupo de Camila/Acceptance test1 2.0.docx
@@ -640,7 +640,6 @@
           <w:docPartUnique/>
         </w:docPartObj>
       </w:sdtPr>
-      <w:sdtEndPr/>
       <w:sdtContent>
         <w:p>
           <w:pPr>
@@ -9645,13 +9644,8 @@
               <w:pStyle w:val="Notes"/>
               <w:cnfStyle w:val="000000100000" w:firstRow="0" w:lastRow="0" w:firstColumn="0" w:lastColumn="0" w:oddVBand="0" w:evenVBand="0" w:oddHBand="1" w:evenHBand="0" w:firstRowFirstColumn="0" w:firstRowLastColumn="0" w:lastRowFirstColumn="0" w:lastRowLastColumn="0"/>
             </w:pPr>
-            <w:proofErr w:type="gramStart"/>
-            <w:r>
-              <w:t>At the moment</w:t>
-            </w:r>
-            <w:proofErr w:type="gramEnd"/>
-            <w:r>
-              <w:t xml:space="preserve"> of deleting an organization, all the </w:t>
+            <w:r>
+              <w:t xml:space="preserve">At the moment of deleting an organization, all the </w:t>
             </w:r>
             <w:proofErr w:type="spellStart"/>
             <w:r>
@@ -12307,8 +12301,6 @@
             <w:r>
               <w:t>When an amount of money is given, it is said to be sent correctly, but instead you go to the player's profile and the money is not updated, so the operation is not performed.</w:t>
             </w:r>
-            <w:bookmarkStart w:id="18" w:name="_GoBack"/>
-            <w:bookmarkEnd w:id="18"/>
           </w:p>
         </w:tc>
       </w:tr>
@@ -12787,7 +12779,7 @@
       <w:pPr>
         <w:pStyle w:val="Ttulo1"/>
       </w:pPr>
-      <w:bookmarkStart w:id="19" w:name="_Toc515312964"/>
+      <w:bookmarkStart w:id="18" w:name="_Toc515312964"/>
       <w:r>
         <w:t xml:space="preserve">UC 16 – </w:t>
       </w:r>
@@ -12797,7 +12789,7 @@
       <w:r>
         <w:t xml:space="preserve"> a building to a player.</w:t>
       </w:r>
-      <w:bookmarkEnd w:id="19"/>
+      <w:bookmarkEnd w:id="18"/>
     </w:p>
     <w:p>
       <w:pPr>
@@ -13123,11 +13115,11 @@
       <w:pPr>
         <w:pStyle w:val="Ttulo1"/>
       </w:pPr>
-      <w:bookmarkStart w:id="20" w:name="_Toc515312965"/>
+      <w:bookmarkStart w:id="19" w:name="_Toc515312965"/>
       <w:r>
         <w:t>UC 17 – Give troops to a player.</w:t>
       </w:r>
-      <w:bookmarkEnd w:id="20"/>
+      <w:bookmarkEnd w:id="19"/>
     </w:p>
     <w:p>
       <w:pPr>
@@ -13483,11 +13475,11 @@
       <w:pPr>
         <w:pStyle w:val="Ttulo1"/>
       </w:pPr>
-      <w:bookmarkStart w:id="21" w:name="_Toc515312966"/>
+      <w:bookmarkStart w:id="20" w:name="_Toc515312966"/>
       <w:r>
         <w:t>UC 19 – List reports not-solved.</w:t>
       </w:r>
-      <w:bookmarkEnd w:id="21"/>
+      <w:bookmarkEnd w:id="20"/>
     </w:p>
     <w:p>
       <w:pPr>
@@ -13798,11 +13790,11 @@
       <w:pPr>
         <w:pStyle w:val="Ttulo1"/>
       </w:pPr>
-      <w:bookmarkStart w:id="22" w:name="_Toc515312967"/>
+      <w:bookmarkStart w:id="21" w:name="_Toc515312967"/>
       <w:r>
         <w:t>UC 20 – List reports he updated.</w:t>
       </w:r>
-      <w:bookmarkEnd w:id="22"/>
+      <w:bookmarkEnd w:id="21"/>
     </w:p>
     <w:p>
       <w:pPr>
@@ -14111,14 +14103,14 @@
       <w:pPr>
         <w:pStyle w:val="Ttulo1"/>
       </w:pPr>
-      <w:bookmarkStart w:id="23" w:name="_Toc515312968"/>
+      <w:bookmarkStart w:id="22" w:name="_Toc515312968"/>
       <w:r>
         <w:t xml:space="preserve">UC 21 – </w:t>
       </w:r>
       <w:r>
         <w:t>List of reports irresolvable.</w:t>
       </w:r>
-      <w:bookmarkEnd w:id="23"/>
+      <w:bookmarkEnd w:id="22"/>
     </w:p>
     <w:p>
       <w:pPr>
@@ -14445,7 +14437,7 @@
       <w:pPr>
         <w:pStyle w:val="Ttulo1"/>
       </w:pPr>
-      <w:bookmarkStart w:id="24" w:name="_Toc515312969"/>
+      <w:bookmarkStart w:id="23" w:name="_Toc515312969"/>
       <w:r>
         <w:t xml:space="preserve">UC 22 – Update reports that are not marked as </w:t>
       </w:r>
@@ -14455,7 +14447,7 @@
       <w:r>
         <w:t>.</w:t>
       </w:r>
-      <w:bookmarkEnd w:id="24"/>
+      <w:bookmarkEnd w:id="23"/>
     </w:p>
     <w:p>
       <w:pPr>
@@ -15329,11 +15321,11 @@
       <w:pPr>
         <w:pStyle w:val="Ttulo1"/>
       </w:pPr>
-      <w:bookmarkStart w:id="25" w:name="_Toc515312970"/>
+      <w:bookmarkStart w:id="24" w:name="_Toc515312970"/>
       <w:r>
         <w:t>UC 23 – List the Factions in the game.</w:t>
       </w:r>
-      <w:bookmarkEnd w:id="25"/>
+      <w:bookmarkEnd w:id="24"/>
     </w:p>
     <w:p>
       <w:pPr>
@@ -15650,14 +15642,14 @@
       <w:pPr>
         <w:pStyle w:val="Ttulo1"/>
       </w:pPr>
-      <w:bookmarkStart w:id="26" w:name="_Toc515312971"/>
-      <w:bookmarkStart w:id="27" w:name="_Hlk515312423"/>
+      <w:bookmarkStart w:id="25" w:name="_Toc515312971"/>
+      <w:bookmarkStart w:id="26" w:name="_Hlk515312423"/>
       <w:r>
         <w:t>UC 24 – Create a Faction in the game.</w:t>
       </w:r>
-      <w:bookmarkEnd w:id="26"/>
-    </w:p>
-    <w:bookmarkEnd w:id="27"/>
+      <w:bookmarkEnd w:id="25"/>
+    </w:p>
+    <w:bookmarkEnd w:id="26"/>
     <w:p>
       <w:pPr>
         <w:rPr>
@@ -16244,11 +16236,11 @@
       <w:pPr>
         <w:pStyle w:val="Ttulo1"/>
       </w:pPr>
-      <w:bookmarkStart w:id="28" w:name="_Toc515312972"/>
+      <w:bookmarkStart w:id="27" w:name="_Toc515312972"/>
       <w:r>
         <w:t>UC 25 – Display a Faction.</w:t>
       </w:r>
-      <w:bookmarkEnd w:id="28"/>
+      <w:bookmarkEnd w:id="27"/>
     </w:p>
     <w:p>
       <w:pPr>
@@ -16568,11 +16560,11 @@
       <w:pPr>
         <w:pStyle w:val="Ttulo1"/>
       </w:pPr>
-      <w:bookmarkStart w:id="29" w:name="_Toc515312973"/>
+      <w:bookmarkStart w:id="28" w:name="_Toc515312973"/>
       <w:r>
         <w:t>UC 26 – Edit a Faction.</w:t>
       </w:r>
-      <w:bookmarkEnd w:id="29"/>
+      <w:bookmarkEnd w:id="28"/>
     </w:p>
     <w:p>
       <w:pPr>
@@ -17160,12 +17152,12 @@
       <w:pPr>
         <w:pStyle w:val="Ttulo1"/>
       </w:pPr>
-      <w:bookmarkStart w:id="30" w:name="_Toc515312974"/>
+      <w:bookmarkStart w:id="29" w:name="_Toc515312974"/>
       <w:r>
         <w:lastRenderedPageBreak/>
         <w:t>UC 27 – List the building in not final mode.</w:t>
       </w:r>
-      <w:bookmarkEnd w:id="30"/>
+      <w:bookmarkEnd w:id="29"/>
     </w:p>
     <w:p>
       <w:pPr>
@@ -17477,7 +17469,7 @@
       <w:pPr>
         <w:pStyle w:val="Ttulo1"/>
       </w:pPr>
-      <w:bookmarkStart w:id="31" w:name="_Toc515312975"/>
+      <w:bookmarkStart w:id="30" w:name="_Toc515312975"/>
       <w:r>
         <w:t>UC 28 – Create</w:t>
       </w:r>
@@ -17487,7 +17479,7 @@
       <w:r>
         <w:t xml:space="preserve"> a building.</w:t>
       </w:r>
-      <w:bookmarkEnd w:id="31"/>
+      <w:bookmarkEnd w:id="30"/>
     </w:p>
     <w:p>
       <w:pPr>
@@ -20180,11 +20172,11 @@
       <w:pPr>
         <w:pStyle w:val="Ttulo1"/>
       </w:pPr>
-      <w:bookmarkStart w:id="32" w:name="_Toc515312976"/>
+      <w:bookmarkStart w:id="31" w:name="_Toc515312976"/>
       <w:r>
         <w:t>UC 30 – Display a building.</w:t>
       </w:r>
-      <w:bookmarkEnd w:id="32"/>
+      <w:bookmarkEnd w:id="31"/>
     </w:p>
     <w:p>
       <w:pPr>
@@ -20813,14 +20805,14 @@
       <w:pPr>
         <w:pStyle w:val="Ttulo1"/>
       </w:pPr>
-      <w:bookmarkStart w:id="33" w:name="_Toc515312977"/>
-      <w:bookmarkStart w:id="34" w:name="_Hlk515312902"/>
+      <w:bookmarkStart w:id="32" w:name="_Toc515312977"/>
+      <w:bookmarkStart w:id="33" w:name="_Hlk515312902"/>
       <w:r>
         <w:t>UC 31 – Create a Troop.</w:t>
       </w:r>
-      <w:bookmarkEnd w:id="33"/>
-    </w:p>
-    <w:bookmarkEnd w:id="34"/>
+      <w:bookmarkEnd w:id="32"/>
+    </w:p>
+    <w:bookmarkEnd w:id="33"/>
     <w:p>
       <w:pPr>
         <w:rPr>
@@ -21445,11 +21437,11 @@
       <w:pPr>
         <w:pStyle w:val="Ttulo1"/>
       </w:pPr>
-      <w:bookmarkStart w:id="35" w:name="_Toc515312978"/>
+      <w:bookmarkStart w:id="34" w:name="_Toc515312978"/>
       <w:r>
         <w:t>UC 31 – Edit a Troop.</w:t>
       </w:r>
-      <w:bookmarkEnd w:id="35"/>
+      <w:bookmarkEnd w:id="34"/>
     </w:p>
     <w:p>
       <w:pPr>
@@ -22030,11 +22022,11 @@
       <w:pPr>
         <w:pStyle w:val="Ttulo1"/>
       </w:pPr>
-      <w:bookmarkStart w:id="36" w:name="_Toc515312979"/>
+      <w:bookmarkStart w:id="35" w:name="_Toc515312979"/>
       <w:r>
         <w:t>UC 31 –Delete a Troop.</w:t>
       </w:r>
-      <w:bookmarkEnd w:id="36"/>
+      <w:bookmarkEnd w:id="35"/>
     </w:p>
     <w:p>
       <w:pPr>
@@ -22343,11 +22335,11 @@
       <w:pPr>
         <w:pStyle w:val="Ttulo1"/>
       </w:pPr>
-      <w:bookmarkStart w:id="37" w:name="_Toc515312980"/>
+      <w:bookmarkStart w:id="36" w:name="_Toc515312980"/>
       <w:r>
         <w:t>UC 32 – List items created by me.</w:t>
       </w:r>
-      <w:bookmarkEnd w:id="37"/>
+      <w:bookmarkEnd w:id="36"/>
     </w:p>
     <w:p>
       <w:pPr>
@@ -22674,11 +22666,11 @@
       <w:pPr>
         <w:pStyle w:val="Ttulo1"/>
       </w:pPr>
-      <w:bookmarkStart w:id="38" w:name="_Toc515312981"/>
+      <w:bookmarkStart w:id="37" w:name="_Toc515312981"/>
       <w:r>
         <w:t>UC 32 – Create an item</w:t>
       </w:r>
-      <w:bookmarkEnd w:id="38"/>
+      <w:bookmarkEnd w:id="37"/>
     </w:p>
     <w:p>
       <w:pPr>
@@ -23283,11 +23275,11 @@
       <w:pPr>
         <w:pStyle w:val="Ttulo1"/>
       </w:pPr>
-      <w:bookmarkStart w:id="39" w:name="_Toc515312982"/>
+      <w:bookmarkStart w:id="38" w:name="_Toc515312982"/>
       <w:r>
         <w:t>UC 33 – Edit an item</w:t>
       </w:r>
-      <w:bookmarkEnd w:id="39"/>
+      <w:bookmarkEnd w:id="38"/>
     </w:p>
     <w:p>
       <w:pPr>
@@ -23906,7 +23898,7 @@
       <w:pPr>
         <w:pStyle w:val="Ttulo1"/>
       </w:pPr>
-      <w:bookmarkStart w:id="40" w:name="_Toc515312983"/>
+      <w:bookmarkStart w:id="39" w:name="_Toc515312983"/>
       <w:r>
         <w:t>UC 34</w:t>
       </w:r>
@@ -23919,7 +23911,7 @@
       <w:r>
         <w:t>an item</w:t>
       </w:r>
-      <w:bookmarkEnd w:id="40"/>
+      <w:bookmarkEnd w:id="39"/>
     </w:p>
     <w:p>
       <w:pPr>
@@ -24500,12 +24492,12 @@
       <w:pPr>
         <w:pStyle w:val="Ttulo1"/>
       </w:pPr>
-      <w:bookmarkStart w:id="41" w:name="_Toc515312984"/>
+      <w:bookmarkStart w:id="40" w:name="_Toc515312984"/>
       <w:r>
         <w:lastRenderedPageBreak/>
         <w:t>UC 35 – Display my world</w:t>
       </w:r>
-      <w:bookmarkEnd w:id="41"/>
+      <w:bookmarkEnd w:id="40"/>
     </w:p>
     <w:p>
       <w:pPr>
@@ -24823,11 +24815,11 @@
       <w:pPr>
         <w:pStyle w:val="Ttulo1"/>
       </w:pPr>
-      <w:bookmarkStart w:id="42" w:name="_Toc515312985"/>
+      <w:bookmarkStart w:id="41" w:name="_Toc515312985"/>
       <w:r>
         <w:t>UC 36 – List my Buildings</w:t>
       </w:r>
-      <w:bookmarkEnd w:id="42"/>
+      <w:bookmarkEnd w:id="41"/>
     </w:p>
     <w:p>
       <w:pPr>
@@ -25206,11 +25198,11 @@
       <w:pPr>
         <w:pStyle w:val="Ttulo1"/>
       </w:pPr>
-      <w:bookmarkStart w:id="43" w:name="_Toc515312986"/>
+      <w:bookmarkStart w:id="42" w:name="_Toc515312986"/>
       <w:r>
         <w:t>UC 37 – Create a building (Built)</w:t>
       </w:r>
-      <w:bookmarkEnd w:id="43"/>
+      <w:bookmarkEnd w:id="42"/>
     </w:p>
     <w:p>
       <w:pPr>
@@ -25533,12 +25525,12 @@
       <w:pPr>
         <w:pStyle w:val="Ttulo1"/>
       </w:pPr>
-      <w:bookmarkStart w:id="44" w:name="_Toc515312987"/>
+      <w:bookmarkStart w:id="43" w:name="_Toc515312987"/>
       <w:r>
         <w:lastRenderedPageBreak/>
         <w:t>UC 38 – Unbuild a Building (Built)</w:t>
       </w:r>
-      <w:bookmarkEnd w:id="44"/>
+      <w:bookmarkEnd w:id="43"/>
     </w:p>
     <w:p>
       <w:pPr>
@@ -26107,11 +26099,11 @@
       <w:pPr>
         <w:pStyle w:val="Ttulo1"/>
       </w:pPr>
-      <w:bookmarkStart w:id="45" w:name="_Toc515312988"/>
+      <w:bookmarkStart w:id="44" w:name="_Toc515312988"/>
       <w:r>
         <w:t>UC 39 – Unbuild a Building (Built)</w:t>
       </w:r>
-      <w:bookmarkEnd w:id="45"/>
+      <w:bookmarkEnd w:id="44"/>
     </w:p>
     <w:p>
       <w:pPr>
@@ -26673,11 +26665,11 @@
       <w:pPr>
         <w:pStyle w:val="Ttulo1"/>
       </w:pPr>
-      <w:bookmarkStart w:id="46" w:name="_Toc515312989"/>
+      <w:bookmarkStart w:id="45" w:name="_Toc515312989"/>
       <w:r>
         <w:t>UC 40 – Update Building (Built)</w:t>
       </w:r>
-      <w:bookmarkEnd w:id="46"/>
+      <w:bookmarkEnd w:id="45"/>
     </w:p>
     <w:p>
       <w:pPr>
@@ -27275,11 +27267,11 @@
       <w:pPr>
         <w:pStyle w:val="Ttulo1"/>
       </w:pPr>
-      <w:bookmarkStart w:id="47" w:name="_Toc515312990"/>
+      <w:bookmarkStart w:id="46" w:name="_Toc515312990"/>
       <w:r>
         <w:t>UC 41 – Navigate from Recruiter to their troops.</w:t>
       </w:r>
-      <w:bookmarkEnd w:id="47"/>
+      <w:bookmarkEnd w:id="46"/>
     </w:p>
     <w:p>
       <w:pPr>
@@ -27558,6 +27550,17 @@
               <w:pStyle w:val="Notes"/>
               <w:cnfStyle w:val="000000100000" w:firstRow="0" w:lastRow="0" w:firstColumn="0" w:lastColumn="0" w:oddVBand="0" w:evenVBand="0" w:oddHBand="1" w:evenHBand="0" w:firstRowFirstColumn="0" w:firstRowLastColumn="0" w:lastRowFirstColumn="0" w:lastRowLastColumn="0"/>
             </w:pPr>
+            <w:r>
+              <w:t xml:space="preserve">It works for recruiter 1 and 2. Recruiter 3 doesn’t show tables of </w:t>
+            </w:r>
+            <w:proofErr w:type="spellStart"/>
+            <w:r>
+              <w:t>recruitables</w:t>
+            </w:r>
+            <w:proofErr w:type="spellEnd"/>
+            <w:r>
+              <w:t>.</w:t>
+            </w:r>
           </w:p>
         </w:tc>
       </w:tr>
@@ -27613,11 +27616,11 @@
       <w:pPr>
         <w:pStyle w:val="Ttulo1"/>
       </w:pPr>
-      <w:bookmarkStart w:id="48" w:name="_Toc515312991"/>
+      <w:bookmarkStart w:id="47" w:name="_Toc515312991"/>
       <w:r>
         <w:t>UC 42 – List my invitations.</w:t>
       </w:r>
-      <w:bookmarkEnd w:id="48"/>
+      <w:bookmarkEnd w:id="47"/>
     </w:p>
     <w:p>
       <w:pPr>
@@ -27882,6 +27885,9 @@
               <w:pStyle w:val="Notes"/>
               <w:cnfStyle w:val="000000100000" w:firstRow="0" w:lastRow="0" w:firstColumn="0" w:lastColumn="0" w:oddVBand="0" w:evenVBand="0" w:oddHBand="1" w:evenHBand="0" w:firstRowFirstColumn="0" w:firstRowLastColumn="0" w:lastRowFirstColumn="0" w:lastRowLastColumn="0"/>
             </w:pPr>
+            <w:r>
+              <w:t>It works.</w:t>
+            </w:r>
           </w:p>
         </w:tc>
       </w:tr>
@@ -27940,14 +27946,14 @@
       <w:pPr>
         <w:pStyle w:val="Ttulo1"/>
       </w:pPr>
-      <w:bookmarkStart w:id="49" w:name="_Toc515312992"/>
-      <w:bookmarkStart w:id="50" w:name="_Hlk515312744"/>
+      <w:bookmarkStart w:id="48" w:name="_Toc515312992"/>
+      <w:bookmarkStart w:id="49" w:name="_Hlk515312744"/>
       <w:r>
         <w:t>UC 43 – Create messages in chat of organization</w:t>
       </w:r>
-      <w:bookmarkEnd w:id="49"/>
-    </w:p>
-    <w:bookmarkEnd w:id="50"/>
+      <w:bookmarkEnd w:id="48"/>
+    </w:p>
+    <w:bookmarkEnd w:id="49"/>
     <w:p>
       <w:pPr>
         <w:rPr>
@@ -28205,6 +28211,27 @@
               <w:pStyle w:val="Notes"/>
               <w:cnfStyle w:val="000000100000" w:firstRow="0" w:lastRow="0" w:firstColumn="0" w:lastColumn="0" w:oddVBand="0" w:evenVBand="0" w:oddHBand="1" w:evenHBand="0" w:firstRowFirstColumn="0" w:firstRowLastColumn="0" w:lastRowFirstColumn="0" w:lastRowLastColumn="0"/>
             </w:pPr>
+            <w:r>
+              <w:t>-If you write a message in chat, them the chat only show the text “Hola”, not the text of message.</w:t>
+            </w:r>
+          </w:p>
+          <w:p>
+            <w:pPr>
+              <w:pStyle w:val="Notes"/>
+              <w:cnfStyle w:val="000000100000" w:firstRow="0" w:lastRow="0" w:firstColumn="0" w:lastColumn="0" w:oddVBand="0" w:evenVBand="0" w:oddHBand="1" w:evenHBand="0" w:firstRowFirstColumn="0" w:firstRowLastColumn="0" w:lastRowFirstColumn="0" w:lastRowLastColumn="0"/>
+            </w:pPr>
+            <w:r>
+              <w:t>-Messages appears in the top.</w:t>
+            </w:r>
+          </w:p>
+          <w:p>
+            <w:pPr>
+              <w:pStyle w:val="Notes"/>
+              <w:cnfStyle w:val="000000100000" w:firstRow="0" w:lastRow="0" w:firstColumn="0" w:lastColumn="0" w:oddVBand="0" w:evenVBand="0" w:oddHBand="1" w:evenHBand="0" w:firstRowFirstColumn="0" w:firstRowLastColumn="0" w:lastRowFirstColumn="0" w:lastRowLastColumn="0"/>
+            </w:pPr>
+            <w:r>
+              <w:t>-With hacking POST, date and invitation id can be change.</w:t>
+            </w:r>
           </w:p>
         </w:tc>
       </w:tr>
@@ -28468,6 +28495,9 @@
               <w:pStyle w:val="Notes"/>
               <w:cnfStyle w:val="000000100000" w:firstRow="0" w:lastRow="0" w:firstColumn="0" w:lastColumn="0" w:oddVBand="0" w:evenVBand="0" w:oddHBand="1" w:evenHBand="0" w:firstRowFirstColumn="0" w:firstRowLastColumn="0" w:lastRowFirstColumn="0" w:lastRowLastColumn="0"/>
             </w:pPr>
+            <w:r>
+              <w:t>It works.</w:t>
+            </w:r>
           </w:p>
         </w:tc>
       </w:tr>
@@ -28523,17 +28553,17 @@
       <w:pPr>
         <w:pStyle w:val="Ttulo1"/>
       </w:pPr>
-      <w:bookmarkStart w:id="51" w:name="_Toc515312993"/>
-      <w:bookmarkStart w:id="52" w:name="_Hlk515312438"/>
+      <w:bookmarkStart w:id="50" w:name="_Toc515312993"/>
+      <w:bookmarkStart w:id="51" w:name="_Hlk515312438"/>
       <w:r>
         <w:t xml:space="preserve">UC 44 – </w:t>
       </w:r>
       <w:r>
         <w:t>List the items available in the shop</w:t>
       </w:r>
-      <w:bookmarkEnd w:id="51"/>
-    </w:p>
-    <w:bookmarkEnd w:id="52"/>
+      <w:bookmarkEnd w:id="50"/>
+    </w:p>
+    <w:bookmarkEnd w:id="51"/>
     <w:p>
       <w:pPr>
         <w:rPr>
@@ -28822,6 +28852,9 @@
               <w:pStyle w:val="Notes"/>
               <w:cnfStyle w:val="000000100000" w:firstRow="0" w:lastRow="0" w:firstColumn="0" w:lastColumn="0" w:oddVBand="0" w:evenVBand="0" w:oddHBand="1" w:evenHBand="0" w:firstRowFirstColumn="0" w:firstRowLastColumn="0" w:lastRowFirstColumn="0" w:lastRowLastColumn="0"/>
             </w:pPr>
+            <w:r>
+              <w:t>It works.</w:t>
+            </w:r>
           </w:p>
         </w:tc>
       </w:tr>
@@ -28877,14 +28910,14 @@
       <w:pPr>
         <w:pStyle w:val="Ttulo1"/>
       </w:pPr>
-      <w:bookmarkStart w:id="53" w:name="_Toc515312994"/>
+      <w:bookmarkStart w:id="52" w:name="_Toc515312994"/>
       <w:r>
         <w:t xml:space="preserve">UC 45 – List the items </w:t>
       </w:r>
       <w:r>
         <w:t>he bought</w:t>
       </w:r>
-      <w:bookmarkEnd w:id="53"/>
+      <w:bookmarkEnd w:id="52"/>
     </w:p>
     <w:p>
       <w:pPr>
@@ -28906,6 +28939,7 @@
         <w:pStyle w:val="Notes"/>
       </w:pPr>
       <w:r>
+        <w:lastRenderedPageBreak/>
         <w:t xml:space="preserve">A logged </w:t>
       </w:r>
       <w:proofErr w:type="spellStart"/>
@@ -28936,7 +28970,6 @@
         </w:rPr>
       </w:pPr>
       <w:r>
-        <w:lastRenderedPageBreak/>
         <w:t xml:space="preserve">Main menu &gt; Player &gt; </w:t>
       </w:r>
       <w:r>
@@ -29166,6 +29199,9 @@
               <w:pStyle w:val="Notes"/>
               <w:cnfStyle w:val="000000100000" w:firstRow="0" w:lastRow="0" w:firstColumn="0" w:lastColumn="0" w:oddVBand="0" w:evenVBand="0" w:oddHBand="1" w:evenHBand="0" w:firstRowFirstColumn="0" w:firstRowLastColumn="0" w:lastRowFirstColumn="0" w:lastRowLastColumn="0"/>
             </w:pPr>
+            <w:r>
+              <w:t>It works.</w:t>
+            </w:r>
           </w:p>
         </w:tc>
       </w:tr>
@@ -29220,11 +29256,11 @@
       <w:pPr>
         <w:pStyle w:val="Ttulo1"/>
       </w:pPr>
-      <w:bookmarkStart w:id="54" w:name="_Toc515312995"/>
+      <w:bookmarkStart w:id="53" w:name="_Toc515312995"/>
       <w:r>
         <w:t>UC 46 – List the activated items</w:t>
       </w:r>
-      <w:bookmarkEnd w:id="54"/>
+      <w:bookmarkEnd w:id="53"/>
     </w:p>
     <w:p>
       <w:pPr>
@@ -29482,6 +29518,7 @@
               <w:rPr>
                 <w:rStyle w:val="Textoennegrita"/>
               </w:rPr>
+              <w:lastRenderedPageBreak/>
               <w:t>Outcome</w:t>
             </w:r>
           </w:p>
@@ -29499,6 +29536,41 @@
               <w:pStyle w:val="Notes"/>
               <w:cnfStyle w:val="000000100000" w:firstRow="0" w:lastRow="0" w:firstColumn="0" w:lastColumn="0" w:oddVBand="0" w:evenVBand="0" w:oddHBand="1" w:evenHBand="0" w:firstRowFirstColumn="0" w:firstRowLastColumn="0" w:lastRowFirstColumn="0" w:lastRowLastColumn="0"/>
             </w:pPr>
+            <w:r>
+              <w:rPr>
+                <w:rStyle w:val="shorttext"/>
+                <w:lang w:val="en"/>
+              </w:rPr>
+              <w:t>T</w:t>
+            </w:r>
+            <w:r>
+              <w:rPr>
+                <w:rStyle w:val="shorttext"/>
+                <w:lang w:val="en"/>
+              </w:rPr>
+              <w:t>echnically it doesn</w:t>
+            </w:r>
+            <w:r>
+              <w:rPr>
+                <w:rStyle w:val="shorttext"/>
+                <w:lang w:val="en"/>
+              </w:rPr>
+              <w:t>’</w:t>
+            </w:r>
+            <w:r>
+              <w:rPr>
+                <w:rStyle w:val="shorttext"/>
+                <w:lang w:val="en"/>
+              </w:rPr>
+              <w:t>t work</w:t>
+            </w:r>
+            <w:r>
+              <w:rPr>
+                <w:rStyle w:val="shorttext"/>
+                <w:lang w:val="en"/>
+              </w:rPr>
+              <w:t>, it is written: “not used yet” in test, the may wanted to say “in use”, them it works fine.</w:t>
+            </w:r>
           </w:p>
         </w:tc>
       </w:tr>
@@ -29553,11 +29625,11 @@
       <w:pPr>
         <w:pStyle w:val="Ttulo1"/>
       </w:pPr>
-      <w:bookmarkStart w:id="55" w:name="_Toc515312996"/>
+      <w:bookmarkStart w:id="54" w:name="_Toc515312996"/>
       <w:r>
         <w:t>UC 47 – Use items</w:t>
       </w:r>
-      <w:bookmarkEnd w:id="55"/>
+      <w:bookmarkEnd w:id="54"/>
     </w:p>
     <w:p>
       <w:pPr>
@@ -29821,6 +29893,23 @@
               <w:pStyle w:val="Notes"/>
               <w:cnfStyle w:val="000000100000" w:firstRow="0" w:lastRow="0" w:firstColumn="0" w:lastColumn="0" w:oddVBand="0" w:evenVBand="0" w:oddHBand="1" w:evenHBand="0" w:firstRowFirstColumn="0" w:firstRowLastColumn="0" w:lastRowFirstColumn="0" w:lastRowLastColumn="0"/>
             </w:pPr>
+            <w:r>
+              <w:t xml:space="preserve">It works. But other user can use items that don’t belong to him, through </w:t>
+            </w:r>
+            <w:proofErr w:type="spellStart"/>
+            <w:r>
+              <w:t>haking</w:t>
+            </w:r>
+            <w:proofErr w:type="spellEnd"/>
+            <w:r>
+              <w:t xml:space="preserve"> GET.</w:t>
+            </w:r>
+          </w:p>
+          <w:p>
+            <w:pPr>
+              <w:pStyle w:val="Notes"/>
+              <w:cnfStyle w:val="000000100000" w:firstRow="0" w:lastRow="0" w:firstColumn="0" w:lastColumn="0" w:oddVBand="0" w:evenVBand="0" w:oddHBand="1" w:evenHBand="0" w:firstRowFirstColumn="0" w:firstRowLastColumn="0" w:lastRowFirstColumn="0" w:lastRowLastColumn="0"/>
+            </w:pPr>
           </w:p>
         </w:tc>
       </w:tr>
@@ -29873,14 +29962,14 @@
       <w:pPr>
         <w:pStyle w:val="Ttulo1"/>
       </w:pPr>
-      <w:bookmarkStart w:id="56" w:name="_Toc515312997"/>
+      <w:bookmarkStart w:id="55" w:name="_Toc515312997"/>
       <w:r>
         <w:t xml:space="preserve">UC 49 – </w:t>
       </w:r>
       <w:r>
         <w:t>Create an organization.</w:t>
       </w:r>
-      <w:bookmarkEnd w:id="56"/>
+      <w:bookmarkEnd w:id="55"/>
     </w:p>
     <w:p>
       <w:pPr>
@@ -29902,6 +29991,7 @@
         <w:pStyle w:val="Notes"/>
       </w:pPr>
       <w:r>
+        <w:lastRenderedPageBreak/>
         <w:t xml:space="preserve">A logged </w:t>
       </w:r>
       <w:proofErr w:type="spellStart"/>
@@ -29978,7 +30068,6 @@
               <w:rPr>
                 <w:rStyle w:val="Textoennegrita"/>
               </w:rPr>
-              <w:lastRenderedPageBreak/>
               <w:t>Test</w:t>
             </w:r>
             <w:r>
@@ -30154,6 +30243,9 @@
               <w:pStyle w:val="Notes"/>
               <w:cnfStyle w:val="000000100000" w:firstRow="0" w:lastRow="0" w:firstColumn="0" w:lastColumn="0" w:oddVBand="0" w:evenVBand="0" w:oddHBand="1" w:evenHBand="0" w:firstRowFirstColumn="0" w:firstRowLastColumn="0" w:lastRowFirstColumn="0" w:lastRowLastColumn="0"/>
             </w:pPr>
+            <w:r>
+              <w:t>It works.</w:t>
+            </w:r>
           </w:p>
         </w:tc>
       </w:tr>
@@ -30418,6 +30510,9 @@
               <w:pStyle w:val="Notes"/>
               <w:cnfStyle w:val="000000100000" w:firstRow="0" w:lastRow="0" w:firstColumn="0" w:lastColumn="0" w:oddVBand="0" w:evenVBand="0" w:oddHBand="1" w:evenHBand="0" w:firstRowFirstColumn="0" w:firstRowLastColumn="0" w:lastRowFirstColumn="0" w:lastRowLastColumn="0"/>
             </w:pPr>
+            <w:r>
+              <w:t>It works.</w:t>
+            </w:r>
           </w:p>
         </w:tc>
       </w:tr>
@@ -30480,7 +30575,7 @@
           <w:u w:val="single"/>
         </w:rPr>
       </w:pPr>
-      <w:bookmarkStart w:id="57" w:name="_Toc515312998"/>
+      <w:bookmarkStart w:id="56" w:name="_Toc515312998"/>
       <w:r>
         <w:t>UC 50</w:t>
       </w:r>
@@ -30490,7 +30585,7 @@
       <w:r>
         <w:t>Accept an Invitation</w:t>
       </w:r>
-      <w:bookmarkEnd w:id="57"/>
+      <w:bookmarkEnd w:id="56"/>
     </w:p>
     <w:p>
       <w:pPr>
@@ -30504,6 +30599,7 @@
         <w:pStyle w:val="Subttulo"/>
       </w:pPr>
       <w:r>
+        <w:lastRenderedPageBreak/>
         <w:t>Description</w:t>
       </w:r>
     </w:p>
@@ -30553,7 +30649,6 @@
         <w:pStyle w:val="Subttulo"/>
       </w:pPr>
       <w:r>
-        <w:lastRenderedPageBreak/>
         <w:t>Tests</w:t>
       </w:r>
       <w:r>
@@ -30773,6 +30868,9 @@
               <w:pStyle w:val="Notes"/>
               <w:cnfStyle w:val="000000100000" w:firstRow="0" w:lastRow="0" w:firstColumn="0" w:lastColumn="0" w:oddVBand="0" w:evenVBand="0" w:oddHBand="1" w:evenHBand="0" w:firstRowFirstColumn="0" w:firstRowLastColumn="0" w:lastRowFirstColumn="0" w:lastRowLastColumn="0"/>
             </w:pPr>
+            <w:r>
+              <w:t>It works.</w:t>
+            </w:r>
           </w:p>
         </w:tc>
       </w:tr>
@@ -30833,11 +30931,11 @@
           <w:u w:val="single"/>
         </w:rPr>
       </w:pPr>
-      <w:bookmarkStart w:id="58" w:name="_Toc515312999"/>
+      <w:bookmarkStart w:id="57" w:name="_Toc515312999"/>
       <w:r>
         <w:t>UC 51 – Decline an Invitation</w:t>
       </w:r>
-      <w:bookmarkEnd w:id="58"/>
+      <w:bookmarkEnd w:id="57"/>
     </w:p>
     <w:p>
       <w:pPr>
@@ -31052,6 +31150,7 @@
               <w:rPr>
                 <w:rStyle w:val="Textoennegrita"/>
               </w:rPr>
+              <w:lastRenderedPageBreak/>
               <w:t>Expected</w:t>
             </w:r>
           </w:p>
@@ -31188,11 +31287,11 @@
           <w:u w:val="single"/>
         </w:rPr>
       </w:pPr>
-      <w:bookmarkStart w:id="59" w:name="_Toc515313000"/>
+      <w:bookmarkStart w:id="58" w:name="_Toc515313000"/>
       <w:r>
         <w:t>UC 52 – See the organization’s members</w:t>
       </w:r>
-      <w:bookmarkEnd w:id="59"/>
+      <w:bookmarkEnd w:id="58"/>
     </w:p>
     <w:p>
       <w:pPr>
@@ -31527,11 +31626,12 @@
           <w:u w:val="single"/>
         </w:rPr>
       </w:pPr>
-      <w:bookmarkStart w:id="60" w:name="_Toc515313001"/>
-      <w:r>
+      <w:bookmarkStart w:id="59" w:name="_Toc515313001"/>
+      <w:r>
+        <w:lastRenderedPageBreak/>
         <w:t>UC 53 – Send invitations for your organization</w:t>
       </w:r>
-      <w:bookmarkEnd w:id="60"/>
+      <w:bookmarkEnd w:id="59"/>
     </w:p>
     <w:p>
       <w:pPr>
@@ -31580,7 +31680,6 @@
         </w:rPr>
       </w:pPr>
       <w:r>
-        <w:lastRenderedPageBreak/>
         <w:t>Main menu &gt; Users &gt; View &gt; Send Invitation</w:t>
       </w:r>
     </w:p>
@@ -32123,11 +32222,12 @@
           <w:u w:val="single"/>
         </w:rPr>
       </w:pPr>
-      <w:bookmarkStart w:id="61" w:name="_Toc515313002"/>
-      <w:r>
+      <w:bookmarkStart w:id="60" w:name="_Toc515313002"/>
+      <w:r>
+        <w:lastRenderedPageBreak/>
         <w:t>UC 54 – Change ranges in an organization</w:t>
       </w:r>
-      <w:bookmarkEnd w:id="61"/>
+      <w:bookmarkEnd w:id="60"/>
     </w:p>
     <w:p>
       <w:pPr>
@@ -32173,7 +32273,6 @@
         <w:pStyle w:val="Subttulo"/>
       </w:pPr>
       <w:r>
-        <w:lastRenderedPageBreak/>
         <w:t>Access</w:t>
       </w:r>
     </w:p>
@@ -32493,11 +32592,11 @@
           <w:u w:val="single"/>
         </w:rPr>
       </w:pPr>
-      <w:bookmarkStart w:id="62" w:name="_Toc515313003"/>
+      <w:bookmarkStart w:id="61" w:name="_Toc515313003"/>
       <w:r>
         <w:t>UC 55 – Let another to be the master</w:t>
       </w:r>
-      <w:bookmarkEnd w:id="62"/>
+      <w:bookmarkEnd w:id="61"/>
     </w:p>
     <w:p>
       <w:pPr>
@@ -32546,6 +32645,7 @@
         </w:rPr>
       </w:pPr>
       <w:r>
+        <w:lastRenderedPageBreak/>
         <w:t>Main menu &gt; Organizations &gt; See the organization &gt; Your Organization &gt; Convert into Master</w:t>
       </w:r>
     </w:p>
@@ -32669,11 +32769,7 @@
             </w:r>
             <w:proofErr w:type="spellEnd"/>
             <w:r>
-              <w:t xml:space="preserve"> (Player) if is the Master of the organization </w:t>
-            </w:r>
-            <w:r>
-              <w:lastRenderedPageBreak/>
-              <w:t>can convert another player to Master and he/she will convert automatically to Officer.</w:t>
+              <w:t xml:space="preserve"> (Player) if is the Master of the organization can convert another player to Master and he/she will convert automatically to Officer.</w:t>
             </w:r>
           </w:p>
           <w:p>
@@ -32705,7 +32801,6 @@
               <w:rPr>
                 <w:rStyle w:val="Textoennegrita"/>
               </w:rPr>
-              <w:lastRenderedPageBreak/>
               <w:t>Expected</w:t>
             </w:r>
           </w:p>
@@ -32836,7 +32931,7 @@
           <w:u w:val="single"/>
         </w:rPr>
       </w:pPr>
-      <w:bookmarkStart w:id="63" w:name="_Toc515313004"/>
+      <w:bookmarkStart w:id="62" w:name="_Toc515313004"/>
       <w:r>
         <w:t>UC 56</w:t>
       </w:r>
@@ -32846,7 +32941,7 @@
       <w:r>
         <w:t>Leave the organization</w:t>
       </w:r>
-      <w:bookmarkEnd w:id="63"/>
+      <w:bookmarkEnd w:id="62"/>
     </w:p>
     <w:p>
       <w:pPr>
@@ -33048,6 +33143,7 @@
               <w:rPr>
                 <w:rStyle w:val="Textoennegrita"/>
               </w:rPr>
+              <w:lastRenderedPageBreak/>
               <w:t>Expected</w:t>
             </w:r>
           </w:p>
@@ -33665,11 +33761,11 @@
           <w:u w:val="single"/>
         </w:rPr>
       </w:pPr>
-      <w:bookmarkStart w:id="64" w:name="_Toc515313005"/>
+      <w:bookmarkStart w:id="63" w:name="_Toc515313005"/>
       <w:r>
         <w:t>UC 57 – Create Report</w:t>
       </w:r>
-      <w:bookmarkEnd w:id="64"/>
+      <w:bookmarkEnd w:id="63"/>
     </w:p>
     <w:p>
       <w:pPr>
@@ -33691,6 +33787,7 @@
         <w:pStyle w:val="Notes"/>
       </w:pPr>
       <w:r>
+        <w:lastRenderedPageBreak/>
         <w:t xml:space="preserve">A logged </w:t>
       </w:r>
       <w:proofErr w:type="spellStart"/>
@@ -34265,11 +34362,11 @@
           <w:u w:val="single"/>
         </w:rPr>
       </w:pPr>
-      <w:bookmarkStart w:id="65" w:name="_Toc515313006"/>
+      <w:bookmarkStart w:id="64" w:name="_Toc515313006"/>
       <w:r>
         <w:t>UC 58 – Mark updates as suspicious</w:t>
       </w:r>
-      <w:bookmarkEnd w:id="65"/>
+      <w:bookmarkEnd w:id="64"/>
     </w:p>
     <w:p>
       <w:pPr>
@@ -34319,6 +34416,7 @@
         <w:pStyle w:val="Subttulo"/>
       </w:pPr>
       <w:r>
+        <w:lastRenderedPageBreak/>
         <w:t>Access</w:t>
       </w:r>
     </w:p>
@@ -34427,7 +34525,6 @@
               <w:rPr>
                 <w:rStyle w:val="Textoennegrita"/>
               </w:rPr>
-              <w:lastRenderedPageBreak/>
               <w:t>Description</w:t>
             </w:r>
           </w:p>
@@ -34848,11 +34945,11 @@
           <w:u w:val="single"/>
         </w:rPr>
       </w:pPr>
-      <w:bookmarkStart w:id="66" w:name="_Toc515313007"/>
+      <w:bookmarkStart w:id="65" w:name="_Toc515313007"/>
       <w:r>
         <w:t>UC 59 – List the player for making a battle with.</w:t>
       </w:r>
-      <w:bookmarkEnd w:id="66"/>
+      <w:bookmarkEnd w:id="65"/>
     </w:p>
     <w:p>
       <w:pPr>
@@ -34902,6 +34999,7 @@
         </w:rPr>
       </w:pPr>
       <w:r>
+        <w:lastRenderedPageBreak/>
         <w:t xml:space="preserve">Main menu &gt; Battle &gt; Attack </w:t>
       </w:r>
     </w:p>
@@ -35057,7 +35155,6 @@
               <w:rPr>
                 <w:rStyle w:val="Textoennegrita"/>
               </w:rPr>
-              <w:lastRenderedPageBreak/>
               <w:t>Expected</w:t>
             </w:r>
           </w:p>
@@ -35208,11 +35305,11 @@
           <w:u w:val="single"/>
         </w:rPr>
       </w:pPr>
-      <w:bookmarkStart w:id="67" w:name="_Toc515313008"/>
+      <w:bookmarkStart w:id="66" w:name="_Toc515313008"/>
       <w:r>
         <w:t>UC 60 – Create a Battle</w:t>
       </w:r>
-      <w:bookmarkEnd w:id="67"/>
+      <w:bookmarkEnd w:id="66"/>
     </w:p>
     <w:p>
       <w:pPr>
@@ -35426,6 +35523,7 @@
               <w:rPr>
                 <w:rStyle w:val="Textoennegrita"/>
               </w:rPr>
+              <w:lastRenderedPageBreak/>
               <w:t>Expected</w:t>
             </w:r>
           </w:p>
@@ -35818,7 +35916,7 @@
           <w:u w:val="single"/>
         </w:rPr>
       </w:pPr>
-      <w:bookmarkStart w:id="68" w:name="_Toc515313009"/>
+      <w:bookmarkStart w:id="67" w:name="_Toc515313009"/>
       <w:r>
         <w:t>UC 61</w:t>
       </w:r>
@@ -35833,7 +35931,7 @@
       <w:r>
         <w:t xml:space="preserve"> battle</w:t>
       </w:r>
-      <w:bookmarkEnd w:id="68"/>
+      <w:bookmarkEnd w:id="67"/>
     </w:p>
     <w:p>
       <w:pPr>
@@ -36077,7 +36175,11 @@
               <w:cnfStyle w:val="000000000000" w:firstRow="0" w:lastRow="0" w:firstColumn="0" w:lastColumn="0" w:oddVBand="0" w:evenVBand="0" w:oddHBand="0" w:evenHBand="0" w:firstRowFirstColumn="0" w:firstRowLastColumn="0" w:lastRowFirstColumn="0" w:lastRowLastColumn="0"/>
             </w:pPr>
             <w:r>
-              <w:t>The system must return the list of battles of the player with the following information: Attacker, Defender, Winner, and the button to see the details of battle.</w:t>
+              <w:t xml:space="preserve">The system must return the list of battles of the player with the </w:t>
+            </w:r>
+            <w:r>
+              <w:lastRenderedPageBreak/>
+              <w:t>following information: Attacker, Defender, Winner, and the button to see the details of battle.</w:t>
             </w:r>
           </w:p>
           <w:p>
@@ -36225,7 +36327,6 @@
               <w:rPr>
                 <w:rStyle w:val="Textoennegrita"/>
               </w:rPr>
-              <w:lastRenderedPageBreak/>
               <w:t>Test</w:t>
             </w:r>
             <w:r>
@@ -36451,11 +36552,11 @@
       <w:pPr>
         <w:pStyle w:val="Ttulo1"/>
       </w:pPr>
-      <w:bookmarkStart w:id="69" w:name="_Toc515313010"/>
+      <w:bookmarkStart w:id="68" w:name="_Toc515313010"/>
       <w:r>
         <w:t>Additional tests</w:t>
       </w:r>
-      <w:bookmarkEnd w:id="69"/>
+      <w:bookmarkEnd w:id="68"/>
     </w:p>
     <w:p>
       <w:pPr>
@@ -36662,6 +36763,69 @@
               <w:t>Check the menu, there are untranslated or wrong translated</w:t>
             </w:r>
           </w:p>
+          <w:p>
+            <w:pPr>
+              <w:pStyle w:val="HTMLconformatoprevio"/>
+              <w:cnfStyle w:val="000000100000" w:firstRow="0" w:lastRow="0" w:firstColumn="0" w:lastColumn="0" w:oddVBand="0" w:evenVBand="0" w:oddHBand="1" w:evenHBand="0" w:firstRowFirstColumn="0" w:firstRowLastColumn="0" w:lastRowFirstColumn="0" w:lastRowLastColumn="0"/>
+              <w:rPr>
+                <w:rFonts w:ascii="Comic Sans MS" w:eastAsiaTheme="minorHAnsi" w:hAnsi="Comic Sans MS" w:cstheme="minorBidi"/>
+                <w:i/>
+                <w:color w:val="4A442A" w:themeColor="background2" w:themeShade="40"/>
+                <w:sz w:val="22"/>
+                <w:szCs w:val="22"/>
+                <w:lang w:val="en-GB" w:eastAsia="en-US"/>
+              </w:rPr>
+            </w:pPr>
+            <w:r>
+              <w:rPr>
+                <w:rFonts w:ascii="Comic Sans MS" w:eastAsiaTheme="minorHAnsi" w:hAnsi="Comic Sans MS" w:cstheme="minorBidi"/>
+                <w:i/>
+                <w:color w:val="4A442A" w:themeColor="background2" w:themeShade="40"/>
+                <w:sz w:val="22"/>
+                <w:szCs w:val="22"/>
+                <w:lang w:val="en-GB" w:eastAsia="en-US"/>
+              </w:rPr>
+              <w:t>In main menu, organization is not translated.</w:t>
+            </w:r>
+          </w:p>
+          <w:p>
+            <w:pPr>
+              <w:pStyle w:val="HTMLconformatoprevio"/>
+              <w:cnfStyle w:val="000000100000" w:firstRow="0" w:lastRow="0" w:firstColumn="0" w:lastColumn="0" w:oddVBand="0" w:evenVBand="0" w:oddHBand="1" w:evenHBand="0" w:firstRowFirstColumn="0" w:firstRowLastColumn="0" w:lastRowFirstColumn="0" w:lastRowLastColumn="0"/>
+              <w:rPr>
+                <w:rFonts w:ascii="Comic Sans MS" w:eastAsiaTheme="minorHAnsi" w:hAnsi="Comic Sans MS" w:cstheme="minorBidi"/>
+                <w:i/>
+                <w:color w:val="4A442A" w:themeColor="background2" w:themeShade="40"/>
+                <w:sz w:val="22"/>
+                <w:szCs w:val="22"/>
+                <w:lang w:val="en-GB" w:eastAsia="en-US"/>
+              </w:rPr>
+            </w:pPr>
+            <w:r>
+              <w:rPr>
+                <w:rFonts w:ascii="Comic Sans MS" w:eastAsiaTheme="minorHAnsi" w:hAnsi="Comic Sans MS" w:cstheme="minorBidi"/>
+                <w:i/>
+                <w:color w:val="4A442A" w:themeColor="background2" w:themeShade="40"/>
+                <w:sz w:val="22"/>
+                <w:szCs w:val="22"/>
+                <w:lang w:val="en-GB" w:eastAsia="en-US"/>
+              </w:rPr>
+              <w:t>Word item is used in Spanish, that word doesn’t exist in Spanish</w:t>
+            </w:r>
+            <w:r>
+              <w:rPr>
+                <w:rFonts w:ascii="Comic Sans MS" w:eastAsiaTheme="minorHAnsi" w:hAnsi="Comic Sans MS" w:cstheme="minorBidi"/>
+                <w:i/>
+                <w:color w:val="4A442A" w:themeColor="background2" w:themeShade="40"/>
+                <w:sz w:val="22"/>
+                <w:szCs w:val="22"/>
+                <w:lang w:val="en-GB" w:eastAsia="en-US"/>
+              </w:rPr>
+              <w:t>, it may not be an error.</w:t>
+            </w:r>
+            <w:bookmarkStart w:id="69" w:name="_GoBack"/>
+            <w:bookmarkEnd w:id="69"/>
+          </w:p>
         </w:tc>
       </w:tr>
       <w:tr>
@@ -36875,6 +37039,7 @@
               <w:rPr>
                 <w:rStyle w:val="Textoennegrita"/>
               </w:rPr>
+              <w:lastRenderedPageBreak/>
               <w:t>Outcome</w:t>
             </w:r>
           </w:p>
@@ -37710,7 +37875,7 @@
     <w:lsdException w:name="Table Web 2" w:semiHidden="1" w:unhideWhenUsed="1"/>
     <w:lsdException w:name="Table Web 3" w:semiHidden="1" w:unhideWhenUsed="1"/>
     <w:lsdException w:name="Balloon Text" w:semiHidden="1" w:unhideWhenUsed="1"/>
-    <w:lsdException w:name="Table Grid" w:semiHidden="1" w:uiPriority="59" w:unhideWhenUsed="1"/>
+    <w:lsdException w:name="Table Grid" w:uiPriority="59"/>
     <w:lsdException w:name="Table Theme" w:semiHidden="1" w:unhideWhenUsed="1"/>
     <w:lsdException w:name="Placeholder Text" w:semiHidden="1"/>
     <w:lsdException w:name="No Spacing" w:uiPriority="1" w:qFormat="1"/>
@@ -39403,6 +39568,11 @@
       <w:lang w:eastAsia="es-ES"/>
     </w:rPr>
   </w:style>
+  <w:style w:type="character" w:customStyle="1" w:styleId="shorttext">
+    <w:name w:val="short_text"/>
+    <w:basedOn w:val="Fuentedeprrafopredeter"/>
+    <w:rsid w:val="00E83425"/>
+  </w:style>
 </w:styles>
 </file>
 
@@ -39696,7 +39866,7 @@
 </file>
 
 <file path=customXml/itemProps1.xml><?xml version="1.0" encoding="utf-8"?>
-<ds:datastoreItem xmlns:ds="http://schemas.openxmlformats.org/officeDocument/2006/customXml" ds:itemID="{04F1B074-1097-45D0-8E86-D8DA574B568C}">
+<ds:datastoreItem xmlns:ds="http://schemas.openxmlformats.org/officeDocument/2006/customXml" ds:itemID="{B8558E65-35EE-4648-B84C-A7DE71AACF84}">
   <ds:schemaRefs>
     <ds:schemaRef ds:uri="http://schemas.openxmlformats.org/officeDocument/2006/bibliography"/>
   </ds:schemaRefs>

</xml_diff>

<commit_message>
Acme-Battle acceptance test file with fixed use cases
</commit_message>
<xml_diff>
--- a/Proyecto del grupo de Camila/Acceptance test1 2.0.docx
+++ b/Proyecto del grupo de Camila/Acceptance test1 2.0.docx
@@ -1,6 +1,6 @@
 
 <file path=word/document.xml><?xml version="1.0" encoding="utf-8"?>
-<w:document xmlns:wpc="http://schemas.microsoft.com/office/word/2010/wordprocessingCanvas" xmlns:cx="http://schemas.microsoft.com/office/drawing/2014/chartex" xmlns:cx1="http://schemas.microsoft.com/office/drawing/2015/9/8/chartex" xmlns:cx2="http://schemas.microsoft.com/office/drawing/2015/10/21/chartex" xmlns:mc="http://schemas.openxmlformats.org/markup-compatibility/2006" xmlns:o="urn:schemas-microsoft-com:office:office" xmlns:r="http://schemas.openxmlformats.org/officeDocument/2006/relationships" xmlns:m="http://schemas.openxmlformats.org/officeDocument/2006/math" xmlns:v="urn:schemas-microsoft-com:vml" xmlns:wp14="http://schemas.microsoft.com/office/word/2010/wordprocessingDrawing" xmlns:wp="http://schemas.openxmlformats.org/drawingml/2006/wordprocessingDrawing" xmlns:w10="urn:schemas-microsoft-com:office:word" xmlns:w="http://schemas.openxmlformats.org/wordprocessingml/2006/main" xmlns:w14="http://schemas.microsoft.com/office/word/2010/wordml" xmlns:w15="http://schemas.microsoft.com/office/word/2012/wordml" xmlns:w16se="http://schemas.microsoft.com/office/word/2015/wordml/symex" xmlns:wpg="http://schemas.microsoft.com/office/word/2010/wordprocessingGroup" xmlns:wpi="http://schemas.microsoft.com/office/word/2010/wordprocessingInk" xmlns:wne="http://schemas.microsoft.com/office/word/2006/wordml" xmlns:wps="http://schemas.microsoft.com/office/word/2010/wordprocessingShape" mc:Ignorable="w14 w15 w16se wp14">
+<w:document xmlns:wpc="http://schemas.microsoft.com/office/word/2010/wordprocessingCanvas" xmlns:cx="http://schemas.microsoft.com/office/drawing/2014/chartex" xmlns:cx1="http://schemas.microsoft.com/office/drawing/2015/9/8/chartex" xmlns:cx2="http://schemas.microsoft.com/office/drawing/2015/10/21/chartex" xmlns:cx3="http://schemas.microsoft.com/office/drawing/2016/5/9/chartex" xmlns:cx4="http://schemas.microsoft.com/office/drawing/2016/5/10/chartex" xmlns:cx5="http://schemas.microsoft.com/office/drawing/2016/5/11/chartex" xmlns:cx6="http://schemas.microsoft.com/office/drawing/2016/5/12/chartex" xmlns:cx7="http://schemas.microsoft.com/office/drawing/2016/5/13/chartex" xmlns:cx8="http://schemas.microsoft.com/office/drawing/2016/5/14/chartex" xmlns:mc="http://schemas.openxmlformats.org/markup-compatibility/2006" xmlns:aink="http://schemas.microsoft.com/office/drawing/2016/ink" xmlns:am3d="http://schemas.microsoft.com/office/drawing/2017/model3d" xmlns:o="urn:schemas-microsoft-com:office:office" xmlns:r="http://schemas.openxmlformats.org/officeDocument/2006/relationships" xmlns:m="http://schemas.openxmlformats.org/officeDocument/2006/math" xmlns:v="urn:schemas-microsoft-com:vml" xmlns:wp14="http://schemas.microsoft.com/office/word/2010/wordprocessingDrawing" xmlns:wp="http://schemas.openxmlformats.org/drawingml/2006/wordprocessingDrawing" xmlns:w10="urn:schemas-microsoft-com:office:word" xmlns:w="http://schemas.openxmlformats.org/wordprocessingml/2006/main" xmlns:w14="http://schemas.microsoft.com/office/word/2010/wordml" xmlns:w15="http://schemas.microsoft.com/office/word/2012/wordml" xmlns:w16cid="http://schemas.microsoft.com/office/word/2016/wordml/cid" xmlns:w16se="http://schemas.microsoft.com/office/word/2015/wordml/symex" xmlns:wpg="http://schemas.microsoft.com/office/word/2010/wordprocessingGroup" xmlns:wpi="http://schemas.microsoft.com/office/word/2010/wordprocessingInk" xmlns:wne="http://schemas.microsoft.com/office/word/2006/wordml" xmlns:wps="http://schemas.microsoft.com/office/word/2010/wordprocessingShape" mc:Ignorable="w14 w15 w16se w16cid wp14">
   <w:body>
     <w:p>
       <w:pPr>
@@ -557,15 +557,7 @@
               <w:t>List the peo</w:t>
             </w:r>
             <w:r>
-              <w:t>ple who have conducted the tests, e.g., “</w:t>
-            </w:r>
-            <w:proofErr w:type="spellStart"/>
-            <w:r>
-              <w:t>Rus</w:t>
-            </w:r>
-            <w:proofErr w:type="spellEnd"/>
-            <w:r>
-              <w:t xml:space="preserve">, Elena”. </w:t>
+              <w:t xml:space="preserve">ple who have conducted the tests, e.g., “Rus, Elena”. </w:t>
             </w:r>
             <w:r>
               <w:t xml:space="preserve"> </w:t>
@@ -662,6 +654,7 @@
           <w:docPartUnique/>
         </w:docPartObj>
       </w:sdtPr>
+      <w:sdtEndPr/>
       <w:sdtContent>
         <w:p>
           <w:pPr>
@@ -5993,14 +5986,14 @@
       <w:pPr>
         <w:pStyle w:val="Ttulo1"/>
       </w:pPr>
-      <w:bookmarkStart w:id="3" w:name="_Hlk515312455"/>
-      <w:bookmarkStart w:id="4" w:name="_Toc515768691"/>
+      <w:bookmarkStart w:id="3" w:name="_Toc515768691"/>
+      <w:bookmarkStart w:id="4" w:name="_Hlk515312455"/>
       <w:r>
         <w:t>UC 03 – Display the player profile.</w:t>
       </w:r>
-      <w:bookmarkEnd w:id="4"/>
-    </w:p>
-    <w:bookmarkEnd w:id="3"/>
+      <w:bookmarkEnd w:id="3"/>
+    </w:p>
+    <w:bookmarkEnd w:id="4"/>
     <w:p>
       <w:pPr>
         <w:pStyle w:val="Subttulo"/>
@@ -9671,8 +9664,13 @@
               <w:pStyle w:val="Notes"/>
               <w:cnfStyle w:val="000000100000" w:firstRow="0" w:lastRow="0" w:firstColumn="0" w:lastColumn="0" w:oddVBand="0" w:evenVBand="0" w:oddHBand="1" w:evenHBand="0" w:firstRowFirstColumn="0" w:firstRowLastColumn="0" w:lastRowFirstColumn="0" w:lastRowLastColumn="0"/>
             </w:pPr>
-            <w:r>
-              <w:t xml:space="preserve">At the moment of deleting an organization, all the </w:t>
+            <w:proofErr w:type="gramStart"/>
+            <w:r>
+              <w:t>At the moment</w:t>
+            </w:r>
+            <w:proofErr w:type="gramEnd"/>
+            <w:r>
+              <w:t xml:space="preserve"> of deleting an organization, all the </w:t>
             </w:r>
             <w:proofErr w:type="spellStart"/>
             <w:r>
@@ -9680,15 +9678,7 @@
             </w:r>
             <w:proofErr w:type="spellEnd"/>
             <w:r>
-              <w:t xml:space="preserve"> and the invitations to </w:t>
-            </w:r>
-            <w:proofErr w:type="gramStart"/>
-            <w:r>
-              <w:t>this organizations</w:t>
-            </w:r>
-            <w:proofErr w:type="gramEnd"/>
-            <w:r>
-              <w:t xml:space="preserve"> will be deleted. </w:t>
+              <w:t xml:space="preserve"> and the invitations to this organizations will be deleted. </w:t>
             </w:r>
           </w:p>
         </w:tc>
@@ -10414,8 +10404,8 @@
         <w:pStyle w:val="Ttulo1"/>
       </w:pPr>
       <w:bookmarkStart w:id="12" w:name="_Hlk515312296"/>
-      <w:bookmarkStart w:id="13" w:name="_Hlk515312304"/>
-      <w:bookmarkStart w:id="14" w:name="_Toc515768699"/>
+      <w:bookmarkStart w:id="13" w:name="_Toc515768699"/>
+      <w:bookmarkStart w:id="14" w:name="_Hlk515312304"/>
       <w:r>
         <w:t>UC 1</w:t>
       </w:r>
@@ -10429,9 +10419,9 @@
         <w:t xml:space="preserve"> – Modify values of Standard Configuration.</w:t>
       </w:r>
       <w:bookmarkEnd w:id="12"/>
-      <w:bookmarkEnd w:id="14"/>
-    </w:p>
-    <w:bookmarkEnd w:id="13"/>
+      <w:bookmarkEnd w:id="13"/>
+    </w:p>
+    <w:bookmarkEnd w:id="14"/>
     <w:p>
       <w:pPr>
         <w:pStyle w:val="Subttulo"/>
@@ -10758,15 +10748,7 @@
               <w:cnfStyle w:val="000000100000" w:firstRow="0" w:lastRow="0" w:firstColumn="0" w:lastColumn="0" w:oddVBand="0" w:evenVBand="0" w:oddHBand="1" w:evenHBand="0" w:firstRowFirstColumn="0" w:firstRowLastColumn="0" w:lastRowFirstColumn="0" w:lastRowLastColumn="0"/>
             </w:pPr>
             <w:r>
-              <w:t xml:space="preserve">Not all names are translated in Spanish: “Win defender”, “win attacker”, </w:t>
-            </w:r>
-            <w:proofErr w:type="spellStart"/>
-            <w:r>
-              <w:t>etc</w:t>
-            </w:r>
-            <w:proofErr w:type="spellEnd"/>
-            <w:r>
-              <w:t>…</w:t>
+              <w:t>Not all names are translated in Spanish: “Win defender”, “win attacker”, etc…</w:t>
             </w:r>
           </w:p>
         </w:tc>
@@ -15695,14 +15677,14 @@
       <w:pPr>
         <w:pStyle w:val="Ttulo1"/>
       </w:pPr>
-      <w:bookmarkStart w:id="25" w:name="_Hlk515312423"/>
-      <w:bookmarkStart w:id="26" w:name="_Toc515768710"/>
+      <w:bookmarkStart w:id="25" w:name="_Toc515768710"/>
+      <w:bookmarkStart w:id="26" w:name="_Hlk515312423"/>
       <w:r>
         <w:t>UC 24 – Create a Faction in the game.</w:t>
       </w:r>
-      <w:bookmarkEnd w:id="26"/>
-    </w:p>
-    <w:bookmarkEnd w:id="25"/>
+      <w:bookmarkEnd w:id="25"/>
+    </w:p>
+    <w:bookmarkEnd w:id="26"/>
     <w:p>
       <w:pPr>
         <w:rPr>
@@ -17378,15 +17360,7 @@
               <w:t>The system must return a list of the buildings with the following information</w:t>
             </w:r>
             <w:r>
-              <w:t xml:space="preserve">: Name, Description of the actions, </w:t>
-            </w:r>
-            <w:proofErr w:type="gramStart"/>
-            <w:r>
-              <w:t>Cost</w:t>
-            </w:r>
-            <w:proofErr w:type="gramEnd"/>
-            <w:r>
-              <w:t xml:space="preserve"> to Create it, and link to display it.</w:t>
+              <w:t>: Name, Description of the actions, Cost to Create it, and link to display it.</w:t>
             </w:r>
           </w:p>
         </w:tc>
@@ -17716,15 +17690,7 @@
             </w:r>
             <w:proofErr w:type="spellEnd"/>
             <w:r>
-              <w:t xml:space="preserve"> Building. Later we fill the following information correctly: Name, Description, Photo, </w:t>
-            </w:r>
-            <w:proofErr w:type="gramStart"/>
-            <w:r>
-              <w:t>Cost</w:t>
-            </w:r>
-            <w:proofErr w:type="gramEnd"/>
-            <w:r>
-              <w:t xml:space="preserve"> in </w:t>
+              <w:t xml:space="preserve"> Building. Later we fill the following information correctly: Name, Description, Photo, Cost in </w:t>
             </w:r>
             <w:proofErr w:type="spellStart"/>
             <w:r>
@@ -20471,15 +20437,7 @@
               <w:t xml:space="preserve">The System must return </w:t>
             </w:r>
             <w:r>
-              <w:t xml:space="preserve">the Name, Description, </w:t>
-            </w:r>
-            <w:proofErr w:type="gramStart"/>
-            <w:r>
-              <w:t>Cost</w:t>
-            </w:r>
-            <w:proofErr w:type="gramEnd"/>
-            <w:r>
-              <w:t xml:space="preserve"> to create, Maximum Level, Time to Construct and Requirements</w:t>
+              <w:t>the Name, Description, Cost to create, Maximum Level, Time to Construct and Requirements</w:t>
             </w:r>
           </w:p>
         </w:tc>
@@ -20895,14 +20853,14 @@
       <w:pPr>
         <w:pStyle w:val="Ttulo1"/>
       </w:pPr>
-      <w:bookmarkStart w:id="32" w:name="_Hlk515312902"/>
-      <w:bookmarkStart w:id="33" w:name="_Toc515768716"/>
+      <w:bookmarkStart w:id="32" w:name="_Toc515768716"/>
+      <w:bookmarkStart w:id="33" w:name="_Hlk515312902"/>
       <w:r>
         <w:t>UC 31 – Create a Troop.</w:t>
       </w:r>
-      <w:bookmarkEnd w:id="33"/>
-    </w:p>
-    <w:bookmarkEnd w:id="32"/>
+      <w:bookmarkEnd w:id="32"/>
+    </w:p>
+    <w:bookmarkEnd w:id="33"/>
     <w:p>
       <w:pPr>
         <w:rPr>
@@ -25179,15 +25137,7 @@
               <w:t xml:space="preserve">of every building. At the same time, the different buttons: Upgrade, </w:t>
             </w:r>
             <w:r>
-              <w:t xml:space="preserve">display and </w:t>
-            </w:r>
-            <w:proofErr w:type="spellStart"/>
-            <w:r>
-              <w:t>unbuild</w:t>
-            </w:r>
-            <w:proofErr w:type="spellEnd"/>
-            <w:r>
-              <w:t>.</w:t>
+              <w:t>display and unbuild.</w:t>
             </w:r>
           </w:p>
         </w:tc>
@@ -25564,15 +25514,7 @@
               <w:cnfStyle w:val="000000000000" w:firstRow="0" w:lastRow="0" w:firstColumn="0" w:lastColumn="0" w:oddVBand="0" w:evenVBand="0" w:oddHBand="0" w:evenHBand="0" w:firstRowFirstColumn="0" w:firstRowLastColumn="0" w:lastRowFirstColumn="0" w:lastRowLastColumn="0"/>
             </w:pPr>
             <w:r>
-              <w:t xml:space="preserve">The system must return the buildings list of his/her world and the building created with the </w:t>
-            </w:r>
-            <w:proofErr w:type="spellStart"/>
-            <w:r>
-              <w:t>chrono</w:t>
-            </w:r>
-            <w:proofErr w:type="spellEnd"/>
-            <w:r>
-              <w:t xml:space="preserve"> running back to complete de “installation”. </w:t>
+              <w:t xml:space="preserve">The system must return the buildings list of his/her world and the building created with the chrono running back to complete de “installation”. </w:t>
             </w:r>
             <w:r>
               <w:t>The user must have less materials because of the cost of creation of the building.</w:t>
@@ -25682,15 +25624,7 @@
       </w:pPr>
       <w:bookmarkStart w:id="43" w:name="_Toc515768726"/>
       <w:r>
-        <w:t xml:space="preserve">UC 38 – </w:t>
-      </w:r>
-      <w:proofErr w:type="spellStart"/>
-      <w:r>
-        <w:t>Unbuild</w:t>
-      </w:r>
-      <w:proofErr w:type="spellEnd"/>
-      <w:r>
-        <w:t xml:space="preserve"> a Building (Built)</w:t>
+        <w:t>UC 38 – Unbuild a Building (Built)</w:t>
       </w:r>
       <w:bookmarkEnd w:id="43"/>
     </w:p>
@@ -25742,13 +25676,8 @@
       </w:pPr>
       <w:r>
         <w:lastRenderedPageBreak/>
-        <w:t xml:space="preserve">Main menu &gt; Profile &gt; My Profile &gt; World &gt; My Buildings &gt; </w:t>
-      </w:r>
-      <w:proofErr w:type="spellStart"/>
-      <w:r>
-        <w:t>Unbuild</w:t>
-      </w:r>
-      <w:proofErr w:type="spellEnd"/>
+        <w:t>Main menu &gt; Profile &gt; My Profile &gt; World &gt; My Buildings &gt; Unbuild</w:t>
+      </w:r>
     </w:p>
     <w:p>
       <w:pPr>
@@ -25861,31 +25790,7 @@
               <w:cnfStyle w:val="000000100000" w:firstRow="0" w:lastRow="0" w:firstColumn="0" w:lastColumn="0" w:oddVBand="0" w:evenVBand="0" w:oddHBand="1" w:evenHBand="0" w:firstRowFirstColumn="0" w:firstRowLastColumn="0" w:lastRowFirstColumn="0" w:lastRowLastColumn="0"/>
             </w:pPr>
             <w:r>
-              <w:t xml:space="preserve">The user can </w:t>
-            </w:r>
-            <w:proofErr w:type="spellStart"/>
-            <w:r>
-              <w:t>unbuild</w:t>
-            </w:r>
-            <w:proofErr w:type="spellEnd"/>
-            <w:r>
-              <w:t xml:space="preserve"> his/her constructions clicking in </w:t>
-            </w:r>
-            <w:proofErr w:type="spellStart"/>
-            <w:r>
-              <w:t>unbuild</w:t>
-            </w:r>
-            <w:proofErr w:type="spellEnd"/>
-            <w:r>
-              <w:t xml:space="preserve">. We can, for example, </w:t>
-            </w:r>
-            <w:proofErr w:type="spellStart"/>
-            <w:r>
-              <w:t>unbuild</w:t>
-            </w:r>
-            <w:proofErr w:type="spellEnd"/>
-            <w:r>
-              <w:t xml:space="preserve"> a ‘Recruiter Number 1’ being Player1</w:t>
+              <w:t>The user can unbuild his/her constructions clicking in unbuild. We can, for example, unbuild a ‘Recruiter Number 1’ being Player1</w:t>
             </w:r>
           </w:p>
         </w:tc>
@@ -26129,31 +26034,7 @@
               <w:cnfStyle w:val="000000100000" w:firstRow="0" w:lastRow="0" w:firstColumn="0" w:lastColumn="0" w:oddVBand="0" w:evenVBand="0" w:oddHBand="1" w:evenHBand="0" w:firstRowFirstColumn="0" w:firstRowLastColumn="0" w:lastRowFirstColumn="0" w:lastRowLastColumn="0"/>
             </w:pPr>
             <w:r>
-              <w:t xml:space="preserve">The user can </w:t>
-            </w:r>
-            <w:proofErr w:type="spellStart"/>
-            <w:r>
-              <w:t>unbuild</w:t>
-            </w:r>
-            <w:proofErr w:type="spellEnd"/>
-            <w:r>
-              <w:t xml:space="preserve"> his/her constructions clicking in </w:t>
-            </w:r>
-            <w:proofErr w:type="spellStart"/>
-            <w:r>
-              <w:t>unbuild</w:t>
-            </w:r>
-            <w:proofErr w:type="spellEnd"/>
-            <w:r>
-              <w:t xml:space="preserve">. We can, for example, </w:t>
-            </w:r>
-            <w:proofErr w:type="spellStart"/>
-            <w:r>
-              <w:t>unbuild</w:t>
-            </w:r>
-            <w:proofErr w:type="spellEnd"/>
-            <w:r>
-              <w:t xml:space="preserve"> a ‘Warehouse Number1’ being Player1</w:t>
+              <w:t>The user can unbuild his/her constructions clicking in unbuild. We can, for example, unbuild a ‘Warehouse Number1’ being Player1</w:t>
             </w:r>
           </w:p>
         </w:tc>
@@ -26259,15 +26140,7 @@
               <w:cnfStyle w:val="000000100000" w:firstRow="0" w:lastRow="0" w:firstColumn="0" w:lastColumn="0" w:oddVBand="0" w:evenVBand="0" w:oddHBand="1" w:evenHBand="0" w:firstRowFirstColumn="0" w:firstRowLastColumn="0" w:lastRowFirstColumn="0" w:lastRowLastColumn="0"/>
             </w:pPr>
             <w:r>
-              <w:t xml:space="preserve">Bug- The troops and resources that the unbuilt building had stored are not shown after </w:t>
-            </w:r>
-            <w:proofErr w:type="spellStart"/>
-            <w:r>
-              <w:t>unbuilding</w:t>
-            </w:r>
-            <w:proofErr w:type="spellEnd"/>
-            <w:r>
-              <w:t xml:space="preserve"> a build.</w:t>
+              <w:t>Bug- The troops and resources that the unbuilt building had stored are not shown after unbuilding a build.</w:t>
             </w:r>
           </w:p>
         </w:tc>
@@ -26325,15 +26198,7 @@
       </w:pPr>
       <w:bookmarkStart w:id="44" w:name="_Toc515768727"/>
       <w:r>
-        <w:t xml:space="preserve">UC 39 – </w:t>
-      </w:r>
-      <w:proofErr w:type="spellStart"/>
-      <w:r>
-        <w:t>Unbuild</w:t>
-      </w:r>
-      <w:proofErr w:type="spellEnd"/>
-      <w:r>
-        <w:t xml:space="preserve"> a Building (Built)</w:t>
+        <w:t>UC 39 – Unbuild a Building (Built)</w:t>
       </w:r>
       <w:bookmarkEnd w:id="44"/>
     </w:p>
@@ -26384,13 +26249,8 @@
         </w:rPr>
       </w:pPr>
       <w:r>
-        <w:t xml:space="preserve">Main menu &gt; Profile &gt; My Profile &gt; World &gt; My Buildings &gt; </w:t>
-      </w:r>
-      <w:proofErr w:type="spellStart"/>
-      <w:r>
-        <w:t>Unbuild</w:t>
-      </w:r>
-      <w:proofErr w:type="spellEnd"/>
+        <w:t>Main menu &gt; Profile &gt; My Profile &gt; World &gt; My Buildings &gt; Unbuild</w:t>
+      </w:r>
     </w:p>
     <w:p>
       <w:pPr>
@@ -26503,31 +26363,7 @@
               <w:cnfStyle w:val="000000100000" w:firstRow="0" w:lastRow="0" w:firstColumn="0" w:lastColumn="0" w:oddVBand="0" w:evenVBand="0" w:oddHBand="1" w:evenHBand="0" w:firstRowFirstColumn="0" w:firstRowLastColumn="0" w:lastRowFirstColumn="0" w:lastRowLastColumn="0"/>
             </w:pPr>
             <w:r>
-              <w:t xml:space="preserve">The user can </w:t>
-            </w:r>
-            <w:proofErr w:type="spellStart"/>
-            <w:r>
-              <w:t>unbuild</w:t>
-            </w:r>
-            <w:proofErr w:type="spellEnd"/>
-            <w:r>
-              <w:t xml:space="preserve"> his/her constructions clicking in </w:t>
-            </w:r>
-            <w:proofErr w:type="spellStart"/>
-            <w:r>
-              <w:t>unbuild</w:t>
-            </w:r>
-            <w:proofErr w:type="spellEnd"/>
-            <w:r>
-              <w:t xml:space="preserve">. We can, for example, </w:t>
-            </w:r>
-            <w:proofErr w:type="spellStart"/>
-            <w:r>
-              <w:t>unbuild</w:t>
-            </w:r>
-            <w:proofErr w:type="spellEnd"/>
-            <w:r>
-              <w:t xml:space="preserve"> a ‘Recruiter Number 1’ being Player1</w:t>
+              <w:t>The user can unbuild his/her constructions clicking in unbuild. We can, for example, unbuild a ‘Recruiter Number 1’ being Player1</w:t>
             </w:r>
           </w:p>
         </w:tc>
@@ -26772,31 +26608,7 @@
               <w:cnfStyle w:val="000000100000" w:firstRow="0" w:lastRow="0" w:firstColumn="0" w:lastColumn="0" w:oddVBand="0" w:evenVBand="0" w:oddHBand="1" w:evenHBand="0" w:firstRowFirstColumn="0" w:firstRowLastColumn="0" w:lastRowFirstColumn="0" w:lastRowLastColumn="0"/>
             </w:pPr>
             <w:r>
-              <w:t xml:space="preserve">The user can </w:t>
-            </w:r>
-            <w:proofErr w:type="spellStart"/>
-            <w:r>
-              <w:t>unbuild</w:t>
-            </w:r>
-            <w:proofErr w:type="spellEnd"/>
-            <w:r>
-              <w:t xml:space="preserve"> his/her constructions clicking in </w:t>
-            </w:r>
-            <w:proofErr w:type="spellStart"/>
-            <w:r>
-              <w:t>unbuild</w:t>
-            </w:r>
-            <w:proofErr w:type="spellEnd"/>
-            <w:r>
-              <w:t xml:space="preserve">. We can, for example, </w:t>
-            </w:r>
-            <w:proofErr w:type="spellStart"/>
-            <w:r>
-              <w:t>unbuild</w:t>
-            </w:r>
-            <w:proofErr w:type="spellEnd"/>
-            <w:r>
-              <w:t xml:space="preserve"> a ‘Warehouse Number1’ being Player1</w:t>
+              <w:t>The user can unbuild his/her constructions clicking in unbuild. We can, for example, unbuild a ‘Warehouse Number1’ being Player1</w:t>
             </w:r>
           </w:p>
         </w:tc>
@@ -28230,15 +28042,15 @@
       <w:pPr>
         <w:pStyle w:val="Ttulo1"/>
       </w:pPr>
-      <w:bookmarkStart w:id="48" w:name="_Hlk515312744"/>
-      <w:bookmarkStart w:id="49" w:name="_Toc515768731"/>
+      <w:bookmarkStart w:id="48" w:name="_Toc515768731"/>
+      <w:bookmarkStart w:id="49" w:name="_Hlk515312744"/>
       <w:r>
         <w:lastRenderedPageBreak/>
         <w:t>UC 43 – Create messages in chat of organization</w:t>
       </w:r>
-      <w:bookmarkEnd w:id="49"/>
-    </w:p>
-    <w:bookmarkEnd w:id="48"/>
+      <w:bookmarkEnd w:id="48"/>
+    </w:p>
+    <w:bookmarkEnd w:id="49"/>
     <w:p>
       <w:pPr>
         <w:rPr>
@@ -28846,17 +28658,17 @@
       <w:pPr>
         <w:pStyle w:val="Ttulo1"/>
       </w:pPr>
-      <w:bookmarkStart w:id="50" w:name="_Hlk515312438"/>
-      <w:bookmarkStart w:id="51" w:name="_Toc515768732"/>
+      <w:bookmarkStart w:id="50" w:name="_Toc515768732"/>
+      <w:bookmarkStart w:id="51" w:name="_Hlk515312438"/>
       <w:r>
         <w:t xml:space="preserve">UC 44 – </w:t>
       </w:r>
       <w:r>
         <w:t>List the items available in the shop</w:t>
       </w:r>
-      <w:bookmarkEnd w:id="51"/>
-    </w:p>
-    <w:bookmarkEnd w:id="50"/>
+      <w:bookmarkEnd w:id="50"/>
+    </w:p>
+    <w:bookmarkEnd w:id="51"/>
     <w:p>
       <w:pPr>
         <w:rPr>
@@ -34348,10 +34160,10 @@
               <w:cnfStyle w:val="000000000000" w:firstRow="0" w:lastRow="0" w:firstColumn="0" w:lastColumn="0" w:oddVBand="0" w:evenVBand="0" w:oddHBand="0" w:evenHBand="0" w:firstRowFirstColumn="0" w:firstRowLastColumn="0" w:lastRowFirstColumn="0" w:lastRowLastColumn="0"/>
             </w:pPr>
             <w:r>
-              <w:t>The system must return the list of organizations in the game. Player 1 must not be into the organization and the o</w:t>
-            </w:r>
-            <w:r>
-              <w:t>lder officer is now the master.</w:t>
+              <w:t>The system must return the list of reports with the following information: Title, Date, Status, the link to view it and see the updates</w:t>
+            </w:r>
+            <w:r>
+              <w:t>.</w:t>
             </w:r>
           </w:p>
         </w:tc>
@@ -34790,13 +34602,24 @@
     <w:p>
       <w:pPr>
         <w:pStyle w:val="Notes"/>
+      </w:pPr>
+      <w:r>
+        <w:t xml:space="preserve">Main menu &gt; Player &gt; </w:t>
+      </w:r>
+      <w:r>
+        <w:t xml:space="preserve">Report List &gt; See Updates &gt; </w:t>
+      </w:r>
+      <w:r>
+        <w:t>Display</w:t>
+      </w:r>
+    </w:p>
+    <w:p>
+      <w:pPr>
+        <w:pStyle w:val="Notes"/>
         <w:rPr>
           <w:u w:val="single"/>
         </w:rPr>
       </w:pPr>
-      <w:r>
-        <w:t>Main menu &gt; Player &gt; Create Report</w:t>
-      </w:r>
     </w:p>
     <w:p>
       <w:pPr>
@@ -34910,7 +34733,21 @@
               <w:cnfStyle w:val="000000100000" w:firstRow="0" w:lastRow="0" w:firstColumn="0" w:lastColumn="0" w:oddVBand="0" w:evenVBand="0" w:oddHBand="1" w:evenHBand="0" w:firstRowFirstColumn="0" w:firstRowLastColumn="0" w:lastRowFirstColumn="0" w:lastRowLastColumn="0"/>
             </w:pPr>
             <w:r>
-              <w:t xml:space="preserve">A logger Player (Player1) can create a report filling the following information correctly: Type, Title, Content, Images </w:t>
+              <w:t xml:space="preserve">A logged player can mark as suspicious </w:t>
+            </w:r>
+            <w:r>
+              <w:t xml:space="preserve">an update </w:t>
+            </w:r>
+            <w:r>
+              <w:t xml:space="preserve">from the Game Master has </w:t>
+            </w:r>
+            <w:r>
+              <w:t>been updated</w:t>
+            </w:r>
+            <w:bookmarkStart w:id="65" w:name="_GoBack"/>
+            <w:bookmarkEnd w:id="65"/>
+            <w:r>
+              <w:t xml:space="preserve"> and it’s from a report that you’ve created. </w:t>
             </w:r>
           </w:p>
           <w:p>
@@ -34960,10 +34797,7 @@
               <w:cnfStyle w:val="000000000000" w:firstRow="0" w:lastRow="0" w:firstColumn="0" w:lastColumn="0" w:oddVBand="0" w:evenVBand="0" w:oddHBand="0" w:evenHBand="0" w:firstRowFirstColumn="0" w:firstRowLastColumn="0" w:lastRowFirstColumn="0" w:lastRowLastColumn="0"/>
             </w:pPr>
             <w:r>
-              <w:t>The system must return the list of organizations in the game. Player 1 must not be into the organization and the o</w:t>
-            </w:r>
-            <w:r>
-              <w:t>lder officer is now the master.</w:t>
+              <w:t>The system must show you the display of the update but now without the button.</w:t>
             </w:r>
           </w:p>
         </w:tc>
@@ -35162,7 +34996,7 @@
               <w:cnfStyle w:val="000000100000" w:firstRow="0" w:lastRow="0" w:firstColumn="0" w:lastColumn="0" w:oddVBand="0" w:evenVBand="0" w:oddHBand="1" w:evenHBand="0" w:firstRowFirstColumn="0" w:firstRowLastColumn="0" w:lastRowFirstColumn="0" w:lastRowLastColumn="0"/>
             </w:pPr>
             <w:r>
-              <w:t>A logger Player (Player1) can create a report letting all in blank.</w:t>
+              <w:t>A logged player cannot mark as suspicious an update if it has been marked before.</w:t>
             </w:r>
           </w:p>
           <w:p>
@@ -35212,7 +35046,13 @@
               <w:cnfStyle w:val="000000000000" w:firstRow="0" w:lastRow="0" w:firstColumn="0" w:lastColumn="0" w:oddVBand="0" w:evenVBand="0" w:oddHBand="0" w:evenHBand="0" w:firstRowFirstColumn="0" w:firstRowLastColumn="0" w:lastRowFirstColumn="0" w:lastRowLastColumn="0"/>
             </w:pPr>
             <w:r>
-              <w:t>The system must return error messages from: Title, Content, Images.</w:t>
+              <w:t xml:space="preserve">The system must </w:t>
+            </w:r>
+            <w:r>
+              <w:t>not allow you to do it</w:t>
+            </w:r>
+            <w:r>
+              <w:t>.</w:t>
             </w:r>
           </w:p>
           <w:p>
@@ -35328,12 +35168,12 @@
           <w:u w:val="single"/>
         </w:rPr>
       </w:pPr>
-      <w:bookmarkStart w:id="65" w:name="_Toc515768746"/>
+      <w:bookmarkStart w:id="66" w:name="_Toc515768746"/>
       <w:r>
         <w:lastRenderedPageBreak/>
         <w:t>UC 59 – List the player for making a battle with.</w:t>
       </w:r>
-      <w:bookmarkEnd w:id="65"/>
+      <w:bookmarkEnd w:id="66"/>
     </w:p>
     <w:p>
       <w:pPr>
@@ -35688,12 +35528,12 @@
           <w:u w:val="single"/>
         </w:rPr>
       </w:pPr>
-      <w:bookmarkStart w:id="66" w:name="_Toc515768747"/>
+      <w:bookmarkStart w:id="67" w:name="_Toc515768747"/>
       <w:r>
         <w:lastRenderedPageBreak/>
         <w:t>UC 60 – Create a Battle</w:t>
       </w:r>
-      <w:bookmarkEnd w:id="66"/>
+      <w:bookmarkEnd w:id="67"/>
     </w:p>
     <w:p>
       <w:pPr>
@@ -36317,7 +36157,7 @@
           <w:u w:val="single"/>
         </w:rPr>
       </w:pPr>
-      <w:bookmarkStart w:id="67" w:name="_Toc515768748"/>
+      <w:bookmarkStart w:id="68" w:name="_Toc515768748"/>
       <w:r>
         <w:lastRenderedPageBreak/>
         <w:t>UC 61</w:t>
@@ -36333,7 +36173,7 @@
       <w:r>
         <w:t xml:space="preserve"> battle</w:t>
       </w:r>
-      <w:bookmarkEnd w:id="67"/>
+      <w:bookmarkEnd w:id="68"/>
     </w:p>
     <w:p>
       <w:pPr>
@@ -36692,263 +36532,6 @@
             <w:r>
               <w:t>: Lost.</w:t>
             </w:r>
-          </w:p>
-        </w:tc>
-      </w:tr>
-    </w:tbl>
-    <w:p/>
-    <w:p/>
-    <w:p/>
-    <w:tbl>
-      <w:tblPr>
-        <w:tblStyle w:val="Cuadrculavistosa-nfasis1"/>
-        <w:tblW w:w="0" w:type="auto"/>
-        <w:tblLook w:val="04A0" w:firstRow="1" w:lastRow="0" w:firstColumn="1" w:lastColumn="0" w:noHBand="0" w:noVBand="1"/>
-      </w:tblPr>
-      <w:tblGrid>
-        <w:gridCol w:w="1526"/>
-        <w:gridCol w:w="7716"/>
-      </w:tblGrid>
-      <w:tr>
-        <w:trPr>
-          <w:cnfStyle w:val="100000000000" w:firstRow="1" w:lastRow="0" w:firstColumn="0" w:lastColumn="0" w:oddVBand="0" w:evenVBand="0" w:oddHBand="0" w:evenHBand="0" w:firstRowFirstColumn="0" w:firstRowLastColumn="0" w:lastRowFirstColumn="0" w:lastRowLastColumn="0"/>
-        </w:trPr>
-        <w:tc>
-          <w:tcPr>
-            <w:cnfStyle w:val="001000000000" w:firstRow="0" w:lastRow="0" w:firstColumn="1" w:lastColumn="0" w:oddVBand="0" w:evenVBand="0" w:oddHBand="0" w:evenHBand="0" w:firstRowFirstColumn="0" w:firstRowLastColumn="0" w:lastRowFirstColumn="0" w:lastRowLastColumn="0"/>
-            <w:tcW w:w="9242" w:type="dxa"/>
-            <w:gridSpan w:val="2"/>
-            <w:tcBorders>
-              <w:top w:val="nil"/>
-              <w:bottom w:val="single" w:sz="4" w:space="0" w:color="FFFFFF" w:themeColor="background1"/>
-            </w:tcBorders>
-            <w:shd w:val="clear" w:color="auto" w:fill="1F497D" w:themeFill="text2"/>
-          </w:tcPr>
-          <w:p>
-            <w:pPr>
-              <w:rPr>
-                <w:rStyle w:val="Textoennegrita"/>
-              </w:rPr>
-            </w:pPr>
-            <w:r>
-              <w:rPr>
-                <w:rStyle w:val="Textoennegrita"/>
-              </w:rPr>
-              <w:t>Test</w:t>
-            </w:r>
-            <w:r>
-              <w:rPr>
-                <w:rStyle w:val="Textoennegrita"/>
-              </w:rPr>
-              <w:t xml:space="preserve"> &lt;</w:t>
-            </w:r>
-            <w:r>
-              <w:rPr>
-                <w:rStyle w:val="Textoennegrita"/>
-              </w:rPr>
-              <w:t>#02</w:t>
-            </w:r>
-            <w:r>
-              <w:rPr>
-                <w:rStyle w:val="Textoennegrita"/>
-              </w:rPr>
-              <w:t xml:space="preserve">&gt; </w:t>
-            </w:r>
-          </w:p>
-        </w:tc>
-      </w:tr>
-      <w:tr>
-        <w:trPr>
-          <w:cnfStyle w:val="000000100000" w:firstRow="0" w:lastRow="0" w:firstColumn="0" w:lastColumn="0" w:oddVBand="0" w:evenVBand="0" w:oddHBand="1" w:evenHBand="0" w:firstRowFirstColumn="0" w:firstRowLastColumn="0" w:lastRowFirstColumn="0" w:lastRowLastColumn="0"/>
-        </w:trPr>
-        <w:tc>
-          <w:tcPr>
-            <w:cnfStyle w:val="001000000000" w:firstRow="0" w:lastRow="0" w:firstColumn="1" w:lastColumn="0" w:oddVBand="0" w:evenVBand="0" w:oddHBand="0" w:evenHBand="0" w:firstRowFirstColumn="0" w:firstRowLastColumn="0" w:lastRowFirstColumn="0" w:lastRowLastColumn="0"/>
-            <w:tcW w:w="1526" w:type="dxa"/>
-            <w:tcBorders>
-              <w:top w:val="single" w:sz="4" w:space="0" w:color="FFFFFF" w:themeColor="background1"/>
-              <w:bottom w:val="single" w:sz="4" w:space="0" w:color="FFFFFF" w:themeColor="background1"/>
-            </w:tcBorders>
-            <w:shd w:val="clear" w:color="auto" w:fill="1F497D" w:themeFill="text2"/>
-          </w:tcPr>
-          <w:p>
-            <w:pPr>
-              <w:rPr>
-                <w:rStyle w:val="Textoennegrita"/>
-              </w:rPr>
-            </w:pPr>
-            <w:r>
-              <w:rPr>
-                <w:rStyle w:val="Textoennegrita"/>
-              </w:rPr>
-              <w:t>Description</w:t>
-            </w:r>
-          </w:p>
-        </w:tc>
-        <w:tc>
-          <w:tcPr>
-            <w:tcW w:w="7716" w:type="dxa"/>
-            <w:tcBorders>
-              <w:top w:val="single" w:sz="4" w:space="0" w:color="FFFFFF" w:themeColor="background1"/>
-              <w:bottom w:val="single" w:sz="4" w:space="0" w:color="FFFFFF" w:themeColor="background1"/>
-            </w:tcBorders>
-          </w:tcPr>
-          <w:p>
-            <w:pPr>
-              <w:pStyle w:val="Notes"/>
-              <w:cnfStyle w:val="000000100000" w:firstRow="0" w:lastRow="0" w:firstColumn="0" w:lastColumn="0" w:oddVBand="0" w:evenVBand="0" w:oddHBand="1" w:evenHBand="0" w:firstRowFirstColumn="0" w:firstRowLastColumn="0" w:lastRowFirstColumn="0" w:lastRowLastColumn="0"/>
-            </w:pPr>
-            <w:r>
-              <w:t xml:space="preserve">A logged </w:t>
-            </w:r>
-            <w:proofErr w:type="spellStart"/>
-            <w:r>
-              <w:t>KeybladeWielder</w:t>
-            </w:r>
-            <w:proofErr w:type="spellEnd"/>
-            <w:r>
-              <w:t xml:space="preserve"> (Player) can list the player for who can make a battle. </w:t>
-            </w:r>
-            <w:bookmarkStart w:id="68" w:name="_GoBack"/>
-            <w:r>
-              <w:t>And now we don’t send any troops neither gummi ships.</w:t>
-            </w:r>
-          </w:p>
-          <w:bookmarkEnd w:id="68"/>
-          <w:p>
-            <w:pPr>
-              <w:pStyle w:val="Notes"/>
-              <w:cnfStyle w:val="000000100000" w:firstRow="0" w:lastRow="0" w:firstColumn="0" w:lastColumn="0" w:oddVBand="0" w:evenVBand="0" w:oddHBand="1" w:evenHBand="0" w:firstRowFirstColumn="0" w:firstRowLastColumn="0" w:lastRowFirstColumn="0" w:lastRowLastColumn="0"/>
-            </w:pPr>
-          </w:p>
-        </w:tc>
-      </w:tr>
-      <w:tr>
-        <w:tc>
-          <w:tcPr>
-            <w:cnfStyle w:val="001000000000" w:firstRow="0" w:lastRow="0" w:firstColumn="1" w:lastColumn="0" w:oddVBand="0" w:evenVBand="0" w:oddHBand="0" w:evenHBand="0" w:firstRowFirstColumn="0" w:firstRowLastColumn="0" w:lastRowFirstColumn="0" w:lastRowLastColumn="0"/>
-            <w:tcW w:w="1526" w:type="dxa"/>
-            <w:tcBorders>
-              <w:top w:val="single" w:sz="4" w:space="0" w:color="FFFFFF" w:themeColor="background1"/>
-              <w:bottom w:val="single" w:sz="4" w:space="0" w:color="FFFFFF" w:themeColor="background1"/>
-            </w:tcBorders>
-            <w:shd w:val="clear" w:color="auto" w:fill="1F497D" w:themeFill="text2"/>
-          </w:tcPr>
-          <w:p>
-            <w:pPr>
-              <w:rPr>
-                <w:rStyle w:val="Textoennegrita"/>
-              </w:rPr>
-            </w:pPr>
-            <w:r>
-              <w:rPr>
-                <w:rStyle w:val="Textoennegrita"/>
-              </w:rPr>
-              <w:t>Expected</w:t>
-            </w:r>
-          </w:p>
-        </w:tc>
-        <w:tc>
-          <w:tcPr>
-            <w:tcW w:w="7716" w:type="dxa"/>
-            <w:tcBorders>
-              <w:top w:val="single" w:sz="4" w:space="0" w:color="FFFFFF" w:themeColor="background1"/>
-              <w:bottom w:val="single" w:sz="4" w:space="0" w:color="FFFFFF" w:themeColor="background1"/>
-            </w:tcBorders>
-          </w:tcPr>
-          <w:p>
-            <w:pPr>
-              <w:pStyle w:val="Notes"/>
-              <w:cnfStyle w:val="000000000000" w:firstRow="0" w:lastRow="0" w:firstColumn="0" w:lastColumn="0" w:oddVBand="0" w:evenVBand="0" w:oddHBand="0" w:evenHBand="0" w:firstRowFirstColumn="0" w:firstRowLastColumn="0" w:lastRowFirstColumn="0" w:lastRowLastColumn="0"/>
-            </w:pPr>
-            <w:r>
-              <w:t>The system must re</w:t>
-            </w:r>
-            <w:r>
-              <w:t>turn error messages.</w:t>
-            </w:r>
-          </w:p>
-        </w:tc>
-      </w:tr>
-      <w:tr>
-        <w:trPr>
-          <w:cnfStyle w:val="000000100000" w:firstRow="0" w:lastRow="0" w:firstColumn="0" w:lastColumn="0" w:oddVBand="0" w:evenVBand="0" w:oddHBand="1" w:evenHBand="0" w:firstRowFirstColumn="0" w:firstRowLastColumn="0" w:lastRowFirstColumn="0" w:lastRowLastColumn="0"/>
-        </w:trPr>
-        <w:tc>
-          <w:tcPr>
-            <w:cnfStyle w:val="001000000000" w:firstRow="0" w:lastRow="0" w:firstColumn="1" w:lastColumn="0" w:oddVBand="0" w:evenVBand="0" w:oddHBand="0" w:evenHBand="0" w:firstRowFirstColumn="0" w:firstRowLastColumn="0" w:lastRowFirstColumn="0" w:lastRowLastColumn="0"/>
-            <w:tcW w:w="1526" w:type="dxa"/>
-            <w:tcBorders>
-              <w:top w:val="single" w:sz="4" w:space="0" w:color="FFFFFF" w:themeColor="background1"/>
-              <w:bottom w:val="single" w:sz="4" w:space="0" w:color="FFFFFF" w:themeColor="background1"/>
-            </w:tcBorders>
-            <w:shd w:val="clear" w:color="auto" w:fill="1F497D" w:themeFill="text2"/>
-          </w:tcPr>
-          <w:p>
-            <w:pPr>
-              <w:rPr>
-                <w:rStyle w:val="Textoennegrita"/>
-              </w:rPr>
-            </w:pPr>
-          </w:p>
-        </w:tc>
-        <w:tc>
-          <w:tcPr>
-            <w:tcW w:w="7716" w:type="dxa"/>
-            <w:tcBorders>
-              <w:top w:val="single" w:sz="4" w:space="0" w:color="FFFFFF" w:themeColor="background1"/>
-              <w:bottom w:val="single" w:sz="4" w:space="0" w:color="FFFFFF" w:themeColor="background1"/>
-            </w:tcBorders>
-          </w:tcPr>
-          <w:p>
-            <w:pPr>
-              <w:pStyle w:val="Notes"/>
-              <w:cnfStyle w:val="000000100000" w:firstRow="0" w:lastRow="0" w:firstColumn="0" w:lastColumn="0" w:oddVBand="0" w:evenVBand="0" w:oddHBand="1" w:evenHBand="0" w:firstRowFirstColumn="0" w:firstRowLastColumn="0" w:lastRowFirstColumn="0" w:lastRowLastColumn="0"/>
-            </w:pPr>
-          </w:p>
-        </w:tc>
-      </w:tr>
-      <w:tr>
-        <w:tc>
-          <w:tcPr>
-            <w:cnfStyle w:val="001000000000" w:firstRow="0" w:lastRow="0" w:firstColumn="1" w:lastColumn="0" w:oddVBand="0" w:evenVBand="0" w:oddHBand="0" w:evenHBand="0" w:firstRowFirstColumn="0" w:firstRowLastColumn="0" w:lastRowFirstColumn="0" w:lastRowLastColumn="0"/>
-            <w:tcW w:w="1526" w:type="dxa"/>
-            <w:tcBorders>
-              <w:top w:val="single" w:sz="4" w:space="0" w:color="FFFFFF" w:themeColor="background1"/>
-              <w:bottom w:val="nil"/>
-            </w:tcBorders>
-            <w:shd w:val="clear" w:color="auto" w:fill="1F497D" w:themeFill="text2"/>
-          </w:tcPr>
-          <w:p>
-            <w:pPr>
-              <w:rPr>
-                <w:rStyle w:val="Textoennegrita"/>
-              </w:rPr>
-            </w:pPr>
-            <w:r>
-              <w:rPr>
-                <w:rStyle w:val="Textoennegrita"/>
-              </w:rPr>
-              <w:t>Notes</w:t>
-            </w:r>
-          </w:p>
-        </w:tc>
-        <w:tc>
-          <w:tcPr>
-            <w:tcW w:w="7716" w:type="dxa"/>
-            <w:tcBorders>
-              <w:top w:val="single" w:sz="4" w:space="0" w:color="FFFFFF" w:themeColor="background1"/>
-              <w:bottom w:val="nil"/>
-            </w:tcBorders>
-          </w:tcPr>
-          <w:p>
-            <w:pPr>
-              <w:pStyle w:val="Notes"/>
-              <w:cnfStyle w:val="000000000000" w:firstRow="0" w:lastRow="0" w:firstColumn="0" w:lastColumn="0" w:oddVBand="0" w:evenVBand="0" w:oddHBand="0" w:evenHBand="0" w:firstRowFirstColumn="0" w:firstRowLastColumn="0" w:lastRowFirstColumn="0" w:lastRowLastColumn="0"/>
-              <w:rPr>
-                <w:u w:val="single"/>
-              </w:rPr>
-            </w:pPr>
           </w:p>
         </w:tc>
       </w:tr>
@@ -37765,7 +37348,7 @@
 </file>
 
 <file path=word/numbering.xml><?xml version="1.0" encoding="utf-8"?>
-<w:numbering xmlns:wpc="http://schemas.microsoft.com/office/word/2010/wordprocessingCanvas" xmlns:cx="http://schemas.microsoft.com/office/drawing/2014/chartex" xmlns:cx1="http://schemas.microsoft.com/office/drawing/2015/9/8/chartex" xmlns:cx2="http://schemas.microsoft.com/office/drawing/2015/10/21/chartex" xmlns:mc="http://schemas.openxmlformats.org/markup-compatibility/2006" xmlns:o="urn:schemas-microsoft-com:office:office" xmlns:r="http://schemas.openxmlformats.org/officeDocument/2006/relationships" xmlns:m="http://schemas.openxmlformats.org/officeDocument/2006/math" xmlns:v="urn:schemas-microsoft-com:vml" xmlns:wp14="http://schemas.microsoft.com/office/word/2010/wordprocessingDrawing" xmlns:wp="http://schemas.openxmlformats.org/drawingml/2006/wordprocessingDrawing" xmlns:w10="urn:schemas-microsoft-com:office:word" xmlns:w="http://schemas.openxmlformats.org/wordprocessingml/2006/main" xmlns:w14="http://schemas.microsoft.com/office/word/2010/wordml" xmlns:w15="http://schemas.microsoft.com/office/word/2012/wordml" xmlns:w16se="http://schemas.microsoft.com/office/word/2015/wordml/symex" xmlns:wpg="http://schemas.microsoft.com/office/word/2010/wordprocessingGroup" xmlns:wpi="http://schemas.microsoft.com/office/word/2010/wordprocessingInk" xmlns:wne="http://schemas.microsoft.com/office/word/2006/wordml" xmlns:wps="http://schemas.microsoft.com/office/word/2010/wordprocessingShape" mc:Ignorable="w14 w15 w16se wp14">
+<w:numbering xmlns:wpc="http://schemas.microsoft.com/office/word/2010/wordprocessingCanvas" xmlns:cx="http://schemas.microsoft.com/office/drawing/2014/chartex" xmlns:cx1="http://schemas.microsoft.com/office/drawing/2015/9/8/chartex" xmlns:cx2="http://schemas.microsoft.com/office/drawing/2015/10/21/chartex" xmlns:cx3="http://schemas.microsoft.com/office/drawing/2016/5/9/chartex" xmlns:cx4="http://schemas.microsoft.com/office/drawing/2016/5/10/chartex" xmlns:cx5="http://schemas.microsoft.com/office/drawing/2016/5/11/chartex" xmlns:cx6="http://schemas.microsoft.com/office/drawing/2016/5/12/chartex" xmlns:cx7="http://schemas.microsoft.com/office/drawing/2016/5/13/chartex" xmlns:cx8="http://schemas.microsoft.com/office/drawing/2016/5/14/chartex" xmlns:mc="http://schemas.openxmlformats.org/markup-compatibility/2006" xmlns:aink="http://schemas.microsoft.com/office/drawing/2016/ink" xmlns:am3d="http://schemas.microsoft.com/office/drawing/2017/model3d" xmlns:o="urn:schemas-microsoft-com:office:office" xmlns:r="http://schemas.openxmlformats.org/officeDocument/2006/relationships" xmlns:m="http://schemas.openxmlformats.org/officeDocument/2006/math" xmlns:v="urn:schemas-microsoft-com:vml" xmlns:wp14="http://schemas.microsoft.com/office/word/2010/wordprocessingDrawing" xmlns:wp="http://schemas.openxmlformats.org/drawingml/2006/wordprocessingDrawing" xmlns:w10="urn:schemas-microsoft-com:office:word" xmlns:w="http://schemas.openxmlformats.org/wordprocessingml/2006/main" xmlns:w14="http://schemas.microsoft.com/office/word/2010/wordml" xmlns:w15="http://schemas.microsoft.com/office/word/2012/wordml" xmlns:w16cid="http://schemas.microsoft.com/office/word/2016/wordml/cid" xmlns:w16se="http://schemas.microsoft.com/office/word/2015/wordml/symex" xmlns:wpg="http://schemas.microsoft.com/office/word/2010/wordprocessingGroup" xmlns:wpi="http://schemas.microsoft.com/office/word/2010/wordprocessingInk" xmlns:wne="http://schemas.microsoft.com/office/word/2006/wordml" xmlns:wps="http://schemas.microsoft.com/office/word/2010/wordprocessingShape" mc:Ignorable="w14 w15 w16se w16cid wp14">
   <w:abstractNum w:abstractNumId="0" w15:restartNumberingAfterBreak="0">
     <w:nsid w:val="01DC0F27"/>
     <w:multiLevelType w:val="hybridMultilevel"/>
@@ -38115,7 +37698,7 @@
 </file>
 
 <file path=word/styles.xml><?xml version="1.0" encoding="utf-8"?>
-<w:styles xmlns:mc="http://schemas.openxmlformats.org/markup-compatibility/2006" xmlns:r="http://schemas.openxmlformats.org/officeDocument/2006/relationships" xmlns:w="http://schemas.openxmlformats.org/wordprocessingml/2006/main" xmlns:w14="http://schemas.microsoft.com/office/word/2010/wordml" xmlns:w15="http://schemas.microsoft.com/office/word/2012/wordml" xmlns:w16se="http://schemas.microsoft.com/office/word/2015/wordml/symex" mc:Ignorable="w14 w15 w16se">
+<w:styles xmlns:mc="http://schemas.openxmlformats.org/markup-compatibility/2006" xmlns:r="http://schemas.openxmlformats.org/officeDocument/2006/relationships" xmlns:w="http://schemas.openxmlformats.org/wordprocessingml/2006/main" xmlns:w14="http://schemas.microsoft.com/office/word/2010/wordml" xmlns:w15="http://schemas.microsoft.com/office/word/2012/wordml" xmlns:w16cid="http://schemas.microsoft.com/office/word/2016/wordml/cid" xmlns:w16se="http://schemas.microsoft.com/office/word/2015/wordml/symex" mc:Ignorable="w14 w15 w16se w16cid">
   <w:docDefaults>
     <w:rPrDefault>
       <w:rPr>
@@ -38131,7 +37714,7 @@
       </w:pPr>
     </w:pPrDefault>
   </w:docDefaults>
-  <w:latentStyles w:defLockedState="0" w:defUIPriority="99" w:defSemiHidden="0" w:defUnhideWhenUsed="0" w:defQFormat="0" w:count="372">
+  <w:latentStyles w:defLockedState="0" w:defUIPriority="99" w:defSemiHidden="0" w:defUnhideWhenUsed="0" w:defQFormat="0" w:count="375">
     <w:lsdException w:name="Normal" w:uiPriority="0" w:qFormat="1"/>
     <w:lsdException w:name="heading 1" w:uiPriority="9" w:qFormat="1"/>
     <w:lsdException w:name="heading 2" w:semiHidden="1" w:uiPriority="9" w:unhideWhenUsed="1" w:qFormat="1"/>
@@ -38504,6 +38087,9 @@
     <w:lsdException w:name="List Table 6 Colorful Accent 6" w:uiPriority="51"/>
     <w:lsdException w:name="List Table 7 Colorful Accent 6" w:uiPriority="52"/>
     <w:lsdException w:name="Mention" w:semiHidden="1" w:unhideWhenUsed="1"/>
+    <w:lsdException w:name="Smart Hyperlink" w:semiHidden="1" w:unhideWhenUsed="1"/>
+    <w:lsdException w:name="Hashtag" w:semiHidden="1" w:unhideWhenUsed="1"/>
+    <w:lsdException w:name="Unresolved Mention" w:semiHidden="1" w:unhideWhenUsed="1"/>
   </w:latentStyles>
   <w:style w:type="paragraph" w:default="1" w:styleId="Normal">
     <w:name w:val="Normal"/>
@@ -40274,7 +39860,7 @@
 </file>
 
 <file path=customXml/itemProps1.xml><?xml version="1.0" encoding="utf-8"?>
-<ds:datastoreItem xmlns:ds="http://schemas.openxmlformats.org/officeDocument/2006/customXml" ds:itemID="{E481B290-AF8A-4909-B174-219D5F205A02}">
+<ds:datastoreItem xmlns:ds="http://schemas.openxmlformats.org/officeDocument/2006/customXml" ds:itemID="{A8634035-3D47-4165-91D8-EA8917217847}">
   <ds:schemaRefs>
     <ds:schemaRef ds:uri="http://schemas.openxmlformats.org/officeDocument/2006/bibliography"/>
   </ds:schemaRefs>

</xml_diff>

<commit_message>
Corregidos los test que faltaban
</commit_message>
<xml_diff>
--- a/Proyecto del grupo de Camila/Acceptance test1 2.0.docx
+++ b/Proyecto del grupo de Camila/Acceptance test1 2.0.docx
@@ -1,6 +1,6 @@
 
 <file path=word/document.xml><?xml version="1.0" encoding="utf-8"?>
-<w:document xmlns:wpc="http://schemas.microsoft.com/office/word/2010/wordprocessingCanvas" xmlns:cx="http://schemas.microsoft.com/office/drawing/2014/chartex" xmlns:cx1="http://schemas.microsoft.com/office/drawing/2015/9/8/chartex" xmlns:cx2="http://schemas.microsoft.com/office/drawing/2015/10/21/chartex" xmlns:cx3="http://schemas.microsoft.com/office/drawing/2016/5/9/chartex" xmlns:cx4="http://schemas.microsoft.com/office/drawing/2016/5/10/chartex" xmlns:cx5="http://schemas.microsoft.com/office/drawing/2016/5/11/chartex" xmlns:cx6="http://schemas.microsoft.com/office/drawing/2016/5/12/chartex" xmlns:cx7="http://schemas.microsoft.com/office/drawing/2016/5/13/chartex" xmlns:cx8="http://schemas.microsoft.com/office/drawing/2016/5/14/chartex" xmlns:mc="http://schemas.openxmlformats.org/markup-compatibility/2006" xmlns:aink="http://schemas.microsoft.com/office/drawing/2016/ink" xmlns:am3d="http://schemas.microsoft.com/office/drawing/2017/model3d" xmlns:o="urn:schemas-microsoft-com:office:office" xmlns:r="http://schemas.openxmlformats.org/officeDocument/2006/relationships" xmlns:m="http://schemas.openxmlformats.org/officeDocument/2006/math" xmlns:v="urn:schemas-microsoft-com:vml" xmlns:wp14="http://schemas.microsoft.com/office/word/2010/wordprocessingDrawing" xmlns:wp="http://schemas.openxmlformats.org/drawingml/2006/wordprocessingDrawing" xmlns:w10="urn:schemas-microsoft-com:office:word" xmlns:w="http://schemas.openxmlformats.org/wordprocessingml/2006/main" xmlns:w14="http://schemas.microsoft.com/office/word/2010/wordml" xmlns:w15="http://schemas.microsoft.com/office/word/2012/wordml" xmlns:w16cid="http://schemas.microsoft.com/office/word/2016/wordml/cid" xmlns:w16se="http://schemas.microsoft.com/office/word/2015/wordml/symex" xmlns:wpg="http://schemas.microsoft.com/office/word/2010/wordprocessingGroup" xmlns:wpi="http://schemas.microsoft.com/office/word/2010/wordprocessingInk" xmlns:wne="http://schemas.microsoft.com/office/word/2006/wordml" xmlns:wps="http://schemas.microsoft.com/office/word/2010/wordprocessingShape" mc:Ignorable="w14 w15 w16se w16cid wp14">
+<w:document xmlns:wpc="http://schemas.microsoft.com/office/word/2010/wordprocessingCanvas" xmlns:cx="http://schemas.microsoft.com/office/drawing/2014/chartex" xmlns:cx1="http://schemas.microsoft.com/office/drawing/2015/9/8/chartex" xmlns:cx2="http://schemas.microsoft.com/office/drawing/2015/10/21/chartex" xmlns:mc="http://schemas.openxmlformats.org/markup-compatibility/2006" xmlns:o="urn:schemas-microsoft-com:office:office" xmlns:r="http://schemas.openxmlformats.org/officeDocument/2006/relationships" xmlns:m="http://schemas.openxmlformats.org/officeDocument/2006/math" xmlns:v="urn:schemas-microsoft-com:vml" xmlns:wp14="http://schemas.microsoft.com/office/word/2010/wordprocessingDrawing" xmlns:wp="http://schemas.openxmlformats.org/drawingml/2006/wordprocessingDrawing" xmlns:w10="urn:schemas-microsoft-com:office:word" xmlns:w="http://schemas.openxmlformats.org/wordprocessingml/2006/main" xmlns:w14="http://schemas.microsoft.com/office/word/2010/wordml" xmlns:w15="http://schemas.microsoft.com/office/word/2012/wordml" xmlns:w16se="http://schemas.microsoft.com/office/word/2015/wordml/symex" xmlns:wpg="http://schemas.microsoft.com/office/word/2010/wordprocessingGroup" xmlns:wpi="http://schemas.microsoft.com/office/word/2010/wordprocessingInk" xmlns:wne="http://schemas.microsoft.com/office/word/2006/wordml" xmlns:wps="http://schemas.microsoft.com/office/word/2010/wordprocessingShape" mc:Ignorable="w14 w15 w16se wp14">
   <w:body>
     <w:p>
       <w:pPr>
@@ -9664,21 +9664,24 @@
               <w:pStyle w:val="Notes"/>
               <w:cnfStyle w:val="000000100000" w:firstRow="0" w:lastRow="0" w:firstColumn="0" w:lastColumn="0" w:oddVBand="0" w:evenVBand="0" w:oddHBand="1" w:evenHBand="0" w:firstRowFirstColumn="0" w:firstRowLastColumn="0" w:lastRowFirstColumn="0" w:lastRowLastColumn="0"/>
             </w:pPr>
+            <w:r>
+              <w:t xml:space="preserve">At the moment of deleting an organization, all the </w:t>
+            </w:r>
+            <w:proofErr w:type="spellStart"/>
+            <w:r>
+              <w:t>chattys</w:t>
+            </w:r>
+            <w:proofErr w:type="spellEnd"/>
+            <w:r>
+              <w:t xml:space="preserve"> and the invitations to </w:t>
+            </w:r>
             <w:proofErr w:type="gramStart"/>
             <w:r>
-              <w:t>At the moment</w:t>
+              <w:t>this organizations</w:t>
             </w:r>
             <w:proofErr w:type="gramEnd"/>
             <w:r>
-              <w:t xml:space="preserve"> of deleting an organization, all the </w:t>
-            </w:r>
-            <w:proofErr w:type="spellStart"/>
-            <w:r>
-              <w:t>chattys</w:t>
-            </w:r>
-            <w:proofErr w:type="spellEnd"/>
-            <w:r>
-              <w:t xml:space="preserve"> and the invitations to this organizations will be deleted. </w:t>
+              <w:t xml:space="preserve"> will be deleted. </w:t>
             </w:r>
           </w:p>
         </w:tc>
@@ -33927,9 +33930,6 @@
         <w:t>UC 57 – Create Report</w:t>
       </w:r>
       <w:bookmarkEnd w:id="63"/>
-      <w:r>
-        <w:t xml:space="preserve"> (MAL REDACTADO)</w:t>
-      </w:r>
     </w:p>
     <w:p>
       <w:pPr>
@@ -34479,6 +34479,9 @@
             <w:r>
               <w:t>.</w:t>
             </w:r>
+            <w:r>
+              <w:t xml:space="preserve"> I think that Image can be an optional parameter.</w:t>
+            </w:r>
           </w:p>
         </w:tc>
       </w:tr>
@@ -34546,9 +34549,6 @@
         <w:t>UC 58 – Mark updates as suspicious</w:t>
       </w:r>
       <w:bookmarkEnd w:id="64"/>
-      <w:r>
-        <w:t xml:space="preserve"> (MAL REDACTADO)</w:t>
-      </w:r>
     </w:p>
     <w:p>
       <w:pPr>
@@ -34744,8 +34744,6 @@
             <w:r>
               <w:t>been updated</w:t>
             </w:r>
-            <w:bookmarkStart w:id="65" w:name="_GoBack"/>
-            <w:bookmarkEnd w:id="65"/>
             <w:r>
               <w:t xml:space="preserve"> and it’s from a report that you’ve created. </w:t>
             </w:r>
@@ -34844,7 +34842,15 @@
               <w:cnfStyle w:val="000000100000" w:firstRow="0" w:lastRow="0" w:firstColumn="0" w:lastColumn="0" w:oddVBand="0" w:evenVBand="0" w:oddHBand="1" w:evenHBand="0" w:firstRowFirstColumn="0" w:firstRowLastColumn="0" w:lastRowFirstColumn="0" w:lastRowLastColumn="0"/>
             </w:pPr>
             <w:r>
-              <w:t>It works.</w:t>
+              <w:t xml:space="preserve">It works but when you list all reports, the attribute state fail on Spanish because it always </w:t>
+            </w:r>
+            <w:proofErr w:type="gramStart"/>
+            <w:r>
+              <w:t>translate</w:t>
+            </w:r>
+            <w:proofErr w:type="gramEnd"/>
+            <w:r>
+              <w:t xml:space="preserve"> to English.</w:t>
             </w:r>
           </w:p>
         </w:tc>
@@ -34866,12 +34872,20 @@
                 <w:rStyle w:val="Textoennegrita"/>
               </w:rPr>
             </w:pPr>
+            <w:proofErr w:type="spellStart"/>
+            <w:r>
+              <w:rPr>
+                <w:rStyle w:val="Textoennegrita"/>
+              </w:rPr>
+              <w:t>x</w:t>
+            </w:r>
             <w:r>
               <w:rPr>
                 <w:rStyle w:val="Textoennegrita"/>
               </w:rPr>
               <w:t>Notes</w:t>
             </w:r>
+            <w:proofErr w:type="spellEnd"/>
           </w:p>
         </w:tc>
         <w:tc>
@@ -35105,8 +35119,10 @@
               <w:cnfStyle w:val="000000100000" w:firstRow="0" w:lastRow="0" w:firstColumn="0" w:lastColumn="0" w:oddVBand="0" w:evenVBand="0" w:oddHBand="1" w:evenHBand="0" w:firstRowFirstColumn="0" w:firstRowLastColumn="0" w:lastRowFirstColumn="0" w:lastRowLastColumn="0"/>
             </w:pPr>
             <w:r>
-              <w:t>It doesn’t show any error on image URL.</w:t>
-            </w:r>
+              <w:t>It works.</w:t>
+            </w:r>
+            <w:bookmarkStart w:id="65" w:name="_GoBack"/>
+            <w:bookmarkEnd w:id="65"/>
           </w:p>
         </w:tc>
       </w:tr>
@@ -37348,7 +37364,7 @@
 </file>
 
 <file path=word/numbering.xml><?xml version="1.0" encoding="utf-8"?>
-<w:numbering xmlns:wpc="http://schemas.microsoft.com/office/word/2010/wordprocessingCanvas" xmlns:cx="http://schemas.microsoft.com/office/drawing/2014/chartex" xmlns:cx1="http://schemas.microsoft.com/office/drawing/2015/9/8/chartex" xmlns:cx2="http://schemas.microsoft.com/office/drawing/2015/10/21/chartex" xmlns:cx3="http://schemas.microsoft.com/office/drawing/2016/5/9/chartex" xmlns:cx4="http://schemas.microsoft.com/office/drawing/2016/5/10/chartex" xmlns:cx5="http://schemas.microsoft.com/office/drawing/2016/5/11/chartex" xmlns:cx6="http://schemas.microsoft.com/office/drawing/2016/5/12/chartex" xmlns:cx7="http://schemas.microsoft.com/office/drawing/2016/5/13/chartex" xmlns:cx8="http://schemas.microsoft.com/office/drawing/2016/5/14/chartex" xmlns:mc="http://schemas.openxmlformats.org/markup-compatibility/2006" xmlns:aink="http://schemas.microsoft.com/office/drawing/2016/ink" xmlns:am3d="http://schemas.microsoft.com/office/drawing/2017/model3d" xmlns:o="urn:schemas-microsoft-com:office:office" xmlns:r="http://schemas.openxmlformats.org/officeDocument/2006/relationships" xmlns:m="http://schemas.openxmlformats.org/officeDocument/2006/math" xmlns:v="urn:schemas-microsoft-com:vml" xmlns:wp14="http://schemas.microsoft.com/office/word/2010/wordprocessingDrawing" xmlns:wp="http://schemas.openxmlformats.org/drawingml/2006/wordprocessingDrawing" xmlns:w10="urn:schemas-microsoft-com:office:word" xmlns:w="http://schemas.openxmlformats.org/wordprocessingml/2006/main" xmlns:w14="http://schemas.microsoft.com/office/word/2010/wordml" xmlns:w15="http://schemas.microsoft.com/office/word/2012/wordml" xmlns:w16cid="http://schemas.microsoft.com/office/word/2016/wordml/cid" xmlns:w16se="http://schemas.microsoft.com/office/word/2015/wordml/symex" xmlns:wpg="http://schemas.microsoft.com/office/word/2010/wordprocessingGroup" xmlns:wpi="http://schemas.microsoft.com/office/word/2010/wordprocessingInk" xmlns:wne="http://schemas.microsoft.com/office/word/2006/wordml" xmlns:wps="http://schemas.microsoft.com/office/word/2010/wordprocessingShape" mc:Ignorable="w14 w15 w16se w16cid wp14">
+<w:numbering xmlns:wpc="http://schemas.microsoft.com/office/word/2010/wordprocessingCanvas" xmlns:cx="http://schemas.microsoft.com/office/drawing/2014/chartex" xmlns:cx1="http://schemas.microsoft.com/office/drawing/2015/9/8/chartex" xmlns:cx2="http://schemas.microsoft.com/office/drawing/2015/10/21/chartex" xmlns:mc="http://schemas.openxmlformats.org/markup-compatibility/2006" xmlns:o="urn:schemas-microsoft-com:office:office" xmlns:r="http://schemas.openxmlformats.org/officeDocument/2006/relationships" xmlns:m="http://schemas.openxmlformats.org/officeDocument/2006/math" xmlns:v="urn:schemas-microsoft-com:vml" xmlns:wp14="http://schemas.microsoft.com/office/word/2010/wordprocessingDrawing" xmlns:wp="http://schemas.openxmlformats.org/drawingml/2006/wordprocessingDrawing" xmlns:w10="urn:schemas-microsoft-com:office:word" xmlns:w="http://schemas.openxmlformats.org/wordprocessingml/2006/main" xmlns:w14="http://schemas.microsoft.com/office/word/2010/wordml" xmlns:w15="http://schemas.microsoft.com/office/word/2012/wordml" xmlns:w16se="http://schemas.microsoft.com/office/word/2015/wordml/symex" xmlns:wpg="http://schemas.microsoft.com/office/word/2010/wordprocessingGroup" xmlns:wpi="http://schemas.microsoft.com/office/word/2010/wordprocessingInk" xmlns:wne="http://schemas.microsoft.com/office/word/2006/wordml" xmlns:wps="http://schemas.microsoft.com/office/word/2010/wordprocessingShape" mc:Ignorable="w14 w15 w16se wp14">
   <w:abstractNum w:abstractNumId="0" w15:restartNumberingAfterBreak="0">
     <w:nsid w:val="01DC0F27"/>
     <w:multiLevelType w:val="hybridMultilevel"/>
@@ -37698,7 +37714,7 @@
 </file>
 
 <file path=word/styles.xml><?xml version="1.0" encoding="utf-8"?>
-<w:styles xmlns:mc="http://schemas.openxmlformats.org/markup-compatibility/2006" xmlns:r="http://schemas.openxmlformats.org/officeDocument/2006/relationships" xmlns:w="http://schemas.openxmlformats.org/wordprocessingml/2006/main" xmlns:w14="http://schemas.microsoft.com/office/word/2010/wordml" xmlns:w15="http://schemas.microsoft.com/office/word/2012/wordml" xmlns:w16cid="http://schemas.microsoft.com/office/word/2016/wordml/cid" xmlns:w16se="http://schemas.microsoft.com/office/word/2015/wordml/symex" mc:Ignorable="w14 w15 w16se w16cid">
+<w:styles xmlns:mc="http://schemas.openxmlformats.org/markup-compatibility/2006" xmlns:r="http://schemas.openxmlformats.org/officeDocument/2006/relationships" xmlns:w="http://schemas.openxmlformats.org/wordprocessingml/2006/main" xmlns:w14="http://schemas.microsoft.com/office/word/2010/wordml" xmlns:w15="http://schemas.microsoft.com/office/word/2012/wordml" xmlns:w16se="http://schemas.microsoft.com/office/word/2015/wordml/symex" mc:Ignorable="w14 w15 w16se">
   <w:docDefaults>
     <w:rPrDefault>
       <w:rPr>
@@ -37714,7 +37730,7 @@
       </w:pPr>
     </w:pPrDefault>
   </w:docDefaults>
-  <w:latentStyles w:defLockedState="0" w:defUIPriority="99" w:defSemiHidden="0" w:defUnhideWhenUsed="0" w:defQFormat="0" w:count="375">
+  <w:latentStyles w:defLockedState="0" w:defUIPriority="99" w:defSemiHidden="0" w:defUnhideWhenUsed="0" w:defQFormat="0" w:count="372">
     <w:lsdException w:name="Normal" w:uiPriority="0" w:qFormat="1"/>
     <w:lsdException w:name="heading 1" w:uiPriority="9" w:qFormat="1"/>
     <w:lsdException w:name="heading 2" w:semiHidden="1" w:uiPriority="9" w:unhideWhenUsed="1" w:qFormat="1"/>
@@ -38087,9 +38103,6 @@
     <w:lsdException w:name="List Table 6 Colorful Accent 6" w:uiPriority="51"/>
     <w:lsdException w:name="List Table 7 Colorful Accent 6" w:uiPriority="52"/>
     <w:lsdException w:name="Mention" w:semiHidden="1" w:unhideWhenUsed="1"/>
-    <w:lsdException w:name="Smart Hyperlink" w:semiHidden="1" w:unhideWhenUsed="1"/>
-    <w:lsdException w:name="Hashtag" w:semiHidden="1" w:unhideWhenUsed="1"/>
-    <w:lsdException w:name="Unresolved Mention" w:semiHidden="1" w:unhideWhenUsed="1"/>
   </w:latentStyles>
   <w:style w:type="paragraph" w:default="1" w:styleId="Normal">
     <w:name w:val="Normal"/>
@@ -39860,7 +39873,7 @@
 </file>
 
 <file path=customXml/itemProps1.xml><?xml version="1.0" encoding="utf-8"?>
-<ds:datastoreItem xmlns:ds="http://schemas.openxmlformats.org/officeDocument/2006/customXml" ds:itemID="{A8634035-3D47-4165-91D8-EA8917217847}">
+<ds:datastoreItem xmlns:ds="http://schemas.openxmlformats.org/officeDocument/2006/customXml" ds:itemID="{E646C36A-A8F7-4012-A4E6-BA8629C2AF38}">
   <ds:schemaRefs>
     <ds:schemaRef ds:uri="http://schemas.openxmlformats.org/officeDocument/2006/bibliography"/>
   </ds:schemaRefs>

</xml_diff>